<commit_message>
Correciones en la version del consolidados, actualizacion de indice del plan de calidad
</commit_message>
<xml_diff>
--- a/Consolidada V 1.1.docx
+++ b/Consolidada V 1.1.docx
@@ -1,6 +1,6 @@
 
 <file path=word/document.xml><?xml version="1.0" encoding="utf-8"?>
-<w:document xmlns:wpc="http://schemas.microsoft.com/office/word/2010/wordprocessingCanvas" xmlns:mc="http://schemas.openxmlformats.org/markup-compatibility/2006" xmlns:o="urn:schemas-microsoft-com:office:office" xmlns:r="http://schemas.openxmlformats.org/officeDocument/2006/relationships" xmlns:m="http://schemas.openxmlformats.org/officeDocument/2006/math" xmlns:v="urn:schemas-microsoft-com:vml" xmlns:wp14="http://schemas.microsoft.com/office/word/2010/wordprocessingDrawing" xmlns:wp="http://schemas.openxmlformats.org/drawingml/2006/wordprocessingDrawing" xmlns:w10="urn:schemas-microsoft-com:office:word" xmlns:w="http://schemas.openxmlformats.org/wordprocessingml/2006/main" xmlns:w14="http://schemas.microsoft.com/office/word/2010/wordml" xmlns:wpg="http://schemas.microsoft.com/office/word/2010/wordprocessingGroup" xmlns:wpi="http://schemas.microsoft.com/office/word/2010/wordprocessingInk" xmlns:wne="http://schemas.microsoft.com/office/word/2006/wordml" xmlns:wps="http://schemas.microsoft.com/office/word/2010/wordprocessingShape" mc:Ignorable="w14 wp14">
+<w:document xmlns:wpc="http://schemas.microsoft.com/office/word/2010/wordprocessingCanvas" xmlns:mc="http://schemas.openxmlformats.org/markup-compatibility/2006" xmlns:o="urn:schemas-microsoft-com:office:office" xmlns:r="http://schemas.openxmlformats.org/officeDocument/2006/relationships" xmlns:m="http://schemas.openxmlformats.org/officeDocument/2006/math" xmlns:v="urn:schemas-microsoft-com:vml" xmlns:wp14="http://schemas.microsoft.com/office/word/2010/wordprocessingDrawing" xmlns:wp="http://schemas.openxmlformats.org/drawingml/2006/wordprocessingDrawing" xmlns:w10="urn:schemas-microsoft-com:office:word" xmlns:w="http://schemas.openxmlformats.org/wordprocessingml/2006/main" xmlns:w14="http://schemas.microsoft.com/office/word/2010/wordml" xmlns:w15="http://schemas.microsoft.com/office/word/2012/wordml" xmlns:wpg="http://schemas.microsoft.com/office/word/2010/wordprocessingGroup" xmlns:wpi="http://schemas.microsoft.com/office/word/2010/wordprocessingInk" xmlns:wne="http://schemas.microsoft.com/office/word/2006/wordml" xmlns:wps="http://schemas.microsoft.com/office/word/2010/wordprocessingShape" mc:Ignorable="w14 w15 wp14">
   <w:body>
     <w:p>
       <w:pPr>
@@ -399,7 +399,6 @@
                                 </w14:textFill>
                               </w:rPr>
                             </w:pPr>
-                            <w:proofErr w:type="spellStart"/>
                             <w:r>
                               <w:rPr>
                                 <w:b/>
@@ -455,7 +454,6 @@
                               </w:rPr>
                               <w:t>DeliverYApp</w:t>
                             </w:r>
-                            <w:proofErr w:type="spellEnd"/>
                           </w:p>
                         </w:txbxContent>
                       </wps:txbx>
@@ -476,7 +474,7 @@
           </mc:Choice>
           <mc:Fallback>
             <w:pict>
-              <v:shapetype id="_x0000_t202" coordsize="21600,21600" o:spt="202" path="m,l,21600r21600,l21600,xe">
+              <v:shapetype w14:anchorId="60523202" id="_x0000_t202" coordsize="21600,21600" o:spt="202" path="m,l,21600r21600,l21600,xe">
                 <v:stroke joinstyle="miter"/>
                 <v:path gradientshapeok="t" o:connecttype="rect"/>
               </v:shapetype>
@@ -714,7 +712,6 @@
                           </w14:textFill>
                         </w:rPr>
                       </w:pPr>
-                      <w:proofErr w:type="spellStart"/>
                       <w:r>
                         <w:rPr>
                           <w:b/>
@@ -770,7 +767,6 @@
                         </w:rPr>
                         <w:t>DeliverYApp</w:t>
                       </w:r>
-                      <w:proofErr w:type="spellEnd"/>
                     </w:p>
                   </w:txbxContent>
                 </v:textbox>
@@ -968,14 +964,12 @@
                 <w:rFonts w:ascii="Times New Roman" w:hAnsi="Times New Roman"/>
               </w:rPr>
             </w:pPr>
-            <w:proofErr w:type="spellStart"/>
             <w:r>
               <w:rPr>
                 <w:rFonts w:ascii="Times New Roman" w:hAnsi="Times New Roman"/>
               </w:rPr>
               <w:t>DeliverYApp</w:t>
             </w:r>
-            <w:proofErr w:type="spellEnd"/>
           </w:p>
         </w:tc>
         <w:tc>
@@ -995,6 +989,14 @@
               </w:rPr>
               <w:t>Versión:</w:t>
             </w:r>
+            <w:r>
+              <w:rPr>
+                <w:rFonts w:ascii="Times New Roman" w:hAnsi="Times New Roman"/>
+              </w:rPr>
+              <w:t xml:space="preserve"> 1.1</w:t>
+            </w:r>
+            <w:bookmarkStart w:id="0" w:name="_GoBack"/>
+            <w:bookmarkEnd w:id="0"/>
           </w:p>
         </w:tc>
       </w:tr>
@@ -1119,7 +1121,6 @@
           <w:u w:val="single"/>
         </w:rPr>
       </w:pPr>
-      <w:proofErr w:type="spellStart"/>
       <w:r>
         <w:rPr>
           <w:b/>
@@ -1128,7 +1129,6 @@
         </w:rPr>
         <w:t>Indice</w:t>
       </w:r>
-      <w:proofErr w:type="spellEnd"/>
     </w:p>
     <w:sdt>
       <w:sdtPr>
@@ -1147,6 +1147,7 @@
           <w:docPartUnique/>
         </w:docPartObj>
       </w:sdtPr>
+      <w:sdtEndPr/>
       <w:sdtContent>
         <w:p>
           <w:pPr>
@@ -2148,8 +2149,6 @@
               </w:rPr>
               <w:t>2.2</w:t>
             </w:r>
-            <w:bookmarkStart w:id="0" w:name="_GoBack"/>
-            <w:bookmarkEnd w:id="0"/>
             <w:r>
               <w:rPr>
                 <w:rFonts w:eastAsiaTheme="minorEastAsia"/>
@@ -10869,15 +10868,7 @@
         <w:jc w:val="both"/>
       </w:pPr>
       <w:r>
-        <w:t>Diseño, desarrollo e implementación del Sistema  “</w:t>
-      </w:r>
-      <w:proofErr w:type="spellStart"/>
-      <w:r>
-        <w:t>DeliverYApp</w:t>
-      </w:r>
-      <w:proofErr w:type="spellEnd"/>
-      <w:r>
-        <w:t xml:space="preserve">”. </w:t>
+        <w:t xml:space="preserve">Diseño, desarrollo e implementación del Sistema  “DeliverYApp”. </w:t>
       </w:r>
     </w:p>
     <w:p>
@@ -10886,21 +10877,8 @@
         <w:ind w:left="710"/>
         <w:jc w:val="both"/>
       </w:pPr>
-      <w:proofErr w:type="spellStart"/>
-      <w:r>
-        <w:t>DeliverYApp</w:t>
-      </w:r>
-      <w:proofErr w:type="spellEnd"/>
-      <w:r>
-        <w:t xml:space="preserve"> será un entorno web en el que se podrán registrar las empresas gastronómicas y así de esa forma poder ofrecer el servicio de </w:t>
-      </w:r>
-      <w:proofErr w:type="spellStart"/>
-      <w:r>
-        <w:t>delivery</w:t>
-      </w:r>
-      <w:proofErr w:type="spellEnd"/>
-      <w:r>
-        <w:t xml:space="preserve"> dicho sistema permitirá efectuar pedidos  del menú seleccionado por el cliente, una vez confirmado el pedido </w:t>
+      <w:r>
+        <w:t xml:space="preserve">DeliverYApp será un entorno web en el que se podrán registrar las empresas gastronómicas y así de esa forma poder ofrecer el servicio de delivery dicho sistema permitirá efectuar pedidos  del menú seleccionado por el cliente, una vez confirmado el pedido </w:t>
       </w:r>
       <w:r>
         <w:t>la recepcionista</w:t>
@@ -10946,15 +10924,7 @@
         <w:jc w:val="both"/>
       </w:pPr>
       <w:r>
-        <w:t xml:space="preserve">La meta a alcanzar es mejorar el servicio de </w:t>
-      </w:r>
-      <w:proofErr w:type="spellStart"/>
-      <w:r>
-        <w:t>delivery</w:t>
-      </w:r>
-      <w:proofErr w:type="spellEnd"/>
-      <w:r>
-        <w:t xml:space="preserve"> y aumentar las ventas.</w:t>
+        <w:t>La meta a alcanzar es mejorar el servicio de delivery y aumentar las ventas.</w:t>
       </w:r>
     </w:p>
     <w:p>
@@ -11416,22 +11386,14 @@
         <w:rPr>
           <w:szCs w:val="24"/>
         </w:rPr>
-        <w:t xml:space="preserve">Proceso mediante el cual se realizan pruebas para el perfecto funcionamiento del </w:t>
-      </w:r>
-      <w:proofErr w:type="spellStart"/>
+        <w:t>Proceso mediante el cual se realizan pruebas para el perfecto funcionamiento del Sistema.</w:t>
+      </w:r>
       <w:r>
         <w:rPr>
           <w:szCs w:val="24"/>
         </w:rPr>
-        <w:t>Sistema.</w:t>
-      </w:r>
-      <w:r>
-        <w:rPr>
-          <w:szCs w:val="24"/>
-        </w:rPr>
         <w:t>ffffff</w:t>
       </w:r>
-      <w:proofErr w:type="spellEnd"/>
     </w:p>
     <w:p>
       <w:pPr>
@@ -11587,35 +11549,7 @@
         <w:rPr>
           <w:szCs w:val="24"/>
         </w:rPr>
-        <w:t>Protocolo de transferencia de hipertexto (</w:t>
-      </w:r>
-      <w:proofErr w:type="spellStart"/>
-      <w:r>
-        <w:rPr>
-          <w:szCs w:val="24"/>
-        </w:rPr>
-        <w:t>HiperText</w:t>
-      </w:r>
-      <w:proofErr w:type="spellEnd"/>
-      <w:r>
-        <w:rPr>
-          <w:szCs w:val="24"/>
-        </w:rPr>
-        <w:t xml:space="preserve"> Transfer </w:t>
-      </w:r>
-      <w:proofErr w:type="spellStart"/>
-      <w:r>
-        <w:rPr>
-          <w:szCs w:val="24"/>
-        </w:rPr>
-        <w:t>Protocol</w:t>
-      </w:r>
-      <w:proofErr w:type="spellEnd"/>
-      <w:r>
-        <w:rPr>
-          <w:szCs w:val="24"/>
-        </w:rPr>
-        <w:t xml:space="preserve">) es el protocolo usado en cada transacción. </w:t>
+        <w:t xml:space="preserve">Protocolo de transferencia de hipertexto (HiperText Transfer Protocol) es el protocolo usado en cada transacción. </w:t>
       </w:r>
     </w:p>
     <w:p>
@@ -11758,7 +11692,6 @@
           <w:szCs w:val="24"/>
         </w:rPr>
       </w:pPr>
-      <w:proofErr w:type="spellStart"/>
       <w:r>
         <w:rPr>
           <w:rFonts w:ascii="Times New Roman" w:hAnsi="Times New Roman" w:cs="Times New Roman"/>
@@ -11766,17 +11699,7 @@
           <w:sz w:val="24"/>
           <w:szCs w:val="24"/>
         </w:rPr>
-        <w:t>MySQL</w:t>
-      </w:r>
-      <w:proofErr w:type="spellEnd"/>
-      <w:r>
-        <w:rPr>
-          <w:rFonts w:ascii="Times New Roman" w:hAnsi="Times New Roman" w:cs="Times New Roman"/>
-          <w:b/>
-          <w:sz w:val="24"/>
-          <w:szCs w:val="24"/>
-        </w:rPr>
-        <w:t>:</w:t>
+        <w:t>MySQL:</w:t>
       </w:r>
       <w:r>
         <w:rPr>
@@ -11807,7 +11730,6 @@
           <w:szCs w:val="24"/>
         </w:rPr>
       </w:pPr>
-      <w:proofErr w:type="spellStart"/>
       <w:r>
         <w:rPr>
           <w:rFonts w:ascii="Times New Roman" w:hAnsi="Times New Roman" w:cs="Times New Roman"/>
@@ -11815,49 +11737,8 @@
           <w:sz w:val="24"/>
           <w:szCs w:val="24"/>
         </w:rPr>
-        <w:t>RoR</w:t>
-      </w:r>
-      <w:proofErr w:type="spellEnd"/>
-      <w:r>
-        <w:rPr>
-          <w:rFonts w:ascii="Times New Roman" w:hAnsi="Times New Roman" w:cs="Times New Roman"/>
-          <w:b/>
-          <w:sz w:val="24"/>
-          <w:szCs w:val="24"/>
-        </w:rPr>
-        <w:t xml:space="preserve"> (Ruby </w:t>
-      </w:r>
-      <w:proofErr w:type="spellStart"/>
-      <w:r>
-        <w:rPr>
-          <w:rFonts w:ascii="Times New Roman" w:hAnsi="Times New Roman" w:cs="Times New Roman"/>
-          <w:b/>
-          <w:sz w:val="24"/>
-          <w:szCs w:val="24"/>
-        </w:rPr>
-        <w:t>on</w:t>
-      </w:r>
-      <w:proofErr w:type="spellEnd"/>
-      <w:r>
-        <w:rPr>
-          <w:rFonts w:ascii="Times New Roman" w:hAnsi="Times New Roman" w:cs="Times New Roman"/>
-          <w:b/>
-          <w:sz w:val="24"/>
-          <w:szCs w:val="24"/>
-        </w:rPr>
-        <w:t xml:space="preserve"> </w:t>
-      </w:r>
-      <w:proofErr w:type="spellStart"/>
-      <w:r>
-        <w:rPr>
-          <w:rFonts w:ascii="Times New Roman" w:hAnsi="Times New Roman" w:cs="Times New Roman"/>
-          <w:b/>
-          <w:sz w:val="24"/>
-          <w:szCs w:val="24"/>
-        </w:rPr>
-        <w:t>Rails</w:t>
-      </w:r>
-      <w:proofErr w:type="spellEnd"/>
+        <w:t>RoR (Ruby on Rails</w:t>
+      </w:r>
       <w:r>
         <w:rPr>
           <w:b/>
@@ -11938,27 +11819,7 @@
           <w:sz w:val="24"/>
           <w:szCs w:val="24"/>
         </w:rPr>
-        <w:t xml:space="preserve">Dirección IP (Internet </w:t>
-      </w:r>
-      <w:proofErr w:type="spellStart"/>
-      <w:r>
-        <w:rPr>
-          <w:rFonts w:ascii="Times New Roman" w:hAnsi="Times New Roman" w:cs="Times New Roman"/>
-          <w:b/>
-          <w:sz w:val="24"/>
-          <w:szCs w:val="24"/>
-        </w:rPr>
-        <w:t>Protocol</w:t>
-      </w:r>
-      <w:proofErr w:type="spellEnd"/>
-      <w:r>
-        <w:rPr>
-          <w:rFonts w:ascii="Times New Roman" w:hAnsi="Times New Roman" w:cs="Times New Roman"/>
-          <w:b/>
-          <w:sz w:val="24"/>
-          <w:szCs w:val="24"/>
-        </w:rPr>
-        <w:t>):</w:t>
+        <w:t>Dirección IP (Internet Protocol):</w:t>
       </w:r>
       <w:r>
         <w:rPr>
@@ -12021,15 +11882,7 @@
         <w:ind w:left="1430"/>
       </w:pPr>
       <w:r>
-        <w:t xml:space="preserve">Especificación de Requisitos según el estándar de IEEE 830 – IEEE </w:t>
-      </w:r>
-      <w:proofErr w:type="spellStart"/>
-      <w:r>
-        <w:t>Std</w:t>
-      </w:r>
-      <w:proofErr w:type="spellEnd"/>
-      <w:r>
-        <w:t xml:space="preserve">. 830-1998. </w:t>
+        <w:t xml:space="preserve">Especificación de Requisitos según el estándar de IEEE 830 – IEEE Std. 830-1998. </w:t>
       </w:r>
     </w:p>
     <w:p>
@@ -12085,18 +11938,10 @@
         <w:jc w:val="both"/>
       </w:pPr>
       <w:r>
-        <w:t xml:space="preserve">En este documento se encontrará las características del sistema, interfaces del sistema, interfaces </w:t>
-      </w:r>
-      <w:proofErr w:type="spellStart"/>
-      <w:r>
-        <w:t>d</w:t>
-      </w:r>
-      <w:r>
-        <w:t>la</w:t>
-      </w:r>
-      <w:proofErr w:type="spellEnd"/>
-      <w:r>
-        <w:t xml:space="preserve"> recepcionista</w:t>
+        <w:t>En este documento se encontrará las características del sistema, interfaces del sistema, interfaces d</w:t>
+      </w:r>
+      <w:r>
+        <w:t>la recepcionista</w:t>
       </w:r>
       <w:r>
         <w:t xml:space="preserve">, características de los usuarios, descripción de los requerimientos funcionales, no funcionales y del sistema. </w:t>
@@ -12187,15 +12032,7 @@
         <w:jc w:val="both"/>
       </w:pPr>
       <w:r>
-        <w:t xml:space="preserve">El sistema </w:t>
-      </w:r>
-      <w:proofErr w:type="spellStart"/>
-      <w:r>
-        <w:t>DeliverYApp</w:t>
-      </w:r>
-      <w:proofErr w:type="spellEnd"/>
-      <w:r>
-        <w:t xml:space="preserve"> será un producto diseñado para trabajar en entornos web, lo que permitirá su utilización de forma descentralizada, además trabajará</w:t>
+        <w:t>El sistema DeliverYApp será un producto diseñado para trabajar en entornos web, lo que permitirá su utilización de forma descentralizada, además trabajará</w:t>
       </w:r>
       <w:r>
         <w:t xml:space="preserve"> de manera independie</w:t>
@@ -12259,15 +12096,7 @@
         <w:jc w:val="both"/>
       </w:pPr>
       <w:r>
-        <w:t xml:space="preserve">El sistema </w:t>
-      </w:r>
-      <w:proofErr w:type="spellStart"/>
-      <w:r>
-        <w:t>DeliverYApp</w:t>
-      </w:r>
-      <w:proofErr w:type="spellEnd"/>
-      <w:r>
-        <w:t xml:space="preserve"> permitirá realizar las siguientes funciones:</w:t>
+        <w:t>El sistema DeliverYApp permitirá realizar las siguientes funciones:</w:t>
       </w:r>
     </w:p>
     <w:p>
@@ -12293,21 +12122,12 @@
         </w:rPr>
         <w:t xml:space="preserve"> (</w:t>
       </w:r>
-      <w:proofErr w:type="spellStart"/>
       <w:r>
         <w:rPr>
           <w:rFonts w:ascii="Times New Roman" w:hAnsi="Times New Roman" w:cs="Times New Roman"/>
           <w:b/>
         </w:rPr>
-        <w:t>Login</w:t>
-      </w:r>
-      <w:proofErr w:type="spellEnd"/>
-      <w:r>
-        <w:rPr>
-          <w:rFonts w:ascii="Times New Roman" w:hAnsi="Times New Roman" w:cs="Times New Roman"/>
-          <w:b/>
-        </w:rPr>
-        <w:t xml:space="preserve"> - Empresa):</w:t>
+        <w:t>Login - Empresa):</w:t>
       </w:r>
       <w:r>
         <w:t xml:space="preserve"> Se le proveerá de un usuario y contraseña para que pueda acceder  y tener control de los servicios que provee el sistema.</w:t>
@@ -12452,23 +12272,7 @@
           <w:rFonts w:ascii="Times New Roman" w:hAnsi="Times New Roman" w:cs="Times New Roman"/>
           <w:b/>
         </w:rPr>
-        <w:t>Registro de cliente (</w:t>
-      </w:r>
-      <w:proofErr w:type="spellStart"/>
-      <w:r>
-        <w:rPr>
-          <w:rFonts w:ascii="Times New Roman" w:hAnsi="Times New Roman" w:cs="Times New Roman"/>
-          <w:b/>
-        </w:rPr>
-        <w:t>Login</w:t>
-      </w:r>
-      <w:proofErr w:type="spellEnd"/>
-      <w:r>
-        <w:rPr>
-          <w:rFonts w:ascii="Times New Roman" w:hAnsi="Times New Roman" w:cs="Times New Roman"/>
-          <w:b/>
-        </w:rPr>
-        <w:t xml:space="preserve"> - cliente):</w:t>
+        <w:t>Registro de cliente (Login - cliente):</w:t>
       </w:r>
       <w:r>
         <w:t xml:space="preserve"> El cliente deberá registrarse antes de solicitar el pedido.</w:t>
@@ -12671,23 +12475,7 @@
         <w:t>Políticas de la empresa:</w:t>
       </w:r>
       <w:r>
-        <w:t xml:space="preserve"> La aplicación se desarrollara mediante software de licencia abierta por lo tanto no se deberá pagar por el uso del servidor web(apache), sistema de gestión de base de datos (</w:t>
-      </w:r>
-      <w:proofErr w:type="spellStart"/>
-      <w:r>
-        <w:t>MySQL</w:t>
-      </w:r>
-      <w:proofErr w:type="spellEnd"/>
-      <w:r>
-        <w:t xml:space="preserve">) y el lenguaje de programación </w:t>
-      </w:r>
-      <w:proofErr w:type="spellStart"/>
-      <w:r>
-        <w:t>RoR</w:t>
-      </w:r>
-      <w:proofErr w:type="spellEnd"/>
-      <w:r>
-        <w:t>, por lo tanto la utilización de estos programas se harán mediantes las políticas establecidas por este tipo de licenciamiento.</w:t>
+        <w:t xml:space="preserve"> La aplicación se desarrollara mediante software de licencia abierta por lo tanto no se deberá pagar por el uso del servidor web(apache), sistema de gestión de base de datos (MySQL) y el lenguaje de programación RoR, por lo tanto la utilización de estos programas se harán mediantes las políticas establecidas por este tipo de licenciamiento.</w:t>
       </w:r>
     </w:p>
     <w:p>
@@ -12707,31 +12495,7 @@
         <w:t>Limitaciones del hardware:</w:t>
       </w:r>
       <w:r>
-        <w:t xml:space="preserve"> para esta aplicación será necesaria un computador servidor en el cual se instalara el servidor web apache, </w:t>
-      </w:r>
-      <w:proofErr w:type="spellStart"/>
-      <w:r>
-        <w:t>MySQl</w:t>
-      </w:r>
-      <w:proofErr w:type="spellEnd"/>
-      <w:r>
-        <w:t xml:space="preserve">, </w:t>
-      </w:r>
-      <w:proofErr w:type="spellStart"/>
-      <w:r>
-        <w:t>RoR</w:t>
-      </w:r>
-      <w:proofErr w:type="spellEnd"/>
-      <w:r>
-        <w:t xml:space="preserve"> y la aplicación </w:t>
-      </w:r>
-      <w:proofErr w:type="spellStart"/>
-      <w:r>
-        <w:t>DeliverYApp</w:t>
-      </w:r>
-      <w:proofErr w:type="spellEnd"/>
-      <w:r>
-        <w:t>.</w:t>
+        <w:t xml:space="preserve"> para esta aplicación será necesaria un computador servidor en el cual se instalara el servidor web apache, MySQl, RoR y la aplicación DeliverYApp.</w:t>
       </w:r>
     </w:p>
     <w:p>
@@ -12751,23 +12515,7 @@
         <w:t>Interfaces con otras aplicaciones:</w:t>
       </w:r>
       <w:r>
-        <w:t xml:space="preserve"> Debido a que el sistema no interactúa con otro sistema y es autónomo no se desarrollaran interfaces con otras aplicaciones. Las conexiones necesarias para la utilización del servidor web, </w:t>
-      </w:r>
-      <w:proofErr w:type="spellStart"/>
-      <w:r>
-        <w:t>MySQL</w:t>
-      </w:r>
-      <w:proofErr w:type="spellEnd"/>
-      <w:r>
-        <w:t xml:space="preserve">, </w:t>
-      </w:r>
-      <w:proofErr w:type="spellStart"/>
-      <w:r>
-        <w:t>RoR</w:t>
-      </w:r>
-      <w:proofErr w:type="spellEnd"/>
-      <w:r>
-        <w:t xml:space="preserve"> y un DNS será por medio de la configuración de estos programas.</w:t>
+        <w:t xml:space="preserve"> Debido a que el sistema no interactúa con otro sistema y es autónomo no se desarrollaran interfaces con otras aplicaciones. Las conexiones necesarias para la utilización del servidor web, MySQL, RoR y un DNS será por medio de la configuración de estos programas.</w:t>
       </w:r>
     </w:p>
     <w:p>
@@ -12889,15 +12637,7 @@
         <w:t xml:space="preserve">: </w:t>
       </w:r>
       <w:r>
-        <w:t xml:space="preserve">La información correspondiente al pedido como </w:t>
-      </w:r>
-      <w:proofErr w:type="spellStart"/>
-      <w:r>
-        <w:t>numero</w:t>
-      </w:r>
-      <w:proofErr w:type="spellEnd"/>
-      <w:r>
-        <w:t xml:space="preserve"> de documento, nombre, dirección, teléfono y elección de menú  deben estar ajustado a la realidad para evitar inconvenientes y garantizar el pedido. </w:t>
+        <w:t xml:space="preserve">La información correspondiente al pedido como numero de documento, nombre, dirección, teléfono y elección de menú  deben estar ajustado a la realidad para evitar inconvenientes y garantizar el pedido. </w:t>
       </w:r>
     </w:p>
     <w:p>
@@ -13130,15 +12870,7 @@
         <w:jc w:val="both"/>
       </w:pPr>
       <w:r>
-        <w:t xml:space="preserve">El sistema </w:t>
-      </w:r>
-      <w:proofErr w:type="spellStart"/>
-      <w:r>
-        <w:t>DeliverYApp</w:t>
-      </w:r>
-      <w:proofErr w:type="spellEnd"/>
-      <w:r>
-        <w:t xml:space="preserve"> no tendrá interconexión con otros sistemas informáticos por lo tanto no es necesario la utilización de interfaces específicas para este punto.</w:t>
+        <w:t>El sistema DeliverYApp no tendrá interconexión con otros sistemas informáticos por lo tanto no es necesario la utilización de interfaces específicas para este punto.</w:t>
       </w:r>
     </w:p>
     <w:p>
@@ -13294,18 +13026,10 @@
         <w:jc w:val="both"/>
       </w:pPr>
       <w:r>
-        <w:t xml:space="preserve">El computador </w:t>
-      </w:r>
-      <w:proofErr w:type="spellStart"/>
-      <w:r>
-        <w:t>d</w:t>
-      </w:r>
-      <w:r>
-        <w:t>la</w:t>
-      </w:r>
-      <w:proofErr w:type="spellEnd"/>
-      <w:r>
-        <w:t xml:space="preserve"> recepcionista</w:t>
+        <w:t>El computador d</w:t>
+      </w:r>
+      <w:r>
+        <w:t>la recepcionista</w:t>
       </w:r>
       <w:r>
         <w:t xml:space="preserve"> deberá contar con un navegador web </w:t>
@@ -13314,15 +13038,7 @@
         <w:t>(</w:t>
       </w:r>
       <w:r>
-        <w:t xml:space="preserve">Google </w:t>
-      </w:r>
-      <w:proofErr w:type="spellStart"/>
-      <w:r>
-        <w:t>Chrome</w:t>
-      </w:r>
-      <w:proofErr w:type="spellEnd"/>
-      <w:r>
-        <w:t>, Firefox, Internet Explorer</w:t>
+        <w:t>Google Chrome, Firefox, Internet Explorer</w:t>
       </w:r>
       <w:r>
         <w:t>)</w:t>
@@ -14420,7 +14136,7 @@
                     <pic:cNvPicPr/>
                   </pic:nvPicPr>
                   <pic:blipFill>
-                    <a:blip r:embed="rId9">
+                    <a:blip r:embed="rId8">
                       <a:extLst>
                         <a:ext uri="{28A0092B-C50C-407E-A947-70E740481C1C}">
                           <a14:useLocalDpi xmlns:a14="http://schemas.microsoft.com/office/drawing/2010/main" val="0"/>
@@ -14540,17 +14256,8 @@
                 <w:rFonts w:cstheme="minorHAnsi"/>
                 <w:szCs w:val="24"/>
               </w:rPr>
-              <w:t xml:space="preserve">Grupo </w:t>
-            </w:r>
-            <w:proofErr w:type="spellStart"/>
-            <w:r>
-              <w:rPr>
-                <w:rFonts w:cstheme="minorHAnsi"/>
-                <w:szCs w:val="24"/>
-              </w:rPr>
-              <w:t>DeliverYapp</w:t>
-            </w:r>
-            <w:proofErr w:type="spellEnd"/>
+              <w:t>Grupo DeliverYapp</w:t>
+            </w:r>
             <w:r>
               <w:rPr>
                 <w:rFonts w:cstheme="minorHAnsi"/>
@@ -14710,17 +14417,8 @@
                 <w:rFonts w:cstheme="minorHAnsi"/>
                 <w:szCs w:val="24"/>
               </w:rPr>
-              <w:t xml:space="preserve">Proceso de Pedido de </w:t>
-            </w:r>
-            <w:proofErr w:type="spellStart"/>
-            <w:r>
-              <w:rPr>
-                <w:rFonts w:cstheme="minorHAnsi"/>
-                <w:szCs w:val="24"/>
-              </w:rPr>
-              <w:t>Delivery</w:t>
-            </w:r>
-            <w:proofErr w:type="spellEnd"/>
+              <w:t>Proceso de Pedido de Delivery</w:t>
+            </w:r>
             <w:r>
               <w:rPr>
                 <w:rFonts w:cstheme="minorHAnsi"/>
@@ -15708,7 +15406,6 @@
                 <w:szCs w:val="24"/>
               </w:rPr>
             </w:pPr>
-            <w:proofErr w:type="spellStart"/>
             <w:r>
               <w:rPr>
                 <w:rFonts w:ascii="Times New Roman" w:hAnsi="Times New Roman"/>
@@ -15717,7 +15414,6 @@
               </w:rPr>
               <w:t>Postcondiciones</w:t>
             </w:r>
-            <w:proofErr w:type="spellEnd"/>
             <w:r>
               <w:rPr>
                 <w:rFonts w:ascii="Times New Roman" w:hAnsi="Times New Roman"/>
@@ -15731,17 +15427,8 @@
                 <w:rFonts w:cstheme="minorHAnsi"/>
                 <w:szCs w:val="24"/>
               </w:rPr>
-              <w:t xml:space="preserve">Se generó pedido de </w:t>
-            </w:r>
-            <w:proofErr w:type="spellStart"/>
-            <w:r>
-              <w:rPr>
-                <w:rFonts w:cstheme="minorHAnsi"/>
-                <w:szCs w:val="24"/>
-              </w:rPr>
-              <w:t>delivery</w:t>
-            </w:r>
-            <w:proofErr w:type="spellEnd"/>
+              <w:t>Se generó pedido de delivery</w:t>
+            </w:r>
           </w:p>
         </w:tc>
       </w:tr>
@@ -16198,39 +15885,7 @@
           <w:rFonts w:ascii="Calibri" w:hAnsi="Calibri" w:cs="Calibri"/>
           <w:bCs/>
         </w:rPr>
-        <w:t>El cliente desde su navegador ingresa a la aplicación “</w:t>
-      </w:r>
-      <w:proofErr w:type="spellStart"/>
-      <w:r>
-        <w:rPr>
-          <w:rFonts w:ascii="Calibri" w:hAnsi="Calibri" w:cs="Calibri"/>
-          <w:bCs/>
-        </w:rPr>
-        <w:t>DeliverYApp</w:t>
-      </w:r>
-      <w:proofErr w:type="spellEnd"/>
-      <w:r>
-        <w:rPr>
-          <w:rFonts w:ascii="Calibri" w:hAnsi="Calibri" w:cs="Calibri"/>
-          <w:bCs/>
-        </w:rPr>
-        <w:t>” primeramente se debe registrar (</w:t>
-      </w:r>
-      <w:proofErr w:type="spellStart"/>
-      <w:r>
-        <w:rPr>
-          <w:rFonts w:ascii="Calibri" w:hAnsi="Calibri" w:cs="Calibri"/>
-          <w:bCs/>
-        </w:rPr>
-        <w:t>Loguearse</w:t>
-      </w:r>
-      <w:proofErr w:type="spellEnd"/>
-      <w:r>
-        <w:rPr>
-          <w:rFonts w:ascii="Calibri" w:hAnsi="Calibri" w:cs="Calibri"/>
-          <w:bCs/>
-        </w:rPr>
-        <w:t xml:space="preserve">) con los datos requeridos por el sistema luego de eso podrá ver un mensaje de bienvenida y una lista de restaurantes en el cual tendrá la opción de elegir uno de ellos, una vez seleccionado  el restaurante se desplegará una interfaz con las opciones del menú donde el cliente por medio de imágenes con sus respectivas descripciones optara por su plato de preferencia. Una vez seleccionado el menú el cliente tiene como opción marcar si su pedido será a domicilio o si pasara a retirar. Realizado esto aparecerán los datos personales con la lista de pedido que ha hecho el cliente con sus respectivos precios y el monto total a abonar. Si el cliente está de acuerdo presiona el botón para confirmar su pedido y se le mostrara un mensaje de recepción y confirmación. </w:t>
+        <w:t xml:space="preserve">El cliente desde su navegador ingresa a la aplicación “DeliverYApp” primeramente se debe registrar (Loguearse) con los datos requeridos por el sistema luego de eso podrá ver un mensaje de bienvenida y una lista de restaurantes en el cual tendrá la opción de elegir uno de ellos, una vez seleccionado  el restaurante se desplegará una interfaz con las opciones del menú donde el cliente por medio de imágenes con sus respectivas descripciones optara por su plato de preferencia. Una vez seleccionado el menú el cliente tiene como opción marcar si su pedido será a domicilio o si pasara a retirar. Realizado esto aparecerán los datos personales con la lista de pedido que ha hecho el cliente con sus respectivos precios y el monto total a abonar. Si el cliente está de acuerdo presiona el botón para confirmar su pedido y se le mostrara un mensaje de recepción y confirmación. </w:t>
       </w:r>
     </w:p>
     <w:p>
@@ -16381,18 +16036,8 @@
                 <w:sz w:val="24"/>
                 <w:szCs w:val="24"/>
               </w:rPr>
-              <w:t xml:space="preserve">Grupo </w:t>
-            </w:r>
-            <w:proofErr w:type="spellStart"/>
-            <w:r>
-              <w:rPr>
-                <w:rFonts w:ascii="Times New Roman" w:hAnsi="Times New Roman"/>
-                <w:sz w:val="24"/>
-                <w:szCs w:val="24"/>
-              </w:rPr>
-              <w:t>DeliverYApp</w:t>
-            </w:r>
-            <w:proofErr w:type="spellEnd"/>
+              <w:t>Grupo DeliverYApp</w:t>
+            </w:r>
           </w:p>
         </w:tc>
       </w:tr>
@@ -16630,18 +16275,8 @@
                 <w:sz w:val="24"/>
                 <w:szCs w:val="24"/>
               </w:rPr>
-              <w:t xml:space="preserve">El Cliente debe de estar </w:t>
-            </w:r>
-            <w:proofErr w:type="spellStart"/>
-            <w:r>
-              <w:rPr>
-                <w:rFonts w:ascii="Times New Roman" w:hAnsi="Times New Roman"/>
-                <w:sz w:val="24"/>
-                <w:szCs w:val="24"/>
-              </w:rPr>
-              <w:t>logueado</w:t>
-            </w:r>
-            <w:proofErr w:type="spellEnd"/>
+              <w:t>El Cliente debe de estar logueado</w:t>
+            </w:r>
           </w:p>
         </w:tc>
       </w:tr>
@@ -16712,41 +16347,13 @@
               <w:rPr>
                 <w:sz w:val="24"/>
               </w:rPr>
-              <w:t xml:space="preserve"> a la aplicación de </w:t>
-            </w:r>
-            <w:proofErr w:type="spellStart"/>
+              <w:t xml:space="preserve"> a la aplicación de DeliverYApp se </w:t>
+            </w:r>
             <w:r>
               <w:rPr>
                 <w:sz w:val="24"/>
               </w:rPr>
-              <w:t>DeliverYApp</w:t>
-            </w:r>
-            <w:proofErr w:type="spellEnd"/>
-            <w:r>
-              <w:rPr>
-                <w:sz w:val="24"/>
-              </w:rPr>
-              <w:t xml:space="preserve"> se </w:t>
-            </w:r>
-            <w:r>
-              <w:rPr>
-                <w:sz w:val="24"/>
-              </w:rPr>
-              <w:t xml:space="preserve"> </w:t>
-            </w:r>
-            <w:proofErr w:type="spellStart"/>
-            <w:r>
-              <w:rPr>
-                <w:sz w:val="24"/>
-              </w:rPr>
-              <w:t>loguea</w:t>
-            </w:r>
-            <w:proofErr w:type="spellEnd"/>
-            <w:r>
-              <w:rPr>
-                <w:sz w:val="24"/>
-              </w:rPr>
-              <w:t xml:space="preserve">. </w:t>
+              <w:t xml:space="preserve"> loguea. </w:t>
             </w:r>
           </w:p>
           <w:p>
@@ -16974,21 +16581,7 @@
               <w:rPr>
                 <w:sz w:val="24"/>
               </w:rPr>
-              <w:t xml:space="preserve"> </w:t>
-            </w:r>
-            <w:proofErr w:type="spellStart"/>
-            <w:r>
-              <w:rPr>
-                <w:sz w:val="24"/>
-              </w:rPr>
-              <w:t>DeliveYApp</w:t>
-            </w:r>
-            <w:proofErr w:type="spellEnd"/>
-            <w:r>
-              <w:rPr>
-                <w:sz w:val="24"/>
-              </w:rPr>
-              <w:t xml:space="preserve">  Enviado “</w:t>
+              <w:t xml:space="preserve"> DeliveYApp  Enviado “</w:t>
             </w:r>
           </w:p>
           <w:p>
@@ -17304,18 +16897,8 @@
                 <w:sz w:val="24"/>
                 <w:szCs w:val="24"/>
               </w:rPr>
-              <w:t xml:space="preserve">Grupo </w:t>
-            </w:r>
-            <w:proofErr w:type="spellStart"/>
-            <w:r>
-              <w:rPr>
-                <w:rFonts w:ascii="Times New Roman" w:hAnsi="Times New Roman"/>
-                <w:sz w:val="24"/>
-                <w:szCs w:val="24"/>
-              </w:rPr>
-              <w:t>DeliverYApp</w:t>
-            </w:r>
-            <w:proofErr w:type="spellEnd"/>
+              <w:t>Grupo DeliverYApp</w:t>
+            </w:r>
           </w:p>
         </w:tc>
       </w:tr>
@@ -17838,18 +17421,8 @@
                 <w:sz w:val="24"/>
                 <w:szCs w:val="24"/>
               </w:rPr>
-              <w:t xml:space="preserve">Grupo </w:t>
-            </w:r>
-            <w:proofErr w:type="spellStart"/>
-            <w:r>
-              <w:rPr>
-                <w:rFonts w:ascii="Times New Roman" w:hAnsi="Times New Roman"/>
-                <w:sz w:val="24"/>
-                <w:szCs w:val="24"/>
-              </w:rPr>
-              <w:t>DeliverYApp</w:t>
-            </w:r>
-            <w:proofErr w:type="spellEnd"/>
+              <w:t>Grupo DeliverYApp</w:t>
+            </w:r>
           </w:p>
         </w:tc>
       </w:tr>
@@ -18392,18 +17965,8 @@
                 <w:sz w:val="24"/>
                 <w:szCs w:val="24"/>
               </w:rPr>
-              <w:t xml:space="preserve">Grupo </w:t>
-            </w:r>
-            <w:proofErr w:type="spellStart"/>
-            <w:r>
-              <w:rPr>
-                <w:rFonts w:ascii="Times New Roman" w:hAnsi="Times New Roman"/>
-                <w:sz w:val="24"/>
-                <w:szCs w:val="24"/>
-              </w:rPr>
-              <w:t>DeliverYApp</w:t>
-            </w:r>
-            <w:proofErr w:type="spellEnd"/>
+              <w:t>Grupo DeliverYApp</w:t>
+            </w:r>
           </w:p>
         </w:tc>
       </w:tr>
@@ -19660,31 +19223,7 @@
         <w:jc w:val="both"/>
       </w:pPr>
       <w:r>
-        <w:t xml:space="preserve">Se ha evaluado la opción de escoger el lenguaje de programación de Ruby </w:t>
-      </w:r>
-      <w:proofErr w:type="spellStart"/>
-      <w:r>
-        <w:t>on</w:t>
-      </w:r>
-      <w:proofErr w:type="spellEnd"/>
-      <w:r>
-        <w:t xml:space="preserve"> </w:t>
-      </w:r>
-      <w:proofErr w:type="spellStart"/>
-      <w:r>
-        <w:t>Rails</w:t>
-      </w:r>
-      <w:proofErr w:type="spellEnd"/>
-      <w:r>
-        <w:t xml:space="preserve"> (</w:t>
-      </w:r>
-      <w:proofErr w:type="spellStart"/>
-      <w:r>
-        <w:t>RoR</w:t>
-      </w:r>
-      <w:proofErr w:type="spellEnd"/>
-      <w:r>
-        <w:t xml:space="preserve">) por el hecho de que la mayoría de los integrantes del grupo poseen un conocimiento básico, dispuestos en aprender e innovar y además porque ofrece una inmensa librerías (gemas) que nos facilitara muchas cosas en el momento de desarrollar el sistema. </w:t>
+        <w:t xml:space="preserve">Se ha evaluado la opción de escoger el lenguaje de programación de Ruby on Rails (RoR) por el hecho de que la mayoría de los integrantes del grupo poseen un conocimiento básico, dispuestos en aprender e innovar y además porque ofrece una inmensa librerías (gemas) que nos facilitara muchas cosas en el momento de desarrollar el sistema. </w:t>
       </w:r>
     </w:p>
     <w:p>
@@ -19774,18 +19313,10 @@
         <w:t xml:space="preserve">el sistema </w:t>
       </w:r>
       <w:r>
-        <w:t>de “</w:t>
-      </w:r>
-      <w:proofErr w:type="spellStart"/>
-      <w:r>
-        <w:t>D</w:t>
-      </w:r>
-      <w:r>
-        <w:t>elivery</w:t>
-      </w:r>
-      <w:proofErr w:type="spellEnd"/>
-      <w:r>
-        <w:t xml:space="preserve">”  a </w:t>
+        <w:t>de “D</w:t>
+      </w:r>
+      <w:r>
+        <w:t xml:space="preserve">elivery”  a </w:t>
       </w:r>
       <w:r>
         <w:t xml:space="preserve">desarrollar </w:t>
@@ -20633,7 +20164,7 @@
                     <pic:cNvPicPr/>
                   </pic:nvPicPr>
                   <pic:blipFill>
-                    <a:blip r:embed="rId10">
+                    <a:blip r:embed="rId9">
                       <a:extLst>
                         <a:ext uri="{28A0092B-C50C-407E-A947-70E740481C1C}">
                           <a14:useLocalDpi xmlns:a14="http://schemas.microsoft.com/office/drawing/2010/main" val="0"/>
@@ -20715,7 +20246,7 @@
                     <pic:cNvPicPr/>
                   </pic:nvPicPr>
                   <pic:blipFill>
-                    <a:blip r:embed="rId11">
+                    <a:blip r:embed="rId10">
                       <a:extLst>
                         <a:ext uri="{28A0092B-C50C-407E-A947-70E740481C1C}">
                           <a14:useLocalDpi xmlns:a14="http://schemas.microsoft.com/office/drawing/2010/main" val="0"/>
@@ -21596,10 +21127,14 @@
           <w:szCs w:val="22"/>
           <w:lang w:eastAsia="en-US"/>
         </w:rPr>
-        <w:t xml:space="preserve">El Modelo Constructivo de Costos (COCOMO, por su acrónimo del inglés </w:t>
-      </w:r>
-      <w:proofErr w:type="spellStart"/>
-      <w:r>
+        <w:t>El Modelo Constructivo de Costos (COCOMO, por su acrónimo del inglés COnstructive COst MOdel)</w:t>
+      </w:r>
+    </w:p>
+    <w:p>
+      <w:pPr>
+        <w:pStyle w:val="NormalWeb"/>
+        <w:spacing w:before="0" w:beforeAutospacing="0" w:after="0" w:afterAutospacing="0"/>
+        <w:jc w:val="both"/>
         <w:rPr>
           <w:rFonts w:asciiTheme="minorHAnsi" w:eastAsiaTheme="minorHAnsi" w:hAnsiTheme="minorHAnsi" w:cs="Arial"/>
           <w:color w:val="000000" w:themeColor="text1"/>
@@ -21607,9 +21142,7 @@
           <w:szCs w:val="22"/>
           <w:lang w:eastAsia="en-US"/>
         </w:rPr>
-        <w:t>COnstructive</w:t>
-      </w:r>
-      <w:proofErr w:type="spellEnd"/>
+      </w:pPr>
       <w:r>
         <w:rPr>
           <w:rFonts w:asciiTheme="minorHAnsi" w:eastAsiaTheme="minorHAnsi" w:hAnsiTheme="minorHAnsi" w:cs="Arial"/>
@@ -21618,9 +21151,8 @@
           <w:szCs w:val="22"/>
           <w:lang w:eastAsia="en-US"/>
         </w:rPr>
-        <w:t xml:space="preserve"> </w:t>
-      </w:r>
-      <w:proofErr w:type="spellStart"/>
+        <w:t xml:space="preserve">COCOMO ll es un modelo (algoritmo) que permite estimar el coste, esfuerzo y tiempo </w:t>
+      </w:r>
       <w:r>
         <w:rPr>
           <w:rFonts w:asciiTheme="minorHAnsi" w:eastAsiaTheme="minorHAnsi" w:hAnsiTheme="minorHAnsi" w:cs="Arial"/>
@@ -21629,10 +21161,15 @@
           <w:szCs w:val="22"/>
           <w:lang w:eastAsia="en-US"/>
         </w:rPr>
-        <w:t>COst</w:t>
-      </w:r>
-      <w:proofErr w:type="spellEnd"/>
-      <w:r>
+        <w:br/>
+        <w:t>cuando se planifica una nueva actividad de desarrollo software.</w:t>
+      </w:r>
+    </w:p>
+    <w:p>
+      <w:pPr>
+        <w:pStyle w:val="NormalWeb"/>
+        <w:spacing w:before="0" w:beforeAutospacing="0" w:after="0" w:afterAutospacing="0"/>
+        <w:jc w:val="both"/>
         <w:rPr>
           <w:rFonts w:asciiTheme="minorHAnsi" w:eastAsiaTheme="minorHAnsi" w:hAnsiTheme="minorHAnsi" w:cs="Arial"/>
           <w:color w:val="000000" w:themeColor="text1"/>
@@ -21640,9 +21177,7 @@
           <w:szCs w:val="22"/>
           <w:lang w:eastAsia="en-US"/>
         </w:rPr>
-        <w:t xml:space="preserve"> </w:t>
-      </w:r>
-      <w:proofErr w:type="spellStart"/>
+      </w:pPr>
       <w:r>
         <w:rPr>
           <w:rFonts w:asciiTheme="minorHAnsi" w:eastAsiaTheme="minorHAnsi" w:hAnsiTheme="minorHAnsi" w:cs="Arial"/>
@@ -21651,9 +21186,8 @@
           <w:szCs w:val="22"/>
           <w:lang w:eastAsia="en-US"/>
         </w:rPr>
-        <w:t>MOdel</w:t>
-      </w:r>
-      <w:proofErr w:type="spellEnd"/>
+        <w:t>El CocoMo surgió para medir y calcular el coste y el tiempo de un determinado proyecto basándose fundamentalmente en las líneas de código y algunas constantes.</w:t>
+      </w:r>
       <w:r>
         <w:rPr>
           <w:rFonts w:asciiTheme="minorHAnsi" w:eastAsiaTheme="minorHAnsi" w:hAnsiTheme="minorHAnsi" w:cs="Arial"/>
@@ -21662,97 +21196,6 @@
           <w:szCs w:val="22"/>
           <w:lang w:eastAsia="en-US"/>
         </w:rPr>
-        <w:t>)</w:t>
-      </w:r>
-    </w:p>
-    <w:p>
-      <w:pPr>
-        <w:pStyle w:val="NormalWeb"/>
-        <w:spacing w:before="0" w:beforeAutospacing="0" w:after="0" w:afterAutospacing="0"/>
-        <w:jc w:val="both"/>
-        <w:rPr>
-          <w:rFonts w:asciiTheme="minorHAnsi" w:eastAsiaTheme="minorHAnsi" w:hAnsiTheme="minorHAnsi" w:cs="Arial"/>
-          <w:color w:val="000000" w:themeColor="text1"/>
-          <w:sz w:val="22"/>
-          <w:szCs w:val="22"/>
-          <w:lang w:eastAsia="en-US"/>
-        </w:rPr>
-      </w:pPr>
-      <w:r>
-        <w:rPr>
-          <w:rFonts w:asciiTheme="minorHAnsi" w:eastAsiaTheme="minorHAnsi" w:hAnsiTheme="minorHAnsi" w:cs="Arial"/>
-          <w:color w:val="000000" w:themeColor="text1"/>
-          <w:sz w:val="22"/>
-          <w:szCs w:val="22"/>
-          <w:lang w:eastAsia="en-US"/>
-        </w:rPr>
-        <w:t xml:space="preserve">COCOMO ll es un modelo (algoritmo) que permite estimar el coste, esfuerzo y tiempo </w:t>
-      </w:r>
-      <w:r>
-        <w:rPr>
-          <w:rFonts w:asciiTheme="minorHAnsi" w:eastAsiaTheme="minorHAnsi" w:hAnsiTheme="minorHAnsi" w:cs="Arial"/>
-          <w:color w:val="000000" w:themeColor="text1"/>
-          <w:sz w:val="22"/>
-          <w:szCs w:val="22"/>
-          <w:lang w:eastAsia="en-US"/>
-        </w:rPr>
-        <w:br/>
-        <w:t>cuando se planifica una nueva actividad de desarrollo software.</w:t>
-      </w:r>
-    </w:p>
-    <w:p>
-      <w:pPr>
-        <w:pStyle w:val="NormalWeb"/>
-        <w:spacing w:before="0" w:beforeAutospacing="0" w:after="0" w:afterAutospacing="0"/>
-        <w:jc w:val="both"/>
-        <w:rPr>
-          <w:rFonts w:asciiTheme="minorHAnsi" w:eastAsiaTheme="minorHAnsi" w:hAnsiTheme="minorHAnsi" w:cs="Arial"/>
-          <w:color w:val="000000" w:themeColor="text1"/>
-          <w:sz w:val="22"/>
-          <w:szCs w:val="22"/>
-          <w:lang w:eastAsia="en-US"/>
-        </w:rPr>
-      </w:pPr>
-      <w:r>
-        <w:rPr>
-          <w:rFonts w:asciiTheme="minorHAnsi" w:eastAsiaTheme="minorHAnsi" w:hAnsiTheme="minorHAnsi" w:cs="Arial"/>
-          <w:color w:val="000000" w:themeColor="text1"/>
-          <w:sz w:val="22"/>
-          <w:szCs w:val="22"/>
-          <w:lang w:eastAsia="en-US"/>
-        </w:rPr>
-        <w:t xml:space="preserve">El </w:t>
-      </w:r>
-      <w:proofErr w:type="spellStart"/>
-      <w:r>
-        <w:rPr>
-          <w:rFonts w:asciiTheme="minorHAnsi" w:eastAsiaTheme="minorHAnsi" w:hAnsiTheme="minorHAnsi" w:cs="Arial"/>
-          <w:color w:val="000000" w:themeColor="text1"/>
-          <w:sz w:val="22"/>
-          <w:szCs w:val="22"/>
-          <w:lang w:eastAsia="en-US"/>
-        </w:rPr>
-        <w:t>CocoMo</w:t>
-      </w:r>
-      <w:proofErr w:type="spellEnd"/>
-      <w:r>
-        <w:rPr>
-          <w:rFonts w:asciiTheme="minorHAnsi" w:eastAsiaTheme="minorHAnsi" w:hAnsiTheme="minorHAnsi" w:cs="Arial"/>
-          <w:color w:val="000000" w:themeColor="text1"/>
-          <w:sz w:val="22"/>
-          <w:szCs w:val="22"/>
-          <w:lang w:eastAsia="en-US"/>
-        </w:rPr>
-        <w:t xml:space="preserve"> surgió para medir y calcular el coste y el tiempo de un determinado proyecto basándose fundamentalmente en las líneas de código y algunas constantes.</w:t>
-      </w:r>
-      <w:r>
-        <w:rPr>
-          <w:rFonts w:asciiTheme="minorHAnsi" w:eastAsiaTheme="minorHAnsi" w:hAnsiTheme="minorHAnsi" w:cs="Arial"/>
-          <w:color w:val="000000" w:themeColor="text1"/>
-          <w:sz w:val="22"/>
-          <w:szCs w:val="22"/>
-          <w:lang w:eastAsia="en-US"/>
-        </w:rPr>
         <w:t xml:space="preserve"> </w:t>
       </w:r>
     </w:p>
@@ -21792,55 +21235,7 @@
           <w:rFonts w:cs="Arial"/>
           <w:color w:val="000000" w:themeColor="text1"/>
         </w:rPr>
-        <w:t xml:space="preserve">EI primer modelo </w:t>
-      </w:r>
-      <w:proofErr w:type="spellStart"/>
-      <w:r>
-        <w:rPr>
-          <w:rFonts w:cs="Arial"/>
-          <w:color w:val="000000" w:themeColor="text1"/>
-        </w:rPr>
-        <w:t>CocoMo</w:t>
-      </w:r>
-      <w:proofErr w:type="spellEnd"/>
-      <w:r>
-        <w:rPr>
-          <w:rFonts w:cs="Arial"/>
-          <w:color w:val="000000" w:themeColor="text1"/>
-        </w:rPr>
-        <w:t xml:space="preserve"> se publicó en 1981 por Barry </w:t>
-      </w:r>
-      <w:proofErr w:type="spellStart"/>
-      <w:r>
-        <w:rPr>
-          <w:rFonts w:cs="Arial"/>
-          <w:color w:val="000000" w:themeColor="text1"/>
-        </w:rPr>
-        <w:t>Boehm</w:t>
-      </w:r>
-      <w:proofErr w:type="spellEnd"/>
-      <w:r>
-        <w:rPr>
-          <w:rFonts w:cs="Arial"/>
-          <w:color w:val="000000" w:themeColor="text1"/>
-        </w:rPr>
-        <w:t xml:space="preserve">. En los 15 años siguientes las técnicas de desarrollo de software cambiaron drásticamente. A raíz de esto surgió el </w:t>
-      </w:r>
-      <w:proofErr w:type="spellStart"/>
-      <w:r>
-        <w:rPr>
-          <w:rFonts w:cs="Arial"/>
-          <w:color w:val="000000" w:themeColor="text1"/>
-        </w:rPr>
-        <w:t>CocoMo</w:t>
-      </w:r>
-      <w:proofErr w:type="spellEnd"/>
-      <w:r>
-        <w:rPr>
-          <w:rFonts w:cs="Arial"/>
-          <w:color w:val="000000" w:themeColor="text1"/>
-        </w:rPr>
-        <w:t xml:space="preserve"> II, publicado por primera vez en 1997.</w:t>
+        <w:t>EI primer modelo CocoMo se publicó en 1981 por Barry Boehm. En los 15 años siguientes las técnicas de desarrollo de software cambiaron drásticamente. A raíz de esto surgió el CocoMo II, publicado por primera vez en 1997.</w:t>
       </w:r>
     </w:p>
     <w:p>
@@ -21921,6 +21316,92 @@
         </w:rPr>
         <w:t xml:space="preserve">Representa el más extenso modelo empírico para la estimación de </w:t>
       </w:r>
+      <w:hyperlink r:id="rId11" w:tooltip="Software" w:history="1">
+        <w:r>
+          <w:rPr>
+            <w:rStyle w:val="Hipervnculo"/>
+            <w:rFonts w:cs="Arial"/>
+            <w:color w:val="000000" w:themeColor="text1"/>
+            <w:u w:val="none"/>
+          </w:rPr>
+          <w:t>software</w:t>
+        </w:r>
+      </w:hyperlink>
+      <w:r>
+        <w:rPr>
+          <w:rFonts w:cs="Arial"/>
+          <w:color w:val="000000" w:themeColor="text1"/>
+        </w:rPr>
+        <w:t xml:space="preserve">. </w:t>
+      </w:r>
+    </w:p>
+    <w:p>
+      <w:pPr>
+        <w:numPr>
+          <w:ilvl w:val="0"/>
+          <w:numId w:val="16"/>
+        </w:numPr>
+        <w:spacing w:line="240" w:lineRule="auto"/>
+        <w:jc w:val="both"/>
+        <w:rPr>
+          <w:rFonts w:cs="Arial"/>
+          <w:color w:val="000000" w:themeColor="text1"/>
+        </w:rPr>
+      </w:pPr>
+      <w:r>
+        <w:rPr>
+          <w:rFonts w:cs="Arial"/>
+          <w:color w:val="000000" w:themeColor="text1"/>
+        </w:rPr>
+        <w:t xml:space="preserve">Existen herramientas automáticas que estiman costos basados en COCOMO como ser: Costar, COCOMO 81. </w:t>
+      </w:r>
+    </w:p>
+    <w:p>
+      <w:pPr>
+        <w:pStyle w:val="NormalWeb"/>
+        <w:jc w:val="center"/>
+        <w:outlineLvl w:val="2"/>
+        <w:rPr>
+          <w:rFonts w:eastAsiaTheme="minorHAnsi"/>
+          <w:b/>
+          <w:color w:val="000000" w:themeColor="text1"/>
+          <w:szCs w:val="28"/>
+          <w:lang w:eastAsia="en-US"/>
+        </w:rPr>
+      </w:pPr>
+      <w:bookmarkStart w:id="33" w:name="_Toc452034606"/>
+      <w:r>
+        <w:rPr>
+          <w:rFonts w:eastAsiaTheme="minorHAnsi"/>
+          <w:b/>
+          <w:color w:val="000000" w:themeColor="text1"/>
+          <w:szCs w:val="28"/>
+          <w:lang w:eastAsia="en-US"/>
+        </w:rPr>
+        <w:t>Objetivos para la construcción de COCOMO II</w:t>
+      </w:r>
+      <w:bookmarkEnd w:id="33"/>
+    </w:p>
+    <w:p>
+      <w:pPr>
+        <w:numPr>
+          <w:ilvl w:val="0"/>
+          <w:numId w:val="16"/>
+        </w:numPr>
+        <w:spacing w:before="100" w:beforeAutospacing="1" w:after="100" w:afterAutospacing="1" w:line="360" w:lineRule="auto"/>
+        <w:jc w:val="both"/>
+        <w:rPr>
+          <w:rFonts w:cs="Arial"/>
+          <w:color w:val="000000" w:themeColor="text1"/>
+        </w:rPr>
+      </w:pPr>
+      <w:r>
+        <w:rPr>
+          <w:rFonts w:cs="Arial"/>
+          <w:color w:val="000000" w:themeColor="text1"/>
+        </w:rPr>
+        <w:t xml:space="preserve">Desarrollar un modelo de estimación de costo y cronograma de proyectos de </w:t>
+      </w:r>
       <w:hyperlink r:id="rId12" w:tooltip="Software" w:history="1">
         <w:r>
           <w:rPr>
@@ -21937,55 +21418,8 @@
           <w:rFonts w:cs="Arial"/>
           <w:color w:val="000000" w:themeColor="text1"/>
         </w:rPr>
-        <w:t xml:space="preserve">. </w:t>
-      </w:r>
-    </w:p>
-    <w:p>
-      <w:pPr>
-        <w:numPr>
-          <w:ilvl w:val="0"/>
-          <w:numId w:val="16"/>
-        </w:numPr>
-        <w:spacing w:line="240" w:lineRule="auto"/>
-        <w:jc w:val="both"/>
-        <w:rPr>
-          <w:rFonts w:cs="Arial"/>
-          <w:color w:val="000000" w:themeColor="text1"/>
-        </w:rPr>
-      </w:pPr>
-      <w:r>
-        <w:rPr>
-          <w:rFonts w:cs="Arial"/>
-          <w:color w:val="000000" w:themeColor="text1"/>
-        </w:rPr>
-        <w:t xml:space="preserve">Existen herramientas automáticas que estiman costos basados en COCOMO como ser: Costar, COCOMO 81. </w:t>
-      </w:r>
-    </w:p>
-    <w:p>
-      <w:pPr>
-        <w:pStyle w:val="NormalWeb"/>
-        <w:jc w:val="center"/>
-        <w:outlineLvl w:val="2"/>
-        <w:rPr>
-          <w:rFonts w:eastAsiaTheme="minorHAnsi"/>
-          <w:b/>
-          <w:color w:val="000000" w:themeColor="text1"/>
-          <w:szCs w:val="28"/>
-          <w:lang w:eastAsia="en-US"/>
-        </w:rPr>
-      </w:pPr>
-      <w:bookmarkStart w:id="33" w:name="_Toc452034606"/>
-      <w:r>
-        <w:rPr>
-          <w:rFonts w:eastAsiaTheme="minorHAnsi"/>
-          <w:b/>
-          <w:color w:val="000000" w:themeColor="text1"/>
-          <w:szCs w:val="28"/>
-          <w:lang w:eastAsia="en-US"/>
-        </w:rPr>
-        <w:t>Objetivos para la construcción de COCOMO II</w:t>
-      </w:r>
-      <w:bookmarkEnd w:id="33"/>
+        <w:t xml:space="preserve"> que se adaptara tanto a las prácticas de desarrollo de la década del 90 como a las futuras. </w:t>
+      </w:r>
     </w:p>
     <w:p>
       <w:pPr>
@@ -22005,48 +21439,9 @@
           <w:rFonts w:cs="Arial"/>
           <w:color w:val="000000" w:themeColor="text1"/>
         </w:rPr>
-        <w:t xml:space="preserve">Desarrollar un modelo de estimación de costo y cronograma de proyectos de </w:t>
-      </w:r>
-      <w:hyperlink r:id="rId13" w:tooltip="Software" w:history="1">
-        <w:r>
-          <w:rPr>
-            <w:rStyle w:val="Hipervnculo"/>
-            <w:rFonts w:cs="Arial"/>
-            <w:color w:val="000000" w:themeColor="text1"/>
-            <w:u w:val="none"/>
-          </w:rPr>
-          <w:t>software</w:t>
-        </w:r>
-      </w:hyperlink>
-      <w:r>
-        <w:rPr>
-          <w:rFonts w:cs="Arial"/>
-          <w:color w:val="000000" w:themeColor="text1"/>
-        </w:rPr>
-        <w:t xml:space="preserve"> que se adaptara tanto a las prácticas de desarrollo de la década del 90 como a las futuras. </w:t>
-      </w:r>
-    </w:p>
-    <w:p>
-      <w:pPr>
-        <w:numPr>
-          <w:ilvl w:val="0"/>
-          <w:numId w:val="16"/>
-        </w:numPr>
-        <w:spacing w:before="100" w:beforeAutospacing="1" w:after="100" w:afterAutospacing="1" w:line="360" w:lineRule="auto"/>
-        <w:jc w:val="both"/>
-        <w:rPr>
-          <w:rFonts w:cs="Arial"/>
-          <w:color w:val="000000" w:themeColor="text1"/>
-        </w:rPr>
-      </w:pPr>
-      <w:r>
-        <w:rPr>
-          <w:rFonts w:cs="Arial"/>
-          <w:color w:val="000000" w:themeColor="text1"/>
-        </w:rPr>
         <w:t xml:space="preserve">Construir una </w:t>
       </w:r>
-      <w:hyperlink r:id="rId14" w:tooltip="Base de datos" w:history="1">
+      <w:hyperlink r:id="rId13" w:tooltip="Base de datos" w:history="1">
         <w:r>
           <w:rPr>
             <w:rStyle w:val="Hipervnculo"/>
@@ -22085,7 +21480,7 @@
         </w:rPr>
         <w:t xml:space="preserve">Implementar una herramienta de </w:t>
       </w:r>
-      <w:hyperlink r:id="rId15" w:tooltip="Software" w:history="1">
+      <w:hyperlink r:id="rId14" w:tooltip="Software" w:history="1">
         <w:r>
           <w:rPr>
             <w:rStyle w:val="Hipervnculo"/>
@@ -22240,10 +21635,14 @@
           <w:szCs w:val="22"/>
           <w:lang w:eastAsia="en-US"/>
         </w:rPr>
-        <w:t>E=</w:t>
-      </w:r>
-      <w:proofErr w:type="gramStart"/>
-      <w:r>
+        <w:t>E=a(KI)° · m(X) donde:</w:t>
+      </w:r>
+    </w:p>
+    <w:p>
+      <w:pPr>
+        <w:pStyle w:val="NormalWeb"/>
+        <w:spacing w:before="0" w:beforeAutospacing="0" w:after="0" w:afterAutospacing="0"/>
+        <w:jc w:val="both"/>
         <w:rPr>
           <w:rFonts w:asciiTheme="minorHAnsi" w:eastAsiaTheme="minorHAnsi" w:hAnsiTheme="minorHAnsi" w:cs="Arial"/>
           <w:color w:val="000000" w:themeColor="text1"/>
@@ -22251,9 +21650,7 @@
           <w:szCs w:val="22"/>
           <w:lang w:eastAsia="en-US"/>
         </w:rPr>
-        <w:t>a(</w:t>
-      </w:r>
-      <w:proofErr w:type="gramEnd"/>
+      </w:pPr>
       <w:r>
         <w:rPr>
           <w:rFonts w:asciiTheme="minorHAnsi" w:eastAsiaTheme="minorHAnsi" w:hAnsiTheme="minorHAnsi" w:cs="Arial"/>
@@ -22262,7 +21659,7 @@
           <w:szCs w:val="22"/>
           <w:lang w:eastAsia="en-US"/>
         </w:rPr>
-        <w:t>KI)° · m(X) donde:</w:t>
+        <w:t xml:space="preserve">"E" es Salario/mes (Media). </w:t>
       </w:r>
     </w:p>
     <w:p>
@@ -22286,53 +21683,7 @@
           <w:szCs w:val="22"/>
           <w:lang w:eastAsia="en-US"/>
         </w:rPr>
-        <w:t xml:space="preserve">"E" es Salario/mes (Media). </w:t>
-      </w:r>
-    </w:p>
-    <w:p>
-      <w:pPr>
-        <w:pStyle w:val="NormalWeb"/>
-        <w:spacing w:before="0" w:beforeAutospacing="0" w:after="0" w:afterAutospacing="0"/>
-        <w:jc w:val="both"/>
-        <w:rPr>
-          <w:rFonts w:asciiTheme="minorHAnsi" w:eastAsiaTheme="minorHAnsi" w:hAnsiTheme="minorHAnsi" w:cs="Arial"/>
-          <w:color w:val="000000" w:themeColor="text1"/>
-          <w:sz w:val="22"/>
-          <w:szCs w:val="22"/>
-          <w:lang w:eastAsia="en-US"/>
-        </w:rPr>
-      </w:pPr>
-      <w:r>
-        <w:rPr>
-          <w:rFonts w:asciiTheme="minorHAnsi" w:eastAsiaTheme="minorHAnsi" w:hAnsiTheme="minorHAnsi" w:cs="Arial"/>
-          <w:color w:val="000000" w:themeColor="text1"/>
-          <w:sz w:val="22"/>
-          <w:szCs w:val="22"/>
-          <w:lang w:eastAsia="en-US"/>
-        </w:rPr>
-        <w:t xml:space="preserve">"a" y "b" son constantes según el modo (Orgánico, </w:t>
-      </w:r>
-      <w:proofErr w:type="spellStart"/>
-      <w:r>
-        <w:rPr>
-          <w:rFonts w:asciiTheme="minorHAnsi" w:eastAsiaTheme="minorHAnsi" w:hAnsiTheme="minorHAnsi" w:cs="Arial"/>
-          <w:color w:val="000000" w:themeColor="text1"/>
-          <w:sz w:val="22"/>
-          <w:szCs w:val="22"/>
-          <w:lang w:eastAsia="en-US"/>
-        </w:rPr>
-        <w:t>Semilibre</w:t>
-      </w:r>
-      <w:proofErr w:type="spellEnd"/>
-      <w:r>
-        <w:rPr>
-          <w:rFonts w:asciiTheme="minorHAnsi" w:eastAsiaTheme="minorHAnsi" w:hAnsiTheme="minorHAnsi" w:cs="Arial"/>
-          <w:color w:val="000000" w:themeColor="text1"/>
-          <w:sz w:val="22"/>
-          <w:szCs w:val="22"/>
-          <w:lang w:eastAsia="en-US"/>
-        </w:rPr>
-        <w:t xml:space="preserve"> o Rígido). </w:t>
+        <w:t xml:space="preserve">"a" y "b" son constantes según el modo (Orgánico, Semilibre o Rígido). </w:t>
       </w:r>
     </w:p>
     <w:p>
@@ -22441,7 +21792,7 @@
         </w:rPr>
         <w:t xml:space="preserve">Modelo de composición de aplicación. Utilizado durante las primeras etapas de la </w:t>
       </w:r>
-      <w:hyperlink r:id="rId16" w:tooltip="Ingeniería de software" w:history="1">
+      <w:hyperlink r:id="rId15" w:tooltip="Ingeniería de software" w:history="1">
         <w:r>
           <w:rPr>
             <w:rStyle w:val="Hipervnculo"/>
@@ -22456,21 +21807,7 @@
         <w:rPr>
           <w:rFonts w:cs="Arial"/>
         </w:rPr>
-        <w:t xml:space="preserve">, donde el </w:t>
-      </w:r>
-      <w:proofErr w:type="spellStart"/>
-      <w:r>
-        <w:rPr>
-          <w:rFonts w:cs="Arial"/>
-        </w:rPr>
-        <w:t>prototipado</w:t>
-      </w:r>
-      <w:proofErr w:type="spellEnd"/>
-      <w:r>
-        <w:rPr>
-          <w:rFonts w:cs="Arial"/>
-        </w:rPr>
-        <w:t xml:space="preserve"> de las interfaces de usuario, la interacción del sistema y del software, la evaluación del rendimiento, y la evaluación de la madurez de la tecnología son de suma importancia. </w:t>
+        <w:t xml:space="preserve">, donde el prototipado de las interfaces de usuario, la interacción del sistema y del software, la evaluación del rendimiento, y la evaluación de la madurez de la tecnología son de suma importancia. </w:t>
       </w:r>
     </w:p>
     <w:p>
@@ -22692,19 +22029,11 @@
           <w:rFonts w:ascii="Arial" w:hAnsi="Arial" w:cs="Arial"/>
         </w:rPr>
       </w:pPr>
-      <w:proofErr w:type="spellStart"/>
       <w:r>
         <w:rPr>
           <w:rFonts w:cs="Arial"/>
         </w:rPr>
-        <w:t>Cocomo</w:t>
-      </w:r>
-      <w:proofErr w:type="spellEnd"/>
-      <w:r>
-        <w:rPr>
-          <w:rFonts w:cs="Arial"/>
-        </w:rPr>
-        <w:t xml:space="preserve"> 2 es una buena opción para proyectos medianos/grandes aunque para su realización es necesario conocer cuál va a ser el equipo de desarrolladores, el equipo Informático, el entorno etc</w:t>
+        <w:t>Cocomo 2 es una buena opción para proyectos medianos/grandes aunque para su realización es necesario conocer cuál va a ser el equipo de desarrolladores, el equipo Informático, el entorno etc</w:t>
       </w:r>
       <w:r>
         <w:rPr>
@@ -23223,14 +22552,12 @@
                 <w:rFonts w:ascii="Times New Roman" w:hAnsi="Times New Roman"/>
               </w:rPr>
             </w:pPr>
-            <w:proofErr w:type="spellStart"/>
             <w:r>
               <w:rPr>
                 <w:rFonts w:ascii="Times New Roman" w:hAnsi="Times New Roman"/>
               </w:rPr>
               <w:t>DeliverYApp</w:t>
             </w:r>
-            <w:proofErr w:type="spellEnd"/>
           </w:p>
         </w:tc>
         <w:tc>
@@ -23495,21 +22822,7 @@
         <w:rPr>
           <w:rFonts w:asciiTheme="minorHAnsi" w:hAnsiTheme="minorHAnsi" w:cstheme="minorHAnsi"/>
         </w:rPr>
-        <w:t xml:space="preserve">El alcance de este documento es fijar un plan de políticas a seguir por parte de los encargados del proyecto, para tener en cuenta ante la aparición de un problema. El proyecto </w:t>
-      </w:r>
-      <w:proofErr w:type="spellStart"/>
-      <w:r>
-        <w:rPr>
-          <w:rFonts w:asciiTheme="minorHAnsi" w:hAnsiTheme="minorHAnsi" w:cstheme="minorHAnsi"/>
-        </w:rPr>
-        <w:t>DeliverYapp</w:t>
-      </w:r>
-      <w:proofErr w:type="spellEnd"/>
-      <w:r>
-        <w:rPr>
-          <w:rFonts w:asciiTheme="minorHAnsi" w:hAnsiTheme="minorHAnsi" w:cstheme="minorHAnsi"/>
-        </w:rPr>
-        <w:t xml:space="preserve"> establece un plan para administrar los productos de trabajo del proyecto, incluyendo tanto los entregables de software como la documentación del proyecto.</w:t>
+        <w:t>El alcance de este documento es fijar un plan de políticas a seguir por parte de los encargados del proyecto, para tener en cuenta ante la aparición de un problema. El proyecto DeliverYapp establece un plan para administrar los productos de trabajo del proyecto, incluyendo tanto los entregables de software como la documentación del proyecto.</w:t>
       </w:r>
     </w:p>
     <w:p>
@@ -24011,7 +23324,7 @@
               </w:rPr>
               <w:t>Las </w:t>
             </w:r>
-            <w:hyperlink r:id="rId17" w:history="1">
+            <w:hyperlink r:id="rId16" w:history="1">
               <w:r>
                 <w:rPr>
                   <w:rFonts w:ascii="Times New Roman" w:hAnsi="Times New Roman"/>
@@ -24250,7 +23563,7 @@
               </w:rPr>
               <w:t>La organización se reestructura y una nueva </w:t>
             </w:r>
-            <w:hyperlink r:id="rId18" w:history="1">
+            <w:hyperlink r:id="rId17" w:history="1">
               <w:r>
                 <w:rPr>
                   <w:rFonts w:ascii="Times New Roman" w:hAnsi="Times New Roman"/>
@@ -24313,7 +23626,7 @@
               </w:rPr>
               <w:t>Las distintas </w:t>
             </w:r>
-            <w:hyperlink r:id="rId19" w:history="1">
+            <w:hyperlink r:id="rId18" w:history="1">
               <w:r>
                 <w:rPr>
                   <w:rFonts w:ascii="Times New Roman" w:hAnsi="Times New Roman"/>
@@ -24376,7 +23689,7 @@
               </w:rPr>
               <w:t>Cambios de requerimientos que precisan modificaciones en el </w:t>
             </w:r>
-            <w:hyperlink r:id="rId20" w:history="1">
+            <w:hyperlink r:id="rId19" w:history="1">
               <w:r>
                 <w:rPr>
                   <w:rFonts w:ascii="Times New Roman" w:hAnsi="Times New Roman"/>
@@ -24439,7 +23752,7 @@
               </w:rPr>
               <w:t>El tamaño del </w:t>
             </w:r>
-            <w:hyperlink r:id="rId21" w:history="1">
+            <w:hyperlink r:id="rId20" w:history="1">
               <w:r>
                 <w:rPr>
                   <w:rFonts w:ascii="Times New Roman" w:hAnsi="Times New Roman"/>
@@ -24524,7 +23837,7 @@
         </w:rPr>
         <w:t> </w:t>
       </w:r>
-      <w:hyperlink r:id="rId22" w:history="1">
+      <w:hyperlink r:id="rId21" w:history="1">
         <w:r>
           <w:rPr>
             <w:rStyle w:val="Hipervnculo"/>
@@ -25117,7 +24430,7 @@
         </w:rPr>
         <w:t> </w:t>
       </w:r>
-      <w:hyperlink r:id="rId23" w:history="1">
+      <w:hyperlink r:id="rId22" w:history="1">
         <w:r>
           <w:rPr>
             <w:rStyle w:val="Hipervnculo"/>
@@ -25331,7 +24644,7 @@
               <w:lastRenderedPageBreak/>
               <w:t>Preparar un documento breve para la </w:t>
             </w:r>
-            <w:hyperlink r:id="rId24" w:history="1">
+            <w:hyperlink r:id="rId23" w:history="1">
               <w:r>
                 <w:rPr>
                   <w:rFonts w:ascii="Times New Roman" w:hAnsi="Times New Roman"/>
@@ -25351,7 +24664,7 @@
               </w:rPr>
               <w:t> de la </w:t>
             </w:r>
-            <w:hyperlink r:id="rId25" w:history="1">
+            <w:hyperlink r:id="rId24" w:history="1">
               <w:r>
                 <w:rPr>
                   <w:rFonts w:ascii="Times New Roman" w:hAnsi="Times New Roman"/>
@@ -25371,7 +24684,7 @@
               </w:rPr>
               <w:t> que </w:t>
             </w:r>
-            <w:hyperlink r:id="rId26" w:history="1">
+            <w:hyperlink r:id="rId25" w:history="1">
               <w:r>
                 <w:rPr>
                   <w:rFonts w:ascii="Times New Roman" w:hAnsi="Times New Roman"/>
@@ -25461,7 +24774,7 @@
               </w:rPr>
               <w:t>Organizar cursos de </w:t>
             </w:r>
-            <w:hyperlink r:id="rId27" w:history="1">
+            <w:hyperlink r:id="rId26" w:history="1">
               <w:r>
                 <w:rPr>
                   <w:rFonts w:ascii="Times New Roman" w:hAnsi="Times New Roman"/>
@@ -25540,7 +24853,7 @@
               </w:rPr>
               <w:t>reorganizar el equipo de tal forma que se solapen el trabajo y los miembros comprendan </w:t>
             </w:r>
-            <w:hyperlink r:id="rId28" w:history="1">
+            <w:hyperlink r:id="rId27" w:history="1">
               <w:r>
                 <w:rPr>
                   <w:rFonts w:ascii="Times New Roman" w:hAnsi="Times New Roman"/>
@@ -26718,15 +26031,7 @@
         <w:pStyle w:val="PSI-Normal"/>
       </w:pPr>
       <w:r>
-        <w:t xml:space="preserve">El ámbito de este documento es el proyecto </w:t>
-      </w:r>
-      <w:proofErr w:type="spellStart"/>
-      <w:r>
-        <w:t>DeliverYapp</w:t>
-      </w:r>
-      <w:proofErr w:type="spellEnd"/>
-      <w:r>
-        <w:t xml:space="preserve"> y establece un plan para administrar los productos de trabajo del proyecto, incluyendo tanto los entregables de software como la documentación del proyecto.</w:t>
+        <w:t>El ámbito de este documento es el proyecto DeliverYapp y establece un plan para administrar los productos de trabajo del proyecto, incluyendo tanto los entregables de software como la documentación del proyecto.</w:t>
       </w:r>
     </w:p>
     <w:p>
@@ -26787,14 +26092,12 @@
         </w:numPr>
         <w:spacing w:before="0"/>
       </w:pPr>
-      <w:proofErr w:type="spellStart"/>
       <w:r>
         <w:rPr>
           <w:lang w:val="es-ES_tradnl"/>
         </w:rPr>
         <w:t>Defini</w:t>
       </w:r>
-      <w:proofErr w:type="spellEnd"/>
       <w:r>
         <w:t xml:space="preserve">r la </w:t>
       </w:r>
@@ -26926,23 +26229,7 @@
         <w:jc w:val="both"/>
       </w:pPr>
       <w:r>
-        <w:t xml:space="preserve">Durante el proceso de gestión de configuración se utilizará la herramienta  </w:t>
-      </w:r>
-      <w:proofErr w:type="spellStart"/>
-      <w:r>
-        <w:t>Github</w:t>
-      </w:r>
-      <w:proofErr w:type="spellEnd"/>
-      <w:r>
-        <w:t xml:space="preserve"> para el  control de versiones del proyecto. Esta gestión se hará mediante la herramienta </w:t>
-      </w:r>
-      <w:proofErr w:type="spellStart"/>
-      <w:r>
-        <w:t>Zenhub</w:t>
-      </w:r>
-      <w:proofErr w:type="spellEnd"/>
-      <w:r>
-        <w:t xml:space="preserve"> para los documentos y  Sublime para el código fuente.</w:t>
+        <w:t>Durante el proceso de gestión de configuración se utilizará la herramienta  Github para el  control de versiones del proyecto. Esta gestión se hará mediante la herramienta Zenhub para los documentos y  Sublime para el código fuente.</w:t>
       </w:r>
     </w:p>
     <w:p>
@@ -27141,7 +26428,6 @@
       <w:r>
         <w:t xml:space="preserve">El formato para esta nomenclatura es: </w:t>
       </w:r>
-      <w:proofErr w:type="spellStart"/>
       <w:r>
         <w:rPr>
           <w:b/>
@@ -27158,11 +26444,7 @@
         <w:t>v</w:t>
       </w:r>
       <w:r>
-        <w:t>Y.extensión</w:t>
-      </w:r>
-      <w:proofErr w:type="spellEnd"/>
-      <w:r>
-        <w:t>, donde:</w:t>
+        <w:t>Y.extensión, donde:</w:t>
       </w:r>
     </w:p>
     <w:p>
@@ -32484,23 +31766,7 @@
           <w:rFonts w:asciiTheme="minorHAnsi" w:hAnsiTheme="minorHAnsi" w:cstheme="minorHAnsi"/>
           <w:color w:val="000000" w:themeColor="text1"/>
         </w:rPr>
-        <w:t xml:space="preserve">Para el manejo de las versiones se utiliza </w:t>
-      </w:r>
-      <w:proofErr w:type="spellStart"/>
-      <w:r>
-        <w:rPr>
-          <w:rFonts w:asciiTheme="minorHAnsi" w:hAnsiTheme="minorHAnsi" w:cstheme="minorHAnsi"/>
-          <w:color w:val="000000" w:themeColor="text1"/>
-        </w:rPr>
-        <w:t>Git</w:t>
-      </w:r>
-      <w:proofErr w:type="spellEnd"/>
-      <w:r>
-        <w:rPr>
-          <w:rFonts w:asciiTheme="minorHAnsi" w:hAnsiTheme="minorHAnsi" w:cstheme="minorHAnsi"/>
-          <w:color w:val="000000" w:themeColor="text1"/>
-        </w:rPr>
-        <w:t>.</w:t>
+        <w:t>Para el manejo de las versiones se utiliza Git.</w:t>
       </w:r>
     </w:p>
     <w:p>
@@ -34056,7 +33322,6 @@
         </w:rPr>
       </w:pPr>
       <w:bookmarkStart w:id="94" w:name="_Toc452034646"/>
-      <w:proofErr w:type="spellStart"/>
       <w:r>
         <w:rPr>
           <w:rFonts w:ascii="Times New Roman" w:hAnsi="Times New Roman" w:cs="Times New Roman"/>
@@ -34064,17 +33329,7 @@
           <w:sz w:val="24"/>
           <w:szCs w:val="28"/>
         </w:rPr>
-        <w:t>Tester</w:t>
-      </w:r>
-      <w:proofErr w:type="spellEnd"/>
-      <w:r>
-        <w:rPr>
-          <w:rFonts w:ascii="Times New Roman" w:hAnsi="Times New Roman" w:cs="Times New Roman"/>
-          <w:color w:val="auto"/>
-          <w:sz w:val="24"/>
-          <w:szCs w:val="28"/>
-        </w:rPr>
-        <w:t>:</w:t>
+        <w:t>Tester:</w:t>
       </w:r>
       <w:bookmarkEnd w:id="94"/>
     </w:p>
@@ -34088,21 +33343,7 @@
         <w:rPr>
           <w:rFonts w:cs="Arial"/>
         </w:rPr>
-        <w:t xml:space="preserve">El objetivo principal del </w:t>
-      </w:r>
-      <w:proofErr w:type="spellStart"/>
-      <w:r>
-        <w:rPr>
-          <w:rFonts w:cs="Arial"/>
-        </w:rPr>
-        <w:t>tester</w:t>
-      </w:r>
-      <w:proofErr w:type="spellEnd"/>
-      <w:r>
-        <w:rPr>
-          <w:rFonts w:cs="Arial"/>
-        </w:rPr>
-        <w:t xml:space="preserve"> es el de diseñar test que en forma sistemática, pueda eliminar diferentes casos de errores. Realizando esto con la </w:t>
+        <w:t xml:space="preserve">El objetivo principal del tester es el de diseñar test que en forma sistemática, pueda eliminar diferentes casos de errores. Realizando esto con la </w:t>
       </w:r>
       <w:r>
         <w:rPr>
@@ -34530,50 +33771,20 @@
         </w:rPr>
         <w:t xml:space="preserve"> </w:t>
       </w:r>
-      <w:proofErr w:type="spellStart"/>
       <w:r>
         <w:rPr>
           <w:shd w:val="clear" w:color="auto" w:fill="FFFFFF"/>
         </w:rPr>
         <w:t>configuration</w:t>
       </w:r>
-      <w:proofErr w:type="spellEnd"/>
       <w:r>
         <w:rPr>
           <w:rFonts w:ascii="Arial" w:hAnsi="Arial" w:cs="Arial"/>
           <w:color w:val="222222"/>
           <w:shd w:val="clear" w:color="auto" w:fill="FFFFFF"/>
         </w:rPr>
-        <w:t xml:space="preserve"> </w:t>
-      </w:r>
-      <w:proofErr w:type="spellStart"/>
-      <w:r>
-        <w:rPr>
-          <w:rFonts w:ascii="Arial" w:hAnsi="Arial" w:cs="Arial"/>
-          <w:color w:val="222222"/>
-          <w:shd w:val="clear" w:color="auto" w:fill="FFFFFF"/>
-        </w:rPr>
-        <w:t>management</w:t>
-      </w:r>
-      <w:proofErr w:type="spellEnd"/>
-      <w:r>
-        <w:rPr>
-          <w:rFonts w:ascii="Arial" w:hAnsi="Arial" w:cs="Arial"/>
-          <w:color w:val="222222"/>
-          <w:shd w:val="clear" w:color="auto" w:fill="FFFFFF"/>
-        </w:rPr>
-        <w:t xml:space="preserve"> </w:t>
-      </w:r>
-      <w:proofErr w:type="spellStart"/>
-      <w:r>
-        <w:rPr>
-          <w:rFonts w:ascii="Arial" w:hAnsi="Arial" w:cs="Arial"/>
-          <w:color w:val="222222"/>
-          <w:shd w:val="clear" w:color="auto" w:fill="FFFFFF"/>
-        </w:rPr>
-        <w:t>database</w:t>
-      </w:r>
-      <w:proofErr w:type="spellEnd"/>
+        <w:t xml:space="preserve"> management database</w:t>
+      </w:r>
       <w:r>
         <w:rPr>
           <w:shd w:val="clear" w:color="auto" w:fill="FFFFFF"/>
@@ -34597,56 +33808,22 @@
         <w:rPr>
           <w:shd w:val="clear" w:color="auto" w:fill="FFFFFF"/>
         </w:rPr>
-        <w:t xml:space="preserve">Monitorizar y reportar los cambios no autorizados sobre los </w:t>
-      </w:r>
-      <w:proofErr w:type="spellStart"/>
+        <w:t xml:space="preserve">Monitorizar y reportar los cambios no autorizados sobre los CIs. </w:t>
+      </w:r>
       <w:r>
         <w:rPr>
           <w:shd w:val="clear" w:color="auto" w:fill="FFFFFF"/>
         </w:rPr>
-        <w:t>CIs</w:t>
-      </w:r>
-      <w:proofErr w:type="spellEnd"/>
-      <w:r>
-        <w:rPr>
-          <w:shd w:val="clear" w:color="auto" w:fill="FFFFFF"/>
-        </w:rPr>
-        <w:t xml:space="preserve">. </w:t>
-      </w:r>
-      <w:r>
-        <w:rPr>
-          <w:shd w:val="clear" w:color="auto" w:fill="FFFFFF"/>
-        </w:rPr>
         <w:t>(</w:t>
       </w:r>
-      <w:proofErr w:type="spellStart"/>
       <w:r>
         <w:rPr>
           <w:rFonts w:ascii="Arial" w:hAnsi="Arial" w:cs="Arial"/>
           <w:color w:val="222222"/>
           <w:shd w:val="clear" w:color="auto" w:fill="FFFFFF"/>
         </w:rPr>
-        <w:t>Configuration</w:t>
-      </w:r>
-      <w:proofErr w:type="spellEnd"/>
-      <w:r>
-        <w:rPr>
-          <w:rFonts w:ascii="Arial" w:hAnsi="Arial" w:cs="Arial"/>
-          <w:color w:val="222222"/>
-          <w:shd w:val="clear" w:color="auto" w:fill="FFFFFF"/>
-        </w:rPr>
-        <w:t xml:space="preserve"> </w:t>
-      </w:r>
-      <w:proofErr w:type="spellStart"/>
-      <w:r>
-        <w:rPr>
-          <w:rFonts w:ascii="Arial" w:hAnsi="Arial" w:cs="Arial"/>
-          <w:color w:val="222222"/>
-          <w:shd w:val="clear" w:color="auto" w:fill="FFFFFF"/>
-        </w:rPr>
-        <w:t>Items</w:t>
-      </w:r>
-      <w:proofErr w:type="spellEnd"/>
+        <w:t>Configuration Items</w:t>
+      </w:r>
       <w:r>
         <w:rPr>
           <w:shd w:val="clear" w:color="auto" w:fill="FFFFFF"/>
@@ -34746,21 +33923,7 @@
         <w:rPr>
           <w:shd w:val="clear" w:color="auto" w:fill="FFFFFF"/>
         </w:rPr>
-        <w:t xml:space="preserve">Reportar cualquier discrepancia o no conformidad en los </w:t>
-      </w:r>
-      <w:proofErr w:type="spellStart"/>
-      <w:r>
-        <w:rPr>
-          <w:shd w:val="clear" w:color="auto" w:fill="FFFFFF"/>
-        </w:rPr>
-        <w:t>CIs</w:t>
-      </w:r>
-      <w:proofErr w:type="spellEnd"/>
-      <w:r>
-        <w:rPr>
-          <w:shd w:val="clear" w:color="auto" w:fill="FFFFFF"/>
-        </w:rPr>
-        <w:t xml:space="preserve"> al gestor de configuración. </w:t>
+        <w:t xml:space="preserve">Reportar cualquier discrepancia o no conformidad en los CIs al gestor de configuración. </w:t>
       </w:r>
     </w:p>
     <w:p>
@@ -35368,23 +34531,7 @@
           <w:i w:val="0"/>
           <w:color w:val="auto"/>
         </w:rPr>
-        <w:t xml:space="preserve">Evaluación de la codificación: Controlar que se cumpla con los estándares de codificación y evaluar la </w:t>
-      </w:r>
-      <w:proofErr w:type="spellStart"/>
-      <w:r>
-        <w:rPr>
-          <w:i w:val="0"/>
-          <w:color w:val="auto"/>
-        </w:rPr>
-        <w:t>correctitud</w:t>
-      </w:r>
-      <w:proofErr w:type="spellEnd"/>
-      <w:r>
-        <w:rPr>
-          <w:i w:val="0"/>
-          <w:color w:val="auto"/>
-        </w:rPr>
-        <w:t xml:space="preserve"> técnica del producto.</w:t>
+        <w:t>Evaluación de la codificación: Controlar que se cumpla con los estándares de codificación y evaluar la correctitud técnica del producto.</w:t>
       </w:r>
     </w:p>
     <w:p>
@@ -35400,23 +34547,7 @@
           <w:i w:val="0"/>
           <w:color w:val="auto"/>
         </w:rPr>
-        <w:t xml:space="preserve">Evaluación de los procesos de integración y pruebas: Controlar que se esté cumpliendo con el Plan de </w:t>
-      </w:r>
-      <w:proofErr w:type="spellStart"/>
-      <w:r>
-        <w:rPr>
-          <w:i w:val="0"/>
-          <w:color w:val="auto"/>
-        </w:rPr>
-        <w:t>Testing</w:t>
-      </w:r>
-      <w:proofErr w:type="spellEnd"/>
-      <w:r>
-        <w:rPr>
-          <w:i w:val="0"/>
-          <w:color w:val="auto"/>
-        </w:rPr>
-        <w:t>.</w:t>
+        <w:t>Evaluación de los procesos de integración y pruebas: Controlar que se esté cumpliendo con el Plan de Testing.</w:t>
       </w:r>
     </w:p>
     <w:p>
@@ -35474,27 +34605,7 @@
           <w:color w:val="auto"/>
           <w:lang w:val="en-US"/>
         </w:rPr>
-        <w:t xml:space="preserve">[ANSI/IEEE </w:t>
-      </w:r>
-      <w:proofErr w:type="spellStart"/>
-      <w:proofErr w:type="gramStart"/>
-      <w:r>
-        <w:rPr>
-          <w:i w:val="0"/>
-          <w:color w:val="auto"/>
-          <w:lang w:val="en-US"/>
-        </w:rPr>
-        <w:t>Std</w:t>
-      </w:r>
-      <w:proofErr w:type="spellEnd"/>
-      <w:proofErr w:type="gramEnd"/>
-      <w:r>
-        <w:rPr>
-          <w:i w:val="0"/>
-          <w:color w:val="auto"/>
-          <w:lang w:val="en-US"/>
-        </w:rPr>
-        <w:t xml:space="preserve"> 730.1-1989, IEEE Standard for Software Quality Assurance </w:t>
+        <w:t xml:space="preserve">[ANSI/IEEE Std 730.1-1989, IEEE Standard for Software Quality Assurance </w:t>
       </w:r>
     </w:p>
     <w:p>
@@ -35587,23 +34698,13 @@
           <w:lang w:val="en-US"/>
         </w:rPr>
       </w:pPr>
-      <w:proofErr w:type="spellStart"/>
       <w:r>
         <w:rPr>
           <w:i w:val="0"/>
           <w:color w:val="auto"/>
           <w:lang w:val="en-US"/>
         </w:rPr>
-        <w:t>SQuaRE</w:t>
-      </w:r>
-      <w:proofErr w:type="spellEnd"/>
-      <w:r>
-        <w:rPr>
-          <w:i w:val="0"/>
-          <w:color w:val="auto"/>
-          <w:lang w:val="en-US"/>
-        </w:rPr>
-        <w:t>, ISO 25000:2005,</w:t>
+        <w:t>SQuaRE, ISO 25000:2005,</w:t>
       </w:r>
     </w:p>
     <w:p>
@@ -35916,23 +35017,7 @@
           <w:i w:val="0"/>
           <w:color w:val="auto"/>
         </w:rPr>
-        <w:t xml:space="preserve">Se debe verificar que no queden correcciones sin resolver en los informes de revisión previos, si se encuentra alguna no resuelta, debe ser incluida en esta revisión. Se revisan los productos contra los estándares, utilizando la </w:t>
-      </w:r>
-      <w:proofErr w:type="spellStart"/>
-      <w:r>
-        <w:rPr>
-          <w:i w:val="0"/>
-          <w:color w:val="auto"/>
-        </w:rPr>
-        <w:t>checklist</w:t>
-      </w:r>
-      <w:proofErr w:type="spellEnd"/>
-      <w:r>
-        <w:rPr>
-          <w:i w:val="0"/>
-          <w:color w:val="auto"/>
-        </w:rPr>
-        <w:t xml:space="preserve"> definida para el producto.</w:t>
+        <w:t>Se debe verificar que no queden correcciones sin resolver en los informes de revisión previos, si se encuentra alguna no resuelta, debe ser incluida en esta revisión. Se revisan los productos contra los estándares, utilizando la checklist definida para el producto.</w:t>
       </w:r>
     </w:p>
     <w:p>
@@ -35965,23 +35050,7 @@
           <w:color w:val="auto"/>
         </w:rPr>
         <w:lastRenderedPageBreak/>
-        <w:t xml:space="preserve">Como salida se obtiene el Informe de revisión de SQA, este informe debe ser distribuido a los responsables del producto y se debe asegurar de que son </w:t>
-      </w:r>
-      <w:proofErr w:type="spellStart"/>
-      <w:r>
-        <w:rPr>
-          <w:i w:val="0"/>
-          <w:color w:val="auto"/>
-        </w:rPr>
-        <w:t>consientes</w:t>
-      </w:r>
-      <w:proofErr w:type="spellEnd"/>
-      <w:r>
-        <w:rPr>
-          <w:i w:val="0"/>
-          <w:color w:val="auto"/>
-        </w:rPr>
-        <w:t xml:space="preserve"> de desviaciones o discrepancias encontradas.</w:t>
+        <w:t>Como salida se obtiene el Informe de revisión de SQA, este informe debe ser distribuido a los responsables del producto y se debe asegurar de que son consientes de desviaciones o discrepancias encontradas.</w:t>
       </w:r>
       <w:bookmarkStart w:id="122" w:name="_Toc21938341"/>
     </w:p>
@@ -36117,23 +35186,7 @@
           <w:i w:val="0"/>
           <w:color w:val="auto"/>
         </w:rPr>
-        <w:t xml:space="preserve">Como salida se obtiene el Informe de revisión de ajuste al Proceso, este informe debe ser distribuido a los responsables de las actividades y se debe asegurar de que son </w:t>
-      </w:r>
-      <w:proofErr w:type="spellStart"/>
-      <w:r>
-        <w:rPr>
-          <w:i w:val="0"/>
-          <w:color w:val="auto"/>
-        </w:rPr>
-        <w:t>consientes</w:t>
-      </w:r>
-      <w:proofErr w:type="spellEnd"/>
-      <w:r>
-        <w:rPr>
-          <w:i w:val="0"/>
-          <w:color w:val="auto"/>
-        </w:rPr>
-        <w:t xml:space="preserve"> de desviaciones o discrepancias encontradas.</w:t>
+        <w:t>Como salida se obtiene el Informe de revisión de ajuste al Proceso, este informe debe ser distribuido a los responsables de las actividades y se debe asegurar de que son consientes de desviaciones o discrepancias encontradas.</w:t>
       </w:r>
       <w:bookmarkStart w:id="123" w:name="_Toc21938342"/>
     </w:p>
@@ -36162,23 +35215,7 @@
           <w:i w:val="0"/>
           <w:color w:val="auto"/>
         </w:rPr>
-        <w:t xml:space="preserve">El objetivo de la RTF es descubrir errores en la función, la lógica </w:t>
-      </w:r>
-      <w:proofErr w:type="spellStart"/>
-      <w:r>
-        <w:rPr>
-          <w:i w:val="0"/>
-          <w:color w:val="auto"/>
-        </w:rPr>
-        <w:t>ó</w:t>
-      </w:r>
-      <w:proofErr w:type="spellEnd"/>
-      <w:r>
-        <w:rPr>
-          <w:i w:val="0"/>
-          <w:color w:val="auto"/>
-        </w:rPr>
-        <w:t xml:space="preserve"> la implementación de cualquier producto del software, verificar que satisface sus especificaciones, que se ajusta a los estándares establecidos, señalando las posibles desviaciones detectadas. Es un proceso de revisión riguroso, su objetivo es llegar a detectar lo antes posible, los posibles defectos o desviaciones en los productos que se van generando a lo largo del desarrollo. Por esta característica se adopta esta práctica para productos que son de especial importancia.</w:t>
+        <w:t>El objetivo de la RTF es descubrir errores en la función, la lógica ó la implementación de cualquier producto del software, verificar que satisface sus especificaciones, que se ajusta a los estándares establecidos, señalando las posibles desviaciones detectadas. Es un proceso de revisión riguroso, su objetivo es llegar a detectar lo antes posible, los posibles defectos o desviaciones en los productos que se van generando a lo largo del desarrollo. Por esta característica se adopta esta práctica para productos que son de especial importancia.</w:t>
       </w:r>
     </w:p>
     <w:p>
@@ -36534,23 +35571,7 @@
           <w:i w:val="0"/>
           <w:color w:val="auto"/>
         </w:rPr>
-        <w:t xml:space="preserve">Identificar los distintos responsables de cada actividad </w:t>
-      </w:r>
-      <w:proofErr w:type="spellStart"/>
-      <w:r>
-        <w:rPr>
-          <w:i w:val="0"/>
-          <w:color w:val="auto"/>
-        </w:rPr>
-        <w:t>identificada.Dichas</w:t>
-      </w:r>
-      <w:proofErr w:type="spellEnd"/>
-      <w:r>
-        <w:rPr>
-          <w:i w:val="0"/>
-          <w:color w:val="auto"/>
-        </w:rPr>
-        <w:t xml:space="preserve"> actividades son: las revisiones, el análisis causal, el mantener  una base de datos de los errores encontrados a lo largo del desarrollo e informes.</w:t>
+        <w:t>Identificar los distintos responsables de cada actividad identificada.Dichas actividades son: las revisiones, el análisis causal, el mantener  una base de datos de los errores encontrados a lo largo del desarrollo e informes.</w:t>
       </w:r>
     </w:p>
     <w:p>
@@ -37134,7 +36155,6 @@
           <w:color w:val="auto"/>
         </w:rPr>
       </w:pPr>
-      <w:proofErr w:type="spellStart"/>
       <w:r>
         <w:rPr>
           <w:i w:val="0"/>
@@ -37142,7 +36162,6 @@
         </w:rPr>
         <w:t>Recuperabilidad</w:t>
       </w:r>
-      <w:proofErr w:type="spellEnd"/>
     </w:p>
     <w:p>
       <w:pPr>
@@ -37186,7 +36205,6 @@
           <w:color w:val="auto"/>
         </w:rPr>
       </w:pPr>
-      <w:proofErr w:type="spellStart"/>
       <w:r>
         <w:rPr>
           <w:i w:val="0"/>
@@ -37194,7 +36212,6 @@
         </w:rPr>
         <w:t>Aprendible</w:t>
       </w:r>
-      <w:proofErr w:type="spellEnd"/>
     </w:p>
     <w:p>
       <w:pPr>
@@ -37291,16 +36308,8 @@
           <w:color w:val="auto"/>
         </w:rPr>
         <w:br/>
-      </w:r>
-      <w:proofErr w:type="spellStart"/>
-      <w:r>
-        <w:rPr>
-          <w:i w:val="0"/>
-          <w:color w:val="auto"/>
-        </w:rPr>
         <w:t>Mantenibilidad</w:t>
       </w:r>
-      <w:proofErr w:type="spellEnd"/>
     </w:p>
     <w:p>
       <w:pPr>
@@ -38027,43 +37036,7 @@
           <w:color w:val="auto"/>
           <w:lang w:eastAsia="es-ES"/>
         </w:rPr>
-        <w:t xml:space="preserve">Se utilizara la herramienta de Gestión de Configuraciones (CGS) </w:t>
-      </w:r>
-      <w:proofErr w:type="spellStart"/>
-      <w:r>
-        <w:rPr>
-          <w:i w:val="0"/>
-          <w:color w:val="auto"/>
-          <w:lang w:eastAsia="es-ES"/>
-        </w:rPr>
-        <w:t>Subversion</w:t>
-      </w:r>
-      <w:proofErr w:type="spellEnd"/>
-      <w:r>
-        <w:rPr>
-          <w:i w:val="0"/>
-          <w:color w:val="auto"/>
-          <w:lang w:eastAsia="es-ES"/>
-        </w:rPr>
-        <w:t xml:space="preserve"> y </w:t>
-      </w:r>
-      <w:proofErr w:type="spellStart"/>
-      <w:r>
-        <w:rPr>
-          <w:i w:val="0"/>
-          <w:color w:val="auto"/>
-          <w:lang w:eastAsia="es-ES"/>
-        </w:rPr>
-        <w:t>TortoiseSVN</w:t>
-      </w:r>
-      <w:proofErr w:type="spellEnd"/>
-      <w:r>
-        <w:rPr>
-          <w:i w:val="0"/>
-          <w:color w:val="auto"/>
-          <w:lang w:eastAsia="es-ES"/>
-        </w:rPr>
-        <w:t xml:space="preserve">. Este maneja ficheros y directorios a lo largo del ciclo de vida del proyecto. Los ficheros se almacenan en un repositorio central, recordando todos los cambios que se hayan realizado, permitiendo a los integrantes del grupo poder recuperar  versiones anteriormente guardadas, examinar la historia de cuando y como fueron modificados los datos, quien  hizo los mismos y así poder coordinar  el trabajo. </w:t>
+        <w:t xml:space="preserve">Se utilizara la herramienta de Gestión de Configuraciones (CGS) Subversion y TortoiseSVN. Este maneja ficheros y directorios a lo largo del ciclo de vida del proyecto. Los ficheros se almacenan en un repositorio central, recordando todos los cambios que se hayan realizado, permitiendo a los integrantes del grupo poder recuperar  versiones anteriormente guardadas, examinar la historia de cuando y como fueron modificados los datos, quien  hizo los mismos y así poder coordinar  el trabajo. </w:t>
       </w:r>
     </w:p>
     <w:p>
@@ -38117,79 +37090,7 @@
           <w:color w:val="auto"/>
           <w:lang w:eastAsia="es-ES"/>
         </w:rPr>
-        <w:t xml:space="preserve">Durante el proceso de gestión de configuración se utilizará la herramienta </w:t>
-      </w:r>
-      <w:proofErr w:type="spellStart"/>
-      <w:r>
-        <w:rPr>
-          <w:i w:val="0"/>
-          <w:color w:val="auto"/>
-          <w:lang w:eastAsia="es-ES"/>
-        </w:rPr>
-        <w:t>Subversion</w:t>
-      </w:r>
-      <w:proofErr w:type="spellEnd"/>
-      <w:r>
-        <w:rPr>
-          <w:i w:val="0"/>
-          <w:color w:val="auto"/>
-          <w:lang w:eastAsia="es-ES"/>
-        </w:rPr>
-        <w:t xml:space="preserve"> para el control de versiones del producto. Cuando algún miembro haga una modificación en el proyecto, deberá acceder al servidor donde está alojada esta aplicación para almacenar la parte modificada en él, teniendo el resto del equipo de desarrollo la última versión actualizada en dicho servidor. Esta gestión de acceso al servidor para la actualización se hará mediante la herramienta </w:t>
-      </w:r>
-      <w:proofErr w:type="spellStart"/>
-      <w:r>
-        <w:rPr>
-          <w:i w:val="0"/>
-          <w:color w:val="auto"/>
-          <w:lang w:eastAsia="es-ES"/>
-        </w:rPr>
-        <w:t>Tortoise</w:t>
-      </w:r>
-      <w:proofErr w:type="spellEnd"/>
-      <w:r>
-        <w:rPr>
-          <w:i w:val="0"/>
-          <w:color w:val="auto"/>
-          <w:lang w:eastAsia="es-ES"/>
-        </w:rPr>
-        <w:t xml:space="preserve"> para los documentos y el </w:t>
-      </w:r>
-      <w:proofErr w:type="spellStart"/>
-      <w:r>
-        <w:rPr>
-          <w:i w:val="0"/>
-          <w:color w:val="auto"/>
-          <w:lang w:eastAsia="es-ES"/>
-        </w:rPr>
-        <w:t>plugin</w:t>
-      </w:r>
-      <w:proofErr w:type="spellEnd"/>
-      <w:r>
-        <w:rPr>
-          <w:i w:val="0"/>
-          <w:color w:val="auto"/>
-          <w:lang w:eastAsia="es-ES"/>
-        </w:rPr>
-        <w:t xml:space="preserve"> </w:t>
-      </w:r>
-      <w:proofErr w:type="spellStart"/>
-      <w:r>
-        <w:rPr>
-          <w:i w:val="0"/>
-          <w:color w:val="auto"/>
-          <w:lang w:eastAsia="es-ES"/>
-        </w:rPr>
-        <w:t>Subclise</w:t>
-      </w:r>
-      <w:proofErr w:type="spellEnd"/>
-      <w:r>
-        <w:rPr>
-          <w:i w:val="0"/>
-          <w:color w:val="auto"/>
-          <w:lang w:eastAsia="es-ES"/>
-        </w:rPr>
-        <w:t xml:space="preserve"> para el código fuente.</w:t>
+        <w:t>Durante el proceso de gestión de configuración se utilizará la herramienta Subversion para el control de versiones del producto. Cuando algún miembro haga una modificación en el proyecto, deberá acceder al servidor donde está alojada esta aplicación para almacenar la parte modificada en él, teniendo el resto del equipo de desarrollo la última versión actualizada en dicho servidor. Esta gestión de acceso al servidor para la actualización se hará mediante la herramienta Tortoise para los documentos y el plugin Subclise para el código fuente.</w:t>
       </w:r>
     </w:p>
     <w:p>
@@ -38460,25 +37361,7 @@
           <w:color w:val="auto"/>
           <w:lang w:eastAsia="es-ES"/>
         </w:rPr>
-        <w:t xml:space="preserve">Cuyo objetivo es comprobar que se han completado todas las pruebas necesarias para el / los ECS auditados, y que, teniendo en cuenta los resultados de los </w:t>
-      </w:r>
-      <w:proofErr w:type="spellStart"/>
-      <w:r>
-        <w:rPr>
-          <w:i w:val="0"/>
-          <w:color w:val="auto"/>
-          <w:lang w:eastAsia="es-ES"/>
-        </w:rPr>
-        <w:t>tests</w:t>
-      </w:r>
-      <w:proofErr w:type="spellEnd"/>
-      <w:r>
-        <w:rPr>
-          <w:i w:val="0"/>
-          <w:color w:val="auto"/>
-          <w:lang w:eastAsia="es-ES"/>
-        </w:rPr>
-        <w:t>, se puede afirmar que el / los ECS satisfacen los requisitos que se impusieron sobre él.</w:t>
+        <w:t>Cuyo objetivo es comprobar que se han completado todas las pruebas necesarias para el / los ECS auditados, y que, teniendo en cuenta los resultados de los tests, se puede afirmar que el / los ECS satisfacen los requisitos que se impusieron sobre él.</w:t>
       </w:r>
     </w:p>
     <w:p>
@@ -38703,54 +37586,8 @@
           <w:iCs/>
           <w:color w:val="auto"/>
         </w:rPr>
-        <w:t xml:space="preserve">Standard </w:t>
-      </w:r>
-      <w:proofErr w:type="spellStart"/>
-      <w:r>
-        <w:rPr>
-          <w:i w:val="0"/>
-          <w:iCs/>
-          <w:color w:val="auto"/>
-        </w:rPr>
-        <w:t>Glosary</w:t>
-      </w:r>
-      <w:proofErr w:type="spellEnd"/>
-      <w:r>
-        <w:rPr>
-          <w:i w:val="0"/>
-          <w:iCs/>
-          <w:color w:val="auto"/>
-        </w:rPr>
-        <w:t xml:space="preserve"> of Software </w:t>
-      </w:r>
-      <w:proofErr w:type="spellStart"/>
-      <w:r>
-        <w:rPr>
-          <w:i w:val="0"/>
-          <w:iCs/>
-          <w:color w:val="auto"/>
-        </w:rPr>
-        <w:t>Engering</w:t>
-      </w:r>
-      <w:proofErr w:type="spellEnd"/>
-      <w:r>
-        <w:rPr>
-          <w:i w:val="0"/>
-          <w:iCs/>
-          <w:color w:val="auto"/>
-        </w:rPr>
-        <w:t xml:space="preserve"> </w:t>
-      </w:r>
-      <w:proofErr w:type="spellStart"/>
-      <w:r>
-        <w:rPr>
-          <w:i w:val="0"/>
-          <w:iCs/>
-          <w:color w:val="auto"/>
-        </w:rPr>
-        <w:t>Terms</w:t>
-      </w:r>
-      <w:proofErr w:type="spellEnd"/>
+        <w:t>Standard Glosary of Software Engering Terms</w:t>
+      </w:r>
       <w:r>
         <w:rPr>
           <w:i w:val="0"/>
@@ -38879,23 +37716,7 @@
           <w:i w:val="0"/>
           <w:color w:val="auto"/>
         </w:rPr>
-        <w:t xml:space="preserve">Identificar la información (la métrica) necesaria para lograr estas metas y establecer el </w:t>
-      </w:r>
-      <w:proofErr w:type="gramStart"/>
-      <w:r>
-        <w:rPr>
-          <w:i w:val="0"/>
-          <w:color w:val="auto"/>
-        </w:rPr>
-        <w:t>marco</w:t>
-      </w:r>
-      <w:proofErr w:type="gramEnd"/>
-      <w:r>
-        <w:rPr>
-          <w:i w:val="0"/>
-          <w:color w:val="auto"/>
-        </w:rPr>
-        <w:t xml:space="preserve"> de referencia de donde puede ser obtenida.</w:t>
+        <w:t>Identificar la información (la métrica) necesaria para lograr estas metas y establecer el marco de referencia de donde puede ser obtenida.</w:t>
       </w:r>
     </w:p>
     <w:p>
@@ -39591,21 +38412,12 @@
           <w:color w:val="auto"/>
         </w:rPr>
       </w:pPr>
-      <w:proofErr w:type="spellStart"/>
-      <w:r>
-        <w:rPr>
-          <w:i w:val="0"/>
-          <w:color w:val="auto"/>
-        </w:rPr>
-        <w:t>Volativilidad</w:t>
-      </w:r>
-      <w:proofErr w:type="spellEnd"/>
-      <w:r>
-        <w:rPr>
-          <w:i w:val="0"/>
-          <w:color w:val="auto"/>
-        </w:rPr>
-        <w:t xml:space="preserve"> de componentes</w:t>
+      <w:r>
+        <w:rPr>
+          <w:i w:val="0"/>
+          <w:color w:val="auto"/>
+        </w:rPr>
+        <w:t>Volativilidad de componentes</w:t>
       </w:r>
     </w:p>
     <w:p>
@@ -40073,85 +38885,12 @@
         </w:rPr>
         <w:fldChar w:fldCharType="end"/>
       </w:r>
-      <w:proofErr w:type="spellStart"/>
-      <w:r>
-        <w:rPr>
-          <w:i w:val="0"/>
-          <w:color w:val="auto"/>
-        </w:rPr>
-        <w:t>Std</w:t>
-      </w:r>
-      <w:proofErr w:type="spellEnd"/>
-      <w:r>
-        <w:rPr>
-          <w:i w:val="0"/>
-          <w:color w:val="auto"/>
-        </w:rPr>
-        <w:t xml:space="preserve"> 1012-1986 IEEE Standard </w:t>
-      </w:r>
-      <w:proofErr w:type="spellStart"/>
-      <w:r>
-        <w:rPr>
-          <w:i w:val="0"/>
-          <w:color w:val="auto"/>
-        </w:rPr>
-        <w:t>for</w:t>
-      </w:r>
-      <w:proofErr w:type="spellEnd"/>
-      <w:r>
-        <w:rPr>
-          <w:i w:val="0"/>
-          <w:color w:val="auto"/>
-        </w:rPr>
-        <w:t xml:space="preserve"> Software </w:t>
-      </w:r>
-      <w:proofErr w:type="spellStart"/>
-      <w:r>
-        <w:rPr>
-          <w:i w:val="0"/>
-          <w:color w:val="auto"/>
-        </w:rPr>
-        <w:t>Verification</w:t>
-      </w:r>
-      <w:proofErr w:type="spellEnd"/>
-      <w:r>
-        <w:rPr>
-          <w:i w:val="0"/>
-          <w:color w:val="auto"/>
-        </w:rPr>
-        <w:t xml:space="preserve"> and </w:t>
-      </w:r>
-      <w:proofErr w:type="spellStart"/>
-      <w:r>
-        <w:rPr>
-          <w:i w:val="0"/>
-          <w:color w:val="auto"/>
-        </w:rPr>
-        <w:t>Validation</w:t>
-      </w:r>
-      <w:proofErr w:type="spellEnd"/>
-      <w:r>
-        <w:rPr>
-          <w:i w:val="0"/>
-          <w:color w:val="auto"/>
-        </w:rPr>
-        <w:t xml:space="preserve"> </w:t>
-      </w:r>
-      <w:proofErr w:type="spellStart"/>
-      <w:r>
-        <w:rPr>
-          <w:i w:val="0"/>
-          <w:color w:val="auto"/>
-        </w:rPr>
-        <w:t>Plans</w:t>
-      </w:r>
-      <w:proofErr w:type="spellEnd"/>
-      <w:r>
-        <w:rPr>
-          <w:i w:val="0"/>
-          <w:color w:val="auto"/>
-        </w:rPr>
-        <w:t>.</w:t>
+      <w:r>
+        <w:rPr>
+          <w:i w:val="0"/>
+          <w:color w:val="auto"/>
+        </w:rPr>
+        <w:t>Std 1012-1986 IEEE Standard for Software Verification and Validation Plans.</w:t>
       </w:r>
       <w:bookmarkStart w:id="200" w:name="_Toc21938359"/>
     </w:p>
@@ -40510,23 +39249,7 @@
           <w:i w:val="0"/>
           <w:color w:val="auto"/>
         </w:rPr>
-        <w:t xml:space="preserve">Estas auditorías sirven para verificar la consistencia: del código versus el documento de diseño, especificaciones de </w:t>
-      </w:r>
-      <w:proofErr w:type="spellStart"/>
-      <w:r>
-        <w:rPr>
-          <w:i w:val="0"/>
-          <w:color w:val="auto"/>
-        </w:rPr>
-        <w:t>interfase</w:t>
-      </w:r>
-      <w:proofErr w:type="spellEnd"/>
-      <w:r>
-        <w:rPr>
-          <w:i w:val="0"/>
-          <w:color w:val="auto"/>
-        </w:rPr>
-        <w:t>, implementaciones de diseño versus requerimientos funcionales, requerimientos funcionales versus descripciones de testeo.</w:t>
+        <w:t>Estas auditorías sirven para verificar la consistencia: del código versus el documento de diseño, especificaciones de interfase, implementaciones de diseño versus requerimientos funcionales, requerimientos funcionales versus descripciones de testeo.</w:t>
       </w:r>
       <w:bookmarkStart w:id="230" w:name="_Toc21938370"/>
     </w:p>
@@ -41433,8 +40156,8 @@
       </w:pPr>
     </w:p>
     <w:sectPr>
-      <w:headerReference w:type="default" r:id="rId29"/>
-      <w:footerReference w:type="default" r:id="rId30"/>
+      <w:headerReference w:type="default" r:id="rId28"/>
+      <w:footerReference w:type="default" r:id="rId29"/>
       <w:pgSz w:w="11906" w:h="16838"/>
       <w:pgMar w:top="1417" w:right="1701" w:bottom="1417" w:left="1701" w:header="708" w:footer="708" w:gutter="0"/>
       <w:cols w:space="708"/>
@@ -41445,7 +40168,7 @@
 </file>
 
 <file path=word/endnotes.xml><?xml version="1.0" encoding="utf-8"?>
-<w:endnotes xmlns:wpc="http://schemas.microsoft.com/office/word/2010/wordprocessingCanvas" xmlns:mc="http://schemas.openxmlformats.org/markup-compatibility/2006" xmlns:o="urn:schemas-microsoft-com:office:office" xmlns:r="http://schemas.openxmlformats.org/officeDocument/2006/relationships" xmlns:m="http://schemas.openxmlformats.org/officeDocument/2006/math" xmlns:v="urn:schemas-microsoft-com:vml" xmlns:wp14="http://schemas.microsoft.com/office/word/2010/wordprocessingDrawing" xmlns:wp="http://schemas.openxmlformats.org/drawingml/2006/wordprocessingDrawing" xmlns:w10="urn:schemas-microsoft-com:office:word" xmlns:w="http://schemas.openxmlformats.org/wordprocessingml/2006/main" xmlns:w14="http://schemas.microsoft.com/office/word/2010/wordml" xmlns:wpg="http://schemas.microsoft.com/office/word/2010/wordprocessingGroup" xmlns:wpi="http://schemas.microsoft.com/office/word/2010/wordprocessingInk" xmlns:wne="http://schemas.microsoft.com/office/word/2006/wordml" xmlns:wps="http://schemas.microsoft.com/office/word/2010/wordprocessingShape" mc:Ignorable="w14 wp14">
+<w:endnotes xmlns:wpc="http://schemas.microsoft.com/office/word/2010/wordprocessingCanvas" xmlns:mc="http://schemas.openxmlformats.org/markup-compatibility/2006" xmlns:o="urn:schemas-microsoft-com:office:office" xmlns:r="http://schemas.openxmlformats.org/officeDocument/2006/relationships" xmlns:m="http://schemas.openxmlformats.org/officeDocument/2006/math" xmlns:v="urn:schemas-microsoft-com:vml" xmlns:wp14="http://schemas.microsoft.com/office/word/2010/wordprocessingDrawing" xmlns:wp="http://schemas.openxmlformats.org/drawingml/2006/wordprocessingDrawing" xmlns:w10="urn:schemas-microsoft-com:office:word" xmlns:w="http://schemas.openxmlformats.org/wordprocessingml/2006/main" xmlns:w14="http://schemas.microsoft.com/office/word/2010/wordml" xmlns:w15="http://schemas.microsoft.com/office/word/2012/wordml" xmlns:wpg="http://schemas.microsoft.com/office/word/2010/wordprocessingGroup" xmlns:wpi="http://schemas.microsoft.com/office/word/2010/wordprocessingInk" xmlns:wne="http://schemas.microsoft.com/office/word/2006/wordml" xmlns:wps="http://schemas.microsoft.com/office/word/2010/wordprocessingShape" mc:Ignorable="w14 w15 wp14">
   <w:endnote w:type="separator" w:id="-1">
     <w:p>
       <w:pPr>
@@ -41470,7 +40193,7 @@
 </file>
 
 <file path=word/footer1.xml><?xml version="1.0" encoding="utf-8"?>
-<w:ftr xmlns:wpc="http://schemas.microsoft.com/office/word/2010/wordprocessingCanvas" xmlns:mc="http://schemas.openxmlformats.org/markup-compatibility/2006" xmlns:o="urn:schemas-microsoft-com:office:office" xmlns:r="http://schemas.openxmlformats.org/officeDocument/2006/relationships" xmlns:m="http://schemas.openxmlformats.org/officeDocument/2006/math" xmlns:v="urn:schemas-microsoft-com:vml" xmlns:wp14="http://schemas.microsoft.com/office/word/2010/wordprocessingDrawing" xmlns:wp="http://schemas.openxmlformats.org/drawingml/2006/wordprocessingDrawing" xmlns:w10="urn:schemas-microsoft-com:office:word" xmlns:w="http://schemas.openxmlformats.org/wordprocessingml/2006/main" xmlns:w14="http://schemas.microsoft.com/office/word/2010/wordml" xmlns:wpg="http://schemas.microsoft.com/office/word/2010/wordprocessingGroup" xmlns:wpi="http://schemas.microsoft.com/office/word/2010/wordprocessingInk" xmlns:wne="http://schemas.microsoft.com/office/word/2006/wordml" xmlns:wps="http://schemas.microsoft.com/office/word/2010/wordprocessingShape" mc:Ignorable="w14 wp14">
+<w:ftr xmlns:wpc="http://schemas.microsoft.com/office/word/2010/wordprocessingCanvas" xmlns:mc="http://schemas.openxmlformats.org/markup-compatibility/2006" xmlns:o="urn:schemas-microsoft-com:office:office" xmlns:r="http://schemas.openxmlformats.org/officeDocument/2006/relationships" xmlns:m="http://schemas.openxmlformats.org/officeDocument/2006/math" xmlns:v="urn:schemas-microsoft-com:vml" xmlns:wp14="http://schemas.microsoft.com/office/word/2010/wordprocessingDrawing" xmlns:wp="http://schemas.openxmlformats.org/drawingml/2006/wordprocessingDrawing" xmlns:w10="urn:schemas-microsoft-com:office:word" xmlns:w="http://schemas.openxmlformats.org/wordprocessingml/2006/main" xmlns:w14="http://schemas.microsoft.com/office/word/2010/wordml" xmlns:w15="http://schemas.microsoft.com/office/word/2012/wordml" xmlns:wpg="http://schemas.microsoft.com/office/word/2010/wordprocessingGroup" xmlns:wpi="http://schemas.microsoft.com/office/word/2010/wordprocessingInk" xmlns:wne="http://schemas.microsoft.com/office/word/2006/wordml" xmlns:wps="http://schemas.microsoft.com/office/word/2010/wordprocessingShape" mc:Ignorable="w14 w15 wp14">
   <w:sdt>
     <w:sdtPr>
       <w:id w:val="-66573961"/>
@@ -41479,6 +40202,7 @@
         <w:docPartUnique/>
       </w:docPartObj>
     </w:sdtPr>
+    <w:sdtEndPr/>
     <w:sdtContent>
       <w:p>
         <w:pPr>
@@ -41546,11 +40270,11 @@
             </mc:Choice>
             <mc:Fallback>
               <w:pict>
-                <v:shapetype id="_x0000_t110" coordsize="21600,21600" o:spt="110" path="m10800,l,10800,10800,21600,21600,10800xe">
+                <v:shapetype w14:anchorId="59F10EBF" id="_x0000_t110" coordsize="21600,21600" o:spt="110" path="m10800,l,10800,10800,21600,21600,10800xe">
                   <v:stroke joinstyle="miter"/>
                   <v:path gradientshapeok="t" o:connecttype="rect" textboxrect="5400,5400,16200,16200"/>
                 </v:shapetype>
-                <v:shape id="Autoforma 1" o:spid="_x0000_s1026" type="#_x0000_t110" alt="Descripción: Horizontal clara" style="width:430.5pt;height:3.55pt;flip:y;visibility:visible;mso-wrap-style:square;mso-left-percent:-10001;mso-top-percent:-10001;mso-position-horizontal:absolute;mso-position-horizontal-relative:char;mso-position-vertical:absolute;mso-position-vertical-relative:line;mso-left-percent:-10001;mso-top-percent:-10001;v-text-anchor:top" o:gfxdata="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" fillcolor="black" stroked="f">
+                <v:shape id="Autoforma 1" o:spid="_x0000_s1026" type="#_x0000_t110" alt="Horizontal clara" style="width:430.5pt;height:3.55pt;flip:y;visibility:visible;mso-wrap-style:square;mso-left-percent:-10001;mso-top-percent:-10001;mso-position-horizontal:absolute;mso-position-horizontal-relative:char;mso-position-vertical:absolute;mso-position-vertical-relative:line;mso-left-percent:-10001;mso-top-percent:-10001;v-text-anchor:top" o:gfxdata="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" fillcolor="black" stroked="f">
                   <v:fill r:id="rId1" o:title="" type="pattern"/>
                   <w10:anchorlock/>
                 </v:shape>
@@ -41594,7 +40318,7 @@
 </file>
 
 <file path=word/footnotes.xml><?xml version="1.0" encoding="utf-8"?>
-<w:footnotes xmlns:wpc="http://schemas.microsoft.com/office/word/2010/wordprocessingCanvas" xmlns:mc="http://schemas.openxmlformats.org/markup-compatibility/2006" xmlns:o="urn:schemas-microsoft-com:office:office" xmlns:r="http://schemas.openxmlformats.org/officeDocument/2006/relationships" xmlns:m="http://schemas.openxmlformats.org/officeDocument/2006/math" xmlns:v="urn:schemas-microsoft-com:vml" xmlns:wp14="http://schemas.microsoft.com/office/word/2010/wordprocessingDrawing" xmlns:wp="http://schemas.openxmlformats.org/drawingml/2006/wordprocessingDrawing" xmlns:w10="urn:schemas-microsoft-com:office:word" xmlns:w="http://schemas.openxmlformats.org/wordprocessingml/2006/main" xmlns:w14="http://schemas.microsoft.com/office/word/2010/wordml" xmlns:wpg="http://schemas.microsoft.com/office/word/2010/wordprocessingGroup" xmlns:wpi="http://schemas.microsoft.com/office/word/2010/wordprocessingInk" xmlns:wne="http://schemas.microsoft.com/office/word/2006/wordml" xmlns:wps="http://schemas.microsoft.com/office/word/2010/wordprocessingShape" mc:Ignorable="w14 wp14">
+<w:footnotes xmlns:wpc="http://schemas.microsoft.com/office/word/2010/wordprocessingCanvas" xmlns:mc="http://schemas.openxmlformats.org/markup-compatibility/2006" xmlns:o="urn:schemas-microsoft-com:office:office" xmlns:r="http://schemas.openxmlformats.org/officeDocument/2006/relationships" xmlns:m="http://schemas.openxmlformats.org/officeDocument/2006/math" xmlns:v="urn:schemas-microsoft-com:vml" xmlns:wp14="http://schemas.microsoft.com/office/word/2010/wordprocessingDrawing" xmlns:wp="http://schemas.openxmlformats.org/drawingml/2006/wordprocessingDrawing" xmlns:w10="urn:schemas-microsoft-com:office:word" xmlns:w="http://schemas.openxmlformats.org/wordprocessingml/2006/main" xmlns:w14="http://schemas.microsoft.com/office/word/2010/wordml" xmlns:w15="http://schemas.microsoft.com/office/word/2012/wordml" xmlns:wpg="http://schemas.microsoft.com/office/word/2010/wordprocessingGroup" xmlns:wpi="http://schemas.microsoft.com/office/word/2010/wordprocessingInk" xmlns:wne="http://schemas.microsoft.com/office/word/2006/wordml" xmlns:wps="http://schemas.microsoft.com/office/word/2010/wordprocessingShape" mc:Ignorable="w14 w15 wp14">
   <w:footnote w:type="separator" w:id="-1">
     <w:p>
       <w:pPr>
@@ -41619,7 +40343,7 @@
 </file>
 
 <file path=word/header1.xml><?xml version="1.0" encoding="utf-8"?>
-<w:hdr xmlns:wpc="http://schemas.microsoft.com/office/word/2010/wordprocessingCanvas" xmlns:mc="http://schemas.openxmlformats.org/markup-compatibility/2006" xmlns:o="urn:schemas-microsoft-com:office:office" xmlns:r="http://schemas.openxmlformats.org/officeDocument/2006/relationships" xmlns:m="http://schemas.openxmlformats.org/officeDocument/2006/math" xmlns:v="urn:schemas-microsoft-com:vml" xmlns:wp14="http://schemas.microsoft.com/office/word/2010/wordprocessingDrawing" xmlns:wp="http://schemas.openxmlformats.org/drawingml/2006/wordprocessingDrawing" xmlns:w10="urn:schemas-microsoft-com:office:word" xmlns:w="http://schemas.openxmlformats.org/wordprocessingml/2006/main" xmlns:w14="http://schemas.microsoft.com/office/word/2010/wordml" xmlns:wpg="http://schemas.microsoft.com/office/word/2010/wordprocessingGroup" xmlns:wpi="http://schemas.microsoft.com/office/word/2010/wordprocessingInk" xmlns:wne="http://schemas.microsoft.com/office/word/2006/wordml" xmlns:wps="http://schemas.microsoft.com/office/word/2010/wordprocessingShape" mc:Ignorable="w14 wp14">
+<w:hdr xmlns:wpc="http://schemas.microsoft.com/office/word/2010/wordprocessingCanvas" xmlns:mc="http://schemas.openxmlformats.org/markup-compatibility/2006" xmlns:o="urn:schemas-microsoft-com:office:office" xmlns:r="http://schemas.openxmlformats.org/officeDocument/2006/relationships" xmlns:m="http://schemas.openxmlformats.org/officeDocument/2006/math" xmlns:v="urn:schemas-microsoft-com:vml" xmlns:wp14="http://schemas.microsoft.com/office/word/2010/wordprocessingDrawing" xmlns:wp="http://schemas.openxmlformats.org/drawingml/2006/wordprocessingDrawing" xmlns:w10="urn:schemas-microsoft-com:office:word" xmlns:w="http://schemas.openxmlformats.org/wordprocessingml/2006/main" xmlns:w14="http://schemas.microsoft.com/office/word/2010/wordml" xmlns:w15="http://schemas.microsoft.com/office/word/2012/wordml" xmlns:wpg="http://schemas.microsoft.com/office/word/2010/wordprocessingGroup" xmlns:wpi="http://schemas.microsoft.com/office/word/2010/wordprocessingInk" xmlns:wne="http://schemas.microsoft.com/office/word/2006/wordml" xmlns:wps="http://schemas.microsoft.com/office/word/2010/wordprocessingShape" mc:Ignorable="w14 w15 wp14">
   <w:p>
     <w:pPr>
       <w:pStyle w:val="Encabezado"/>
@@ -41650,7 +40374,7 @@
 </file>
 
 <file path=word/numbering.xml><?xml version="1.0" encoding="utf-8"?>
-<w:numbering xmlns:wpc="http://schemas.microsoft.com/office/word/2010/wordprocessingCanvas" xmlns:mc="http://schemas.openxmlformats.org/markup-compatibility/2006" xmlns:o="urn:schemas-microsoft-com:office:office" xmlns:r="http://schemas.openxmlformats.org/officeDocument/2006/relationships" xmlns:m="http://schemas.openxmlformats.org/officeDocument/2006/math" xmlns:v="urn:schemas-microsoft-com:vml" xmlns:wp14="http://schemas.microsoft.com/office/word/2010/wordprocessingDrawing" xmlns:wp="http://schemas.openxmlformats.org/drawingml/2006/wordprocessingDrawing" xmlns:w10="urn:schemas-microsoft-com:office:word" xmlns:w="http://schemas.openxmlformats.org/wordprocessingml/2006/main" xmlns:w14="http://schemas.microsoft.com/office/word/2010/wordml" xmlns:wpg="http://schemas.microsoft.com/office/word/2010/wordprocessingGroup" xmlns:wpi="http://schemas.microsoft.com/office/word/2010/wordprocessingInk" xmlns:wne="http://schemas.microsoft.com/office/word/2006/wordml" xmlns:wps="http://schemas.microsoft.com/office/word/2010/wordprocessingShape" mc:Ignorable="w14 wp14">
+<w:numbering xmlns:wpc="http://schemas.microsoft.com/office/word/2010/wordprocessingCanvas" xmlns:mc="http://schemas.openxmlformats.org/markup-compatibility/2006" xmlns:o="urn:schemas-microsoft-com:office:office" xmlns:r="http://schemas.openxmlformats.org/officeDocument/2006/relationships" xmlns:m="http://schemas.openxmlformats.org/officeDocument/2006/math" xmlns:v="urn:schemas-microsoft-com:vml" xmlns:wp14="http://schemas.microsoft.com/office/word/2010/wordprocessingDrawing" xmlns:wp="http://schemas.openxmlformats.org/drawingml/2006/wordprocessingDrawing" xmlns:w10="urn:schemas-microsoft-com:office:word" xmlns:w="http://schemas.openxmlformats.org/wordprocessingml/2006/main" xmlns:w14="http://schemas.microsoft.com/office/word/2010/wordml" xmlns:w15="http://schemas.microsoft.com/office/word/2012/wordml" xmlns:wpg="http://schemas.microsoft.com/office/word/2010/wordprocessingGroup" xmlns:wpi="http://schemas.microsoft.com/office/word/2010/wordprocessingInk" xmlns:wne="http://schemas.microsoft.com/office/word/2006/wordml" xmlns:wps="http://schemas.microsoft.com/office/word/2010/wordprocessingShape" mc:Ignorable="w14 w15 wp14">
   <w:abstractNum w:abstractNumId="0">
     <w:nsid w:val="02D378D5"/>
     <w:multiLevelType w:val="hybridMultilevel"/>
@@ -45932,7 +44656,7 @@
 </file>
 
 <file path=word/styles.xml><?xml version="1.0" encoding="utf-8"?>
-<w:styles xmlns:mc="http://schemas.openxmlformats.org/markup-compatibility/2006" xmlns:r="http://schemas.openxmlformats.org/officeDocument/2006/relationships" xmlns:w="http://schemas.openxmlformats.org/wordprocessingml/2006/main" xmlns:w14="http://schemas.microsoft.com/office/word/2010/wordml" mc:Ignorable="w14">
+<w:styles xmlns:mc="http://schemas.openxmlformats.org/markup-compatibility/2006" xmlns:r="http://schemas.openxmlformats.org/officeDocument/2006/relationships" xmlns:w="http://schemas.openxmlformats.org/wordprocessingml/2006/main" xmlns:w14="http://schemas.microsoft.com/office/word/2010/wordml" xmlns:w15="http://schemas.microsoft.com/office/word/2012/wordml" mc:Ignorable="w14 w15">
   <w:docDefaults>
     <w:rPrDefault>
       <w:rPr>
@@ -45948,145 +44672,378 @@
       </w:pPr>
     </w:pPrDefault>
   </w:docDefaults>
-  <w:latentStyles w:defLockedState="0" w:defUIPriority="99" w:defSemiHidden="1" w:defUnhideWhenUsed="1" w:defQFormat="0" w:count="267">
-    <w:lsdException w:name="Normal" w:semiHidden="0" w:uiPriority="0" w:unhideWhenUsed="0" w:qFormat="1"/>
-    <w:lsdException w:name="heading 1" w:semiHidden="0" w:uiPriority="0" w:unhideWhenUsed="0" w:qFormat="1"/>
-    <w:lsdException w:name="heading 2" w:uiPriority="9" w:qFormat="1"/>
-    <w:lsdException w:name="heading 3" w:uiPriority="9" w:qFormat="1"/>
-    <w:lsdException w:name="heading 4" w:uiPriority="9" w:qFormat="1"/>
-    <w:lsdException w:name="heading 5" w:uiPriority="9" w:qFormat="1"/>
-    <w:lsdException w:name="heading 6" w:uiPriority="9" w:qFormat="1"/>
-    <w:lsdException w:name="heading 7" w:uiPriority="9" w:qFormat="1"/>
-    <w:lsdException w:name="heading 8" w:uiPriority="9" w:qFormat="1"/>
-    <w:lsdException w:name="heading 9" w:uiPriority="9" w:qFormat="1"/>
-    <w:lsdException w:name="toc 1" w:uiPriority="39" w:qFormat="1"/>
-    <w:lsdException w:name="toc 2" w:uiPriority="39" w:qFormat="1"/>
-    <w:lsdException w:name="toc 3" w:uiPriority="39" w:qFormat="1"/>
-    <w:lsdException w:name="toc 4" w:uiPriority="39"/>
-    <w:lsdException w:name="toc 5" w:uiPriority="39"/>
-    <w:lsdException w:name="toc 6" w:uiPriority="39"/>
-    <w:lsdException w:name="toc 7" w:uiPriority="39"/>
-    <w:lsdException w:name="toc 8" w:uiPriority="39"/>
-    <w:lsdException w:name="toc 9" w:uiPriority="39"/>
-    <w:lsdException w:name="caption" w:uiPriority="35" w:qFormat="1"/>
-    <w:lsdException w:name="Title" w:semiHidden="0" w:uiPriority="10" w:unhideWhenUsed="0" w:qFormat="1"/>
-    <w:lsdException w:name="Default Paragraph Font" w:uiPriority="1"/>
-    <w:lsdException w:name="Body Text" w:uiPriority="0"/>
-    <w:lsdException w:name="Subtitle" w:semiHidden="0" w:uiPriority="11" w:unhideWhenUsed="0" w:qFormat="1"/>
-    <w:lsdException w:name="Strong" w:semiHidden="0" w:uiPriority="22" w:unhideWhenUsed="0" w:qFormat="1"/>
-    <w:lsdException w:name="Emphasis" w:semiHidden="0" w:uiPriority="20" w:unhideWhenUsed="0" w:qFormat="1"/>
-    <w:lsdException w:name="Table Grid" w:semiHidden="0" w:uiPriority="0" w:unhideWhenUsed="0"/>
-    <w:lsdException w:name="Placeholder Text" w:unhideWhenUsed="0"/>
-    <w:lsdException w:name="No Spacing" w:semiHidden="0" w:uiPriority="1" w:unhideWhenUsed="0" w:qFormat="1"/>
-    <w:lsdException w:name="Light Shading" w:semiHidden="0" w:uiPriority="60" w:unhideWhenUsed="0"/>
-    <w:lsdException w:name="Light List" w:semiHidden="0" w:uiPriority="61" w:unhideWhenUsed="0"/>
-    <w:lsdException w:name="Light Grid" w:semiHidden="0" w:uiPriority="62" w:unhideWhenUsed="0"/>
-    <w:lsdException w:name="Medium Shading 1" w:semiHidden="0" w:uiPriority="63" w:unhideWhenUsed="0"/>
-    <w:lsdException w:name="Medium Shading 2" w:semiHidden="0" w:uiPriority="64" w:unhideWhenUsed="0"/>
-    <w:lsdException w:name="Medium List 1" w:semiHidden="0" w:uiPriority="65" w:unhideWhenUsed="0"/>
-    <w:lsdException w:name="Medium List 2" w:semiHidden="0" w:uiPriority="66" w:unhideWhenUsed="0"/>
-    <w:lsdException w:name="Medium Grid 1" w:semiHidden="0" w:uiPriority="67" w:unhideWhenUsed="0"/>
-    <w:lsdException w:name="Medium Grid 2" w:semiHidden="0" w:uiPriority="68" w:unhideWhenUsed="0"/>
-    <w:lsdException w:name="Medium Grid 3" w:semiHidden="0" w:uiPriority="69" w:unhideWhenUsed="0"/>
-    <w:lsdException w:name="Dark List" w:semiHidden="0" w:uiPriority="70" w:unhideWhenUsed="0"/>
-    <w:lsdException w:name="Colorful Shading" w:semiHidden="0" w:uiPriority="71" w:unhideWhenUsed="0"/>
-    <w:lsdException w:name="Colorful List" w:semiHidden="0" w:uiPriority="72" w:unhideWhenUsed="0"/>
-    <w:lsdException w:name="Colorful Grid" w:semiHidden="0" w:uiPriority="73" w:unhideWhenUsed="0"/>
-    <w:lsdException w:name="Light Shading Accent 1" w:semiHidden="0" w:uiPriority="60" w:unhideWhenUsed="0"/>
-    <w:lsdException w:name="Light List Accent 1" w:semiHidden="0" w:uiPriority="61" w:unhideWhenUsed="0"/>
-    <w:lsdException w:name="Light Grid Accent 1" w:semiHidden="0" w:uiPriority="62" w:unhideWhenUsed="0"/>
-    <w:lsdException w:name="Medium Shading 1 Accent 1" w:semiHidden="0" w:uiPriority="63" w:unhideWhenUsed="0"/>
-    <w:lsdException w:name="Medium Shading 2 Accent 1" w:semiHidden="0" w:uiPriority="64" w:unhideWhenUsed="0"/>
-    <w:lsdException w:name="Medium List 1 Accent 1" w:semiHidden="0" w:uiPriority="65" w:unhideWhenUsed="0"/>
-    <w:lsdException w:name="Revision" w:unhideWhenUsed="0"/>
-    <w:lsdException w:name="List Paragraph" w:semiHidden="0" w:uiPriority="34" w:unhideWhenUsed="0" w:qFormat="1"/>
-    <w:lsdException w:name="Quote" w:semiHidden="0" w:uiPriority="29" w:unhideWhenUsed="0" w:qFormat="1"/>
-    <w:lsdException w:name="Intense Quote" w:semiHidden="0" w:uiPriority="30" w:unhideWhenUsed="0" w:qFormat="1"/>
-    <w:lsdException w:name="Medium List 2 Accent 1" w:semiHidden="0" w:uiPriority="66" w:unhideWhenUsed="0"/>
-    <w:lsdException w:name="Medium Grid 1 Accent 1" w:semiHidden="0" w:uiPriority="67" w:unhideWhenUsed="0"/>
-    <w:lsdException w:name="Medium Grid 2 Accent 1" w:semiHidden="0" w:uiPriority="68" w:unhideWhenUsed="0"/>
-    <w:lsdException w:name="Medium Grid 3 Accent 1" w:semiHidden="0" w:uiPriority="69" w:unhideWhenUsed="0"/>
-    <w:lsdException w:name="Dark List Accent 1" w:semiHidden="0" w:uiPriority="70" w:unhideWhenUsed="0"/>
-    <w:lsdException w:name="Colorful Shading Accent 1" w:semiHidden="0" w:uiPriority="71" w:unhideWhenUsed="0"/>
-    <w:lsdException w:name="Colorful List Accent 1" w:semiHidden="0" w:uiPriority="72" w:unhideWhenUsed="0"/>
-    <w:lsdException w:name="Colorful Grid Accent 1" w:semiHidden="0" w:uiPriority="73" w:unhideWhenUsed="0"/>
-    <w:lsdException w:name="Light Shading Accent 2" w:semiHidden="0" w:uiPriority="60" w:unhideWhenUsed="0"/>
-    <w:lsdException w:name="Light List Accent 2" w:semiHidden="0" w:uiPriority="61" w:unhideWhenUsed="0"/>
-    <w:lsdException w:name="Light Grid Accent 2" w:semiHidden="0" w:uiPriority="62" w:unhideWhenUsed="0"/>
-    <w:lsdException w:name="Medium Shading 1 Accent 2" w:semiHidden="0" w:uiPriority="63" w:unhideWhenUsed="0"/>
-    <w:lsdException w:name="Medium Shading 2 Accent 2" w:semiHidden="0" w:uiPriority="64" w:unhideWhenUsed="0"/>
-    <w:lsdException w:name="Medium List 1 Accent 2" w:semiHidden="0" w:uiPriority="65" w:unhideWhenUsed="0"/>
-    <w:lsdException w:name="Medium List 2 Accent 2" w:semiHidden="0" w:uiPriority="66" w:unhideWhenUsed="0"/>
-    <w:lsdException w:name="Medium Grid 1 Accent 2" w:semiHidden="0" w:uiPriority="67" w:unhideWhenUsed="0"/>
-    <w:lsdException w:name="Medium Grid 2 Accent 2" w:semiHidden="0" w:uiPriority="68" w:unhideWhenUsed="0"/>
-    <w:lsdException w:name="Medium Grid 3 Accent 2" w:semiHidden="0" w:uiPriority="69" w:unhideWhenUsed="0"/>
-    <w:lsdException w:name="Dark List Accent 2" w:semiHidden="0" w:uiPriority="70" w:unhideWhenUsed="0"/>
-    <w:lsdException w:name="Colorful Shading Accent 2" w:semiHidden="0" w:uiPriority="71" w:unhideWhenUsed="0"/>
-    <w:lsdException w:name="Colorful List Accent 2" w:semiHidden="0" w:uiPriority="72" w:unhideWhenUsed="0"/>
-    <w:lsdException w:name="Colorful Grid Accent 2" w:semiHidden="0" w:uiPriority="73" w:unhideWhenUsed="0"/>
-    <w:lsdException w:name="Light Shading Accent 3" w:semiHidden="0" w:uiPriority="60" w:unhideWhenUsed="0"/>
-    <w:lsdException w:name="Light List Accent 3" w:semiHidden="0" w:uiPriority="61" w:unhideWhenUsed="0"/>
-    <w:lsdException w:name="Light Grid Accent 3" w:semiHidden="0" w:uiPriority="62" w:unhideWhenUsed="0"/>
-    <w:lsdException w:name="Medium Shading 1 Accent 3" w:semiHidden="0" w:uiPriority="63" w:unhideWhenUsed="0"/>
-    <w:lsdException w:name="Medium Shading 2 Accent 3" w:semiHidden="0" w:uiPriority="64" w:unhideWhenUsed="0"/>
-    <w:lsdException w:name="Medium List 1 Accent 3" w:semiHidden="0" w:uiPriority="65" w:unhideWhenUsed="0"/>
-    <w:lsdException w:name="Medium List 2 Accent 3" w:semiHidden="0" w:uiPriority="66" w:unhideWhenUsed="0"/>
-    <w:lsdException w:name="Medium Grid 1 Accent 3" w:semiHidden="0" w:uiPriority="67" w:unhideWhenUsed="0"/>
-    <w:lsdException w:name="Medium Grid 2 Accent 3" w:semiHidden="0" w:uiPriority="68" w:unhideWhenUsed="0"/>
-    <w:lsdException w:name="Medium Grid 3 Accent 3" w:semiHidden="0" w:uiPriority="69" w:unhideWhenUsed="0"/>
-    <w:lsdException w:name="Dark List Accent 3" w:semiHidden="0" w:uiPriority="70" w:unhideWhenUsed="0"/>
-    <w:lsdException w:name="Colorful Shading Accent 3" w:semiHidden="0" w:uiPriority="71" w:unhideWhenUsed="0"/>
-    <w:lsdException w:name="Colorful List Accent 3" w:semiHidden="0" w:uiPriority="72" w:unhideWhenUsed="0"/>
-    <w:lsdException w:name="Colorful Grid Accent 3" w:semiHidden="0" w:uiPriority="73" w:unhideWhenUsed="0"/>
-    <w:lsdException w:name="Light Shading Accent 4" w:semiHidden="0" w:uiPriority="60" w:unhideWhenUsed="0"/>
-    <w:lsdException w:name="Light List Accent 4" w:semiHidden="0" w:uiPriority="61" w:unhideWhenUsed="0"/>
-    <w:lsdException w:name="Light Grid Accent 4" w:semiHidden="0" w:uiPriority="62" w:unhideWhenUsed="0"/>
-    <w:lsdException w:name="Medium Shading 1 Accent 4" w:semiHidden="0" w:uiPriority="63" w:unhideWhenUsed="0"/>
-    <w:lsdException w:name="Medium Shading 2 Accent 4" w:semiHidden="0" w:uiPriority="64" w:unhideWhenUsed="0"/>
-    <w:lsdException w:name="Medium List 1 Accent 4" w:semiHidden="0" w:uiPriority="65" w:unhideWhenUsed="0"/>
-    <w:lsdException w:name="Medium List 2 Accent 4" w:semiHidden="0" w:uiPriority="66" w:unhideWhenUsed="0"/>
-    <w:lsdException w:name="Medium Grid 1 Accent 4" w:semiHidden="0" w:uiPriority="67" w:unhideWhenUsed="0"/>
-    <w:lsdException w:name="Medium Grid 2 Accent 4" w:semiHidden="0" w:uiPriority="68" w:unhideWhenUsed="0"/>
-    <w:lsdException w:name="Medium Grid 3 Accent 4" w:semiHidden="0" w:uiPriority="69" w:unhideWhenUsed="0"/>
-    <w:lsdException w:name="Dark List Accent 4" w:semiHidden="0" w:uiPriority="70" w:unhideWhenUsed="0"/>
-    <w:lsdException w:name="Colorful Shading Accent 4" w:semiHidden="0" w:uiPriority="71" w:unhideWhenUsed="0"/>
-    <w:lsdException w:name="Colorful List Accent 4" w:semiHidden="0" w:uiPriority="72" w:unhideWhenUsed="0"/>
-    <w:lsdException w:name="Colorful Grid Accent 4" w:semiHidden="0" w:uiPriority="73" w:unhideWhenUsed="0"/>
-    <w:lsdException w:name="Light Shading Accent 5" w:semiHidden="0" w:uiPriority="60" w:unhideWhenUsed="0"/>
-    <w:lsdException w:name="Light List Accent 5" w:semiHidden="0" w:uiPriority="61" w:unhideWhenUsed="0"/>
-    <w:lsdException w:name="Light Grid Accent 5" w:semiHidden="0" w:uiPriority="62" w:unhideWhenUsed="0"/>
-    <w:lsdException w:name="Medium Shading 1 Accent 5" w:semiHidden="0" w:uiPriority="63" w:unhideWhenUsed="0"/>
-    <w:lsdException w:name="Medium Shading 2 Accent 5" w:semiHidden="0" w:uiPriority="64" w:unhideWhenUsed="0"/>
-    <w:lsdException w:name="Medium List 1 Accent 5" w:semiHidden="0" w:uiPriority="65" w:unhideWhenUsed="0"/>
-    <w:lsdException w:name="Medium List 2 Accent 5" w:semiHidden="0" w:uiPriority="66" w:unhideWhenUsed="0"/>
-    <w:lsdException w:name="Medium Grid 1 Accent 5" w:semiHidden="0" w:uiPriority="67" w:unhideWhenUsed="0"/>
-    <w:lsdException w:name="Medium Grid 2 Accent 5" w:semiHidden="0" w:uiPriority="68" w:unhideWhenUsed="0"/>
-    <w:lsdException w:name="Medium Grid 3 Accent 5" w:semiHidden="0" w:uiPriority="69" w:unhideWhenUsed="0"/>
-    <w:lsdException w:name="Dark List Accent 5" w:semiHidden="0" w:uiPriority="70" w:unhideWhenUsed="0"/>
-    <w:lsdException w:name="Colorful Shading Accent 5" w:semiHidden="0" w:uiPriority="71" w:unhideWhenUsed="0"/>
-    <w:lsdException w:name="Colorful List Accent 5" w:semiHidden="0" w:uiPriority="72" w:unhideWhenUsed="0"/>
-    <w:lsdException w:name="Colorful Grid Accent 5" w:semiHidden="0" w:uiPriority="73" w:unhideWhenUsed="0"/>
-    <w:lsdException w:name="Light Shading Accent 6" w:semiHidden="0" w:uiPriority="60" w:unhideWhenUsed="0"/>
-    <w:lsdException w:name="Light List Accent 6" w:semiHidden="0" w:uiPriority="61" w:unhideWhenUsed="0"/>
-    <w:lsdException w:name="Light Grid Accent 6" w:semiHidden="0" w:uiPriority="62" w:unhideWhenUsed="0"/>
-    <w:lsdException w:name="Medium Shading 1 Accent 6" w:semiHidden="0" w:uiPriority="63" w:unhideWhenUsed="0"/>
-    <w:lsdException w:name="Medium Shading 2 Accent 6" w:semiHidden="0" w:uiPriority="64" w:unhideWhenUsed="0"/>
-    <w:lsdException w:name="Medium List 1 Accent 6" w:semiHidden="0" w:uiPriority="65" w:unhideWhenUsed="0"/>
-    <w:lsdException w:name="Medium List 2 Accent 6" w:semiHidden="0" w:uiPriority="66" w:unhideWhenUsed="0"/>
-    <w:lsdException w:name="Medium Grid 1 Accent 6" w:semiHidden="0" w:uiPriority="67" w:unhideWhenUsed="0"/>
-    <w:lsdException w:name="Medium Grid 2 Accent 6" w:semiHidden="0" w:uiPriority="68" w:unhideWhenUsed="0"/>
-    <w:lsdException w:name="Medium Grid 3 Accent 6" w:semiHidden="0" w:uiPriority="69" w:unhideWhenUsed="0"/>
-    <w:lsdException w:name="Dark List Accent 6" w:semiHidden="0" w:uiPriority="70" w:unhideWhenUsed="0"/>
-    <w:lsdException w:name="Colorful Shading Accent 6" w:semiHidden="0" w:uiPriority="71" w:unhideWhenUsed="0"/>
-    <w:lsdException w:name="Colorful List Accent 6" w:semiHidden="0" w:uiPriority="72" w:unhideWhenUsed="0"/>
-    <w:lsdException w:name="Colorful Grid Accent 6" w:semiHidden="0" w:uiPriority="73" w:unhideWhenUsed="0"/>
-    <w:lsdException w:name="Subtle Emphasis" w:semiHidden="0" w:uiPriority="19" w:unhideWhenUsed="0" w:qFormat="1"/>
-    <w:lsdException w:name="Intense Emphasis" w:semiHidden="0" w:uiPriority="21" w:unhideWhenUsed="0" w:qFormat="1"/>
-    <w:lsdException w:name="Subtle Reference" w:semiHidden="0" w:uiPriority="31" w:unhideWhenUsed="0" w:qFormat="1"/>
-    <w:lsdException w:name="Intense Reference" w:semiHidden="0" w:uiPriority="32" w:unhideWhenUsed="0" w:qFormat="1"/>
-    <w:lsdException w:name="Book Title" w:semiHidden="0" w:uiPriority="33" w:unhideWhenUsed="0" w:qFormat="1"/>
-    <w:lsdException w:name="Bibliography" w:uiPriority="37"/>
-    <w:lsdException w:name="TOC Heading" w:uiPriority="39" w:qFormat="1"/>
+  <w:latentStyles w:defLockedState="0" w:defUIPriority="99" w:defSemiHidden="0" w:defUnhideWhenUsed="0" w:defQFormat="0" w:count="371">
+    <w:lsdException w:name="Normal" w:uiPriority="0" w:qFormat="1"/>
+    <w:lsdException w:name="heading 1" w:uiPriority="0" w:qFormat="1"/>
+    <w:lsdException w:name="heading 2" w:semiHidden="1" w:uiPriority="9" w:unhideWhenUsed="1" w:qFormat="1"/>
+    <w:lsdException w:name="heading 3" w:semiHidden="1" w:uiPriority="9" w:unhideWhenUsed="1" w:qFormat="1"/>
+    <w:lsdException w:name="heading 4" w:semiHidden="1" w:uiPriority="9" w:unhideWhenUsed="1" w:qFormat="1"/>
+    <w:lsdException w:name="heading 5" w:semiHidden="1" w:uiPriority="9" w:unhideWhenUsed="1" w:qFormat="1"/>
+    <w:lsdException w:name="heading 6" w:semiHidden="1" w:uiPriority="9" w:unhideWhenUsed="1" w:qFormat="1"/>
+    <w:lsdException w:name="heading 7" w:semiHidden="1" w:uiPriority="9" w:unhideWhenUsed="1" w:qFormat="1"/>
+    <w:lsdException w:name="heading 8" w:semiHidden="1" w:uiPriority="9" w:unhideWhenUsed="1" w:qFormat="1"/>
+    <w:lsdException w:name="heading 9" w:semiHidden="1" w:uiPriority="9" w:unhideWhenUsed="1" w:qFormat="1"/>
+    <w:lsdException w:name="index 1" w:semiHidden="1" w:unhideWhenUsed="1"/>
+    <w:lsdException w:name="index 2" w:semiHidden="1" w:unhideWhenUsed="1"/>
+    <w:lsdException w:name="index 3" w:semiHidden="1" w:unhideWhenUsed="1"/>
+    <w:lsdException w:name="index 4" w:semiHidden="1" w:unhideWhenUsed="1"/>
+    <w:lsdException w:name="index 5" w:semiHidden="1" w:unhideWhenUsed="1"/>
+    <w:lsdException w:name="index 6" w:semiHidden="1" w:unhideWhenUsed="1"/>
+    <w:lsdException w:name="index 7" w:semiHidden="1" w:unhideWhenUsed="1"/>
+    <w:lsdException w:name="index 8" w:semiHidden="1" w:unhideWhenUsed="1"/>
+    <w:lsdException w:name="index 9" w:semiHidden="1" w:unhideWhenUsed="1"/>
+    <w:lsdException w:name="toc 1" w:semiHidden="1" w:uiPriority="39" w:unhideWhenUsed="1" w:qFormat="1"/>
+    <w:lsdException w:name="toc 2" w:semiHidden="1" w:uiPriority="39" w:unhideWhenUsed="1" w:qFormat="1"/>
+    <w:lsdException w:name="toc 3" w:semiHidden="1" w:uiPriority="39" w:unhideWhenUsed="1" w:qFormat="1"/>
+    <w:lsdException w:name="toc 4" w:semiHidden="1" w:uiPriority="39" w:unhideWhenUsed="1"/>
+    <w:lsdException w:name="toc 5" w:semiHidden="1" w:uiPriority="39" w:unhideWhenUsed="1"/>
+    <w:lsdException w:name="toc 6" w:semiHidden="1" w:uiPriority="39" w:unhideWhenUsed="1"/>
+    <w:lsdException w:name="toc 7" w:semiHidden="1" w:uiPriority="39" w:unhideWhenUsed="1"/>
+    <w:lsdException w:name="toc 8" w:semiHidden="1" w:uiPriority="39" w:unhideWhenUsed="1"/>
+    <w:lsdException w:name="toc 9" w:semiHidden="1" w:uiPriority="39" w:unhideWhenUsed="1"/>
+    <w:lsdException w:name="Normal Indent" w:semiHidden="1" w:unhideWhenUsed="1"/>
+    <w:lsdException w:name="footnote text" w:semiHidden="1" w:unhideWhenUsed="1"/>
+    <w:lsdException w:name="annotation text" w:semiHidden="1" w:unhideWhenUsed="1"/>
+    <w:lsdException w:name="header" w:semiHidden="1" w:unhideWhenUsed="1"/>
+    <w:lsdException w:name="footer" w:semiHidden="1" w:unhideWhenUsed="1"/>
+    <w:lsdException w:name="index heading" w:semiHidden="1" w:unhideWhenUsed="1"/>
+    <w:lsdException w:name="caption" w:semiHidden="1" w:uiPriority="35" w:unhideWhenUsed="1" w:qFormat="1"/>
+    <w:lsdException w:name="table of figures" w:semiHidden="1" w:unhideWhenUsed="1"/>
+    <w:lsdException w:name="envelope address" w:semiHidden="1" w:unhideWhenUsed="1"/>
+    <w:lsdException w:name="envelope return" w:semiHidden="1" w:unhideWhenUsed="1"/>
+    <w:lsdException w:name="footnote reference" w:semiHidden="1" w:unhideWhenUsed="1"/>
+    <w:lsdException w:name="annotation reference" w:semiHidden="1" w:unhideWhenUsed="1"/>
+    <w:lsdException w:name="line number" w:semiHidden="1" w:unhideWhenUsed="1"/>
+    <w:lsdException w:name="page number" w:semiHidden="1" w:unhideWhenUsed="1"/>
+    <w:lsdException w:name="endnote reference" w:semiHidden="1" w:unhideWhenUsed="1"/>
+    <w:lsdException w:name="endnote text" w:semiHidden="1" w:unhideWhenUsed="1"/>
+    <w:lsdException w:name="table of authorities" w:semiHidden="1" w:unhideWhenUsed="1"/>
+    <w:lsdException w:name="macro" w:semiHidden="1" w:unhideWhenUsed="1"/>
+    <w:lsdException w:name="toa heading" w:semiHidden="1" w:unhideWhenUsed="1"/>
+    <w:lsdException w:name="List" w:semiHidden="1" w:unhideWhenUsed="1"/>
+    <w:lsdException w:name="List Bullet" w:semiHidden="1" w:unhideWhenUsed="1"/>
+    <w:lsdException w:name="List Number" w:semiHidden="1" w:unhideWhenUsed="1"/>
+    <w:lsdException w:name="List 2" w:semiHidden="1" w:unhideWhenUsed="1"/>
+    <w:lsdException w:name="List 3" w:semiHidden="1" w:unhideWhenUsed="1"/>
+    <w:lsdException w:name="List 4" w:semiHidden="1" w:unhideWhenUsed="1"/>
+    <w:lsdException w:name="List 5" w:semiHidden="1" w:unhideWhenUsed="1"/>
+    <w:lsdException w:name="List Bullet 2" w:semiHidden="1" w:unhideWhenUsed="1"/>
+    <w:lsdException w:name="List Bullet 3" w:semiHidden="1" w:unhideWhenUsed="1"/>
+    <w:lsdException w:name="List Bullet 4" w:semiHidden="1" w:unhideWhenUsed="1"/>
+    <w:lsdException w:name="List Bullet 5" w:semiHidden="1" w:unhideWhenUsed="1"/>
+    <w:lsdException w:name="List Number 2" w:semiHidden="1" w:unhideWhenUsed="1"/>
+    <w:lsdException w:name="List Number 3" w:semiHidden="1" w:unhideWhenUsed="1"/>
+    <w:lsdException w:name="List Number 4" w:semiHidden="1" w:unhideWhenUsed="1"/>
+    <w:lsdException w:name="List Number 5" w:semiHidden="1" w:unhideWhenUsed="1"/>
+    <w:lsdException w:name="Title" w:uiPriority="10" w:qFormat="1"/>
+    <w:lsdException w:name="Closing" w:semiHidden="1" w:unhideWhenUsed="1"/>
+    <w:lsdException w:name="Signature" w:semiHidden="1" w:unhideWhenUsed="1"/>
+    <w:lsdException w:name="Default Paragraph Font" w:semiHidden="1" w:uiPriority="1" w:unhideWhenUsed="1"/>
+    <w:lsdException w:name="Body Text" w:semiHidden="1" w:uiPriority="0" w:unhideWhenUsed="1"/>
+    <w:lsdException w:name="Body Text Indent" w:semiHidden="1" w:unhideWhenUsed="1"/>
+    <w:lsdException w:name="List Continue" w:semiHidden="1" w:unhideWhenUsed="1"/>
+    <w:lsdException w:name="List Continue 2" w:semiHidden="1" w:unhideWhenUsed="1"/>
+    <w:lsdException w:name="List Continue 3" w:semiHidden="1" w:unhideWhenUsed="1"/>
+    <w:lsdException w:name="List Continue 4" w:semiHidden="1" w:unhideWhenUsed="1"/>
+    <w:lsdException w:name="List Continue 5" w:semiHidden="1" w:unhideWhenUsed="1"/>
+    <w:lsdException w:name="Message Header" w:semiHidden="1" w:unhideWhenUsed="1"/>
+    <w:lsdException w:name="Subtitle" w:uiPriority="11" w:qFormat="1"/>
+    <w:lsdException w:name="Salutation" w:semiHidden="1" w:unhideWhenUsed="1"/>
+    <w:lsdException w:name="Date" w:semiHidden="1" w:unhideWhenUsed="1"/>
+    <w:lsdException w:name="Body Text First Indent" w:semiHidden="1" w:unhideWhenUsed="1"/>
+    <w:lsdException w:name="Body Text First Indent 2" w:semiHidden="1" w:unhideWhenUsed="1"/>
+    <w:lsdException w:name="Note Heading" w:semiHidden="1" w:unhideWhenUsed="1"/>
+    <w:lsdException w:name="Body Text 2" w:semiHidden="1" w:unhideWhenUsed="1"/>
+    <w:lsdException w:name="Body Text 3" w:semiHidden="1" w:unhideWhenUsed="1"/>
+    <w:lsdException w:name="Body Text Indent 2" w:semiHidden="1" w:unhideWhenUsed="1"/>
+    <w:lsdException w:name="Body Text Indent 3" w:semiHidden="1" w:unhideWhenUsed="1"/>
+    <w:lsdException w:name="Block Text" w:semiHidden="1" w:unhideWhenUsed="1"/>
+    <w:lsdException w:name="Hyperlink" w:semiHidden="1" w:unhideWhenUsed="1"/>
+    <w:lsdException w:name="FollowedHyperlink" w:semiHidden="1" w:unhideWhenUsed="1"/>
+    <w:lsdException w:name="Strong" w:uiPriority="22" w:qFormat="1"/>
+    <w:lsdException w:name="Emphasis" w:uiPriority="20" w:qFormat="1"/>
+    <w:lsdException w:name="Document Map" w:semiHidden="1" w:unhideWhenUsed="1"/>
+    <w:lsdException w:name="Plain Text" w:semiHidden="1" w:unhideWhenUsed="1"/>
+    <w:lsdException w:name="E-mail Signature" w:semiHidden="1" w:unhideWhenUsed="1"/>
+    <w:lsdException w:name="HTML Top of Form" w:semiHidden="1" w:unhideWhenUsed="1"/>
+    <w:lsdException w:name="HTML Bottom of Form" w:semiHidden="1" w:unhideWhenUsed="1"/>
+    <w:lsdException w:name="Normal (Web)" w:semiHidden="1" w:unhideWhenUsed="1"/>
+    <w:lsdException w:name="HTML Acronym" w:semiHidden="1" w:unhideWhenUsed="1"/>
+    <w:lsdException w:name="HTML Address" w:semiHidden="1" w:unhideWhenUsed="1"/>
+    <w:lsdException w:name="HTML Cite" w:semiHidden="1" w:unhideWhenUsed="1"/>
+    <w:lsdException w:name="HTML Code" w:semiHidden="1" w:unhideWhenUsed="1"/>
+    <w:lsdException w:name="HTML Definition" w:semiHidden="1" w:unhideWhenUsed="1"/>
+    <w:lsdException w:name="HTML Keyboard" w:semiHidden="1" w:unhideWhenUsed="1"/>
+    <w:lsdException w:name="HTML Preformatted" w:semiHidden="1" w:unhideWhenUsed="1"/>
+    <w:lsdException w:name="HTML Sample" w:semiHidden="1" w:unhideWhenUsed="1"/>
+    <w:lsdException w:name="HTML Typewriter" w:semiHidden="1" w:unhideWhenUsed="1"/>
+    <w:lsdException w:name="HTML Variable" w:semiHidden="1" w:unhideWhenUsed="1"/>
+    <w:lsdException w:name="Normal Table" w:semiHidden="1" w:unhideWhenUsed="1"/>
+    <w:lsdException w:name="annotation subject" w:semiHidden="1" w:unhideWhenUsed="1"/>
+    <w:lsdException w:name="No List" w:semiHidden="1" w:unhideWhenUsed="1"/>
+    <w:lsdException w:name="Outline List 1" w:semiHidden="1" w:unhideWhenUsed="1"/>
+    <w:lsdException w:name="Outline List 2" w:semiHidden="1" w:unhideWhenUsed="1"/>
+    <w:lsdException w:name="Outline List 3" w:semiHidden="1" w:unhideWhenUsed="1"/>
+    <w:lsdException w:name="Table Simple 1" w:semiHidden="1" w:unhideWhenUsed="1"/>
+    <w:lsdException w:name="Table Simple 2" w:semiHidden="1" w:unhideWhenUsed="1"/>
+    <w:lsdException w:name="Table Simple 3" w:semiHidden="1" w:unhideWhenUsed="1"/>
+    <w:lsdException w:name="Table Classic 1" w:semiHidden="1" w:unhideWhenUsed="1"/>
+    <w:lsdException w:name="Table Classic 2" w:semiHidden="1" w:unhideWhenUsed="1"/>
+    <w:lsdException w:name="Table Classic 3" w:semiHidden="1" w:unhideWhenUsed="1"/>
+    <w:lsdException w:name="Table Classic 4" w:semiHidden="1" w:unhideWhenUsed="1"/>
+    <w:lsdException w:name="Table Colorful 1" w:semiHidden="1" w:unhideWhenUsed="1"/>
+    <w:lsdException w:name="Table Colorful 2" w:semiHidden="1" w:unhideWhenUsed="1"/>
+    <w:lsdException w:name="Table Colorful 3" w:semiHidden="1" w:unhideWhenUsed="1"/>
+    <w:lsdException w:name="Table Columns 1" w:semiHidden="1" w:unhideWhenUsed="1"/>
+    <w:lsdException w:name="Table Columns 2" w:semiHidden="1" w:unhideWhenUsed="1"/>
+    <w:lsdException w:name="Table Columns 3" w:semiHidden="1" w:unhideWhenUsed="1"/>
+    <w:lsdException w:name="Table Columns 4" w:semiHidden="1" w:unhideWhenUsed="1"/>
+    <w:lsdException w:name="Table Columns 5" w:semiHidden="1" w:unhideWhenUsed="1"/>
+    <w:lsdException w:name="Table Grid 1" w:semiHidden="1" w:unhideWhenUsed="1"/>
+    <w:lsdException w:name="Table Grid 2" w:semiHidden="1" w:unhideWhenUsed="1"/>
+    <w:lsdException w:name="Table Grid 3" w:semiHidden="1" w:unhideWhenUsed="1"/>
+    <w:lsdException w:name="Table Grid 4" w:semiHidden="1" w:unhideWhenUsed="1"/>
+    <w:lsdException w:name="Table Grid 5" w:semiHidden="1" w:unhideWhenUsed="1"/>
+    <w:lsdException w:name="Table Grid 6" w:semiHidden="1" w:unhideWhenUsed="1"/>
+    <w:lsdException w:name="Table Grid 7" w:semiHidden="1" w:unhideWhenUsed="1"/>
+    <w:lsdException w:name="Table Grid 8" w:semiHidden="1" w:unhideWhenUsed="1"/>
+    <w:lsdException w:name="Table List 1" w:semiHidden="1" w:unhideWhenUsed="1"/>
+    <w:lsdException w:name="Table List 2" w:semiHidden="1" w:unhideWhenUsed="1"/>
+    <w:lsdException w:name="Table List 3" w:semiHidden="1" w:unhideWhenUsed="1"/>
+    <w:lsdException w:name="Table List 4" w:semiHidden="1" w:unhideWhenUsed="1"/>
+    <w:lsdException w:name="Table List 5" w:semiHidden="1" w:unhideWhenUsed="1"/>
+    <w:lsdException w:name="Table List 6" w:semiHidden="1" w:unhideWhenUsed="1"/>
+    <w:lsdException w:name="Table List 7" w:semiHidden="1" w:unhideWhenUsed="1"/>
+    <w:lsdException w:name="Table List 8" w:semiHidden="1" w:unhideWhenUsed="1"/>
+    <w:lsdException w:name="Table 3D effects 1" w:semiHidden="1" w:unhideWhenUsed="1"/>
+    <w:lsdException w:name="Table 3D effects 2" w:semiHidden="1" w:unhideWhenUsed="1"/>
+    <w:lsdException w:name="Table 3D effects 3" w:semiHidden="1" w:unhideWhenUsed="1"/>
+    <w:lsdException w:name="Table Contemporary" w:semiHidden="1" w:unhideWhenUsed="1"/>
+    <w:lsdException w:name="Table Elegant" w:semiHidden="1" w:unhideWhenUsed="1"/>
+    <w:lsdException w:name="Table Professional" w:semiHidden="1" w:unhideWhenUsed="1"/>
+    <w:lsdException w:name="Table Subtle 1" w:semiHidden="1" w:unhideWhenUsed="1"/>
+    <w:lsdException w:name="Table Subtle 2" w:semiHidden="1" w:unhideWhenUsed="1"/>
+    <w:lsdException w:name="Table Web 1" w:semiHidden="1" w:unhideWhenUsed="1"/>
+    <w:lsdException w:name="Table Web 2" w:semiHidden="1" w:unhideWhenUsed="1"/>
+    <w:lsdException w:name="Table Web 3" w:semiHidden="1" w:unhideWhenUsed="1"/>
+    <w:lsdException w:name="Balloon Text" w:semiHidden="1" w:unhideWhenUsed="1"/>
+    <w:lsdException w:name="Table Grid" w:uiPriority="0"/>
+    <w:lsdException w:name="Table Theme" w:semiHidden="1" w:unhideWhenUsed="1"/>
+    <w:lsdException w:name="Placeholder Text" w:semiHidden="1"/>
+    <w:lsdException w:name="No Spacing" w:uiPriority="1" w:qFormat="1"/>
+    <w:lsdException w:name="Light Shading" w:uiPriority="60"/>
+    <w:lsdException w:name="Light List" w:uiPriority="61"/>
+    <w:lsdException w:name="Light Grid" w:uiPriority="62"/>
+    <w:lsdException w:name="Medium Shading 1" w:uiPriority="63"/>
+    <w:lsdException w:name="Medium Shading 2" w:uiPriority="64"/>
+    <w:lsdException w:name="Medium List 1" w:uiPriority="65"/>
+    <w:lsdException w:name="Medium List 2" w:uiPriority="66"/>
+    <w:lsdException w:name="Medium Grid 1" w:uiPriority="67"/>
+    <w:lsdException w:name="Medium Grid 2" w:uiPriority="68"/>
+    <w:lsdException w:name="Medium Grid 3" w:uiPriority="69"/>
+    <w:lsdException w:name="Dark List" w:uiPriority="70"/>
+    <w:lsdException w:name="Colorful Shading" w:uiPriority="71"/>
+    <w:lsdException w:name="Colorful List" w:uiPriority="72"/>
+    <w:lsdException w:name="Colorful Grid" w:uiPriority="73"/>
+    <w:lsdException w:name="Light Shading Accent 1" w:uiPriority="60"/>
+    <w:lsdException w:name="Light List Accent 1" w:uiPriority="61"/>
+    <w:lsdException w:name="Light Grid Accent 1" w:uiPriority="62"/>
+    <w:lsdException w:name="Medium Shading 1 Accent 1" w:uiPriority="63"/>
+    <w:lsdException w:name="Medium Shading 2 Accent 1" w:uiPriority="64"/>
+    <w:lsdException w:name="Medium List 1 Accent 1" w:uiPriority="65"/>
+    <w:lsdException w:name="Revision" w:semiHidden="1"/>
+    <w:lsdException w:name="List Paragraph" w:uiPriority="34" w:qFormat="1"/>
+    <w:lsdException w:name="Quote" w:uiPriority="29" w:qFormat="1"/>
+    <w:lsdException w:name="Intense Quote" w:uiPriority="30" w:qFormat="1"/>
+    <w:lsdException w:name="Medium List 2 Accent 1" w:uiPriority="66"/>
+    <w:lsdException w:name="Medium Grid 1 Accent 1" w:uiPriority="67"/>
+    <w:lsdException w:name="Medium Grid 2 Accent 1" w:uiPriority="68"/>
+    <w:lsdException w:name="Medium Grid 3 Accent 1" w:uiPriority="69"/>
+    <w:lsdException w:name="Dark List Accent 1" w:uiPriority="70"/>
+    <w:lsdException w:name="Colorful Shading Accent 1" w:uiPriority="71"/>
+    <w:lsdException w:name="Colorful List Accent 1" w:uiPriority="72"/>
+    <w:lsdException w:name="Colorful Grid Accent 1" w:uiPriority="73"/>
+    <w:lsdException w:name="Light Shading Accent 2" w:uiPriority="60"/>
+    <w:lsdException w:name="Light List Accent 2" w:uiPriority="61"/>
+    <w:lsdException w:name="Light Grid Accent 2" w:uiPriority="62"/>
+    <w:lsdException w:name="Medium Shading 1 Accent 2" w:uiPriority="63"/>
+    <w:lsdException w:name="Medium Shading 2 Accent 2" w:uiPriority="64"/>
+    <w:lsdException w:name="Medium List 1 Accent 2" w:uiPriority="65"/>
+    <w:lsdException w:name="Medium List 2 Accent 2" w:uiPriority="66"/>
+    <w:lsdException w:name="Medium Grid 1 Accent 2" w:uiPriority="67"/>
+    <w:lsdException w:name="Medium Grid 2 Accent 2" w:uiPriority="68"/>
+    <w:lsdException w:name="Medium Grid 3 Accent 2" w:uiPriority="69"/>
+    <w:lsdException w:name="Dark List Accent 2" w:uiPriority="70"/>
+    <w:lsdException w:name="Colorful Shading Accent 2" w:uiPriority="71"/>
+    <w:lsdException w:name="Colorful List Accent 2" w:uiPriority="72"/>
+    <w:lsdException w:name="Colorful Grid Accent 2" w:uiPriority="73"/>
+    <w:lsdException w:name="Light Shading Accent 3" w:uiPriority="60"/>
+    <w:lsdException w:name="Light List Accent 3" w:uiPriority="61"/>
+    <w:lsdException w:name="Light Grid Accent 3" w:uiPriority="62"/>
+    <w:lsdException w:name="Medium Shading 1 Accent 3" w:uiPriority="63"/>
+    <w:lsdException w:name="Medium Shading 2 Accent 3" w:uiPriority="64"/>
+    <w:lsdException w:name="Medium List 1 Accent 3" w:uiPriority="65"/>
+    <w:lsdException w:name="Medium List 2 Accent 3" w:uiPriority="66"/>
+    <w:lsdException w:name="Medium Grid 1 Accent 3" w:uiPriority="67"/>
+    <w:lsdException w:name="Medium Grid 2 Accent 3" w:uiPriority="68"/>
+    <w:lsdException w:name="Medium Grid 3 Accent 3" w:uiPriority="69"/>
+    <w:lsdException w:name="Dark List Accent 3" w:uiPriority="70"/>
+    <w:lsdException w:name="Colorful Shading Accent 3" w:uiPriority="71"/>
+    <w:lsdException w:name="Colorful List Accent 3" w:uiPriority="72"/>
+    <w:lsdException w:name="Colorful Grid Accent 3" w:uiPriority="73"/>
+    <w:lsdException w:name="Light Shading Accent 4" w:uiPriority="60"/>
+    <w:lsdException w:name="Light List Accent 4" w:uiPriority="61"/>
+    <w:lsdException w:name="Light Grid Accent 4" w:uiPriority="62"/>
+    <w:lsdException w:name="Medium Shading 1 Accent 4" w:uiPriority="63"/>
+    <w:lsdException w:name="Medium Shading 2 Accent 4" w:uiPriority="64"/>
+    <w:lsdException w:name="Medium List 1 Accent 4" w:uiPriority="65"/>
+    <w:lsdException w:name="Medium List 2 Accent 4" w:uiPriority="66"/>
+    <w:lsdException w:name="Medium Grid 1 Accent 4" w:uiPriority="67"/>
+    <w:lsdException w:name="Medium Grid 2 Accent 4" w:uiPriority="68"/>
+    <w:lsdException w:name="Medium Grid 3 Accent 4" w:uiPriority="69"/>
+    <w:lsdException w:name="Dark List Accent 4" w:uiPriority="70"/>
+    <w:lsdException w:name="Colorful Shading Accent 4" w:uiPriority="71"/>
+    <w:lsdException w:name="Colorful List Accent 4" w:uiPriority="72"/>
+    <w:lsdException w:name="Colorful Grid Accent 4" w:uiPriority="73"/>
+    <w:lsdException w:name="Light Shading Accent 5" w:uiPriority="60"/>
+    <w:lsdException w:name="Light List Accent 5" w:uiPriority="61"/>
+    <w:lsdException w:name="Light Grid Accent 5" w:uiPriority="62"/>
+    <w:lsdException w:name="Medium Shading 1 Accent 5" w:uiPriority="63"/>
+    <w:lsdException w:name="Medium Shading 2 Accent 5" w:uiPriority="64"/>
+    <w:lsdException w:name="Medium List 1 Accent 5" w:uiPriority="65"/>
+    <w:lsdException w:name="Medium List 2 Accent 5" w:uiPriority="66"/>
+    <w:lsdException w:name="Medium Grid 1 Accent 5" w:uiPriority="67"/>
+    <w:lsdException w:name="Medium Grid 2 Accent 5" w:uiPriority="68"/>
+    <w:lsdException w:name="Medium Grid 3 Accent 5" w:uiPriority="69"/>
+    <w:lsdException w:name="Dark List Accent 5" w:uiPriority="70"/>
+    <w:lsdException w:name="Colorful Shading Accent 5" w:uiPriority="71"/>
+    <w:lsdException w:name="Colorful List Accent 5" w:uiPriority="72"/>
+    <w:lsdException w:name="Colorful Grid Accent 5" w:uiPriority="73"/>
+    <w:lsdException w:name="Light Shading Accent 6" w:uiPriority="60"/>
+    <w:lsdException w:name="Light List Accent 6" w:uiPriority="61"/>
+    <w:lsdException w:name="Light Grid Accent 6" w:uiPriority="62"/>
+    <w:lsdException w:name="Medium Shading 1 Accent 6" w:uiPriority="63"/>
+    <w:lsdException w:name="Medium Shading 2 Accent 6" w:uiPriority="64"/>
+    <w:lsdException w:name="Medium List 1 Accent 6" w:uiPriority="65"/>
+    <w:lsdException w:name="Medium List 2 Accent 6" w:uiPriority="66"/>
+    <w:lsdException w:name="Medium Grid 1 Accent 6" w:uiPriority="67"/>
+    <w:lsdException w:name="Medium Grid 2 Accent 6" w:uiPriority="68"/>
+    <w:lsdException w:name="Medium Grid 3 Accent 6" w:uiPriority="69"/>
+    <w:lsdException w:name="Dark List Accent 6" w:uiPriority="70"/>
+    <w:lsdException w:name="Colorful Shading Accent 6" w:uiPriority="71"/>
+    <w:lsdException w:name="Colorful List Accent 6" w:uiPriority="72"/>
+    <w:lsdException w:name="Colorful Grid Accent 6" w:uiPriority="73"/>
+    <w:lsdException w:name="Subtle Emphasis" w:uiPriority="19" w:qFormat="1"/>
+    <w:lsdException w:name="Intense Emphasis" w:uiPriority="21" w:qFormat="1"/>
+    <w:lsdException w:name="Subtle Reference" w:uiPriority="31" w:qFormat="1"/>
+    <w:lsdException w:name="Intense Reference" w:uiPriority="32" w:qFormat="1"/>
+    <w:lsdException w:name="Book Title" w:uiPriority="33" w:qFormat="1"/>
+    <w:lsdException w:name="Bibliography" w:semiHidden="1" w:uiPriority="37" w:unhideWhenUsed="1"/>
+    <w:lsdException w:name="TOC Heading" w:semiHidden="1" w:uiPriority="39" w:unhideWhenUsed="1" w:qFormat="1"/>
+    <w:lsdException w:name="Plain Table 1" w:uiPriority="41"/>
+    <w:lsdException w:name="Plain Table 2" w:uiPriority="42"/>
+    <w:lsdException w:name="Plain Table 3" w:uiPriority="43"/>
+    <w:lsdException w:name="Plain Table 4" w:uiPriority="44"/>
+    <w:lsdException w:name="Plain Table 5" w:uiPriority="45"/>
+    <w:lsdException w:name="Grid Table Light" w:uiPriority="40"/>
+    <w:lsdException w:name="Grid Table 1 Light" w:uiPriority="46"/>
+    <w:lsdException w:name="Grid Table 2" w:uiPriority="47"/>
+    <w:lsdException w:name="Grid Table 3" w:uiPriority="48"/>
+    <w:lsdException w:name="Grid Table 4" w:uiPriority="49"/>
+    <w:lsdException w:name="Grid Table 5 Dark" w:uiPriority="50"/>
+    <w:lsdException w:name="Grid Table 6 Colorful" w:uiPriority="51"/>
+    <w:lsdException w:name="Grid Table 7 Colorful" w:uiPriority="52"/>
+    <w:lsdException w:name="Grid Table 1 Light Accent 1" w:uiPriority="46"/>
+    <w:lsdException w:name="Grid Table 2 Accent 1" w:uiPriority="47"/>
+    <w:lsdException w:name="Grid Table 3 Accent 1" w:uiPriority="48"/>
+    <w:lsdException w:name="Grid Table 4 Accent 1" w:uiPriority="49"/>
+    <w:lsdException w:name="Grid Table 5 Dark Accent 1" w:uiPriority="50"/>
+    <w:lsdException w:name="Grid Table 6 Colorful Accent 1" w:uiPriority="51"/>
+    <w:lsdException w:name="Grid Table 7 Colorful Accent 1" w:uiPriority="52"/>
+    <w:lsdException w:name="Grid Table 1 Light Accent 2" w:uiPriority="46"/>
+    <w:lsdException w:name="Grid Table 2 Accent 2" w:uiPriority="47"/>
+    <w:lsdException w:name="Grid Table 3 Accent 2" w:uiPriority="48"/>
+    <w:lsdException w:name="Grid Table 4 Accent 2" w:uiPriority="49"/>
+    <w:lsdException w:name="Grid Table 5 Dark Accent 2" w:uiPriority="50"/>
+    <w:lsdException w:name="Grid Table 6 Colorful Accent 2" w:uiPriority="51"/>
+    <w:lsdException w:name="Grid Table 7 Colorful Accent 2" w:uiPriority="52"/>
+    <w:lsdException w:name="Grid Table 1 Light Accent 3" w:uiPriority="46"/>
+    <w:lsdException w:name="Grid Table 2 Accent 3" w:uiPriority="47"/>
+    <w:lsdException w:name="Grid Table 3 Accent 3" w:uiPriority="48"/>
+    <w:lsdException w:name="Grid Table 4 Accent 3" w:uiPriority="49"/>
+    <w:lsdException w:name="Grid Table 5 Dark Accent 3" w:uiPriority="50"/>
+    <w:lsdException w:name="Grid Table 6 Colorful Accent 3" w:uiPriority="51"/>
+    <w:lsdException w:name="Grid Table 7 Colorful Accent 3" w:uiPriority="52"/>
+    <w:lsdException w:name="Grid Table 1 Light Accent 4" w:uiPriority="46"/>
+    <w:lsdException w:name="Grid Table 2 Accent 4" w:uiPriority="47"/>
+    <w:lsdException w:name="Grid Table 3 Accent 4" w:uiPriority="48"/>
+    <w:lsdException w:name="Grid Table 4 Accent 4" w:uiPriority="49"/>
+    <w:lsdException w:name="Grid Table 5 Dark Accent 4" w:uiPriority="50"/>
+    <w:lsdException w:name="Grid Table 6 Colorful Accent 4" w:uiPriority="51"/>
+    <w:lsdException w:name="Grid Table 7 Colorful Accent 4" w:uiPriority="52"/>
+    <w:lsdException w:name="Grid Table 1 Light Accent 5" w:uiPriority="46"/>
+    <w:lsdException w:name="Grid Table 2 Accent 5" w:uiPriority="47"/>
+    <w:lsdException w:name="Grid Table 3 Accent 5" w:uiPriority="48"/>
+    <w:lsdException w:name="Grid Table 4 Accent 5" w:uiPriority="49"/>
+    <w:lsdException w:name="Grid Table 5 Dark Accent 5" w:uiPriority="50"/>
+    <w:lsdException w:name="Grid Table 6 Colorful Accent 5" w:uiPriority="51"/>
+    <w:lsdException w:name="Grid Table 7 Colorful Accent 5" w:uiPriority="52"/>
+    <w:lsdException w:name="Grid Table 1 Light Accent 6" w:uiPriority="46"/>
+    <w:lsdException w:name="Grid Table 2 Accent 6" w:uiPriority="47"/>
+    <w:lsdException w:name="Grid Table 3 Accent 6" w:uiPriority="48"/>
+    <w:lsdException w:name="Grid Table 4 Accent 6" w:uiPriority="49"/>
+    <w:lsdException w:name="Grid Table 5 Dark Accent 6" w:uiPriority="50"/>
+    <w:lsdException w:name="Grid Table 6 Colorful Accent 6" w:uiPriority="51"/>
+    <w:lsdException w:name="Grid Table 7 Colorful Accent 6" w:uiPriority="52"/>
+    <w:lsdException w:name="List Table 1 Light" w:uiPriority="46"/>
+    <w:lsdException w:name="List Table 2" w:uiPriority="47"/>
+    <w:lsdException w:name="List Table 3" w:uiPriority="48"/>
+    <w:lsdException w:name="List Table 4" w:uiPriority="49"/>
+    <w:lsdException w:name="List Table 5 Dark" w:uiPriority="50"/>
+    <w:lsdException w:name="List Table 6 Colorful" w:uiPriority="51"/>
+    <w:lsdException w:name="List Table 7 Colorful" w:uiPriority="52"/>
+    <w:lsdException w:name="List Table 1 Light Accent 1" w:uiPriority="46"/>
+    <w:lsdException w:name="List Table 2 Accent 1" w:uiPriority="47"/>
+    <w:lsdException w:name="List Table 3 Accent 1" w:uiPriority="48"/>
+    <w:lsdException w:name="List Table 4 Accent 1" w:uiPriority="49"/>
+    <w:lsdException w:name="List Table 5 Dark Accent 1" w:uiPriority="50"/>
+    <w:lsdException w:name="List Table 6 Colorful Accent 1" w:uiPriority="51"/>
+    <w:lsdException w:name="List Table 7 Colorful Accent 1" w:uiPriority="52"/>
+    <w:lsdException w:name="List Table 1 Light Accent 2" w:uiPriority="46"/>
+    <w:lsdException w:name="List Table 2 Accent 2" w:uiPriority="47"/>
+    <w:lsdException w:name="List Table 3 Accent 2" w:uiPriority="48"/>
+    <w:lsdException w:name="List Table 4 Accent 2" w:uiPriority="49"/>
+    <w:lsdException w:name="List Table 5 Dark Accent 2" w:uiPriority="50"/>
+    <w:lsdException w:name="List Table 6 Colorful Accent 2" w:uiPriority="51"/>
+    <w:lsdException w:name="List Table 7 Colorful Accent 2" w:uiPriority="52"/>
+    <w:lsdException w:name="List Table 1 Light Accent 3" w:uiPriority="46"/>
+    <w:lsdException w:name="List Table 2 Accent 3" w:uiPriority="47"/>
+    <w:lsdException w:name="List Table 3 Accent 3" w:uiPriority="48"/>
+    <w:lsdException w:name="List Table 4 Accent 3" w:uiPriority="49"/>
+    <w:lsdException w:name="List Table 5 Dark Accent 3" w:uiPriority="50"/>
+    <w:lsdException w:name="List Table 6 Colorful Accent 3" w:uiPriority="51"/>
+    <w:lsdException w:name="List Table 7 Colorful Accent 3" w:uiPriority="52"/>
+    <w:lsdException w:name="List Table 1 Light Accent 4" w:uiPriority="46"/>
+    <w:lsdException w:name="List Table 2 Accent 4" w:uiPriority="47"/>
+    <w:lsdException w:name="List Table 3 Accent 4" w:uiPriority="48"/>
+    <w:lsdException w:name="List Table 4 Accent 4" w:uiPriority="49"/>
+    <w:lsdException w:name="List Table 5 Dark Accent 4" w:uiPriority="50"/>
+    <w:lsdException w:name="List Table 6 Colorful Accent 4" w:uiPriority="51"/>
+    <w:lsdException w:name="List Table 7 Colorful Accent 4" w:uiPriority="52"/>
+    <w:lsdException w:name="List Table 1 Light Accent 5" w:uiPriority="46"/>
+    <w:lsdException w:name="List Table 2 Accent 5" w:uiPriority="47"/>
+    <w:lsdException w:name="List Table 3 Accent 5" w:uiPriority="48"/>
+    <w:lsdException w:name="List Table 4 Accent 5" w:uiPriority="49"/>
+    <w:lsdException w:name="List Table 5 Dark Accent 5" w:uiPriority="50"/>
+    <w:lsdException w:name="List Table 6 Colorful Accent 5" w:uiPriority="51"/>
+    <w:lsdException w:name="List Table 7 Colorful Accent 5" w:uiPriority="52"/>
+    <w:lsdException w:name="List Table 1 Light Accent 6" w:uiPriority="46"/>
+    <w:lsdException w:name="List Table 2 Accent 6" w:uiPriority="47"/>
+    <w:lsdException w:name="List Table 3 Accent 6" w:uiPriority="48"/>
+    <w:lsdException w:name="List Table 4 Accent 6" w:uiPriority="49"/>
+    <w:lsdException w:name="List Table 5 Dark Accent 6" w:uiPriority="50"/>
+    <w:lsdException w:name="List Table 6 Colorful Accent 6" w:uiPriority="51"/>
+    <w:lsdException w:name="List Table 7 Colorful Accent 6" w:uiPriority="52"/>
   </w:latentStyles>
   <w:style w:type="paragraph" w:default="1" w:styleId="Normal">
     <w:name w:val="Normal"/>
@@ -46916,1543 +45873,6 @@
 </w:styles>
 </file>
 
-<file path=word/stylesWithEffects.xml><?xml version="1.0" encoding="utf-8"?>
-<w:styles xmlns:wpc="http://schemas.microsoft.com/office/word/2010/wordprocessingCanvas" xmlns:mc="http://schemas.openxmlformats.org/markup-compatibility/2006" xmlns:o="urn:schemas-microsoft-com:office:office" xmlns:r="http://schemas.openxmlformats.org/officeDocument/2006/relationships" xmlns:m="http://schemas.openxmlformats.org/officeDocument/2006/math" xmlns:v="urn:schemas-microsoft-com:vml" xmlns:wp14="http://schemas.microsoft.com/office/word/2010/wordprocessingDrawing" xmlns:wp="http://schemas.openxmlformats.org/drawingml/2006/wordprocessingDrawing" xmlns:w10="urn:schemas-microsoft-com:office:word" xmlns:w="http://schemas.openxmlformats.org/wordprocessingml/2006/main" xmlns:w14="http://schemas.microsoft.com/office/word/2010/wordml" xmlns:wpg="http://schemas.microsoft.com/office/word/2010/wordprocessingGroup" xmlns:wpi="http://schemas.microsoft.com/office/word/2010/wordprocessingInk" xmlns:wne="http://schemas.microsoft.com/office/word/2006/wordml" xmlns:wps="http://schemas.microsoft.com/office/word/2010/wordprocessingShape" mc:Ignorable="w14 wp14">
-  <w:docDefaults>
-    <w:rPrDefault>
-      <w:rPr>
-        <w:rFonts w:asciiTheme="minorHAnsi" w:eastAsiaTheme="minorHAnsi" w:hAnsiTheme="minorHAnsi" w:cstheme="minorBidi"/>
-        <w:sz w:val="22"/>
-        <w:szCs w:val="22"/>
-        <w:lang w:val="es-ES" w:eastAsia="en-US" w:bidi="ar-SA"/>
-      </w:rPr>
-    </w:rPrDefault>
-    <w:pPrDefault>
-      <w:pPr>
-        <w:spacing w:after="160" w:line="259" w:lineRule="auto"/>
-      </w:pPr>
-    </w:pPrDefault>
-  </w:docDefaults>
-  <w:latentStyles w:defLockedState="0" w:defUIPriority="99" w:defSemiHidden="1" w:defUnhideWhenUsed="1" w:defQFormat="0" w:count="267">
-    <w:lsdException w:name="Normal" w:semiHidden="0" w:uiPriority="0" w:unhideWhenUsed="0" w:qFormat="1"/>
-    <w:lsdException w:name="heading 1" w:semiHidden="0" w:uiPriority="0" w:unhideWhenUsed="0" w:qFormat="1"/>
-    <w:lsdException w:name="heading 2" w:uiPriority="9" w:qFormat="1"/>
-    <w:lsdException w:name="heading 3" w:uiPriority="9" w:qFormat="1"/>
-    <w:lsdException w:name="heading 4" w:uiPriority="9" w:qFormat="1"/>
-    <w:lsdException w:name="heading 5" w:uiPriority="9" w:qFormat="1"/>
-    <w:lsdException w:name="heading 6" w:uiPriority="9" w:qFormat="1"/>
-    <w:lsdException w:name="heading 7" w:uiPriority="9" w:qFormat="1"/>
-    <w:lsdException w:name="heading 8" w:uiPriority="9" w:qFormat="1"/>
-    <w:lsdException w:name="heading 9" w:uiPriority="9" w:qFormat="1"/>
-    <w:lsdException w:name="toc 1" w:uiPriority="39" w:qFormat="1"/>
-    <w:lsdException w:name="toc 2" w:uiPriority="39" w:qFormat="1"/>
-    <w:lsdException w:name="toc 3" w:uiPriority="39" w:qFormat="1"/>
-    <w:lsdException w:name="toc 4" w:uiPriority="39"/>
-    <w:lsdException w:name="toc 5" w:uiPriority="39"/>
-    <w:lsdException w:name="toc 6" w:uiPriority="39"/>
-    <w:lsdException w:name="toc 7" w:uiPriority="39"/>
-    <w:lsdException w:name="toc 8" w:uiPriority="39"/>
-    <w:lsdException w:name="toc 9" w:uiPriority="39"/>
-    <w:lsdException w:name="caption" w:uiPriority="35" w:qFormat="1"/>
-    <w:lsdException w:name="Title" w:semiHidden="0" w:uiPriority="10" w:unhideWhenUsed="0" w:qFormat="1"/>
-    <w:lsdException w:name="Default Paragraph Font" w:uiPriority="1"/>
-    <w:lsdException w:name="Body Text" w:uiPriority="0"/>
-    <w:lsdException w:name="Subtitle" w:semiHidden="0" w:uiPriority="11" w:unhideWhenUsed="0" w:qFormat="1"/>
-    <w:lsdException w:name="Strong" w:semiHidden="0" w:uiPriority="22" w:unhideWhenUsed="0" w:qFormat="1"/>
-    <w:lsdException w:name="Emphasis" w:semiHidden="0" w:uiPriority="20" w:unhideWhenUsed="0" w:qFormat="1"/>
-    <w:lsdException w:name="Table Grid" w:semiHidden="0" w:uiPriority="0" w:unhideWhenUsed="0"/>
-    <w:lsdException w:name="Placeholder Text" w:unhideWhenUsed="0"/>
-    <w:lsdException w:name="No Spacing" w:semiHidden="0" w:uiPriority="1" w:unhideWhenUsed="0" w:qFormat="1"/>
-    <w:lsdException w:name="Light Shading" w:semiHidden="0" w:uiPriority="60" w:unhideWhenUsed="0"/>
-    <w:lsdException w:name="Light List" w:semiHidden="0" w:uiPriority="61" w:unhideWhenUsed="0"/>
-    <w:lsdException w:name="Light Grid" w:semiHidden="0" w:uiPriority="62" w:unhideWhenUsed="0"/>
-    <w:lsdException w:name="Medium Shading 1" w:semiHidden="0" w:uiPriority="63" w:unhideWhenUsed="0"/>
-    <w:lsdException w:name="Medium Shading 2" w:semiHidden="0" w:uiPriority="64" w:unhideWhenUsed="0"/>
-    <w:lsdException w:name="Medium List 1" w:semiHidden="0" w:uiPriority="65" w:unhideWhenUsed="0"/>
-    <w:lsdException w:name="Medium List 2" w:semiHidden="0" w:uiPriority="66" w:unhideWhenUsed="0"/>
-    <w:lsdException w:name="Medium Grid 1" w:semiHidden="0" w:uiPriority="67" w:unhideWhenUsed="0"/>
-    <w:lsdException w:name="Medium Grid 2" w:semiHidden="0" w:uiPriority="68" w:unhideWhenUsed="0"/>
-    <w:lsdException w:name="Medium Grid 3" w:semiHidden="0" w:uiPriority="69" w:unhideWhenUsed="0"/>
-    <w:lsdException w:name="Dark List" w:semiHidden="0" w:uiPriority="70" w:unhideWhenUsed="0"/>
-    <w:lsdException w:name="Colorful Shading" w:semiHidden="0" w:uiPriority="71" w:unhideWhenUsed="0"/>
-    <w:lsdException w:name="Colorful List" w:semiHidden="0" w:uiPriority="72" w:unhideWhenUsed="0"/>
-    <w:lsdException w:name="Colorful Grid" w:semiHidden="0" w:uiPriority="73" w:unhideWhenUsed="0"/>
-    <w:lsdException w:name="Light Shading Accent 1" w:semiHidden="0" w:uiPriority="60" w:unhideWhenUsed="0"/>
-    <w:lsdException w:name="Light List Accent 1" w:semiHidden="0" w:uiPriority="61" w:unhideWhenUsed="0"/>
-    <w:lsdException w:name="Light Grid Accent 1" w:semiHidden="0" w:uiPriority="62" w:unhideWhenUsed="0"/>
-    <w:lsdException w:name="Medium Shading 1 Accent 1" w:semiHidden="0" w:uiPriority="63" w:unhideWhenUsed="0"/>
-    <w:lsdException w:name="Medium Shading 2 Accent 1" w:semiHidden="0" w:uiPriority="64" w:unhideWhenUsed="0"/>
-    <w:lsdException w:name="Medium List 1 Accent 1" w:semiHidden="0" w:uiPriority="65" w:unhideWhenUsed="0"/>
-    <w:lsdException w:name="Revision" w:unhideWhenUsed="0"/>
-    <w:lsdException w:name="List Paragraph" w:semiHidden="0" w:uiPriority="34" w:unhideWhenUsed="0" w:qFormat="1"/>
-    <w:lsdException w:name="Quote" w:semiHidden="0" w:uiPriority="29" w:unhideWhenUsed="0" w:qFormat="1"/>
-    <w:lsdException w:name="Intense Quote" w:semiHidden="0" w:uiPriority="30" w:unhideWhenUsed="0" w:qFormat="1"/>
-    <w:lsdException w:name="Medium List 2 Accent 1" w:semiHidden="0" w:uiPriority="66" w:unhideWhenUsed="0"/>
-    <w:lsdException w:name="Medium Grid 1 Accent 1" w:semiHidden="0" w:uiPriority="67" w:unhideWhenUsed="0"/>
-    <w:lsdException w:name="Medium Grid 2 Accent 1" w:semiHidden="0" w:uiPriority="68" w:unhideWhenUsed="0"/>
-    <w:lsdException w:name="Medium Grid 3 Accent 1" w:semiHidden="0" w:uiPriority="69" w:unhideWhenUsed="0"/>
-    <w:lsdException w:name="Dark List Accent 1" w:semiHidden="0" w:uiPriority="70" w:unhideWhenUsed="0"/>
-    <w:lsdException w:name="Colorful Shading Accent 1" w:semiHidden="0" w:uiPriority="71" w:unhideWhenUsed="0"/>
-    <w:lsdException w:name="Colorful List Accent 1" w:semiHidden="0" w:uiPriority="72" w:unhideWhenUsed="0"/>
-    <w:lsdException w:name="Colorful Grid Accent 1" w:semiHidden="0" w:uiPriority="73" w:unhideWhenUsed="0"/>
-    <w:lsdException w:name="Light Shading Accent 2" w:semiHidden="0" w:uiPriority="60" w:unhideWhenUsed="0"/>
-    <w:lsdException w:name="Light List Accent 2" w:semiHidden="0" w:uiPriority="61" w:unhideWhenUsed="0"/>
-    <w:lsdException w:name="Light Grid Accent 2" w:semiHidden="0" w:uiPriority="62" w:unhideWhenUsed="0"/>
-    <w:lsdException w:name="Medium Shading 1 Accent 2" w:semiHidden="0" w:uiPriority="63" w:unhideWhenUsed="0"/>
-    <w:lsdException w:name="Medium Shading 2 Accent 2" w:semiHidden="0" w:uiPriority="64" w:unhideWhenUsed="0"/>
-    <w:lsdException w:name="Medium List 1 Accent 2" w:semiHidden="0" w:uiPriority="65" w:unhideWhenUsed="0"/>
-    <w:lsdException w:name="Medium List 2 Accent 2" w:semiHidden="0" w:uiPriority="66" w:unhideWhenUsed="0"/>
-    <w:lsdException w:name="Medium Grid 1 Accent 2" w:semiHidden="0" w:uiPriority="67" w:unhideWhenUsed="0"/>
-    <w:lsdException w:name="Medium Grid 2 Accent 2" w:semiHidden="0" w:uiPriority="68" w:unhideWhenUsed="0"/>
-    <w:lsdException w:name="Medium Grid 3 Accent 2" w:semiHidden="0" w:uiPriority="69" w:unhideWhenUsed="0"/>
-    <w:lsdException w:name="Dark List Accent 2" w:semiHidden="0" w:uiPriority="70" w:unhideWhenUsed="0"/>
-    <w:lsdException w:name="Colorful Shading Accent 2" w:semiHidden="0" w:uiPriority="71" w:unhideWhenUsed="0"/>
-    <w:lsdException w:name="Colorful List Accent 2" w:semiHidden="0" w:uiPriority="72" w:unhideWhenUsed="0"/>
-    <w:lsdException w:name="Colorful Grid Accent 2" w:semiHidden="0" w:uiPriority="73" w:unhideWhenUsed="0"/>
-    <w:lsdException w:name="Light Shading Accent 3" w:semiHidden="0" w:uiPriority="60" w:unhideWhenUsed="0"/>
-    <w:lsdException w:name="Light List Accent 3" w:semiHidden="0" w:uiPriority="61" w:unhideWhenUsed="0"/>
-    <w:lsdException w:name="Light Grid Accent 3" w:semiHidden="0" w:uiPriority="62" w:unhideWhenUsed="0"/>
-    <w:lsdException w:name="Medium Shading 1 Accent 3" w:semiHidden="0" w:uiPriority="63" w:unhideWhenUsed="0"/>
-    <w:lsdException w:name="Medium Shading 2 Accent 3" w:semiHidden="0" w:uiPriority="64" w:unhideWhenUsed="0"/>
-    <w:lsdException w:name="Medium List 1 Accent 3" w:semiHidden="0" w:uiPriority="65" w:unhideWhenUsed="0"/>
-    <w:lsdException w:name="Medium List 2 Accent 3" w:semiHidden="0" w:uiPriority="66" w:unhideWhenUsed="0"/>
-    <w:lsdException w:name="Medium Grid 1 Accent 3" w:semiHidden="0" w:uiPriority="67" w:unhideWhenUsed="0"/>
-    <w:lsdException w:name="Medium Grid 2 Accent 3" w:semiHidden="0" w:uiPriority="68" w:unhideWhenUsed="0"/>
-    <w:lsdException w:name="Medium Grid 3 Accent 3" w:semiHidden="0" w:uiPriority="69" w:unhideWhenUsed="0"/>
-    <w:lsdException w:name="Dark List Accent 3" w:semiHidden="0" w:uiPriority="70" w:unhideWhenUsed="0"/>
-    <w:lsdException w:name="Colorful Shading Accent 3" w:semiHidden="0" w:uiPriority="71" w:unhideWhenUsed="0"/>
-    <w:lsdException w:name="Colorful List Accent 3" w:semiHidden="0" w:uiPriority="72" w:unhideWhenUsed="0"/>
-    <w:lsdException w:name="Colorful Grid Accent 3" w:semiHidden="0" w:uiPriority="73" w:unhideWhenUsed="0"/>
-    <w:lsdException w:name="Light Shading Accent 4" w:semiHidden="0" w:uiPriority="60" w:unhideWhenUsed="0"/>
-    <w:lsdException w:name="Light List Accent 4" w:semiHidden="0" w:uiPriority="61" w:unhideWhenUsed="0"/>
-    <w:lsdException w:name="Light Grid Accent 4" w:semiHidden="0" w:uiPriority="62" w:unhideWhenUsed="0"/>
-    <w:lsdException w:name="Medium Shading 1 Accent 4" w:semiHidden="0" w:uiPriority="63" w:unhideWhenUsed="0"/>
-    <w:lsdException w:name="Medium Shading 2 Accent 4" w:semiHidden="0" w:uiPriority="64" w:unhideWhenUsed="0"/>
-    <w:lsdException w:name="Medium List 1 Accent 4" w:semiHidden="0" w:uiPriority="65" w:unhideWhenUsed="0"/>
-    <w:lsdException w:name="Medium List 2 Accent 4" w:semiHidden="0" w:uiPriority="66" w:unhideWhenUsed="0"/>
-    <w:lsdException w:name="Medium Grid 1 Accent 4" w:semiHidden="0" w:uiPriority="67" w:unhideWhenUsed="0"/>
-    <w:lsdException w:name="Medium Grid 2 Accent 4" w:semiHidden="0" w:uiPriority="68" w:unhideWhenUsed="0"/>
-    <w:lsdException w:name="Medium Grid 3 Accent 4" w:semiHidden="0" w:uiPriority="69" w:unhideWhenUsed="0"/>
-    <w:lsdException w:name="Dark List Accent 4" w:semiHidden="0" w:uiPriority="70" w:unhideWhenUsed="0"/>
-    <w:lsdException w:name="Colorful Shading Accent 4" w:semiHidden="0" w:uiPriority="71" w:unhideWhenUsed="0"/>
-    <w:lsdException w:name="Colorful List Accent 4" w:semiHidden="0" w:uiPriority="72" w:unhideWhenUsed="0"/>
-    <w:lsdException w:name="Colorful Grid Accent 4" w:semiHidden="0" w:uiPriority="73" w:unhideWhenUsed="0"/>
-    <w:lsdException w:name="Light Shading Accent 5" w:semiHidden="0" w:uiPriority="60" w:unhideWhenUsed="0"/>
-    <w:lsdException w:name="Light List Accent 5" w:semiHidden="0" w:uiPriority="61" w:unhideWhenUsed="0"/>
-    <w:lsdException w:name="Light Grid Accent 5" w:semiHidden="0" w:uiPriority="62" w:unhideWhenUsed="0"/>
-    <w:lsdException w:name="Medium Shading 1 Accent 5" w:semiHidden="0" w:uiPriority="63" w:unhideWhenUsed="0"/>
-    <w:lsdException w:name="Medium Shading 2 Accent 5" w:semiHidden="0" w:uiPriority="64" w:unhideWhenUsed="0"/>
-    <w:lsdException w:name="Medium List 1 Accent 5" w:semiHidden="0" w:uiPriority="65" w:unhideWhenUsed="0"/>
-    <w:lsdException w:name="Medium List 2 Accent 5" w:semiHidden="0" w:uiPriority="66" w:unhideWhenUsed="0"/>
-    <w:lsdException w:name="Medium Grid 1 Accent 5" w:semiHidden="0" w:uiPriority="67" w:unhideWhenUsed="0"/>
-    <w:lsdException w:name="Medium Grid 2 Accent 5" w:semiHidden="0" w:uiPriority="68" w:unhideWhenUsed="0"/>
-    <w:lsdException w:name="Medium Grid 3 Accent 5" w:semiHidden="0" w:uiPriority="69" w:unhideWhenUsed="0"/>
-    <w:lsdException w:name="Dark List Accent 5" w:semiHidden="0" w:uiPriority="70" w:unhideWhenUsed="0"/>
-    <w:lsdException w:name="Colorful Shading Accent 5" w:semiHidden="0" w:uiPriority="71" w:unhideWhenUsed="0"/>
-    <w:lsdException w:name="Colorful List Accent 5" w:semiHidden="0" w:uiPriority="72" w:unhideWhenUsed="0"/>
-    <w:lsdException w:name="Colorful Grid Accent 5" w:semiHidden="0" w:uiPriority="73" w:unhideWhenUsed="0"/>
-    <w:lsdException w:name="Light Shading Accent 6" w:semiHidden="0" w:uiPriority="60" w:unhideWhenUsed="0"/>
-    <w:lsdException w:name="Light List Accent 6" w:semiHidden="0" w:uiPriority="61" w:unhideWhenUsed="0"/>
-    <w:lsdException w:name="Light Grid Accent 6" w:semiHidden="0" w:uiPriority="62" w:unhideWhenUsed="0"/>
-    <w:lsdException w:name="Medium Shading 1 Accent 6" w:semiHidden="0" w:uiPriority="63" w:unhideWhenUsed="0"/>
-    <w:lsdException w:name="Medium Shading 2 Accent 6" w:semiHidden="0" w:uiPriority="64" w:unhideWhenUsed="0"/>
-    <w:lsdException w:name="Medium List 1 Accent 6" w:semiHidden="0" w:uiPriority="65" w:unhideWhenUsed="0"/>
-    <w:lsdException w:name="Medium List 2 Accent 6" w:semiHidden="0" w:uiPriority="66" w:unhideWhenUsed="0"/>
-    <w:lsdException w:name="Medium Grid 1 Accent 6" w:semiHidden="0" w:uiPriority="67" w:unhideWhenUsed="0"/>
-    <w:lsdException w:name="Medium Grid 2 Accent 6" w:semiHidden="0" w:uiPriority="68" w:unhideWhenUsed="0"/>
-    <w:lsdException w:name="Medium Grid 3 Accent 6" w:semiHidden="0" w:uiPriority="69" w:unhideWhenUsed="0"/>
-    <w:lsdException w:name="Dark List Accent 6" w:semiHidden="0" w:uiPriority="70" w:unhideWhenUsed="0"/>
-    <w:lsdException w:name="Colorful Shading Accent 6" w:semiHidden="0" w:uiPriority="71" w:unhideWhenUsed="0"/>
-    <w:lsdException w:name="Colorful List Accent 6" w:semiHidden="0" w:uiPriority="72" w:unhideWhenUsed="0"/>
-    <w:lsdException w:name="Colorful Grid Accent 6" w:semiHidden="0" w:uiPriority="73" w:unhideWhenUsed="0"/>
-    <w:lsdException w:name="Subtle Emphasis" w:semiHidden="0" w:uiPriority="19" w:unhideWhenUsed="0" w:qFormat="1"/>
-    <w:lsdException w:name="Intense Emphasis" w:semiHidden="0" w:uiPriority="21" w:unhideWhenUsed="0" w:qFormat="1"/>
-    <w:lsdException w:name="Subtle Reference" w:semiHidden="0" w:uiPriority="31" w:unhideWhenUsed="0" w:qFormat="1"/>
-    <w:lsdException w:name="Intense Reference" w:semiHidden="0" w:uiPriority="32" w:unhideWhenUsed="0" w:qFormat="1"/>
-    <w:lsdException w:name="Book Title" w:semiHidden="0" w:uiPriority="33" w:unhideWhenUsed="0" w:qFormat="1"/>
-    <w:lsdException w:name="Bibliography" w:uiPriority="37"/>
-    <w:lsdException w:name="TOC Heading" w:uiPriority="39" w:qFormat="1"/>
-  </w:latentStyles>
-  <w:style w:type="paragraph" w:default="1" w:styleId="Normal">
-    <w:name w:val="Normal"/>
-    <w:qFormat/>
-    <w:rsid w:val="00C63FAA"/>
-  </w:style>
-  <w:style w:type="paragraph" w:styleId="Ttulo1">
-    <w:name w:val="heading 1"/>
-    <w:basedOn w:val="Normal"/>
-    <w:next w:val="Normal"/>
-    <w:link w:val="Ttulo1Car"/>
-    <w:qFormat/>
-    <w:rsid w:val="00705DD5"/>
-    <w:pPr>
-      <w:keepNext/>
-      <w:keepLines/>
-      <w:spacing w:before="480" w:after="0"/>
-      <w:outlineLvl w:val="0"/>
-    </w:pPr>
-    <w:rPr>
-      <w:rFonts w:asciiTheme="majorHAnsi" w:eastAsiaTheme="majorEastAsia" w:hAnsiTheme="majorHAnsi" w:cstheme="majorBidi"/>
-      <w:b/>
-      <w:bCs/>
-      <w:color w:val="2E74B5" w:themeColor="accent1" w:themeShade="BF"/>
-      <w:sz w:val="28"/>
-      <w:szCs w:val="28"/>
-    </w:rPr>
-  </w:style>
-  <w:style w:type="paragraph" w:styleId="Ttulo2">
-    <w:name w:val="heading 2"/>
-    <w:basedOn w:val="Normal"/>
-    <w:next w:val="Normal"/>
-    <w:link w:val="Ttulo2Car"/>
-    <w:uiPriority w:val="9"/>
-    <w:semiHidden/>
-    <w:unhideWhenUsed/>
-    <w:qFormat/>
-    <w:rsid w:val="00705DD5"/>
-    <w:pPr>
-      <w:keepNext/>
-      <w:keepLines/>
-      <w:spacing w:before="200" w:after="0"/>
-      <w:outlineLvl w:val="1"/>
-    </w:pPr>
-    <w:rPr>
-      <w:rFonts w:asciiTheme="majorHAnsi" w:eastAsiaTheme="majorEastAsia" w:hAnsiTheme="majorHAnsi" w:cstheme="majorBidi"/>
-      <w:b/>
-      <w:bCs/>
-      <w:color w:val="5B9BD5" w:themeColor="accent1"/>
-      <w:sz w:val="26"/>
-      <w:szCs w:val="26"/>
-    </w:rPr>
-  </w:style>
-  <w:style w:type="paragraph" w:styleId="Ttulo3">
-    <w:name w:val="heading 3"/>
-    <w:basedOn w:val="Normal"/>
-    <w:next w:val="Normal"/>
-    <w:link w:val="Ttulo3Car"/>
-    <w:uiPriority w:val="9"/>
-    <w:semiHidden/>
-    <w:unhideWhenUsed/>
-    <w:qFormat/>
-    <w:rsid w:val="00705DD5"/>
-    <w:pPr>
-      <w:keepNext/>
-      <w:keepLines/>
-      <w:spacing w:before="200" w:after="0"/>
-      <w:outlineLvl w:val="2"/>
-    </w:pPr>
-    <w:rPr>
-      <w:rFonts w:asciiTheme="majorHAnsi" w:eastAsiaTheme="majorEastAsia" w:hAnsiTheme="majorHAnsi" w:cstheme="majorBidi"/>
-      <w:b/>
-      <w:bCs/>
-      <w:color w:val="5B9BD5" w:themeColor="accent1"/>
-    </w:rPr>
-  </w:style>
-  <w:style w:type="paragraph" w:styleId="Ttulo4">
-    <w:name w:val="heading 4"/>
-    <w:basedOn w:val="Normal"/>
-    <w:next w:val="Normal"/>
-    <w:link w:val="Ttulo4Car"/>
-    <w:uiPriority w:val="9"/>
-    <w:semiHidden/>
-    <w:unhideWhenUsed/>
-    <w:qFormat/>
-    <w:rsid w:val="00DC3A90"/>
-    <w:pPr>
-      <w:keepNext/>
-      <w:keepLines/>
-      <w:spacing w:before="200" w:after="0"/>
-      <w:outlineLvl w:val="3"/>
-    </w:pPr>
-    <w:rPr>
-      <w:rFonts w:asciiTheme="majorHAnsi" w:eastAsiaTheme="majorEastAsia" w:hAnsiTheme="majorHAnsi" w:cstheme="majorBidi"/>
-      <w:b/>
-      <w:bCs/>
-      <w:i/>
-      <w:iCs/>
-      <w:color w:val="5B9BD5" w:themeColor="accent1"/>
-    </w:rPr>
-  </w:style>
-  <w:style w:type="character" w:default="1" w:styleId="Fuentedeprrafopredeter">
-    <w:name w:val="Default Paragraph Font"/>
-    <w:uiPriority w:val="1"/>
-    <w:semiHidden/>
-    <w:unhideWhenUsed/>
-  </w:style>
-  <w:style w:type="table" w:default="1" w:styleId="Tablanormal">
-    <w:name w:val="Normal Table"/>
-    <w:uiPriority w:val="99"/>
-    <w:semiHidden/>
-    <w:unhideWhenUsed/>
-    <w:tblPr>
-      <w:tblInd w:w="0" w:type="dxa"/>
-      <w:tblCellMar>
-        <w:top w:w="0" w:type="dxa"/>
-        <w:left w:w="108" w:type="dxa"/>
-        <w:bottom w:w="0" w:type="dxa"/>
-        <w:right w:w="108" w:type="dxa"/>
-      </w:tblCellMar>
-    </w:tblPr>
-  </w:style>
-  <w:style w:type="numbering" w:default="1" w:styleId="Sinlista">
-    <w:name w:val="No List"/>
-    <w:uiPriority w:val="99"/>
-    <w:semiHidden/>
-    <w:unhideWhenUsed/>
-  </w:style>
-  <w:style w:type="character" w:customStyle="1" w:styleId="Ttulo1Car">
-    <w:name w:val="Título 1 Car"/>
-    <w:basedOn w:val="Fuentedeprrafopredeter"/>
-    <w:link w:val="Ttulo1"/>
-    <w:rsid w:val="00705DD5"/>
-    <w:rPr>
-      <w:rFonts w:asciiTheme="majorHAnsi" w:eastAsiaTheme="majorEastAsia" w:hAnsiTheme="majorHAnsi" w:cstheme="majorBidi"/>
-      <w:b/>
-      <w:bCs/>
-      <w:color w:val="2E74B5" w:themeColor="accent1" w:themeShade="BF"/>
-      <w:sz w:val="28"/>
-      <w:szCs w:val="28"/>
-    </w:rPr>
-  </w:style>
-  <w:style w:type="character" w:customStyle="1" w:styleId="Ttulo2Car">
-    <w:name w:val="Título 2 Car"/>
-    <w:basedOn w:val="Fuentedeprrafopredeter"/>
-    <w:link w:val="Ttulo2"/>
-    <w:uiPriority w:val="9"/>
-    <w:semiHidden/>
-    <w:rsid w:val="00705DD5"/>
-    <w:rPr>
-      <w:rFonts w:asciiTheme="majorHAnsi" w:eastAsiaTheme="majorEastAsia" w:hAnsiTheme="majorHAnsi" w:cstheme="majorBidi"/>
-      <w:b/>
-      <w:bCs/>
-      <w:color w:val="5B9BD5" w:themeColor="accent1"/>
-      <w:sz w:val="26"/>
-      <w:szCs w:val="26"/>
-    </w:rPr>
-  </w:style>
-  <w:style w:type="character" w:customStyle="1" w:styleId="Ttulo3Car">
-    <w:name w:val="Título 3 Car"/>
-    <w:basedOn w:val="Fuentedeprrafopredeter"/>
-    <w:link w:val="Ttulo3"/>
-    <w:uiPriority w:val="9"/>
-    <w:semiHidden/>
-    <w:rsid w:val="00705DD5"/>
-    <w:rPr>
-      <w:rFonts w:asciiTheme="majorHAnsi" w:eastAsiaTheme="majorEastAsia" w:hAnsiTheme="majorHAnsi" w:cstheme="majorBidi"/>
-      <w:b/>
-      <w:bCs/>
-      <w:color w:val="5B9BD5" w:themeColor="accent1"/>
-    </w:rPr>
-  </w:style>
-  <w:style w:type="character" w:customStyle="1" w:styleId="Ttulo4Car">
-    <w:name w:val="Título 4 Car"/>
-    <w:basedOn w:val="Fuentedeprrafopredeter"/>
-    <w:link w:val="Ttulo4"/>
-    <w:uiPriority w:val="9"/>
-    <w:semiHidden/>
-    <w:rsid w:val="00DC3A90"/>
-    <w:rPr>
-      <w:rFonts w:asciiTheme="majorHAnsi" w:eastAsiaTheme="majorEastAsia" w:hAnsiTheme="majorHAnsi" w:cstheme="majorBidi"/>
-      <w:b/>
-      <w:bCs/>
-      <w:i/>
-      <w:iCs/>
-      <w:color w:val="5B9BD5" w:themeColor="accent1"/>
-    </w:rPr>
-  </w:style>
-  <w:style w:type="paragraph" w:styleId="Prrafodelista">
-    <w:name w:val="List Paragraph"/>
-    <w:basedOn w:val="Normal"/>
-    <w:uiPriority w:val="34"/>
-    <w:qFormat/>
-    <w:rsid w:val="00EE3A3A"/>
-    <w:pPr>
-      <w:ind w:left="720"/>
-      <w:contextualSpacing/>
-    </w:pPr>
-  </w:style>
-  <w:style w:type="paragraph" w:styleId="Textodeglobo">
-    <w:name w:val="Balloon Text"/>
-    <w:basedOn w:val="Normal"/>
-    <w:link w:val="TextodegloboCar"/>
-    <w:uiPriority w:val="99"/>
-    <w:semiHidden/>
-    <w:unhideWhenUsed/>
-    <w:rsid w:val="005542FA"/>
-    <w:pPr>
-      <w:spacing w:after="0" w:line="240" w:lineRule="auto"/>
-    </w:pPr>
-    <w:rPr>
-      <w:rFonts w:ascii="Tahoma" w:hAnsi="Tahoma" w:cs="Tahoma"/>
-      <w:sz w:val="16"/>
-      <w:szCs w:val="16"/>
-    </w:rPr>
-  </w:style>
-  <w:style w:type="character" w:customStyle="1" w:styleId="TextodegloboCar">
-    <w:name w:val="Texto de globo Car"/>
-    <w:basedOn w:val="Fuentedeprrafopredeter"/>
-    <w:link w:val="Textodeglobo"/>
-    <w:uiPriority w:val="99"/>
-    <w:semiHidden/>
-    <w:rsid w:val="005542FA"/>
-    <w:rPr>
-      <w:rFonts w:ascii="Tahoma" w:hAnsi="Tahoma" w:cs="Tahoma"/>
-      <w:sz w:val="16"/>
-      <w:szCs w:val="16"/>
-    </w:rPr>
-  </w:style>
-  <w:style w:type="table" w:styleId="Tablaconcuadrcula">
-    <w:name w:val="Table Grid"/>
-    <w:basedOn w:val="Tablanormal"/>
-    <w:rsid w:val="00B13F05"/>
-    <w:pPr>
-      <w:spacing w:after="0" w:line="240" w:lineRule="auto"/>
-    </w:pPr>
-    <w:rPr>
-      <w:rFonts w:ascii="New York" w:eastAsia="Times New Roman" w:hAnsi="New York" w:cs="Times New Roman"/>
-      <w:sz w:val="20"/>
-      <w:szCs w:val="20"/>
-      <w:lang w:eastAsia="es-ES"/>
-    </w:rPr>
-    <w:tblPr>
-      <w:tblInd w:w="0" w:type="dxa"/>
-      <w:tblBorders>
-        <w:top w:val="single" w:sz="4" w:space="0" w:color="000000" w:themeColor="text1"/>
-        <w:left w:val="single" w:sz="4" w:space="0" w:color="000000" w:themeColor="text1"/>
-        <w:bottom w:val="single" w:sz="4" w:space="0" w:color="000000" w:themeColor="text1"/>
-        <w:right w:val="single" w:sz="4" w:space="0" w:color="000000" w:themeColor="text1"/>
-        <w:insideH w:val="single" w:sz="4" w:space="0" w:color="000000" w:themeColor="text1"/>
-        <w:insideV w:val="single" w:sz="4" w:space="0" w:color="000000" w:themeColor="text1"/>
-      </w:tblBorders>
-      <w:tblCellMar>
-        <w:top w:w="0" w:type="dxa"/>
-        <w:left w:w="108" w:type="dxa"/>
-        <w:bottom w:w="0" w:type="dxa"/>
-        <w:right w:w="108" w:type="dxa"/>
-      </w:tblCellMar>
-    </w:tblPr>
-  </w:style>
-  <w:style w:type="paragraph" w:customStyle="1" w:styleId="Default">
-    <w:name w:val="Default"/>
-    <w:rsid w:val="00A07D6F"/>
-    <w:pPr>
-      <w:autoSpaceDE w:val="0"/>
-      <w:autoSpaceDN w:val="0"/>
-      <w:adjustRightInd w:val="0"/>
-      <w:spacing w:after="0" w:line="240" w:lineRule="auto"/>
-    </w:pPr>
-    <w:rPr>
-      <w:rFonts w:ascii="Times New Roman" w:hAnsi="Times New Roman" w:cs="Times New Roman"/>
-      <w:color w:val="000000"/>
-      <w:sz w:val="24"/>
-      <w:szCs w:val="24"/>
-    </w:rPr>
-  </w:style>
-  <w:style w:type="table" w:styleId="Sombreadomedio2-nfasis3">
-    <w:name w:val="Medium Shading 2 Accent 3"/>
-    <w:basedOn w:val="Tablanormal"/>
-    <w:uiPriority w:val="64"/>
-    <w:rsid w:val="0005620F"/>
-    <w:pPr>
-      <w:spacing w:after="0" w:line="240" w:lineRule="auto"/>
-    </w:pPr>
-    <w:rPr>
-      <w:rFonts w:ascii="Times New Roman" w:eastAsia="Batang" w:hAnsi="Times New Roman" w:cs="Times New Roman"/>
-      <w:sz w:val="20"/>
-      <w:szCs w:val="20"/>
-      <w:lang w:eastAsia="es-ES"/>
-    </w:rPr>
-    <w:tblPr>
-      <w:tblStyleRowBandSize w:val="1"/>
-      <w:tblStyleColBandSize w:val="1"/>
-      <w:tblInd w:w="0" w:type="dxa"/>
-      <w:tblBorders>
-        <w:top w:val="single" w:sz="18" w:space="0" w:color="auto"/>
-        <w:bottom w:val="single" w:sz="18" w:space="0" w:color="auto"/>
-      </w:tblBorders>
-      <w:tblCellMar>
-        <w:top w:w="0" w:type="dxa"/>
-        <w:left w:w="108" w:type="dxa"/>
-        <w:bottom w:w="0" w:type="dxa"/>
-        <w:right w:w="108" w:type="dxa"/>
-      </w:tblCellMar>
-    </w:tblPr>
-    <w:tblStylePr w:type="firstRow">
-      <w:pPr>
-        <w:spacing w:before="0" w:after="0" w:line="240" w:lineRule="auto"/>
-      </w:pPr>
-      <w:rPr>
-        <w:b/>
-        <w:bCs/>
-        <w:color w:val="FFFFFF" w:themeColor="background1"/>
-      </w:rPr>
-      <w:tblPr/>
-      <w:tcPr>
-        <w:tcBorders>
-          <w:top w:val="single" w:sz="18" w:space="0" w:color="auto"/>
-          <w:left w:val="nil"/>
-          <w:bottom w:val="single" w:sz="18" w:space="0" w:color="auto"/>
-          <w:right w:val="nil"/>
-          <w:insideH w:val="nil"/>
-          <w:insideV w:val="nil"/>
-        </w:tcBorders>
-        <w:shd w:val="clear" w:color="auto" w:fill="A5A5A5" w:themeFill="accent3"/>
-      </w:tcPr>
-    </w:tblStylePr>
-    <w:tblStylePr w:type="lastRow">
-      <w:pPr>
-        <w:spacing w:before="0" w:after="0" w:line="240" w:lineRule="auto"/>
-      </w:pPr>
-      <w:rPr>
-        <w:color w:val="auto"/>
-      </w:rPr>
-      <w:tblPr/>
-      <w:tcPr>
-        <w:tcBorders>
-          <w:top w:val="double" w:sz="6" w:space="0" w:color="auto"/>
-          <w:left w:val="nil"/>
-          <w:bottom w:val="single" w:sz="18" w:space="0" w:color="auto"/>
-          <w:right w:val="nil"/>
-          <w:insideH w:val="nil"/>
-          <w:insideV w:val="nil"/>
-        </w:tcBorders>
-        <w:shd w:val="clear" w:color="auto" w:fill="FFFFFF" w:themeFill="background1"/>
-      </w:tcPr>
-    </w:tblStylePr>
-    <w:tblStylePr w:type="firstCol">
-      <w:rPr>
-        <w:b/>
-        <w:bCs/>
-        <w:color w:val="FFFFFF" w:themeColor="background1"/>
-      </w:rPr>
-      <w:tblPr/>
-      <w:tcPr>
-        <w:tcBorders>
-          <w:top w:val="nil"/>
-          <w:left w:val="nil"/>
-          <w:bottom w:val="single" w:sz="18" w:space="0" w:color="auto"/>
-          <w:right w:val="nil"/>
-          <w:insideH w:val="nil"/>
-          <w:insideV w:val="nil"/>
-        </w:tcBorders>
-        <w:shd w:val="clear" w:color="auto" w:fill="A5A5A5" w:themeFill="accent3"/>
-      </w:tcPr>
-    </w:tblStylePr>
-    <w:tblStylePr w:type="lastCol">
-      <w:rPr>
-        <w:b/>
-        <w:bCs/>
-        <w:color w:val="FFFFFF" w:themeColor="background1"/>
-      </w:rPr>
-      <w:tblPr/>
-      <w:tcPr>
-        <w:tcBorders>
-          <w:left w:val="nil"/>
-          <w:right w:val="nil"/>
-          <w:insideH w:val="nil"/>
-          <w:insideV w:val="nil"/>
-        </w:tcBorders>
-        <w:shd w:val="clear" w:color="auto" w:fill="A5A5A5" w:themeFill="accent3"/>
-      </w:tcPr>
-    </w:tblStylePr>
-    <w:tblStylePr w:type="band1Vert">
-      <w:tblPr/>
-      <w:tcPr>
-        <w:tcBorders>
-          <w:left w:val="nil"/>
-          <w:right w:val="nil"/>
-          <w:insideH w:val="nil"/>
-          <w:insideV w:val="nil"/>
-        </w:tcBorders>
-        <w:shd w:val="clear" w:color="auto" w:fill="D8D8D8" w:themeFill="background1" w:themeFillShade="D8"/>
-      </w:tcPr>
-    </w:tblStylePr>
-    <w:tblStylePr w:type="band1Horz">
-      <w:tblPr/>
-      <w:tcPr>
-        <w:shd w:val="clear" w:color="auto" w:fill="D8D8D8" w:themeFill="background1" w:themeFillShade="D8"/>
-      </w:tcPr>
-    </w:tblStylePr>
-    <w:tblStylePr w:type="neCell">
-      <w:tblPr/>
-      <w:tcPr>
-        <w:tcBorders>
-          <w:top w:val="single" w:sz="18" w:space="0" w:color="auto"/>
-          <w:left w:val="nil"/>
-          <w:bottom w:val="single" w:sz="18" w:space="0" w:color="auto"/>
-          <w:right w:val="nil"/>
-          <w:insideH w:val="nil"/>
-          <w:insideV w:val="nil"/>
-        </w:tcBorders>
-      </w:tcPr>
-    </w:tblStylePr>
-    <w:tblStylePr w:type="nwCell">
-      <w:rPr>
-        <w:color w:val="FFFFFF" w:themeColor="background1"/>
-      </w:rPr>
-      <w:tblPr/>
-      <w:tcPr>
-        <w:tcBorders>
-          <w:top w:val="single" w:sz="18" w:space="0" w:color="auto"/>
-          <w:left w:val="nil"/>
-          <w:bottom w:val="single" w:sz="18" w:space="0" w:color="auto"/>
-          <w:right w:val="nil"/>
-          <w:insideH w:val="nil"/>
-          <w:insideV w:val="nil"/>
-        </w:tcBorders>
-      </w:tcPr>
-    </w:tblStylePr>
-  </w:style>
-  <w:style w:type="character" w:styleId="Hipervnculo">
-    <w:name w:val="Hyperlink"/>
-    <w:basedOn w:val="Fuentedeprrafopredeter"/>
-    <w:uiPriority w:val="99"/>
-    <w:unhideWhenUsed/>
-    <w:rsid w:val="002461C2"/>
-    <w:rPr>
-      <w:color w:val="0563C1" w:themeColor="hyperlink"/>
-      <w:u w:val="single"/>
-    </w:rPr>
-  </w:style>
-  <w:style w:type="paragraph" w:styleId="NormalWeb">
-    <w:name w:val="Normal (Web)"/>
-    <w:basedOn w:val="Normal"/>
-    <w:uiPriority w:val="99"/>
-    <w:unhideWhenUsed/>
-    <w:rsid w:val="002461C2"/>
-    <w:pPr>
-      <w:spacing w:before="100" w:beforeAutospacing="1" w:after="100" w:afterAutospacing="1" w:line="240" w:lineRule="auto"/>
-    </w:pPr>
-    <w:rPr>
-      <w:rFonts w:ascii="Times New Roman" w:eastAsia="Times New Roman" w:hAnsi="Times New Roman" w:cs="Times New Roman"/>
-      <w:sz w:val="24"/>
-      <w:szCs w:val="24"/>
-      <w:lang w:eastAsia="es-ES"/>
-    </w:rPr>
-  </w:style>
-  <w:style w:type="paragraph" w:styleId="Encabezado">
-    <w:name w:val="header"/>
-    <w:basedOn w:val="Normal"/>
-    <w:link w:val="EncabezadoCar"/>
-    <w:uiPriority w:val="99"/>
-    <w:unhideWhenUsed/>
-    <w:rsid w:val="00DC41DD"/>
-    <w:pPr>
-      <w:tabs>
-        <w:tab w:val="center" w:pos="4252"/>
-        <w:tab w:val="right" w:pos="8504"/>
-      </w:tabs>
-      <w:spacing w:after="0" w:line="240" w:lineRule="auto"/>
-    </w:pPr>
-  </w:style>
-  <w:style w:type="character" w:customStyle="1" w:styleId="EncabezadoCar">
-    <w:name w:val="Encabezado Car"/>
-    <w:basedOn w:val="Fuentedeprrafopredeter"/>
-    <w:link w:val="Encabezado"/>
-    <w:uiPriority w:val="99"/>
-    <w:rsid w:val="00DC41DD"/>
-  </w:style>
-  <w:style w:type="paragraph" w:styleId="Piedepgina">
-    <w:name w:val="footer"/>
-    <w:basedOn w:val="Normal"/>
-    <w:link w:val="PiedepginaCar"/>
-    <w:uiPriority w:val="99"/>
-    <w:unhideWhenUsed/>
-    <w:rsid w:val="00DC41DD"/>
-    <w:pPr>
-      <w:tabs>
-        <w:tab w:val="center" w:pos="4252"/>
-        <w:tab w:val="right" w:pos="8504"/>
-      </w:tabs>
-      <w:spacing w:after="0" w:line="240" w:lineRule="auto"/>
-    </w:pPr>
-  </w:style>
-  <w:style w:type="character" w:customStyle="1" w:styleId="PiedepginaCar">
-    <w:name w:val="Pie de página Car"/>
-    <w:basedOn w:val="Fuentedeprrafopredeter"/>
-    <w:link w:val="Piedepgina"/>
-    <w:uiPriority w:val="99"/>
-    <w:rsid w:val="00DC41DD"/>
-  </w:style>
-  <w:style w:type="character" w:customStyle="1" w:styleId="apple-converted-space">
-    <w:name w:val="apple-converted-space"/>
-    <w:basedOn w:val="Fuentedeprrafopredeter"/>
-    <w:rsid w:val="00404160"/>
-  </w:style>
-  <w:style w:type="paragraph" w:customStyle="1" w:styleId="PSI-Normal">
-    <w:name w:val="PSI - Normal"/>
-    <w:basedOn w:val="Normal"/>
-    <w:autoRedefine/>
-    <w:qFormat/>
-    <w:rsid w:val="00705DD5"/>
-    <w:pPr>
-      <w:spacing w:before="200" w:after="0" w:line="276" w:lineRule="auto"/>
-      <w:jc w:val="both"/>
-    </w:pPr>
-    <w:rPr>
-      <w:rFonts w:ascii="Calibri" w:eastAsia="Calibri" w:hAnsi="Calibri" w:cs="Times New Roman"/>
-      <w:lang w:val="es-AR"/>
-    </w:rPr>
-  </w:style>
-  <w:style w:type="paragraph" w:customStyle="1" w:styleId="PSI-Comentario">
-    <w:name w:val="PSI - Comentario"/>
-    <w:basedOn w:val="Normal"/>
-    <w:autoRedefine/>
-    <w:qFormat/>
-    <w:rsid w:val="00705DD5"/>
-    <w:pPr>
-      <w:tabs>
-        <w:tab w:val="left" w:pos="0"/>
-      </w:tabs>
-      <w:spacing w:before="200" w:after="0" w:line="240" w:lineRule="auto"/>
-      <w:ind w:left="114" w:hanging="6"/>
-      <w:jc w:val="both"/>
-    </w:pPr>
-    <w:rPr>
-      <w:rFonts w:ascii="Calibri" w:eastAsia="Calibri" w:hAnsi="Calibri" w:cs="Times New Roman"/>
-      <w:i/>
-      <w:color w:val="548DD4"/>
-      <w:lang w:val="es-AR"/>
-    </w:rPr>
-  </w:style>
-  <w:style w:type="paragraph" w:customStyle="1" w:styleId="PSI-Ttulo1">
-    <w:name w:val="PSI - Título 1"/>
-    <w:basedOn w:val="Ttulo1"/>
-    <w:autoRedefine/>
-    <w:qFormat/>
-    <w:rsid w:val="00FF792B"/>
-    <w:pPr>
-      <w:keepLines w:val="0"/>
-      <w:widowControl w:val="0"/>
-      <w:tabs>
-        <w:tab w:val="left" w:pos="0"/>
-      </w:tabs>
-      <w:suppressAutoHyphens/>
-      <w:spacing w:before="120" w:after="60" w:line="240" w:lineRule="atLeast"/>
-      <w:jc w:val="center"/>
-      <w:outlineLvl w:val="1"/>
-    </w:pPr>
-    <w:rPr>
-      <w:rFonts w:ascii="Times New Roman" w:eastAsia="Times New Roman" w:hAnsi="Times New Roman" w:cs="Times New Roman"/>
-      <w:color w:val="000000" w:themeColor="text1"/>
-      <w:sz w:val="24"/>
-      <w:szCs w:val="24"/>
-      <w:lang w:val="es-AR"/>
-    </w:rPr>
-  </w:style>
-  <w:style w:type="paragraph" w:customStyle="1" w:styleId="PSI-Ttulo2">
-    <w:name w:val="PSI - Título 2"/>
-    <w:basedOn w:val="Ttulo2"/>
-    <w:qFormat/>
-    <w:rsid w:val="00705DD5"/>
-    <w:pPr>
-      <w:spacing w:line="276" w:lineRule="auto"/>
-      <w:ind w:left="357" w:hanging="357"/>
-    </w:pPr>
-    <w:rPr>
-      <w:rFonts w:ascii="Cambria" w:eastAsia="Times New Roman" w:hAnsi="Cambria" w:cs="Times New Roman"/>
-      <w:color w:val="767171"/>
-      <w:lang w:val="es-AR"/>
-    </w:rPr>
-  </w:style>
-  <w:style w:type="paragraph" w:customStyle="1" w:styleId="MNormal">
-    <w:name w:val="MNormal"/>
-    <w:basedOn w:val="Normal"/>
-    <w:rsid w:val="00705DD5"/>
-    <w:pPr>
-      <w:spacing w:after="60" w:line="240" w:lineRule="auto"/>
-    </w:pPr>
-    <w:rPr>
-      <w:rFonts w:ascii="Verdana" w:eastAsia="Times New Roman" w:hAnsi="Verdana" w:cs="Arial"/>
-      <w:sz w:val="20"/>
-      <w:szCs w:val="24"/>
-      <w:lang w:val="es-AR" w:eastAsia="es-ES"/>
-    </w:rPr>
-  </w:style>
-  <w:style w:type="paragraph" w:customStyle="1" w:styleId="PSI-Ttulo3">
-    <w:name w:val="PSI - Título 3"/>
-    <w:basedOn w:val="Ttulo3"/>
-    <w:autoRedefine/>
-    <w:qFormat/>
-    <w:rsid w:val="00FF792B"/>
-    <w:pPr>
-      <w:spacing w:line="240" w:lineRule="auto"/>
-      <w:ind w:left="357" w:hanging="357"/>
-    </w:pPr>
-    <w:rPr>
-      <w:rFonts w:ascii="Times New Roman" w:eastAsia="Times New Roman" w:hAnsi="Times New Roman" w:cs="Times New Roman"/>
-      <w:color w:val="000000" w:themeColor="text1"/>
-      <w:lang w:val="es-AR"/>
-    </w:rPr>
-  </w:style>
-  <w:style w:type="paragraph" w:customStyle="1" w:styleId="PSI-Ttulo">
-    <w:name w:val="PSI - Título"/>
-    <w:basedOn w:val="Normal"/>
-    <w:autoRedefine/>
-    <w:qFormat/>
-    <w:rsid w:val="00FF792B"/>
-    <w:pPr>
-      <w:spacing w:after="300" w:line="240" w:lineRule="auto"/>
-      <w:ind w:left="357" w:hanging="357"/>
-      <w:contextualSpacing/>
-      <w:jc w:val="center"/>
-      <w:outlineLvl w:val="1"/>
-    </w:pPr>
-    <w:rPr>
-      <w:rFonts w:ascii="Times New Roman" w:eastAsia="Times New Roman" w:hAnsi="Times New Roman" w:cs="Times New Roman"/>
-      <w:b/>
-      <w:color w:val="000000" w:themeColor="text1"/>
-      <w:spacing w:val="5"/>
-      <w:kern w:val="28"/>
-      <w:sz w:val="28"/>
-      <w:szCs w:val="28"/>
-      <w:lang w:val="es-AR"/>
-    </w:rPr>
-  </w:style>
-  <w:style w:type="paragraph" w:customStyle="1" w:styleId="estilo">
-    <w:name w:val="estilo"/>
-    <w:basedOn w:val="Encabezado"/>
-    <w:rsid w:val="00705DD5"/>
-    <w:pPr>
-      <w:tabs>
-        <w:tab w:val="center" w:pos="4320"/>
-        <w:tab w:val="right" w:pos="8640"/>
-      </w:tabs>
-      <w:suppressAutoHyphens/>
-      <w:jc w:val="both"/>
-    </w:pPr>
-    <w:rPr>
-      <w:rFonts w:ascii="Verdana" w:eastAsia="Times New Roman" w:hAnsi="Verdana" w:cs="Times New Roman"/>
-      <w:sz w:val="20"/>
-      <w:szCs w:val="20"/>
-      <w:lang w:val="es-ES_tradnl" w:eastAsia="ar-SA"/>
-    </w:rPr>
-  </w:style>
-  <w:style w:type="paragraph" w:styleId="TtulodeTDC">
-    <w:name w:val="TOC Heading"/>
-    <w:basedOn w:val="Ttulo1"/>
-    <w:next w:val="Normal"/>
-    <w:uiPriority w:val="39"/>
-    <w:unhideWhenUsed/>
-    <w:qFormat/>
-    <w:rsid w:val="00A4699B"/>
-    <w:pPr>
-      <w:spacing w:line="276" w:lineRule="auto"/>
-      <w:outlineLvl w:val="9"/>
-    </w:pPr>
-    <w:rPr>
-      <w:lang w:eastAsia="es-ES"/>
-    </w:rPr>
-  </w:style>
-  <w:style w:type="paragraph" w:styleId="TDC1">
-    <w:name w:val="toc 1"/>
-    <w:basedOn w:val="Normal"/>
-    <w:next w:val="Normal"/>
-    <w:autoRedefine/>
-    <w:uiPriority w:val="39"/>
-    <w:unhideWhenUsed/>
-    <w:qFormat/>
-    <w:rsid w:val="00A4699B"/>
-    <w:pPr>
-      <w:spacing w:after="100"/>
-    </w:pPr>
-  </w:style>
-  <w:style w:type="paragraph" w:styleId="TDC2">
-    <w:name w:val="toc 2"/>
-    <w:basedOn w:val="Normal"/>
-    <w:next w:val="Normal"/>
-    <w:autoRedefine/>
-    <w:uiPriority w:val="39"/>
-    <w:unhideWhenUsed/>
-    <w:qFormat/>
-    <w:rsid w:val="00A4699B"/>
-    <w:pPr>
-      <w:spacing w:after="100"/>
-      <w:ind w:left="220"/>
-    </w:pPr>
-  </w:style>
-  <w:style w:type="paragraph" w:styleId="TDC3">
-    <w:name w:val="toc 3"/>
-    <w:basedOn w:val="Normal"/>
-    <w:next w:val="Normal"/>
-    <w:autoRedefine/>
-    <w:uiPriority w:val="39"/>
-    <w:unhideWhenUsed/>
-    <w:qFormat/>
-    <w:rsid w:val="00A4699B"/>
-    <w:pPr>
-      <w:tabs>
-        <w:tab w:val="right" w:leader="dot" w:pos="8494"/>
-      </w:tabs>
-      <w:spacing w:after="100"/>
-      <w:ind w:left="440"/>
-    </w:pPr>
-    <w:rPr>
-      <w:b/>
-      <w:i/>
-      <w:noProof/>
-    </w:rPr>
-  </w:style>
-  <w:style w:type="paragraph" w:customStyle="1" w:styleId="PSI-ComentarioenTabla">
-    <w:name w:val="PSI - Comentario en Tabla"/>
-    <w:basedOn w:val="PSI-Comentario"/>
-    <w:autoRedefine/>
-    <w:qFormat/>
-    <w:rsid w:val="00DC3A90"/>
-    <w:pPr>
-      <w:spacing w:line="276" w:lineRule="auto"/>
-      <w:ind w:left="0" w:firstLine="0"/>
-    </w:pPr>
-  </w:style>
-  <w:style w:type="paragraph" w:customStyle="1" w:styleId="PSI-DescripcindelDocumentos">
-    <w:name w:val="PSI - Descripción del Documentos"/>
-    <w:basedOn w:val="Normal"/>
-    <w:autoRedefine/>
-    <w:qFormat/>
-    <w:rsid w:val="00DC3A90"/>
-    <w:pPr>
-      <w:shd w:val="clear" w:color="auto" w:fill="FFFFFF"/>
-      <w:spacing w:before="200" w:after="0" w:line="276" w:lineRule="auto"/>
-      <w:jc w:val="both"/>
-    </w:pPr>
-    <w:rPr>
-      <w:rFonts w:ascii="Calibri" w:eastAsia="Calibri" w:hAnsi="Calibri" w:cs="Times New Roman"/>
-      <w:i/>
-      <w:color w:val="548DD4"/>
-      <w:szCs w:val="21"/>
-      <w:lang w:val="es-AR"/>
-    </w:rPr>
-  </w:style>
-  <w:style w:type="paragraph" w:customStyle="1" w:styleId="PSI-ComentarioVieta">
-    <w:name w:val="PSI - Comentario + Viñeta"/>
-    <w:basedOn w:val="PSI-Comentario"/>
-    <w:autoRedefine/>
-    <w:qFormat/>
-    <w:rsid w:val="00DC3A90"/>
-    <w:pPr>
-      <w:numPr>
-        <w:numId w:val="39"/>
-      </w:numPr>
-      <w:spacing w:before="0" w:line="360" w:lineRule="auto"/>
-    </w:pPr>
-  </w:style>
-  <w:style w:type="paragraph" w:styleId="Textoindependiente">
-    <w:name w:val="Body Text"/>
-    <w:basedOn w:val="Normal"/>
-    <w:link w:val="TextoindependienteCar"/>
-    <w:semiHidden/>
-    <w:rsid w:val="00DC3A90"/>
-    <w:pPr>
-      <w:keepLines/>
-      <w:widowControl w:val="0"/>
-      <w:suppressAutoHyphens/>
-      <w:spacing w:after="120" w:line="240" w:lineRule="atLeast"/>
-      <w:ind w:left="720"/>
-    </w:pPr>
-    <w:rPr>
-      <w:rFonts w:ascii="Times New Roman" w:eastAsia="Times New Roman" w:hAnsi="Times New Roman" w:cs="Times New Roman"/>
-      <w:sz w:val="20"/>
-      <w:szCs w:val="20"/>
-      <w:lang w:val="en-US" w:eastAsia="ar-SA"/>
-    </w:rPr>
-  </w:style>
-  <w:style w:type="character" w:customStyle="1" w:styleId="TextoindependienteCar">
-    <w:name w:val="Texto independiente Car"/>
-    <w:basedOn w:val="Fuentedeprrafopredeter"/>
-    <w:link w:val="Textoindependiente"/>
-    <w:semiHidden/>
-    <w:rsid w:val="00DC3A90"/>
-    <w:rPr>
-      <w:rFonts w:ascii="Times New Roman" w:eastAsia="Times New Roman" w:hAnsi="Times New Roman" w:cs="Times New Roman"/>
-      <w:sz w:val="20"/>
-      <w:szCs w:val="20"/>
-      <w:lang w:val="en-US" w:eastAsia="ar-SA"/>
-    </w:rPr>
-  </w:style>
-  <w:style w:type="paragraph" w:customStyle="1" w:styleId="PSI-Ttulo4">
-    <w:name w:val="PSI - Título 4"/>
-    <w:basedOn w:val="Ttulo4"/>
-    <w:autoRedefine/>
-    <w:qFormat/>
-    <w:rsid w:val="00DC3A90"/>
-    <w:pPr>
-      <w:spacing w:line="276" w:lineRule="auto"/>
-      <w:ind w:left="357" w:hanging="357"/>
-    </w:pPr>
-    <w:rPr>
-      <w:rFonts w:ascii="Times New Roman" w:eastAsia="Times New Roman" w:hAnsi="Times New Roman" w:cs="Times New Roman"/>
-      <w:i w:val="0"/>
-      <w:color w:val="auto"/>
-    </w:rPr>
-  </w:style>
-  <w:style w:type="paragraph" w:customStyle="1" w:styleId="PSI-ComentarioNumeracin">
-    <w:name w:val="PSI - Comentario + Numeración"/>
-    <w:basedOn w:val="PSI-ComentarioVieta"/>
-    <w:autoRedefine/>
-    <w:qFormat/>
-    <w:rsid w:val="00DC3A90"/>
-    <w:pPr>
-      <w:numPr>
-        <w:numId w:val="0"/>
-      </w:numPr>
-      <w:ind w:left="1072" w:hanging="360"/>
-    </w:pPr>
-  </w:style>
-</w:styles>
-</file>
-
-<file path=word/glossary/document.xml><?xml version="1.0" encoding="utf-8"?>
-<w:glossaryDocument xmlns:wpc="http://schemas.microsoft.com/office/word/2010/wordprocessingCanvas" xmlns:mc="http://schemas.openxmlformats.org/markup-compatibility/2006" xmlns:o="urn:schemas-microsoft-com:office:office" xmlns:r="http://schemas.openxmlformats.org/officeDocument/2006/relationships" xmlns:m="http://schemas.openxmlformats.org/officeDocument/2006/math" xmlns:v="urn:schemas-microsoft-com:vml" xmlns:wp14="http://schemas.microsoft.com/office/word/2010/wordprocessingDrawing" xmlns:wp="http://schemas.openxmlformats.org/drawingml/2006/wordprocessingDrawing" xmlns:w10="urn:schemas-microsoft-com:office:word" xmlns:w="http://schemas.openxmlformats.org/wordprocessingml/2006/main" xmlns:w14="http://schemas.microsoft.com/office/word/2010/wordml" xmlns:wpg="http://schemas.microsoft.com/office/word/2010/wordprocessingGroup" xmlns:wpi="http://schemas.microsoft.com/office/word/2010/wordprocessingInk" xmlns:wne="http://schemas.microsoft.com/office/word/2006/wordml" xmlns:wps="http://schemas.microsoft.com/office/word/2010/wordprocessingShape" mc:Ignorable="w14 wp14"/>
-</file>
-
-<file path=word/glossary/fontTable.xml><?xml version="1.0" encoding="utf-8"?>
-<w:fonts xmlns:mc="http://schemas.openxmlformats.org/markup-compatibility/2006" xmlns:r="http://schemas.openxmlformats.org/officeDocument/2006/relationships" xmlns:w="http://schemas.openxmlformats.org/wordprocessingml/2006/main" xmlns:w14="http://schemas.microsoft.com/office/word/2010/wordml" mc:Ignorable="w14">
-  <w:font w:name="Times New Roman">
-    <w:panose1 w:val="02020603050405020304"/>
-    <w:charset w:val="00"/>
-    <w:family w:val="roman"/>
-    <w:pitch w:val="variable"/>
-    <w:sig w:usb0="E0002AFF" w:usb1="C0007841" w:usb2="00000009" w:usb3="00000000" w:csb0="000001FF" w:csb1="00000000"/>
-  </w:font>
-  <w:font w:name="Symbol">
-    <w:panose1 w:val="05050102010706020507"/>
-    <w:charset w:val="02"/>
-    <w:family w:val="roman"/>
-    <w:pitch w:val="variable"/>
-    <w:sig w:usb0="00000000" w:usb1="10000000" w:usb2="00000000" w:usb3="00000000" w:csb0="80000000" w:csb1="00000000"/>
-  </w:font>
-  <w:font w:name="Courier New">
-    <w:panose1 w:val="02070309020205020404"/>
-    <w:charset w:val="00"/>
-    <w:family w:val="modern"/>
-    <w:pitch w:val="fixed"/>
-    <w:sig w:usb0="E0002AFF" w:usb1="C0007843" w:usb2="00000009" w:usb3="00000000" w:csb0="000001FF" w:csb1="00000000"/>
-  </w:font>
-  <w:font w:name="Wingdings">
-    <w:panose1 w:val="05000000000000000000"/>
-    <w:charset w:val="02"/>
-    <w:family w:val="auto"/>
-    <w:pitch w:val="variable"/>
-    <w:sig w:usb0="00000000" w:usb1="10000000" w:usb2="00000000" w:usb3="00000000" w:csb0="80000000" w:csb1="00000000"/>
-  </w:font>
-  <w:font w:name="Calibri">
-    <w:panose1 w:val="020F0502020204030204"/>
-    <w:charset w:val="00"/>
-    <w:family w:val="swiss"/>
-    <w:pitch w:val="variable"/>
-    <w:sig w:usb0="E10002FF" w:usb1="4000ACFF" w:usb2="00000009" w:usb3="00000000" w:csb0="0000019F" w:csb1="00000000"/>
-  </w:font>
-  <w:font w:name="Calibri Light">
-    <w:altName w:val="Times New Roman"/>
-    <w:panose1 w:val="00000000000000000000"/>
-    <w:charset w:val="00"/>
-    <w:family w:val="roman"/>
-    <w:notTrueType/>
-    <w:pitch w:val="default"/>
-  </w:font>
-  <w:font w:name="Tahoma">
-    <w:panose1 w:val="020B0604030504040204"/>
-    <w:charset w:val="00"/>
-    <w:family w:val="swiss"/>
-    <w:pitch w:val="variable"/>
-    <w:sig w:usb0="E1002EFF" w:usb1="C000605B" w:usb2="00000029" w:usb3="00000000" w:csb0="000101FF" w:csb1="00000000"/>
-  </w:font>
-  <w:font w:name="New York">
-    <w:panose1 w:val="02040503060506020304"/>
-    <w:charset w:val="00"/>
-    <w:family w:val="roman"/>
-    <w:notTrueType/>
-    <w:pitch w:val="variable"/>
-    <w:sig w:usb0="00000003" w:usb1="00000000" w:usb2="00000000" w:usb3="00000000" w:csb0="00000001" w:csb1="00000000"/>
-  </w:font>
-  <w:font w:name="Batang">
-    <w:altName w:val="바탕"/>
-    <w:panose1 w:val="02030600000101010101"/>
-    <w:charset w:val="81"/>
-    <w:family w:val="roman"/>
-    <w:pitch w:val="variable"/>
-    <w:sig w:usb0="B00002AF" w:usb1="69D77CFB" w:usb2="00000030" w:usb3="00000000" w:csb0="0008009F" w:csb1="00000000"/>
-  </w:font>
-  <w:font w:name="Cambria">
-    <w:panose1 w:val="02040503050406030204"/>
-    <w:charset w:val="00"/>
-    <w:family w:val="roman"/>
-    <w:pitch w:val="variable"/>
-    <w:sig w:usb0="E00002FF" w:usb1="400004FF" w:usb2="00000000" w:usb3="00000000" w:csb0="0000019F" w:csb1="00000000"/>
-  </w:font>
-  <w:font w:name="Verdana">
-    <w:panose1 w:val="020B0604030504040204"/>
-    <w:charset w:val="00"/>
-    <w:family w:val="swiss"/>
-    <w:pitch w:val="variable"/>
-    <w:sig w:usb0="A10006FF" w:usb1="4000205B" w:usb2="00000010" w:usb3="00000000" w:csb0="0000019F" w:csb1="00000000"/>
-  </w:font>
-  <w:font w:name="Arial">
-    <w:panose1 w:val="020B0604020202020204"/>
-    <w:charset w:val="00"/>
-    <w:family w:val="swiss"/>
-    <w:pitch w:val="variable"/>
-    <w:sig w:usb0="E0002AFF" w:usb1="C0007843" w:usb2="00000009" w:usb3="00000000" w:csb0="000001FF" w:csb1="00000000"/>
-  </w:font>
-  <w:font w:name="MV Boli">
-    <w:panose1 w:val="02000500030200090000"/>
-    <w:charset w:val="00"/>
-    <w:family w:val="auto"/>
-    <w:pitch w:val="variable"/>
-    <w:sig w:usb0="00000003" w:usb1="00000000" w:usb2="00000100" w:usb3="00000000" w:csb0="00000001" w:csb1="00000000"/>
-  </w:font>
-</w:fonts>
-</file>
-
-<file path=word/glossary/settings.xml><?xml version="1.0" encoding="utf-8"?>
-<w:settings xmlns:mc="http://schemas.openxmlformats.org/markup-compatibility/2006" xmlns:o="urn:schemas-microsoft-com:office:office" xmlns:r="http://schemas.openxmlformats.org/officeDocument/2006/relationships" xmlns:m="http://schemas.openxmlformats.org/officeDocument/2006/math" xmlns:v="urn:schemas-microsoft-com:vml" xmlns:w10="urn:schemas-microsoft-com:office:word" xmlns:w="http://schemas.openxmlformats.org/wordprocessingml/2006/main" xmlns:w14="http://schemas.microsoft.com/office/word/2010/wordml" xmlns:sl="http://schemas.openxmlformats.org/schemaLibrary/2006/main" mc:Ignorable="w14">
-  <w:view w:val="normal"/>
-  <w:defaultTabStop w:val="708"/>
-  <w:hyphenationZone w:val="425"/>
-  <w:characterSpacingControl w:val="doNotCompress"/>
-  <w:compat>
-    <w:useFELayout/>
-    <w:compatSetting w:name="compatibilityMode" w:uri="http://schemas.microsoft.com/office/word" w:val="14"/>
-    <w:compatSetting w:name="overrideTableStyleFontSizeAndJustification" w:uri="http://schemas.microsoft.com/office/word" w:val="1"/>
-    <w:compatSetting w:name="enableOpenTypeFeatures" w:uri="http://schemas.microsoft.com/office/word" w:val="1"/>
-    <w:compatSetting w:name="doNotFlipMirrorIndents" w:uri="http://schemas.microsoft.com/office/word" w:val="1"/>
-  </w:compat>
-  <w:rsids>
-    <w:rsidRoot w:val="004C3102"/>
-    <w:rsid w:val="000C2A4D"/>
-    <w:rsid w:val="004C3102"/>
-  </w:rsids>
-  <m:mathPr>
-    <m:mathFont m:val="Cambria Math"/>
-    <m:brkBin m:val="before"/>
-    <m:brkBinSub m:val="--"/>
-    <m:smallFrac m:val="0"/>
-    <m:dispDef/>
-    <m:lMargin m:val="0"/>
-    <m:rMargin m:val="0"/>
-    <m:defJc m:val="centerGroup"/>
-    <m:wrapIndent m:val="1440"/>
-    <m:intLim m:val="subSup"/>
-    <m:naryLim m:val="undOvr"/>
-  </m:mathPr>
-  <w:themeFontLang w:val="es-ES"/>
-  <w:clrSchemeMapping w:bg1="light1" w:t1="dark1" w:bg2="light2" w:t2="dark2" w:accent1="accent1" w:accent2="accent2" w:accent3="accent3" w:accent4="accent4" w:accent5="accent5" w:accent6="accent6" w:hyperlink="hyperlink" w:followedHyperlink="followedHyperlink"/>
-  <w:decimalSymbol w:val=","/>
-  <w:listSeparator w:val=";"/>
-</w:settings>
-</file>
-
-<file path=word/glossary/styles.xml><?xml version="1.0" encoding="utf-8"?>
-<w:styles xmlns:mc="http://schemas.openxmlformats.org/markup-compatibility/2006" xmlns:r="http://schemas.openxmlformats.org/officeDocument/2006/relationships" xmlns:w="http://schemas.openxmlformats.org/wordprocessingml/2006/main" xmlns:w14="http://schemas.microsoft.com/office/word/2010/wordml" mc:Ignorable="w14">
-  <w:docDefaults>
-    <w:rPrDefault>
-      <w:rPr>
-        <w:rFonts w:asciiTheme="minorHAnsi" w:eastAsiaTheme="minorEastAsia" w:hAnsiTheme="minorHAnsi" w:cstheme="minorBidi"/>
-        <w:sz w:val="22"/>
-        <w:szCs w:val="22"/>
-        <w:lang w:val="es-ES" w:eastAsia="es-ES" w:bidi="ar-SA"/>
-      </w:rPr>
-    </w:rPrDefault>
-    <w:pPrDefault>
-      <w:pPr>
-        <w:spacing w:after="200" w:line="276" w:lineRule="auto"/>
-      </w:pPr>
-    </w:pPrDefault>
-  </w:docDefaults>
-  <w:latentStyles w:defLockedState="0" w:defUIPriority="99" w:defSemiHidden="1" w:defUnhideWhenUsed="1" w:defQFormat="0" w:count="267">
-    <w:lsdException w:name="Normal" w:semiHidden="0" w:uiPriority="0" w:unhideWhenUsed="0" w:qFormat="1"/>
-    <w:lsdException w:name="heading 1" w:semiHidden="0" w:uiPriority="9" w:unhideWhenUsed="0" w:qFormat="1"/>
-    <w:lsdException w:name="heading 2" w:uiPriority="9" w:qFormat="1"/>
-    <w:lsdException w:name="heading 3" w:uiPriority="9" w:qFormat="1"/>
-    <w:lsdException w:name="heading 4" w:uiPriority="9" w:qFormat="1"/>
-    <w:lsdException w:name="heading 5" w:uiPriority="9" w:qFormat="1"/>
-    <w:lsdException w:name="heading 6" w:uiPriority="9" w:qFormat="1"/>
-    <w:lsdException w:name="heading 7" w:uiPriority="9" w:qFormat="1"/>
-    <w:lsdException w:name="heading 8" w:uiPriority="9" w:qFormat="1"/>
-    <w:lsdException w:name="heading 9" w:uiPriority="9" w:qFormat="1"/>
-    <w:lsdException w:name="toc 1" w:uiPriority="39"/>
-    <w:lsdException w:name="toc 2" w:uiPriority="39"/>
-    <w:lsdException w:name="toc 3" w:uiPriority="39"/>
-    <w:lsdException w:name="toc 4" w:uiPriority="39"/>
-    <w:lsdException w:name="toc 5" w:uiPriority="39"/>
-    <w:lsdException w:name="toc 6" w:uiPriority="39"/>
-    <w:lsdException w:name="toc 7" w:uiPriority="39"/>
-    <w:lsdException w:name="toc 8" w:uiPriority="39"/>
-    <w:lsdException w:name="toc 9" w:uiPriority="39"/>
-    <w:lsdException w:name="caption" w:uiPriority="35" w:qFormat="1"/>
-    <w:lsdException w:name="Title" w:semiHidden="0" w:uiPriority="10" w:unhideWhenUsed="0" w:qFormat="1"/>
-    <w:lsdException w:name="Default Paragraph Font" w:uiPriority="1"/>
-    <w:lsdException w:name="Subtitle" w:semiHidden="0" w:uiPriority="11" w:unhideWhenUsed="0" w:qFormat="1"/>
-    <w:lsdException w:name="Strong" w:semiHidden="0" w:uiPriority="22" w:unhideWhenUsed="0" w:qFormat="1"/>
-    <w:lsdException w:name="Emphasis" w:semiHidden="0" w:uiPriority="20" w:unhideWhenUsed="0" w:qFormat="1"/>
-    <w:lsdException w:name="Table Grid" w:semiHidden="0" w:uiPriority="59" w:unhideWhenUsed="0"/>
-    <w:lsdException w:name="Placeholder Text" w:unhideWhenUsed="0"/>
-    <w:lsdException w:name="No Spacing" w:semiHidden="0" w:uiPriority="1" w:unhideWhenUsed="0" w:qFormat="1"/>
-    <w:lsdException w:name="Light Shading" w:semiHidden="0" w:uiPriority="60" w:unhideWhenUsed="0"/>
-    <w:lsdException w:name="Light List" w:semiHidden="0" w:uiPriority="61" w:unhideWhenUsed="0"/>
-    <w:lsdException w:name="Light Grid" w:semiHidden="0" w:uiPriority="62" w:unhideWhenUsed="0"/>
-    <w:lsdException w:name="Medium Shading 1" w:semiHidden="0" w:uiPriority="63" w:unhideWhenUsed="0"/>
-    <w:lsdException w:name="Medium Shading 2" w:semiHidden="0" w:uiPriority="64" w:unhideWhenUsed="0"/>
-    <w:lsdException w:name="Medium List 1" w:semiHidden="0" w:uiPriority="65" w:unhideWhenUsed="0"/>
-    <w:lsdException w:name="Medium List 2" w:semiHidden="0" w:uiPriority="66" w:unhideWhenUsed="0"/>
-    <w:lsdException w:name="Medium Grid 1" w:semiHidden="0" w:uiPriority="67" w:unhideWhenUsed="0"/>
-    <w:lsdException w:name="Medium Grid 2" w:semiHidden="0" w:uiPriority="68" w:unhideWhenUsed="0"/>
-    <w:lsdException w:name="Medium Grid 3" w:semiHidden="0" w:uiPriority="69" w:unhideWhenUsed="0"/>
-    <w:lsdException w:name="Dark List" w:semiHidden="0" w:uiPriority="70" w:unhideWhenUsed="0"/>
-    <w:lsdException w:name="Colorful Shading" w:semiHidden="0" w:uiPriority="71" w:unhideWhenUsed="0"/>
-    <w:lsdException w:name="Colorful List" w:semiHidden="0" w:uiPriority="72" w:unhideWhenUsed="0"/>
-    <w:lsdException w:name="Colorful Grid" w:semiHidden="0" w:uiPriority="73" w:unhideWhenUsed="0"/>
-    <w:lsdException w:name="Light Shading Accent 1" w:semiHidden="0" w:uiPriority="60" w:unhideWhenUsed="0"/>
-    <w:lsdException w:name="Light List Accent 1" w:semiHidden="0" w:uiPriority="61" w:unhideWhenUsed="0"/>
-    <w:lsdException w:name="Light Grid Accent 1" w:semiHidden="0" w:uiPriority="62" w:unhideWhenUsed="0"/>
-    <w:lsdException w:name="Medium Shading 1 Accent 1" w:semiHidden="0" w:uiPriority="63" w:unhideWhenUsed="0"/>
-    <w:lsdException w:name="Medium Shading 2 Accent 1" w:semiHidden="0" w:uiPriority="64" w:unhideWhenUsed="0"/>
-    <w:lsdException w:name="Medium List 1 Accent 1" w:semiHidden="0" w:uiPriority="65" w:unhideWhenUsed="0"/>
-    <w:lsdException w:name="Revision" w:unhideWhenUsed="0"/>
-    <w:lsdException w:name="List Paragraph" w:semiHidden="0" w:uiPriority="34" w:unhideWhenUsed="0" w:qFormat="1"/>
-    <w:lsdException w:name="Quote" w:semiHidden="0" w:uiPriority="29" w:unhideWhenUsed="0" w:qFormat="1"/>
-    <w:lsdException w:name="Intense Quote" w:semiHidden="0" w:uiPriority="30" w:unhideWhenUsed="0" w:qFormat="1"/>
-    <w:lsdException w:name="Medium List 2 Accent 1" w:semiHidden="0" w:uiPriority="66" w:unhideWhenUsed="0"/>
-    <w:lsdException w:name="Medium Grid 1 Accent 1" w:semiHidden="0" w:uiPriority="67" w:unhideWhenUsed="0"/>
-    <w:lsdException w:name="Medium Grid 2 Accent 1" w:semiHidden="0" w:uiPriority="68" w:unhideWhenUsed="0"/>
-    <w:lsdException w:name="Medium Grid 3 Accent 1" w:semiHidden="0" w:uiPriority="69" w:unhideWhenUsed="0"/>
-    <w:lsdException w:name="Dark List Accent 1" w:semiHidden="0" w:uiPriority="70" w:unhideWhenUsed="0"/>
-    <w:lsdException w:name="Colorful Shading Accent 1" w:semiHidden="0" w:uiPriority="71" w:unhideWhenUsed="0"/>
-    <w:lsdException w:name="Colorful List Accent 1" w:semiHidden="0" w:uiPriority="72" w:unhideWhenUsed="0"/>
-    <w:lsdException w:name="Colorful Grid Accent 1" w:semiHidden="0" w:uiPriority="73" w:unhideWhenUsed="0"/>
-    <w:lsdException w:name="Light Shading Accent 2" w:semiHidden="0" w:uiPriority="60" w:unhideWhenUsed="0"/>
-    <w:lsdException w:name="Light List Accent 2" w:semiHidden="0" w:uiPriority="61" w:unhideWhenUsed="0"/>
-    <w:lsdException w:name="Light Grid Accent 2" w:semiHidden="0" w:uiPriority="62" w:unhideWhenUsed="0"/>
-    <w:lsdException w:name="Medium Shading 1 Accent 2" w:semiHidden="0" w:uiPriority="63" w:unhideWhenUsed="0"/>
-    <w:lsdException w:name="Medium Shading 2 Accent 2" w:semiHidden="0" w:uiPriority="64" w:unhideWhenUsed="0"/>
-    <w:lsdException w:name="Medium List 1 Accent 2" w:semiHidden="0" w:uiPriority="65" w:unhideWhenUsed="0"/>
-    <w:lsdException w:name="Medium List 2 Accent 2" w:semiHidden="0" w:uiPriority="66" w:unhideWhenUsed="0"/>
-    <w:lsdException w:name="Medium Grid 1 Accent 2" w:semiHidden="0" w:uiPriority="67" w:unhideWhenUsed="0"/>
-    <w:lsdException w:name="Medium Grid 2 Accent 2" w:semiHidden="0" w:uiPriority="68" w:unhideWhenUsed="0"/>
-    <w:lsdException w:name="Medium Grid 3 Accent 2" w:semiHidden="0" w:uiPriority="69" w:unhideWhenUsed="0"/>
-    <w:lsdException w:name="Dark List Accent 2" w:semiHidden="0" w:uiPriority="70" w:unhideWhenUsed="0"/>
-    <w:lsdException w:name="Colorful Shading Accent 2" w:semiHidden="0" w:uiPriority="71" w:unhideWhenUsed="0"/>
-    <w:lsdException w:name="Colorful List Accent 2" w:semiHidden="0" w:uiPriority="72" w:unhideWhenUsed="0"/>
-    <w:lsdException w:name="Colorful Grid Accent 2" w:semiHidden="0" w:uiPriority="73" w:unhideWhenUsed="0"/>
-    <w:lsdException w:name="Light Shading Accent 3" w:semiHidden="0" w:uiPriority="60" w:unhideWhenUsed="0"/>
-    <w:lsdException w:name="Light List Accent 3" w:semiHidden="0" w:uiPriority="61" w:unhideWhenUsed="0"/>
-    <w:lsdException w:name="Light Grid Accent 3" w:semiHidden="0" w:uiPriority="62" w:unhideWhenUsed="0"/>
-    <w:lsdException w:name="Medium Shading 1 Accent 3" w:semiHidden="0" w:uiPriority="63" w:unhideWhenUsed="0"/>
-    <w:lsdException w:name="Medium Shading 2 Accent 3" w:semiHidden="0" w:uiPriority="64" w:unhideWhenUsed="0"/>
-    <w:lsdException w:name="Medium List 1 Accent 3" w:semiHidden="0" w:uiPriority="65" w:unhideWhenUsed="0"/>
-    <w:lsdException w:name="Medium List 2 Accent 3" w:semiHidden="0" w:uiPriority="66" w:unhideWhenUsed="0"/>
-    <w:lsdException w:name="Medium Grid 1 Accent 3" w:semiHidden="0" w:uiPriority="67" w:unhideWhenUsed="0"/>
-    <w:lsdException w:name="Medium Grid 2 Accent 3" w:semiHidden="0" w:uiPriority="68" w:unhideWhenUsed="0"/>
-    <w:lsdException w:name="Medium Grid 3 Accent 3" w:semiHidden="0" w:uiPriority="69" w:unhideWhenUsed="0"/>
-    <w:lsdException w:name="Dark List Accent 3" w:semiHidden="0" w:uiPriority="70" w:unhideWhenUsed="0"/>
-    <w:lsdException w:name="Colorful Shading Accent 3" w:semiHidden="0" w:uiPriority="71" w:unhideWhenUsed="0"/>
-    <w:lsdException w:name="Colorful List Accent 3" w:semiHidden="0" w:uiPriority="72" w:unhideWhenUsed="0"/>
-    <w:lsdException w:name="Colorful Grid Accent 3" w:semiHidden="0" w:uiPriority="73" w:unhideWhenUsed="0"/>
-    <w:lsdException w:name="Light Shading Accent 4" w:semiHidden="0" w:uiPriority="60" w:unhideWhenUsed="0"/>
-    <w:lsdException w:name="Light List Accent 4" w:semiHidden="0" w:uiPriority="61" w:unhideWhenUsed="0"/>
-    <w:lsdException w:name="Light Grid Accent 4" w:semiHidden="0" w:uiPriority="62" w:unhideWhenUsed="0"/>
-    <w:lsdException w:name="Medium Shading 1 Accent 4" w:semiHidden="0" w:uiPriority="63" w:unhideWhenUsed="0"/>
-    <w:lsdException w:name="Medium Shading 2 Accent 4" w:semiHidden="0" w:uiPriority="64" w:unhideWhenUsed="0"/>
-    <w:lsdException w:name="Medium List 1 Accent 4" w:semiHidden="0" w:uiPriority="65" w:unhideWhenUsed="0"/>
-    <w:lsdException w:name="Medium List 2 Accent 4" w:semiHidden="0" w:uiPriority="66" w:unhideWhenUsed="0"/>
-    <w:lsdException w:name="Medium Grid 1 Accent 4" w:semiHidden="0" w:uiPriority="67" w:unhideWhenUsed="0"/>
-    <w:lsdException w:name="Medium Grid 2 Accent 4" w:semiHidden="0" w:uiPriority="68" w:unhideWhenUsed="0"/>
-    <w:lsdException w:name="Medium Grid 3 Accent 4" w:semiHidden="0" w:uiPriority="69" w:unhideWhenUsed="0"/>
-    <w:lsdException w:name="Dark List Accent 4" w:semiHidden="0" w:uiPriority="70" w:unhideWhenUsed="0"/>
-    <w:lsdException w:name="Colorful Shading Accent 4" w:semiHidden="0" w:uiPriority="71" w:unhideWhenUsed="0"/>
-    <w:lsdException w:name="Colorful List Accent 4" w:semiHidden="0" w:uiPriority="72" w:unhideWhenUsed="0"/>
-    <w:lsdException w:name="Colorful Grid Accent 4" w:semiHidden="0" w:uiPriority="73" w:unhideWhenUsed="0"/>
-    <w:lsdException w:name="Light Shading Accent 5" w:semiHidden="0" w:uiPriority="60" w:unhideWhenUsed="0"/>
-    <w:lsdException w:name="Light List Accent 5" w:semiHidden="0" w:uiPriority="61" w:unhideWhenUsed="0"/>
-    <w:lsdException w:name="Light Grid Accent 5" w:semiHidden="0" w:uiPriority="62" w:unhideWhenUsed="0"/>
-    <w:lsdException w:name="Medium Shading 1 Accent 5" w:semiHidden="0" w:uiPriority="63" w:unhideWhenUsed="0"/>
-    <w:lsdException w:name="Medium Shading 2 Accent 5" w:semiHidden="0" w:uiPriority="64" w:unhideWhenUsed="0"/>
-    <w:lsdException w:name="Medium List 1 Accent 5" w:semiHidden="0" w:uiPriority="65" w:unhideWhenUsed="0"/>
-    <w:lsdException w:name="Medium List 2 Accent 5" w:semiHidden="0" w:uiPriority="66" w:unhideWhenUsed="0"/>
-    <w:lsdException w:name="Medium Grid 1 Accent 5" w:semiHidden="0" w:uiPriority="67" w:unhideWhenUsed="0"/>
-    <w:lsdException w:name="Medium Grid 2 Accent 5" w:semiHidden="0" w:uiPriority="68" w:unhideWhenUsed="0"/>
-    <w:lsdException w:name="Medium Grid 3 Accent 5" w:semiHidden="0" w:uiPriority="69" w:unhideWhenUsed="0"/>
-    <w:lsdException w:name="Dark List Accent 5" w:semiHidden="0" w:uiPriority="70" w:unhideWhenUsed="0"/>
-    <w:lsdException w:name="Colorful Shading Accent 5" w:semiHidden="0" w:uiPriority="71" w:unhideWhenUsed="0"/>
-    <w:lsdException w:name="Colorful List Accent 5" w:semiHidden="0" w:uiPriority="72" w:unhideWhenUsed="0"/>
-    <w:lsdException w:name="Colorful Grid Accent 5" w:semiHidden="0" w:uiPriority="73" w:unhideWhenUsed="0"/>
-    <w:lsdException w:name="Light Shading Accent 6" w:semiHidden="0" w:uiPriority="60" w:unhideWhenUsed="0"/>
-    <w:lsdException w:name="Light List Accent 6" w:semiHidden="0" w:uiPriority="61" w:unhideWhenUsed="0"/>
-    <w:lsdException w:name="Light Grid Accent 6" w:semiHidden="0" w:uiPriority="62" w:unhideWhenUsed="0"/>
-    <w:lsdException w:name="Medium Shading 1 Accent 6" w:semiHidden="0" w:uiPriority="63" w:unhideWhenUsed="0"/>
-    <w:lsdException w:name="Medium Shading 2 Accent 6" w:semiHidden="0" w:uiPriority="64" w:unhideWhenUsed="0"/>
-    <w:lsdException w:name="Medium List 1 Accent 6" w:semiHidden="0" w:uiPriority="65" w:unhideWhenUsed="0"/>
-    <w:lsdException w:name="Medium List 2 Accent 6" w:semiHidden="0" w:uiPriority="66" w:unhideWhenUsed="0"/>
-    <w:lsdException w:name="Medium Grid 1 Accent 6" w:semiHidden="0" w:uiPriority="67" w:unhideWhenUsed="0"/>
-    <w:lsdException w:name="Medium Grid 2 Accent 6" w:semiHidden="0" w:uiPriority="68" w:unhideWhenUsed="0"/>
-    <w:lsdException w:name="Medium Grid 3 Accent 6" w:semiHidden="0" w:uiPriority="69" w:unhideWhenUsed="0"/>
-    <w:lsdException w:name="Dark List Accent 6" w:semiHidden="0" w:uiPriority="70" w:unhideWhenUsed="0"/>
-    <w:lsdException w:name="Colorful Shading Accent 6" w:semiHidden="0" w:uiPriority="71" w:unhideWhenUsed="0"/>
-    <w:lsdException w:name="Colorful List Accent 6" w:semiHidden="0" w:uiPriority="72" w:unhideWhenUsed="0"/>
-    <w:lsdException w:name="Colorful Grid Accent 6" w:semiHidden="0" w:uiPriority="73" w:unhideWhenUsed="0"/>
-    <w:lsdException w:name="Subtle Emphasis" w:semiHidden="0" w:uiPriority="19" w:unhideWhenUsed="0" w:qFormat="1"/>
-    <w:lsdException w:name="Intense Emphasis" w:semiHidden="0" w:uiPriority="21" w:unhideWhenUsed="0" w:qFormat="1"/>
-    <w:lsdException w:name="Subtle Reference" w:semiHidden="0" w:uiPriority="31" w:unhideWhenUsed="0" w:qFormat="1"/>
-    <w:lsdException w:name="Intense Reference" w:semiHidden="0" w:uiPriority="32" w:unhideWhenUsed="0" w:qFormat="1"/>
-    <w:lsdException w:name="Book Title" w:semiHidden="0" w:uiPriority="33" w:unhideWhenUsed="0" w:qFormat="1"/>
-    <w:lsdException w:name="Bibliography" w:uiPriority="37"/>
-    <w:lsdException w:name="TOC Heading" w:uiPriority="39" w:qFormat="1"/>
-  </w:latentStyles>
-  <w:style w:type="paragraph" w:default="1" w:styleId="Normal">
-    <w:name w:val="Normal"/>
-    <w:qFormat/>
-  </w:style>
-  <w:style w:type="character" w:default="1" w:styleId="Fuentedeprrafopredeter">
-    <w:name w:val="Default Paragraph Font"/>
-    <w:uiPriority w:val="1"/>
-    <w:semiHidden/>
-    <w:unhideWhenUsed/>
-  </w:style>
-  <w:style w:type="table" w:default="1" w:styleId="Tablanormal">
-    <w:name w:val="Normal Table"/>
-    <w:uiPriority w:val="99"/>
-    <w:semiHidden/>
-    <w:unhideWhenUsed/>
-    <w:tblPr>
-      <w:tblInd w:w="0" w:type="dxa"/>
-      <w:tblCellMar>
-        <w:top w:w="0" w:type="dxa"/>
-        <w:left w:w="108" w:type="dxa"/>
-        <w:bottom w:w="0" w:type="dxa"/>
-        <w:right w:w="108" w:type="dxa"/>
-      </w:tblCellMar>
-    </w:tblPr>
-  </w:style>
-  <w:style w:type="numbering" w:default="1" w:styleId="Sinlista">
-    <w:name w:val="No List"/>
-    <w:uiPriority w:val="99"/>
-    <w:semiHidden/>
-    <w:unhideWhenUsed/>
-  </w:style>
-  <w:style w:type="paragraph" w:customStyle="1" w:styleId="C83E3C28996844CE8912589F84408703">
-    <w:name w:val="C83E3C28996844CE8912589F84408703"/>
-    <w:rsid w:val="004C3102"/>
-  </w:style>
-  <w:style w:type="paragraph" w:customStyle="1" w:styleId="55D548551FB648DE8AE7663712F150A4">
-    <w:name w:val="55D548551FB648DE8AE7663712F150A4"/>
-    <w:rsid w:val="004C3102"/>
-  </w:style>
-  <w:style w:type="paragraph" w:customStyle="1" w:styleId="4887AD56B49943FDBAE91114AD047153">
-    <w:name w:val="4887AD56B49943FDBAE91114AD047153"/>
-    <w:rsid w:val="004C3102"/>
-  </w:style>
-</w:styles>
-</file>
-
-<file path=word/glossary/stylesWithEffects.xml><?xml version="1.0" encoding="utf-8"?>
-<w:styles xmlns:wpc="http://schemas.microsoft.com/office/word/2010/wordprocessingCanvas" xmlns:mc="http://schemas.openxmlformats.org/markup-compatibility/2006" xmlns:o="urn:schemas-microsoft-com:office:office" xmlns:r="http://schemas.openxmlformats.org/officeDocument/2006/relationships" xmlns:m="http://schemas.openxmlformats.org/officeDocument/2006/math" xmlns:v="urn:schemas-microsoft-com:vml" xmlns:wp14="http://schemas.microsoft.com/office/word/2010/wordprocessingDrawing" xmlns:wp="http://schemas.openxmlformats.org/drawingml/2006/wordprocessingDrawing" xmlns:w10="urn:schemas-microsoft-com:office:word" xmlns:w="http://schemas.openxmlformats.org/wordprocessingml/2006/main" xmlns:w14="http://schemas.microsoft.com/office/word/2010/wordml" xmlns:wpg="http://schemas.microsoft.com/office/word/2010/wordprocessingGroup" xmlns:wpi="http://schemas.microsoft.com/office/word/2010/wordprocessingInk" xmlns:wne="http://schemas.microsoft.com/office/word/2006/wordml" xmlns:wps="http://schemas.microsoft.com/office/word/2010/wordprocessingShape" mc:Ignorable="w14 wp14">
-  <w:docDefaults>
-    <w:rPrDefault>
-      <w:rPr>
-        <w:rFonts w:asciiTheme="minorHAnsi" w:eastAsiaTheme="minorEastAsia" w:hAnsiTheme="minorHAnsi" w:cstheme="minorBidi"/>
-        <w:sz w:val="22"/>
-        <w:szCs w:val="22"/>
-        <w:lang w:val="es-ES" w:eastAsia="es-ES" w:bidi="ar-SA"/>
-      </w:rPr>
-    </w:rPrDefault>
-    <w:pPrDefault>
-      <w:pPr>
-        <w:spacing w:after="200" w:line="276" w:lineRule="auto"/>
-      </w:pPr>
-    </w:pPrDefault>
-  </w:docDefaults>
-  <w:latentStyles w:defLockedState="0" w:defUIPriority="99" w:defSemiHidden="1" w:defUnhideWhenUsed="1" w:defQFormat="0" w:count="267">
-    <w:lsdException w:name="Normal" w:semiHidden="0" w:uiPriority="0" w:unhideWhenUsed="0" w:qFormat="1"/>
-    <w:lsdException w:name="heading 1" w:semiHidden="0" w:uiPriority="9" w:unhideWhenUsed="0" w:qFormat="1"/>
-    <w:lsdException w:name="heading 2" w:uiPriority="9" w:qFormat="1"/>
-    <w:lsdException w:name="heading 3" w:uiPriority="9" w:qFormat="1"/>
-    <w:lsdException w:name="heading 4" w:uiPriority="9" w:qFormat="1"/>
-    <w:lsdException w:name="heading 5" w:uiPriority="9" w:qFormat="1"/>
-    <w:lsdException w:name="heading 6" w:uiPriority="9" w:qFormat="1"/>
-    <w:lsdException w:name="heading 7" w:uiPriority="9" w:qFormat="1"/>
-    <w:lsdException w:name="heading 8" w:uiPriority="9" w:qFormat="1"/>
-    <w:lsdException w:name="heading 9" w:uiPriority="9" w:qFormat="1"/>
-    <w:lsdException w:name="toc 1" w:uiPriority="39"/>
-    <w:lsdException w:name="toc 2" w:uiPriority="39"/>
-    <w:lsdException w:name="toc 3" w:uiPriority="39"/>
-    <w:lsdException w:name="toc 4" w:uiPriority="39"/>
-    <w:lsdException w:name="toc 5" w:uiPriority="39"/>
-    <w:lsdException w:name="toc 6" w:uiPriority="39"/>
-    <w:lsdException w:name="toc 7" w:uiPriority="39"/>
-    <w:lsdException w:name="toc 8" w:uiPriority="39"/>
-    <w:lsdException w:name="toc 9" w:uiPriority="39"/>
-    <w:lsdException w:name="caption" w:uiPriority="35" w:qFormat="1"/>
-    <w:lsdException w:name="Title" w:semiHidden="0" w:uiPriority="10" w:unhideWhenUsed="0" w:qFormat="1"/>
-    <w:lsdException w:name="Default Paragraph Font" w:uiPriority="1"/>
-    <w:lsdException w:name="Subtitle" w:semiHidden="0" w:uiPriority="11" w:unhideWhenUsed="0" w:qFormat="1"/>
-    <w:lsdException w:name="Strong" w:semiHidden="0" w:uiPriority="22" w:unhideWhenUsed="0" w:qFormat="1"/>
-    <w:lsdException w:name="Emphasis" w:semiHidden="0" w:uiPriority="20" w:unhideWhenUsed="0" w:qFormat="1"/>
-    <w:lsdException w:name="Table Grid" w:semiHidden="0" w:uiPriority="59" w:unhideWhenUsed="0"/>
-    <w:lsdException w:name="Placeholder Text" w:unhideWhenUsed="0"/>
-    <w:lsdException w:name="No Spacing" w:semiHidden="0" w:uiPriority="1" w:unhideWhenUsed="0" w:qFormat="1"/>
-    <w:lsdException w:name="Light Shading" w:semiHidden="0" w:uiPriority="60" w:unhideWhenUsed="0"/>
-    <w:lsdException w:name="Light List" w:semiHidden="0" w:uiPriority="61" w:unhideWhenUsed="0"/>
-    <w:lsdException w:name="Light Grid" w:semiHidden="0" w:uiPriority="62" w:unhideWhenUsed="0"/>
-    <w:lsdException w:name="Medium Shading 1" w:semiHidden="0" w:uiPriority="63" w:unhideWhenUsed="0"/>
-    <w:lsdException w:name="Medium Shading 2" w:semiHidden="0" w:uiPriority="64" w:unhideWhenUsed="0"/>
-    <w:lsdException w:name="Medium List 1" w:semiHidden="0" w:uiPriority="65" w:unhideWhenUsed="0"/>
-    <w:lsdException w:name="Medium List 2" w:semiHidden="0" w:uiPriority="66" w:unhideWhenUsed="0"/>
-    <w:lsdException w:name="Medium Grid 1" w:semiHidden="0" w:uiPriority="67" w:unhideWhenUsed="0"/>
-    <w:lsdException w:name="Medium Grid 2" w:semiHidden="0" w:uiPriority="68" w:unhideWhenUsed="0"/>
-    <w:lsdException w:name="Medium Grid 3" w:semiHidden="0" w:uiPriority="69" w:unhideWhenUsed="0"/>
-    <w:lsdException w:name="Dark List" w:semiHidden="0" w:uiPriority="70" w:unhideWhenUsed="0"/>
-    <w:lsdException w:name="Colorful Shading" w:semiHidden="0" w:uiPriority="71" w:unhideWhenUsed="0"/>
-    <w:lsdException w:name="Colorful List" w:semiHidden="0" w:uiPriority="72" w:unhideWhenUsed="0"/>
-    <w:lsdException w:name="Colorful Grid" w:semiHidden="0" w:uiPriority="73" w:unhideWhenUsed="0"/>
-    <w:lsdException w:name="Light Shading Accent 1" w:semiHidden="0" w:uiPriority="60" w:unhideWhenUsed="0"/>
-    <w:lsdException w:name="Light List Accent 1" w:semiHidden="0" w:uiPriority="61" w:unhideWhenUsed="0"/>
-    <w:lsdException w:name="Light Grid Accent 1" w:semiHidden="0" w:uiPriority="62" w:unhideWhenUsed="0"/>
-    <w:lsdException w:name="Medium Shading 1 Accent 1" w:semiHidden="0" w:uiPriority="63" w:unhideWhenUsed="0"/>
-    <w:lsdException w:name="Medium Shading 2 Accent 1" w:semiHidden="0" w:uiPriority="64" w:unhideWhenUsed="0"/>
-    <w:lsdException w:name="Medium List 1 Accent 1" w:semiHidden="0" w:uiPriority="65" w:unhideWhenUsed="0"/>
-    <w:lsdException w:name="Revision" w:unhideWhenUsed="0"/>
-    <w:lsdException w:name="List Paragraph" w:semiHidden="0" w:uiPriority="34" w:unhideWhenUsed="0" w:qFormat="1"/>
-    <w:lsdException w:name="Quote" w:semiHidden="0" w:uiPriority="29" w:unhideWhenUsed="0" w:qFormat="1"/>
-    <w:lsdException w:name="Intense Quote" w:semiHidden="0" w:uiPriority="30" w:unhideWhenUsed="0" w:qFormat="1"/>
-    <w:lsdException w:name="Medium List 2 Accent 1" w:semiHidden="0" w:uiPriority="66" w:unhideWhenUsed="0"/>
-    <w:lsdException w:name="Medium Grid 1 Accent 1" w:semiHidden="0" w:uiPriority="67" w:unhideWhenUsed="0"/>
-    <w:lsdException w:name="Medium Grid 2 Accent 1" w:semiHidden="0" w:uiPriority="68" w:unhideWhenUsed="0"/>
-    <w:lsdException w:name="Medium Grid 3 Accent 1" w:semiHidden="0" w:uiPriority="69" w:unhideWhenUsed="0"/>
-    <w:lsdException w:name="Dark List Accent 1" w:semiHidden="0" w:uiPriority="70" w:unhideWhenUsed="0"/>
-    <w:lsdException w:name="Colorful Shading Accent 1" w:semiHidden="0" w:uiPriority="71" w:unhideWhenUsed="0"/>
-    <w:lsdException w:name="Colorful List Accent 1" w:semiHidden="0" w:uiPriority="72" w:unhideWhenUsed="0"/>
-    <w:lsdException w:name="Colorful Grid Accent 1" w:semiHidden="0" w:uiPriority="73" w:unhideWhenUsed="0"/>
-    <w:lsdException w:name="Light Shading Accent 2" w:semiHidden="0" w:uiPriority="60" w:unhideWhenUsed="0"/>
-    <w:lsdException w:name="Light List Accent 2" w:semiHidden="0" w:uiPriority="61" w:unhideWhenUsed="0"/>
-    <w:lsdException w:name="Light Grid Accent 2" w:semiHidden="0" w:uiPriority="62" w:unhideWhenUsed="0"/>
-    <w:lsdException w:name="Medium Shading 1 Accent 2" w:semiHidden="0" w:uiPriority="63" w:unhideWhenUsed="0"/>
-    <w:lsdException w:name="Medium Shading 2 Accent 2" w:semiHidden="0" w:uiPriority="64" w:unhideWhenUsed="0"/>
-    <w:lsdException w:name="Medium List 1 Accent 2" w:semiHidden="0" w:uiPriority="65" w:unhideWhenUsed="0"/>
-    <w:lsdException w:name="Medium List 2 Accent 2" w:semiHidden="0" w:uiPriority="66" w:unhideWhenUsed="0"/>
-    <w:lsdException w:name="Medium Grid 1 Accent 2" w:semiHidden="0" w:uiPriority="67" w:unhideWhenUsed="0"/>
-    <w:lsdException w:name="Medium Grid 2 Accent 2" w:semiHidden="0" w:uiPriority="68" w:unhideWhenUsed="0"/>
-    <w:lsdException w:name="Medium Grid 3 Accent 2" w:semiHidden="0" w:uiPriority="69" w:unhideWhenUsed="0"/>
-    <w:lsdException w:name="Dark List Accent 2" w:semiHidden="0" w:uiPriority="70" w:unhideWhenUsed="0"/>
-    <w:lsdException w:name="Colorful Shading Accent 2" w:semiHidden="0" w:uiPriority="71" w:unhideWhenUsed="0"/>
-    <w:lsdException w:name="Colorful List Accent 2" w:semiHidden="0" w:uiPriority="72" w:unhideWhenUsed="0"/>
-    <w:lsdException w:name="Colorful Grid Accent 2" w:semiHidden="0" w:uiPriority="73" w:unhideWhenUsed="0"/>
-    <w:lsdException w:name="Light Shading Accent 3" w:semiHidden="0" w:uiPriority="60" w:unhideWhenUsed="0"/>
-    <w:lsdException w:name="Light List Accent 3" w:semiHidden="0" w:uiPriority="61" w:unhideWhenUsed="0"/>
-    <w:lsdException w:name="Light Grid Accent 3" w:semiHidden="0" w:uiPriority="62" w:unhideWhenUsed="0"/>
-    <w:lsdException w:name="Medium Shading 1 Accent 3" w:semiHidden="0" w:uiPriority="63" w:unhideWhenUsed="0"/>
-    <w:lsdException w:name="Medium Shading 2 Accent 3" w:semiHidden="0" w:uiPriority="64" w:unhideWhenUsed="0"/>
-    <w:lsdException w:name="Medium List 1 Accent 3" w:semiHidden="0" w:uiPriority="65" w:unhideWhenUsed="0"/>
-    <w:lsdException w:name="Medium List 2 Accent 3" w:semiHidden="0" w:uiPriority="66" w:unhideWhenUsed="0"/>
-    <w:lsdException w:name="Medium Grid 1 Accent 3" w:semiHidden="0" w:uiPriority="67" w:unhideWhenUsed="0"/>
-    <w:lsdException w:name="Medium Grid 2 Accent 3" w:semiHidden="0" w:uiPriority="68" w:unhideWhenUsed="0"/>
-    <w:lsdException w:name="Medium Grid 3 Accent 3" w:semiHidden="0" w:uiPriority="69" w:unhideWhenUsed="0"/>
-    <w:lsdException w:name="Dark List Accent 3" w:semiHidden="0" w:uiPriority="70" w:unhideWhenUsed="0"/>
-    <w:lsdException w:name="Colorful Shading Accent 3" w:semiHidden="0" w:uiPriority="71" w:unhideWhenUsed="0"/>
-    <w:lsdException w:name="Colorful List Accent 3" w:semiHidden="0" w:uiPriority="72" w:unhideWhenUsed="0"/>
-    <w:lsdException w:name="Colorful Grid Accent 3" w:semiHidden="0" w:uiPriority="73" w:unhideWhenUsed="0"/>
-    <w:lsdException w:name="Light Shading Accent 4" w:semiHidden="0" w:uiPriority="60" w:unhideWhenUsed="0"/>
-    <w:lsdException w:name="Light List Accent 4" w:semiHidden="0" w:uiPriority="61" w:unhideWhenUsed="0"/>
-    <w:lsdException w:name="Light Grid Accent 4" w:semiHidden="0" w:uiPriority="62" w:unhideWhenUsed="0"/>
-    <w:lsdException w:name="Medium Shading 1 Accent 4" w:semiHidden="0" w:uiPriority="63" w:unhideWhenUsed="0"/>
-    <w:lsdException w:name="Medium Shading 2 Accent 4" w:semiHidden="0" w:uiPriority="64" w:unhideWhenUsed="0"/>
-    <w:lsdException w:name="Medium List 1 Accent 4" w:semiHidden="0" w:uiPriority="65" w:unhideWhenUsed="0"/>
-    <w:lsdException w:name="Medium List 2 Accent 4" w:semiHidden="0" w:uiPriority="66" w:unhideWhenUsed="0"/>
-    <w:lsdException w:name="Medium Grid 1 Accent 4" w:semiHidden="0" w:uiPriority="67" w:unhideWhenUsed="0"/>
-    <w:lsdException w:name="Medium Grid 2 Accent 4" w:semiHidden="0" w:uiPriority="68" w:unhideWhenUsed="0"/>
-    <w:lsdException w:name="Medium Grid 3 Accent 4" w:semiHidden="0" w:uiPriority="69" w:unhideWhenUsed="0"/>
-    <w:lsdException w:name="Dark List Accent 4" w:semiHidden="0" w:uiPriority="70" w:unhideWhenUsed="0"/>
-    <w:lsdException w:name="Colorful Shading Accent 4" w:semiHidden="0" w:uiPriority="71" w:unhideWhenUsed="0"/>
-    <w:lsdException w:name="Colorful List Accent 4" w:semiHidden="0" w:uiPriority="72" w:unhideWhenUsed="0"/>
-    <w:lsdException w:name="Colorful Grid Accent 4" w:semiHidden="0" w:uiPriority="73" w:unhideWhenUsed="0"/>
-    <w:lsdException w:name="Light Shading Accent 5" w:semiHidden="0" w:uiPriority="60" w:unhideWhenUsed="0"/>
-    <w:lsdException w:name="Light List Accent 5" w:semiHidden="0" w:uiPriority="61" w:unhideWhenUsed="0"/>
-    <w:lsdException w:name="Light Grid Accent 5" w:semiHidden="0" w:uiPriority="62" w:unhideWhenUsed="0"/>
-    <w:lsdException w:name="Medium Shading 1 Accent 5" w:semiHidden="0" w:uiPriority="63" w:unhideWhenUsed="0"/>
-    <w:lsdException w:name="Medium Shading 2 Accent 5" w:semiHidden="0" w:uiPriority="64" w:unhideWhenUsed="0"/>
-    <w:lsdException w:name="Medium List 1 Accent 5" w:semiHidden="0" w:uiPriority="65" w:unhideWhenUsed="0"/>
-    <w:lsdException w:name="Medium List 2 Accent 5" w:semiHidden="0" w:uiPriority="66" w:unhideWhenUsed="0"/>
-    <w:lsdException w:name="Medium Grid 1 Accent 5" w:semiHidden="0" w:uiPriority="67" w:unhideWhenUsed="0"/>
-    <w:lsdException w:name="Medium Grid 2 Accent 5" w:semiHidden="0" w:uiPriority="68" w:unhideWhenUsed="0"/>
-    <w:lsdException w:name="Medium Grid 3 Accent 5" w:semiHidden="0" w:uiPriority="69" w:unhideWhenUsed="0"/>
-    <w:lsdException w:name="Dark List Accent 5" w:semiHidden="0" w:uiPriority="70" w:unhideWhenUsed="0"/>
-    <w:lsdException w:name="Colorful Shading Accent 5" w:semiHidden="0" w:uiPriority="71" w:unhideWhenUsed="0"/>
-    <w:lsdException w:name="Colorful List Accent 5" w:semiHidden="0" w:uiPriority="72" w:unhideWhenUsed="0"/>
-    <w:lsdException w:name="Colorful Grid Accent 5" w:semiHidden="0" w:uiPriority="73" w:unhideWhenUsed="0"/>
-    <w:lsdException w:name="Light Shading Accent 6" w:semiHidden="0" w:uiPriority="60" w:unhideWhenUsed="0"/>
-    <w:lsdException w:name="Light List Accent 6" w:semiHidden="0" w:uiPriority="61" w:unhideWhenUsed="0"/>
-    <w:lsdException w:name="Light Grid Accent 6" w:semiHidden="0" w:uiPriority="62" w:unhideWhenUsed="0"/>
-    <w:lsdException w:name="Medium Shading 1 Accent 6" w:semiHidden="0" w:uiPriority="63" w:unhideWhenUsed="0"/>
-    <w:lsdException w:name="Medium Shading 2 Accent 6" w:semiHidden="0" w:uiPriority="64" w:unhideWhenUsed="0"/>
-    <w:lsdException w:name="Medium List 1 Accent 6" w:semiHidden="0" w:uiPriority="65" w:unhideWhenUsed="0"/>
-    <w:lsdException w:name="Medium List 2 Accent 6" w:semiHidden="0" w:uiPriority="66" w:unhideWhenUsed="0"/>
-    <w:lsdException w:name="Medium Grid 1 Accent 6" w:semiHidden="0" w:uiPriority="67" w:unhideWhenUsed="0"/>
-    <w:lsdException w:name="Medium Grid 2 Accent 6" w:semiHidden="0" w:uiPriority="68" w:unhideWhenUsed="0"/>
-    <w:lsdException w:name="Medium Grid 3 Accent 6" w:semiHidden="0" w:uiPriority="69" w:unhideWhenUsed="0"/>
-    <w:lsdException w:name="Dark List Accent 6" w:semiHidden="0" w:uiPriority="70" w:unhideWhenUsed="0"/>
-    <w:lsdException w:name="Colorful Shading Accent 6" w:semiHidden="0" w:uiPriority="71" w:unhideWhenUsed="0"/>
-    <w:lsdException w:name="Colorful List Accent 6" w:semiHidden="0" w:uiPriority="72" w:unhideWhenUsed="0"/>
-    <w:lsdException w:name="Colorful Grid Accent 6" w:semiHidden="0" w:uiPriority="73" w:unhideWhenUsed="0"/>
-    <w:lsdException w:name="Subtle Emphasis" w:semiHidden="0" w:uiPriority="19" w:unhideWhenUsed="0" w:qFormat="1"/>
-    <w:lsdException w:name="Intense Emphasis" w:semiHidden="0" w:uiPriority="21" w:unhideWhenUsed="0" w:qFormat="1"/>
-    <w:lsdException w:name="Subtle Reference" w:semiHidden="0" w:uiPriority="31" w:unhideWhenUsed="0" w:qFormat="1"/>
-    <w:lsdException w:name="Intense Reference" w:semiHidden="0" w:uiPriority="32" w:unhideWhenUsed="0" w:qFormat="1"/>
-    <w:lsdException w:name="Book Title" w:semiHidden="0" w:uiPriority="33" w:unhideWhenUsed="0" w:qFormat="1"/>
-    <w:lsdException w:name="Bibliography" w:uiPriority="37"/>
-    <w:lsdException w:name="TOC Heading" w:uiPriority="39" w:qFormat="1"/>
-  </w:latentStyles>
-  <w:style w:type="paragraph" w:default="1" w:styleId="Normal">
-    <w:name w:val="Normal"/>
-    <w:qFormat/>
-  </w:style>
-  <w:style w:type="character" w:default="1" w:styleId="Fuentedeprrafopredeter">
-    <w:name w:val="Default Paragraph Font"/>
-    <w:uiPriority w:val="1"/>
-    <w:semiHidden/>
-    <w:unhideWhenUsed/>
-  </w:style>
-  <w:style w:type="table" w:default="1" w:styleId="Tablanormal">
-    <w:name w:val="Normal Table"/>
-    <w:uiPriority w:val="99"/>
-    <w:semiHidden/>
-    <w:unhideWhenUsed/>
-    <w:tblPr>
-      <w:tblInd w:w="0" w:type="dxa"/>
-      <w:tblCellMar>
-        <w:top w:w="0" w:type="dxa"/>
-        <w:left w:w="108" w:type="dxa"/>
-        <w:bottom w:w="0" w:type="dxa"/>
-        <w:right w:w="108" w:type="dxa"/>
-      </w:tblCellMar>
-    </w:tblPr>
-  </w:style>
-  <w:style w:type="numbering" w:default="1" w:styleId="Sinlista">
-    <w:name w:val="No List"/>
-    <w:uiPriority w:val="99"/>
-    <w:semiHidden/>
-    <w:unhideWhenUsed/>
-  </w:style>
-  <w:style w:type="paragraph" w:customStyle="1" w:styleId="C83E3C28996844CE8912589F84408703">
-    <w:name w:val="C83E3C28996844CE8912589F84408703"/>
-    <w:rsid w:val="004C3102"/>
-  </w:style>
-  <w:style w:type="paragraph" w:customStyle="1" w:styleId="55D548551FB648DE8AE7663712F150A4">
-    <w:name w:val="55D548551FB648DE8AE7663712F150A4"/>
-    <w:rsid w:val="004C3102"/>
-  </w:style>
-  <w:style w:type="paragraph" w:customStyle="1" w:styleId="4887AD56B49943FDBAE91114AD047153">
-    <w:name w:val="4887AD56B49943FDBAE91114AD047153"/>
-    <w:rsid w:val="004C3102"/>
-  </w:style>
-</w:styles>
-</file>
-
-<file path=word/glossary/webSettings.xml><?xml version="1.0" encoding="utf-8"?>
-<w:webSettings xmlns:mc="http://schemas.openxmlformats.org/markup-compatibility/2006" xmlns:r="http://schemas.openxmlformats.org/officeDocument/2006/relationships" xmlns:w="http://schemas.openxmlformats.org/wordprocessingml/2006/main" xmlns:w14="http://schemas.microsoft.com/office/word/2010/wordml" mc:Ignorable="w14">
-  <w:optimizeForBrowser/>
-  <w:allowPNG/>
-</w:webSettings>
-</file>
-
 <file path=word/theme/theme1.xml><?xml version="1.0" encoding="utf-8"?>
 <a:theme xmlns:a="http://schemas.openxmlformats.org/drawingml/2006/main" name="Tema de Office">
   <a:themeElements>
@@ -48708,7 +46128,7 @@
   <a:extraClrSchemeLst/>
   <a:extLst>
     <a:ext uri="{05A4C25C-085E-4340-85A3-A5531E510DB2}">
-      <thm15:themeFamily xmlns="" xmlns:thm15="http://schemas.microsoft.com/office/thememl/2012/main" name="Office Theme" id="{62F939B6-93AF-4DB8-9C6B-D6C7DFDC589F}" vid="{4A3C46E8-61CC-4603-A589-7422A47A8E4A}"/>
+      <thm15:themeFamily xmlns:thm15="http://schemas.microsoft.com/office/thememl/2012/main" name="Office Theme" id="{62F939B6-93AF-4DB8-9C6B-D6C7DFDC589F}" vid="{4A3C46E8-61CC-4603-A589-7422A47A8E4A}"/>
     </a:ext>
   </a:extLst>
 </a:theme>
@@ -48719,7 +46139,7 @@
 </file>
 
 <file path=customXml/itemProps1.xml><?xml version="1.0" encoding="utf-8"?>
-<ds:datastoreItem xmlns:ds="http://schemas.openxmlformats.org/officeDocument/2006/customXml" ds:itemID="{C12EC03E-79A6-4559-B105-7918EA33D09A}">
+<ds:datastoreItem xmlns:ds="http://schemas.openxmlformats.org/officeDocument/2006/customXml" ds:itemID="{AFE7E839-D907-481F-8643-358D8D3E80E4}">
   <ds:schemaRefs>
     <ds:schemaRef ds:uri="http://schemas.openxmlformats.org/officeDocument/2006/bibliography"/>
   </ds:schemaRefs>

</xml_diff>

<commit_message>
modificando modelado de negocio
</commit_message>
<xml_diff>
--- a/Consolidada V 1.1.docx
+++ b/Consolidada V 1.1.docx
@@ -1,6 +1,6 @@
 
 <file path=word/document.xml><?xml version="1.0" encoding="utf-8"?>
-<w:document xmlns:wpc="http://schemas.microsoft.com/office/word/2010/wordprocessingCanvas" xmlns:mc="http://schemas.openxmlformats.org/markup-compatibility/2006" xmlns:o="urn:schemas-microsoft-com:office:office" xmlns:r="http://schemas.openxmlformats.org/officeDocument/2006/relationships" xmlns:m="http://schemas.openxmlformats.org/officeDocument/2006/math" xmlns:v="urn:schemas-microsoft-com:vml" xmlns:wp14="http://schemas.microsoft.com/office/word/2010/wordprocessingDrawing" xmlns:wp="http://schemas.openxmlformats.org/drawingml/2006/wordprocessingDrawing" xmlns:w10="urn:schemas-microsoft-com:office:word" xmlns:w="http://schemas.openxmlformats.org/wordprocessingml/2006/main" xmlns:w14="http://schemas.microsoft.com/office/word/2010/wordml" xmlns:w15="http://schemas.microsoft.com/office/word/2012/wordml" xmlns:wpg="http://schemas.microsoft.com/office/word/2010/wordprocessingGroup" xmlns:wpi="http://schemas.microsoft.com/office/word/2010/wordprocessingInk" xmlns:wne="http://schemas.microsoft.com/office/word/2006/wordml" xmlns:wps="http://schemas.microsoft.com/office/word/2010/wordprocessingShape" mc:Ignorable="w14 w15 wp14">
+<w:document xmlns:wpc="http://schemas.microsoft.com/office/word/2010/wordprocessingCanvas" xmlns:mc="http://schemas.openxmlformats.org/markup-compatibility/2006" xmlns:o="urn:schemas-microsoft-com:office:office" xmlns:r="http://schemas.openxmlformats.org/officeDocument/2006/relationships" xmlns:m="http://schemas.openxmlformats.org/officeDocument/2006/math" xmlns:v="urn:schemas-microsoft-com:vml" xmlns:wp14="http://schemas.microsoft.com/office/word/2010/wordprocessingDrawing" xmlns:wp="http://schemas.openxmlformats.org/drawingml/2006/wordprocessingDrawing" xmlns:w10="urn:schemas-microsoft-com:office:word" xmlns:w="http://schemas.openxmlformats.org/wordprocessingml/2006/main" xmlns:w14="http://schemas.microsoft.com/office/word/2010/wordml" xmlns:wpg="http://schemas.microsoft.com/office/word/2010/wordprocessingGroup" xmlns:wpi="http://schemas.microsoft.com/office/word/2010/wordprocessingInk" xmlns:wne="http://schemas.microsoft.com/office/word/2006/wordml" xmlns:wps="http://schemas.microsoft.com/office/word/2010/wordprocessingShape" mc:Ignorable="w14 wp14">
   <w:body>
     <w:p>
       <w:pPr>
@@ -476,7 +476,7 @@
           </mc:Choice>
           <mc:Fallback>
             <w:pict>
-              <v:shapetype w14:anchorId="60523202" id="_x0000_t202" coordsize="21600,21600" o:spt="202" path="m,l,21600r21600,l21600,xe">
+              <v:shapetype id="_x0000_t202" coordsize="21600,21600" o:spt="202" path="m,l,21600r21600,l21600,xe">
                 <v:stroke joinstyle="miter"/>
                 <v:path gradientshapeok="t" o:connecttype="rect"/>
               </v:shapetype>
@@ -11787,8 +11787,19 @@
           <w:sz w:val="24"/>
           <w:szCs w:val="24"/>
         </w:rPr>
-        <w:t xml:space="preserve"> Rails</w:t>
-      </w:r>
+        <w:t xml:space="preserve"> </w:t>
+      </w:r>
+      <w:proofErr w:type="spellStart"/>
+      <w:r>
+        <w:rPr>
+          <w:rFonts w:ascii="Times New Roman" w:hAnsi="Times New Roman" w:cs="Times New Roman"/>
+          <w:b/>
+          <w:sz w:val="24"/>
+          <w:szCs w:val="24"/>
+        </w:rPr>
+        <w:t>Rails</w:t>
+      </w:r>
+      <w:proofErr w:type="spellEnd"/>
       <w:r>
         <w:rPr>
           <w:b/>
@@ -12531,12 +12542,7 @@
         <w:t xml:space="preserve"> </w:t>
       </w:r>
       <w:r>
-        <w:t>usuario</w:t>
-      </w:r>
-      <w:bookmarkStart w:id="13" w:name="_GoBack"/>
-      <w:bookmarkEnd w:id="13"/>
-      <w:r>
-        <w:t xml:space="preserve"> visitante que solita los pedidos, debe contar con un conocimiento básico sobre el manejo de páginas web.</w:t>
+        <w:t>usuario visitante que solita los pedidos, debe contar con un conocimiento básico sobre el manejo de páginas web.</w:t>
       </w:r>
     </w:p>
     <w:p>
@@ -12561,7 +12567,7 @@
           <w:szCs w:val="24"/>
         </w:rPr>
       </w:pPr>
-      <w:bookmarkStart w:id="14" w:name="_Toc452071171"/>
+      <w:bookmarkStart w:id="13" w:name="_Toc452071171"/>
       <w:r>
         <w:rPr>
           <w:rFonts w:ascii="Times New Roman" w:hAnsi="Times New Roman" w:cs="Times New Roman"/>
@@ -12571,7 +12577,7 @@
         </w:rPr>
         <w:t>Restricciones</w:t>
       </w:r>
-      <w:bookmarkEnd w:id="14"/>
+      <w:bookmarkEnd w:id="13"/>
     </w:p>
     <w:p>
       <w:pPr>
@@ -12908,7 +12914,7 @@
           <w:szCs w:val="24"/>
         </w:rPr>
       </w:pPr>
-      <w:bookmarkStart w:id="15" w:name="_Toc452071172"/>
+      <w:bookmarkStart w:id="14" w:name="_Toc452071172"/>
       <w:r>
         <w:rPr>
           <w:rFonts w:ascii="Times New Roman" w:hAnsi="Times New Roman" w:cs="Times New Roman"/>
@@ -12918,7 +12924,7 @@
         </w:rPr>
         <w:t>Suposiciones y Dependencias</w:t>
       </w:r>
-      <w:bookmarkEnd w:id="15"/>
+      <w:bookmarkEnd w:id="14"/>
     </w:p>
     <w:p>
       <w:pPr>
@@ -12976,7 +12982,7 @@
           <w:szCs w:val="28"/>
         </w:rPr>
       </w:pPr>
-      <w:bookmarkStart w:id="16" w:name="_Toc452071173"/>
+      <w:bookmarkStart w:id="15" w:name="_Toc452071173"/>
       <w:r>
         <w:rPr>
           <w:b/>
@@ -12985,7 +12991,7 @@
         </w:rPr>
         <w:t>Requisitos Específicos</w:t>
       </w:r>
-      <w:bookmarkEnd w:id="16"/>
+      <w:bookmarkEnd w:id="15"/>
     </w:p>
     <w:p>
       <w:pPr>
@@ -13014,7 +13020,7 @@
           <w:szCs w:val="24"/>
         </w:rPr>
       </w:pPr>
-      <w:bookmarkStart w:id="17" w:name="_Toc452071174"/>
+      <w:bookmarkStart w:id="16" w:name="_Toc452071174"/>
       <w:r>
         <w:rPr>
           <w:rFonts w:ascii="Times New Roman" w:hAnsi="Times New Roman" w:cs="Times New Roman"/>
@@ -13024,7 +13030,7 @@
         </w:rPr>
         <w:t>Interfaces Externas</w:t>
       </w:r>
-      <w:bookmarkEnd w:id="17"/>
+      <w:bookmarkEnd w:id="16"/>
       <w:r>
         <w:rPr>
           <w:rFonts w:ascii="Times New Roman" w:hAnsi="Times New Roman" w:cs="Times New Roman"/>
@@ -13068,7 +13074,7 @@
           <w:szCs w:val="24"/>
         </w:rPr>
       </w:pPr>
-      <w:bookmarkStart w:id="18" w:name="_Toc452071175"/>
+      <w:bookmarkStart w:id="17" w:name="_Toc452071175"/>
       <w:r>
         <w:rPr>
           <w:rFonts w:ascii="Times New Roman" w:hAnsi="Times New Roman" w:cs="Times New Roman"/>
@@ -13078,7 +13084,7 @@
         </w:rPr>
         <w:t>Funciones del Sistema</w:t>
       </w:r>
-      <w:bookmarkEnd w:id="18"/>
+      <w:bookmarkEnd w:id="17"/>
     </w:p>
     <w:p>
       <w:pPr>
@@ -13170,7 +13176,7 @@
         </w:rPr>
         <w:t xml:space="preserve"> </w:t>
       </w:r>
-      <w:bookmarkStart w:id="19" w:name="_Toc452071176"/>
+      <w:bookmarkStart w:id="18" w:name="_Toc452071176"/>
       <w:r>
         <w:rPr>
           <w:rFonts w:ascii="Times New Roman" w:hAnsi="Times New Roman" w:cs="Times New Roman"/>
@@ -13180,7 +13186,7 @@
         </w:rPr>
         <w:t>Rendimiento del sistema</w:t>
       </w:r>
-      <w:bookmarkEnd w:id="19"/>
+      <w:bookmarkEnd w:id="18"/>
     </w:p>
     <w:p>
       <w:pPr>
@@ -13205,35 +13211,22 @@
         <w:jc w:val="both"/>
       </w:pPr>
       <w:r>
-        <w:t xml:space="preserve">El computador </w:t>
-      </w:r>
-      <w:proofErr w:type="spellStart"/>
-      <w:r>
-        <w:t>d</w:t>
-      </w:r>
-      <w:r>
-        <w:t>la</w:t>
-      </w:r>
-      <w:proofErr w:type="spellEnd"/>
-      <w:r>
-        <w:t xml:space="preserve"> recepcionista</w:t>
-      </w:r>
-      <w:r>
-        <w:t xml:space="preserve"> deberá contar con un navegador web </w:t>
+        <w:t>El computador d</w:t>
+      </w:r>
+      <w:r>
+        <w:t xml:space="preserve">el usuario </w:t>
+      </w:r>
+      <w:r>
+        <w:t xml:space="preserve">deberá contar con un navegador web </w:t>
       </w:r>
       <w:r>
         <w:t>(</w:t>
       </w:r>
       <w:r>
-        <w:t xml:space="preserve">Google </w:t>
-      </w:r>
-      <w:proofErr w:type="spellStart"/>
-      <w:r>
-        <w:t>Chrome</w:t>
-      </w:r>
-      <w:proofErr w:type="spellEnd"/>
-      <w:r>
-        <w:t>, Firefox, Internet Explorer</w:t>
+        <w:t>Google Chrome, Firefox, Internet Explorer</w:t>
+      </w:r>
+      <w:r>
+        <w:t>, etc.</w:t>
       </w:r>
       <w:r>
         <w:t>)</w:t>
@@ -13277,7 +13270,7 @@
           <w:szCs w:val="24"/>
         </w:rPr>
       </w:pPr>
-      <w:bookmarkStart w:id="20" w:name="_Toc452071177"/>
+      <w:bookmarkStart w:id="19" w:name="_Toc452071177"/>
       <w:r>
         <w:rPr>
           <w:rFonts w:ascii="Times New Roman" w:hAnsi="Times New Roman" w:cs="Times New Roman"/>
@@ -13287,7 +13280,7 @@
         </w:rPr>
         <w:t>Requerimientos lógicos del sistema de base de datos</w:t>
       </w:r>
-      <w:bookmarkEnd w:id="20"/>
+      <w:bookmarkEnd w:id="19"/>
     </w:p>
     <w:p>
       <w:pPr>
@@ -13344,7 +13337,7 @@
           <w:szCs w:val="24"/>
         </w:rPr>
       </w:pPr>
-      <w:bookmarkStart w:id="21" w:name="_Toc452071178"/>
+      <w:bookmarkStart w:id="20" w:name="_Toc452071178"/>
       <w:r>
         <w:rPr>
           <w:rFonts w:ascii="Times New Roman" w:hAnsi="Times New Roman" w:cs="Times New Roman"/>
@@ -13354,7 +13347,7 @@
         </w:rPr>
         <w:t>Propiedades emergentes del Sistema</w:t>
       </w:r>
-      <w:bookmarkEnd w:id="21"/>
+      <w:bookmarkEnd w:id="20"/>
     </w:p>
     <w:p>
       <w:pPr>
@@ -13725,7 +13718,7 @@
           </w14:textFill>
         </w:rPr>
       </w:pPr>
-      <w:bookmarkStart w:id="22" w:name="_Toc452071179"/>
+      <w:bookmarkStart w:id="21" w:name="_Toc452071179"/>
       <w:r>
         <w:rPr>
           <w:rFonts w:ascii="Times New Roman" w:hAnsi="Times New Roman" w:cs="Times New Roman"/>
@@ -13781,7 +13774,7 @@
         </w:rPr>
         <w:t>Capítulo I</w:t>
       </w:r>
-      <w:bookmarkEnd w:id="22"/>
+      <w:bookmarkEnd w:id="21"/>
     </w:p>
     <w:p>
       <w:pPr>
@@ -14233,13 +14226,67 @@
         <w:tab/>
       </w:r>
       <w:r>
-        <w:t>El cliente llama al negocio, el recepcionista o encargado atiende la llamada y le consulta sobre su necesidad, el cliente si no conoce el menú o lo que le gustaría consumir le pregunta al encargado sobre el menú vigente, el encargado le dicta el menú posteriormente el cliente elige según su preferencia, el encargado pregunta si está satisfecho con su pedido o si le gustaría agregar algo más, el cliente pide algo mas o solo confirma el pedido, el encargado solicita los datos personales del cliente como: nombre, número de teléfono y dirección, una vez obtenido los datos el encargado le</w:t>
-      </w:r>
-      <w:r>
-        <w:t xml:space="preserve"> pregunta </w:t>
-      </w:r>
-      <w:r>
-        <w:t xml:space="preserve">si tiene cambio el cliente le contesta  </w:t>
+        <w:t xml:space="preserve">El cliente llama al negocio, la </w:t>
+      </w:r>
+      <w:r>
+        <w:t xml:space="preserve"> recepcionista atiende la llamada y le consulta sobre su necesidad, el cliente si no conoce el menú </w:t>
+      </w:r>
+      <w:r>
+        <w:t xml:space="preserve">o lo que le gustaría consumir </w:t>
+      </w:r>
+      <w:r>
+        <w:t xml:space="preserve">pregunta sobre el menú vigente, </w:t>
+      </w:r>
+      <w:r>
+        <w:t xml:space="preserve">la  recepcionista </w:t>
+      </w:r>
+      <w:r>
+        <w:t>le dicta el menú</w:t>
+      </w:r>
+      <w:r>
+        <w:t>,</w:t>
+      </w:r>
+      <w:r>
+        <w:t xml:space="preserve"> posteriormente el cliente elige según su preferencia, </w:t>
+      </w:r>
+      <w:r>
+        <w:t>la  recepcionis</w:t>
+      </w:r>
+      <w:r>
+        <w:t xml:space="preserve">ta </w:t>
+      </w:r>
+      <w:r>
+        <w:t>pregunta si está satisfecho con su pedido o si le gustaría agregar algo más, el cliente pide algo mas o solo confirma el pedido</w:t>
+      </w:r>
+      <w:r>
+        <w:t>,</w:t>
+      </w:r>
+      <w:r>
+        <w:t xml:space="preserve"> </w:t>
+      </w:r>
+      <w:r>
+        <w:t xml:space="preserve">la  recepcionista </w:t>
+      </w:r>
+      <w:r>
+        <w:t xml:space="preserve">solicita los datos personales del cliente como: nombre, número de teléfono y dirección, una vez obtenido los datos </w:t>
+      </w:r>
+      <w:r>
+        <w:t>la  recepcionista</w:t>
+      </w:r>
+      <w:r>
+        <w:t xml:space="preserve"> </w:t>
+      </w:r>
+      <w:r>
+        <w:t xml:space="preserve">le comunica el monto total y </w:t>
+      </w:r>
+      <w:r>
+        <w:t xml:space="preserve">pregunta </w:t>
+      </w:r>
+      <w:r>
+        <w:t>si tiene cambio</w:t>
+      </w:r>
+      <w:r>
+        <w:t xml:space="preserve">, el cliente le contesta </w:t>
       </w:r>
       <w:r>
         <w:t>y finaliza</w:t>
@@ -14251,7 +14298,16 @@
         <w:t>la llamada, el pedido es pasado de la recepción a la co</w:t>
       </w:r>
       <w:r>
-        <w:t>cina en donde es procesada,</w:t>
+        <w:t>cina en donde se</w:t>
+      </w:r>
+      <w:r>
+        <w:t xml:space="preserve"> </w:t>
+      </w:r>
+      <w:r>
+        <w:t>prepara</w:t>
+      </w:r>
+      <w:r>
+        <w:t>,</w:t>
       </w:r>
       <w:r>
         <w:t xml:space="preserve"> luego de elaborar co</w:t>
@@ -14260,10 +14316,22 @@
         <w:t>mple</w:t>
       </w:r>
       <w:r>
-        <w:t>tamente el pedido, le da al repartidor</w:t>
-      </w:r>
-      <w:r>
-        <w:t xml:space="preserve"> para acercarle al cliente su pedido y cobrarle.</w:t>
+        <w:t xml:space="preserve">tamente el pedido, </w:t>
+      </w:r>
+      <w:r>
+        <w:t>se le entrega al</w:t>
+      </w:r>
+      <w:r>
+        <w:t xml:space="preserve"> repartidor</w:t>
+      </w:r>
+      <w:r>
+        <w:t xml:space="preserve"> para </w:t>
+      </w:r>
+      <w:r>
+        <w:t>enviarle al cliente su pedido y cobrar</w:t>
+      </w:r>
+      <w:r>
+        <w:t>.</w:t>
       </w:r>
     </w:p>
     <w:p>
@@ -14314,10 +14382,9 @@
           <w:sz w:val="24"/>
           <w:lang w:eastAsia="es-ES"/>
         </w:rPr>
-        <w:lastRenderedPageBreak/>
         <w:drawing>
           <wp:inline distT="0" distB="0" distL="0" distR="0">
-            <wp:extent cx="5400040" cy="5487670"/>
+            <wp:extent cx="5281684" cy="3548418"/>
             <wp:effectExtent l="0" t="0" r="0" b="0"/>
             <wp:docPr id="3" name="0 Imagen"/>
             <wp:cNvGraphicFramePr>
@@ -14330,26 +14397,33 @@
                     <pic:cNvPr id="0" name="COMPLETO.png"/>
                     <pic:cNvPicPr/>
                   </pic:nvPicPr>
-                  <pic:blipFill>
-                    <a:blip r:embed="rId8">
+                  <pic:blipFill rotWithShape="1">
+                    <a:blip r:embed="rId9">
                       <a:extLst>
                         <a:ext uri="{28A0092B-C50C-407E-A947-70E740481C1C}">
                           <a14:useLocalDpi xmlns:a14="http://schemas.microsoft.com/office/drawing/2010/main" val="0"/>
                         </a:ext>
                       </a:extLst>
                     </a:blip>
-                    <a:stretch>
-                      <a:fillRect/>
-                    </a:stretch>
+                    <a:srcRect r="2149" b="44641"/>
+                    <a:stretch/>
                   </pic:blipFill>
-                  <pic:spPr>
+                  <pic:spPr bwMode="auto">
                     <a:xfrm>
                       <a:off x="0" y="0"/>
-                      <a:ext cx="5400040" cy="5487670"/>
+                      <a:ext cx="5283983" cy="3549963"/>
                     </a:xfrm>
                     <a:prstGeom prst="rect">
                       <a:avLst/>
                     </a:prstGeom>
+                    <a:ln>
+                      <a:noFill/>
+                    </a:ln>
+                    <a:extLst>
+                      <a:ext uri="{53640926-AAD7-44D8-BBD7-CCE9431645EC}">
+                        <a14:shadowObscured xmlns:a14="http://schemas.microsoft.com/office/drawing/2010/main"/>
+                      </a:ext>
+                    </a:extLst>
                   </pic:spPr>
                 </pic:pic>
               </a:graphicData>
@@ -14366,6 +14440,16 @@
     <w:p>
       <w:pPr>
         <w:jc w:val="both"/>
+      </w:pPr>
+    </w:p>
+    <w:p>
+      <w:pPr>
+        <w:jc w:val="both"/>
+      </w:pPr>
+    </w:p>
+    <w:p>
+      <w:pPr>
+        <w:jc w:val="both"/>
         <w:rPr>
           <w:rFonts w:ascii="Times New Roman" w:hAnsi="Times New Roman" w:cs="Times New Roman"/>
           <w:b/>
@@ -14382,6 +14466,7 @@
           <w:sz w:val="24"/>
           <w:szCs w:val="24"/>
         </w:rPr>
+        <w:lastRenderedPageBreak/>
         <w:tab/>
       </w:r>
       <w:r>
@@ -14512,7 +14597,14 @@
                 <w:rFonts w:cstheme="minorHAnsi"/>
                 <w:szCs w:val="24"/>
               </w:rPr>
-              <w:t>Cliente, Usuario</w:t>
+              <w:t xml:space="preserve">Cliente, </w:t>
+            </w:r>
+            <w:r>
+              <w:rPr>
+                <w:rFonts w:cstheme="minorHAnsi"/>
+                <w:szCs w:val="24"/>
+              </w:rPr>
+              <w:t>Recepcionista</w:t>
             </w:r>
             <w:r>
               <w:rPr>
@@ -14577,7 +14669,14 @@
                 <w:rFonts w:cstheme="minorHAnsi"/>
                 <w:szCs w:val="24"/>
               </w:rPr>
-              <w:t>06-04-2016</w:t>
+              <w:t>04-06</w:t>
+            </w:r>
+            <w:r>
+              <w:rPr>
+                <w:rFonts w:cstheme="minorHAnsi"/>
+                <w:szCs w:val="24"/>
+              </w:rPr>
+              <w:t>-2016</w:t>
             </w:r>
             <w:r>
               <w:rPr>
@@ -14724,7 +14823,7 @@
                 <w:b/>
                 <w:szCs w:val="24"/>
               </w:rPr>
-              <w:t>Flujo normal Desglosado</w:t>
+              <w:t xml:space="preserve">Flujo normal </w:t>
             </w:r>
           </w:p>
         </w:tc>
@@ -14759,6 +14858,10 @@
           <w:p>
             <w:pPr>
               <w:pStyle w:val="Prrafodelista"/>
+              <w:numPr>
+                <w:ilvl w:val="0"/>
+                <w:numId w:val="11"/>
+              </w:numPr>
               <w:jc w:val="both"/>
               <w:rPr>
                 <w:rFonts w:cstheme="minorHAnsi"/>
@@ -14770,18 +14873,22 @@
                 <w:rFonts w:cstheme="minorHAnsi"/>
                 <w:szCs w:val="24"/>
               </w:rPr>
-              <w:t>El cliente debe tener un teléfono de línea Baja o bien línea alta, celular. Método por el cual el cliente realiza una llamada para realizar su pedido.</w:t>
-            </w:r>
-          </w:p>
-          <w:p>
-            <w:pPr>
-              <w:pStyle w:val="Prrafodelista"/>
-              <w:jc w:val="both"/>
+              <w:t>La recepcionista</w:t>
+            </w:r>
+            <w:r>
               <w:rPr>
                 <w:rFonts w:cstheme="minorHAnsi"/>
                 <w:szCs w:val="24"/>
               </w:rPr>
-            </w:pPr>
+              <w:t xml:space="preserve"> contesta la llamada y pregunta que se le ofrece</w:t>
+            </w:r>
+            <w:r>
+              <w:rPr>
+                <w:rFonts w:cstheme="minorHAnsi"/>
+                <w:szCs w:val="24"/>
+              </w:rPr>
+              <w:t>.</w:t>
+            </w:r>
           </w:p>
           <w:p>
             <w:pPr>
@@ -14801,49 +14908,36 @@
                 <w:rFonts w:cstheme="minorHAnsi"/>
                 <w:szCs w:val="24"/>
               </w:rPr>
-              <w:t>La recepcionista</w:t>
+              <w:t>Si no conoce el menú</w:t>
             </w:r>
             <w:r>
               <w:rPr>
                 <w:rFonts w:cstheme="minorHAnsi"/>
                 <w:szCs w:val="24"/>
               </w:rPr>
-              <w:t xml:space="preserve"> contesta la llamada y pregunta que se le ofrece</w:t>
-            </w:r>
-          </w:p>
-          <w:p>
-            <w:pPr>
-              <w:pStyle w:val="Prrafodelista"/>
-              <w:jc w:val="both"/>
+              <w:t xml:space="preserve"> le pregunta a la</w:t>
+            </w:r>
+            <w:r>
               <w:rPr>
                 <w:rFonts w:cstheme="minorHAnsi"/>
                 <w:szCs w:val="24"/>
               </w:rPr>
-            </w:pPr>
+              <w:t xml:space="preserve"> recepcionista</w:t>
+            </w:r>
             <w:r>
               <w:rPr>
                 <w:rFonts w:cstheme="minorHAnsi"/>
                 <w:szCs w:val="24"/>
               </w:rPr>
-              <w:t>La recepcionista</w:t>
+              <w:t>.</w:t>
             </w:r>
             <w:r>
               <w:rPr>
                 <w:rFonts w:cstheme="minorHAnsi"/>
                 <w:szCs w:val="24"/>
               </w:rPr>
-              <w:t>, que en este caso sería la persona encargada de atender las llamadas, atiende la llamada e inicia una conversación con el cliente.</w:t>
-            </w:r>
-          </w:p>
-          <w:p>
-            <w:pPr>
-              <w:pStyle w:val="Prrafodelista"/>
-              <w:jc w:val="both"/>
-              <w:rPr>
-                <w:rFonts w:cstheme="minorHAnsi"/>
-                <w:szCs w:val="24"/>
-              </w:rPr>
-            </w:pPr>
+              <w:t xml:space="preserve"> Si conoce el menú pasa al paso 6.</w:t>
+            </w:r>
             <w:r>
               <w:rPr>
                 <w:rFonts w:cstheme="minorHAnsi"/>
@@ -14870,55 +14964,7 @@
                 <w:rFonts w:cstheme="minorHAnsi"/>
                 <w:szCs w:val="24"/>
               </w:rPr>
-              <w:t>La recepcionista</w:t>
-            </w:r>
-            <w:r>
-              <w:rPr>
-                <w:rFonts w:cstheme="minorHAnsi"/>
-                <w:szCs w:val="24"/>
-              </w:rPr>
-              <w:t xml:space="preserve"> consulta las opciones de  comidas.( en caso de que el cliente ya sabe lo que quiere pasamos al paso 5)</w:t>
-            </w:r>
-          </w:p>
-          <w:p>
-            <w:pPr>
-              <w:pStyle w:val="Prrafodelista"/>
-              <w:jc w:val="both"/>
-              <w:rPr>
-                <w:rFonts w:cstheme="minorHAnsi"/>
-                <w:szCs w:val="24"/>
-              </w:rPr>
-            </w:pPr>
-            <w:r>
-              <w:rPr>
-                <w:rFonts w:cstheme="minorHAnsi"/>
-                <w:szCs w:val="24"/>
-              </w:rPr>
-              <w:t>La recepcionista</w:t>
-            </w:r>
-            <w:r>
-              <w:rPr>
-                <w:rFonts w:cstheme="minorHAnsi"/>
-                <w:szCs w:val="24"/>
-              </w:rPr>
-              <w:t xml:space="preserve"> posee un menú con los platos disponibles al cliente.</w:t>
-            </w:r>
-          </w:p>
-          <w:p>
-            <w:pPr>
-              <w:pStyle w:val="Prrafodelista"/>
-              <w:jc w:val="both"/>
-              <w:rPr>
-                <w:rFonts w:cstheme="minorHAnsi"/>
-                <w:szCs w:val="24"/>
-              </w:rPr>
-            </w:pPr>
-            <w:r>
-              <w:rPr>
-                <w:rFonts w:cstheme="minorHAnsi"/>
-                <w:szCs w:val="24"/>
-              </w:rPr>
-              <w:t xml:space="preserve"> </w:t>
+              <w:t>La recepcionista le dicta el menú.</w:t>
             </w:r>
           </w:p>
           <w:p>
@@ -14939,48 +14985,8 @@
                 <w:rFonts w:cstheme="minorHAnsi"/>
                 <w:szCs w:val="24"/>
               </w:rPr>
-              <w:t>La recepcionista</w:t>
-            </w:r>
-            <w:r>
-              <w:rPr>
-                <w:rFonts w:cstheme="minorHAnsi"/>
-                <w:szCs w:val="24"/>
-              </w:rPr>
-              <w:t xml:space="preserve"> le dicta el menú</w:t>
-            </w:r>
-          </w:p>
-          <w:p>
-            <w:pPr>
-              <w:pStyle w:val="Prrafodelista"/>
-              <w:rPr>
-                <w:rFonts w:cstheme="minorHAnsi"/>
-                <w:szCs w:val="24"/>
-              </w:rPr>
-            </w:pPr>
-            <w:r>
-              <w:rPr>
-                <w:rFonts w:cstheme="minorHAnsi"/>
-                <w:szCs w:val="24"/>
-              </w:rPr>
-              <w:t>La recepcionista</w:t>
-            </w:r>
-            <w:r>
-              <w:rPr>
-                <w:rFonts w:cstheme="minorHAnsi"/>
-                <w:szCs w:val="24"/>
-              </w:rPr>
-              <w:t xml:space="preserve"> le dice al cliente la lista de platos disponibles para su elección.</w:t>
-            </w:r>
-          </w:p>
-          <w:p>
-            <w:pPr>
-              <w:pStyle w:val="Prrafodelista"/>
-              <w:jc w:val="both"/>
-              <w:rPr>
-                <w:rFonts w:cstheme="minorHAnsi"/>
-                <w:szCs w:val="24"/>
-              </w:rPr>
-            </w:pPr>
+              <w:t>El cliente realiza su pedido.</w:t>
+            </w:r>
           </w:p>
           <w:p>
             <w:pPr>
@@ -15000,24 +15006,28 @@
                 <w:rFonts w:cstheme="minorHAnsi"/>
                 <w:szCs w:val="24"/>
               </w:rPr>
-              <w:t>El cliente elige el menú</w:t>
-            </w:r>
-          </w:p>
-          <w:p>
-            <w:pPr>
-              <w:pStyle w:val="Prrafodelista"/>
-              <w:jc w:val="both"/>
+              <w:t>La recepcionista</w:t>
+            </w:r>
+            <w:r>
               <w:rPr>
                 <w:rFonts w:cstheme="minorHAnsi"/>
                 <w:szCs w:val="24"/>
               </w:rPr>
-            </w:pPr>
+              <w:t xml:space="preserve"> anota el </w:t>
+            </w:r>
             <w:r>
               <w:rPr>
                 <w:rFonts w:cstheme="minorHAnsi"/>
                 <w:szCs w:val="24"/>
               </w:rPr>
-              <w:t>El cliente da a conocer al usuario el plato de su elección.</w:t>
+              <w:t>pedido</w:t>
+            </w:r>
+            <w:r>
+              <w:rPr>
+                <w:rFonts w:cstheme="minorHAnsi"/>
+                <w:szCs w:val="24"/>
+              </w:rPr>
+              <w:t>.</w:t>
             </w:r>
           </w:p>
           <w:p>
@@ -15045,42 +15055,15 @@
                 <w:rFonts w:cstheme="minorHAnsi"/>
                 <w:szCs w:val="24"/>
               </w:rPr>
-              <w:t xml:space="preserve"> anota al cliente su pedido</w:t>
-            </w:r>
-          </w:p>
-          <w:p>
-            <w:pPr>
-              <w:pStyle w:val="Prrafodelista"/>
-              <w:jc w:val="both"/>
+              <w:t xml:space="preserve"> Pregunta si quiere agregar algo más  a su pedido</w:t>
+            </w:r>
+            <w:r>
               <w:rPr>
                 <w:rFonts w:cstheme="minorHAnsi"/>
                 <w:szCs w:val="24"/>
               </w:rPr>
-            </w:pPr>
-            <w:r>
-              <w:rPr>
-                <w:rFonts w:cstheme="minorHAnsi"/>
-                <w:szCs w:val="24"/>
-              </w:rPr>
-              <w:t>La recepcionista</w:t>
-            </w:r>
-            <w:r>
-              <w:rPr>
-                <w:rFonts w:cstheme="minorHAnsi"/>
-                <w:szCs w:val="24"/>
-              </w:rPr>
-              <w:t xml:space="preserve"> toma el pedido del cliente y lo anota. Lo agenda</w:t>
-            </w:r>
-          </w:p>
-          <w:p>
-            <w:pPr>
-              <w:pStyle w:val="Prrafodelista"/>
-              <w:jc w:val="both"/>
-              <w:rPr>
-                <w:rFonts w:cstheme="minorHAnsi"/>
-                <w:szCs w:val="24"/>
-              </w:rPr>
-            </w:pPr>
+              <w:t>.</w:t>
+            </w:r>
           </w:p>
           <w:p>
             <w:pPr>
@@ -15098,21 +15081,74 @@
             <w:r>
               <w:rPr>
                 <w:rFonts w:cstheme="minorHAnsi"/>
-                <w:szCs w:val="24"/>
-              </w:rPr>
-              <w:t>La recepcionista</w:t>
+                <w:color w:val="000000"/>
+              </w:rPr>
+              <w:t>En caso d</w:t>
+            </w:r>
+            <w:r>
+              <w:rPr>
+                <w:rFonts w:cstheme="minorHAnsi"/>
+                <w:color w:val="000000"/>
+              </w:rPr>
+              <w:t>e</w:t>
+            </w:r>
+            <w:r>
+              <w:rPr>
+                <w:rFonts w:cstheme="minorHAnsi"/>
+                <w:color w:val="000000"/>
+              </w:rPr>
+              <w:t xml:space="preserve"> que el cliente </w:t>
+            </w:r>
+            <w:r>
+              <w:rPr>
+                <w:rFonts w:cstheme="minorHAnsi"/>
+                <w:color w:val="000000"/>
+              </w:rPr>
+              <w:t>diga “No”</w:t>
+            </w:r>
+            <w:r>
+              <w:rPr>
+                <w:rFonts w:cstheme="minorHAnsi"/>
+                <w:color w:val="000000"/>
+              </w:rPr>
+              <w:t xml:space="preserve"> solo confirma</w:t>
+            </w:r>
+            <w:r>
+              <w:rPr>
+                <w:rFonts w:cstheme="minorHAnsi"/>
+                <w:color w:val="000000"/>
+              </w:rPr>
+              <w:t xml:space="preserve"> su pedido</w:t>
+            </w:r>
+            <w:r>
+              <w:rPr>
+                <w:rFonts w:cstheme="minorHAnsi"/>
+                <w:color w:val="000000"/>
+              </w:rPr>
+              <w:t>.</w:t>
             </w:r>
             <w:r>
               <w:rPr>
                 <w:rFonts w:cstheme="minorHAnsi"/>
                 <w:szCs w:val="24"/>
               </w:rPr>
-              <w:t xml:space="preserve"> Pregunta si quiere agregar algo más  a su pedido</w:t>
+              <w:t xml:space="preserve"> </w:t>
+            </w:r>
+            <w:r>
+              <w:rPr>
+                <w:rFonts w:cstheme="minorHAnsi"/>
+                <w:szCs w:val="24"/>
+              </w:rPr>
+              <w:t>Si el cliente responde “Si” vuelve al paso 5.</w:t>
             </w:r>
           </w:p>
           <w:p>
             <w:pPr>
               <w:pStyle w:val="Prrafodelista"/>
+              <w:numPr>
+                <w:ilvl w:val="0"/>
+                <w:numId w:val="11"/>
+              </w:numPr>
               <w:jc w:val="both"/>
               <w:rPr>
                 <w:rFonts w:cstheme="minorHAnsi"/>
@@ -15122,27 +15158,17 @@
             <w:r>
               <w:rPr>
                 <w:rFonts w:cstheme="minorHAnsi"/>
-                <w:szCs w:val="24"/>
+                <w:color w:val="000000"/>
               </w:rPr>
               <w:t>La recepcionista</w:t>
             </w:r>
             <w:r>
               <w:rPr>
                 <w:rFonts w:cstheme="minorHAnsi"/>
-                <w:szCs w:val="24"/>
-              </w:rPr>
-              <w:t xml:space="preserve"> pregunta al cliente si le gustaría agregar algún plato más o bebida al pedido.</w:t>
-            </w:r>
-          </w:p>
-          <w:p>
-            <w:pPr>
-              <w:pStyle w:val="Prrafodelista"/>
-              <w:jc w:val="both"/>
-              <w:rPr>
-                <w:rFonts w:cstheme="minorHAnsi"/>
-                <w:szCs w:val="24"/>
-              </w:rPr>
-            </w:pPr>
+                <w:color w:val="000000"/>
+              </w:rPr>
+              <w:t xml:space="preserve"> solicita los datos personales al cliente(nombre, apellido, dirección, número teléfono)</w:t>
+            </w:r>
           </w:p>
           <w:p>
             <w:pPr>
@@ -15164,49 +15190,59 @@
                 <w:rFonts w:cstheme="minorHAnsi"/>
                 <w:color w:val="000000"/>
               </w:rPr>
-              <w:t>En caso d que el cliente ya  esté satisfecho con su pedido solo confirma  o si desea algo más volvemos al paso 5</w:t>
-            </w:r>
-          </w:p>
-          <w:p>
-            <w:pPr>
-              <w:pStyle w:val="Prrafodelista"/>
-              <w:jc w:val="both"/>
+              <w:t>La recepcionista</w:t>
+            </w:r>
+            <w:r>
               <w:rPr>
                 <w:rFonts w:cstheme="minorHAnsi"/>
                 <w:color w:val="000000"/>
               </w:rPr>
-            </w:pPr>
+              <w:t xml:space="preserve"> comunica el</w:t>
+            </w:r>
             <w:r>
               <w:rPr>
                 <w:rFonts w:cstheme="minorHAnsi"/>
                 <w:color w:val="000000"/>
               </w:rPr>
-              <w:t xml:space="preserve">Si el cliente no desea agregar nada más al pedido, </w:t>
+              <w:t xml:space="preserve"> tiempo estimado, </w:t>
             </w:r>
             <w:r>
               <w:rPr>
                 <w:rFonts w:cstheme="minorHAnsi"/>
                 <w:color w:val="000000"/>
               </w:rPr>
-              <w:t>la recepcionista</w:t>
+              <w:t>monto total y</w:t>
             </w:r>
             <w:r>
               <w:rPr>
                 <w:rFonts w:cstheme="minorHAnsi"/>
                 <w:color w:val="000000"/>
               </w:rPr>
-              <w:t xml:space="preserve"> confirma el pedido.</w:t>
-            </w:r>
-          </w:p>
-          <w:p>
-            <w:pPr>
-              <w:pStyle w:val="Prrafodelista"/>
-              <w:jc w:val="both"/>
+              <w:t xml:space="preserve"> pregunta si tiene camb</w:t>
+            </w:r>
+            <w:r>
               <w:rPr>
                 <w:rFonts w:cstheme="minorHAnsi"/>
-                <w:szCs w:val="24"/>
-              </w:rPr>
-            </w:pPr>
+                <w:color w:val="000000"/>
+              </w:rPr>
+              <w:t>i</w:t>
+            </w:r>
+            <w:r>
+              <w:rPr>
+                <w:rFonts w:cstheme="minorHAnsi"/>
+                <w:color w:val="000000"/>
+              </w:rPr>
+              <w:t>o.</w:t>
+            </w:r>
+            <w:r>
+              <w:rPr>
+                <w:rFonts w:eastAsia="Times New Roman" w:cstheme="minorHAnsi"/>
+                <w:color w:val="000000"/>
+                <w:szCs w:val="20"/>
+                <w:lang w:eastAsia="es-ES"/>
+              </w:rPr>
+              <w:t xml:space="preserve"> </w:t>
+            </w:r>
           </w:p>
           <w:p>
             <w:pPr>
@@ -15226,150 +15262,22 @@
                 <w:rFonts w:cstheme="minorHAnsi"/>
                 <w:color w:val="000000"/>
               </w:rPr>
-              <w:t>La recepcionista</w:t>
+              <w:t xml:space="preserve">El cliente le </w:t>
             </w:r>
             <w:r>
               <w:rPr>
                 <w:rFonts w:cstheme="minorHAnsi"/>
                 <w:color w:val="000000"/>
               </w:rPr>
-              <w:t xml:space="preserve"> solicita los datos personales al cliente(nombre, apellido, dirección, número teléfono)</w:t>
-            </w:r>
-          </w:p>
-          <w:p>
-            <w:pPr>
-              <w:pStyle w:val="Prrafodelista"/>
-              <w:jc w:val="both"/>
+              <w:t xml:space="preserve">contesta </w:t>
+            </w:r>
+            <w:r>
               <w:rPr>
                 <w:rFonts w:cstheme="minorHAnsi"/>
                 <w:color w:val="000000"/>
               </w:rPr>
-            </w:pPr>
-            <w:r>
-              <w:rPr>
-                <w:rFonts w:cstheme="minorHAnsi"/>
-                <w:color w:val="000000"/>
-              </w:rPr>
-              <w:t>La recepcionista</w:t>
-            </w:r>
-            <w:r>
-              <w:rPr>
-                <w:rFonts w:cstheme="minorHAnsi"/>
-                <w:color w:val="000000"/>
-              </w:rPr>
-              <w:t xml:space="preserve"> pide los datos personales del cliente, nombre y apellido: servirá para identificar al usuario, dirección: servirá para ubicar al cliente, y saber dónde debe llegar el pedido y número de teléfono: servirá para que en caso de no localizar de manera precisa, se pueda llamar al cliente. Luego anota todos los datos obtenidos.</w:t>
-            </w:r>
-          </w:p>
-          <w:p>
-            <w:pPr>
-              <w:pStyle w:val="Prrafodelista"/>
-              <w:jc w:val="both"/>
-              <w:rPr>
-                <w:rFonts w:cstheme="minorHAnsi"/>
-                <w:szCs w:val="24"/>
-              </w:rPr>
-            </w:pPr>
-          </w:p>
-          <w:p>
-            <w:pPr>
-              <w:pStyle w:val="Prrafodelista"/>
-              <w:numPr>
-                <w:ilvl w:val="0"/>
-                <w:numId w:val="11"/>
-              </w:numPr>
-              <w:spacing w:after="0" w:line="240" w:lineRule="auto"/>
-              <w:jc w:val="both"/>
-              <w:rPr>
-                <w:rFonts w:eastAsia="Times New Roman" w:cstheme="minorHAnsi"/>
-                <w:szCs w:val="24"/>
-                <w:lang w:eastAsia="es-ES"/>
-              </w:rPr>
-            </w:pPr>
-            <w:r>
-              <w:rPr>
-                <w:rFonts w:cstheme="minorHAnsi"/>
-                <w:color w:val="000000"/>
-              </w:rPr>
-              <w:t>La recepcionista</w:t>
-            </w:r>
-            <w:r>
-              <w:rPr>
-                <w:rFonts w:cstheme="minorHAnsi"/>
-                <w:color w:val="000000"/>
-              </w:rPr>
-              <w:t xml:space="preserve"> pregunta si tiene camb</w:t>
-            </w:r>
-            <w:r>
-              <w:rPr>
-                <w:rFonts w:cstheme="minorHAnsi"/>
-                <w:color w:val="000000"/>
-              </w:rPr>
-              <w:t>o.</w:t>
-            </w:r>
-            <w:r>
-              <w:rPr>
-                <w:rFonts w:eastAsia="Times New Roman" w:cstheme="minorHAnsi"/>
-                <w:color w:val="000000"/>
-                <w:szCs w:val="20"/>
-                <w:lang w:eastAsia="es-ES"/>
-              </w:rPr>
-              <w:t xml:space="preserve"> </w:t>
-            </w:r>
-          </w:p>
-          <w:p>
-            <w:pPr>
-              <w:pStyle w:val="Prrafodelista"/>
-              <w:jc w:val="both"/>
-              <w:rPr>
-                <w:rFonts w:cstheme="minorHAnsi"/>
-                <w:color w:val="000000"/>
-              </w:rPr>
-            </w:pPr>
-            <w:r>
-              <w:rPr>
-                <w:rFonts w:cstheme="minorHAnsi"/>
-                <w:color w:val="000000"/>
-              </w:rPr>
-              <w:t>La recepcionista</w:t>
-            </w:r>
-            <w:r>
-              <w:rPr>
-                <w:rFonts w:cstheme="minorHAnsi"/>
-                <w:color w:val="000000"/>
-              </w:rPr>
-              <w:t xml:space="preserve"> </w:t>
-            </w:r>
-            <w:r>
-              <w:rPr>
-                <w:rFonts w:cstheme="minorHAnsi"/>
-                <w:color w:val="000000"/>
-              </w:rPr>
-              <w:t>consulta si tiene cambio, para que en caso de que no tenga el encargad</w:t>
-            </w:r>
-            <w:r>
-              <w:rPr>
-                <w:rFonts w:cstheme="minorHAnsi"/>
-                <w:color w:val="000000"/>
-              </w:rPr>
-              <w:t>o especial le lleve para su cambio</w:t>
-            </w:r>
-            <w:r>
-              <w:rPr>
-                <w:rFonts w:cstheme="minorHAnsi"/>
-                <w:color w:val="000000"/>
-              </w:rPr>
-              <w:t>.</w:t>
-            </w:r>
-          </w:p>
-          <w:p>
-            <w:pPr>
-              <w:pStyle w:val="Prrafodelista"/>
-              <w:jc w:val="both"/>
-              <w:rPr>
-                <w:rFonts w:cstheme="minorHAnsi"/>
-                <w:szCs w:val="24"/>
-              </w:rPr>
-            </w:pPr>
+              <w:t>y finaliza la llamada.</w:t>
+            </w:r>
           </w:p>
           <w:p>
             <w:pPr>
@@ -15389,63 +15297,15 @@
                 <w:rFonts w:cstheme="minorHAnsi"/>
                 <w:color w:val="000000"/>
               </w:rPr>
-              <w:t xml:space="preserve">El cliente le </w:t>
+              <w:t>La recepcionista</w:t>
             </w:r>
             <w:r>
               <w:rPr>
                 <w:rFonts w:cstheme="minorHAnsi"/>
                 <w:color w:val="000000"/>
               </w:rPr>
-              <w:t xml:space="preserve">contesta su pregunta y le </w:t>
-            </w:r>
-            <w:r>
-              <w:rPr>
-                <w:rFonts w:cstheme="minorHAnsi"/>
-                <w:color w:val="000000"/>
-              </w:rPr>
-              <w:t>da su Ok y finaliza la llamada.</w:t>
-            </w:r>
-          </w:p>
-          <w:p>
-            <w:pPr>
-              <w:pStyle w:val="Prrafodelista"/>
-              <w:jc w:val="both"/>
-              <w:rPr>
-                <w:rFonts w:cstheme="minorHAnsi"/>
-                <w:color w:val="000000"/>
-              </w:rPr>
-            </w:pPr>
-            <w:r>
-              <w:rPr>
-                <w:rFonts w:cstheme="minorHAnsi"/>
-                <w:color w:val="000000"/>
-              </w:rPr>
-              <w:t xml:space="preserve">El cliente da por confirmado el acuerdo realizado vía telefónica con </w:t>
-            </w:r>
-            <w:r>
-              <w:rPr>
-                <w:rFonts w:cstheme="minorHAnsi"/>
-                <w:color w:val="000000"/>
-              </w:rPr>
-              <w:t>la recepcionista</w:t>
-            </w:r>
-            <w:r>
-              <w:rPr>
-                <w:rFonts w:cstheme="minorHAnsi"/>
-                <w:color w:val="000000"/>
-              </w:rPr>
-              <w:t xml:space="preserve"> y queda en la espera del pedido. </w:t>
-            </w:r>
-          </w:p>
-          <w:p>
-            <w:pPr>
-              <w:pStyle w:val="Prrafodelista"/>
-              <w:jc w:val="both"/>
-              <w:rPr>
-                <w:rFonts w:cstheme="minorHAnsi"/>
-                <w:szCs w:val="24"/>
-              </w:rPr>
-            </w:pPr>
+              <w:t xml:space="preserve"> pasa el pedido a la cocina</w:t>
+            </w:r>
           </w:p>
           <w:p>
             <w:pPr>
@@ -15457,7 +15317,7 @@
               <w:jc w:val="both"/>
               <w:rPr>
                 <w:rFonts w:cstheme="minorHAnsi"/>
-                <w:szCs w:val="24"/>
+                <w:color w:val="000000"/>
               </w:rPr>
             </w:pPr>
             <w:r>
@@ -15465,49 +15325,15 @@
                 <w:rFonts w:cstheme="minorHAnsi"/>
                 <w:color w:val="000000"/>
               </w:rPr>
-              <w:t>La recepcionista</w:t>
+              <w:t>Una vez terminado el pedido, la recepcionista  le entrega al repartidor para llevarle el pedido al cliente</w:t>
             </w:r>
             <w:r>
               <w:rPr>
                 <w:rFonts w:cstheme="minorHAnsi"/>
                 <w:color w:val="000000"/>
               </w:rPr>
-              <w:t xml:space="preserve"> pasa el pedido a la cocina</w:t>
-            </w:r>
-          </w:p>
-          <w:p>
-            <w:pPr>
-              <w:pStyle w:val="Prrafodelista"/>
-              <w:jc w:val="both"/>
-              <w:rPr>
-                <w:rFonts w:cstheme="minorHAnsi"/>
-                <w:color w:val="000000"/>
-              </w:rPr>
-            </w:pPr>
-            <w:r>
-              <w:rPr>
-                <w:rFonts w:cstheme="minorHAnsi"/>
-                <w:color w:val="000000"/>
-              </w:rPr>
-              <w:t>La recepcionista</w:t>
-            </w:r>
-            <w:r>
-              <w:rPr>
-                <w:rFonts w:cstheme="minorHAnsi"/>
-                <w:color w:val="000000"/>
-              </w:rPr>
-              <w:t xml:space="preserve"> pasa el pedido al área de cocina para que inicie la elaboración del plato.</w:t>
-            </w:r>
-          </w:p>
-          <w:p>
-            <w:pPr>
-              <w:pStyle w:val="Prrafodelista"/>
-              <w:jc w:val="both"/>
-              <w:rPr>
-                <w:rFonts w:cstheme="minorHAnsi"/>
-                <w:color w:val="000000"/>
-              </w:rPr>
-            </w:pPr>
+              <w:t>.</w:t>
+            </w:r>
           </w:p>
           <w:p>
             <w:pPr>
@@ -15527,46 +15353,21 @@
                 <w:rFonts w:cstheme="minorHAnsi"/>
                 <w:color w:val="000000"/>
               </w:rPr>
-              <w:t>Una vez terminado el pedido, la recepcionista  le entrega al repartidor para llevarle el pedido al cliente</w:t>
+              <w:t>El repartidor e</w:t>
             </w:r>
             <w:r>
               <w:rPr>
                 <w:rFonts w:cstheme="minorHAnsi"/>
                 <w:color w:val="000000"/>
               </w:rPr>
-              <w:t>.</w:t>
-            </w:r>
-          </w:p>
-          <w:p>
-            <w:pPr>
-              <w:pStyle w:val="Prrafodelista"/>
-              <w:jc w:val="both"/>
+              <w:t>ntrega el pedido al cliente y</w:t>
+            </w:r>
+            <w:r>
               <w:rPr>
                 <w:rFonts w:cstheme="minorHAnsi"/>
                 <w:color w:val="000000"/>
               </w:rPr>
-            </w:pPr>
-          </w:p>
-          <w:p>
-            <w:pPr>
-              <w:pStyle w:val="Prrafodelista"/>
-              <w:numPr>
-                <w:ilvl w:val="0"/>
-                <w:numId w:val="11"/>
-              </w:numPr>
-              <w:jc w:val="both"/>
-              <w:rPr>
-                <w:rFonts w:cstheme="minorHAnsi"/>
-                <w:color w:val="000000"/>
-              </w:rPr>
-            </w:pPr>
-            <w:r>
-              <w:rPr>
-                <w:rFonts w:cstheme="minorHAnsi"/>
-                <w:color w:val="000000"/>
-              </w:rPr>
-              <w:lastRenderedPageBreak/>
-              <w:t>El repartidor entrega el pedido al cliente y le cobra.</w:t>
+              <w:t xml:space="preserve"> cobra.</w:t>
             </w:r>
           </w:p>
           <w:p>
@@ -15603,7 +15404,6 @@
                 <w:b/>
                 <w:szCs w:val="24"/>
               </w:rPr>
-              <w:lastRenderedPageBreak/>
               <w:t>Flujo</w:t>
             </w:r>
             <w:r>
@@ -15627,10 +15427,9 @@
             <w:pPr>
               <w:pStyle w:val="Prrafodelista"/>
               <w:numPr>
-                <w:ilvl w:val="1"/>
-                <w:numId w:val="37"/>
+                <w:ilvl w:val="0"/>
+                <w:numId w:val="40"/>
               </w:numPr>
-              <w:ind w:left="1080"/>
               <w:rPr>
                 <w:rFonts w:ascii="Times New Roman" w:hAnsi="Times New Roman"/>
                 <w:szCs w:val="24"/>
@@ -15646,12 +15445,7 @@
           </w:p>
           <w:p>
             <w:pPr>
-              <w:pStyle w:val="Prrafodelista"/>
-              <w:numPr>
-                <w:ilvl w:val="1"/>
-                <w:numId w:val="37"/>
-              </w:numPr>
-              <w:ind w:left="1080"/>
+              <w:ind w:left="360"/>
               <w:rPr>
                 <w:rFonts w:ascii="Times New Roman" w:hAnsi="Times New Roman"/>
                 <w:szCs w:val="24"/>
@@ -15662,8 +15456,56 @@
                 <w:rFonts w:ascii="Times New Roman" w:hAnsi="Times New Roman"/>
                 <w:szCs w:val="24"/>
               </w:rPr>
-              <w:t xml:space="preserve">  Si la recepcionista no contesta, el cliente pasa por el local.</w:t>
-            </w:r>
+              <w:t>En el caso de que se corte la llamada en cualquiera de los ítems del flujo normal se le devuelve la llamada.</w:t>
+            </w:r>
+          </w:p>
+          <w:p>
+            <w:pPr>
+              <w:ind w:left="360"/>
+              <w:rPr>
+                <w:rFonts w:ascii="Times New Roman" w:hAnsi="Times New Roman"/>
+                <w:szCs w:val="24"/>
+              </w:rPr>
+            </w:pPr>
+            <w:r>
+              <w:rPr>
+                <w:rFonts w:ascii="Times New Roman" w:hAnsi="Times New Roman"/>
+                <w:szCs w:val="24"/>
+              </w:rPr>
+              <w:t>En el caso de que el cliente vuelve a llamar para cancelar el pedido, este se da de baja.</w:t>
+            </w:r>
+          </w:p>
+          <w:p>
+            <w:pPr>
+              <w:ind w:left="360"/>
+              <w:rPr>
+                <w:rFonts w:ascii="Times New Roman" w:hAnsi="Times New Roman"/>
+                <w:szCs w:val="24"/>
+              </w:rPr>
+            </w:pPr>
+            <w:r>
+              <w:rPr>
+                <w:rFonts w:ascii="Times New Roman" w:hAnsi="Times New Roman"/>
+                <w:szCs w:val="24"/>
+              </w:rPr>
+              <w:t xml:space="preserve">13 En caso de que el pedido no llega, el cliente vuelve a llamar </w:t>
+            </w:r>
+            <w:r>
+              <w:rPr>
+                <w:rFonts w:ascii="Times New Roman" w:hAnsi="Times New Roman"/>
+                <w:szCs w:val="24"/>
+              </w:rPr>
+              <w:t>y el recepcionista busca la mejor solución</w:t>
+            </w:r>
+            <w:r>
+              <w:rPr>
+                <w:rFonts w:ascii="Times New Roman" w:hAnsi="Times New Roman"/>
+                <w:szCs w:val="24"/>
+              </w:rPr>
+              <w:t>.</w:t>
+            </w:r>
+            <w:bookmarkStart w:id="22" w:name="_GoBack"/>
+            <w:bookmarkEnd w:id="22"/>
           </w:p>
           <w:p>
             <w:pPr>
@@ -19640,7 +19482,15 @@
       </w:r>
       <w:proofErr w:type="spellEnd"/>
       <w:r>
-        <w:t xml:space="preserve"> Rails (</w:t>
+        <w:t xml:space="preserve"> </w:t>
+      </w:r>
+      <w:proofErr w:type="spellStart"/>
+      <w:r>
+        <w:t>Rails</w:t>
+      </w:r>
+      <w:proofErr w:type="spellEnd"/>
+      <w:r>
+        <w:t xml:space="preserve"> (</w:t>
       </w:r>
       <w:proofErr w:type="spellStart"/>
       <w:r>
@@ -20597,7 +20447,7 @@
                     <pic:cNvPicPr/>
                   </pic:nvPicPr>
                   <pic:blipFill>
-                    <a:blip r:embed="rId9">
+                    <a:blip r:embed="rId10">
                       <a:extLst>
                         <a:ext uri="{28A0092B-C50C-407E-A947-70E740481C1C}">
                           <a14:useLocalDpi xmlns:a14="http://schemas.microsoft.com/office/drawing/2010/main" val="0"/>
@@ -20671,7 +20521,7 @@
                     <pic:cNvPicPr/>
                   </pic:nvPicPr>
                   <pic:blipFill>
-                    <a:blip r:embed="rId10"/>
+                    <a:blip r:embed="rId11"/>
                     <a:stretch>
                       <a:fillRect/>
                     </a:stretch>
@@ -21801,92 +21651,6 @@
         </w:rPr>
         <w:t xml:space="preserve">Representa el más extenso modelo empírico para la estimación de </w:t>
       </w:r>
-      <w:hyperlink r:id="rId11" w:tooltip="Software" w:history="1">
-        <w:r>
-          <w:rPr>
-            <w:rStyle w:val="Hipervnculo"/>
-            <w:rFonts w:cs="Arial"/>
-            <w:color w:val="000000" w:themeColor="text1"/>
-            <w:u w:val="none"/>
-          </w:rPr>
-          <w:t>software</w:t>
-        </w:r>
-      </w:hyperlink>
-      <w:r>
-        <w:rPr>
-          <w:rFonts w:cs="Arial"/>
-          <w:color w:val="000000" w:themeColor="text1"/>
-        </w:rPr>
-        <w:t xml:space="preserve">. </w:t>
-      </w:r>
-    </w:p>
-    <w:p>
-      <w:pPr>
-        <w:numPr>
-          <w:ilvl w:val="0"/>
-          <w:numId w:val="16"/>
-        </w:numPr>
-        <w:spacing w:line="240" w:lineRule="auto"/>
-        <w:jc w:val="both"/>
-        <w:rPr>
-          <w:rFonts w:cs="Arial"/>
-          <w:color w:val="000000" w:themeColor="text1"/>
-        </w:rPr>
-      </w:pPr>
-      <w:r>
-        <w:rPr>
-          <w:rFonts w:cs="Arial"/>
-          <w:color w:val="000000" w:themeColor="text1"/>
-        </w:rPr>
-        <w:t xml:space="preserve">Existen herramientas automáticas que estiman costos basados en COCOMO como ser: Costar, COCOMO 81. </w:t>
-      </w:r>
-    </w:p>
-    <w:p>
-      <w:pPr>
-        <w:pStyle w:val="NormalWeb"/>
-        <w:jc w:val="center"/>
-        <w:outlineLvl w:val="2"/>
-        <w:rPr>
-          <w:rFonts w:eastAsiaTheme="minorHAnsi"/>
-          <w:b/>
-          <w:color w:val="000000" w:themeColor="text1"/>
-          <w:szCs w:val="28"/>
-          <w:lang w:eastAsia="en-US"/>
-        </w:rPr>
-      </w:pPr>
-      <w:bookmarkStart w:id="33" w:name="_Toc452071190"/>
-      <w:r>
-        <w:rPr>
-          <w:rFonts w:eastAsiaTheme="minorHAnsi"/>
-          <w:b/>
-          <w:color w:val="000000" w:themeColor="text1"/>
-          <w:szCs w:val="28"/>
-          <w:lang w:eastAsia="en-US"/>
-        </w:rPr>
-        <w:t>Objetivos para la construcción de COCOMO II</w:t>
-      </w:r>
-      <w:bookmarkEnd w:id="33"/>
-    </w:p>
-    <w:p>
-      <w:pPr>
-        <w:numPr>
-          <w:ilvl w:val="0"/>
-          <w:numId w:val="16"/>
-        </w:numPr>
-        <w:spacing w:before="100" w:beforeAutospacing="1" w:after="100" w:afterAutospacing="1" w:line="360" w:lineRule="auto"/>
-        <w:jc w:val="both"/>
-        <w:rPr>
-          <w:rFonts w:cs="Arial"/>
-          <w:color w:val="000000" w:themeColor="text1"/>
-        </w:rPr>
-      </w:pPr>
-      <w:r>
-        <w:rPr>
-          <w:rFonts w:cs="Arial"/>
-          <w:color w:val="000000" w:themeColor="text1"/>
-        </w:rPr>
-        <w:t xml:space="preserve">Desarrollar un modelo de estimación de costo y cronograma de proyectos de </w:t>
-      </w:r>
       <w:hyperlink r:id="rId12" w:tooltip="Software" w:history="1">
         <w:r>
           <w:rPr>
@@ -21903,8 +21667,55 @@
           <w:rFonts w:cs="Arial"/>
           <w:color w:val="000000" w:themeColor="text1"/>
         </w:rPr>
-        <w:t xml:space="preserve"> que se adaptara tanto a las prácticas de desarrollo de la década del 90 como a las futuras. </w:t>
-      </w:r>
+        <w:t xml:space="preserve">. </w:t>
+      </w:r>
+    </w:p>
+    <w:p>
+      <w:pPr>
+        <w:numPr>
+          <w:ilvl w:val="0"/>
+          <w:numId w:val="16"/>
+        </w:numPr>
+        <w:spacing w:line="240" w:lineRule="auto"/>
+        <w:jc w:val="both"/>
+        <w:rPr>
+          <w:rFonts w:cs="Arial"/>
+          <w:color w:val="000000" w:themeColor="text1"/>
+        </w:rPr>
+      </w:pPr>
+      <w:r>
+        <w:rPr>
+          <w:rFonts w:cs="Arial"/>
+          <w:color w:val="000000" w:themeColor="text1"/>
+        </w:rPr>
+        <w:t xml:space="preserve">Existen herramientas automáticas que estiman costos basados en COCOMO como ser: Costar, COCOMO 81. </w:t>
+      </w:r>
+    </w:p>
+    <w:p>
+      <w:pPr>
+        <w:pStyle w:val="NormalWeb"/>
+        <w:jc w:val="center"/>
+        <w:outlineLvl w:val="2"/>
+        <w:rPr>
+          <w:rFonts w:eastAsiaTheme="minorHAnsi"/>
+          <w:b/>
+          <w:color w:val="000000" w:themeColor="text1"/>
+          <w:szCs w:val="28"/>
+          <w:lang w:eastAsia="en-US"/>
+        </w:rPr>
+      </w:pPr>
+      <w:bookmarkStart w:id="33" w:name="_Toc452071190"/>
+      <w:r>
+        <w:rPr>
+          <w:rFonts w:eastAsiaTheme="minorHAnsi"/>
+          <w:b/>
+          <w:color w:val="000000" w:themeColor="text1"/>
+          <w:szCs w:val="28"/>
+          <w:lang w:eastAsia="en-US"/>
+        </w:rPr>
+        <w:t>Objetivos para la construcción de COCOMO II</w:t>
+      </w:r>
+      <w:bookmarkEnd w:id="33"/>
     </w:p>
     <w:p>
       <w:pPr>
@@ -21924,9 +21735,48 @@
           <w:rFonts w:cs="Arial"/>
           <w:color w:val="000000" w:themeColor="text1"/>
         </w:rPr>
+        <w:t xml:space="preserve">Desarrollar un modelo de estimación de costo y cronograma de proyectos de </w:t>
+      </w:r>
+      <w:hyperlink r:id="rId13" w:tooltip="Software" w:history="1">
+        <w:r>
+          <w:rPr>
+            <w:rStyle w:val="Hipervnculo"/>
+            <w:rFonts w:cs="Arial"/>
+            <w:color w:val="000000" w:themeColor="text1"/>
+            <w:u w:val="none"/>
+          </w:rPr>
+          <w:t>software</w:t>
+        </w:r>
+      </w:hyperlink>
+      <w:r>
+        <w:rPr>
+          <w:rFonts w:cs="Arial"/>
+          <w:color w:val="000000" w:themeColor="text1"/>
+        </w:rPr>
+        <w:t xml:space="preserve"> que se adaptara tanto a las prácticas de desarrollo de la década del 90 como a las futuras. </w:t>
+      </w:r>
+    </w:p>
+    <w:p>
+      <w:pPr>
+        <w:numPr>
+          <w:ilvl w:val="0"/>
+          <w:numId w:val="16"/>
+        </w:numPr>
+        <w:spacing w:before="100" w:beforeAutospacing="1" w:after="100" w:afterAutospacing="1" w:line="360" w:lineRule="auto"/>
+        <w:jc w:val="both"/>
+        <w:rPr>
+          <w:rFonts w:cs="Arial"/>
+          <w:color w:val="000000" w:themeColor="text1"/>
+        </w:rPr>
+      </w:pPr>
+      <w:r>
+        <w:rPr>
+          <w:rFonts w:cs="Arial"/>
+          <w:color w:val="000000" w:themeColor="text1"/>
+        </w:rPr>
         <w:t xml:space="preserve">Construir una </w:t>
       </w:r>
-      <w:hyperlink r:id="rId13" w:tooltip="Base de datos" w:history="1">
+      <w:hyperlink r:id="rId14" w:tooltip="Base de datos" w:history="1">
         <w:r>
           <w:rPr>
             <w:rStyle w:val="Hipervnculo"/>
@@ -21965,7 +21815,7 @@
         </w:rPr>
         <w:t xml:space="preserve">Implementar una herramienta de </w:t>
       </w:r>
-      <w:hyperlink r:id="rId14" w:tooltip="Software" w:history="1">
+      <w:hyperlink r:id="rId15" w:tooltip="Software" w:history="1">
         <w:r>
           <w:rPr>
             <w:rStyle w:val="Hipervnculo"/>
@@ -22321,7 +22171,7 @@
         </w:rPr>
         <w:t xml:space="preserve">Modelo de composición de aplicación. Utilizado durante las primeras etapas de la </w:t>
       </w:r>
-      <w:hyperlink r:id="rId15" w:tooltip="Ingeniería de software" w:history="1">
+      <w:hyperlink r:id="rId16" w:tooltip="Ingeniería de software" w:history="1">
         <w:r>
           <w:rPr>
             <w:rStyle w:val="Hipervnculo"/>
@@ -22336,21 +22186,7 @@
         <w:rPr>
           <w:rFonts w:cs="Arial"/>
         </w:rPr>
-        <w:t xml:space="preserve">, donde el </w:t>
-      </w:r>
-      <w:proofErr w:type="spellStart"/>
-      <w:r>
-        <w:rPr>
-          <w:rFonts w:cs="Arial"/>
-        </w:rPr>
-        <w:t>prototipado</w:t>
-      </w:r>
-      <w:proofErr w:type="spellEnd"/>
-      <w:r>
-        <w:rPr>
-          <w:rFonts w:cs="Arial"/>
-        </w:rPr>
-        <w:t xml:space="preserve"> de las interfaces de usuario, la interacción del sistema y del software, la evaluación del rendimiento, y la evaluación de la madurez de la tecnología son de suma importancia. </w:t>
+        <w:t xml:space="preserve">, donde el prototipado de las interfaces de usuario, la interacción del sistema y del software, la evaluación del rendimiento, y la evaluación de la madurez de la tecnología son de suma importancia. </w:t>
       </w:r>
     </w:p>
     <w:p>
@@ -23721,7 +23557,7 @@
               </w:rPr>
               <w:t>Las </w:t>
             </w:r>
-            <w:hyperlink r:id="rId16" w:history="1">
+            <w:hyperlink r:id="rId17" w:history="1">
               <w:r>
                 <w:rPr>
                   <w:rFonts w:ascii="Times New Roman" w:hAnsi="Times New Roman"/>
@@ -23961,7 +23797,7 @@
               </w:rPr>
               <w:t>La organización se reestructura y una nueva </w:t>
             </w:r>
-            <w:hyperlink r:id="rId17" w:history="1">
+            <w:hyperlink r:id="rId18" w:history="1">
               <w:r>
                 <w:rPr>
                   <w:rFonts w:ascii="Times New Roman" w:hAnsi="Times New Roman"/>
@@ -24024,7 +23860,7 @@
               </w:rPr>
               <w:t>Las distintas </w:t>
             </w:r>
-            <w:hyperlink r:id="rId18" w:history="1">
+            <w:hyperlink r:id="rId19" w:history="1">
               <w:r>
                 <w:rPr>
                   <w:rFonts w:ascii="Times New Roman" w:hAnsi="Times New Roman"/>
@@ -24087,7 +23923,7 @@
               </w:rPr>
               <w:t>Cambios de requerimientos que precisan modificaciones en el </w:t>
             </w:r>
-            <w:hyperlink r:id="rId19" w:history="1">
+            <w:hyperlink r:id="rId20" w:history="1">
               <w:r>
                 <w:rPr>
                   <w:rFonts w:ascii="Times New Roman" w:hAnsi="Times New Roman"/>
@@ -24150,7 +23986,7 @@
               </w:rPr>
               <w:t>El tamaño del </w:t>
             </w:r>
-            <w:hyperlink r:id="rId20" w:history="1">
+            <w:hyperlink r:id="rId21" w:history="1">
               <w:r>
                 <w:rPr>
                   <w:rFonts w:ascii="Times New Roman" w:hAnsi="Times New Roman"/>
@@ -24235,7 +24071,7 @@
         </w:rPr>
         <w:t> </w:t>
       </w:r>
-      <w:hyperlink r:id="rId21" w:history="1">
+      <w:hyperlink r:id="rId22" w:history="1">
         <w:r>
           <w:rPr>
             <w:rStyle w:val="Hipervnculo"/>
@@ -24828,7 +24664,7 @@
         </w:rPr>
         <w:t> </w:t>
       </w:r>
-      <w:hyperlink r:id="rId22" w:history="1">
+      <w:hyperlink r:id="rId23" w:history="1">
         <w:r>
           <w:rPr>
             <w:rStyle w:val="Hipervnculo"/>
@@ -25031,7 +24867,7 @@
               </w:rPr>
               <w:t>Preparar un documento breve para la </w:t>
             </w:r>
-            <w:hyperlink r:id="rId23" w:history="1">
+            <w:hyperlink r:id="rId24" w:history="1">
               <w:r>
                 <w:rPr>
                   <w:rFonts w:ascii="Times New Roman" w:hAnsi="Times New Roman"/>
@@ -25051,7 +24887,7 @@
               </w:rPr>
               <w:t> de la </w:t>
             </w:r>
-            <w:hyperlink r:id="rId24" w:history="1">
+            <w:hyperlink r:id="rId25" w:history="1">
               <w:r>
                 <w:rPr>
                   <w:rFonts w:ascii="Times New Roman" w:hAnsi="Times New Roman"/>
@@ -25071,7 +24907,7 @@
               </w:rPr>
               <w:t> que </w:t>
             </w:r>
-            <w:hyperlink r:id="rId25" w:history="1">
+            <w:hyperlink r:id="rId26" w:history="1">
               <w:r>
                 <w:rPr>
                   <w:rFonts w:ascii="Times New Roman" w:hAnsi="Times New Roman"/>
@@ -25150,7 +24986,7 @@
               </w:rPr>
               <w:t>Organizar cursos de </w:t>
             </w:r>
-            <w:hyperlink r:id="rId26" w:history="1">
+            <w:hyperlink r:id="rId27" w:history="1">
               <w:r>
                 <w:rPr>
                   <w:rFonts w:ascii="Times New Roman" w:hAnsi="Times New Roman"/>
@@ -25229,7 +25065,7 @@
               </w:rPr>
               <w:t>reorganizar el equipo de tal forma que se solapen el trabajo y los miembros comprendan </w:t>
             </w:r>
-            <w:hyperlink r:id="rId27" w:history="1">
+            <w:hyperlink r:id="rId28" w:history="1">
               <w:r>
                 <w:rPr>
                   <w:rFonts w:ascii="Times New Roman" w:hAnsi="Times New Roman"/>
@@ -36982,16 +36818,8 @@
           <w:color w:val="auto"/>
         </w:rPr>
         <w:br/>
-      </w:r>
-      <w:proofErr w:type="spellStart"/>
-      <w:r>
-        <w:rPr>
-          <w:i w:val="0"/>
-          <w:color w:val="auto"/>
-        </w:rPr>
         <w:t>Mantenibilidad</w:t>
       </w:r>
-      <w:proofErr w:type="spellEnd"/>
     </w:p>
     <w:p>
       <w:pPr>
@@ -41122,8 +40950,8 @@
       </w:pPr>
     </w:p>
     <w:sectPr>
-      <w:headerReference w:type="default" r:id="rId28"/>
-      <w:footerReference w:type="default" r:id="rId29"/>
+      <w:headerReference w:type="default" r:id="rId29"/>
+      <w:footerReference w:type="default" r:id="rId30"/>
       <w:pgSz w:w="11906" w:h="16838"/>
       <w:pgMar w:top="1417" w:right="1701" w:bottom="1417" w:left="1701" w:header="708" w:footer="708" w:gutter="0"/>
       <w:cols w:space="708"/>
@@ -41134,7 +40962,7 @@
 </file>
 
 <file path=word/endnotes.xml><?xml version="1.0" encoding="utf-8"?>
-<w:endnotes xmlns:wpc="http://schemas.microsoft.com/office/word/2010/wordprocessingCanvas" xmlns:mc="http://schemas.openxmlformats.org/markup-compatibility/2006" xmlns:o="urn:schemas-microsoft-com:office:office" xmlns:r="http://schemas.openxmlformats.org/officeDocument/2006/relationships" xmlns:m="http://schemas.openxmlformats.org/officeDocument/2006/math" xmlns:v="urn:schemas-microsoft-com:vml" xmlns:wp14="http://schemas.microsoft.com/office/word/2010/wordprocessingDrawing" xmlns:wp="http://schemas.openxmlformats.org/drawingml/2006/wordprocessingDrawing" xmlns:w10="urn:schemas-microsoft-com:office:word" xmlns:w="http://schemas.openxmlformats.org/wordprocessingml/2006/main" xmlns:w14="http://schemas.microsoft.com/office/word/2010/wordml" xmlns:w15="http://schemas.microsoft.com/office/word/2012/wordml" xmlns:wpg="http://schemas.microsoft.com/office/word/2010/wordprocessingGroup" xmlns:wpi="http://schemas.microsoft.com/office/word/2010/wordprocessingInk" xmlns:wne="http://schemas.microsoft.com/office/word/2006/wordml" xmlns:wps="http://schemas.microsoft.com/office/word/2010/wordprocessingShape" mc:Ignorable="w14 w15 wp14">
+<w:endnotes xmlns:wpc="http://schemas.microsoft.com/office/word/2010/wordprocessingCanvas" xmlns:mc="http://schemas.openxmlformats.org/markup-compatibility/2006" xmlns:o="urn:schemas-microsoft-com:office:office" xmlns:r="http://schemas.openxmlformats.org/officeDocument/2006/relationships" xmlns:m="http://schemas.openxmlformats.org/officeDocument/2006/math" xmlns:v="urn:schemas-microsoft-com:vml" xmlns:wp14="http://schemas.microsoft.com/office/word/2010/wordprocessingDrawing" xmlns:wp="http://schemas.openxmlformats.org/drawingml/2006/wordprocessingDrawing" xmlns:w10="urn:schemas-microsoft-com:office:word" xmlns:w="http://schemas.openxmlformats.org/wordprocessingml/2006/main" xmlns:w14="http://schemas.microsoft.com/office/word/2010/wordml" xmlns:wpg="http://schemas.microsoft.com/office/word/2010/wordprocessingGroup" xmlns:wpi="http://schemas.microsoft.com/office/word/2010/wordprocessingInk" xmlns:wne="http://schemas.microsoft.com/office/word/2006/wordml" xmlns:wps="http://schemas.microsoft.com/office/word/2010/wordprocessingShape" mc:Ignorable="w14 wp14">
   <w:endnote w:type="separator" w:id="-1">
     <w:p>
       <w:pPr>
@@ -41159,7 +40987,7 @@
 </file>
 
 <file path=word/footer1.xml><?xml version="1.0" encoding="utf-8"?>
-<w:ftr xmlns:wpc="http://schemas.microsoft.com/office/word/2010/wordprocessingCanvas" xmlns:mc="http://schemas.openxmlformats.org/markup-compatibility/2006" xmlns:o="urn:schemas-microsoft-com:office:office" xmlns:r="http://schemas.openxmlformats.org/officeDocument/2006/relationships" xmlns:m="http://schemas.openxmlformats.org/officeDocument/2006/math" xmlns:v="urn:schemas-microsoft-com:vml" xmlns:wp14="http://schemas.microsoft.com/office/word/2010/wordprocessingDrawing" xmlns:wp="http://schemas.openxmlformats.org/drawingml/2006/wordprocessingDrawing" xmlns:w10="urn:schemas-microsoft-com:office:word" xmlns:w="http://schemas.openxmlformats.org/wordprocessingml/2006/main" xmlns:w14="http://schemas.microsoft.com/office/word/2010/wordml" xmlns:w15="http://schemas.microsoft.com/office/word/2012/wordml" xmlns:wpg="http://schemas.microsoft.com/office/word/2010/wordprocessingGroup" xmlns:wpi="http://schemas.microsoft.com/office/word/2010/wordprocessingInk" xmlns:wne="http://schemas.microsoft.com/office/word/2006/wordml" xmlns:wps="http://schemas.microsoft.com/office/word/2010/wordprocessingShape" mc:Ignorable="w14 w15 wp14">
+<w:ftr xmlns:wpc="http://schemas.microsoft.com/office/word/2010/wordprocessingCanvas" xmlns:mc="http://schemas.openxmlformats.org/markup-compatibility/2006" xmlns:o="urn:schemas-microsoft-com:office:office" xmlns:r="http://schemas.openxmlformats.org/officeDocument/2006/relationships" xmlns:m="http://schemas.openxmlformats.org/officeDocument/2006/math" xmlns:v="urn:schemas-microsoft-com:vml" xmlns:wp14="http://schemas.microsoft.com/office/word/2010/wordprocessingDrawing" xmlns:wp="http://schemas.openxmlformats.org/drawingml/2006/wordprocessingDrawing" xmlns:w10="urn:schemas-microsoft-com:office:word" xmlns:w="http://schemas.openxmlformats.org/wordprocessingml/2006/main" xmlns:w14="http://schemas.microsoft.com/office/word/2010/wordml" xmlns:wpg="http://schemas.microsoft.com/office/word/2010/wordprocessingGroup" xmlns:wpi="http://schemas.microsoft.com/office/word/2010/wordprocessingInk" xmlns:wne="http://schemas.microsoft.com/office/word/2006/wordml" xmlns:wps="http://schemas.microsoft.com/office/word/2010/wordprocessingShape" mc:Ignorable="w14 wp14">
   <w:sdt>
     <w:sdtPr>
       <w:id w:val="-66573961"/>
@@ -41233,7 +41061,7 @@
                 </wp:inline>
               </w:drawing>
             </mc:Choice>
-            <mc:Fallback>
+            <mc:Fallback xmlns:w15="http://schemas.microsoft.com/office/word/2012/wordml">
               <w:pict>
                 <v:shapetype w14:anchorId="788C0274" id="_x0000_t110" coordsize="21600,21600" o:spt="110" path="m10800,l,10800,10800,21600,21600,10800xe">
                   <v:stroke joinstyle="miter"/>
@@ -41266,7 +41094,7 @@
           <w:rPr>
             <w:noProof/>
           </w:rPr>
-          <w:t>9</w:t>
+          <w:t>12</w:t>
         </w:r>
         <w:r>
           <w:fldChar w:fldCharType="end"/>
@@ -41283,7 +41111,7 @@
 </file>
 
 <file path=word/footnotes.xml><?xml version="1.0" encoding="utf-8"?>
-<w:footnotes xmlns:wpc="http://schemas.microsoft.com/office/word/2010/wordprocessingCanvas" xmlns:mc="http://schemas.openxmlformats.org/markup-compatibility/2006" xmlns:o="urn:schemas-microsoft-com:office:office" xmlns:r="http://schemas.openxmlformats.org/officeDocument/2006/relationships" xmlns:m="http://schemas.openxmlformats.org/officeDocument/2006/math" xmlns:v="urn:schemas-microsoft-com:vml" xmlns:wp14="http://schemas.microsoft.com/office/word/2010/wordprocessingDrawing" xmlns:wp="http://schemas.openxmlformats.org/drawingml/2006/wordprocessingDrawing" xmlns:w10="urn:schemas-microsoft-com:office:word" xmlns:w="http://schemas.openxmlformats.org/wordprocessingml/2006/main" xmlns:w14="http://schemas.microsoft.com/office/word/2010/wordml" xmlns:w15="http://schemas.microsoft.com/office/word/2012/wordml" xmlns:wpg="http://schemas.microsoft.com/office/word/2010/wordprocessingGroup" xmlns:wpi="http://schemas.microsoft.com/office/word/2010/wordprocessingInk" xmlns:wne="http://schemas.microsoft.com/office/word/2006/wordml" xmlns:wps="http://schemas.microsoft.com/office/word/2010/wordprocessingShape" mc:Ignorable="w14 w15 wp14">
+<w:footnotes xmlns:wpc="http://schemas.microsoft.com/office/word/2010/wordprocessingCanvas" xmlns:mc="http://schemas.openxmlformats.org/markup-compatibility/2006" xmlns:o="urn:schemas-microsoft-com:office:office" xmlns:r="http://schemas.openxmlformats.org/officeDocument/2006/relationships" xmlns:m="http://schemas.openxmlformats.org/officeDocument/2006/math" xmlns:v="urn:schemas-microsoft-com:vml" xmlns:wp14="http://schemas.microsoft.com/office/word/2010/wordprocessingDrawing" xmlns:wp="http://schemas.openxmlformats.org/drawingml/2006/wordprocessingDrawing" xmlns:w10="urn:schemas-microsoft-com:office:word" xmlns:w="http://schemas.openxmlformats.org/wordprocessingml/2006/main" xmlns:w14="http://schemas.microsoft.com/office/word/2010/wordml" xmlns:wpg="http://schemas.microsoft.com/office/word/2010/wordprocessingGroup" xmlns:wpi="http://schemas.microsoft.com/office/word/2010/wordprocessingInk" xmlns:wne="http://schemas.microsoft.com/office/word/2006/wordml" xmlns:wps="http://schemas.microsoft.com/office/word/2010/wordprocessingShape" mc:Ignorable="w14 wp14">
   <w:footnote w:type="separator" w:id="-1">
     <w:p>
       <w:pPr>
@@ -41308,7 +41136,7 @@
 </file>
 
 <file path=word/header1.xml><?xml version="1.0" encoding="utf-8"?>
-<w:hdr xmlns:wpc="http://schemas.microsoft.com/office/word/2010/wordprocessingCanvas" xmlns:mc="http://schemas.openxmlformats.org/markup-compatibility/2006" xmlns:o="urn:schemas-microsoft-com:office:office" xmlns:r="http://schemas.openxmlformats.org/officeDocument/2006/relationships" xmlns:m="http://schemas.openxmlformats.org/officeDocument/2006/math" xmlns:v="urn:schemas-microsoft-com:vml" xmlns:wp14="http://schemas.microsoft.com/office/word/2010/wordprocessingDrawing" xmlns:wp="http://schemas.openxmlformats.org/drawingml/2006/wordprocessingDrawing" xmlns:w10="urn:schemas-microsoft-com:office:word" xmlns:w="http://schemas.openxmlformats.org/wordprocessingml/2006/main" xmlns:w14="http://schemas.microsoft.com/office/word/2010/wordml" xmlns:w15="http://schemas.microsoft.com/office/word/2012/wordml" xmlns:wpg="http://schemas.microsoft.com/office/word/2010/wordprocessingGroup" xmlns:wpi="http://schemas.microsoft.com/office/word/2010/wordprocessingInk" xmlns:wne="http://schemas.microsoft.com/office/word/2006/wordml" xmlns:wps="http://schemas.microsoft.com/office/word/2010/wordprocessingShape" mc:Ignorable="w14 w15 wp14">
+<w:hdr xmlns:wpc="http://schemas.microsoft.com/office/word/2010/wordprocessingCanvas" xmlns:mc="http://schemas.openxmlformats.org/markup-compatibility/2006" xmlns:o="urn:schemas-microsoft-com:office:office" xmlns:r="http://schemas.openxmlformats.org/officeDocument/2006/relationships" xmlns:m="http://schemas.openxmlformats.org/officeDocument/2006/math" xmlns:v="urn:schemas-microsoft-com:vml" xmlns:wp14="http://schemas.microsoft.com/office/word/2010/wordprocessingDrawing" xmlns:wp="http://schemas.openxmlformats.org/drawingml/2006/wordprocessingDrawing" xmlns:w10="urn:schemas-microsoft-com:office:word" xmlns:w="http://schemas.openxmlformats.org/wordprocessingml/2006/main" xmlns:w14="http://schemas.microsoft.com/office/word/2010/wordml" xmlns:wpg="http://schemas.microsoft.com/office/word/2010/wordprocessingGroup" xmlns:wpi="http://schemas.microsoft.com/office/word/2010/wordprocessingInk" xmlns:wne="http://schemas.microsoft.com/office/word/2006/wordml" xmlns:wps="http://schemas.microsoft.com/office/word/2010/wordprocessingShape" mc:Ignorable="w14 wp14">
   <w:p>
     <w:pPr>
       <w:pStyle w:val="Encabezado"/>
@@ -41368,7 +41196,7 @@
 </file>
 
 <file path=word/numbering.xml><?xml version="1.0" encoding="utf-8"?>
-<w:numbering xmlns:wpc="http://schemas.microsoft.com/office/word/2010/wordprocessingCanvas" xmlns:mc="http://schemas.openxmlformats.org/markup-compatibility/2006" xmlns:o="urn:schemas-microsoft-com:office:office" xmlns:r="http://schemas.openxmlformats.org/officeDocument/2006/relationships" xmlns:m="http://schemas.openxmlformats.org/officeDocument/2006/math" xmlns:v="urn:schemas-microsoft-com:vml" xmlns:wp14="http://schemas.microsoft.com/office/word/2010/wordprocessingDrawing" xmlns:wp="http://schemas.openxmlformats.org/drawingml/2006/wordprocessingDrawing" xmlns:w10="urn:schemas-microsoft-com:office:word" xmlns:w="http://schemas.openxmlformats.org/wordprocessingml/2006/main" xmlns:w14="http://schemas.microsoft.com/office/word/2010/wordml" xmlns:w15="http://schemas.microsoft.com/office/word/2012/wordml" xmlns:wpg="http://schemas.microsoft.com/office/word/2010/wordprocessingGroup" xmlns:wpi="http://schemas.microsoft.com/office/word/2010/wordprocessingInk" xmlns:wne="http://schemas.microsoft.com/office/word/2006/wordml" xmlns:wps="http://schemas.microsoft.com/office/word/2010/wordprocessingShape" mc:Ignorable="w14 w15 wp14">
+<w:numbering xmlns:wpc="http://schemas.microsoft.com/office/word/2010/wordprocessingCanvas" xmlns:mc="http://schemas.openxmlformats.org/markup-compatibility/2006" xmlns:o="urn:schemas-microsoft-com:office:office" xmlns:r="http://schemas.openxmlformats.org/officeDocument/2006/relationships" xmlns:m="http://schemas.openxmlformats.org/officeDocument/2006/math" xmlns:v="urn:schemas-microsoft-com:vml" xmlns:wp14="http://schemas.microsoft.com/office/word/2010/wordprocessingDrawing" xmlns:wp="http://schemas.openxmlformats.org/drawingml/2006/wordprocessingDrawing" xmlns:w10="urn:schemas-microsoft-com:office:word" xmlns:w="http://schemas.openxmlformats.org/wordprocessingml/2006/main" xmlns:w14="http://schemas.microsoft.com/office/word/2010/wordml" xmlns:wpg="http://schemas.microsoft.com/office/word/2010/wordprocessingGroup" xmlns:wpi="http://schemas.microsoft.com/office/word/2010/wordprocessingInk" xmlns:wne="http://schemas.microsoft.com/office/word/2006/wordml" xmlns:wps="http://schemas.microsoft.com/office/word/2010/wordprocessingShape" mc:Ignorable="w14 wp14">
   <w:abstractNum w:abstractNumId="0">
     <w:nsid w:val="02D378D5"/>
     <w:multiLevelType w:val="hybridMultilevel"/>
@@ -43449,7 +43277,7 @@
       <w:lvlText w:val="%1"/>
       <w:lvlJc w:val="left"/>
       <w:pPr>
-        <w:ind w:left="360" w:hanging="360"/>
+        <w:ind w:left="928" w:hanging="360"/>
       </w:pPr>
       <w:rPr>
         <w:rFonts w:hint="default"/>
@@ -44975,16 +44803,16 @@
     </w:lvl>
   </w:abstractNum>
   <w:abstractNum w:abstractNumId="34">
-    <w:nsid w:val="7AF96B97"/>
+    <w:nsid w:val="79626E40"/>
     <w:multiLevelType w:val="hybridMultilevel"/>
-    <w:tmpl w:val="3800E794"/>
-    <w:lvl w:ilvl="0" w:tplc="4C829E30">
-      <w:start w:val="1"/>
-      <w:numFmt w:val="lowerLetter"/>
-      <w:lvlText w:val="%1-"/>
+    <w:tmpl w:val="AC745948"/>
+    <w:lvl w:ilvl="0" w:tplc="0C0A000F">
+      <w:start w:val="2"/>
+      <w:numFmt w:val="decimal"/>
+      <w:lvlText w:val="%1."/>
       <w:lvlJc w:val="left"/>
       <w:pPr>
-        <w:ind w:left="2073" w:hanging="360"/>
+        <w:ind w:left="720" w:hanging="360"/>
       </w:pPr>
       <w:rPr>
         <w:rFonts w:hint="default"/>
@@ -44996,7 +44824,7 @@
       <w:lvlText w:val="%2."/>
       <w:lvlJc w:val="left"/>
       <w:pPr>
-        <w:ind w:left="2793" w:hanging="360"/>
+        <w:ind w:left="1440" w:hanging="360"/>
       </w:pPr>
     </w:lvl>
     <w:lvl w:ilvl="2" w:tplc="0C0A001B" w:tentative="1">
@@ -45005,7 +44833,7 @@
       <w:lvlText w:val="%3."/>
       <w:lvlJc w:val="right"/>
       <w:pPr>
-        <w:ind w:left="3513" w:hanging="180"/>
+        <w:ind w:left="2160" w:hanging="180"/>
       </w:pPr>
     </w:lvl>
     <w:lvl w:ilvl="3" w:tplc="0C0A000F" w:tentative="1">
@@ -45014,7 +44842,7 @@
       <w:lvlText w:val="%4."/>
       <w:lvlJc w:val="left"/>
       <w:pPr>
-        <w:ind w:left="4233" w:hanging="360"/>
+        <w:ind w:left="2880" w:hanging="360"/>
       </w:pPr>
     </w:lvl>
     <w:lvl w:ilvl="4" w:tplc="0C0A0019" w:tentative="1">
@@ -45023,7 +44851,7 @@
       <w:lvlText w:val="%5."/>
       <w:lvlJc w:val="left"/>
       <w:pPr>
-        <w:ind w:left="4953" w:hanging="360"/>
+        <w:ind w:left="3600" w:hanging="360"/>
       </w:pPr>
     </w:lvl>
     <w:lvl w:ilvl="5" w:tplc="0C0A001B" w:tentative="1">
@@ -45032,7 +44860,7 @@
       <w:lvlText w:val="%6."/>
       <w:lvlJc w:val="right"/>
       <w:pPr>
-        <w:ind w:left="5673" w:hanging="180"/>
+        <w:ind w:left="4320" w:hanging="180"/>
       </w:pPr>
     </w:lvl>
     <w:lvl w:ilvl="6" w:tplc="0C0A000F" w:tentative="1">
@@ -45041,7 +44869,7 @@
       <w:lvlText w:val="%7."/>
       <w:lvlJc w:val="left"/>
       <w:pPr>
-        <w:ind w:left="6393" w:hanging="360"/>
+        <w:ind w:left="5040" w:hanging="360"/>
       </w:pPr>
     </w:lvl>
     <w:lvl w:ilvl="7" w:tplc="0C0A0019" w:tentative="1">
@@ -45050,7 +44878,7 @@
       <w:lvlText w:val="%8."/>
       <w:lvlJc w:val="left"/>
       <w:pPr>
-        <w:ind w:left="7113" w:hanging="360"/>
+        <w:ind w:left="5760" w:hanging="360"/>
       </w:pPr>
     </w:lvl>
     <w:lvl w:ilvl="8" w:tplc="0C0A001B" w:tentative="1">
@@ -45059,11 +44887,100 @@
       <w:lvlText w:val="%9."/>
       <w:lvlJc w:val="right"/>
       <w:pPr>
-        <w:ind w:left="7833" w:hanging="180"/>
+        <w:ind w:left="6480" w:hanging="180"/>
       </w:pPr>
     </w:lvl>
   </w:abstractNum>
   <w:abstractNum w:abstractNumId="35">
+    <w:nsid w:val="7AF96B97"/>
+    <w:multiLevelType w:val="hybridMultilevel"/>
+    <w:tmpl w:val="3800E794"/>
+    <w:lvl w:ilvl="0" w:tplc="4C829E30">
+      <w:start w:val="1"/>
+      <w:numFmt w:val="lowerLetter"/>
+      <w:lvlText w:val="%1-"/>
+      <w:lvlJc w:val="left"/>
+      <w:pPr>
+        <w:ind w:left="2073" w:hanging="360"/>
+      </w:pPr>
+      <w:rPr>
+        <w:rFonts w:hint="default"/>
+      </w:rPr>
+    </w:lvl>
+    <w:lvl w:ilvl="1" w:tplc="0C0A0019" w:tentative="1">
+      <w:start w:val="1"/>
+      <w:numFmt w:val="lowerLetter"/>
+      <w:lvlText w:val="%2."/>
+      <w:lvlJc w:val="left"/>
+      <w:pPr>
+        <w:ind w:left="2793" w:hanging="360"/>
+      </w:pPr>
+    </w:lvl>
+    <w:lvl w:ilvl="2" w:tplc="0C0A001B" w:tentative="1">
+      <w:start w:val="1"/>
+      <w:numFmt w:val="lowerRoman"/>
+      <w:lvlText w:val="%3."/>
+      <w:lvlJc w:val="right"/>
+      <w:pPr>
+        <w:ind w:left="3513" w:hanging="180"/>
+      </w:pPr>
+    </w:lvl>
+    <w:lvl w:ilvl="3" w:tplc="0C0A000F" w:tentative="1">
+      <w:start w:val="1"/>
+      <w:numFmt w:val="decimal"/>
+      <w:lvlText w:val="%4."/>
+      <w:lvlJc w:val="left"/>
+      <w:pPr>
+        <w:ind w:left="4233" w:hanging="360"/>
+      </w:pPr>
+    </w:lvl>
+    <w:lvl w:ilvl="4" w:tplc="0C0A0019" w:tentative="1">
+      <w:start w:val="1"/>
+      <w:numFmt w:val="lowerLetter"/>
+      <w:lvlText w:val="%5."/>
+      <w:lvlJc w:val="left"/>
+      <w:pPr>
+        <w:ind w:left="4953" w:hanging="360"/>
+      </w:pPr>
+    </w:lvl>
+    <w:lvl w:ilvl="5" w:tplc="0C0A001B" w:tentative="1">
+      <w:start w:val="1"/>
+      <w:numFmt w:val="lowerRoman"/>
+      <w:lvlText w:val="%6."/>
+      <w:lvlJc w:val="right"/>
+      <w:pPr>
+        <w:ind w:left="5673" w:hanging="180"/>
+      </w:pPr>
+    </w:lvl>
+    <w:lvl w:ilvl="6" w:tplc="0C0A000F" w:tentative="1">
+      <w:start w:val="1"/>
+      <w:numFmt w:val="decimal"/>
+      <w:lvlText w:val="%7."/>
+      <w:lvlJc w:val="left"/>
+      <w:pPr>
+        <w:ind w:left="6393" w:hanging="360"/>
+      </w:pPr>
+    </w:lvl>
+    <w:lvl w:ilvl="7" w:tplc="0C0A0019" w:tentative="1">
+      <w:start w:val="1"/>
+      <w:numFmt w:val="lowerLetter"/>
+      <w:lvlText w:val="%8."/>
+      <w:lvlJc w:val="left"/>
+      <w:pPr>
+        <w:ind w:left="7113" w:hanging="360"/>
+      </w:pPr>
+    </w:lvl>
+    <w:lvl w:ilvl="8" w:tplc="0C0A001B" w:tentative="1">
+      <w:start w:val="1"/>
+      <w:numFmt w:val="lowerRoman"/>
+      <w:lvlText w:val="%9."/>
+      <w:lvlJc w:val="right"/>
+      <w:pPr>
+        <w:ind w:left="7833" w:hanging="180"/>
+      </w:pPr>
+    </w:lvl>
+  </w:abstractNum>
+  <w:abstractNum w:abstractNumId="36">
     <w:nsid w:val="7AFB3540"/>
     <w:multiLevelType w:val="hybridMultilevel"/>
     <w:tmpl w:val="38BCFBFE"/>
@@ -45176,7 +45093,7 @@
       </w:rPr>
     </w:lvl>
   </w:abstractNum>
-  <w:abstractNum w:abstractNumId="36">
+  <w:abstractNum w:abstractNumId="37">
     <w:nsid w:val="7DB6798D"/>
     <w:multiLevelType w:val="multilevel"/>
     <w:tmpl w:val="6E9A8A2E"/>
@@ -45325,7 +45242,7 @@
       </w:rPr>
     </w:lvl>
   </w:abstractNum>
-  <w:abstractNum w:abstractNumId="37">
+  <w:abstractNum w:abstractNumId="38">
     <w:nsid w:val="7DD64906"/>
     <w:multiLevelType w:val="hybridMultilevel"/>
     <w:tmpl w:val="795E7434"/>
@@ -45439,7 +45356,7 @@
       </w:rPr>
     </w:lvl>
   </w:abstractNum>
-  <w:abstractNum w:abstractNumId="38">
+  <w:abstractNum w:abstractNumId="39">
     <w:nsid w:val="7FB21563"/>
     <w:multiLevelType w:val="hybridMultilevel"/>
     <w:tmpl w:val="5022A2AC"/>
@@ -45547,7 +45464,7 @@
     <w:abstractNumId w:val="21"/>
   </w:num>
   <w:num w:numId="7">
-    <w:abstractNumId w:val="34"/>
+    <w:abstractNumId w:val="35"/>
   </w:num>
   <w:num w:numId="8">
     <w:abstractNumId w:val="24"/>
@@ -45580,13 +45497,13 @@
     <w:abstractNumId w:val="11"/>
   </w:num>
   <w:num w:numId="18">
-    <w:abstractNumId w:val="36"/>
+    <w:abstractNumId w:val="37"/>
   </w:num>
   <w:num w:numId="19">
     <w:abstractNumId w:val="7"/>
   </w:num>
   <w:num w:numId="20">
-    <w:abstractNumId w:val="35"/>
+    <w:abstractNumId w:val="36"/>
   </w:num>
   <w:num w:numId="21">
     <w:abstractNumId w:val="12"/>
@@ -45631,7 +45548,7 @@
     <w:abstractNumId w:val="1"/>
   </w:num>
   <w:num w:numId="35">
-    <w:abstractNumId w:val="38"/>
+    <w:abstractNumId w:val="39"/>
   </w:num>
   <w:num w:numId="36">
     <w:abstractNumId w:val="22"/>
@@ -45643,14 +45560,17 @@
     <w:abstractNumId w:val="18"/>
   </w:num>
   <w:num w:numId="39">
-    <w:abstractNumId w:val="37"/>
+    <w:abstractNumId w:val="38"/>
+  </w:num>
+  <w:num w:numId="40">
+    <w:abstractNumId w:val="34"/>
   </w:num>
   <w:numIdMacAtCleanup w:val="36"/>
 </w:numbering>
 </file>
 
 <file path=word/styles.xml><?xml version="1.0" encoding="utf-8"?>
-<w:styles xmlns:mc="http://schemas.openxmlformats.org/markup-compatibility/2006" xmlns:r="http://schemas.openxmlformats.org/officeDocument/2006/relationships" xmlns:w="http://schemas.openxmlformats.org/wordprocessingml/2006/main" xmlns:w14="http://schemas.microsoft.com/office/word/2010/wordml" xmlns:w15="http://schemas.microsoft.com/office/word/2012/wordml" mc:Ignorable="w14 w15">
+<w:styles xmlns:mc="http://schemas.openxmlformats.org/markup-compatibility/2006" xmlns:r="http://schemas.openxmlformats.org/officeDocument/2006/relationships" xmlns:w="http://schemas.openxmlformats.org/wordprocessingml/2006/main" xmlns:w14="http://schemas.microsoft.com/office/word/2010/wordml" mc:Ignorable="w14">
   <w:docDefaults>
     <w:rPrDefault>
       <w:rPr>
@@ -45666,378 +45586,145 @@
       </w:pPr>
     </w:pPrDefault>
   </w:docDefaults>
-  <w:latentStyles w:defLockedState="0" w:defUIPriority="99" w:defSemiHidden="0" w:defUnhideWhenUsed="0" w:defQFormat="0" w:count="371">
-    <w:lsdException w:name="Normal" w:uiPriority="0" w:qFormat="1"/>
-    <w:lsdException w:name="heading 1" w:uiPriority="0" w:qFormat="1"/>
-    <w:lsdException w:name="heading 2" w:semiHidden="1" w:uiPriority="9" w:unhideWhenUsed="1" w:qFormat="1"/>
-    <w:lsdException w:name="heading 3" w:semiHidden="1" w:uiPriority="9" w:unhideWhenUsed="1" w:qFormat="1"/>
-    <w:lsdException w:name="heading 4" w:semiHidden="1" w:uiPriority="9" w:unhideWhenUsed="1" w:qFormat="1"/>
-    <w:lsdException w:name="heading 5" w:semiHidden="1" w:uiPriority="9" w:unhideWhenUsed="1" w:qFormat="1"/>
-    <w:lsdException w:name="heading 6" w:semiHidden="1" w:uiPriority="9" w:unhideWhenUsed="1" w:qFormat="1"/>
-    <w:lsdException w:name="heading 7" w:semiHidden="1" w:uiPriority="9" w:unhideWhenUsed="1" w:qFormat="1"/>
-    <w:lsdException w:name="heading 8" w:semiHidden="1" w:uiPriority="9" w:unhideWhenUsed="1" w:qFormat="1"/>
-    <w:lsdException w:name="heading 9" w:semiHidden="1" w:uiPriority="9" w:unhideWhenUsed="1" w:qFormat="1"/>
-    <w:lsdException w:name="index 1" w:semiHidden="1" w:unhideWhenUsed="1"/>
-    <w:lsdException w:name="index 2" w:semiHidden="1" w:unhideWhenUsed="1"/>
-    <w:lsdException w:name="index 3" w:semiHidden="1" w:unhideWhenUsed="1"/>
-    <w:lsdException w:name="index 4" w:semiHidden="1" w:unhideWhenUsed="1"/>
-    <w:lsdException w:name="index 5" w:semiHidden="1" w:unhideWhenUsed="1"/>
-    <w:lsdException w:name="index 6" w:semiHidden="1" w:unhideWhenUsed="1"/>
-    <w:lsdException w:name="index 7" w:semiHidden="1" w:unhideWhenUsed="1"/>
-    <w:lsdException w:name="index 8" w:semiHidden="1" w:unhideWhenUsed="1"/>
-    <w:lsdException w:name="index 9" w:semiHidden="1" w:unhideWhenUsed="1"/>
-    <w:lsdException w:name="toc 1" w:semiHidden="1" w:uiPriority="39" w:unhideWhenUsed="1" w:qFormat="1"/>
-    <w:lsdException w:name="toc 2" w:semiHidden="1" w:uiPriority="39" w:unhideWhenUsed="1" w:qFormat="1"/>
-    <w:lsdException w:name="toc 3" w:semiHidden="1" w:uiPriority="39" w:unhideWhenUsed="1" w:qFormat="1"/>
-    <w:lsdException w:name="toc 4" w:semiHidden="1" w:uiPriority="39" w:unhideWhenUsed="1"/>
-    <w:lsdException w:name="toc 5" w:semiHidden="1" w:uiPriority="39" w:unhideWhenUsed="1"/>
-    <w:lsdException w:name="toc 6" w:semiHidden="1" w:uiPriority="39" w:unhideWhenUsed="1"/>
-    <w:lsdException w:name="toc 7" w:semiHidden="1" w:uiPriority="39" w:unhideWhenUsed="1"/>
-    <w:lsdException w:name="toc 8" w:semiHidden="1" w:uiPriority="39" w:unhideWhenUsed="1"/>
-    <w:lsdException w:name="toc 9" w:semiHidden="1" w:uiPriority="39" w:unhideWhenUsed="1"/>
-    <w:lsdException w:name="Normal Indent" w:semiHidden="1" w:unhideWhenUsed="1"/>
-    <w:lsdException w:name="footnote text" w:semiHidden="1" w:unhideWhenUsed="1"/>
-    <w:lsdException w:name="annotation text" w:semiHidden="1" w:unhideWhenUsed="1"/>
-    <w:lsdException w:name="header" w:semiHidden="1" w:unhideWhenUsed="1"/>
-    <w:lsdException w:name="footer" w:semiHidden="1" w:unhideWhenUsed="1"/>
-    <w:lsdException w:name="index heading" w:semiHidden="1" w:unhideWhenUsed="1"/>
-    <w:lsdException w:name="caption" w:semiHidden="1" w:uiPriority="35" w:unhideWhenUsed="1" w:qFormat="1"/>
-    <w:lsdException w:name="table of figures" w:semiHidden="1" w:unhideWhenUsed="1"/>
-    <w:lsdException w:name="envelope address" w:semiHidden="1" w:unhideWhenUsed="1"/>
-    <w:lsdException w:name="envelope return" w:semiHidden="1" w:unhideWhenUsed="1"/>
-    <w:lsdException w:name="footnote reference" w:semiHidden="1" w:unhideWhenUsed="1"/>
-    <w:lsdException w:name="annotation reference" w:semiHidden="1" w:unhideWhenUsed="1"/>
-    <w:lsdException w:name="line number" w:semiHidden="1" w:unhideWhenUsed="1"/>
-    <w:lsdException w:name="page number" w:semiHidden="1" w:unhideWhenUsed="1"/>
-    <w:lsdException w:name="endnote reference" w:semiHidden="1" w:unhideWhenUsed="1"/>
-    <w:lsdException w:name="endnote text" w:semiHidden="1" w:unhideWhenUsed="1"/>
-    <w:lsdException w:name="table of authorities" w:semiHidden="1" w:unhideWhenUsed="1"/>
-    <w:lsdException w:name="macro" w:semiHidden="1" w:unhideWhenUsed="1"/>
-    <w:lsdException w:name="toa heading" w:semiHidden="1" w:unhideWhenUsed="1"/>
-    <w:lsdException w:name="List" w:semiHidden="1" w:unhideWhenUsed="1"/>
-    <w:lsdException w:name="List Bullet" w:semiHidden="1" w:unhideWhenUsed="1"/>
-    <w:lsdException w:name="List Number" w:semiHidden="1" w:unhideWhenUsed="1"/>
-    <w:lsdException w:name="List 2" w:semiHidden="1" w:unhideWhenUsed="1"/>
-    <w:lsdException w:name="List 3" w:semiHidden="1" w:unhideWhenUsed="1"/>
-    <w:lsdException w:name="List 4" w:semiHidden="1" w:unhideWhenUsed="1"/>
-    <w:lsdException w:name="List 5" w:semiHidden="1" w:unhideWhenUsed="1"/>
-    <w:lsdException w:name="List Bullet 2" w:semiHidden="1" w:unhideWhenUsed="1"/>
-    <w:lsdException w:name="List Bullet 3" w:semiHidden="1" w:unhideWhenUsed="1"/>
-    <w:lsdException w:name="List Bullet 4" w:semiHidden="1" w:unhideWhenUsed="1"/>
-    <w:lsdException w:name="List Bullet 5" w:semiHidden="1" w:unhideWhenUsed="1"/>
-    <w:lsdException w:name="List Number 2" w:semiHidden="1" w:unhideWhenUsed="1"/>
-    <w:lsdException w:name="List Number 3" w:semiHidden="1" w:unhideWhenUsed="1"/>
-    <w:lsdException w:name="List Number 4" w:semiHidden="1" w:unhideWhenUsed="1"/>
-    <w:lsdException w:name="List Number 5" w:semiHidden="1" w:unhideWhenUsed="1"/>
-    <w:lsdException w:name="Title" w:uiPriority="10" w:qFormat="1"/>
-    <w:lsdException w:name="Closing" w:semiHidden="1" w:unhideWhenUsed="1"/>
-    <w:lsdException w:name="Signature" w:semiHidden="1" w:unhideWhenUsed="1"/>
-    <w:lsdException w:name="Default Paragraph Font" w:semiHidden="1" w:uiPriority="1" w:unhideWhenUsed="1"/>
-    <w:lsdException w:name="Body Text" w:semiHidden="1" w:uiPriority="0" w:unhideWhenUsed="1"/>
-    <w:lsdException w:name="Body Text Indent" w:semiHidden="1" w:unhideWhenUsed="1"/>
-    <w:lsdException w:name="List Continue" w:semiHidden="1" w:unhideWhenUsed="1"/>
-    <w:lsdException w:name="List Continue 2" w:semiHidden="1" w:unhideWhenUsed="1"/>
-    <w:lsdException w:name="List Continue 3" w:semiHidden="1" w:unhideWhenUsed="1"/>
-    <w:lsdException w:name="List Continue 4" w:semiHidden="1" w:unhideWhenUsed="1"/>
-    <w:lsdException w:name="List Continue 5" w:semiHidden="1" w:unhideWhenUsed="1"/>
-    <w:lsdException w:name="Message Header" w:semiHidden="1" w:unhideWhenUsed="1"/>
-    <w:lsdException w:name="Subtitle" w:uiPriority="11" w:qFormat="1"/>
-    <w:lsdException w:name="Salutation" w:semiHidden="1" w:unhideWhenUsed="1"/>
-    <w:lsdException w:name="Date" w:semiHidden="1" w:unhideWhenUsed="1"/>
-    <w:lsdException w:name="Body Text First Indent" w:semiHidden="1" w:unhideWhenUsed="1"/>
-    <w:lsdException w:name="Body Text First Indent 2" w:semiHidden="1" w:unhideWhenUsed="1"/>
-    <w:lsdException w:name="Note Heading" w:semiHidden="1" w:unhideWhenUsed="1"/>
-    <w:lsdException w:name="Body Text 2" w:semiHidden="1" w:unhideWhenUsed="1"/>
-    <w:lsdException w:name="Body Text 3" w:semiHidden="1" w:unhideWhenUsed="1"/>
-    <w:lsdException w:name="Body Text Indent 2" w:semiHidden="1" w:unhideWhenUsed="1"/>
-    <w:lsdException w:name="Body Text Indent 3" w:semiHidden="1" w:unhideWhenUsed="1"/>
-    <w:lsdException w:name="Block Text" w:semiHidden="1" w:unhideWhenUsed="1"/>
-    <w:lsdException w:name="Hyperlink" w:semiHidden="1" w:unhideWhenUsed="1"/>
-    <w:lsdException w:name="FollowedHyperlink" w:semiHidden="1" w:unhideWhenUsed="1"/>
-    <w:lsdException w:name="Strong" w:uiPriority="22" w:qFormat="1"/>
-    <w:lsdException w:name="Emphasis" w:uiPriority="20" w:qFormat="1"/>
-    <w:lsdException w:name="Document Map" w:semiHidden="1" w:unhideWhenUsed="1"/>
-    <w:lsdException w:name="Plain Text" w:semiHidden="1" w:unhideWhenUsed="1"/>
-    <w:lsdException w:name="E-mail Signature" w:semiHidden="1" w:unhideWhenUsed="1"/>
-    <w:lsdException w:name="HTML Top of Form" w:semiHidden="1" w:unhideWhenUsed="1"/>
-    <w:lsdException w:name="HTML Bottom of Form" w:semiHidden="1" w:unhideWhenUsed="1"/>
-    <w:lsdException w:name="Normal (Web)" w:semiHidden="1" w:unhideWhenUsed="1"/>
-    <w:lsdException w:name="HTML Acronym" w:semiHidden="1" w:unhideWhenUsed="1"/>
-    <w:lsdException w:name="HTML Address" w:semiHidden="1" w:unhideWhenUsed="1"/>
-    <w:lsdException w:name="HTML Cite" w:semiHidden="1" w:unhideWhenUsed="1"/>
-    <w:lsdException w:name="HTML Code" w:semiHidden="1" w:unhideWhenUsed="1"/>
-    <w:lsdException w:name="HTML Definition" w:semiHidden="1" w:unhideWhenUsed="1"/>
-    <w:lsdException w:name="HTML Keyboard" w:semiHidden="1" w:unhideWhenUsed="1"/>
-    <w:lsdException w:name="HTML Preformatted" w:semiHidden="1" w:unhideWhenUsed="1"/>
-    <w:lsdException w:name="HTML Sample" w:semiHidden="1" w:unhideWhenUsed="1"/>
-    <w:lsdException w:name="HTML Typewriter" w:semiHidden="1" w:unhideWhenUsed="1"/>
-    <w:lsdException w:name="HTML Variable" w:semiHidden="1" w:unhideWhenUsed="1"/>
-    <w:lsdException w:name="Normal Table" w:semiHidden="1" w:unhideWhenUsed="1"/>
-    <w:lsdException w:name="annotation subject" w:semiHidden="1" w:unhideWhenUsed="1"/>
-    <w:lsdException w:name="No List" w:semiHidden="1" w:unhideWhenUsed="1"/>
-    <w:lsdException w:name="Outline List 1" w:semiHidden="1" w:unhideWhenUsed="1"/>
-    <w:lsdException w:name="Outline List 2" w:semiHidden="1" w:unhideWhenUsed="1"/>
-    <w:lsdException w:name="Outline List 3" w:semiHidden="1" w:unhideWhenUsed="1"/>
-    <w:lsdException w:name="Table Simple 1" w:semiHidden="1" w:unhideWhenUsed="1"/>
-    <w:lsdException w:name="Table Simple 2" w:semiHidden="1" w:unhideWhenUsed="1"/>
-    <w:lsdException w:name="Table Simple 3" w:semiHidden="1" w:unhideWhenUsed="1"/>
-    <w:lsdException w:name="Table Classic 1" w:semiHidden="1" w:unhideWhenUsed="1"/>
-    <w:lsdException w:name="Table Classic 2" w:semiHidden="1" w:unhideWhenUsed="1"/>
-    <w:lsdException w:name="Table Classic 3" w:semiHidden="1" w:unhideWhenUsed="1"/>
-    <w:lsdException w:name="Table Classic 4" w:semiHidden="1" w:unhideWhenUsed="1"/>
-    <w:lsdException w:name="Table Colorful 1" w:semiHidden="1" w:unhideWhenUsed="1"/>
-    <w:lsdException w:name="Table Colorful 2" w:semiHidden="1" w:unhideWhenUsed="1"/>
-    <w:lsdException w:name="Table Colorful 3" w:semiHidden="1" w:unhideWhenUsed="1"/>
-    <w:lsdException w:name="Table Columns 1" w:semiHidden="1" w:unhideWhenUsed="1"/>
-    <w:lsdException w:name="Table Columns 2" w:semiHidden="1" w:unhideWhenUsed="1"/>
-    <w:lsdException w:name="Table Columns 3" w:semiHidden="1" w:unhideWhenUsed="1"/>
-    <w:lsdException w:name="Table Columns 4" w:semiHidden="1" w:unhideWhenUsed="1"/>
-    <w:lsdException w:name="Table Columns 5" w:semiHidden="1" w:unhideWhenUsed="1"/>
-    <w:lsdException w:name="Table Grid 1" w:semiHidden="1" w:unhideWhenUsed="1"/>
-    <w:lsdException w:name="Table Grid 2" w:semiHidden="1" w:unhideWhenUsed="1"/>
-    <w:lsdException w:name="Table Grid 3" w:semiHidden="1" w:unhideWhenUsed="1"/>
-    <w:lsdException w:name="Table Grid 4" w:semiHidden="1" w:unhideWhenUsed="1"/>
-    <w:lsdException w:name="Table Grid 5" w:semiHidden="1" w:unhideWhenUsed="1"/>
-    <w:lsdException w:name="Table Grid 6" w:semiHidden="1" w:unhideWhenUsed="1"/>
-    <w:lsdException w:name="Table Grid 7" w:semiHidden="1" w:unhideWhenUsed="1"/>
-    <w:lsdException w:name="Table Grid 8" w:semiHidden="1" w:unhideWhenUsed="1"/>
-    <w:lsdException w:name="Table List 1" w:semiHidden="1" w:unhideWhenUsed="1"/>
-    <w:lsdException w:name="Table List 2" w:semiHidden="1" w:unhideWhenUsed="1"/>
-    <w:lsdException w:name="Table List 3" w:semiHidden="1" w:unhideWhenUsed="1"/>
-    <w:lsdException w:name="Table List 4" w:semiHidden="1" w:unhideWhenUsed="1"/>
-    <w:lsdException w:name="Table List 5" w:semiHidden="1" w:unhideWhenUsed="1"/>
-    <w:lsdException w:name="Table List 6" w:semiHidden="1" w:unhideWhenUsed="1"/>
-    <w:lsdException w:name="Table List 7" w:semiHidden="1" w:unhideWhenUsed="1"/>
-    <w:lsdException w:name="Table List 8" w:semiHidden="1" w:unhideWhenUsed="1"/>
-    <w:lsdException w:name="Table 3D effects 1" w:semiHidden="1" w:unhideWhenUsed="1"/>
-    <w:lsdException w:name="Table 3D effects 2" w:semiHidden="1" w:unhideWhenUsed="1"/>
-    <w:lsdException w:name="Table 3D effects 3" w:semiHidden="1" w:unhideWhenUsed="1"/>
-    <w:lsdException w:name="Table Contemporary" w:semiHidden="1" w:unhideWhenUsed="1"/>
-    <w:lsdException w:name="Table Elegant" w:semiHidden="1" w:unhideWhenUsed="1"/>
-    <w:lsdException w:name="Table Professional" w:semiHidden="1" w:unhideWhenUsed="1"/>
-    <w:lsdException w:name="Table Subtle 1" w:semiHidden="1" w:unhideWhenUsed="1"/>
-    <w:lsdException w:name="Table Subtle 2" w:semiHidden="1" w:unhideWhenUsed="1"/>
-    <w:lsdException w:name="Table Web 1" w:semiHidden="1" w:unhideWhenUsed="1"/>
-    <w:lsdException w:name="Table Web 2" w:semiHidden="1" w:unhideWhenUsed="1"/>
-    <w:lsdException w:name="Table Web 3" w:semiHidden="1" w:unhideWhenUsed="1"/>
-    <w:lsdException w:name="Balloon Text" w:semiHidden="1" w:unhideWhenUsed="1"/>
-    <w:lsdException w:name="Table Grid" w:uiPriority="0"/>
-    <w:lsdException w:name="Table Theme" w:semiHidden="1" w:unhideWhenUsed="1"/>
-    <w:lsdException w:name="Placeholder Text" w:semiHidden="1"/>
-    <w:lsdException w:name="No Spacing" w:uiPriority="1" w:qFormat="1"/>
-    <w:lsdException w:name="Light Shading" w:uiPriority="60"/>
-    <w:lsdException w:name="Light List" w:uiPriority="61"/>
-    <w:lsdException w:name="Light Grid" w:uiPriority="62"/>
-    <w:lsdException w:name="Medium Shading 1" w:uiPriority="63"/>
-    <w:lsdException w:name="Medium Shading 2" w:uiPriority="64"/>
-    <w:lsdException w:name="Medium List 1" w:uiPriority="65"/>
-    <w:lsdException w:name="Medium List 2" w:uiPriority="66"/>
-    <w:lsdException w:name="Medium Grid 1" w:uiPriority="67"/>
-    <w:lsdException w:name="Medium Grid 2" w:uiPriority="68"/>
-    <w:lsdException w:name="Medium Grid 3" w:uiPriority="69"/>
-    <w:lsdException w:name="Dark List" w:uiPriority="70"/>
-    <w:lsdException w:name="Colorful Shading" w:uiPriority="71"/>
-    <w:lsdException w:name="Colorful List" w:uiPriority="72"/>
-    <w:lsdException w:name="Colorful Grid" w:uiPriority="73"/>
-    <w:lsdException w:name="Light Shading Accent 1" w:uiPriority="60"/>
-    <w:lsdException w:name="Light List Accent 1" w:uiPriority="61"/>
-    <w:lsdException w:name="Light Grid Accent 1" w:uiPriority="62"/>
-    <w:lsdException w:name="Medium Shading 1 Accent 1" w:uiPriority="63"/>
-    <w:lsdException w:name="Medium Shading 2 Accent 1" w:uiPriority="64"/>
-    <w:lsdException w:name="Medium List 1 Accent 1" w:uiPriority="65"/>
-    <w:lsdException w:name="Revision" w:semiHidden="1"/>
-    <w:lsdException w:name="List Paragraph" w:uiPriority="34" w:qFormat="1"/>
-    <w:lsdException w:name="Quote" w:uiPriority="29" w:qFormat="1"/>
-    <w:lsdException w:name="Intense Quote" w:uiPriority="30" w:qFormat="1"/>
-    <w:lsdException w:name="Medium List 2 Accent 1" w:uiPriority="66"/>
-    <w:lsdException w:name="Medium Grid 1 Accent 1" w:uiPriority="67"/>
-    <w:lsdException w:name="Medium Grid 2 Accent 1" w:uiPriority="68"/>
-    <w:lsdException w:name="Medium Grid 3 Accent 1" w:uiPriority="69"/>
-    <w:lsdException w:name="Dark List Accent 1" w:uiPriority="70"/>
-    <w:lsdException w:name="Colorful Shading Accent 1" w:uiPriority="71"/>
-    <w:lsdException w:name="Colorful List Accent 1" w:uiPriority="72"/>
-    <w:lsdException w:name="Colorful Grid Accent 1" w:uiPriority="73"/>
-    <w:lsdException w:name="Light Shading Accent 2" w:uiPriority="60"/>
-    <w:lsdException w:name="Light List Accent 2" w:uiPriority="61"/>
-    <w:lsdException w:name="Light Grid Accent 2" w:uiPriority="62"/>
-    <w:lsdException w:name="Medium Shading 1 Accent 2" w:uiPriority="63"/>
-    <w:lsdException w:name="Medium Shading 2 Accent 2" w:uiPriority="64"/>
-    <w:lsdException w:name="Medium List 1 Accent 2" w:uiPriority="65"/>
-    <w:lsdException w:name="Medium List 2 Accent 2" w:uiPriority="66"/>
-    <w:lsdException w:name="Medium Grid 1 Accent 2" w:uiPriority="67"/>
-    <w:lsdException w:name="Medium Grid 2 Accent 2" w:uiPriority="68"/>
-    <w:lsdException w:name="Medium Grid 3 Accent 2" w:uiPriority="69"/>
-    <w:lsdException w:name="Dark List Accent 2" w:uiPriority="70"/>
-    <w:lsdException w:name="Colorful Shading Accent 2" w:uiPriority="71"/>
-    <w:lsdException w:name="Colorful List Accent 2" w:uiPriority="72"/>
-    <w:lsdException w:name="Colorful Grid Accent 2" w:uiPriority="73"/>
-    <w:lsdException w:name="Light Shading Accent 3" w:uiPriority="60"/>
-    <w:lsdException w:name="Light List Accent 3" w:uiPriority="61"/>
-    <w:lsdException w:name="Light Grid Accent 3" w:uiPriority="62"/>
-    <w:lsdException w:name="Medium Shading 1 Accent 3" w:uiPriority="63"/>
-    <w:lsdException w:name="Medium Shading 2 Accent 3" w:uiPriority="64"/>
-    <w:lsdException w:name="Medium List 1 Accent 3" w:uiPriority="65"/>
-    <w:lsdException w:name="Medium List 2 Accent 3" w:uiPriority="66"/>
-    <w:lsdException w:name="Medium Grid 1 Accent 3" w:uiPriority="67"/>
-    <w:lsdException w:name="Medium Grid 2 Accent 3" w:uiPriority="68"/>
-    <w:lsdException w:name="Medium Grid 3 Accent 3" w:uiPriority="69"/>
-    <w:lsdException w:name="Dark List Accent 3" w:uiPriority="70"/>
-    <w:lsdException w:name="Colorful Shading Accent 3" w:uiPriority="71"/>
-    <w:lsdException w:name="Colorful List Accent 3" w:uiPriority="72"/>
-    <w:lsdException w:name="Colorful Grid Accent 3" w:uiPriority="73"/>
-    <w:lsdException w:name="Light Shading Accent 4" w:uiPriority="60"/>
-    <w:lsdException w:name="Light List Accent 4" w:uiPriority="61"/>
-    <w:lsdException w:name="Light Grid Accent 4" w:uiPriority="62"/>
-    <w:lsdException w:name="Medium Shading 1 Accent 4" w:uiPriority="63"/>
-    <w:lsdException w:name="Medium Shading 2 Accent 4" w:uiPriority="64"/>
-    <w:lsdException w:name="Medium List 1 Accent 4" w:uiPriority="65"/>
-    <w:lsdException w:name="Medium List 2 Accent 4" w:uiPriority="66"/>
-    <w:lsdException w:name="Medium Grid 1 Accent 4" w:uiPriority="67"/>
-    <w:lsdException w:name="Medium Grid 2 Accent 4" w:uiPriority="68"/>
-    <w:lsdException w:name="Medium Grid 3 Accent 4" w:uiPriority="69"/>
-    <w:lsdException w:name="Dark List Accent 4" w:uiPriority="70"/>
-    <w:lsdException w:name="Colorful Shading Accent 4" w:uiPriority="71"/>
-    <w:lsdException w:name="Colorful List Accent 4" w:uiPriority="72"/>
-    <w:lsdException w:name="Colorful Grid Accent 4" w:uiPriority="73"/>
-    <w:lsdException w:name="Light Shading Accent 5" w:uiPriority="60"/>
-    <w:lsdException w:name="Light List Accent 5" w:uiPriority="61"/>
-    <w:lsdException w:name="Light Grid Accent 5" w:uiPriority="62"/>
-    <w:lsdException w:name="Medium Shading 1 Accent 5" w:uiPriority="63"/>
-    <w:lsdException w:name="Medium Shading 2 Accent 5" w:uiPriority="64"/>
-    <w:lsdException w:name="Medium List 1 Accent 5" w:uiPriority="65"/>
-    <w:lsdException w:name="Medium List 2 Accent 5" w:uiPriority="66"/>
-    <w:lsdException w:name="Medium Grid 1 Accent 5" w:uiPriority="67"/>
-    <w:lsdException w:name="Medium Grid 2 Accent 5" w:uiPriority="68"/>
-    <w:lsdException w:name="Medium Grid 3 Accent 5" w:uiPriority="69"/>
-    <w:lsdException w:name="Dark List Accent 5" w:uiPriority="70"/>
-    <w:lsdException w:name="Colorful Shading Accent 5" w:uiPriority="71"/>
-    <w:lsdException w:name="Colorful List Accent 5" w:uiPriority="72"/>
-    <w:lsdException w:name="Colorful Grid Accent 5" w:uiPriority="73"/>
-    <w:lsdException w:name="Light Shading Accent 6" w:uiPriority="60"/>
-    <w:lsdException w:name="Light List Accent 6" w:uiPriority="61"/>
-    <w:lsdException w:name="Light Grid Accent 6" w:uiPriority="62"/>
-    <w:lsdException w:name="Medium Shading 1 Accent 6" w:uiPriority="63"/>
-    <w:lsdException w:name="Medium Shading 2 Accent 6" w:uiPriority="64"/>
-    <w:lsdException w:name="Medium List 1 Accent 6" w:uiPriority="65"/>
-    <w:lsdException w:name="Medium List 2 Accent 6" w:uiPriority="66"/>
-    <w:lsdException w:name="Medium Grid 1 Accent 6" w:uiPriority="67"/>
-    <w:lsdException w:name="Medium Grid 2 Accent 6" w:uiPriority="68"/>
-    <w:lsdException w:name="Medium Grid 3 Accent 6" w:uiPriority="69"/>
-    <w:lsdException w:name="Dark List Accent 6" w:uiPriority="70"/>
-    <w:lsdException w:name="Colorful Shading Accent 6" w:uiPriority="71"/>
-    <w:lsdException w:name="Colorful List Accent 6" w:uiPriority="72"/>
-    <w:lsdException w:name="Colorful Grid Accent 6" w:uiPriority="73"/>
-    <w:lsdException w:name="Subtle Emphasis" w:uiPriority="19" w:qFormat="1"/>
-    <w:lsdException w:name="Intense Emphasis" w:uiPriority="21" w:qFormat="1"/>
-    <w:lsdException w:name="Subtle Reference" w:uiPriority="31" w:qFormat="1"/>
-    <w:lsdException w:name="Intense Reference" w:uiPriority="32" w:qFormat="1"/>
-    <w:lsdException w:name="Book Title" w:uiPriority="33" w:qFormat="1"/>
-    <w:lsdException w:name="Bibliography" w:semiHidden="1" w:uiPriority="37" w:unhideWhenUsed="1"/>
-    <w:lsdException w:name="TOC Heading" w:semiHidden="1" w:uiPriority="39" w:unhideWhenUsed="1" w:qFormat="1"/>
-    <w:lsdException w:name="Plain Table 1" w:uiPriority="41"/>
-    <w:lsdException w:name="Plain Table 2" w:uiPriority="42"/>
-    <w:lsdException w:name="Plain Table 3" w:uiPriority="43"/>
-    <w:lsdException w:name="Plain Table 4" w:uiPriority="44"/>
-    <w:lsdException w:name="Plain Table 5" w:uiPriority="45"/>
-    <w:lsdException w:name="Grid Table Light" w:uiPriority="40"/>
-    <w:lsdException w:name="Grid Table 1 Light" w:uiPriority="46"/>
-    <w:lsdException w:name="Grid Table 2" w:uiPriority="47"/>
-    <w:lsdException w:name="Grid Table 3" w:uiPriority="48"/>
-    <w:lsdException w:name="Grid Table 4" w:uiPriority="49"/>
-    <w:lsdException w:name="Grid Table 5 Dark" w:uiPriority="50"/>
-    <w:lsdException w:name="Grid Table 6 Colorful" w:uiPriority="51"/>
-    <w:lsdException w:name="Grid Table 7 Colorful" w:uiPriority="52"/>
-    <w:lsdException w:name="Grid Table 1 Light Accent 1" w:uiPriority="46"/>
-    <w:lsdException w:name="Grid Table 2 Accent 1" w:uiPriority="47"/>
-    <w:lsdException w:name="Grid Table 3 Accent 1" w:uiPriority="48"/>
-    <w:lsdException w:name="Grid Table 4 Accent 1" w:uiPriority="49"/>
-    <w:lsdException w:name="Grid Table 5 Dark Accent 1" w:uiPriority="50"/>
-    <w:lsdException w:name="Grid Table 6 Colorful Accent 1" w:uiPriority="51"/>
-    <w:lsdException w:name="Grid Table 7 Colorful Accent 1" w:uiPriority="52"/>
-    <w:lsdException w:name="Grid Table 1 Light Accent 2" w:uiPriority="46"/>
-    <w:lsdException w:name="Grid Table 2 Accent 2" w:uiPriority="47"/>
-    <w:lsdException w:name="Grid Table 3 Accent 2" w:uiPriority="48"/>
-    <w:lsdException w:name="Grid Table 4 Accent 2" w:uiPriority="49"/>
-    <w:lsdException w:name="Grid Table 5 Dark Accent 2" w:uiPriority="50"/>
-    <w:lsdException w:name="Grid Table 6 Colorful Accent 2" w:uiPriority="51"/>
-    <w:lsdException w:name="Grid Table 7 Colorful Accent 2" w:uiPriority="52"/>
-    <w:lsdException w:name="Grid Table 1 Light Accent 3" w:uiPriority="46"/>
-    <w:lsdException w:name="Grid Table 2 Accent 3" w:uiPriority="47"/>
-    <w:lsdException w:name="Grid Table 3 Accent 3" w:uiPriority="48"/>
-    <w:lsdException w:name="Grid Table 4 Accent 3" w:uiPriority="49"/>
-    <w:lsdException w:name="Grid Table 5 Dark Accent 3" w:uiPriority="50"/>
-    <w:lsdException w:name="Grid Table 6 Colorful Accent 3" w:uiPriority="51"/>
-    <w:lsdException w:name="Grid Table 7 Colorful Accent 3" w:uiPriority="52"/>
-    <w:lsdException w:name="Grid Table 1 Light Accent 4" w:uiPriority="46"/>
-    <w:lsdException w:name="Grid Table 2 Accent 4" w:uiPriority="47"/>
-    <w:lsdException w:name="Grid Table 3 Accent 4" w:uiPriority="48"/>
-    <w:lsdException w:name="Grid Table 4 Accent 4" w:uiPriority="49"/>
-    <w:lsdException w:name="Grid Table 5 Dark Accent 4" w:uiPriority="50"/>
-    <w:lsdException w:name="Grid Table 6 Colorful Accent 4" w:uiPriority="51"/>
-    <w:lsdException w:name="Grid Table 7 Colorful Accent 4" w:uiPriority="52"/>
-    <w:lsdException w:name="Grid Table 1 Light Accent 5" w:uiPriority="46"/>
-    <w:lsdException w:name="Grid Table 2 Accent 5" w:uiPriority="47"/>
-    <w:lsdException w:name="Grid Table 3 Accent 5" w:uiPriority="48"/>
-    <w:lsdException w:name="Grid Table 4 Accent 5" w:uiPriority="49"/>
-    <w:lsdException w:name="Grid Table 5 Dark Accent 5" w:uiPriority="50"/>
-    <w:lsdException w:name="Grid Table 6 Colorful Accent 5" w:uiPriority="51"/>
-    <w:lsdException w:name="Grid Table 7 Colorful Accent 5" w:uiPriority="52"/>
-    <w:lsdException w:name="Grid Table 1 Light Accent 6" w:uiPriority="46"/>
-    <w:lsdException w:name="Grid Table 2 Accent 6" w:uiPriority="47"/>
-    <w:lsdException w:name="Grid Table 3 Accent 6" w:uiPriority="48"/>
-    <w:lsdException w:name="Grid Table 4 Accent 6" w:uiPriority="49"/>
-    <w:lsdException w:name="Grid Table 5 Dark Accent 6" w:uiPriority="50"/>
-    <w:lsdException w:name="Grid Table 6 Colorful Accent 6" w:uiPriority="51"/>
-    <w:lsdException w:name="Grid Table 7 Colorful Accent 6" w:uiPriority="52"/>
-    <w:lsdException w:name="List Table 1 Light" w:uiPriority="46"/>
-    <w:lsdException w:name="List Table 2" w:uiPriority="47"/>
-    <w:lsdException w:name="List Table 3" w:uiPriority="48"/>
-    <w:lsdException w:name="List Table 4" w:uiPriority="49"/>
-    <w:lsdException w:name="List Table 5 Dark" w:uiPriority="50"/>
-    <w:lsdException w:name="List Table 6 Colorful" w:uiPriority="51"/>
-    <w:lsdException w:name="List Table 7 Colorful" w:uiPriority="52"/>
-    <w:lsdException w:name="List Table 1 Light Accent 1" w:uiPriority="46"/>
-    <w:lsdException w:name="List Table 2 Accent 1" w:uiPriority="47"/>
-    <w:lsdException w:name="List Table 3 Accent 1" w:uiPriority="48"/>
-    <w:lsdException w:name="List Table 4 Accent 1" w:uiPriority="49"/>
-    <w:lsdException w:name="List Table 5 Dark Accent 1" w:uiPriority="50"/>
-    <w:lsdException w:name="List Table 6 Colorful Accent 1" w:uiPriority="51"/>
-    <w:lsdException w:name="List Table 7 Colorful Accent 1" w:uiPriority="52"/>
-    <w:lsdException w:name="List Table 1 Light Accent 2" w:uiPriority="46"/>
-    <w:lsdException w:name="List Table 2 Accent 2" w:uiPriority="47"/>
-    <w:lsdException w:name="List Table 3 Accent 2" w:uiPriority="48"/>
-    <w:lsdException w:name="List Table 4 Accent 2" w:uiPriority="49"/>
-    <w:lsdException w:name="List Table 5 Dark Accent 2" w:uiPriority="50"/>
-    <w:lsdException w:name="List Table 6 Colorful Accent 2" w:uiPriority="51"/>
-    <w:lsdException w:name="List Table 7 Colorful Accent 2" w:uiPriority="52"/>
-    <w:lsdException w:name="List Table 1 Light Accent 3" w:uiPriority="46"/>
-    <w:lsdException w:name="List Table 2 Accent 3" w:uiPriority="47"/>
-    <w:lsdException w:name="List Table 3 Accent 3" w:uiPriority="48"/>
-    <w:lsdException w:name="List Table 4 Accent 3" w:uiPriority="49"/>
-    <w:lsdException w:name="List Table 5 Dark Accent 3" w:uiPriority="50"/>
-    <w:lsdException w:name="List Table 6 Colorful Accent 3" w:uiPriority="51"/>
-    <w:lsdException w:name="List Table 7 Colorful Accent 3" w:uiPriority="52"/>
-    <w:lsdException w:name="List Table 1 Light Accent 4" w:uiPriority="46"/>
-    <w:lsdException w:name="List Table 2 Accent 4" w:uiPriority="47"/>
-    <w:lsdException w:name="List Table 3 Accent 4" w:uiPriority="48"/>
-    <w:lsdException w:name="List Table 4 Accent 4" w:uiPriority="49"/>
-    <w:lsdException w:name="List Table 5 Dark Accent 4" w:uiPriority="50"/>
-    <w:lsdException w:name="List Table 6 Colorful Accent 4" w:uiPriority="51"/>
-    <w:lsdException w:name="List Table 7 Colorful Accent 4" w:uiPriority="52"/>
-    <w:lsdException w:name="List Table 1 Light Accent 5" w:uiPriority="46"/>
-    <w:lsdException w:name="List Table 2 Accent 5" w:uiPriority="47"/>
-    <w:lsdException w:name="List Table 3 Accent 5" w:uiPriority="48"/>
-    <w:lsdException w:name="List Table 4 Accent 5" w:uiPriority="49"/>
-    <w:lsdException w:name="List Table 5 Dark Accent 5" w:uiPriority="50"/>
-    <w:lsdException w:name="List Table 6 Colorful Accent 5" w:uiPriority="51"/>
-    <w:lsdException w:name="List Table 7 Colorful Accent 5" w:uiPriority="52"/>
-    <w:lsdException w:name="List Table 1 Light Accent 6" w:uiPriority="46"/>
-    <w:lsdException w:name="List Table 2 Accent 6" w:uiPriority="47"/>
-    <w:lsdException w:name="List Table 3 Accent 6" w:uiPriority="48"/>
-    <w:lsdException w:name="List Table 4 Accent 6" w:uiPriority="49"/>
-    <w:lsdException w:name="List Table 5 Dark Accent 6" w:uiPriority="50"/>
-    <w:lsdException w:name="List Table 6 Colorful Accent 6" w:uiPriority="51"/>
-    <w:lsdException w:name="List Table 7 Colorful Accent 6" w:uiPriority="52"/>
+  <w:latentStyles w:defLockedState="0" w:defUIPriority="99" w:defSemiHidden="1" w:defUnhideWhenUsed="1" w:defQFormat="0" w:count="267">
+    <w:lsdException w:name="Normal" w:semiHidden="0" w:uiPriority="0" w:unhideWhenUsed="0" w:qFormat="1"/>
+    <w:lsdException w:name="heading 1" w:semiHidden="0" w:uiPriority="0" w:unhideWhenUsed="0" w:qFormat="1"/>
+    <w:lsdException w:name="heading 2" w:uiPriority="9" w:qFormat="1"/>
+    <w:lsdException w:name="heading 3" w:uiPriority="9" w:qFormat="1"/>
+    <w:lsdException w:name="heading 4" w:uiPriority="9" w:qFormat="1"/>
+    <w:lsdException w:name="heading 5" w:uiPriority="9" w:qFormat="1"/>
+    <w:lsdException w:name="heading 6" w:uiPriority="9" w:qFormat="1"/>
+    <w:lsdException w:name="heading 7" w:uiPriority="9" w:qFormat="1"/>
+    <w:lsdException w:name="heading 8" w:uiPriority="9" w:qFormat="1"/>
+    <w:lsdException w:name="heading 9" w:uiPriority="9" w:qFormat="1"/>
+    <w:lsdException w:name="toc 1" w:uiPriority="39" w:qFormat="1"/>
+    <w:lsdException w:name="toc 2" w:uiPriority="39" w:qFormat="1"/>
+    <w:lsdException w:name="toc 3" w:uiPriority="39" w:qFormat="1"/>
+    <w:lsdException w:name="toc 4" w:uiPriority="39"/>
+    <w:lsdException w:name="toc 5" w:uiPriority="39"/>
+    <w:lsdException w:name="toc 6" w:uiPriority="39"/>
+    <w:lsdException w:name="toc 7" w:uiPriority="39"/>
+    <w:lsdException w:name="toc 8" w:uiPriority="39"/>
+    <w:lsdException w:name="toc 9" w:uiPriority="39"/>
+    <w:lsdException w:name="caption" w:uiPriority="35" w:qFormat="1"/>
+    <w:lsdException w:name="Title" w:semiHidden="0" w:uiPriority="10" w:unhideWhenUsed="0" w:qFormat="1"/>
+    <w:lsdException w:name="Default Paragraph Font" w:uiPriority="1"/>
+    <w:lsdException w:name="Body Text" w:uiPriority="0"/>
+    <w:lsdException w:name="Subtitle" w:semiHidden="0" w:uiPriority="11" w:unhideWhenUsed="0" w:qFormat="1"/>
+    <w:lsdException w:name="Strong" w:semiHidden="0" w:uiPriority="22" w:unhideWhenUsed="0" w:qFormat="1"/>
+    <w:lsdException w:name="Emphasis" w:semiHidden="0" w:uiPriority="20" w:unhideWhenUsed="0" w:qFormat="1"/>
+    <w:lsdException w:name="Table Grid" w:semiHidden="0" w:uiPriority="0" w:unhideWhenUsed="0"/>
+    <w:lsdException w:name="Placeholder Text" w:unhideWhenUsed="0"/>
+    <w:lsdException w:name="No Spacing" w:semiHidden="0" w:uiPriority="1" w:unhideWhenUsed="0" w:qFormat="1"/>
+    <w:lsdException w:name="Light Shading" w:semiHidden="0" w:uiPriority="60" w:unhideWhenUsed="0"/>
+    <w:lsdException w:name="Light List" w:semiHidden="0" w:uiPriority="61" w:unhideWhenUsed="0"/>
+    <w:lsdException w:name="Light Grid" w:semiHidden="0" w:uiPriority="62" w:unhideWhenUsed="0"/>
+    <w:lsdException w:name="Medium Shading 1" w:semiHidden="0" w:uiPriority="63" w:unhideWhenUsed="0"/>
+    <w:lsdException w:name="Medium Shading 2" w:semiHidden="0" w:uiPriority="64" w:unhideWhenUsed="0"/>
+    <w:lsdException w:name="Medium List 1" w:semiHidden="0" w:uiPriority="65" w:unhideWhenUsed="0"/>
+    <w:lsdException w:name="Medium List 2" w:semiHidden="0" w:uiPriority="66" w:unhideWhenUsed="0"/>
+    <w:lsdException w:name="Medium Grid 1" w:semiHidden="0" w:uiPriority="67" w:unhideWhenUsed="0"/>
+    <w:lsdException w:name="Medium Grid 2" w:semiHidden="0" w:uiPriority="68" w:unhideWhenUsed="0"/>
+    <w:lsdException w:name="Medium Grid 3" w:semiHidden="0" w:uiPriority="69" w:unhideWhenUsed="0"/>
+    <w:lsdException w:name="Dark List" w:semiHidden="0" w:uiPriority="70" w:unhideWhenUsed="0"/>
+    <w:lsdException w:name="Colorful Shading" w:semiHidden="0" w:uiPriority="71" w:unhideWhenUsed="0"/>
+    <w:lsdException w:name="Colorful List" w:semiHidden="0" w:uiPriority="72" w:unhideWhenUsed="0"/>
+    <w:lsdException w:name="Colorful Grid" w:semiHidden="0" w:uiPriority="73" w:unhideWhenUsed="0"/>
+    <w:lsdException w:name="Light Shading Accent 1" w:semiHidden="0" w:uiPriority="60" w:unhideWhenUsed="0"/>
+    <w:lsdException w:name="Light List Accent 1" w:semiHidden="0" w:uiPriority="61" w:unhideWhenUsed="0"/>
+    <w:lsdException w:name="Light Grid Accent 1" w:semiHidden="0" w:uiPriority="62" w:unhideWhenUsed="0"/>
+    <w:lsdException w:name="Medium Shading 1 Accent 1" w:semiHidden="0" w:uiPriority="63" w:unhideWhenUsed="0"/>
+    <w:lsdException w:name="Medium Shading 2 Accent 1" w:semiHidden="0" w:uiPriority="64" w:unhideWhenUsed="0"/>
+    <w:lsdException w:name="Medium List 1 Accent 1" w:semiHidden="0" w:uiPriority="65" w:unhideWhenUsed="0"/>
+    <w:lsdException w:name="Revision" w:unhideWhenUsed="0"/>
+    <w:lsdException w:name="List Paragraph" w:semiHidden="0" w:uiPriority="34" w:unhideWhenUsed="0" w:qFormat="1"/>
+    <w:lsdException w:name="Quote" w:semiHidden="0" w:uiPriority="29" w:unhideWhenUsed="0" w:qFormat="1"/>
+    <w:lsdException w:name="Intense Quote" w:semiHidden="0" w:uiPriority="30" w:unhideWhenUsed="0" w:qFormat="1"/>
+    <w:lsdException w:name="Medium List 2 Accent 1" w:semiHidden="0" w:uiPriority="66" w:unhideWhenUsed="0"/>
+    <w:lsdException w:name="Medium Grid 1 Accent 1" w:semiHidden="0" w:uiPriority="67" w:unhideWhenUsed="0"/>
+    <w:lsdException w:name="Medium Grid 2 Accent 1" w:semiHidden="0" w:uiPriority="68" w:unhideWhenUsed="0"/>
+    <w:lsdException w:name="Medium Grid 3 Accent 1" w:semiHidden="0" w:uiPriority="69" w:unhideWhenUsed="0"/>
+    <w:lsdException w:name="Dark List Accent 1" w:semiHidden="0" w:uiPriority="70" w:unhideWhenUsed="0"/>
+    <w:lsdException w:name="Colorful Shading Accent 1" w:semiHidden="0" w:uiPriority="71" w:unhideWhenUsed="0"/>
+    <w:lsdException w:name="Colorful List Accent 1" w:semiHidden="0" w:uiPriority="72" w:unhideWhenUsed="0"/>
+    <w:lsdException w:name="Colorful Grid Accent 1" w:semiHidden="0" w:uiPriority="73" w:unhideWhenUsed="0"/>
+    <w:lsdException w:name="Light Shading Accent 2" w:semiHidden="0" w:uiPriority="60" w:unhideWhenUsed="0"/>
+    <w:lsdException w:name="Light List Accent 2" w:semiHidden="0" w:uiPriority="61" w:unhideWhenUsed="0"/>
+    <w:lsdException w:name="Light Grid Accent 2" w:semiHidden="0" w:uiPriority="62" w:unhideWhenUsed="0"/>
+    <w:lsdException w:name="Medium Shading 1 Accent 2" w:semiHidden="0" w:uiPriority="63" w:unhideWhenUsed="0"/>
+    <w:lsdException w:name="Medium Shading 2 Accent 2" w:semiHidden="0" w:uiPriority="64" w:unhideWhenUsed="0"/>
+    <w:lsdException w:name="Medium List 1 Accent 2" w:semiHidden="0" w:uiPriority="65" w:unhideWhenUsed="0"/>
+    <w:lsdException w:name="Medium List 2 Accent 2" w:semiHidden="0" w:uiPriority="66" w:unhideWhenUsed="0"/>
+    <w:lsdException w:name="Medium Grid 1 Accent 2" w:semiHidden="0" w:uiPriority="67" w:unhideWhenUsed="0"/>
+    <w:lsdException w:name="Medium Grid 2 Accent 2" w:semiHidden="0" w:uiPriority="68" w:unhideWhenUsed="0"/>
+    <w:lsdException w:name="Medium Grid 3 Accent 2" w:semiHidden="0" w:uiPriority="69" w:unhideWhenUsed="0"/>
+    <w:lsdException w:name="Dark List Accent 2" w:semiHidden="0" w:uiPriority="70" w:unhideWhenUsed="0"/>
+    <w:lsdException w:name="Colorful Shading Accent 2" w:semiHidden="0" w:uiPriority="71" w:unhideWhenUsed="0"/>
+    <w:lsdException w:name="Colorful List Accent 2" w:semiHidden="0" w:uiPriority="72" w:unhideWhenUsed="0"/>
+    <w:lsdException w:name="Colorful Grid Accent 2" w:semiHidden="0" w:uiPriority="73" w:unhideWhenUsed="0"/>
+    <w:lsdException w:name="Light Shading Accent 3" w:semiHidden="0" w:uiPriority="60" w:unhideWhenUsed="0"/>
+    <w:lsdException w:name="Light List Accent 3" w:semiHidden="0" w:uiPriority="61" w:unhideWhenUsed="0"/>
+    <w:lsdException w:name="Light Grid Accent 3" w:semiHidden="0" w:uiPriority="62" w:unhideWhenUsed="0"/>
+    <w:lsdException w:name="Medium Shading 1 Accent 3" w:semiHidden="0" w:uiPriority="63" w:unhideWhenUsed="0"/>
+    <w:lsdException w:name="Medium Shading 2 Accent 3" w:semiHidden="0" w:uiPriority="64" w:unhideWhenUsed="0"/>
+    <w:lsdException w:name="Medium List 1 Accent 3" w:semiHidden="0" w:uiPriority="65" w:unhideWhenUsed="0"/>
+    <w:lsdException w:name="Medium List 2 Accent 3" w:semiHidden="0" w:uiPriority="66" w:unhideWhenUsed="0"/>
+    <w:lsdException w:name="Medium Grid 1 Accent 3" w:semiHidden="0" w:uiPriority="67" w:unhideWhenUsed="0"/>
+    <w:lsdException w:name="Medium Grid 2 Accent 3" w:semiHidden="0" w:uiPriority="68" w:unhideWhenUsed="0"/>
+    <w:lsdException w:name="Medium Grid 3 Accent 3" w:semiHidden="0" w:uiPriority="69" w:unhideWhenUsed="0"/>
+    <w:lsdException w:name="Dark List Accent 3" w:semiHidden="0" w:uiPriority="70" w:unhideWhenUsed="0"/>
+    <w:lsdException w:name="Colorful Shading Accent 3" w:semiHidden="0" w:uiPriority="71" w:unhideWhenUsed="0"/>
+    <w:lsdException w:name="Colorful List Accent 3" w:semiHidden="0" w:uiPriority="72" w:unhideWhenUsed="0"/>
+    <w:lsdException w:name="Colorful Grid Accent 3" w:semiHidden="0" w:uiPriority="73" w:unhideWhenUsed="0"/>
+    <w:lsdException w:name="Light Shading Accent 4" w:semiHidden="0" w:uiPriority="60" w:unhideWhenUsed="0"/>
+    <w:lsdException w:name="Light List Accent 4" w:semiHidden="0" w:uiPriority="61" w:unhideWhenUsed="0"/>
+    <w:lsdException w:name="Light Grid Accent 4" w:semiHidden="0" w:uiPriority="62" w:unhideWhenUsed="0"/>
+    <w:lsdException w:name="Medium Shading 1 Accent 4" w:semiHidden="0" w:uiPriority="63" w:unhideWhenUsed="0"/>
+    <w:lsdException w:name="Medium Shading 2 Accent 4" w:semiHidden="0" w:uiPriority="64" w:unhideWhenUsed="0"/>
+    <w:lsdException w:name="Medium List 1 Accent 4" w:semiHidden="0" w:uiPriority="65" w:unhideWhenUsed="0"/>
+    <w:lsdException w:name="Medium List 2 Accent 4" w:semiHidden="0" w:uiPriority="66" w:unhideWhenUsed="0"/>
+    <w:lsdException w:name="Medium Grid 1 Accent 4" w:semiHidden="0" w:uiPriority="67" w:unhideWhenUsed="0"/>
+    <w:lsdException w:name="Medium Grid 2 Accent 4" w:semiHidden="0" w:uiPriority="68" w:unhideWhenUsed="0"/>
+    <w:lsdException w:name="Medium Grid 3 Accent 4" w:semiHidden="0" w:uiPriority="69" w:unhideWhenUsed="0"/>
+    <w:lsdException w:name="Dark List Accent 4" w:semiHidden="0" w:uiPriority="70" w:unhideWhenUsed="0"/>
+    <w:lsdException w:name="Colorful Shading Accent 4" w:semiHidden="0" w:uiPriority="71" w:unhideWhenUsed="0"/>
+    <w:lsdException w:name="Colorful List Accent 4" w:semiHidden="0" w:uiPriority="72" w:unhideWhenUsed="0"/>
+    <w:lsdException w:name="Colorful Grid Accent 4" w:semiHidden="0" w:uiPriority="73" w:unhideWhenUsed="0"/>
+    <w:lsdException w:name="Light Shading Accent 5" w:semiHidden="0" w:uiPriority="60" w:unhideWhenUsed="0"/>
+    <w:lsdException w:name="Light List Accent 5" w:semiHidden="0" w:uiPriority="61" w:unhideWhenUsed="0"/>
+    <w:lsdException w:name="Light Grid Accent 5" w:semiHidden="0" w:uiPriority="62" w:unhideWhenUsed="0"/>
+    <w:lsdException w:name="Medium Shading 1 Accent 5" w:semiHidden="0" w:uiPriority="63" w:unhideWhenUsed="0"/>
+    <w:lsdException w:name="Medium Shading 2 Accent 5" w:semiHidden="0" w:uiPriority="64" w:unhideWhenUsed="0"/>
+    <w:lsdException w:name="Medium List 1 Accent 5" w:semiHidden="0" w:uiPriority="65" w:unhideWhenUsed="0"/>
+    <w:lsdException w:name="Medium List 2 Accent 5" w:semiHidden="0" w:uiPriority="66" w:unhideWhenUsed="0"/>
+    <w:lsdException w:name="Medium Grid 1 Accent 5" w:semiHidden="0" w:uiPriority="67" w:unhideWhenUsed="0"/>
+    <w:lsdException w:name="Medium Grid 2 Accent 5" w:semiHidden="0" w:uiPriority="68" w:unhideWhenUsed="0"/>
+    <w:lsdException w:name="Medium Grid 3 Accent 5" w:semiHidden="0" w:uiPriority="69" w:unhideWhenUsed="0"/>
+    <w:lsdException w:name="Dark List Accent 5" w:semiHidden="0" w:uiPriority="70" w:unhideWhenUsed="0"/>
+    <w:lsdException w:name="Colorful Shading Accent 5" w:semiHidden="0" w:uiPriority="71" w:unhideWhenUsed="0"/>
+    <w:lsdException w:name="Colorful List Accent 5" w:semiHidden="0" w:uiPriority="72" w:unhideWhenUsed="0"/>
+    <w:lsdException w:name="Colorful Grid Accent 5" w:semiHidden="0" w:uiPriority="73" w:unhideWhenUsed="0"/>
+    <w:lsdException w:name="Light Shading Accent 6" w:semiHidden="0" w:uiPriority="60" w:unhideWhenUsed="0"/>
+    <w:lsdException w:name="Light List Accent 6" w:semiHidden="0" w:uiPriority="61" w:unhideWhenUsed="0"/>
+    <w:lsdException w:name="Light Grid Accent 6" w:semiHidden="0" w:uiPriority="62" w:unhideWhenUsed="0"/>
+    <w:lsdException w:name="Medium Shading 1 Accent 6" w:semiHidden="0" w:uiPriority="63" w:unhideWhenUsed="0"/>
+    <w:lsdException w:name="Medium Shading 2 Accent 6" w:semiHidden="0" w:uiPriority="64" w:unhideWhenUsed="0"/>
+    <w:lsdException w:name="Medium List 1 Accent 6" w:semiHidden="0" w:uiPriority="65" w:unhideWhenUsed="0"/>
+    <w:lsdException w:name="Medium List 2 Accent 6" w:semiHidden="0" w:uiPriority="66" w:unhideWhenUsed="0"/>
+    <w:lsdException w:name="Medium Grid 1 Accent 6" w:semiHidden="0" w:uiPriority="67" w:unhideWhenUsed="0"/>
+    <w:lsdException w:name="Medium Grid 2 Accent 6" w:semiHidden="0" w:uiPriority="68" w:unhideWhenUsed="0"/>
+    <w:lsdException w:name="Medium Grid 3 Accent 6" w:semiHidden="0" w:uiPriority="69" w:unhideWhenUsed="0"/>
+    <w:lsdException w:name="Dark List Accent 6" w:semiHidden="0" w:uiPriority="70" w:unhideWhenUsed="0"/>
+    <w:lsdException w:name="Colorful Shading Accent 6" w:semiHidden="0" w:uiPriority="71" w:unhideWhenUsed="0"/>
+    <w:lsdException w:name="Colorful List Accent 6" w:semiHidden="0" w:uiPriority="72" w:unhideWhenUsed="0"/>
+    <w:lsdException w:name="Colorful Grid Accent 6" w:semiHidden="0" w:uiPriority="73" w:unhideWhenUsed="0"/>
+    <w:lsdException w:name="Subtle Emphasis" w:semiHidden="0" w:uiPriority="19" w:unhideWhenUsed="0" w:qFormat="1"/>
+    <w:lsdException w:name="Intense Emphasis" w:semiHidden="0" w:uiPriority="21" w:unhideWhenUsed="0" w:qFormat="1"/>
+    <w:lsdException w:name="Subtle Reference" w:semiHidden="0" w:uiPriority="31" w:unhideWhenUsed="0" w:qFormat="1"/>
+    <w:lsdException w:name="Intense Reference" w:semiHidden="0" w:uiPriority="32" w:unhideWhenUsed="0" w:qFormat="1"/>
+    <w:lsdException w:name="Book Title" w:semiHidden="0" w:uiPriority="33" w:unhideWhenUsed="0" w:qFormat="1"/>
+    <w:lsdException w:name="Bibliography" w:uiPriority="37"/>
+    <w:lsdException w:name="TOC Heading" w:uiPriority="39" w:qFormat="1"/>
   </w:latentStyles>
   <w:style w:type="paragraph" w:default="1" w:styleId="Normal">
     <w:name w:val="Normal"/>
@@ -46279,7 +45966,6 @@
       <w:lang w:eastAsia="es-ES"/>
     </w:rPr>
     <w:tblPr>
-      <w:tblInd w:w="0" w:type="dxa"/>
       <w:tblBorders>
         <w:top w:val="single" w:sz="4" w:space="0" w:color="000000" w:themeColor="text1"/>
         <w:left w:val="single" w:sz="4" w:space="0" w:color="000000" w:themeColor="text1"/>
@@ -46288,12 +45974,6 @@
         <w:insideH w:val="single" w:sz="4" w:space="0" w:color="000000" w:themeColor="text1"/>
         <w:insideV w:val="single" w:sz="4" w:space="0" w:color="000000" w:themeColor="text1"/>
       </w:tblBorders>
-      <w:tblCellMar>
-        <w:top w:w="0" w:type="dxa"/>
-        <w:left w:w="108" w:type="dxa"/>
-        <w:bottom w:w="0" w:type="dxa"/>
-        <w:right w:w="108" w:type="dxa"/>
-      </w:tblCellMar>
     </w:tblPr>
   </w:style>
   <w:style w:type="paragraph" w:customStyle="1" w:styleId="Default">
@@ -46329,17 +46009,1081 @@
     <w:tblPr>
       <w:tblStyleRowBandSize w:val="1"/>
       <w:tblStyleColBandSize w:val="1"/>
-      <w:tblInd w:w="0" w:type="dxa"/>
       <w:tblBorders>
         <w:top w:val="single" w:sz="18" w:space="0" w:color="auto"/>
         <w:bottom w:val="single" w:sz="18" w:space="0" w:color="auto"/>
       </w:tblBorders>
+    </w:tblPr>
+    <w:tblStylePr w:type="firstRow">
+      <w:pPr>
+        <w:spacing w:before="0" w:after="0" w:line="240" w:lineRule="auto"/>
+      </w:pPr>
+      <w:rPr>
+        <w:b/>
+        <w:bCs/>
+        <w:color w:val="FFFFFF" w:themeColor="background1"/>
+      </w:rPr>
+      <w:tblPr/>
+      <w:tcPr>
+        <w:tcBorders>
+          <w:top w:val="single" w:sz="18" w:space="0" w:color="auto"/>
+          <w:left w:val="nil"/>
+          <w:bottom w:val="single" w:sz="18" w:space="0" w:color="auto"/>
+          <w:right w:val="nil"/>
+          <w:insideH w:val="nil"/>
+          <w:insideV w:val="nil"/>
+        </w:tcBorders>
+        <w:shd w:val="clear" w:color="auto" w:fill="A5A5A5" w:themeFill="accent3"/>
+      </w:tcPr>
+    </w:tblStylePr>
+    <w:tblStylePr w:type="lastRow">
+      <w:pPr>
+        <w:spacing w:before="0" w:after="0" w:line="240" w:lineRule="auto"/>
+      </w:pPr>
+      <w:rPr>
+        <w:color w:val="auto"/>
+      </w:rPr>
+      <w:tblPr/>
+      <w:tcPr>
+        <w:tcBorders>
+          <w:top w:val="double" w:sz="6" w:space="0" w:color="auto"/>
+          <w:left w:val="nil"/>
+          <w:bottom w:val="single" w:sz="18" w:space="0" w:color="auto"/>
+          <w:right w:val="nil"/>
+          <w:insideH w:val="nil"/>
+          <w:insideV w:val="nil"/>
+        </w:tcBorders>
+        <w:shd w:val="clear" w:color="auto" w:fill="FFFFFF" w:themeFill="background1"/>
+      </w:tcPr>
+    </w:tblStylePr>
+    <w:tblStylePr w:type="firstCol">
+      <w:rPr>
+        <w:b/>
+        <w:bCs/>
+        <w:color w:val="FFFFFF" w:themeColor="background1"/>
+      </w:rPr>
+      <w:tblPr/>
+      <w:tcPr>
+        <w:tcBorders>
+          <w:top w:val="nil"/>
+          <w:left w:val="nil"/>
+          <w:bottom w:val="single" w:sz="18" w:space="0" w:color="auto"/>
+          <w:right w:val="nil"/>
+          <w:insideH w:val="nil"/>
+          <w:insideV w:val="nil"/>
+        </w:tcBorders>
+        <w:shd w:val="clear" w:color="auto" w:fill="A5A5A5" w:themeFill="accent3"/>
+      </w:tcPr>
+    </w:tblStylePr>
+    <w:tblStylePr w:type="lastCol">
+      <w:rPr>
+        <w:b/>
+        <w:bCs/>
+        <w:color w:val="FFFFFF" w:themeColor="background1"/>
+      </w:rPr>
+      <w:tblPr/>
+      <w:tcPr>
+        <w:tcBorders>
+          <w:left w:val="nil"/>
+          <w:right w:val="nil"/>
+          <w:insideH w:val="nil"/>
+          <w:insideV w:val="nil"/>
+        </w:tcBorders>
+        <w:shd w:val="clear" w:color="auto" w:fill="A5A5A5" w:themeFill="accent3"/>
+      </w:tcPr>
+    </w:tblStylePr>
+    <w:tblStylePr w:type="band1Vert">
+      <w:tblPr/>
+      <w:tcPr>
+        <w:tcBorders>
+          <w:left w:val="nil"/>
+          <w:right w:val="nil"/>
+          <w:insideH w:val="nil"/>
+          <w:insideV w:val="nil"/>
+        </w:tcBorders>
+        <w:shd w:val="clear" w:color="auto" w:fill="D8D8D8" w:themeFill="background1" w:themeFillShade="D8"/>
+      </w:tcPr>
+    </w:tblStylePr>
+    <w:tblStylePr w:type="band1Horz">
+      <w:tblPr/>
+      <w:tcPr>
+        <w:shd w:val="clear" w:color="auto" w:fill="D8D8D8" w:themeFill="background1" w:themeFillShade="D8"/>
+      </w:tcPr>
+    </w:tblStylePr>
+    <w:tblStylePr w:type="neCell">
+      <w:tblPr/>
+      <w:tcPr>
+        <w:tcBorders>
+          <w:top w:val="single" w:sz="18" w:space="0" w:color="auto"/>
+          <w:left w:val="nil"/>
+          <w:bottom w:val="single" w:sz="18" w:space="0" w:color="auto"/>
+          <w:right w:val="nil"/>
+          <w:insideH w:val="nil"/>
+          <w:insideV w:val="nil"/>
+        </w:tcBorders>
+      </w:tcPr>
+    </w:tblStylePr>
+    <w:tblStylePr w:type="nwCell">
+      <w:rPr>
+        <w:color w:val="FFFFFF" w:themeColor="background1"/>
+      </w:rPr>
+      <w:tblPr/>
+      <w:tcPr>
+        <w:tcBorders>
+          <w:top w:val="single" w:sz="18" w:space="0" w:color="auto"/>
+          <w:left w:val="nil"/>
+          <w:bottom w:val="single" w:sz="18" w:space="0" w:color="auto"/>
+          <w:right w:val="nil"/>
+          <w:insideH w:val="nil"/>
+          <w:insideV w:val="nil"/>
+        </w:tcBorders>
+      </w:tcPr>
+    </w:tblStylePr>
+  </w:style>
+  <w:style w:type="character" w:styleId="Hipervnculo">
+    <w:name w:val="Hyperlink"/>
+    <w:basedOn w:val="Fuentedeprrafopredeter"/>
+    <w:uiPriority w:val="99"/>
+    <w:unhideWhenUsed/>
+    <w:rsid w:val="002461C2"/>
+    <w:rPr>
+      <w:color w:val="0563C1" w:themeColor="hyperlink"/>
+      <w:u w:val="single"/>
+    </w:rPr>
+  </w:style>
+  <w:style w:type="paragraph" w:styleId="NormalWeb">
+    <w:name w:val="Normal (Web)"/>
+    <w:basedOn w:val="Normal"/>
+    <w:uiPriority w:val="99"/>
+    <w:unhideWhenUsed/>
+    <w:rsid w:val="002461C2"/>
+    <w:pPr>
+      <w:spacing w:before="100" w:beforeAutospacing="1" w:after="100" w:afterAutospacing="1" w:line="240" w:lineRule="auto"/>
+    </w:pPr>
+    <w:rPr>
+      <w:rFonts w:ascii="Times New Roman" w:eastAsia="Times New Roman" w:hAnsi="Times New Roman" w:cs="Times New Roman"/>
+      <w:sz w:val="24"/>
+      <w:szCs w:val="24"/>
+      <w:lang w:eastAsia="es-ES"/>
+    </w:rPr>
+  </w:style>
+  <w:style w:type="paragraph" w:styleId="Encabezado">
+    <w:name w:val="header"/>
+    <w:basedOn w:val="Normal"/>
+    <w:link w:val="EncabezadoCar"/>
+    <w:uiPriority w:val="99"/>
+    <w:unhideWhenUsed/>
+    <w:rsid w:val="00DC41DD"/>
+    <w:pPr>
+      <w:tabs>
+        <w:tab w:val="center" w:pos="4252"/>
+        <w:tab w:val="right" w:pos="8504"/>
+      </w:tabs>
+      <w:spacing w:after="0" w:line="240" w:lineRule="auto"/>
+    </w:pPr>
+  </w:style>
+  <w:style w:type="character" w:customStyle="1" w:styleId="EncabezadoCar">
+    <w:name w:val="Encabezado Car"/>
+    <w:basedOn w:val="Fuentedeprrafopredeter"/>
+    <w:link w:val="Encabezado"/>
+    <w:uiPriority w:val="99"/>
+    <w:rsid w:val="00DC41DD"/>
+  </w:style>
+  <w:style w:type="paragraph" w:styleId="Piedepgina">
+    <w:name w:val="footer"/>
+    <w:basedOn w:val="Normal"/>
+    <w:link w:val="PiedepginaCar"/>
+    <w:uiPriority w:val="99"/>
+    <w:unhideWhenUsed/>
+    <w:rsid w:val="00DC41DD"/>
+    <w:pPr>
+      <w:tabs>
+        <w:tab w:val="center" w:pos="4252"/>
+        <w:tab w:val="right" w:pos="8504"/>
+      </w:tabs>
+      <w:spacing w:after="0" w:line="240" w:lineRule="auto"/>
+    </w:pPr>
+  </w:style>
+  <w:style w:type="character" w:customStyle="1" w:styleId="PiedepginaCar">
+    <w:name w:val="Pie de página Car"/>
+    <w:basedOn w:val="Fuentedeprrafopredeter"/>
+    <w:link w:val="Piedepgina"/>
+    <w:uiPriority w:val="99"/>
+    <w:rsid w:val="00DC41DD"/>
+  </w:style>
+  <w:style w:type="character" w:customStyle="1" w:styleId="apple-converted-space">
+    <w:name w:val="apple-converted-space"/>
+    <w:basedOn w:val="Fuentedeprrafopredeter"/>
+    <w:rsid w:val="00404160"/>
+  </w:style>
+  <w:style w:type="paragraph" w:customStyle="1" w:styleId="PSI-Normal">
+    <w:name w:val="PSI - Normal"/>
+    <w:basedOn w:val="Normal"/>
+    <w:autoRedefine/>
+    <w:qFormat/>
+    <w:rsid w:val="00705DD5"/>
+    <w:pPr>
+      <w:spacing w:before="200" w:after="0" w:line="276" w:lineRule="auto"/>
+      <w:jc w:val="both"/>
+    </w:pPr>
+    <w:rPr>
+      <w:rFonts w:ascii="Calibri" w:eastAsia="Calibri" w:hAnsi="Calibri" w:cs="Times New Roman"/>
+      <w:lang w:val="es-AR"/>
+    </w:rPr>
+  </w:style>
+  <w:style w:type="paragraph" w:customStyle="1" w:styleId="PSI-Comentario">
+    <w:name w:val="PSI - Comentario"/>
+    <w:basedOn w:val="Normal"/>
+    <w:autoRedefine/>
+    <w:qFormat/>
+    <w:rsid w:val="00705DD5"/>
+    <w:pPr>
+      <w:tabs>
+        <w:tab w:val="left" w:pos="0"/>
+      </w:tabs>
+      <w:spacing w:before="200" w:after="0" w:line="240" w:lineRule="auto"/>
+      <w:ind w:left="114" w:hanging="6"/>
+      <w:jc w:val="both"/>
+    </w:pPr>
+    <w:rPr>
+      <w:rFonts w:ascii="Calibri" w:eastAsia="Calibri" w:hAnsi="Calibri" w:cs="Times New Roman"/>
+      <w:i/>
+      <w:color w:val="548DD4"/>
+      <w:lang w:val="es-AR"/>
+    </w:rPr>
+  </w:style>
+  <w:style w:type="paragraph" w:customStyle="1" w:styleId="PSI-Ttulo1">
+    <w:name w:val="PSI - Título 1"/>
+    <w:basedOn w:val="Ttulo1"/>
+    <w:autoRedefine/>
+    <w:qFormat/>
+    <w:rsid w:val="00FF792B"/>
+    <w:pPr>
+      <w:keepLines w:val="0"/>
+      <w:widowControl w:val="0"/>
+      <w:tabs>
+        <w:tab w:val="left" w:pos="0"/>
+      </w:tabs>
+      <w:suppressAutoHyphens/>
+      <w:spacing w:before="120" w:after="60" w:line="240" w:lineRule="atLeast"/>
+      <w:jc w:val="center"/>
+      <w:outlineLvl w:val="1"/>
+    </w:pPr>
+    <w:rPr>
+      <w:rFonts w:ascii="Times New Roman" w:eastAsia="Times New Roman" w:hAnsi="Times New Roman" w:cs="Times New Roman"/>
+      <w:color w:val="000000" w:themeColor="text1"/>
+      <w:sz w:val="24"/>
+      <w:szCs w:val="24"/>
+      <w:lang w:val="es-AR"/>
+    </w:rPr>
+  </w:style>
+  <w:style w:type="paragraph" w:customStyle="1" w:styleId="PSI-Ttulo2">
+    <w:name w:val="PSI - Título 2"/>
+    <w:basedOn w:val="Ttulo2"/>
+    <w:qFormat/>
+    <w:rsid w:val="00705DD5"/>
+    <w:pPr>
+      <w:spacing w:line="276" w:lineRule="auto"/>
+      <w:ind w:left="357" w:hanging="357"/>
+    </w:pPr>
+    <w:rPr>
+      <w:rFonts w:ascii="Cambria" w:eastAsia="Times New Roman" w:hAnsi="Cambria" w:cs="Times New Roman"/>
+      <w:color w:val="767171"/>
+      <w:lang w:val="es-AR"/>
+    </w:rPr>
+  </w:style>
+  <w:style w:type="paragraph" w:customStyle="1" w:styleId="MNormal">
+    <w:name w:val="MNormal"/>
+    <w:basedOn w:val="Normal"/>
+    <w:rsid w:val="00705DD5"/>
+    <w:pPr>
+      <w:spacing w:after="60" w:line="240" w:lineRule="auto"/>
+    </w:pPr>
+    <w:rPr>
+      <w:rFonts w:ascii="Verdana" w:eastAsia="Times New Roman" w:hAnsi="Verdana" w:cs="Arial"/>
+      <w:sz w:val="20"/>
+      <w:szCs w:val="24"/>
+      <w:lang w:val="es-AR" w:eastAsia="es-ES"/>
+    </w:rPr>
+  </w:style>
+  <w:style w:type="paragraph" w:customStyle="1" w:styleId="PSI-Ttulo3">
+    <w:name w:val="PSI - Título 3"/>
+    <w:basedOn w:val="Ttulo3"/>
+    <w:autoRedefine/>
+    <w:qFormat/>
+    <w:rsid w:val="00FF792B"/>
+    <w:pPr>
+      <w:spacing w:line="240" w:lineRule="auto"/>
+      <w:ind w:left="357" w:hanging="357"/>
+    </w:pPr>
+    <w:rPr>
+      <w:rFonts w:ascii="Times New Roman" w:eastAsia="Times New Roman" w:hAnsi="Times New Roman" w:cs="Times New Roman"/>
+      <w:color w:val="000000" w:themeColor="text1"/>
+      <w:lang w:val="es-AR"/>
+    </w:rPr>
+  </w:style>
+  <w:style w:type="paragraph" w:customStyle="1" w:styleId="PSI-Ttulo">
+    <w:name w:val="PSI - Título"/>
+    <w:basedOn w:val="Normal"/>
+    <w:autoRedefine/>
+    <w:qFormat/>
+    <w:rsid w:val="00FF792B"/>
+    <w:pPr>
+      <w:spacing w:after="300" w:line="240" w:lineRule="auto"/>
+      <w:ind w:left="357" w:hanging="357"/>
+      <w:contextualSpacing/>
+      <w:jc w:val="center"/>
+      <w:outlineLvl w:val="1"/>
+    </w:pPr>
+    <w:rPr>
+      <w:rFonts w:ascii="Times New Roman" w:eastAsia="Times New Roman" w:hAnsi="Times New Roman" w:cs="Times New Roman"/>
+      <w:b/>
+      <w:color w:val="000000" w:themeColor="text1"/>
+      <w:spacing w:val="5"/>
+      <w:kern w:val="28"/>
+      <w:sz w:val="28"/>
+      <w:szCs w:val="28"/>
+      <w:lang w:val="es-AR"/>
+    </w:rPr>
+  </w:style>
+  <w:style w:type="paragraph" w:customStyle="1" w:styleId="estilo">
+    <w:name w:val="estilo"/>
+    <w:basedOn w:val="Encabezado"/>
+    <w:rsid w:val="00705DD5"/>
+    <w:pPr>
+      <w:tabs>
+        <w:tab w:val="center" w:pos="4320"/>
+        <w:tab w:val="right" w:pos="8640"/>
+      </w:tabs>
+      <w:suppressAutoHyphens/>
+      <w:jc w:val="both"/>
+    </w:pPr>
+    <w:rPr>
+      <w:rFonts w:ascii="Verdana" w:eastAsia="Times New Roman" w:hAnsi="Verdana" w:cs="Times New Roman"/>
+      <w:sz w:val="20"/>
+      <w:szCs w:val="20"/>
+      <w:lang w:val="es-ES_tradnl" w:eastAsia="ar-SA"/>
+    </w:rPr>
+  </w:style>
+  <w:style w:type="paragraph" w:styleId="TtulodeTDC">
+    <w:name w:val="TOC Heading"/>
+    <w:basedOn w:val="Ttulo1"/>
+    <w:next w:val="Normal"/>
+    <w:uiPriority w:val="39"/>
+    <w:unhideWhenUsed/>
+    <w:qFormat/>
+    <w:rsid w:val="00A4699B"/>
+    <w:pPr>
+      <w:spacing w:line="276" w:lineRule="auto"/>
+      <w:outlineLvl w:val="9"/>
+    </w:pPr>
+    <w:rPr>
+      <w:lang w:eastAsia="es-ES"/>
+    </w:rPr>
+  </w:style>
+  <w:style w:type="paragraph" w:styleId="TDC1">
+    <w:name w:val="toc 1"/>
+    <w:basedOn w:val="Normal"/>
+    <w:next w:val="Normal"/>
+    <w:autoRedefine/>
+    <w:uiPriority w:val="39"/>
+    <w:unhideWhenUsed/>
+    <w:qFormat/>
+    <w:rsid w:val="00A4699B"/>
+    <w:pPr>
+      <w:spacing w:after="100"/>
+    </w:pPr>
+  </w:style>
+  <w:style w:type="paragraph" w:styleId="TDC2">
+    <w:name w:val="toc 2"/>
+    <w:basedOn w:val="Normal"/>
+    <w:next w:val="Normal"/>
+    <w:autoRedefine/>
+    <w:uiPriority w:val="39"/>
+    <w:unhideWhenUsed/>
+    <w:qFormat/>
+    <w:rsid w:val="00A4699B"/>
+    <w:pPr>
+      <w:spacing w:after="100"/>
+      <w:ind w:left="220"/>
+    </w:pPr>
+  </w:style>
+  <w:style w:type="paragraph" w:styleId="TDC3">
+    <w:name w:val="toc 3"/>
+    <w:basedOn w:val="Normal"/>
+    <w:next w:val="Normal"/>
+    <w:autoRedefine/>
+    <w:uiPriority w:val="39"/>
+    <w:unhideWhenUsed/>
+    <w:qFormat/>
+    <w:rsid w:val="00A4699B"/>
+    <w:pPr>
+      <w:tabs>
+        <w:tab w:val="right" w:leader="dot" w:pos="8494"/>
+      </w:tabs>
+      <w:spacing w:after="100"/>
+      <w:ind w:left="440"/>
+    </w:pPr>
+    <w:rPr>
+      <w:b/>
+      <w:i/>
+      <w:noProof/>
+    </w:rPr>
+  </w:style>
+  <w:style w:type="paragraph" w:customStyle="1" w:styleId="PSI-ComentarioenTabla">
+    <w:name w:val="PSI - Comentario en Tabla"/>
+    <w:basedOn w:val="PSI-Comentario"/>
+    <w:autoRedefine/>
+    <w:qFormat/>
+    <w:rsid w:val="00DC3A90"/>
+    <w:pPr>
+      <w:spacing w:line="276" w:lineRule="auto"/>
+      <w:ind w:left="0" w:firstLine="0"/>
+    </w:pPr>
+  </w:style>
+  <w:style w:type="paragraph" w:customStyle="1" w:styleId="PSI-DescripcindelDocumentos">
+    <w:name w:val="PSI - Descripción del Documentos"/>
+    <w:basedOn w:val="Normal"/>
+    <w:autoRedefine/>
+    <w:qFormat/>
+    <w:rsid w:val="00DC3A90"/>
+    <w:pPr>
+      <w:shd w:val="clear" w:color="auto" w:fill="FFFFFF"/>
+      <w:spacing w:before="200" w:after="0" w:line="276" w:lineRule="auto"/>
+      <w:jc w:val="both"/>
+    </w:pPr>
+    <w:rPr>
+      <w:rFonts w:ascii="Calibri" w:eastAsia="Calibri" w:hAnsi="Calibri" w:cs="Times New Roman"/>
+      <w:i/>
+      <w:color w:val="548DD4"/>
+      <w:szCs w:val="21"/>
+      <w:lang w:val="es-AR"/>
+    </w:rPr>
+  </w:style>
+  <w:style w:type="paragraph" w:customStyle="1" w:styleId="PSI-ComentarioVieta">
+    <w:name w:val="PSI - Comentario + Viñeta"/>
+    <w:basedOn w:val="PSI-Comentario"/>
+    <w:autoRedefine/>
+    <w:qFormat/>
+    <w:rsid w:val="00DC3A90"/>
+    <w:pPr>
+      <w:numPr>
+        <w:numId w:val="39"/>
+      </w:numPr>
+      <w:spacing w:before="0" w:line="360" w:lineRule="auto"/>
+    </w:pPr>
+  </w:style>
+  <w:style w:type="paragraph" w:styleId="Textoindependiente">
+    <w:name w:val="Body Text"/>
+    <w:basedOn w:val="Normal"/>
+    <w:link w:val="TextoindependienteCar"/>
+    <w:semiHidden/>
+    <w:rsid w:val="00DC3A90"/>
+    <w:pPr>
+      <w:keepLines/>
+      <w:widowControl w:val="0"/>
+      <w:suppressAutoHyphens/>
+      <w:spacing w:after="120" w:line="240" w:lineRule="atLeast"/>
+      <w:ind w:left="720"/>
+    </w:pPr>
+    <w:rPr>
+      <w:rFonts w:ascii="Times New Roman" w:eastAsia="Times New Roman" w:hAnsi="Times New Roman" w:cs="Times New Roman"/>
+      <w:sz w:val="20"/>
+      <w:szCs w:val="20"/>
+      <w:lang w:val="en-US" w:eastAsia="ar-SA"/>
+    </w:rPr>
+  </w:style>
+  <w:style w:type="character" w:customStyle="1" w:styleId="TextoindependienteCar">
+    <w:name w:val="Texto independiente Car"/>
+    <w:basedOn w:val="Fuentedeprrafopredeter"/>
+    <w:link w:val="Textoindependiente"/>
+    <w:semiHidden/>
+    <w:rsid w:val="00DC3A90"/>
+    <w:rPr>
+      <w:rFonts w:ascii="Times New Roman" w:eastAsia="Times New Roman" w:hAnsi="Times New Roman" w:cs="Times New Roman"/>
+      <w:sz w:val="20"/>
+      <w:szCs w:val="20"/>
+      <w:lang w:val="en-US" w:eastAsia="ar-SA"/>
+    </w:rPr>
+  </w:style>
+  <w:style w:type="paragraph" w:customStyle="1" w:styleId="PSI-Ttulo4">
+    <w:name w:val="PSI - Título 4"/>
+    <w:basedOn w:val="Ttulo4"/>
+    <w:autoRedefine/>
+    <w:qFormat/>
+    <w:rsid w:val="00DC3A90"/>
+    <w:pPr>
+      <w:spacing w:line="276" w:lineRule="auto"/>
+      <w:ind w:left="357" w:hanging="357"/>
+    </w:pPr>
+    <w:rPr>
+      <w:rFonts w:ascii="Times New Roman" w:eastAsia="Times New Roman" w:hAnsi="Times New Roman" w:cs="Times New Roman"/>
+      <w:i w:val="0"/>
+      <w:color w:val="auto"/>
+    </w:rPr>
+  </w:style>
+  <w:style w:type="paragraph" w:customStyle="1" w:styleId="PSI-ComentarioNumeracin">
+    <w:name w:val="PSI - Comentario + Numeración"/>
+    <w:basedOn w:val="PSI-ComentarioVieta"/>
+    <w:autoRedefine/>
+    <w:qFormat/>
+    <w:rsid w:val="00DC3A90"/>
+    <w:pPr>
+      <w:numPr>
+        <w:numId w:val="0"/>
+      </w:numPr>
+      <w:ind w:left="1072" w:hanging="360"/>
+    </w:pPr>
+  </w:style>
+  <w:style w:type="paragraph" w:styleId="TDC4">
+    <w:name w:val="toc 4"/>
+    <w:basedOn w:val="Normal"/>
+    <w:next w:val="Normal"/>
+    <w:autoRedefine/>
+    <w:uiPriority w:val="39"/>
+    <w:unhideWhenUsed/>
+    <w:rsid w:val="00B16DBC"/>
+    <w:pPr>
+      <w:spacing w:after="100" w:line="276" w:lineRule="auto"/>
+      <w:ind w:left="660"/>
+    </w:pPr>
+    <w:rPr>
+      <w:rFonts w:eastAsiaTheme="minorEastAsia"/>
+      <w:lang w:eastAsia="es-ES"/>
+    </w:rPr>
+  </w:style>
+  <w:style w:type="paragraph" w:styleId="TDC5">
+    <w:name w:val="toc 5"/>
+    <w:basedOn w:val="Normal"/>
+    <w:next w:val="Normal"/>
+    <w:autoRedefine/>
+    <w:uiPriority w:val="39"/>
+    <w:unhideWhenUsed/>
+    <w:rsid w:val="00B16DBC"/>
+    <w:pPr>
+      <w:spacing w:after="100" w:line="276" w:lineRule="auto"/>
+      <w:ind w:left="880"/>
+    </w:pPr>
+    <w:rPr>
+      <w:rFonts w:eastAsiaTheme="minorEastAsia"/>
+      <w:lang w:eastAsia="es-ES"/>
+    </w:rPr>
+  </w:style>
+  <w:style w:type="paragraph" w:styleId="TDC6">
+    <w:name w:val="toc 6"/>
+    <w:basedOn w:val="Normal"/>
+    <w:next w:val="Normal"/>
+    <w:autoRedefine/>
+    <w:uiPriority w:val="39"/>
+    <w:unhideWhenUsed/>
+    <w:rsid w:val="00B16DBC"/>
+    <w:pPr>
+      <w:spacing w:after="100" w:line="276" w:lineRule="auto"/>
+      <w:ind w:left="1100"/>
+    </w:pPr>
+    <w:rPr>
+      <w:rFonts w:eastAsiaTheme="minorEastAsia"/>
+      <w:lang w:eastAsia="es-ES"/>
+    </w:rPr>
+  </w:style>
+  <w:style w:type="paragraph" w:styleId="TDC7">
+    <w:name w:val="toc 7"/>
+    <w:basedOn w:val="Normal"/>
+    <w:next w:val="Normal"/>
+    <w:autoRedefine/>
+    <w:uiPriority w:val="39"/>
+    <w:unhideWhenUsed/>
+    <w:rsid w:val="00B16DBC"/>
+    <w:pPr>
+      <w:spacing w:after="100" w:line="276" w:lineRule="auto"/>
+      <w:ind w:left="1320"/>
+    </w:pPr>
+    <w:rPr>
+      <w:rFonts w:eastAsiaTheme="minorEastAsia"/>
+      <w:lang w:eastAsia="es-ES"/>
+    </w:rPr>
+  </w:style>
+  <w:style w:type="paragraph" w:styleId="TDC8">
+    <w:name w:val="toc 8"/>
+    <w:basedOn w:val="Normal"/>
+    <w:next w:val="Normal"/>
+    <w:autoRedefine/>
+    <w:uiPriority w:val="39"/>
+    <w:unhideWhenUsed/>
+    <w:rsid w:val="00B16DBC"/>
+    <w:pPr>
+      <w:spacing w:after="100" w:line="276" w:lineRule="auto"/>
+      <w:ind w:left="1540"/>
+    </w:pPr>
+    <w:rPr>
+      <w:rFonts w:eastAsiaTheme="minorEastAsia"/>
+      <w:lang w:eastAsia="es-ES"/>
+    </w:rPr>
+  </w:style>
+  <w:style w:type="paragraph" w:styleId="TDC9">
+    <w:name w:val="toc 9"/>
+    <w:basedOn w:val="Normal"/>
+    <w:next w:val="Normal"/>
+    <w:autoRedefine/>
+    <w:uiPriority w:val="39"/>
+    <w:unhideWhenUsed/>
+    <w:rsid w:val="00B16DBC"/>
+    <w:pPr>
+      <w:spacing w:after="100" w:line="276" w:lineRule="auto"/>
+      <w:ind w:left="1760"/>
+    </w:pPr>
+    <w:rPr>
+      <w:rFonts w:eastAsiaTheme="minorEastAsia"/>
+      <w:lang w:eastAsia="es-ES"/>
+    </w:rPr>
+  </w:style>
+</w:styles>
+</file>
+
+<file path=word/stylesWithEffects.xml><?xml version="1.0" encoding="utf-8"?>
+<w:styles xmlns:wpc="http://schemas.microsoft.com/office/word/2010/wordprocessingCanvas" xmlns:mc="http://schemas.openxmlformats.org/markup-compatibility/2006" xmlns:o="urn:schemas-microsoft-com:office:office" xmlns:r="http://schemas.openxmlformats.org/officeDocument/2006/relationships" xmlns:m="http://schemas.openxmlformats.org/officeDocument/2006/math" xmlns:v="urn:schemas-microsoft-com:vml" xmlns:wp14="http://schemas.microsoft.com/office/word/2010/wordprocessingDrawing" xmlns:wp="http://schemas.openxmlformats.org/drawingml/2006/wordprocessingDrawing" xmlns:w10="urn:schemas-microsoft-com:office:word" xmlns:w="http://schemas.openxmlformats.org/wordprocessingml/2006/main" xmlns:w14="http://schemas.microsoft.com/office/word/2010/wordml" xmlns:wpg="http://schemas.microsoft.com/office/word/2010/wordprocessingGroup" xmlns:wpi="http://schemas.microsoft.com/office/word/2010/wordprocessingInk" xmlns:wne="http://schemas.microsoft.com/office/word/2006/wordml" xmlns:wps="http://schemas.microsoft.com/office/word/2010/wordprocessingShape" mc:Ignorable="w14 wp14">
+  <w:docDefaults>
+    <w:rPrDefault>
+      <w:rPr>
+        <w:rFonts w:asciiTheme="minorHAnsi" w:eastAsiaTheme="minorHAnsi" w:hAnsiTheme="minorHAnsi" w:cstheme="minorBidi"/>
+        <w:sz w:val="22"/>
+        <w:szCs w:val="22"/>
+        <w:lang w:val="es-ES" w:eastAsia="en-US" w:bidi="ar-SA"/>
+      </w:rPr>
+    </w:rPrDefault>
+    <w:pPrDefault>
+      <w:pPr>
+        <w:spacing w:after="160" w:line="259" w:lineRule="auto"/>
+      </w:pPr>
+    </w:pPrDefault>
+  </w:docDefaults>
+  <w:latentStyles w:defLockedState="0" w:defUIPriority="99" w:defSemiHidden="1" w:defUnhideWhenUsed="1" w:defQFormat="0" w:count="267">
+    <w:lsdException w:name="Normal" w:semiHidden="0" w:uiPriority="0" w:unhideWhenUsed="0" w:qFormat="1"/>
+    <w:lsdException w:name="heading 1" w:semiHidden="0" w:uiPriority="0" w:unhideWhenUsed="0" w:qFormat="1"/>
+    <w:lsdException w:name="heading 2" w:uiPriority="9" w:qFormat="1"/>
+    <w:lsdException w:name="heading 3" w:uiPriority="9" w:qFormat="1"/>
+    <w:lsdException w:name="heading 4" w:uiPriority="9" w:qFormat="1"/>
+    <w:lsdException w:name="heading 5" w:uiPriority="9" w:qFormat="1"/>
+    <w:lsdException w:name="heading 6" w:uiPriority="9" w:qFormat="1"/>
+    <w:lsdException w:name="heading 7" w:uiPriority="9" w:qFormat="1"/>
+    <w:lsdException w:name="heading 8" w:uiPriority="9" w:qFormat="1"/>
+    <w:lsdException w:name="heading 9" w:uiPriority="9" w:qFormat="1"/>
+    <w:lsdException w:name="toc 1" w:uiPriority="39" w:qFormat="1"/>
+    <w:lsdException w:name="toc 2" w:uiPriority="39" w:qFormat="1"/>
+    <w:lsdException w:name="toc 3" w:uiPriority="39" w:qFormat="1"/>
+    <w:lsdException w:name="toc 4" w:uiPriority="39"/>
+    <w:lsdException w:name="toc 5" w:uiPriority="39"/>
+    <w:lsdException w:name="toc 6" w:uiPriority="39"/>
+    <w:lsdException w:name="toc 7" w:uiPriority="39"/>
+    <w:lsdException w:name="toc 8" w:uiPriority="39"/>
+    <w:lsdException w:name="toc 9" w:uiPriority="39"/>
+    <w:lsdException w:name="caption" w:uiPriority="35" w:qFormat="1"/>
+    <w:lsdException w:name="Title" w:semiHidden="0" w:uiPriority="10" w:unhideWhenUsed="0" w:qFormat="1"/>
+    <w:lsdException w:name="Default Paragraph Font" w:uiPriority="1"/>
+    <w:lsdException w:name="Body Text" w:uiPriority="0"/>
+    <w:lsdException w:name="Subtitle" w:semiHidden="0" w:uiPriority="11" w:unhideWhenUsed="0" w:qFormat="1"/>
+    <w:lsdException w:name="Strong" w:semiHidden="0" w:uiPriority="22" w:unhideWhenUsed="0" w:qFormat="1"/>
+    <w:lsdException w:name="Emphasis" w:semiHidden="0" w:uiPriority="20" w:unhideWhenUsed="0" w:qFormat="1"/>
+    <w:lsdException w:name="Table Grid" w:semiHidden="0" w:uiPriority="0" w:unhideWhenUsed="0"/>
+    <w:lsdException w:name="Placeholder Text" w:unhideWhenUsed="0"/>
+    <w:lsdException w:name="No Spacing" w:semiHidden="0" w:uiPriority="1" w:unhideWhenUsed="0" w:qFormat="1"/>
+    <w:lsdException w:name="Light Shading" w:semiHidden="0" w:uiPriority="60" w:unhideWhenUsed="0"/>
+    <w:lsdException w:name="Light List" w:semiHidden="0" w:uiPriority="61" w:unhideWhenUsed="0"/>
+    <w:lsdException w:name="Light Grid" w:semiHidden="0" w:uiPriority="62" w:unhideWhenUsed="0"/>
+    <w:lsdException w:name="Medium Shading 1" w:semiHidden="0" w:uiPriority="63" w:unhideWhenUsed="0"/>
+    <w:lsdException w:name="Medium Shading 2" w:semiHidden="0" w:uiPriority="64" w:unhideWhenUsed="0"/>
+    <w:lsdException w:name="Medium List 1" w:semiHidden="0" w:uiPriority="65" w:unhideWhenUsed="0"/>
+    <w:lsdException w:name="Medium List 2" w:semiHidden="0" w:uiPriority="66" w:unhideWhenUsed="0"/>
+    <w:lsdException w:name="Medium Grid 1" w:semiHidden="0" w:uiPriority="67" w:unhideWhenUsed="0"/>
+    <w:lsdException w:name="Medium Grid 2" w:semiHidden="0" w:uiPriority="68" w:unhideWhenUsed="0"/>
+    <w:lsdException w:name="Medium Grid 3" w:semiHidden="0" w:uiPriority="69" w:unhideWhenUsed="0"/>
+    <w:lsdException w:name="Dark List" w:semiHidden="0" w:uiPriority="70" w:unhideWhenUsed="0"/>
+    <w:lsdException w:name="Colorful Shading" w:semiHidden="0" w:uiPriority="71" w:unhideWhenUsed="0"/>
+    <w:lsdException w:name="Colorful List" w:semiHidden="0" w:uiPriority="72" w:unhideWhenUsed="0"/>
+    <w:lsdException w:name="Colorful Grid" w:semiHidden="0" w:uiPriority="73" w:unhideWhenUsed="0"/>
+    <w:lsdException w:name="Light Shading Accent 1" w:semiHidden="0" w:uiPriority="60" w:unhideWhenUsed="0"/>
+    <w:lsdException w:name="Light List Accent 1" w:semiHidden="0" w:uiPriority="61" w:unhideWhenUsed="0"/>
+    <w:lsdException w:name="Light Grid Accent 1" w:semiHidden="0" w:uiPriority="62" w:unhideWhenUsed="0"/>
+    <w:lsdException w:name="Medium Shading 1 Accent 1" w:semiHidden="0" w:uiPriority="63" w:unhideWhenUsed="0"/>
+    <w:lsdException w:name="Medium Shading 2 Accent 1" w:semiHidden="0" w:uiPriority="64" w:unhideWhenUsed="0"/>
+    <w:lsdException w:name="Medium List 1 Accent 1" w:semiHidden="0" w:uiPriority="65" w:unhideWhenUsed="0"/>
+    <w:lsdException w:name="Revision" w:unhideWhenUsed="0"/>
+    <w:lsdException w:name="List Paragraph" w:semiHidden="0" w:uiPriority="34" w:unhideWhenUsed="0" w:qFormat="1"/>
+    <w:lsdException w:name="Quote" w:semiHidden="0" w:uiPriority="29" w:unhideWhenUsed="0" w:qFormat="1"/>
+    <w:lsdException w:name="Intense Quote" w:semiHidden="0" w:uiPriority="30" w:unhideWhenUsed="0" w:qFormat="1"/>
+    <w:lsdException w:name="Medium List 2 Accent 1" w:semiHidden="0" w:uiPriority="66" w:unhideWhenUsed="0"/>
+    <w:lsdException w:name="Medium Grid 1 Accent 1" w:semiHidden="0" w:uiPriority="67" w:unhideWhenUsed="0"/>
+    <w:lsdException w:name="Medium Grid 2 Accent 1" w:semiHidden="0" w:uiPriority="68" w:unhideWhenUsed="0"/>
+    <w:lsdException w:name="Medium Grid 3 Accent 1" w:semiHidden="0" w:uiPriority="69" w:unhideWhenUsed="0"/>
+    <w:lsdException w:name="Dark List Accent 1" w:semiHidden="0" w:uiPriority="70" w:unhideWhenUsed="0"/>
+    <w:lsdException w:name="Colorful Shading Accent 1" w:semiHidden="0" w:uiPriority="71" w:unhideWhenUsed="0"/>
+    <w:lsdException w:name="Colorful List Accent 1" w:semiHidden="0" w:uiPriority="72" w:unhideWhenUsed="0"/>
+    <w:lsdException w:name="Colorful Grid Accent 1" w:semiHidden="0" w:uiPriority="73" w:unhideWhenUsed="0"/>
+    <w:lsdException w:name="Light Shading Accent 2" w:semiHidden="0" w:uiPriority="60" w:unhideWhenUsed="0"/>
+    <w:lsdException w:name="Light List Accent 2" w:semiHidden="0" w:uiPriority="61" w:unhideWhenUsed="0"/>
+    <w:lsdException w:name="Light Grid Accent 2" w:semiHidden="0" w:uiPriority="62" w:unhideWhenUsed="0"/>
+    <w:lsdException w:name="Medium Shading 1 Accent 2" w:semiHidden="0" w:uiPriority="63" w:unhideWhenUsed="0"/>
+    <w:lsdException w:name="Medium Shading 2 Accent 2" w:semiHidden="0" w:uiPriority="64" w:unhideWhenUsed="0"/>
+    <w:lsdException w:name="Medium List 1 Accent 2" w:semiHidden="0" w:uiPriority="65" w:unhideWhenUsed="0"/>
+    <w:lsdException w:name="Medium List 2 Accent 2" w:semiHidden="0" w:uiPriority="66" w:unhideWhenUsed="0"/>
+    <w:lsdException w:name="Medium Grid 1 Accent 2" w:semiHidden="0" w:uiPriority="67" w:unhideWhenUsed="0"/>
+    <w:lsdException w:name="Medium Grid 2 Accent 2" w:semiHidden="0" w:uiPriority="68" w:unhideWhenUsed="0"/>
+    <w:lsdException w:name="Medium Grid 3 Accent 2" w:semiHidden="0" w:uiPriority="69" w:unhideWhenUsed="0"/>
+    <w:lsdException w:name="Dark List Accent 2" w:semiHidden="0" w:uiPriority="70" w:unhideWhenUsed="0"/>
+    <w:lsdException w:name="Colorful Shading Accent 2" w:semiHidden="0" w:uiPriority="71" w:unhideWhenUsed="0"/>
+    <w:lsdException w:name="Colorful List Accent 2" w:semiHidden="0" w:uiPriority="72" w:unhideWhenUsed="0"/>
+    <w:lsdException w:name="Colorful Grid Accent 2" w:semiHidden="0" w:uiPriority="73" w:unhideWhenUsed="0"/>
+    <w:lsdException w:name="Light Shading Accent 3" w:semiHidden="0" w:uiPriority="60" w:unhideWhenUsed="0"/>
+    <w:lsdException w:name="Light List Accent 3" w:semiHidden="0" w:uiPriority="61" w:unhideWhenUsed="0"/>
+    <w:lsdException w:name="Light Grid Accent 3" w:semiHidden="0" w:uiPriority="62" w:unhideWhenUsed="0"/>
+    <w:lsdException w:name="Medium Shading 1 Accent 3" w:semiHidden="0" w:uiPriority="63" w:unhideWhenUsed="0"/>
+    <w:lsdException w:name="Medium Shading 2 Accent 3" w:semiHidden="0" w:uiPriority="64" w:unhideWhenUsed="0"/>
+    <w:lsdException w:name="Medium List 1 Accent 3" w:semiHidden="0" w:uiPriority="65" w:unhideWhenUsed="0"/>
+    <w:lsdException w:name="Medium List 2 Accent 3" w:semiHidden="0" w:uiPriority="66" w:unhideWhenUsed="0"/>
+    <w:lsdException w:name="Medium Grid 1 Accent 3" w:semiHidden="0" w:uiPriority="67" w:unhideWhenUsed="0"/>
+    <w:lsdException w:name="Medium Grid 2 Accent 3" w:semiHidden="0" w:uiPriority="68" w:unhideWhenUsed="0"/>
+    <w:lsdException w:name="Medium Grid 3 Accent 3" w:semiHidden="0" w:uiPriority="69" w:unhideWhenUsed="0"/>
+    <w:lsdException w:name="Dark List Accent 3" w:semiHidden="0" w:uiPriority="70" w:unhideWhenUsed="0"/>
+    <w:lsdException w:name="Colorful Shading Accent 3" w:semiHidden="0" w:uiPriority="71" w:unhideWhenUsed="0"/>
+    <w:lsdException w:name="Colorful List Accent 3" w:semiHidden="0" w:uiPriority="72" w:unhideWhenUsed="0"/>
+    <w:lsdException w:name="Colorful Grid Accent 3" w:semiHidden="0" w:uiPriority="73" w:unhideWhenUsed="0"/>
+    <w:lsdException w:name="Light Shading Accent 4" w:semiHidden="0" w:uiPriority="60" w:unhideWhenUsed="0"/>
+    <w:lsdException w:name="Light List Accent 4" w:semiHidden="0" w:uiPriority="61" w:unhideWhenUsed="0"/>
+    <w:lsdException w:name="Light Grid Accent 4" w:semiHidden="0" w:uiPriority="62" w:unhideWhenUsed="0"/>
+    <w:lsdException w:name="Medium Shading 1 Accent 4" w:semiHidden="0" w:uiPriority="63" w:unhideWhenUsed="0"/>
+    <w:lsdException w:name="Medium Shading 2 Accent 4" w:semiHidden="0" w:uiPriority="64" w:unhideWhenUsed="0"/>
+    <w:lsdException w:name="Medium List 1 Accent 4" w:semiHidden="0" w:uiPriority="65" w:unhideWhenUsed="0"/>
+    <w:lsdException w:name="Medium List 2 Accent 4" w:semiHidden="0" w:uiPriority="66" w:unhideWhenUsed="0"/>
+    <w:lsdException w:name="Medium Grid 1 Accent 4" w:semiHidden="0" w:uiPriority="67" w:unhideWhenUsed="0"/>
+    <w:lsdException w:name="Medium Grid 2 Accent 4" w:semiHidden="0" w:uiPriority="68" w:unhideWhenUsed="0"/>
+    <w:lsdException w:name="Medium Grid 3 Accent 4" w:semiHidden="0" w:uiPriority="69" w:unhideWhenUsed="0"/>
+    <w:lsdException w:name="Dark List Accent 4" w:semiHidden="0" w:uiPriority="70" w:unhideWhenUsed="0"/>
+    <w:lsdException w:name="Colorful Shading Accent 4" w:semiHidden="0" w:uiPriority="71" w:unhideWhenUsed="0"/>
+    <w:lsdException w:name="Colorful List Accent 4" w:semiHidden="0" w:uiPriority="72" w:unhideWhenUsed="0"/>
+    <w:lsdException w:name="Colorful Grid Accent 4" w:semiHidden="0" w:uiPriority="73" w:unhideWhenUsed="0"/>
+    <w:lsdException w:name="Light Shading Accent 5" w:semiHidden="0" w:uiPriority="60" w:unhideWhenUsed="0"/>
+    <w:lsdException w:name="Light List Accent 5" w:semiHidden="0" w:uiPriority="61" w:unhideWhenUsed="0"/>
+    <w:lsdException w:name="Light Grid Accent 5" w:semiHidden="0" w:uiPriority="62" w:unhideWhenUsed="0"/>
+    <w:lsdException w:name="Medium Shading 1 Accent 5" w:semiHidden="0" w:uiPriority="63" w:unhideWhenUsed="0"/>
+    <w:lsdException w:name="Medium Shading 2 Accent 5" w:semiHidden="0" w:uiPriority="64" w:unhideWhenUsed="0"/>
+    <w:lsdException w:name="Medium List 1 Accent 5" w:semiHidden="0" w:uiPriority="65" w:unhideWhenUsed="0"/>
+    <w:lsdException w:name="Medium List 2 Accent 5" w:semiHidden="0" w:uiPriority="66" w:unhideWhenUsed="0"/>
+    <w:lsdException w:name="Medium Grid 1 Accent 5" w:semiHidden="0" w:uiPriority="67" w:unhideWhenUsed="0"/>
+    <w:lsdException w:name="Medium Grid 2 Accent 5" w:semiHidden="0" w:uiPriority="68" w:unhideWhenUsed="0"/>
+    <w:lsdException w:name="Medium Grid 3 Accent 5" w:semiHidden="0" w:uiPriority="69" w:unhideWhenUsed="0"/>
+    <w:lsdException w:name="Dark List Accent 5" w:semiHidden="0" w:uiPriority="70" w:unhideWhenUsed="0"/>
+    <w:lsdException w:name="Colorful Shading Accent 5" w:semiHidden="0" w:uiPriority="71" w:unhideWhenUsed="0"/>
+    <w:lsdException w:name="Colorful List Accent 5" w:semiHidden="0" w:uiPriority="72" w:unhideWhenUsed="0"/>
+    <w:lsdException w:name="Colorful Grid Accent 5" w:semiHidden="0" w:uiPriority="73" w:unhideWhenUsed="0"/>
+    <w:lsdException w:name="Light Shading Accent 6" w:semiHidden="0" w:uiPriority="60" w:unhideWhenUsed="0"/>
+    <w:lsdException w:name="Light List Accent 6" w:semiHidden="0" w:uiPriority="61" w:unhideWhenUsed="0"/>
+    <w:lsdException w:name="Light Grid Accent 6" w:semiHidden="0" w:uiPriority="62" w:unhideWhenUsed="0"/>
+    <w:lsdException w:name="Medium Shading 1 Accent 6" w:semiHidden="0" w:uiPriority="63" w:unhideWhenUsed="0"/>
+    <w:lsdException w:name="Medium Shading 2 Accent 6" w:semiHidden="0" w:uiPriority="64" w:unhideWhenUsed="0"/>
+    <w:lsdException w:name="Medium List 1 Accent 6" w:semiHidden="0" w:uiPriority="65" w:unhideWhenUsed="0"/>
+    <w:lsdException w:name="Medium List 2 Accent 6" w:semiHidden="0" w:uiPriority="66" w:unhideWhenUsed="0"/>
+    <w:lsdException w:name="Medium Grid 1 Accent 6" w:semiHidden="0" w:uiPriority="67" w:unhideWhenUsed="0"/>
+    <w:lsdException w:name="Medium Grid 2 Accent 6" w:semiHidden="0" w:uiPriority="68" w:unhideWhenUsed="0"/>
+    <w:lsdException w:name="Medium Grid 3 Accent 6" w:semiHidden="0" w:uiPriority="69" w:unhideWhenUsed="0"/>
+    <w:lsdException w:name="Dark List Accent 6" w:semiHidden="0" w:uiPriority="70" w:unhideWhenUsed="0"/>
+    <w:lsdException w:name="Colorful Shading Accent 6" w:semiHidden="0" w:uiPriority="71" w:unhideWhenUsed="0"/>
+    <w:lsdException w:name="Colorful List Accent 6" w:semiHidden="0" w:uiPriority="72" w:unhideWhenUsed="0"/>
+    <w:lsdException w:name="Colorful Grid Accent 6" w:semiHidden="0" w:uiPriority="73" w:unhideWhenUsed="0"/>
+    <w:lsdException w:name="Subtle Emphasis" w:semiHidden="0" w:uiPriority="19" w:unhideWhenUsed="0" w:qFormat="1"/>
+    <w:lsdException w:name="Intense Emphasis" w:semiHidden="0" w:uiPriority="21" w:unhideWhenUsed="0" w:qFormat="1"/>
+    <w:lsdException w:name="Subtle Reference" w:semiHidden="0" w:uiPriority="31" w:unhideWhenUsed="0" w:qFormat="1"/>
+    <w:lsdException w:name="Intense Reference" w:semiHidden="0" w:uiPriority="32" w:unhideWhenUsed="0" w:qFormat="1"/>
+    <w:lsdException w:name="Book Title" w:semiHidden="0" w:uiPriority="33" w:unhideWhenUsed="0" w:qFormat="1"/>
+    <w:lsdException w:name="Bibliography" w:uiPriority="37"/>
+    <w:lsdException w:name="TOC Heading" w:uiPriority="39" w:qFormat="1"/>
+  </w:latentStyles>
+  <w:style w:type="paragraph" w:default="1" w:styleId="Normal">
+    <w:name w:val="Normal"/>
+    <w:qFormat/>
+    <w:rsid w:val="00C63FAA"/>
+  </w:style>
+  <w:style w:type="paragraph" w:styleId="Ttulo1">
+    <w:name w:val="heading 1"/>
+    <w:basedOn w:val="Normal"/>
+    <w:next w:val="Normal"/>
+    <w:link w:val="Ttulo1Car"/>
+    <w:qFormat/>
+    <w:rsid w:val="00705DD5"/>
+    <w:pPr>
+      <w:keepNext/>
+      <w:keepLines/>
+      <w:spacing w:before="480" w:after="0"/>
+      <w:outlineLvl w:val="0"/>
+    </w:pPr>
+    <w:rPr>
+      <w:rFonts w:asciiTheme="majorHAnsi" w:eastAsiaTheme="majorEastAsia" w:hAnsiTheme="majorHAnsi" w:cstheme="majorBidi"/>
+      <w:b/>
+      <w:bCs/>
+      <w:color w:val="2E74B5" w:themeColor="accent1" w:themeShade="BF"/>
+      <w:sz w:val="28"/>
+      <w:szCs w:val="28"/>
+    </w:rPr>
+  </w:style>
+  <w:style w:type="paragraph" w:styleId="Ttulo2">
+    <w:name w:val="heading 2"/>
+    <w:basedOn w:val="Normal"/>
+    <w:next w:val="Normal"/>
+    <w:link w:val="Ttulo2Car"/>
+    <w:uiPriority w:val="9"/>
+    <w:unhideWhenUsed/>
+    <w:qFormat/>
+    <w:rsid w:val="00705DD5"/>
+    <w:pPr>
+      <w:keepNext/>
+      <w:keepLines/>
+      <w:spacing w:before="200" w:after="0"/>
+      <w:outlineLvl w:val="1"/>
+    </w:pPr>
+    <w:rPr>
+      <w:rFonts w:asciiTheme="majorHAnsi" w:eastAsiaTheme="majorEastAsia" w:hAnsiTheme="majorHAnsi" w:cstheme="majorBidi"/>
+      <w:b/>
+      <w:bCs/>
+      <w:color w:val="5B9BD5" w:themeColor="accent1"/>
+      <w:sz w:val="26"/>
+      <w:szCs w:val="26"/>
+    </w:rPr>
+  </w:style>
+  <w:style w:type="paragraph" w:styleId="Ttulo3">
+    <w:name w:val="heading 3"/>
+    <w:basedOn w:val="Normal"/>
+    <w:next w:val="Normal"/>
+    <w:link w:val="Ttulo3Car"/>
+    <w:uiPriority w:val="9"/>
+    <w:semiHidden/>
+    <w:unhideWhenUsed/>
+    <w:qFormat/>
+    <w:rsid w:val="00705DD5"/>
+    <w:pPr>
+      <w:keepNext/>
+      <w:keepLines/>
+      <w:spacing w:before="200" w:after="0"/>
+      <w:outlineLvl w:val="2"/>
+    </w:pPr>
+    <w:rPr>
+      <w:rFonts w:asciiTheme="majorHAnsi" w:eastAsiaTheme="majorEastAsia" w:hAnsiTheme="majorHAnsi" w:cstheme="majorBidi"/>
+      <w:b/>
+      <w:bCs/>
+      <w:color w:val="5B9BD5" w:themeColor="accent1"/>
+    </w:rPr>
+  </w:style>
+  <w:style w:type="paragraph" w:styleId="Ttulo4">
+    <w:name w:val="heading 4"/>
+    <w:basedOn w:val="Normal"/>
+    <w:next w:val="Normal"/>
+    <w:link w:val="Ttulo4Car"/>
+    <w:uiPriority w:val="9"/>
+    <w:semiHidden/>
+    <w:unhideWhenUsed/>
+    <w:qFormat/>
+    <w:rsid w:val="00DC3A90"/>
+    <w:pPr>
+      <w:keepNext/>
+      <w:keepLines/>
+      <w:spacing w:before="200" w:after="0"/>
+      <w:outlineLvl w:val="3"/>
+    </w:pPr>
+    <w:rPr>
+      <w:rFonts w:asciiTheme="majorHAnsi" w:eastAsiaTheme="majorEastAsia" w:hAnsiTheme="majorHAnsi" w:cstheme="majorBidi"/>
+      <w:b/>
+      <w:bCs/>
+      <w:i/>
+      <w:iCs/>
+      <w:color w:val="5B9BD5" w:themeColor="accent1"/>
+    </w:rPr>
+  </w:style>
+  <w:style w:type="character" w:default="1" w:styleId="Fuentedeprrafopredeter">
+    <w:name w:val="Default Paragraph Font"/>
+    <w:uiPriority w:val="1"/>
+    <w:semiHidden/>
+    <w:unhideWhenUsed/>
+  </w:style>
+  <w:style w:type="table" w:default="1" w:styleId="Tablanormal">
+    <w:name w:val="Normal Table"/>
+    <w:uiPriority w:val="99"/>
+    <w:semiHidden/>
+    <w:unhideWhenUsed/>
+    <w:tblPr>
+      <w:tblInd w:w="0" w:type="dxa"/>
       <w:tblCellMar>
         <w:top w:w="0" w:type="dxa"/>
         <w:left w:w="108" w:type="dxa"/>
         <w:bottom w:w="0" w:type="dxa"/>
         <w:right w:w="108" w:type="dxa"/>
       </w:tblCellMar>
+    </w:tblPr>
+  </w:style>
+  <w:style w:type="numbering" w:default="1" w:styleId="Sinlista">
+    <w:name w:val="No List"/>
+    <w:uiPriority w:val="99"/>
+    <w:semiHidden/>
+    <w:unhideWhenUsed/>
+  </w:style>
+  <w:style w:type="character" w:customStyle="1" w:styleId="Ttulo1Car">
+    <w:name w:val="Título 1 Car"/>
+    <w:basedOn w:val="Fuentedeprrafopredeter"/>
+    <w:link w:val="Ttulo1"/>
+    <w:rsid w:val="00705DD5"/>
+    <w:rPr>
+      <w:rFonts w:asciiTheme="majorHAnsi" w:eastAsiaTheme="majorEastAsia" w:hAnsiTheme="majorHAnsi" w:cstheme="majorBidi"/>
+      <w:b/>
+      <w:bCs/>
+      <w:color w:val="2E74B5" w:themeColor="accent1" w:themeShade="BF"/>
+      <w:sz w:val="28"/>
+      <w:szCs w:val="28"/>
+    </w:rPr>
+  </w:style>
+  <w:style w:type="character" w:customStyle="1" w:styleId="Ttulo2Car">
+    <w:name w:val="Título 2 Car"/>
+    <w:basedOn w:val="Fuentedeprrafopredeter"/>
+    <w:link w:val="Ttulo2"/>
+    <w:uiPriority w:val="9"/>
+    <w:rsid w:val="00705DD5"/>
+    <w:rPr>
+      <w:rFonts w:asciiTheme="majorHAnsi" w:eastAsiaTheme="majorEastAsia" w:hAnsiTheme="majorHAnsi" w:cstheme="majorBidi"/>
+      <w:b/>
+      <w:bCs/>
+      <w:color w:val="5B9BD5" w:themeColor="accent1"/>
+      <w:sz w:val="26"/>
+      <w:szCs w:val="26"/>
+    </w:rPr>
+  </w:style>
+  <w:style w:type="character" w:customStyle="1" w:styleId="Ttulo3Car">
+    <w:name w:val="Título 3 Car"/>
+    <w:basedOn w:val="Fuentedeprrafopredeter"/>
+    <w:link w:val="Ttulo3"/>
+    <w:uiPriority w:val="9"/>
+    <w:semiHidden/>
+    <w:rsid w:val="00705DD5"/>
+    <w:rPr>
+      <w:rFonts w:asciiTheme="majorHAnsi" w:eastAsiaTheme="majorEastAsia" w:hAnsiTheme="majorHAnsi" w:cstheme="majorBidi"/>
+      <w:b/>
+      <w:bCs/>
+      <w:color w:val="5B9BD5" w:themeColor="accent1"/>
+    </w:rPr>
+  </w:style>
+  <w:style w:type="character" w:customStyle="1" w:styleId="Ttulo4Car">
+    <w:name w:val="Título 4 Car"/>
+    <w:basedOn w:val="Fuentedeprrafopredeter"/>
+    <w:link w:val="Ttulo4"/>
+    <w:uiPriority w:val="9"/>
+    <w:semiHidden/>
+    <w:rsid w:val="00DC3A90"/>
+    <w:rPr>
+      <w:rFonts w:asciiTheme="majorHAnsi" w:eastAsiaTheme="majorEastAsia" w:hAnsiTheme="majorHAnsi" w:cstheme="majorBidi"/>
+      <w:b/>
+      <w:bCs/>
+      <w:i/>
+      <w:iCs/>
+      <w:color w:val="5B9BD5" w:themeColor="accent1"/>
+    </w:rPr>
+  </w:style>
+  <w:style w:type="paragraph" w:styleId="Prrafodelista">
+    <w:name w:val="List Paragraph"/>
+    <w:basedOn w:val="Normal"/>
+    <w:uiPriority w:val="34"/>
+    <w:qFormat/>
+    <w:rsid w:val="00EE3A3A"/>
+    <w:pPr>
+      <w:ind w:left="720"/>
+      <w:contextualSpacing/>
+    </w:pPr>
+  </w:style>
+  <w:style w:type="paragraph" w:styleId="Textodeglobo">
+    <w:name w:val="Balloon Text"/>
+    <w:basedOn w:val="Normal"/>
+    <w:link w:val="TextodegloboCar"/>
+    <w:uiPriority w:val="99"/>
+    <w:semiHidden/>
+    <w:unhideWhenUsed/>
+    <w:rsid w:val="005542FA"/>
+    <w:pPr>
+      <w:spacing w:after="0" w:line="240" w:lineRule="auto"/>
+    </w:pPr>
+    <w:rPr>
+      <w:rFonts w:ascii="Tahoma" w:hAnsi="Tahoma" w:cs="Tahoma"/>
+      <w:sz w:val="16"/>
+      <w:szCs w:val="16"/>
+    </w:rPr>
+  </w:style>
+  <w:style w:type="character" w:customStyle="1" w:styleId="TextodegloboCar">
+    <w:name w:val="Texto de globo Car"/>
+    <w:basedOn w:val="Fuentedeprrafopredeter"/>
+    <w:link w:val="Textodeglobo"/>
+    <w:uiPriority w:val="99"/>
+    <w:semiHidden/>
+    <w:rsid w:val="005542FA"/>
+    <w:rPr>
+      <w:rFonts w:ascii="Tahoma" w:hAnsi="Tahoma" w:cs="Tahoma"/>
+      <w:sz w:val="16"/>
+      <w:szCs w:val="16"/>
+    </w:rPr>
+  </w:style>
+  <w:style w:type="table" w:styleId="Tablaconcuadrcula">
+    <w:name w:val="Table Grid"/>
+    <w:basedOn w:val="Tablanormal"/>
+    <w:rsid w:val="00B13F05"/>
+    <w:pPr>
+      <w:spacing w:after="0" w:line="240" w:lineRule="auto"/>
+    </w:pPr>
+    <w:rPr>
+      <w:rFonts w:ascii="New York" w:eastAsia="Times New Roman" w:hAnsi="New York" w:cs="Times New Roman"/>
+      <w:sz w:val="20"/>
+      <w:szCs w:val="20"/>
+      <w:lang w:eastAsia="es-ES"/>
+    </w:rPr>
+    <w:tblPr>
+      <w:tblBorders>
+        <w:top w:val="single" w:sz="4" w:space="0" w:color="000000" w:themeColor="text1"/>
+        <w:left w:val="single" w:sz="4" w:space="0" w:color="000000" w:themeColor="text1"/>
+        <w:bottom w:val="single" w:sz="4" w:space="0" w:color="000000" w:themeColor="text1"/>
+        <w:right w:val="single" w:sz="4" w:space="0" w:color="000000" w:themeColor="text1"/>
+        <w:insideH w:val="single" w:sz="4" w:space="0" w:color="000000" w:themeColor="text1"/>
+        <w:insideV w:val="single" w:sz="4" w:space="0" w:color="000000" w:themeColor="text1"/>
+      </w:tblBorders>
+    </w:tblPr>
+  </w:style>
+  <w:style w:type="paragraph" w:customStyle="1" w:styleId="Default">
+    <w:name w:val="Default"/>
+    <w:rsid w:val="00A07D6F"/>
+    <w:pPr>
+      <w:autoSpaceDE w:val="0"/>
+      <w:autoSpaceDN w:val="0"/>
+      <w:adjustRightInd w:val="0"/>
+      <w:spacing w:after="0" w:line="240" w:lineRule="auto"/>
+    </w:pPr>
+    <w:rPr>
+      <w:rFonts w:ascii="Times New Roman" w:hAnsi="Times New Roman" w:cs="Times New Roman"/>
+      <w:color w:val="000000"/>
+      <w:sz w:val="24"/>
+      <w:szCs w:val="24"/>
+    </w:rPr>
+  </w:style>
+  <w:style w:type="table" w:styleId="Sombreadomedio2-nfasis3">
+    <w:name w:val="Medium Shading 2 Accent 3"/>
+    <w:basedOn w:val="Tablanormal"/>
+    <w:uiPriority w:val="64"/>
+    <w:rsid w:val="0005620F"/>
+    <w:pPr>
+      <w:spacing w:after="0" w:line="240" w:lineRule="auto"/>
+    </w:pPr>
+    <w:rPr>
+      <w:rFonts w:ascii="Times New Roman" w:eastAsia="Batang" w:hAnsi="Times New Roman" w:cs="Times New Roman"/>
+      <w:sz w:val="20"/>
+      <w:szCs w:val="20"/>
+      <w:lang w:eastAsia="es-ES"/>
+    </w:rPr>
+    <w:tblPr>
+      <w:tblStyleRowBandSize w:val="1"/>
+      <w:tblStyleColBandSize w:val="1"/>
+      <w:tblBorders>
+        <w:top w:val="single" w:sz="18" w:space="0" w:color="auto"/>
+        <w:bottom w:val="single" w:sz="18" w:space="0" w:color="auto"/>
+      </w:tblBorders>
     </w:tblPr>
     <w:tblStylePr w:type="firstRow">
       <w:pPr>
@@ -47222,7 +47966,7 @@
   <a:extraClrSchemeLst/>
   <a:extLst>
     <a:ext uri="{05A4C25C-085E-4340-85A3-A5531E510DB2}">
-      <thm15:themeFamily xmlns:thm15="http://schemas.microsoft.com/office/thememl/2012/main" name="Office Theme" id="{62F939B6-93AF-4DB8-9C6B-D6C7DFDC589F}" vid="{4A3C46E8-61CC-4603-A589-7422A47A8E4A}"/>
+      <thm15:themeFamily xmlns:thm15="http://schemas.microsoft.com/office/thememl/2012/main" xmlns="" name="Office Theme" id="{62F939B6-93AF-4DB8-9C6B-D6C7DFDC589F}" vid="{4A3C46E8-61CC-4603-A589-7422A47A8E4A}"/>
     </a:ext>
   </a:extLst>
 </a:theme>
@@ -47233,7 +47977,7 @@
 </file>
 
 <file path=customXml/itemProps1.xml><?xml version="1.0" encoding="utf-8"?>
-<ds:datastoreItem xmlns:ds="http://schemas.openxmlformats.org/officeDocument/2006/customXml" ds:itemID="{455AAD81-A0EC-4F62-A6E4-10DEA3188AB1}">
+<ds:datastoreItem xmlns:ds="http://schemas.openxmlformats.org/officeDocument/2006/customXml" ds:itemID="{0B011171-2DBB-4FD6-A229-C15493909A83}">
   <ds:schemaRefs>
     <ds:schemaRef ds:uri="http://schemas.openxmlformats.org/officeDocument/2006/bibliography"/>
   </ds:schemaRefs>

</xml_diff>

<commit_message>
Modificando caso de uso
</commit_message>
<xml_diff>
--- a/Consolidada V 1.1.docx
+++ b/Consolidada V 1.1.docx
@@ -130,7 +130,7 @@
       <w:r>
         <w:rPr>
           <w:noProof/>
-          <w:lang w:val="es-PY" w:eastAsia="es-PY"/>
+          <w:lang w:eastAsia="es-ES"/>
         </w:rPr>
         <mc:AlternateContent>
           <mc:Choice Requires="wps">
@@ -1187,7 +1187,7 @@
                 <w:noProof/>
                 <w:webHidden/>
               </w:rPr>
-              <w:t>5</w:t>
+              <w:t>6</w:t>
             </w:r>
             <w:r>
               <w:rPr>
@@ -1277,7 +1277,7 @@
                 <w:noProof/>
                 <w:webHidden/>
               </w:rPr>
-              <w:t>5</w:t>
+              <w:t>6</w:t>
             </w:r>
             <w:r>
               <w:rPr>
@@ -3456,7 +3456,7 @@
                 <w:noProof/>
                 <w:webHidden/>
               </w:rPr>
-              <w:t>17</w:t>
+              <w:t>18</w:t>
             </w:r>
             <w:r>
               <w:rPr>
@@ -3646,7 +3646,7 @@
                 <w:noProof/>
                 <w:webHidden/>
               </w:rPr>
-              <w:t>19</w:t>
+              <w:t>20</w:t>
             </w:r>
             <w:r>
               <w:rPr>
@@ -3835,7 +3835,7 @@
                 <w:noProof/>
                 <w:webHidden/>
               </w:rPr>
-              <w:t>21</w:t>
+              <w:t>22</w:t>
             </w:r>
             <w:r>
               <w:rPr>
@@ -3906,7 +3906,7 @@
                 <w:noProof/>
                 <w:webHidden/>
               </w:rPr>
-              <w:t>22</w:t>
+              <w:t>23</w:t>
             </w:r>
             <w:r>
               <w:rPr>
@@ -3967,7 +3967,7 @@
               <w:rPr>
                 <w:webHidden/>
               </w:rPr>
-              <w:t>22</w:t>
+              <w:t>23</w:t>
             </w:r>
             <w:r>
               <w:rPr>
@@ -4027,7 +4027,7 @@
               <w:rPr>
                 <w:webHidden/>
               </w:rPr>
-              <w:t>22</w:t>
+              <w:t>23</w:t>
             </w:r>
             <w:r>
               <w:rPr>
@@ -4087,7 +4087,7 @@
               <w:rPr>
                 <w:webHidden/>
               </w:rPr>
-              <w:t>23</w:t>
+              <w:t>24</w:t>
             </w:r>
             <w:r>
               <w:rPr>
@@ -4147,7 +4147,7 @@
               <w:rPr>
                 <w:webHidden/>
               </w:rPr>
-              <w:t>23</w:t>
+              <w:t>24</w:t>
             </w:r>
             <w:r>
               <w:rPr>
@@ -4208,7 +4208,7 @@
               <w:rPr>
                 <w:webHidden/>
               </w:rPr>
-              <w:t>23</w:t>
+              <w:t>24</w:t>
             </w:r>
             <w:r>
               <w:rPr>
@@ -4268,7 +4268,7 @@
               <w:rPr>
                 <w:webHidden/>
               </w:rPr>
-              <w:t>23</w:t>
+              <w:t>24</w:t>
             </w:r>
             <w:r>
               <w:rPr>
@@ -4328,7 +4328,7 @@
               <w:rPr>
                 <w:webHidden/>
               </w:rPr>
-              <w:t>23</w:t>
+              <w:t>24</w:t>
             </w:r>
             <w:r>
               <w:rPr>
@@ -4445,7 +4445,7 @@
                 <w:noProof/>
                 <w:webHidden/>
               </w:rPr>
-              <w:t>24</w:t>
+              <w:t>25</w:t>
             </w:r>
             <w:r>
               <w:rPr>
@@ -4516,7 +4516,7 @@
                 <w:noProof/>
                 <w:webHidden/>
               </w:rPr>
-              <w:t>25</w:t>
+              <w:t>26</w:t>
             </w:r>
             <w:r>
               <w:rPr>
@@ -4578,7 +4578,7 @@
               <w:rPr>
                 <w:webHidden/>
               </w:rPr>
-              <w:t>25</w:t>
+              <w:t>26</w:t>
             </w:r>
             <w:r>
               <w:rPr>
@@ -4639,7 +4639,7 @@
               <w:rPr>
                 <w:webHidden/>
               </w:rPr>
-              <w:t>25</w:t>
+              <w:t>26</w:t>
             </w:r>
             <w:r>
               <w:rPr>
@@ -4700,7 +4700,7 @@
               <w:rPr>
                 <w:webHidden/>
               </w:rPr>
-              <w:t>25</w:t>
+              <w:t>26</w:t>
             </w:r>
             <w:r>
               <w:rPr>
@@ -4761,7 +4761,7 @@
               <w:rPr>
                 <w:webHidden/>
               </w:rPr>
-              <w:t>25</w:t>
+              <w:t>26</w:t>
             </w:r>
             <w:r>
               <w:rPr>
@@ -4878,7 +4878,7 @@
                 <w:noProof/>
                 <w:webHidden/>
               </w:rPr>
-              <w:t>28</w:t>
+              <w:t>29</w:t>
             </w:r>
             <w:r>
               <w:rPr>
@@ -4948,7 +4948,7 @@
                 <w:noProof/>
                 <w:webHidden/>
               </w:rPr>
-              <w:t>28</w:t>
+              <w:t>29</w:t>
             </w:r>
             <w:r>
               <w:rPr>
@@ -5018,7 +5018,7 @@
                 <w:noProof/>
                 <w:webHidden/>
               </w:rPr>
-              <w:t>28</w:t>
+              <w:t>29</w:t>
             </w:r>
             <w:r>
               <w:rPr>
@@ -5089,7 +5089,7 @@
                 <w:noProof/>
                 <w:webHidden/>
               </w:rPr>
-              <w:t>29</w:t>
+              <w:t>30</w:t>
             </w:r>
             <w:r>
               <w:rPr>
@@ -5160,7 +5160,7 @@
                 <w:noProof/>
                 <w:webHidden/>
               </w:rPr>
-              <w:t>29</w:t>
+              <w:t>30</w:t>
             </w:r>
             <w:r>
               <w:rPr>
@@ -5230,7 +5230,7 @@
                 <w:noProof/>
                 <w:webHidden/>
               </w:rPr>
-              <w:t>29</w:t>
+              <w:t>30</w:t>
             </w:r>
             <w:r>
               <w:rPr>
@@ -5301,7 +5301,7 @@
                 <w:noProof/>
                 <w:webHidden/>
               </w:rPr>
-              <w:t>30</w:t>
+              <w:t>31</w:t>
             </w:r>
             <w:r>
               <w:rPr>
@@ -5362,7 +5362,7 @@
               <w:rPr>
                 <w:webHidden/>
               </w:rPr>
-              <w:t>30</w:t>
+              <w:t>31</w:t>
             </w:r>
             <w:r>
               <w:rPr>
@@ -5431,7 +5431,7 @@
                 <w:noProof/>
                 <w:webHidden/>
               </w:rPr>
-              <w:t>30</w:t>
+              <w:t>31</w:t>
             </w:r>
             <w:r>
               <w:rPr>
@@ -5501,7 +5501,7 @@
                 <w:noProof/>
                 <w:webHidden/>
               </w:rPr>
-              <w:t>30</w:t>
+              <w:t>31</w:t>
             </w:r>
             <w:r>
               <w:rPr>
@@ -5562,7 +5562,7 @@
               <w:rPr>
                 <w:webHidden/>
               </w:rPr>
-              <w:t>30</w:t>
+              <w:t>31</w:t>
             </w:r>
             <w:r>
               <w:rPr>
@@ -5622,7 +5622,7 @@
               <w:rPr>
                 <w:webHidden/>
               </w:rPr>
-              <w:t>30</w:t>
+              <w:t>31</w:t>
             </w:r>
             <w:r>
               <w:rPr>
@@ -5682,7 +5682,7 @@
               <w:rPr>
                 <w:webHidden/>
               </w:rPr>
-              <w:t>36</w:t>
+              <w:t>37</w:t>
             </w:r>
             <w:r>
               <w:rPr>
@@ -5752,7 +5752,7 @@
                 <w:noProof/>
                 <w:webHidden/>
               </w:rPr>
-              <w:t>36</w:t>
+              <w:t>37</w:t>
             </w:r>
             <w:r>
               <w:rPr>
@@ -5813,7 +5813,7 @@
               <w:rPr>
                 <w:webHidden/>
               </w:rPr>
-              <w:t>36</w:t>
+              <w:t>37</w:t>
             </w:r>
             <w:r>
               <w:rPr>
@@ -5873,7 +5873,7 @@
               <w:rPr>
                 <w:webHidden/>
               </w:rPr>
-              <w:t>36</w:t>
+              <w:t>37</w:t>
             </w:r>
             <w:r>
               <w:rPr>
@@ -5933,7 +5933,7 @@
               <w:rPr>
                 <w:webHidden/>
               </w:rPr>
-              <w:t>36</w:t>
+              <w:t>37</w:t>
             </w:r>
             <w:r>
               <w:rPr>
@@ -6003,7 +6003,7 @@
                 <w:noProof/>
                 <w:webHidden/>
               </w:rPr>
-              <w:t>37</w:t>
+              <w:t>38</w:t>
             </w:r>
             <w:r>
               <w:rPr>
@@ -6074,7 +6074,7 @@
                 <w:noProof/>
                 <w:webHidden/>
               </w:rPr>
-              <w:t>37</w:t>
+              <w:t>38</w:t>
             </w:r>
             <w:r>
               <w:rPr>
@@ -6144,7 +6144,7 @@
                 <w:noProof/>
                 <w:webHidden/>
               </w:rPr>
-              <w:t>37</w:t>
+              <w:t>38</w:t>
             </w:r>
             <w:r>
               <w:rPr>
@@ -6214,7 +6214,7 @@
                 <w:noProof/>
                 <w:webHidden/>
               </w:rPr>
-              <w:t>37</w:t>
+              <w:t>38</w:t>
             </w:r>
             <w:r>
               <w:rPr>
@@ -6284,7 +6284,7 @@
                 <w:noProof/>
                 <w:webHidden/>
               </w:rPr>
-              <w:t>37</w:t>
+              <w:t>38</w:t>
             </w:r>
             <w:r>
               <w:rPr>
@@ -6402,7 +6402,7 @@
                 <w:noProof/>
                 <w:webHidden/>
               </w:rPr>
-              <w:t>38</w:t>
+              <w:t>39</w:t>
             </w:r>
             <w:r>
               <w:rPr>
@@ -6473,7 +6473,7 @@
                 <w:noProof/>
                 <w:webHidden/>
               </w:rPr>
-              <w:t>39</w:t>
+              <w:t>40</w:t>
             </w:r>
             <w:r>
               <w:rPr>
@@ -6544,7 +6544,7 @@
                 <w:noProof/>
                 <w:webHidden/>
               </w:rPr>
-              <w:t>39</w:t>
+              <w:t>40</w:t>
             </w:r>
             <w:r>
               <w:rPr>
@@ -6615,7 +6615,7 @@
                 <w:noProof/>
                 <w:webHidden/>
               </w:rPr>
-              <w:t>39</w:t>
+              <w:t>40</w:t>
             </w:r>
             <w:r>
               <w:rPr>
@@ -6686,7 +6686,7 @@
                 <w:noProof/>
                 <w:webHidden/>
               </w:rPr>
-              <w:t>39</w:t>
+              <w:t>40</w:t>
             </w:r>
             <w:r>
               <w:rPr>
@@ -6757,7 +6757,7 @@
                 <w:noProof/>
                 <w:webHidden/>
               </w:rPr>
-              <w:t>40</w:t>
+              <w:t>41</w:t>
             </w:r>
             <w:r>
               <w:rPr>
@@ -6828,7 +6828,7 @@
                 <w:noProof/>
                 <w:webHidden/>
               </w:rPr>
-              <w:t>40</w:t>
+              <w:t>41</w:t>
             </w:r>
             <w:r>
               <w:rPr>
@@ -6899,7 +6899,7 @@
                 <w:noProof/>
                 <w:webHidden/>
               </w:rPr>
-              <w:t>40</w:t>
+              <w:t>41</w:t>
             </w:r>
             <w:r>
               <w:rPr>
@@ -7017,7 +7017,7 @@
                 <w:noProof/>
                 <w:webHidden/>
               </w:rPr>
-              <w:t>41</w:t>
+              <w:t>42</w:t>
             </w:r>
             <w:r>
               <w:rPr>
@@ -7087,7 +7087,7 @@
                 <w:noProof/>
                 <w:webHidden/>
               </w:rPr>
-              <w:t>42</w:t>
+              <w:t>43</w:t>
             </w:r>
             <w:r>
               <w:rPr>
@@ -7158,7 +7158,7 @@
                 <w:noProof/>
                 <w:webHidden/>
               </w:rPr>
-              <w:t>42</w:t>
+              <w:t>43</w:t>
             </w:r>
             <w:r>
               <w:rPr>
@@ -7228,7 +7228,7 @@
                 <w:noProof/>
                 <w:webHidden/>
               </w:rPr>
-              <w:t>43</w:t>
+              <w:t>44</w:t>
             </w:r>
             <w:r>
               <w:rPr>
@@ -7299,7 +7299,7 @@
                 <w:noProof/>
                 <w:webHidden/>
               </w:rPr>
-              <w:t>43</w:t>
+              <w:t>44</w:t>
             </w:r>
             <w:r>
               <w:rPr>
@@ -7370,7 +7370,7 @@
                 <w:noProof/>
                 <w:webHidden/>
               </w:rPr>
-              <w:t>43</w:t>
+              <w:t>44</w:t>
             </w:r>
             <w:r>
               <w:rPr>
@@ -7431,7 +7431,7 @@
               <w:rPr>
                 <w:webHidden/>
               </w:rPr>
-              <w:t>43</w:t>
+              <w:t>44</w:t>
             </w:r>
             <w:r>
               <w:rPr>
@@ -7491,7 +7491,7 @@
               <w:rPr>
                 <w:webHidden/>
               </w:rPr>
-              <w:t>43</w:t>
+              <w:t>44</w:t>
             </w:r>
             <w:r>
               <w:rPr>
@@ -7551,7 +7551,7 @@
               <w:rPr>
                 <w:webHidden/>
               </w:rPr>
-              <w:t>44</w:t>
+              <w:t>46</w:t>
             </w:r>
             <w:r>
               <w:rPr>
@@ -7621,7 +7621,7 @@
                 <w:noProof/>
                 <w:webHidden/>
               </w:rPr>
-              <w:t>45</w:t>
+              <w:t>46</w:t>
             </w:r>
             <w:r>
               <w:rPr>
@@ -7691,7 +7691,7 @@
                 <w:noProof/>
                 <w:webHidden/>
               </w:rPr>
-              <w:t>45</w:t>
+              <w:t>46</w:t>
             </w:r>
             <w:r>
               <w:rPr>
@@ -7762,7 +7762,7 @@
                 <w:noProof/>
                 <w:webHidden/>
               </w:rPr>
-              <w:t>45</w:t>
+              <w:t>46</w:t>
             </w:r>
             <w:r>
               <w:rPr>
@@ -7833,7 +7833,7 @@
                 <w:noProof/>
                 <w:webHidden/>
               </w:rPr>
-              <w:t>45</w:t>
+              <w:t>46</w:t>
             </w:r>
             <w:r>
               <w:rPr>
@@ -7894,7 +7894,7 @@
               <w:rPr>
                 <w:webHidden/>
               </w:rPr>
-              <w:t>45</w:t>
+              <w:t>47</w:t>
             </w:r>
             <w:r>
               <w:rPr>
@@ -7954,7 +7954,7 @@
               <w:rPr>
                 <w:webHidden/>
               </w:rPr>
-              <w:t>47</w:t>
+              <w:t>48</w:t>
             </w:r>
             <w:r>
               <w:rPr>
@@ -8014,7 +8014,7 @@
               <w:rPr>
                 <w:webHidden/>
               </w:rPr>
-              <w:t>47</w:t>
+              <w:t>49</w:t>
             </w:r>
             <w:r>
               <w:rPr>
@@ -8074,7 +8074,7 @@
               <w:rPr>
                 <w:webHidden/>
               </w:rPr>
-              <w:t>48</w:t>
+              <w:t>49</w:t>
             </w:r>
             <w:r>
               <w:rPr>
@@ -8144,7 +8144,7 @@
                 <w:noProof/>
                 <w:webHidden/>
               </w:rPr>
-              <w:t>48</w:t>
+              <w:t>49</w:t>
             </w:r>
             <w:r>
               <w:rPr>
@@ -8205,7 +8205,7 @@
               <w:rPr>
                 <w:webHidden/>
               </w:rPr>
-              <w:t>48</w:t>
+              <w:t>49</w:t>
             </w:r>
             <w:r>
               <w:rPr>
@@ -8265,7 +8265,7 @@
               <w:rPr>
                 <w:webHidden/>
               </w:rPr>
-              <w:t>48</w:t>
+              <w:t>49</w:t>
             </w:r>
             <w:r>
               <w:rPr>
@@ -8325,7 +8325,7 @@
               <w:rPr>
                 <w:webHidden/>
               </w:rPr>
-              <w:t>49</w:t>
+              <w:t>50</w:t>
             </w:r>
             <w:r>
               <w:rPr>
@@ -8385,7 +8385,7 @@
               <w:rPr>
                 <w:webHidden/>
               </w:rPr>
-              <w:t>49</w:t>
+              <w:t>50</w:t>
             </w:r>
             <w:r>
               <w:rPr>
@@ -8445,7 +8445,7 @@
               <w:rPr>
                 <w:webHidden/>
               </w:rPr>
-              <w:t>49</w:t>
+              <w:t>50</w:t>
             </w:r>
             <w:r>
               <w:rPr>
@@ -8505,7 +8505,7 @@
               <w:rPr>
                 <w:webHidden/>
               </w:rPr>
-              <w:t>49</w:t>
+              <w:t>50</w:t>
             </w:r>
             <w:r>
               <w:rPr>
@@ -8565,7 +8565,7 @@
               <w:rPr>
                 <w:webHidden/>
               </w:rPr>
-              <w:t>50</w:t>
+              <w:t>51</w:t>
             </w:r>
             <w:r>
               <w:rPr>
@@ -8635,7 +8635,7 @@
                 <w:noProof/>
                 <w:webHidden/>
               </w:rPr>
-              <w:t>50</w:t>
+              <w:t>51</w:t>
             </w:r>
             <w:r>
               <w:rPr>
@@ -8706,7 +8706,7 @@
                 <w:noProof/>
                 <w:webHidden/>
               </w:rPr>
-              <w:t>50</w:t>
+              <w:t>51</w:t>
             </w:r>
             <w:r>
               <w:rPr>
@@ -8777,7 +8777,7 @@
                 <w:noProof/>
                 <w:webHidden/>
               </w:rPr>
-              <w:t>50</w:t>
+              <w:t>51</w:t>
             </w:r>
             <w:r>
               <w:rPr>
@@ -8848,7 +8848,7 @@
                 <w:noProof/>
                 <w:webHidden/>
               </w:rPr>
-              <w:t>51</w:t>
+              <w:t>53</w:t>
             </w:r>
             <w:r>
               <w:rPr>
@@ -8919,7 +8919,7 @@
                 <w:noProof/>
                 <w:webHidden/>
               </w:rPr>
-              <w:t>51</w:t>
+              <w:t>53</w:t>
             </w:r>
             <w:r>
               <w:rPr>
@@ -8990,7 +8990,7 @@
                 <w:noProof/>
                 <w:webHidden/>
               </w:rPr>
-              <w:t>52</w:t>
+              <w:t>54</w:t>
             </w:r>
             <w:r>
               <w:rPr>
@@ -9061,7 +9061,7 @@
                 <w:noProof/>
                 <w:webHidden/>
               </w:rPr>
-              <w:t>52</w:t>
+              <w:t>54</w:t>
             </w:r>
             <w:r>
               <w:rPr>
@@ -9132,7 +9132,7 @@
                 <w:noProof/>
                 <w:webHidden/>
               </w:rPr>
-              <w:t>53</w:t>
+              <w:t>55</w:t>
             </w:r>
             <w:r>
               <w:rPr>
@@ -9203,7 +9203,7 @@
                 <w:noProof/>
                 <w:webHidden/>
               </w:rPr>
-              <w:t>53</w:t>
+              <w:t>55</w:t>
             </w:r>
             <w:r>
               <w:rPr>
@@ -9273,7 +9273,7 @@
                 <w:noProof/>
                 <w:webHidden/>
               </w:rPr>
-              <w:t>53</w:t>
+              <w:t>55</w:t>
             </w:r>
             <w:r>
               <w:rPr>
@@ -9344,7 +9344,7 @@
                 <w:noProof/>
                 <w:webHidden/>
               </w:rPr>
-              <w:t>53</w:t>
+              <w:t>55</w:t>
             </w:r>
             <w:r>
               <w:rPr>
@@ -9415,7 +9415,7 @@
                 <w:noProof/>
                 <w:webHidden/>
               </w:rPr>
-              <w:t>53</w:t>
+              <w:t>55</w:t>
             </w:r>
             <w:r>
               <w:rPr>
@@ -9476,7 +9476,7 @@
               <w:rPr>
                 <w:webHidden/>
               </w:rPr>
-              <w:t>53</w:t>
+              <w:t>55</w:t>
             </w:r>
             <w:r>
               <w:rPr>
@@ -9536,7 +9536,7 @@
               <w:rPr>
                 <w:webHidden/>
               </w:rPr>
-              <w:t>53</w:t>
+              <w:t>55</w:t>
             </w:r>
             <w:r>
               <w:rPr>
@@ -9596,7 +9596,7 @@
               <w:rPr>
                 <w:webHidden/>
               </w:rPr>
-              <w:t>54</w:t>
+              <w:t>56</w:t>
             </w:r>
             <w:r>
               <w:rPr>
@@ -9656,7 +9656,7 @@
               <w:rPr>
                 <w:webHidden/>
               </w:rPr>
-              <w:t>54</w:t>
+              <w:t>56</w:t>
             </w:r>
             <w:r>
               <w:rPr>
@@ -9716,7 +9716,7 @@
               <w:rPr>
                 <w:webHidden/>
               </w:rPr>
-              <w:t>54</w:t>
+              <w:t>56</w:t>
             </w:r>
             <w:r>
               <w:rPr>
@@ -9776,7 +9776,7 @@
               <w:rPr>
                 <w:webHidden/>
               </w:rPr>
-              <w:t>54</w:t>
+              <w:t>56</w:t>
             </w:r>
             <w:r>
               <w:rPr>
@@ -9836,7 +9836,7 @@
               <w:rPr>
                 <w:webHidden/>
               </w:rPr>
-              <w:t>54</w:t>
+              <w:t>56</w:t>
             </w:r>
             <w:r>
               <w:rPr>
@@ -9896,7 +9896,7 @@
               <w:rPr>
                 <w:webHidden/>
               </w:rPr>
-              <w:t>54</w:t>
+              <w:t>56</w:t>
             </w:r>
             <w:r>
               <w:rPr>
@@ -9956,7 +9956,7 @@
               <w:rPr>
                 <w:webHidden/>
               </w:rPr>
-              <w:t>54</w:t>
+              <w:t>56</w:t>
             </w:r>
             <w:r>
               <w:rPr>
@@ -10016,7 +10016,7 @@
               <w:rPr>
                 <w:webHidden/>
               </w:rPr>
-              <w:t>54</w:t>
+              <w:t>56</w:t>
             </w:r>
             <w:r>
               <w:rPr>
@@ -10086,7 +10086,7 @@
                 <w:noProof/>
                 <w:webHidden/>
               </w:rPr>
-              <w:t>54</w:t>
+              <w:t>56</w:t>
             </w:r>
             <w:r>
               <w:rPr>
@@ -10147,7 +10147,7 @@
               <w:rPr>
                 <w:webHidden/>
               </w:rPr>
-              <w:t>54</w:t>
+              <w:t>56</w:t>
             </w:r>
             <w:r>
               <w:rPr>
@@ -10216,7 +10216,7 @@
                 <w:noProof/>
                 <w:webHidden/>
               </w:rPr>
-              <w:t>54</w:t>
+              <w:t>56</w:t>
             </w:r>
             <w:r>
               <w:rPr>
@@ -10286,7 +10286,7 @@
                 <w:noProof/>
                 <w:webHidden/>
               </w:rPr>
-              <w:t>54</w:t>
+              <w:t>56</w:t>
             </w:r>
             <w:r>
               <w:rPr>
@@ -10356,7 +10356,7 @@
                 <w:noProof/>
                 <w:webHidden/>
               </w:rPr>
-              <w:t>55</w:t>
+              <w:t>57</w:t>
             </w:r>
             <w:r>
               <w:rPr>
@@ -10426,7 +10426,7 @@
                 <w:noProof/>
                 <w:webHidden/>
               </w:rPr>
-              <w:t>55</w:t>
+              <w:t>57</w:t>
             </w:r>
             <w:r>
               <w:rPr>
@@ -10496,7 +10496,7 @@
                 <w:noProof/>
                 <w:webHidden/>
               </w:rPr>
-              <w:t>55</w:t>
+              <w:t>57</w:t>
             </w:r>
             <w:r>
               <w:rPr>
@@ -14382,7 +14382,7 @@
           <w:b/>
           <w:noProof/>
           <w:sz w:val="24"/>
-          <w:lang w:val="es-PY" w:eastAsia="es-PY"/>
+          <w:lang w:eastAsia="es-ES"/>
         </w:rPr>
         <w:drawing>
           <wp:inline distT="0" distB="0" distL="0" distR="0">
@@ -16235,146 +16235,141 @@
           <w:rFonts w:ascii="Calibri" w:hAnsi="Calibri" w:cs="Calibri"/>
           <w:bCs/>
         </w:rPr>
-        <w:t>, en caso de que no se cumplan los requisitos el sistema notificara al cliente que su pedido fue rechazado y que  lo intente nuevamente, a</w:t>
+        <w:t>, en caso de que no se cumplan los requisitos el sistema notificara al cliente que su pedido fue rechazado y que  lo intente nuevamente, al confirmar que el pedido cumple los requisitos, se notificará al cliente que su pedido fue aceptado</w:t>
       </w:r>
       <w:r>
         <w:rPr>
           <w:rFonts w:ascii="Calibri" w:hAnsi="Calibri" w:cs="Calibri"/>
           <w:bCs/>
         </w:rPr>
-        <w:t xml:space="preserve">l confirmar que el pedido cumple los requisitos, </w:t>
+        <w:t xml:space="preserve">, este ingresara a la cocina con estado pendiente, culminado el </w:t>
       </w:r>
       <w:r>
         <w:rPr>
           <w:rFonts w:ascii="Calibri" w:hAnsi="Calibri" w:cs="Calibri"/>
           <w:bCs/>
         </w:rPr>
-        <w:t>se notificará</w:t>
+        <w:t>menú solicitado</w:t>
       </w:r>
       <w:r>
         <w:rPr>
           <w:rFonts w:ascii="Calibri" w:hAnsi="Calibri" w:cs="Calibri"/>
           <w:bCs/>
         </w:rPr>
-        <w:t xml:space="preserve"> al cli</w:t>
+        <w:t>,</w:t>
       </w:r>
       <w:r>
         <w:rPr>
           <w:rFonts w:ascii="Calibri" w:hAnsi="Calibri" w:cs="Calibri"/>
           <w:bCs/>
         </w:rPr>
-        <w:t>ente que su pedido fue aceptado</w:t>
+        <w:t xml:space="preserve"> </w:t>
       </w:r>
       <w:r>
         <w:rPr>
           <w:rFonts w:ascii="Calibri" w:hAnsi="Calibri" w:cs="Calibri"/>
           <w:bCs/>
         </w:rPr>
-        <w:t xml:space="preserve">, este ingresara a la cocina con estado pendiente, culminado el </w:t>
+        <w:t xml:space="preserve">pasa </w:t>
       </w:r>
       <w:r>
         <w:rPr>
           <w:rFonts w:ascii="Calibri" w:hAnsi="Calibri" w:cs="Calibri"/>
           <w:bCs/>
         </w:rPr>
-        <w:t>pedido</w:t>
+        <w:t>al</w:t>
       </w:r>
       <w:r>
         <w:rPr>
           <w:rFonts w:ascii="Calibri" w:hAnsi="Calibri" w:cs="Calibri"/>
           <w:bCs/>
         </w:rPr>
-        <w:t>,</w:t>
+        <w:t xml:space="preserve"> cajero </w:t>
       </w:r>
       <w:r>
         <w:rPr>
           <w:rFonts w:ascii="Calibri" w:hAnsi="Calibri" w:cs="Calibri"/>
           <w:bCs/>
         </w:rPr>
-        <w:t xml:space="preserve"> </w:t>
+        <w:t xml:space="preserve"> y </w:t>
       </w:r>
       <w:r>
         <w:rPr>
           <w:rFonts w:ascii="Calibri" w:hAnsi="Calibri" w:cs="Calibri"/>
           <w:bCs/>
         </w:rPr>
-        <w:t xml:space="preserve">pasa </w:t>
+        <w:t>cambia el</w:t>
       </w:r>
       <w:r>
         <w:rPr>
           <w:rFonts w:ascii="Calibri" w:hAnsi="Calibri" w:cs="Calibri"/>
           <w:bCs/>
         </w:rPr>
-        <w:t>al</w:t>
+        <w:t xml:space="preserve"> esta</w:t>
       </w:r>
       <w:r>
         <w:rPr>
           <w:rFonts w:ascii="Calibri" w:hAnsi="Calibri" w:cs="Calibri"/>
           <w:bCs/>
         </w:rPr>
-        <w:t xml:space="preserve"> cajero </w:t>
-      </w:r>
+        <w:t xml:space="preserve">do </w:t>
+      </w:r>
+      <w:proofErr w:type="spellStart"/>
       <w:r>
         <w:rPr>
           <w:rFonts w:ascii="Calibri" w:hAnsi="Calibri" w:cs="Calibri"/>
           <w:bCs/>
         </w:rPr>
-        <w:t xml:space="preserve"> y </w:t>
-      </w:r>
+        <w:t>a</w:t>
+      </w:r>
+      <w:proofErr w:type="spellEnd"/>
       <w:r>
         <w:rPr>
           <w:rFonts w:ascii="Calibri" w:hAnsi="Calibri" w:cs="Calibri"/>
           <w:bCs/>
         </w:rPr>
-        <w:t>cambia el</w:t>
+        <w:t xml:space="preserve"> </w:t>
       </w:r>
       <w:r>
         <w:rPr>
           <w:rFonts w:ascii="Calibri" w:hAnsi="Calibri" w:cs="Calibri"/>
           <w:bCs/>
         </w:rPr>
-        <w:t xml:space="preserve"> esta</w:t>
+        <w:t>enviado</w:t>
       </w:r>
       <w:r>
         <w:rPr>
           <w:rFonts w:ascii="Calibri" w:hAnsi="Calibri" w:cs="Calibri"/>
           <w:bCs/>
         </w:rPr>
-        <w:t xml:space="preserve">do a </w:t>
+        <w:t xml:space="preserve"> imprimiendo un ticket con los datos del cliente necesarios para el envío</w:t>
       </w:r>
       <w:r>
         <w:rPr>
           <w:rFonts w:ascii="Calibri" w:hAnsi="Calibri" w:cs="Calibri"/>
           <w:bCs/>
         </w:rPr>
-        <w:t>enviado</w:t>
-      </w:r>
+        <w:t xml:space="preserve">, al retornar el repartidor rinde cuenta de los pedidos entregados el cajero ingresa el pago actualizando el estado </w:t>
+      </w:r>
+      <w:proofErr w:type="spellStart"/>
       <w:r>
         <w:rPr>
           <w:rFonts w:ascii="Calibri" w:hAnsi="Calibri" w:cs="Calibri"/>
           <w:bCs/>
         </w:rPr>
-        <w:t xml:space="preserve"> imprimiendo un ticket con los datos del cliente necesarios para el envío</w:t>
-      </w:r>
+        <w:t>a</w:t>
+      </w:r>
+      <w:proofErr w:type="spellEnd"/>
       <w:r>
         <w:rPr>
           <w:rFonts w:ascii="Calibri" w:hAnsi="Calibri" w:cs="Calibri"/>
           <w:bCs/>
         </w:rPr>
-        <w:t xml:space="preserve">, al retornar el repartidor rinde cuenta de los pedidos entregados el cajero ingresa el pago actualizando el estado a cobrado. </w:t>
-      </w:r>
-    </w:p>
-    <w:p>
-      <w:pPr>
-        <w:jc w:val="both"/>
-        <w:rPr>
-          <w:rFonts w:ascii="Times New Roman" w:hAnsi="Times New Roman" w:cs="Times New Roman"/>
-          <w:b/>
-          <w:bCs/>
-          <w:u w:val="single"/>
-        </w:rPr>
-      </w:pPr>
-      <w:r>
+        <w:t xml:space="preserve"> cobrado. </w:t>
+      </w:r>
+    </w:p>
+    <w:p>
+      <w:pPr>
         <w:rPr>
           <w:rFonts w:ascii="Times New Roman" w:hAnsi="Times New Roman" w:cs="Times New Roman"/>
           <w:b/>
@@ -16382,51 +16377,175 @@
           <w:sz w:val="24"/>
           <w:szCs w:val="28"/>
         </w:rPr>
-        <w:t xml:space="preserve">Grafico </w:t>
-      </w:r>
-      <w:bookmarkStart w:id="25" w:name="_GoBack"/>
-      <w:bookmarkEnd w:id="25"/>
-    </w:p>
-    <w:p>
-      <w:pPr>
-        <w:jc w:val="both"/>
-        <w:rPr>
-          <w:rFonts w:ascii="Calibri" w:hAnsi="Calibri" w:cs="Calibri"/>
+      </w:pPr>
+      <w:r>
+        <w:rPr>
+          <w:rFonts w:ascii="Times New Roman" w:hAnsi="Times New Roman" w:cs="Times New Roman"/>
+          <w:b/>
           <w:bCs/>
-        </w:rPr>
-      </w:pPr>
-      <w:r>
-        <w:rPr>
-          <w:rFonts w:ascii="Calibri" w:hAnsi="Calibri" w:cs="Calibri"/>
+          <w:sz w:val="24"/>
+          <w:szCs w:val="28"/>
+        </w:rPr>
+        <w:t>Grafico</w:t>
+      </w:r>
+    </w:p>
+    <w:p>
+      <w:pPr>
+        <w:rPr>
+          <w:rFonts w:ascii="Times New Roman" w:hAnsi="Times New Roman" w:cs="Times New Roman"/>
+          <w:b/>
           <w:bCs/>
-          <w:highlight w:val="yellow"/>
-        </w:rPr>
-        <w:t xml:space="preserve">FALTA </w:t>
-      </w:r>
-      <w:r>
-        <w:rPr>
-          <w:rFonts w:ascii="Calibri" w:hAnsi="Calibri" w:cs="Calibri"/>
+          <w:sz w:val="24"/>
+          <w:szCs w:val="28"/>
+        </w:rPr>
+      </w:pPr>
+    </w:p>
+    <w:p>
+      <w:pPr>
+        <w:rPr>
+          <w:rFonts w:ascii="Times New Roman" w:hAnsi="Times New Roman" w:cs="Times New Roman"/>
+          <w:b/>
           <w:bCs/>
-          <w:highlight w:val="yellow"/>
-        </w:rPr>
-        <w:t>G</w:t>
-      </w:r>
-      <w:r>
-        <w:rPr>
-          <w:rFonts w:ascii="Calibri" w:hAnsi="Calibri" w:cs="Calibri"/>
-          <w:bCs/>
-          <w:highlight w:val="yellow"/>
-        </w:rPr>
-        <w:t>RAFICO</w:t>
-      </w:r>
-    </w:p>
-    <w:p>
-      <w:pPr>
-        <w:jc w:val="both"/>
+          <w:u w:val="single"/>
+        </w:rPr>
+      </w:pPr>
+    </w:p>
+    <w:p>
+      <w:pPr>
+        <w:jc w:val="center"/>
         <w:rPr>
           <w:rFonts w:ascii="Calibri" w:hAnsi="Calibri" w:cs="Calibri"/>
           <w:bCs/>
           <w:color w:val="A5A5A5" w:themeColor="accent3"/>
+        </w:rPr>
+      </w:pPr>
+      <w:r>
+        <w:rPr>
+          <w:rFonts w:ascii="Calibri" w:hAnsi="Calibri" w:cs="Calibri"/>
+          <w:bCs/>
+          <w:noProof/>
+          <w:color w:val="A5A5A5" w:themeColor="accent3"/>
+          <w:lang w:eastAsia="es-ES"/>
+        </w:rPr>
+        <w:drawing>
+          <wp:inline distT="0" distB="0" distL="0" distR="0" wp14:anchorId="54535290" wp14:editId="1B934E2F">
+            <wp:extent cx="5067842" cy="3294993"/>
+            <wp:effectExtent l="0" t="0" r="0" b="0"/>
+            <wp:docPr id="2" name="0 Imagen"/>
+            <wp:cNvGraphicFramePr>
+              <a:graphicFrameLocks xmlns:a="http://schemas.openxmlformats.org/drawingml/2006/main" noChangeAspect="1"/>
+            </wp:cNvGraphicFramePr>
+            <a:graphic xmlns:a="http://schemas.openxmlformats.org/drawingml/2006/main">
+              <a:graphicData uri="http://schemas.openxmlformats.org/drawingml/2006/picture">
+                <pic:pic xmlns:pic="http://schemas.openxmlformats.org/drawingml/2006/picture">
+                  <pic:nvPicPr>
+                    <pic:cNvPr id="0" name="RequerimientoSistemas.png"/>
+                    <pic:cNvPicPr/>
+                  </pic:nvPicPr>
+                  <pic:blipFill rotWithShape="1">
+                    <a:blip r:embed="rId10">
+                      <a:extLst>
+                        <a:ext uri="{28A0092B-C50C-407E-A947-70E740481C1C}">
+                          <a14:useLocalDpi xmlns:a14="http://schemas.microsoft.com/office/drawing/2010/main" val="0"/>
+                        </a:ext>
+                      </a:extLst>
+                    </a:blip>
+                    <a:srcRect r="17418" b="40453"/>
+                    <a:stretch/>
+                  </pic:blipFill>
+                  <pic:spPr bwMode="auto">
+                    <a:xfrm>
+                      <a:off x="0" y="0"/>
+                      <a:ext cx="5067842" cy="3294993"/>
+                    </a:xfrm>
+                    <a:prstGeom prst="rect">
+                      <a:avLst/>
+                    </a:prstGeom>
+                    <a:ln>
+                      <a:noFill/>
+                    </a:ln>
+                    <a:extLst>
+                      <a:ext uri="{53640926-AAD7-44D8-BBD7-CCE9431645EC}">
+                        <a14:shadowObscured xmlns:a14="http://schemas.microsoft.com/office/drawing/2010/main"/>
+                      </a:ext>
+                    </a:extLst>
+                  </pic:spPr>
+                </pic:pic>
+              </a:graphicData>
+            </a:graphic>
+          </wp:inline>
+        </w:drawing>
+      </w:r>
+    </w:p>
+    <w:p>
+      <w:pPr>
+        <w:jc w:val="both"/>
+        <w:rPr>
+          <w:rFonts w:ascii="Times New Roman" w:hAnsi="Times New Roman" w:cs="Times New Roman"/>
+          <w:b/>
+          <w:bCs/>
+          <w:sz w:val="24"/>
+          <w:szCs w:val="28"/>
+        </w:rPr>
+      </w:pPr>
+    </w:p>
+    <w:p>
+      <w:pPr>
+        <w:jc w:val="both"/>
+        <w:rPr>
+          <w:rFonts w:ascii="Times New Roman" w:hAnsi="Times New Roman" w:cs="Times New Roman"/>
+          <w:b/>
+          <w:bCs/>
+          <w:sz w:val="24"/>
+          <w:szCs w:val="28"/>
+        </w:rPr>
+      </w:pPr>
+    </w:p>
+    <w:p>
+      <w:pPr>
+        <w:jc w:val="both"/>
+        <w:rPr>
+          <w:rFonts w:ascii="Times New Roman" w:hAnsi="Times New Roman" w:cs="Times New Roman"/>
+          <w:b/>
+          <w:bCs/>
+          <w:sz w:val="24"/>
+          <w:szCs w:val="28"/>
+        </w:rPr>
+      </w:pPr>
+    </w:p>
+    <w:p>
+      <w:pPr>
+        <w:jc w:val="both"/>
+        <w:rPr>
+          <w:rFonts w:ascii="Times New Roman" w:hAnsi="Times New Roman" w:cs="Times New Roman"/>
+          <w:b/>
+          <w:bCs/>
+          <w:sz w:val="24"/>
+          <w:szCs w:val="28"/>
+        </w:rPr>
+      </w:pPr>
+    </w:p>
+    <w:p>
+      <w:pPr>
+        <w:jc w:val="both"/>
+        <w:rPr>
+          <w:rFonts w:ascii="Times New Roman" w:hAnsi="Times New Roman" w:cs="Times New Roman"/>
+          <w:b/>
+          <w:bCs/>
+          <w:sz w:val="24"/>
+          <w:szCs w:val="28"/>
+        </w:rPr>
+      </w:pPr>
+    </w:p>
+    <w:p>
+      <w:pPr>
+        <w:jc w:val="both"/>
+        <w:rPr>
+          <w:rFonts w:ascii="Times New Roman" w:hAnsi="Times New Roman" w:cs="Times New Roman"/>
+          <w:b/>
+          <w:bCs/>
+          <w:sz w:val="24"/>
+          <w:szCs w:val="28"/>
         </w:rPr>
       </w:pPr>
     </w:p>
@@ -16592,8 +16711,26 @@
                 <w:sz w:val="24"/>
                 <w:szCs w:val="24"/>
               </w:rPr>
-              <w:t>Recepcionista, Cajero</w:t>
-            </w:r>
+              <w:t xml:space="preserve">Recepcionista, </w:t>
+            </w:r>
+            <w:proofErr w:type="spellStart"/>
+            <w:r>
+              <w:rPr>
+                <w:rFonts w:ascii="Times New Roman" w:hAnsi="Times New Roman"/>
+                <w:sz w:val="24"/>
+                <w:szCs w:val="24"/>
+              </w:rPr>
+              <w:t>Cajero</w:t>
+            </w:r>
+            <w:r>
+              <w:rPr>
+                <w:rFonts w:ascii="Times New Roman" w:hAnsi="Times New Roman"/>
+                <w:sz w:val="24"/>
+                <w:szCs w:val="24"/>
+              </w:rPr>
+              <w:t>,Repartidor</w:t>
+            </w:r>
+            <w:proofErr w:type="spellEnd"/>
           </w:p>
         </w:tc>
       </w:tr>
@@ -16771,18 +16908,8 @@
                 <w:sz w:val="24"/>
                 <w:szCs w:val="24"/>
               </w:rPr>
-              <w:t xml:space="preserve">El Cliente debe de estar </w:t>
-            </w:r>
-            <w:proofErr w:type="spellStart"/>
-            <w:r>
-              <w:rPr>
-                <w:rFonts w:ascii="Times New Roman" w:hAnsi="Times New Roman"/>
-                <w:sz w:val="24"/>
-                <w:szCs w:val="24"/>
-              </w:rPr>
-              <w:t>logueado</w:t>
-            </w:r>
-            <w:proofErr w:type="spellEnd"/>
+              <w:t>El Cliente debe contar con un dispositivo  con acceso a internet (celulares, computadoras, etc.)</w:t>
+            </w:r>
           </w:p>
         </w:tc>
       </w:tr>
@@ -16873,7 +17000,7 @@
               <w:rPr>
                 <w:sz w:val="24"/>
               </w:rPr>
-              <w:t xml:space="preserve"> </w:t>
+              <w:t xml:space="preserve">registra, en caso de que este registrado se </w:t>
             </w:r>
             <w:proofErr w:type="spellStart"/>
             <w:r>
@@ -16965,13 +17092,25 @@
               <w:rPr>
                 <w:sz w:val="24"/>
               </w:rPr>
-              <w:t xml:space="preserve">El cliente elige unas de las opciones  aparece la foto de las comidas y debajo de cada foto de </w:t>
+              <w:t>El cliente elige unas de las opciones</w:t>
             </w:r>
             <w:r>
               <w:rPr>
                 <w:sz w:val="24"/>
               </w:rPr>
-              <w:t>comida el precio y los detalles.</w:t>
+              <w:t xml:space="preserve"> y se muestran </w:t>
+            </w:r>
+            <w:r>
+              <w:rPr>
+                <w:sz w:val="24"/>
+              </w:rPr>
+              <w:t>los detalles</w:t>
+            </w:r>
+            <w:r>
+              <w:rPr>
+                <w:sz w:val="24"/>
+              </w:rPr>
+              <w:t xml:space="preserve"> (fotos, precios, etc.)</w:t>
             </w:r>
           </w:p>
           <w:p>
@@ -16995,7 +17134,19 @@
               <w:rPr>
                 <w:sz w:val="24"/>
               </w:rPr>
-              <w:t xml:space="preserve">el menú que desea  una vez que </w:t>
+              <w:t>el menú que desea</w:t>
+            </w:r>
+            <w:r>
+              <w:rPr>
+                <w:sz w:val="24"/>
+              </w:rPr>
+              <w:t>,</w:t>
+            </w:r>
+            <w:r>
+              <w:rPr>
+                <w:sz w:val="24"/>
+              </w:rPr>
+              <w:t xml:space="preserve">  una vez que </w:t>
             </w:r>
             <w:r>
               <w:rPr>
@@ -17055,20 +17206,13 @@
               <w:rPr>
                 <w:sz w:val="24"/>
               </w:rPr>
-              <w:t xml:space="preserve">, ya  seleccionado una de estas opciones  aparece los datos </w:t>
+              <w:t>, ya  seleccionado una de estas opciones  aparece los datos personales  y la lista de pedido que el cliente ha seleccionado  y el monto total</w:t>
             </w:r>
             <w:r>
               <w:rPr>
                 <w:sz w:val="24"/>
               </w:rPr>
-              <w:lastRenderedPageBreak/>
-              <w:t>personales  y la lista de pedido que el cliente ha seleccionado  y el monto total que va a alcan</w:t>
-            </w:r>
-            <w:r>
-              <w:rPr>
-                <w:sz w:val="24"/>
-              </w:rPr>
-              <w:t>zar.</w:t>
+              <w:t>.</w:t>
             </w:r>
           </w:p>
           <w:p>
@@ -17092,12 +17236,24 @@
               <w:rPr>
                 <w:sz w:val="24"/>
               </w:rPr>
-              <w:t xml:space="preserve">i el cliente está de acuerdo presiona el botón  </w:t>
+              <w:t>i el cliente está de acuerdo</w:t>
             </w:r>
             <w:r>
               <w:rPr>
                 <w:sz w:val="24"/>
               </w:rPr>
+              <w:t>,</w:t>
+            </w:r>
+            <w:r>
+              <w:rPr>
+                <w:sz w:val="24"/>
+              </w:rPr>
+              <w:t xml:space="preserve"> presiona el botón  </w:t>
+            </w:r>
+            <w:r>
+              <w:rPr>
+                <w:sz w:val="24"/>
+              </w:rPr>
               <w:t>“</w:t>
             </w:r>
             <w:r>
@@ -17110,7 +17266,25 @@
               <w:rPr>
                 <w:sz w:val="24"/>
               </w:rPr>
-              <w:t xml:space="preserve">” </w:t>
+              <w:t>”</w:t>
+            </w:r>
+            <w:r>
+              <w:rPr>
+                <w:sz w:val="24"/>
+              </w:rPr>
+              <w:t>,</w:t>
+            </w:r>
+            <w:r>
+              <w:rPr>
+                <w:sz w:val="24"/>
+              </w:rPr>
+              <w:t xml:space="preserve"> </w:t>
+            </w:r>
+            <w:r>
+              <w:rPr>
+                <w:sz w:val="24"/>
+              </w:rPr>
+              <w:t xml:space="preserve"> en caso de que no esté de acuerdo, Cancela el pedido.</w:t>
             </w:r>
           </w:p>
           <w:p>
@@ -17174,6 +17348,18 @@
               </w:rPr>
               <w:t xml:space="preserve"> Recibe la notificación de pedido del cliente</w:t>
             </w:r>
+            <w:r>
+              <w:rPr>
+                <w:sz w:val="24"/>
+              </w:rPr>
+              <w:t xml:space="preserve"> y verifica los datos</w:t>
+            </w:r>
+            <w:r>
+              <w:rPr>
+                <w:sz w:val="24"/>
+              </w:rPr>
+              <w:t>, una vez confirmado pasa el pedido a la cocina con el estado pendiente.</w:t>
+            </w:r>
           </w:p>
           <w:p>
             <w:pPr>
@@ -17190,24 +17376,108 @@
               <w:rPr>
                 <w:sz w:val="24"/>
               </w:rPr>
-              <w:t>La recepcionista</w:t>
+              <w:t xml:space="preserve"> C</w:t>
             </w:r>
             <w:r>
               <w:rPr>
                 <w:sz w:val="24"/>
               </w:rPr>
-              <w:t xml:space="preserve"> pasa el pedido a la cocina  </w:t>
+              <w:t xml:space="preserve">ulminado el menú solicitado, pasa al cajero </w:t>
+            </w:r>
+            <w:r>
+              <w:rPr>
+                <w:sz w:val="24"/>
+              </w:rPr>
+              <w:t xml:space="preserve">y a su vez </w:t>
+            </w:r>
+            <w:r>
+              <w:rPr>
+                <w:sz w:val="24"/>
+              </w:rPr>
+              <w:t xml:space="preserve">cambia el estado </w:t>
+            </w:r>
+            <w:proofErr w:type="spellStart"/>
+            <w:r>
+              <w:rPr>
+                <w:sz w:val="24"/>
+              </w:rPr>
+              <w:t>a</w:t>
+            </w:r>
+            <w:proofErr w:type="spellEnd"/>
+            <w:r>
+              <w:rPr>
+                <w:sz w:val="24"/>
+              </w:rPr>
+              <w:t xml:space="preserve"> enviado</w:t>
+            </w:r>
+            <w:r>
+              <w:rPr>
+                <w:sz w:val="24"/>
+              </w:rPr>
+              <w:t>,</w:t>
+            </w:r>
+            <w:r>
+              <w:rPr>
+                <w:sz w:val="24"/>
+              </w:rPr>
+              <w:t xml:space="preserve"> imprimiendo un ticket con los datos del cliente</w:t>
+            </w:r>
+            <w:r>
+              <w:rPr>
+                <w:sz w:val="24"/>
+              </w:rPr>
+              <w:t>, para que el repetidor realice el envío.</w:t>
             </w:r>
           </w:p>
           <w:p>
             <w:pPr>
               <w:pStyle w:val="Prrafodelista"/>
-              <w:rPr>
-                <w:rFonts w:ascii="Times New Roman" w:hAnsi="Times New Roman"/>
+              <w:numPr>
+                <w:ilvl w:val="0"/>
+                <w:numId w:val="10"/>
+              </w:numPr>
+              <w:rPr>
                 <w:sz w:val="24"/>
-                <w:szCs w:val="24"/>
               </w:rPr>
             </w:pPr>
+            <w:r>
+              <w:rPr>
+                <w:sz w:val="24"/>
+              </w:rPr>
+              <w:t xml:space="preserve">Al retornar, </w:t>
+            </w:r>
+            <w:r>
+              <w:rPr>
+                <w:sz w:val="24"/>
+              </w:rPr>
+              <w:t>el repartidor rinde cuenta de los pedidos entregados</w:t>
+            </w:r>
+            <w:r>
+              <w:rPr>
+                <w:sz w:val="24"/>
+              </w:rPr>
+              <w:t>,</w:t>
+            </w:r>
+            <w:r>
+              <w:rPr>
+                <w:sz w:val="24"/>
+              </w:rPr>
+              <w:t xml:space="preserve"> el cajero ingresa el pago actualizando el estado </w:t>
+            </w:r>
+            <w:proofErr w:type="spellStart"/>
+            <w:r>
+              <w:rPr>
+                <w:sz w:val="24"/>
+              </w:rPr>
+              <w:t>a</w:t>
+            </w:r>
+            <w:proofErr w:type="spellEnd"/>
+            <w:r>
+              <w:rPr>
+                <w:sz w:val="24"/>
+              </w:rPr>
+              <w:t xml:space="preserve"> cobrado. </w:t>
+            </w:r>
           </w:p>
         </w:tc>
       </w:tr>
@@ -17238,7 +17508,6 @@
                 <w:sz w:val="24"/>
                 <w:szCs w:val="24"/>
               </w:rPr>
-              <w:lastRenderedPageBreak/>
               <w:t>Flujo</w:t>
             </w:r>
             <w:r>
@@ -17273,30 +17542,23 @@
               <w:rPr>
                 <w:sz w:val="24"/>
               </w:rPr>
-              <w:t>7-  C</w:t>
-            </w:r>
-            <w:r>
-              <w:rPr>
-                <w:sz w:val="24"/>
-              </w:rPr>
-              <w:t>ancela</w:t>
-            </w:r>
-            <w:r>
-              <w:rPr>
-                <w:sz w:val="24"/>
-              </w:rPr>
-              <w:t>r  pedido le lleva al paso 2</w:t>
+              <w:t>10-  En caso de que no se haya impreso el ticket, se ingresa a la opción de imprimir el ticket de pedido en cuestión.</w:t>
             </w:r>
           </w:p>
           <w:p>
             <w:pPr>
-              <w:pStyle w:val="Prrafodelista"/>
-              <w:rPr>
-                <w:rFonts w:ascii="Times New Roman" w:hAnsi="Times New Roman"/>
+              <w:ind w:left="360"/>
+              <w:rPr>
                 <w:sz w:val="24"/>
-                <w:szCs w:val="24"/>
               </w:rPr>
             </w:pPr>
+            <w:r>
+              <w:rPr>
+                <w:sz w:val="24"/>
+              </w:rPr>
+              <w:lastRenderedPageBreak/>
+              <w:t>Si el cliente se queda sin acceso a internet, no podrá realizar su pedido</w:t>
+            </w:r>
           </w:p>
         </w:tc>
       </w:tr>
@@ -17326,6 +17588,7 @@
                 <w:sz w:val="24"/>
                 <w:szCs w:val="24"/>
               </w:rPr>
+              <w:lastRenderedPageBreak/>
               <w:t xml:space="preserve">Precondiciones: </w:t>
             </w:r>
             <w:r>
@@ -17335,41 +17598,8 @@
                 <w:sz w:val="24"/>
                 <w:szCs w:val="24"/>
               </w:rPr>
-              <w:t xml:space="preserve"> Se realiza pedido de (menú)</w:t>
-            </w:r>
-          </w:p>
-          <w:p>
-            <w:pPr>
-              <w:tabs>
-                <w:tab w:val="left" w:pos="3076"/>
-              </w:tabs>
-              <w:rPr>
-                <w:rFonts w:ascii="Times New Roman" w:hAnsi="Times New Roman"/>
-                <w:sz w:val="24"/>
-                <w:szCs w:val="24"/>
-              </w:rPr>
-            </w:pPr>
-            <w:r>
-              <w:rPr>
-                <w:rFonts w:ascii="Times New Roman" w:hAnsi="Times New Roman"/>
-                <w:sz w:val="24"/>
-                <w:szCs w:val="24"/>
-              </w:rPr>
-              <w:tab/>
-            </w:r>
-          </w:p>
-          <w:p>
-            <w:pPr>
-              <w:tabs>
-                <w:tab w:val="left" w:pos="3076"/>
-              </w:tabs>
-              <w:rPr>
-                <w:rFonts w:ascii="Times New Roman" w:hAnsi="Times New Roman"/>
-                <w:b/>
-                <w:sz w:val="24"/>
-                <w:szCs w:val="24"/>
-              </w:rPr>
-            </w:pPr>
+              <w:t>Se realizó y se entregó el pedido de menú con éxito.</w:t>
+            </w:r>
           </w:p>
         </w:tc>
       </w:tr>
@@ -17378,13 +17608,18 @@
     <w:p/>
     <w:p>
       <w:r>
-        <w:t xml:space="preserve">  1.1 Registrarse de parte d</w:t>
-      </w:r>
-      <w:r>
-        <w:t xml:space="preserve">e </w:t>
-      </w:r>
-      <w:r>
-        <w:t>la recepcionista</w:t>
+        <w:t xml:space="preserve">  </w:t>
+      </w:r>
+      <w:r>
+        <w:t xml:space="preserve">1.1 </w:t>
+      </w:r>
+      <w:r>
+        <w:rPr>
+          <w:rFonts w:ascii="Times New Roman" w:hAnsi="Times New Roman"/>
+          <w:sz w:val="24"/>
+          <w:szCs w:val="24"/>
+        </w:rPr>
+        <w:t>Asignación de roles</w:t>
       </w:r>
     </w:p>
     <w:tbl>
@@ -17463,18 +17698,8 @@
                 <w:sz w:val="24"/>
                 <w:szCs w:val="24"/>
               </w:rPr>
-              <w:t xml:space="preserve">Grupo </w:t>
-            </w:r>
-            <w:proofErr w:type="spellStart"/>
-            <w:r>
-              <w:rPr>
-                <w:rFonts w:ascii="Times New Roman" w:hAnsi="Times New Roman"/>
-                <w:sz w:val="24"/>
-                <w:szCs w:val="24"/>
-              </w:rPr>
-              <w:t>DeliverYApp</w:t>
-            </w:r>
-            <w:proofErr w:type="spellEnd"/>
+              <w:t>Asignación de roles</w:t>
+            </w:r>
           </w:p>
         </w:tc>
       </w:tr>
@@ -17524,7 +17749,7 @@
                 <w:sz w:val="24"/>
                 <w:szCs w:val="24"/>
               </w:rPr>
-              <w:t>Cliente, Sistema Autor</w:t>
+              <w:t xml:space="preserve">Administrador, Sistema </w:t>
             </w:r>
           </w:p>
         </w:tc>
@@ -17584,7 +17809,23 @@
                 <w:sz w:val="24"/>
                 <w:szCs w:val="24"/>
               </w:rPr>
-              <w:t>06-04-2016</w:t>
+              <w:t>0</w:t>
+            </w:r>
+            <w:r>
+              <w:rPr>
+                <w:rFonts w:ascii="Times New Roman" w:hAnsi="Times New Roman"/>
+                <w:sz w:val="24"/>
+                <w:szCs w:val="24"/>
+              </w:rPr>
+              <w:t>9-06</w:t>
+            </w:r>
+            <w:r>
+              <w:rPr>
+                <w:rFonts w:ascii="Times New Roman" w:hAnsi="Times New Roman"/>
+                <w:sz w:val="24"/>
+                <w:szCs w:val="24"/>
+              </w:rPr>
+              <w:t>-2016</w:t>
             </w:r>
           </w:p>
         </w:tc>
@@ -17644,7 +17885,7 @@
                 <w:sz w:val="24"/>
                 <w:szCs w:val="24"/>
               </w:rPr>
-              <w:t xml:space="preserve">Registrarse en el sistema </w:t>
+              <w:t>Asigna los roles a los usuarios del sistema.</w:t>
             </w:r>
           </w:p>
         </w:tc>
@@ -17695,7 +17936,15 @@
                 <w:sz w:val="24"/>
                 <w:szCs w:val="24"/>
               </w:rPr>
-              <w:t xml:space="preserve">El cliente debe contar con internet. </w:t>
+              <w:t>Debe estar registrado</w:t>
+            </w:r>
+            <w:r>
+              <w:rPr>
+                <w:rFonts w:ascii="Times New Roman" w:hAnsi="Times New Roman"/>
+                <w:sz w:val="24"/>
+                <w:szCs w:val="24"/>
+              </w:rPr>
+              <w:t xml:space="preserve"> </w:t>
             </w:r>
           </w:p>
         </w:tc>
@@ -17755,31 +18004,21 @@
               <w:rPr>
                 <w:sz w:val="24"/>
               </w:rPr>
-              <w:t>Una vez adqui</w:t>
-            </w:r>
+              <w:t xml:space="preserve">El administrador se </w:t>
+            </w:r>
+            <w:proofErr w:type="spellStart"/>
             <w:r>
               <w:rPr>
                 <w:sz w:val="24"/>
               </w:rPr>
-              <w:t>rido el sistema se le provee a la</w:t>
-            </w:r>
+              <w:t>loguea</w:t>
+            </w:r>
+            <w:proofErr w:type="spellEnd"/>
             <w:r>
               <w:rPr>
                 <w:sz w:val="24"/>
               </w:rPr>
-              <w:t xml:space="preserve"> </w:t>
-            </w:r>
-            <w:r>
-              <w:rPr>
-                <w:sz w:val="24"/>
-              </w:rPr>
-              <w:t>recepcionista</w:t>
-            </w:r>
-            <w:r>
-              <w:rPr>
-                <w:sz w:val="24"/>
-              </w:rPr>
-              <w:t xml:space="preserve"> el rol de Administrador del sistema.</w:t>
+              <w:t xml:space="preserve"> al sistema.</w:t>
             </w:r>
           </w:p>
           <w:p>
@@ -17797,7 +18036,7 @@
               <w:rPr>
                 <w:sz w:val="24"/>
               </w:rPr>
-              <w:t>Este tendrá acceso a las funciones de Crear, Editar, Eliminar, Guardar</w:t>
+              <w:t>El sistema le da la bienvenida con el menú principal.</w:t>
             </w:r>
           </w:p>
           <w:p>
@@ -17815,7 +18054,25 @@
               <w:rPr>
                 <w:sz w:val="24"/>
               </w:rPr>
-              <w:t>Creará roles para sus empleados de acuerdo a sus funciones.</w:t>
+              <w:t xml:space="preserve">El administrador  ingresa al módulo </w:t>
+            </w:r>
+            <w:r>
+              <w:rPr>
+                <w:sz w:val="24"/>
+              </w:rPr>
+              <w:t>de empleados,</w:t>
+            </w:r>
+            <w:r>
+              <w:rPr>
+                <w:sz w:val="24"/>
+              </w:rPr>
+              <w:t xml:space="preserve"> ingresa los datos personales</w:t>
+            </w:r>
+            <w:r>
+              <w:rPr>
+                <w:sz w:val="24"/>
+              </w:rPr>
+              <w:t>, le asigna uno de los roles y lo guarda.</w:t>
             </w:r>
           </w:p>
         </w:tc>
@@ -17872,6 +18129,11 @@
           </w:tcPr>
           <w:p>
             <w:pPr>
+              <w:pStyle w:val="Prrafodelista"/>
+              <w:numPr>
+                <w:ilvl w:val="0"/>
+                <w:numId w:val="43"/>
+              </w:numPr>
               <w:rPr>
                 <w:sz w:val="24"/>
               </w:rPr>
@@ -17914,6 +18176,7 @@
                 <w:szCs w:val="24"/>
               </w:rPr>
             </w:pPr>
+            <w:proofErr w:type="spellStart"/>
             <w:r>
               <w:rPr>
                 <w:rFonts w:ascii="Times New Roman" w:hAnsi="Times New Roman"/>
@@ -17921,17 +18184,83 @@
                 <w:sz w:val="24"/>
                 <w:szCs w:val="24"/>
               </w:rPr>
-              <w:t xml:space="preserve">Precondiciones: Podrá acceder a la interfaz del sistema.  </w:t>
+              <w:t>Poscondición</w:t>
+            </w:r>
+            <w:proofErr w:type="spellEnd"/>
+            <w:r>
+              <w:rPr>
+                <w:rFonts w:ascii="Times New Roman" w:hAnsi="Times New Roman"/>
+                <w:b/>
+                <w:sz w:val="24"/>
+                <w:szCs w:val="24"/>
+              </w:rPr>
+              <w:t xml:space="preserve">: </w:t>
+            </w:r>
+            <w:r>
+              <w:rPr>
+                <w:rFonts w:ascii="Times New Roman" w:hAnsi="Times New Roman"/>
+                <w:b/>
+                <w:sz w:val="24"/>
+                <w:szCs w:val="24"/>
+              </w:rPr>
+              <w:t xml:space="preserve">Se </w:t>
+            </w:r>
+            <w:proofErr w:type="spellStart"/>
+            <w:proofErr w:type="gramStart"/>
+            <w:r>
+              <w:rPr>
+                <w:rFonts w:ascii="Times New Roman" w:hAnsi="Times New Roman"/>
+                <w:b/>
+                <w:sz w:val="24"/>
+                <w:szCs w:val="24"/>
+              </w:rPr>
+              <w:t>a</w:t>
+            </w:r>
+            <w:proofErr w:type="spellEnd"/>
+            <w:proofErr w:type="gramEnd"/>
+            <w:r>
+              <w:rPr>
+                <w:rFonts w:ascii="Times New Roman" w:hAnsi="Times New Roman"/>
+                <w:b/>
+                <w:sz w:val="24"/>
+                <w:szCs w:val="24"/>
+              </w:rPr>
+              <w:t xml:space="preserve"> asignado un nuevo rol al empleado</w:t>
+            </w:r>
+            <w:r>
+              <w:rPr>
+                <w:rFonts w:ascii="Times New Roman" w:hAnsi="Times New Roman"/>
+                <w:b/>
+                <w:sz w:val="24"/>
+                <w:szCs w:val="24"/>
+              </w:rPr>
+              <w:t xml:space="preserve">.  </w:t>
             </w:r>
           </w:p>
         </w:tc>
       </w:tr>
     </w:tbl>
     <w:p/>
+    <w:p/>
+    <w:p/>
+    <w:p/>
+    <w:p/>
+    <w:p/>
+    <w:p/>
+    <w:p/>
+    <w:p/>
+    <w:p/>
+    <w:p/>
     <w:p>
       <w:r>
         <w:lastRenderedPageBreak/>
-        <w:t>1.2 Administrador de Roles</w:t>
+        <w:t>1.2</w:t>
+      </w:r>
+      <w:r>
+        <w:t xml:space="preserve"> </w:t>
+      </w:r>
+      <w:r>
+        <w:t xml:space="preserve">Creación de menú </w:t>
       </w:r>
     </w:p>
     <w:tbl>
@@ -17993,23 +18322,8 @@
               </w:rPr>
             </w:pPr>
             <w:r>
-              <w:rPr>
-                <w:rFonts w:ascii="Times New Roman" w:hAnsi="Times New Roman"/>
-                <w:sz w:val="24"/>
-                <w:szCs w:val="24"/>
-              </w:rPr>
-              <w:t xml:space="preserve">Grupo </w:t>
-            </w:r>
-            <w:proofErr w:type="spellStart"/>
-            <w:r>
-              <w:rPr>
-                <w:rFonts w:ascii="Times New Roman" w:hAnsi="Times New Roman"/>
-                <w:sz w:val="24"/>
-                <w:szCs w:val="24"/>
-              </w:rPr>
-              <w:t>DeliverYApp</w:t>
-            </w:r>
-            <w:proofErr w:type="spellEnd"/>
+              <w:t>Creación de menú</w:t>
+            </w:r>
           </w:p>
         </w:tc>
       </w:tr>
@@ -18059,7 +18373,7 @@
                 <w:sz w:val="24"/>
                 <w:szCs w:val="24"/>
               </w:rPr>
-              <w:t>Cliente, Sistema Autor</w:t>
+              <w:t xml:space="preserve">Usuario, Sistema </w:t>
             </w:r>
           </w:p>
         </w:tc>
@@ -18119,7 +18433,15 @@
                 <w:sz w:val="24"/>
                 <w:szCs w:val="24"/>
               </w:rPr>
-              <w:t>06-04-2016</w:t>
+              <w:t>09-06</w:t>
+            </w:r>
+            <w:r>
+              <w:rPr>
+                <w:rFonts w:ascii="Times New Roman" w:hAnsi="Times New Roman"/>
+                <w:sz w:val="24"/>
+                <w:szCs w:val="24"/>
+              </w:rPr>
+              <w:t>-2016</w:t>
             </w:r>
           </w:p>
         </w:tc>
@@ -18179,7 +18501,15 @@
                 <w:sz w:val="24"/>
                 <w:szCs w:val="24"/>
               </w:rPr>
-              <w:t>Asignar Roles</w:t>
+              <w:t xml:space="preserve"> </w:t>
+            </w:r>
+            <w:r>
+              <w:rPr>
+                <w:rFonts w:ascii="Times New Roman" w:hAnsi="Times New Roman"/>
+                <w:sz w:val="24"/>
+                <w:szCs w:val="24"/>
+              </w:rPr>
+              <w:t>Se registran los menús ofrecidos por la empresa.</w:t>
             </w:r>
           </w:p>
         </w:tc>
@@ -18230,7 +18560,7 @@
                 <w:sz w:val="24"/>
                 <w:szCs w:val="24"/>
               </w:rPr>
-              <w:t>Contar con el Rol de Administrador del sistema</w:t>
+              <w:t>Estar registrado al sistema.</w:t>
             </w:r>
           </w:p>
         </w:tc>
@@ -18262,6 +18592,202 @@
                 <w:szCs w:val="24"/>
               </w:rPr>
               <w:t>Flujo normal</w:t>
+            </w:r>
+          </w:p>
+        </w:tc>
+      </w:tr>
+      <w:tr>
+        <w:trPr>
+          <w:jc w:val="center"/>
+        </w:trPr>
+        <w:tc>
+          <w:tcPr>
+            <w:tcW w:w="8644" w:type="dxa"/>
+            <w:gridSpan w:val="2"/>
+          </w:tcPr>
+          <w:p>
+            <w:pPr>
+              <w:pStyle w:val="Prrafodelista"/>
+              <w:numPr>
+                <w:ilvl w:val="0"/>
+                <w:numId w:val="15"/>
+              </w:numPr>
+              <w:rPr>
+                <w:sz w:val="24"/>
+              </w:rPr>
+            </w:pPr>
+            <w:r>
+              <w:rPr>
+                <w:rFonts w:ascii="Times New Roman" w:hAnsi="Times New Roman"/>
+                <w:sz w:val="24"/>
+                <w:szCs w:val="24"/>
+              </w:rPr>
+              <w:t xml:space="preserve">El usuario se </w:t>
+            </w:r>
+            <w:proofErr w:type="spellStart"/>
+            <w:r>
+              <w:rPr>
+                <w:rFonts w:ascii="Times New Roman" w:hAnsi="Times New Roman"/>
+                <w:sz w:val="24"/>
+                <w:szCs w:val="24"/>
+              </w:rPr>
+              <w:t>loguea</w:t>
+            </w:r>
+            <w:proofErr w:type="spellEnd"/>
+            <w:r>
+              <w:rPr>
+                <w:rFonts w:ascii="Times New Roman" w:hAnsi="Times New Roman"/>
+                <w:sz w:val="24"/>
+                <w:szCs w:val="24"/>
+              </w:rPr>
+              <w:t xml:space="preserve"> al sistema</w:t>
+            </w:r>
+            <w:r>
+              <w:rPr>
+                <w:sz w:val="24"/>
+              </w:rPr>
+              <w:t>.</w:t>
+            </w:r>
+            <w:r>
+              <w:rPr>
+                <w:rFonts w:ascii="Times New Roman" w:hAnsi="Times New Roman"/>
+                <w:sz w:val="24"/>
+                <w:szCs w:val="24"/>
+              </w:rPr>
+              <w:t xml:space="preserve"> </w:t>
+            </w:r>
+          </w:p>
+          <w:p>
+            <w:pPr>
+              <w:pStyle w:val="Prrafodelista"/>
+              <w:numPr>
+                <w:ilvl w:val="0"/>
+                <w:numId w:val="15"/>
+              </w:numPr>
+              <w:rPr>
+                <w:sz w:val="24"/>
+              </w:rPr>
+            </w:pPr>
+            <w:r>
+              <w:rPr>
+                <w:sz w:val="24"/>
+              </w:rPr>
+              <w:t>Ingresa al módulo de crear</w:t>
+            </w:r>
+            <w:r>
+              <w:rPr>
+                <w:sz w:val="24"/>
+              </w:rPr>
+              <w:t xml:space="preserve"> menú</w:t>
+            </w:r>
+            <w:r>
+              <w:rPr>
+                <w:sz w:val="24"/>
+              </w:rPr>
+              <w:t>.</w:t>
+            </w:r>
+          </w:p>
+          <w:p>
+            <w:pPr>
+              <w:pStyle w:val="Prrafodelista"/>
+              <w:numPr>
+                <w:ilvl w:val="0"/>
+                <w:numId w:val="15"/>
+              </w:numPr>
+              <w:rPr>
+                <w:sz w:val="24"/>
+              </w:rPr>
+            </w:pPr>
+            <w:r>
+              <w:rPr>
+                <w:sz w:val="24"/>
+              </w:rPr>
+              <w:t>Se muestra el formulario con los campos a rellenar.</w:t>
+            </w:r>
+          </w:p>
+          <w:p>
+            <w:pPr>
+              <w:pStyle w:val="Prrafodelista"/>
+              <w:numPr>
+                <w:ilvl w:val="0"/>
+                <w:numId w:val="15"/>
+              </w:numPr>
+              <w:rPr>
+                <w:sz w:val="24"/>
+              </w:rPr>
+            </w:pPr>
+            <w:r>
+              <w:rPr>
+                <w:sz w:val="24"/>
+              </w:rPr>
+              <w:t>Una vez rellenado el formulario tiene la opción de agregar más.</w:t>
+            </w:r>
+          </w:p>
+          <w:p>
+            <w:pPr>
+              <w:pStyle w:val="Prrafodelista"/>
+              <w:numPr>
+                <w:ilvl w:val="0"/>
+                <w:numId w:val="15"/>
+              </w:numPr>
+              <w:rPr>
+                <w:sz w:val="24"/>
+              </w:rPr>
+            </w:pPr>
+            <w:r>
+              <w:rPr>
+                <w:sz w:val="24"/>
+              </w:rPr>
+              <w:t>En caso de que no tenga que agregar más tiene la opción de guardar.</w:t>
+            </w:r>
+          </w:p>
+          <w:p>
+            <w:pPr>
+              <w:pStyle w:val="Prrafodelista"/>
+              <w:numPr>
+                <w:ilvl w:val="0"/>
+                <w:numId w:val="15"/>
+              </w:numPr>
+              <w:rPr>
+                <w:sz w:val="24"/>
+              </w:rPr>
+            </w:pPr>
+            <w:r>
+              <w:rPr>
+                <w:sz w:val="24"/>
+              </w:rPr>
+              <w:t>Si por algún motivo relleno mal tiene la opción de eliminar o cancelar.</w:t>
+            </w:r>
+          </w:p>
+        </w:tc>
+      </w:tr>
+      <w:tr>
+        <w:trPr>
+          <w:jc w:val="center"/>
+        </w:trPr>
+        <w:tc>
+          <w:tcPr>
+            <w:tcW w:w="8644" w:type="dxa"/>
+            <w:gridSpan w:val="2"/>
+          </w:tcPr>
+          <w:p>
+            <w:pPr>
+              <w:jc w:val="center"/>
+              <w:rPr>
+                <w:rFonts w:ascii="Times New Roman" w:hAnsi="Times New Roman"/>
+                <w:b/>
+                <w:sz w:val="24"/>
+                <w:szCs w:val="24"/>
+              </w:rPr>
+            </w:pPr>
+            <w:r>
+              <w:rPr>
+                <w:rFonts w:ascii="Times New Roman" w:hAnsi="Times New Roman"/>
+                <w:b/>
+                <w:sz w:val="24"/>
+                <w:szCs w:val="24"/>
+              </w:rPr>
+              <w:t>Flujo alternativo</w:t>
             </w:r>
           </w:p>
         </w:tc>
@@ -18294,149 +18820,8 @@
                 <w:sz w:val="24"/>
                 <w:szCs w:val="24"/>
               </w:rPr>
-              <w:t>Primeramente el administrador deberá Registrar a sus empleados con los datos solicitados en el formulario.</w:t>
-            </w:r>
-          </w:p>
-          <w:p>
-            <w:pPr>
-              <w:pStyle w:val="Prrafodelista"/>
-              <w:numPr>
-                <w:ilvl w:val="0"/>
-                <w:numId w:val="14"/>
-              </w:numPr>
-              <w:rPr>
-                <w:rFonts w:ascii="Times New Roman" w:hAnsi="Times New Roman"/>
-                <w:sz w:val="24"/>
-                <w:szCs w:val="24"/>
-              </w:rPr>
-            </w:pPr>
-            <w:r>
-              <w:rPr>
-                <w:rFonts w:ascii="Times New Roman" w:hAnsi="Times New Roman"/>
-                <w:sz w:val="24"/>
-                <w:szCs w:val="24"/>
-              </w:rPr>
-              <w:t>El administrador ingresa al módulo Asignar Roles</w:t>
-            </w:r>
-          </w:p>
-          <w:p>
-            <w:pPr>
-              <w:pStyle w:val="Prrafodelista"/>
-              <w:numPr>
-                <w:ilvl w:val="0"/>
-                <w:numId w:val="14"/>
-              </w:numPr>
-              <w:rPr>
-                <w:rFonts w:ascii="Times New Roman" w:hAnsi="Times New Roman"/>
-                <w:sz w:val="24"/>
-                <w:szCs w:val="24"/>
-              </w:rPr>
-            </w:pPr>
-            <w:r>
-              <w:rPr>
-                <w:rFonts w:ascii="Times New Roman" w:hAnsi="Times New Roman"/>
-                <w:sz w:val="24"/>
-                <w:szCs w:val="24"/>
-              </w:rPr>
-              <w:t>Se muestra la interfaz con un formulario con los datos a rellenar Usuario, cargo y contraseña.</w:t>
-            </w:r>
-          </w:p>
-          <w:p>
-            <w:pPr>
-              <w:pStyle w:val="Prrafodelista"/>
-              <w:numPr>
-                <w:ilvl w:val="0"/>
-                <w:numId w:val="14"/>
-              </w:numPr>
-              <w:rPr>
-                <w:rFonts w:ascii="Times New Roman" w:hAnsi="Times New Roman"/>
-                <w:sz w:val="24"/>
-                <w:szCs w:val="24"/>
-              </w:rPr>
-            </w:pPr>
-            <w:r>
-              <w:rPr>
-                <w:rFonts w:ascii="Times New Roman" w:hAnsi="Times New Roman"/>
-                <w:sz w:val="24"/>
-                <w:szCs w:val="24"/>
-              </w:rPr>
-              <w:t>Luego guarda y registra.</w:t>
-            </w:r>
-          </w:p>
-        </w:tc>
-      </w:tr>
-      <w:tr>
-        <w:trPr>
-          <w:jc w:val="center"/>
-        </w:trPr>
-        <w:tc>
-          <w:tcPr>
-            <w:tcW w:w="8644" w:type="dxa"/>
-            <w:gridSpan w:val="2"/>
-          </w:tcPr>
-          <w:p>
-            <w:pPr>
-              <w:pStyle w:val="Prrafodelista"/>
-              <w:jc w:val="center"/>
-              <w:rPr>
-                <w:rFonts w:ascii="Times New Roman" w:hAnsi="Times New Roman"/>
-                <w:b/>
-                <w:sz w:val="24"/>
-                <w:szCs w:val="24"/>
-              </w:rPr>
-            </w:pPr>
-            <w:r>
-              <w:rPr>
-                <w:rFonts w:ascii="Times New Roman" w:hAnsi="Times New Roman"/>
-                <w:b/>
-                <w:sz w:val="24"/>
-                <w:szCs w:val="24"/>
-              </w:rPr>
-              <w:t>Flujo</w:t>
-            </w:r>
-            <w:r>
-              <w:rPr>
-                <w:rFonts w:ascii="Times New Roman" w:hAnsi="Times New Roman"/>
-                <w:b/>
-                <w:sz w:val="24"/>
-                <w:szCs w:val="24"/>
-              </w:rPr>
-              <w:t xml:space="preserve"> alternativo </w:t>
-            </w:r>
-          </w:p>
-        </w:tc>
-      </w:tr>
-      <w:tr>
-        <w:trPr>
-          <w:jc w:val="center"/>
-        </w:trPr>
-        <w:tc>
-          <w:tcPr>
-            <w:tcW w:w="8644" w:type="dxa"/>
-            <w:gridSpan w:val="2"/>
-          </w:tcPr>
-          <w:p>
-            <w:pPr>
-              <w:rPr>
-                <w:sz w:val="24"/>
-              </w:rPr>
-            </w:pPr>
-            <w:r>
-              <w:rPr>
-                <w:sz w:val="24"/>
-              </w:rPr>
-              <w:t xml:space="preserve"> Deberá estar registrado como empleado</w:t>
-            </w:r>
-          </w:p>
-          <w:p>
-            <w:pPr>
-              <w:pStyle w:val="Prrafodelista"/>
-              <w:rPr>
-                <w:rFonts w:ascii="Times New Roman" w:hAnsi="Times New Roman"/>
-                <w:sz w:val="24"/>
-                <w:szCs w:val="24"/>
-              </w:rPr>
-            </w:pPr>
+              <w:t>Si se cancela vuelve al paso 4</w:t>
+            </w:r>
           </w:p>
         </w:tc>
       </w:tr>
@@ -18475,53 +18860,17 @@
                 <w:sz w:val="24"/>
                 <w:szCs w:val="24"/>
               </w:rPr>
-              <w:t>Guardara al cliente con el rol asignado.</w:t>
-            </w:r>
-          </w:p>
-        </w:tc>
-      </w:tr>
-    </w:tbl>
-    <w:p/>
-    <w:p>
-      <w:r>
-        <w:t xml:space="preserve">1.3 </w:t>
-      </w:r>
-    </w:p>
-    <w:tbl>
-      <w:tblPr>
-        <w:tblW w:w="0" w:type="auto"/>
-        <w:jc w:val="center"/>
-        <w:tblBorders>
-          <w:top w:val="single" w:sz="4" w:space="0" w:color="auto"/>
-          <w:left w:val="single" w:sz="4" w:space="0" w:color="auto"/>
-          <w:bottom w:val="single" w:sz="4" w:space="0" w:color="auto"/>
-          <w:right w:val="single" w:sz="4" w:space="0" w:color="auto"/>
-          <w:insideH w:val="single" w:sz="4" w:space="0" w:color="auto"/>
-          <w:insideV w:val="single" w:sz="4" w:space="0" w:color="auto"/>
-        </w:tblBorders>
-        <w:tblLook w:val="04A0" w:firstRow="1" w:lastRow="0" w:firstColumn="1" w:lastColumn="0" w:noHBand="0" w:noVBand="1"/>
-      </w:tblPr>
-      <w:tblGrid>
-        <w:gridCol w:w="1951"/>
-        <w:gridCol w:w="6693"/>
-      </w:tblGrid>
-      <w:tr>
-        <w:trPr>
-          <w:jc w:val="center"/>
-        </w:trPr>
-        <w:tc>
-          <w:tcPr>
-            <w:tcW w:w="1951" w:type="dxa"/>
-          </w:tcPr>
-          <w:p>
-            <w:pPr>
+              <w:t>Se crea un nuevo</w:t>
+            </w:r>
+            <w:r>
               <w:rPr>
                 <w:rFonts w:ascii="Times New Roman" w:hAnsi="Times New Roman"/>
                 <w:b/>
                 <w:sz w:val="24"/>
                 <w:szCs w:val="24"/>
               </w:rPr>
-            </w:pPr>
+              <w:t xml:space="preserve"> menú</w:t>
+            </w:r>
             <w:r>
               <w:rPr>
                 <w:rFonts w:ascii="Times New Roman" w:hAnsi="Times New Roman"/>
@@ -18529,547 +18878,10 @@
                 <w:sz w:val="24"/>
                 <w:szCs w:val="24"/>
               </w:rPr>
-              <w:t xml:space="preserve">Nombre </w:t>
-            </w:r>
-          </w:p>
-        </w:tc>
-        <w:tc>
-          <w:tcPr>
-            <w:tcW w:w="6693" w:type="dxa"/>
-          </w:tcPr>
-          <w:p>
-            <w:pPr>
-              <w:rPr>
-                <w:rFonts w:ascii="Times New Roman" w:hAnsi="Times New Roman"/>
-                <w:sz w:val="24"/>
-                <w:szCs w:val="24"/>
-              </w:rPr>
-            </w:pPr>
-            <w:r>
-              <w:rPr>
-                <w:rFonts w:ascii="Times New Roman" w:hAnsi="Times New Roman"/>
-                <w:sz w:val="24"/>
-                <w:szCs w:val="24"/>
-              </w:rPr>
-              <w:t xml:space="preserve">Grupo </w:t>
-            </w:r>
-            <w:proofErr w:type="spellStart"/>
-            <w:r>
-              <w:rPr>
-                <w:rFonts w:ascii="Times New Roman" w:hAnsi="Times New Roman"/>
-                <w:sz w:val="24"/>
-                <w:szCs w:val="24"/>
-              </w:rPr>
-              <w:t>DeliverYApp</w:t>
-            </w:r>
-            <w:proofErr w:type="spellEnd"/>
-          </w:p>
-        </w:tc>
-      </w:tr>
-      <w:tr>
-        <w:trPr>
-          <w:jc w:val="center"/>
-        </w:trPr>
-        <w:tc>
-          <w:tcPr>
-            <w:tcW w:w="1951" w:type="dxa"/>
-          </w:tcPr>
-          <w:p>
-            <w:pPr>
-              <w:rPr>
-                <w:rFonts w:ascii="Times New Roman" w:hAnsi="Times New Roman"/>
-                <w:b/>
-                <w:sz w:val="24"/>
-                <w:szCs w:val="24"/>
-              </w:rPr>
-            </w:pPr>
-            <w:r>
-              <w:rPr>
-                <w:rFonts w:ascii="Times New Roman" w:hAnsi="Times New Roman"/>
-                <w:b/>
-                <w:sz w:val="24"/>
-                <w:szCs w:val="24"/>
-              </w:rPr>
-              <w:t>Autores:</w:t>
-            </w:r>
-          </w:p>
-        </w:tc>
-        <w:tc>
-          <w:tcPr>
-            <w:tcW w:w="6693" w:type="dxa"/>
-          </w:tcPr>
-          <w:p>
-            <w:pPr>
-              <w:rPr>
-                <w:rFonts w:ascii="Times New Roman" w:hAnsi="Times New Roman"/>
-                <w:sz w:val="24"/>
-                <w:szCs w:val="24"/>
-              </w:rPr>
-            </w:pPr>
-            <w:r>
-              <w:rPr>
-                <w:rFonts w:ascii="Times New Roman" w:hAnsi="Times New Roman"/>
-                <w:sz w:val="24"/>
-                <w:szCs w:val="24"/>
-              </w:rPr>
-              <w:t>Cliente, Sistema Autor</w:t>
-            </w:r>
-          </w:p>
-        </w:tc>
-      </w:tr>
-      <w:tr>
-        <w:trPr>
-          <w:jc w:val="center"/>
-        </w:trPr>
-        <w:tc>
-          <w:tcPr>
-            <w:tcW w:w="1951" w:type="dxa"/>
-          </w:tcPr>
-          <w:p>
-            <w:pPr>
-              <w:rPr>
-                <w:rFonts w:ascii="Times New Roman" w:hAnsi="Times New Roman"/>
-                <w:b/>
-                <w:sz w:val="24"/>
-                <w:szCs w:val="24"/>
-              </w:rPr>
-            </w:pPr>
-            <w:r>
-              <w:rPr>
-                <w:rFonts w:ascii="Times New Roman" w:hAnsi="Times New Roman"/>
-                <w:b/>
-                <w:sz w:val="24"/>
-                <w:szCs w:val="24"/>
-              </w:rPr>
-              <w:t>Fecha</w:t>
-            </w:r>
-            <w:r>
-              <w:rPr>
-                <w:rFonts w:ascii="Times New Roman" w:hAnsi="Times New Roman"/>
-                <w:b/>
-                <w:sz w:val="24"/>
-                <w:szCs w:val="24"/>
-              </w:rPr>
-              <w:t>:</w:t>
-            </w:r>
-          </w:p>
-        </w:tc>
-        <w:tc>
-          <w:tcPr>
-            <w:tcW w:w="6693" w:type="dxa"/>
-          </w:tcPr>
-          <w:p>
-            <w:pPr>
-              <w:rPr>
-                <w:rFonts w:ascii="Times New Roman" w:hAnsi="Times New Roman"/>
-                <w:sz w:val="24"/>
-                <w:szCs w:val="24"/>
-              </w:rPr>
-            </w:pPr>
-            <w:r>
-              <w:rPr>
-                <w:rFonts w:ascii="Times New Roman" w:hAnsi="Times New Roman"/>
-                <w:sz w:val="24"/>
-                <w:szCs w:val="24"/>
-              </w:rPr>
-              <w:t>06-04-2016</w:t>
-            </w:r>
-          </w:p>
-        </w:tc>
-      </w:tr>
-      <w:tr>
-        <w:trPr>
-          <w:jc w:val="center"/>
-        </w:trPr>
-        <w:tc>
-          <w:tcPr>
-            <w:tcW w:w="1951" w:type="dxa"/>
-          </w:tcPr>
-          <w:p>
-            <w:pPr>
-              <w:rPr>
-                <w:rFonts w:ascii="Times New Roman" w:hAnsi="Times New Roman"/>
-                <w:b/>
-                <w:sz w:val="24"/>
-                <w:szCs w:val="24"/>
-              </w:rPr>
-            </w:pPr>
-            <w:r>
-              <w:rPr>
-                <w:rFonts w:ascii="Times New Roman" w:hAnsi="Times New Roman"/>
-                <w:b/>
-                <w:sz w:val="24"/>
-                <w:szCs w:val="24"/>
-              </w:rPr>
-              <w:t>Descripción</w:t>
-            </w:r>
-            <w:r>
-              <w:rPr>
-                <w:rFonts w:ascii="Times New Roman" w:hAnsi="Times New Roman"/>
-                <w:b/>
-                <w:sz w:val="24"/>
-                <w:szCs w:val="24"/>
-              </w:rPr>
-              <w:t>:</w:t>
-            </w:r>
-          </w:p>
-        </w:tc>
-        <w:tc>
-          <w:tcPr>
-            <w:tcW w:w="6693" w:type="dxa"/>
-          </w:tcPr>
-          <w:p>
-            <w:pPr>
-              <w:rPr>
-                <w:rFonts w:ascii="Times New Roman" w:hAnsi="Times New Roman"/>
-                <w:sz w:val="24"/>
-                <w:szCs w:val="24"/>
-              </w:rPr>
-            </w:pPr>
-            <w:r>
-              <w:rPr>
-                <w:rFonts w:ascii="Times New Roman" w:hAnsi="Times New Roman"/>
-                <w:sz w:val="24"/>
-                <w:szCs w:val="24"/>
-              </w:rPr>
-              <w:t>Registrar los menú</w:t>
-            </w:r>
-          </w:p>
-        </w:tc>
-      </w:tr>
-      <w:tr>
-        <w:trPr>
-          <w:jc w:val="center"/>
-        </w:trPr>
-        <w:tc>
-          <w:tcPr>
-            <w:tcW w:w="1951" w:type="dxa"/>
-          </w:tcPr>
-          <w:p>
-            <w:pPr>
-              <w:rPr>
-                <w:rFonts w:ascii="Times New Roman" w:hAnsi="Times New Roman"/>
-                <w:b/>
-                <w:sz w:val="24"/>
-                <w:szCs w:val="24"/>
-              </w:rPr>
-            </w:pPr>
-            <w:r>
-              <w:rPr>
-                <w:rFonts w:ascii="Times New Roman" w:hAnsi="Times New Roman"/>
-                <w:b/>
-                <w:sz w:val="24"/>
-                <w:szCs w:val="24"/>
-              </w:rPr>
-              <w:t>Precondiciones</w:t>
-            </w:r>
-          </w:p>
-        </w:tc>
-        <w:tc>
-          <w:tcPr>
-            <w:tcW w:w="6693" w:type="dxa"/>
-          </w:tcPr>
-          <w:p>
-            <w:pPr>
-              <w:rPr>
-                <w:rFonts w:ascii="Times New Roman" w:hAnsi="Times New Roman"/>
-                <w:sz w:val="24"/>
-                <w:szCs w:val="24"/>
-              </w:rPr>
-            </w:pPr>
-            <w:r>
-              <w:rPr>
-                <w:rFonts w:ascii="Times New Roman" w:hAnsi="Times New Roman"/>
-                <w:sz w:val="24"/>
-                <w:szCs w:val="24"/>
-              </w:rPr>
-              <w:t>Tener un rol</w:t>
-            </w:r>
-          </w:p>
-        </w:tc>
-      </w:tr>
-      <w:tr>
-        <w:trPr>
-          <w:jc w:val="center"/>
-        </w:trPr>
-        <w:tc>
-          <w:tcPr>
-            <w:tcW w:w="8644" w:type="dxa"/>
-            <w:gridSpan w:val="2"/>
-          </w:tcPr>
-          <w:p>
-            <w:pPr>
-              <w:jc w:val="center"/>
-              <w:rPr>
-                <w:rFonts w:ascii="Times New Roman" w:hAnsi="Times New Roman"/>
-                <w:b/>
-                <w:sz w:val="24"/>
-                <w:szCs w:val="24"/>
-              </w:rPr>
-            </w:pPr>
-            <w:r>
-              <w:rPr>
-                <w:rFonts w:ascii="Times New Roman" w:hAnsi="Times New Roman"/>
-                <w:b/>
-                <w:sz w:val="24"/>
-                <w:szCs w:val="24"/>
-              </w:rPr>
-              <w:t>Flujo normal</w:t>
-            </w:r>
-          </w:p>
-        </w:tc>
-      </w:tr>
-      <w:tr>
-        <w:trPr>
-          <w:jc w:val="center"/>
-        </w:trPr>
-        <w:tc>
-          <w:tcPr>
-            <w:tcW w:w="8644" w:type="dxa"/>
-            <w:gridSpan w:val="2"/>
-          </w:tcPr>
-          <w:p>
-            <w:pPr>
-              <w:pStyle w:val="Prrafodelista"/>
-              <w:numPr>
-                <w:ilvl w:val="0"/>
-                <w:numId w:val="15"/>
-              </w:numPr>
-              <w:rPr>
-                <w:sz w:val="24"/>
-              </w:rPr>
-            </w:pPr>
-            <w:r>
-              <w:rPr>
-                <w:rFonts w:ascii="Times New Roman" w:hAnsi="Times New Roman"/>
-                <w:sz w:val="24"/>
-                <w:szCs w:val="24"/>
-              </w:rPr>
-              <w:t>La recepcionista</w:t>
-            </w:r>
-            <w:r>
-              <w:rPr>
-                <w:rFonts w:ascii="Times New Roman" w:hAnsi="Times New Roman"/>
-                <w:sz w:val="24"/>
-                <w:szCs w:val="24"/>
-              </w:rPr>
-              <w:t xml:space="preserve"> asignado deberá ingresar con su usuario y contraseña</w:t>
-            </w:r>
-          </w:p>
-          <w:p>
-            <w:pPr>
-              <w:pStyle w:val="Prrafodelista"/>
-              <w:numPr>
-                <w:ilvl w:val="0"/>
-                <w:numId w:val="15"/>
-              </w:numPr>
-              <w:rPr>
-                <w:sz w:val="24"/>
-              </w:rPr>
-            </w:pPr>
-            <w:r>
-              <w:rPr>
-                <w:rFonts w:ascii="Times New Roman" w:hAnsi="Times New Roman"/>
-                <w:sz w:val="24"/>
-                <w:szCs w:val="24"/>
-              </w:rPr>
-              <w:t xml:space="preserve">Se habilita el menú </w:t>
-            </w:r>
-          </w:p>
-          <w:p>
-            <w:pPr>
-              <w:pStyle w:val="Prrafodelista"/>
-              <w:numPr>
-                <w:ilvl w:val="0"/>
-                <w:numId w:val="15"/>
-              </w:numPr>
-              <w:rPr>
-                <w:sz w:val="24"/>
-              </w:rPr>
-            </w:pPr>
-            <w:r>
-              <w:rPr>
-                <w:sz w:val="24"/>
-              </w:rPr>
-              <w:t>Ingresa al módulo registrar menú</w:t>
-            </w:r>
-          </w:p>
-          <w:p>
-            <w:pPr>
-              <w:pStyle w:val="Prrafodelista"/>
-              <w:numPr>
-                <w:ilvl w:val="0"/>
-                <w:numId w:val="15"/>
-              </w:numPr>
-              <w:rPr>
-                <w:sz w:val="24"/>
-              </w:rPr>
-            </w:pPr>
-            <w:r>
-              <w:rPr>
-                <w:sz w:val="24"/>
-              </w:rPr>
-              <w:t>Se muestra el formulario con los campos a rellenar.</w:t>
-            </w:r>
-          </w:p>
-          <w:p>
-            <w:pPr>
-              <w:pStyle w:val="Prrafodelista"/>
-              <w:numPr>
-                <w:ilvl w:val="0"/>
-                <w:numId w:val="15"/>
-              </w:numPr>
-              <w:rPr>
-                <w:sz w:val="24"/>
-              </w:rPr>
-            </w:pPr>
-            <w:r>
-              <w:rPr>
-                <w:sz w:val="24"/>
-              </w:rPr>
-              <w:t>Una vez rellenado el formulario tiene la opción de agregar más.</w:t>
-            </w:r>
-          </w:p>
-          <w:p>
-            <w:pPr>
-              <w:pStyle w:val="Prrafodelista"/>
-              <w:numPr>
-                <w:ilvl w:val="0"/>
-                <w:numId w:val="15"/>
-              </w:numPr>
-              <w:rPr>
-                <w:sz w:val="24"/>
-              </w:rPr>
-            </w:pPr>
-            <w:r>
-              <w:rPr>
-                <w:sz w:val="24"/>
-              </w:rPr>
-              <w:t>En caso de que no tenga que agregar más tiene la opción de guardar.</w:t>
-            </w:r>
-          </w:p>
-          <w:p>
-            <w:pPr>
-              <w:pStyle w:val="Prrafodelista"/>
-              <w:numPr>
-                <w:ilvl w:val="0"/>
-                <w:numId w:val="15"/>
-              </w:numPr>
-              <w:rPr>
-                <w:sz w:val="24"/>
-              </w:rPr>
-            </w:pPr>
-            <w:r>
-              <w:rPr>
-                <w:sz w:val="24"/>
-              </w:rPr>
-              <w:t>Si por algún motivo relleno mal tiene la opción de eliminar o cancelar.</w:t>
-            </w:r>
-          </w:p>
-        </w:tc>
-      </w:tr>
-      <w:tr>
-        <w:trPr>
-          <w:jc w:val="center"/>
-        </w:trPr>
-        <w:tc>
-          <w:tcPr>
-            <w:tcW w:w="8644" w:type="dxa"/>
-            <w:gridSpan w:val="2"/>
-          </w:tcPr>
-          <w:p>
-            <w:pPr>
-              <w:jc w:val="center"/>
-              <w:rPr>
-                <w:rFonts w:ascii="Times New Roman" w:hAnsi="Times New Roman"/>
-                <w:b/>
-                <w:sz w:val="24"/>
-                <w:szCs w:val="24"/>
-              </w:rPr>
-            </w:pPr>
-            <w:r>
-              <w:rPr>
-                <w:rFonts w:ascii="Times New Roman" w:hAnsi="Times New Roman"/>
-                <w:b/>
-                <w:sz w:val="24"/>
-                <w:szCs w:val="24"/>
-              </w:rPr>
-              <w:lastRenderedPageBreak/>
-              <w:t>Flujo alternativo</w:t>
-            </w:r>
-          </w:p>
-        </w:tc>
-      </w:tr>
-      <w:tr>
-        <w:trPr>
-          <w:jc w:val="center"/>
-        </w:trPr>
-        <w:tc>
-          <w:tcPr>
-            <w:tcW w:w="8644" w:type="dxa"/>
-            <w:gridSpan w:val="2"/>
-          </w:tcPr>
-          <w:p>
-            <w:pPr>
-              <w:pStyle w:val="Prrafodelista"/>
-              <w:numPr>
-                <w:ilvl w:val="0"/>
-                <w:numId w:val="14"/>
-              </w:numPr>
-              <w:rPr>
-                <w:rFonts w:ascii="Times New Roman" w:hAnsi="Times New Roman"/>
-                <w:sz w:val="24"/>
-                <w:szCs w:val="24"/>
-              </w:rPr>
-            </w:pPr>
-            <w:r>
-              <w:rPr>
-                <w:rFonts w:ascii="Times New Roman" w:hAnsi="Times New Roman"/>
-                <w:sz w:val="24"/>
-                <w:szCs w:val="24"/>
-              </w:rPr>
-              <w:t>Si se cancela vuelve al paso 4</w:t>
-            </w:r>
-          </w:p>
-        </w:tc>
-      </w:tr>
-      <w:tr>
-        <w:trPr>
-          <w:trHeight w:val="853"/>
-          <w:jc w:val="center"/>
-        </w:trPr>
-        <w:tc>
-          <w:tcPr>
-            <w:tcW w:w="8644" w:type="dxa"/>
-            <w:gridSpan w:val="2"/>
-          </w:tcPr>
-          <w:p>
-            <w:pPr>
-              <w:rPr>
-                <w:rFonts w:ascii="Times New Roman" w:hAnsi="Times New Roman"/>
-                <w:b/>
-                <w:sz w:val="24"/>
-                <w:szCs w:val="24"/>
-              </w:rPr>
-            </w:pPr>
-            <w:r>
-              <w:rPr>
-                <w:rFonts w:ascii="Times New Roman" w:hAnsi="Times New Roman"/>
-                <w:b/>
-                <w:sz w:val="24"/>
-                <w:szCs w:val="24"/>
-              </w:rPr>
-              <w:t xml:space="preserve">Precondiciones: </w:t>
-            </w:r>
-            <w:r>
-              <w:rPr>
-                <w:rFonts w:ascii="Times New Roman" w:hAnsi="Times New Roman"/>
-                <w:b/>
-                <w:sz w:val="24"/>
-                <w:szCs w:val="24"/>
-              </w:rPr>
-              <w:t>creación del menú</w:t>
-            </w:r>
+              <w:t xml:space="preserve"> del restaurante.</w:t>
+            </w:r>
+            <w:bookmarkStart w:id="25" w:name="_GoBack"/>
+            <w:bookmarkEnd w:id="25"/>
           </w:p>
         </w:tc>
       </w:tr>
@@ -19333,6 +19145,7 @@
             </w14:gradFill>
           </w14:textFill>
         </w:rPr>
+        <w:lastRenderedPageBreak/>
         <w:t>Capítulo I</w:t>
       </w:r>
       <w:r>
@@ -19928,6 +19741,7 @@
         <w:jc w:val="both"/>
       </w:pPr>
       <w:r>
+        <w:lastRenderedPageBreak/>
         <w:t xml:space="preserve">De acuerdo al análisis realizado hemos comprobado que </w:t>
       </w:r>
       <w:r>
@@ -20480,6 +20294,7 @@
             </w14:gradFill>
           </w14:textFill>
         </w:rPr>
+        <w:lastRenderedPageBreak/>
         <w:t xml:space="preserve">Capítulo </w:t>
       </w:r>
       <w:r>
@@ -20766,8 +20581,9 @@
       <w:r>
         <w:rPr>
           <w:noProof/>
-          <w:lang w:val="es-PY" w:eastAsia="es-PY"/>
-        </w:rPr>
+          <w:lang w:eastAsia="es-ES"/>
+        </w:rPr>
+        <w:lastRenderedPageBreak/>
         <w:drawing>
           <wp:anchor distT="0" distB="0" distL="114300" distR="114300" simplePos="0" relativeHeight="251665408" behindDoc="0" locked="0" layoutInCell="1" allowOverlap="1" wp14:anchorId="5E82C41F" wp14:editId="59AAC349">
             <wp:simplePos x="0" y="0"/>
@@ -20792,7 +20608,7 @@
                     <pic:cNvPicPr/>
                   </pic:nvPicPr>
                   <pic:blipFill>
-                    <a:blip r:embed="rId10">
+                    <a:blip r:embed="rId11">
                       <a:extLst>
                         <a:ext uri="{28A0092B-C50C-407E-A947-70E740481C1C}">
                           <a14:useLocalDpi xmlns:a14="http://schemas.microsoft.com/office/drawing/2010/main" val="0"/>
@@ -20848,9 +20664,8 @@
       <w:r>
         <w:rPr>
           <w:noProof/>
-          <w:lang w:val="es-PY" w:eastAsia="es-PY"/>
-        </w:rPr>
-        <w:lastRenderedPageBreak/>
+          <w:lang w:eastAsia="es-ES"/>
+        </w:rPr>
         <w:drawing>
           <wp:inline distT="0" distB="0" distL="0" distR="0" wp14:anchorId="6B1518C7" wp14:editId="31E0F225">
             <wp:extent cx="6153150" cy="3459493"/>
@@ -20867,7 +20682,7 @@
                     <pic:cNvPicPr/>
                   </pic:nvPicPr>
                   <pic:blipFill>
-                    <a:blip r:embed="rId11"/>
+                    <a:blip r:embed="rId12"/>
                     <a:stretch>
                       <a:fillRect/>
                     </a:stretch>
@@ -21646,6 +21461,7 @@
           <w:szCs w:val="28"/>
           <w:lang w:eastAsia="en-US"/>
         </w:rPr>
+        <w:lastRenderedPageBreak/>
         <w:t>COCOMO2</w:t>
       </w:r>
       <w:bookmarkEnd w:id="31"/>
@@ -21996,93 +21812,6 @@
         </w:rPr>
         <w:t xml:space="preserve">Representa el más extenso modelo empírico para la estimación de </w:t>
       </w:r>
-      <w:hyperlink r:id="rId12" w:tooltip="Software" w:history="1">
-        <w:r>
-          <w:rPr>
-            <w:rStyle w:val="Hipervnculo"/>
-            <w:rFonts w:cs="Arial"/>
-            <w:color w:val="000000" w:themeColor="text1"/>
-            <w:u w:val="none"/>
-          </w:rPr>
-          <w:t>software</w:t>
-        </w:r>
-      </w:hyperlink>
-      <w:r>
-        <w:rPr>
-          <w:rFonts w:cs="Arial"/>
-          <w:color w:val="000000" w:themeColor="text1"/>
-        </w:rPr>
-        <w:t xml:space="preserve">. </w:t>
-      </w:r>
-    </w:p>
-    <w:p>
-      <w:pPr>
-        <w:numPr>
-          <w:ilvl w:val="0"/>
-          <w:numId w:val="16"/>
-        </w:numPr>
-        <w:spacing w:line="240" w:lineRule="auto"/>
-        <w:jc w:val="both"/>
-        <w:rPr>
-          <w:rFonts w:cs="Arial"/>
-          <w:color w:val="000000" w:themeColor="text1"/>
-        </w:rPr>
-      </w:pPr>
-      <w:r>
-        <w:rPr>
-          <w:rFonts w:cs="Arial"/>
-          <w:color w:val="000000" w:themeColor="text1"/>
-        </w:rPr>
-        <w:lastRenderedPageBreak/>
-        <w:t xml:space="preserve">Existen herramientas automáticas que estiman costos basados en COCOMO como ser: Costar, COCOMO 81. </w:t>
-      </w:r>
-    </w:p>
-    <w:p>
-      <w:pPr>
-        <w:pStyle w:val="NormalWeb"/>
-        <w:jc w:val="center"/>
-        <w:outlineLvl w:val="2"/>
-        <w:rPr>
-          <w:rFonts w:eastAsiaTheme="minorHAnsi"/>
-          <w:b/>
-          <w:color w:val="000000" w:themeColor="text1"/>
-          <w:szCs w:val="28"/>
-          <w:lang w:eastAsia="en-US"/>
-        </w:rPr>
-      </w:pPr>
-      <w:bookmarkStart w:id="33" w:name="_Toc453203862"/>
-      <w:r>
-        <w:rPr>
-          <w:rFonts w:eastAsiaTheme="minorHAnsi"/>
-          <w:b/>
-          <w:color w:val="000000" w:themeColor="text1"/>
-          <w:szCs w:val="28"/>
-          <w:lang w:eastAsia="en-US"/>
-        </w:rPr>
-        <w:t>Objetivos para la construcción de COCOMO II</w:t>
-      </w:r>
-      <w:bookmarkEnd w:id="33"/>
-    </w:p>
-    <w:p>
-      <w:pPr>
-        <w:numPr>
-          <w:ilvl w:val="0"/>
-          <w:numId w:val="16"/>
-        </w:numPr>
-        <w:spacing w:before="100" w:beforeAutospacing="1" w:after="100" w:afterAutospacing="1" w:line="360" w:lineRule="auto"/>
-        <w:jc w:val="both"/>
-        <w:rPr>
-          <w:rFonts w:cs="Arial"/>
-          <w:color w:val="000000" w:themeColor="text1"/>
-        </w:rPr>
-      </w:pPr>
-      <w:r>
-        <w:rPr>
-          <w:rFonts w:cs="Arial"/>
-          <w:color w:val="000000" w:themeColor="text1"/>
-        </w:rPr>
-        <w:t xml:space="preserve">Desarrollar un modelo de estimación de costo y cronograma de proyectos de </w:t>
-      </w:r>
       <w:hyperlink r:id="rId13" w:tooltip="Software" w:history="1">
         <w:r>
           <w:rPr>
@@ -22099,8 +21828,55 @@
           <w:rFonts w:cs="Arial"/>
           <w:color w:val="000000" w:themeColor="text1"/>
         </w:rPr>
-        <w:t xml:space="preserve"> que se adaptara tanto a las prácticas de desarrollo de la década del 90 como a las futuras. </w:t>
-      </w:r>
+        <w:t xml:space="preserve">. </w:t>
+      </w:r>
+    </w:p>
+    <w:p>
+      <w:pPr>
+        <w:numPr>
+          <w:ilvl w:val="0"/>
+          <w:numId w:val="16"/>
+        </w:numPr>
+        <w:spacing w:line="240" w:lineRule="auto"/>
+        <w:jc w:val="both"/>
+        <w:rPr>
+          <w:rFonts w:cs="Arial"/>
+          <w:color w:val="000000" w:themeColor="text1"/>
+        </w:rPr>
+      </w:pPr>
+      <w:r>
+        <w:rPr>
+          <w:rFonts w:cs="Arial"/>
+          <w:color w:val="000000" w:themeColor="text1"/>
+        </w:rPr>
+        <w:t xml:space="preserve">Existen herramientas automáticas que estiman costos basados en COCOMO como ser: Costar, COCOMO 81. </w:t>
+      </w:r>
+    </w:p>
+    <w:p>
+      <w:pPr>
+        <w:pStyle w:val="NormalWeb"/>
+        <w:jc w:val="center"/>
+        <w:outlineLvl w:val="2"/>
+        <w:rPr>
+          <w:rFonts w:eastAsiaTheme="minorHAnsi"/>
+          <w:b/>
+          <w:color w:val="000000" w:themeColor="text1"/>
+          <w:szCs w:val="28"/>
+          <w:lang w:eastAsia="en-US"/>
+        </w:rPr>
+      </w:pPr>
+      <w:bookmarkStart w:id="33" w:name="_Toc453203862"/>
+      <w:r>
+        <w:rPr>
+          <w:rFonts w:eastAsiaTheme="minorHAnsi"/>
+          <w:b/>
+          <w:color w:val="000000" w:themeColor="text1"/>
+          <w:szCs w:val="28"/>
+          <w:lang w:eastAsia="en-US"/>
+        </w:rPr>
+        <w:t>Objetivos para la construcción de COCOMO II</w:t>
+      </w:r>
+      <w:bookmarkEnd w:id="33"/>
     </w:p>
     <w:p>
       <w:pPr>
@@ -22120,9 +21896,48 @@
           <w:rFonts w:cs="Arial"/>
           <w:color w:val="000000" w:themeColor="text1"/>
         </w:rPr>
+        <w:t xml:space="preserve">Desarrollar un modelo de estimación de costo y cronograma de proyectos de </w:t>
+      </w:r>
+      <w:hyperlink r:id="rId14" w:tooltip="Software" w:history="1">
+        <w:r>
+          <w:rPr>
+            <w:rStyle w:val="Hipervnculo"/>
+            <w:rFonts w:cs="Arial"/>
+            <w:color w:val="000000" w:themeColor="text1"/>
+            <w:u w:val="none"/>
+          </w:rPr>
+          <w:t>software</w:t>
+        </w:r>
+      </w:hyperlink>
+      <w:r>
+        <w:rPr>
+          <w:rFonts w:cs="Arial"/>
+          <w:color w:val="000000" w:themeColor="text1"/>
+        </w:rPr>
+        <w:t xml:space="preserve"> que se adaptara tanto a las prácticas de desarrollo de la década del 90 como a las futuras. </w:t>
+      </w:r>
+    </w:p>
+    <w:p>
+      <w:pPr>
+        <w:numPr>
+          <w:ilvl w:val="0"/>
+          <w:numId w:val="16"/>
+        </w:numPr>
+        <w:spacing w:before="100" w:beforeAutospacing="1" w:after="100" w:afterAutospacing="1" w:line="360" w:lineRule="auto"/>
+        <w:jc w:val="both"/>
+        <w:rPr>
+          <w:rFonts w:cs="Arial"/>
+          <w:color w:val="000000" w:themeColor="text1"/>
+        </w:rPr>
+      </w:pPr>
+      <w:r>
+        <w:rPr>
+          <w:rFonts w:cs="Arial"/>
+          <w:color w:val="000000" w:themeColor="text1"/>
+        </w:rPr>
         <w:t xml:space="preserve">Construir una </w:t>
       </w:r>
-      <w:hyperlink r:id="rId14" w:tooltip="Base de datos" w:history="1">
+      <w:hyperlink r:id="rId15" w:tooltip="Base de datos" w:history="1">
         <w:r>
           <w:rPr>
             <w:rStyle w:val="Hipervnculo"/>
@@ -22161,7 +21976,7 @@
         </w:rPr>
         <w:t xml:space="preserve">Implementar una herramienta de </w:t>
       </w:r>
-      <w:hyperlink r:id="rId15" w:tooltip="Software" w:history="1">
+      <w:hyperlink r:id="rId16" w:tooltip="Software" w:history="1">
         <w:r>
           <w:rPr>
             <w:rStyle w:val="Hipervnculo"/>
@@ -22305,6 +22120,7 @@
           <w:sz w:val="22"/>
           <w:szCs w:val="22"/>
         </w:rPr>
+        <w:lastRenderedPageBreak/>
         <w:br/>
       </w:r>
       <w:r>
@@ -22516,7 +22332,7 @@
         </w:rPr>
         <w:t xml:space="preserve">Modelo de composición de aplicación. Utilizado durante las primeras etapas de la </w:t>
       </w:r>
-      <w:hyperlink r:id="rId16" w:tooltip="Ingeniería de software" w:history="1">
+      <w:hyperlink r:id="rId17" w:tooltip="Ingeniería de software" w:history="1">
         <w:r>
           <w:rPr>
             <w:rStyle w:val="Hipervnculo"/>
@@ -22604,7 +22420,6 @@
           <w:sz w:val="24"/>
           <w:szCs w:val="28"/>
         </w:rPr>
-        <w:lastRenderedPageBreak/>
         <w:t>Ventajas</w:t>
       </w:r>
       <w:bookmarkEnd w:id="36"/>
@@ -23238,6 +23053,7 @@
           <w:sz w:val="28"/>
           <w:szCs w:val="28"/>
         </w:rPr>
+        <w:lastRenderedPageBreak/>
         <w:t>Plan de riesgos</w:t>
       </w:r>
       <w:bookmarkEnd w:id="40"/>
@@ -23463,7 +23279,6 @@
           <w:sz w:val="24"/>
           <w:szCs w:val="28"/>
         </w:rPr>
-        <w:lastRenderedPageBreak/>
         <w:t>Identificación</w:t>
       </w:r>
       <w:r>
@@ -23917,7 +23732,7 @@
               </w:rPr>
               <w:t>Las </w:t>
             </w:r>
-            <w:hyperlink r:id="rId17" w:history="1">
+            <w:hyperlink r:id="rId18" w:history="1">
               <w:r>
                 <w:rPr>
                   <w:rFonts w:ascii="Times New Roman" w:hAnsi="Times New Roman"/>
@@ -24036,6 +23851,7 @@
                 <w:b/>
                 <w:lang w:eastAsia="es-PY"/>
               </w:rPr>
+              <w:lastRenderedPageBreak/>
               <w:t>Tipo de riesgo</w:t>
             </w:r>
           </w:p>
@@ -24156,7 +23972,7 @@
               </w:rPr>
               <w:t>La organización se reestructura y una nueva </w:t>
             </w:r>
-            <w:hyperlink r:id="rId18" w:history="1">
+            <w:hyperlink r:id="rId19" w:history="1">
               <w:r>
                 <w:rPr>
                   <w:rFonts w:ascii="Times New Roman" w:hAnsi="Times New Roman"/>
@@ -24219,7 +24035,7 @@
               </w:rPr>
               <w:t>Las distintas </w:t>
             </w:r>
-            <w:hyperlink r:id="rId19" w:history="1">
+            <w:hyperlink r:id="rId20" w:history="1">
               <w:r>
                 <w:rPr>
                   <w:rFonts w:ascii="Times New Roman" w:hAnsi="Times New Roman"/>
@@ -24282,7 +24098,7 @@
               </w:rPr>
               <w:t>Cambios de requerimientos que precisan modificaciones en el </w:t>
             </w:r>
-            <w:hyperlink r:id="rId20" w:history="1">
+            <w:hyperlink r:id="rId21" w:history="1">
               <w:r>
                 <w:rPr>
                   <w:rFonts w:ascii="Times New Roman" w:hAnsi="Times New Roman"/>
@@ -24345,7 +24161,7 @@
               </w:rPr>
               <w:t>El tamaño del </w:t>
             </w:r>
-            <w:hyperlink r:id="rId21" w:history="1">
+            <w:hyperlink r:id="rId22" w:history="1">
               <w:r>
                 <w:rPr>
                   <w:rFonts w:ascii="Times New Roman" w:hAnsi="Times New Roman"/>
@@ -24430,7 +24246,7 @@
         </w:rPr>
         <w:t> </w:t>
       </w:r>
-      <w:hyperlink r:id="rId22" w:history="1">
+      <w:hyperlink r:id="rId23" w:history="1">
         <w:r>
           <w:rPr>
             <w:rStyle w:val="Hipervnculo"/>
@@ -24852,15 +24668,7 @@
                 <w:rFonts w:ascii="Times New Roman" w:hAnsi="Times New Roman"/>
                 <w:lang w:eastAsia="es-PY"/>
               </w:rPr>
-              <w:t xml:space="preserve">El tiempo requerido para desarrollar el proceso de IR está </w:t>
-            </w:r>
-            <w:r>
-              <w:rPr>
-                <w:rFonts w:ascii="Times New Roman" w:hAnsi="Times New Roman"/>
-                <w:lang w:eastAsia="es-PY"/>
-              </w:rPr>
-              <w:lastRenderedPageBreak/>
-              <w:t>subestimado</w:t>
+              <w:t>El tiempo requerido para desarrollar el proceso de IR está subestimado</w:t>
             </w:r>
           </w:p>
         </w:tc>
@@ -24881,7 +24689,6 @@
                 <w:rFonts w:ascii="Times New Roman" w:hAnsi="Times New Roman"/>
                 <w:lang w:eastAsia="es-PY"/>
               </w:rPr>
-              <w:lastRenderedPageBreak/>
               <w:t>alta</w:t>
             </w:r>
           </w:p>
@@ -24929,7 +24736,6 @@
                 <w:rFonts w:ascii="Times New Roman" w:hAnsi="Times New Roman"/>
                 <w:lang w:eastAsia="es-PY"/>
               </w:rPr>
-              <w:lastRenderedPageBreak/>
               <w:t>Los clientes no comprenden el impacto de los cambios en los requerimientos</w:t>
             </w:r>
           </w:p>
@@ -25033,7 +24839,7 @@
         </w:rPr>
         <w:t> </w:t>
       </w:r>
-      <w:hyperlink r:id="rId23" w:history="1">
+      <w:hyperlink r:id="rId24" w:history="1">
         <w:r>
           <w:rPr>
             <w:rStyle w:val="Hipervnculo"/>
@@ -25236,7 +25042,7 @@
               </w:rPr>
               <w:t>Preparar un documento breve para la </w:t>
             </w:r>
-            <w:hyperlink r:id="rId24" w:history="1">
+            <w:hyperlink r:id="rId25" w:history="1">
               <w:r>
                 <w:rPr>
                   <w:rFonts w:ascii="Times New Roman" w:hAnsi="Times New Roman"/>
@@ -25256,7 +25062,7 @@
               </w:rPr>
               <w:t> de la </w:t>
             </w:r>
-            <w:hyperlink r:id="rId25" w:history="1">
+            <w:hyperlink r:id="rId26" w:history="1">
               <w:r>
                 <w:rPr>
                   <w:rFonts w:ascii="Times New Roman" w:hAnsi="Times New Roman"/>
@@ -25276,7 +25082,7 @@
               </w:rPr>
               <w:t> que </w:t>
             </w:r>
-            <w:hyperlink r:id="rId26" w:history="1">
+            <w:hyperlink r:id="rId27" w:history="1">
               <w:r>
                 <w:rPr>
                   <w:rFonts w:ascii="Times New Roman" w:hAnsi="Times New Roman"/>
@@ -25355,7 +25161,7 @@
               </w:rPr>
               <w:t>Organizar cursos de </w:t>
             </w:r>
-            <w:hyperlink r:id="rId27" w:history="1">
+            <w:hyperlink r:id="rId28" w:history="1">
               <w:r>
                 <w:rPr>
                   <w:rFonts w:ascii="Times New Roman" w:hAnsi="Times New Roman"/>
@@ -25434,7 +25240,7 @@
               </w:rPr>
               <w:t>reorganizar el equipo de tal forma que se solapen el trabajo y los miembros comprendan </w:t>
             </w:r>
-            <w:hyperlink r:id="rId28" w:history="1">
+            <w:hyperlink r:id="rId29" w:history="1">
               <w:r>
                 <w:rPr>
                   <w:rFonts w:ascii="Times New Roman" w:hAnsi="Times New Roman"/>
@@ -25484,6 +25290,7 @@
                 <w:szCs w:val="18"/>
                 <w:lang w:eastAsia="es-PY"/>
               </w:rPr>
+              <w:lastRenderedPageBreak/>
               <w:t>Cambios en los requisitos</w:t>
             </w:r>
           </w:p>
@@ -26398,6 +26205,7 @@
         <w:rPr>
           <w:lang w:val="es-ES_tradnl"/>
         </w:rPr>
+        <w:lastRenderedPageBreak/>
         <w:t>Se describen las actividades de gestión de configuración de software que deben ser ejecutadas durante el proceso de desarrollo del proyecto. Se definen tanto los proyectos que se pondrán bajo control de configuración como los procedimientos que deben ser seguidos por los integrantes del equipo de trabajo.</w:t>
       </w:r>
     </w:p>
@@ -26567,7 +26375,6 @@
           <w:color w:val="000000" w:themeColor="text1"/>
           <w:sz w:val="22"/>
         </w:rPr>
-        <w:lastRenderedPageBreak/>
         <w:t>Propósito</w:t>
       </w:r>
       <w:bookmarkEnd w:id="49"/>
@@ -26734,6 +26541,7 @@
         <w:rPr>
           <w:lang w:val="es-ES_tradnl"/>
         </w:rPr>
+        <w:lastRenderedPageBreak/>
         <w:t>Control de Cambios</w:t>
       </w:r>
       <w:r>
@@ -26927,7 +26735,6 @@
         <w:pStyle w:val="PSI-Normal"/>
       </w:pPr>
       <w:r>
-        <w:lastRenderedPageBreak/>
         <w:t>La decisión de cuál de los entregables serán elementos de configuración será tomada por el SCMR, quién deberá tomar en cuenta qué productos serán necesarios cuando se quiera recuperar una versión completa del sistema.</w:t>
       </w:r>
     </w:p>
@@ -27104,6 +26911,7 @@
         <w:pStyle w:val="PSI-Normal"/>
       </w:pPr>
       <w:r>
+        <w:lastRenderedPageBreak/>
         <w:t>Para los entregables, se deberá identificar a que Fase e iteración corresponden en forma manual. Se indica la siguiente nomenclatura para cada entregable en el modelo de proceso, según la disciplina.</w:t>
       </w:r>
     </w:p>
@@ -27621,7 +27429,6 @@
               <w:pStyle w:val="PSI-Normal"/>
             </w:pPr>
             <w:r>
-              <w:lastRenderedPageBreak/>
               <w:t>RQOODRP</w:t>
             </w:r>
           </w:p>
@@ -37887,9 +37694,9 @@
       <w:bookmarkStart w:id="167" w:name="_Toc158379388"/>
       <w:bookmarkStart w:id="168" w:name="_Toc164002211"/>
       <w:bookmarkStart w:id="169" w:name="_Toc259524495"/>
-      <w:bookmarkStart w:id="170" w:name="OLE_LINK5"/>
-      <w:bookmarkStart w:id="171" w:name="OLE_LINK6"/>
-      <w:bookmarkStart w:id="172" w:name="_Toc453203925"/>
+      <w:bookmarkStart w:id="170" w:name="_Toc453203925"/>
+      <w:bookmarkStart w:id="171" w:name="OLE_LINK5"/>
+      <w:bookmarkStart w:id="172" w:name="OLE_LINK6"/>
       <w:r>
         <w:t>Herramientas, Entorno, e Infraestructura</w:t>
       </w:r>
@@ -37897,7 +37704,7 @@
       <w:bookmarkEnd w:id="167"/>
       <w:bookmarkEnd w:id="168"/>
       <w:bookmarkEnd w:id="169"/>
-      <w:bookmarkEnd w:id="172"/>
+      <w:bookmarkEnd w:id="170"/>
     </w:p>
     <w:p>
       <w:pPr>
@@ -38085,8 +37892,8 @@
       </w:pPr>
       <w:bookmarkStart w:id="175" w:name="_Toc259524497"/>
       <w:bookmarkStart w:id="176" w:name="_Toc453203927"/>
-      <w:bookmarkEnd w:id="170"/>
       <w:bookmarkEnd w:id="171"/>
+      <w:bookmarkEnd w:id="172"/>
       <w:r>
         <w:t>Control de Cambios</w:t>
       </w:r>
@@ -40765,8 +40572,8 @@
       <w:bookmarkStart w:id="261" w:name="_Toc158379396"/>
       <w:bookmarkStart w:id="262" w:name="_Toc164002219"/>
       <w:bookmarkStart w:id="263" w:name="_Toc259524528"/>
-      <w:bookmarkStart w:id="264" w:name="Formulario"/>
-      <w:bookmarkStart w:id="265" w:name="_Toc453203957"/>
+      <w:bookmarkStart w:id="264" w:name="_Toc453203957"/>
+      <w:bookmarkStart w:id="265" w:name="Formulario"/>
       <w:r>
         <w:rPr>
           <w:color w:val="auto"/>
@@ -40776,7 +40583,7 @@
       <w:bookmarkEnd w:id="261"/>
       <w:bookmarkEnd w:id="262"/>
       <w:bookmarkEnd w:id="263"/>
-      <w:bookmarkEnd w:id="265"/>
+      <w:bookmarkEnd w:id="264"/>
     </w:p>
     <w:p>
       <w:pPr>
@@ -40819,7 +40626,7 @@
             <w:shd w:val="clear" w:color="auto" w:fill="E6E6E6"/>
             <w:vAlign w:val="center"/>
           </w:tcPr>
-          <w:bookmarkEnd w:id="264"/>
+          <w:bookmarkEnd w:id="265"/>
           <w:p>
             <w:pPr>
               <w:pStyle w:val="PSI-Normal"/>
@@ -41317,8 +41124,8 @@
       </w:pPr>
     </w:p>
     <w:sectPr>
-      <w:headerReference w:type="default" r:id="rId29"/>
-      <w:footerReference w:type="default" r:id="rId30"/>
+      <w:headerReference w:type="default" r:id="rId30"/>
+      <w:footerReference w:type="default" r:id="rId31"/>
       <w:pgSz w:w="11906" w:h="16838"/>
       <w:pgMar w:top="1417" w:right="1701" w:bottom="1417" w:left="1701" w:header="708" w:footer="708" w:gutter="0"/>
       <w:cols w:space="708"/>
@@ -41372,7 +41179,7 @@
         <w:r>
           <w:rPr>
             <w:noProof/>
-            <w:lang w:val="es-PY" w:eastAsia="es-PY"/>
+            <w:lang w:eastAsia="es-ES"/>
           </w:rPr>
           <mc:AlternateContent>
             <mc:Choice Requires="wps">
@@ -41461,7 +41268,7 @@
           <w:rPr>
             <w:noProof/>
           </w:rPr>
-          <w:t>14</w:t>
+          <w:t>17</w:t>
         </w:r>
         <w:r>
           <w:fldChar w:fldCharType="end"/>
@@ -42237,6 +42044,95 @@
     </w:lvl>
   </w:abstractNum>
   <w:abstractNum w:abstractNumId="7">
+    <w:nsid w:val="19312F8A"/>
+    <w:multiLevelType w:val="hybridMultilevel"/>
+    <w:tmpl w:val="6194EDBA"/>
+    <w:lvl w:ilvl="0" w:tplc="B158F318">
+      <w:start w:val="1"/>
+      <w:numFmt w:val="decimal"/>
+      <w:lvlText w:val="%1-"/>
+      <w:lvlJc w:val="left"/>
+      <w:pPr>
+        <w:ind w:left="720" w:hanging="360"/>
+      </w:pPr>
+      <w:rPr>
+        <w:rFonts w:hint="default"/>
+      </w:rPr>
+    </w:lvl>
+    <w:lvl w:ilvl="1" w:tplc="0C0A0019" w:tentative="1">
+      <w:start w:val="1"/>
+      <w:numFmt w:val="lowerLetter"/>
+      <w:lvlText w:val="%2."/>
+      <w:lvlJc w:val="left"/>
+      <w:pPr>
+        <w:ind w:left="1440" w:hanging="360"/>
+      </w:pPr>
+    </w:lvl>
+    <w:lvl w:ilvl="2" w:tplc="0C0A001B" w:tentative="1">
+      <w:start w:val="1"/>
+      <w:numFmt w:val="lowerRoman"/>
+      <w:lvlText w:val="%3."/>
+      <w:lvlJc w:val="right"/>
+      <w:pPr>
+        <w:ind w:left="2160" w:hanging="180"/>
+      </w:pPr>
+    </w:lvl>
+    <w:lvl w:ilvl="3" w:tplc="0C0A000F" w:tentative="1">
+      <w:start w:val="1"/>
+      <w:numFmt w:val="decimal"/>
+      <w:lvlText w:val="%4."/>
+      <w:lvlJc w:val="left"/>
+      <w:pPr>
+        <w:ind w:left="2880" w:hanging="360"/>
+      </w:pPr>
+    </w:lvl>
+    <w:lvl w:ilvl="4" w:tplc="0C0A0019" w:tentative="1">
+      <w:start w:val="1"/>
+      <w:numFmt w:val="lowerLetter"/>
+      <w:lvlText w:val="%5."/>
+      <w:lvlJc w:val="left"/>
+      <w:pPr>
+        <w:ind w:left="3600" w:hanging="360"/>
+      </w:pPr>
+    </w:lvl>
+    <w:lvl w:ilvl="5" w:tplc="0C0A001B" w:tentative="1">
+      <w:start w:val="1"/>
+      <w:numFmt w:val="lowerRoman"/>
+      <w:lvlText w:val="%6."/>
+      <w:lvlJc w:val="right"/>
+      <w:pPr>
+        <w:ind w:left="4320" w:hanging="180"/>
+      </w:pPr>
+    </w:lvl>
+    <w:lvl w:ilvl="6" w:tplc="0C0A000F" w:tentative="1">
+      <w:start w:val="1"/>
+      <w:numFmt w:val="decimal"/>
+      <w:lvlText w:val="%7."/>
+      <w:lvlJc w:val="left"/>
+      <w:pPr>
+        <w:ind w:left="5040" w:hanging="360"/>
+      </w:pPr>
+    </w:lvl>
+    <w:lvl w:ilvl="7" w:tplc="0C0A0019" w:tentative="1">
+      <w:start w:val="1"/>
+      <w:numFmt w:val="lowerLetter"/>
+      <w:lvlText w:val="%8."/>
+      <w:lvlJc w:val="left"/>
+      <w:pPr>
+        <w:ind w:left="5760" w:hanging="360"/>
+      </w:pPr>
+    </w:lvl>
+    <w:lvl w:ilvl="8" w:tplc="0C0A001B" w:tentative="1">
+      <w:start w:val="1"/>
+      <w:numFmt w:val="lowerRoman"/>
+      <w:lvlText w:val="%9."/>
+      <w:lvlJc w:val="right"/>
+      <w:pPr>
+        <w:ind w:left="6480" w:hanging="180"/>
+      </w:pPr>
+    </w:lvl>
+  </w:abstractNum>
+  <w:abstractNum w:abstractNumId="8">
     <w:nsid w:val="1B88562B"/>
     <w:multiLevelType w:val="multilevel"/>
     <w:tmpl w:val="6E9A8A2E"/>
@@ -42385,7 +42281,7 @@
       </w:rPr>
     </w:lvl>
   </w:abstractNum>
-  <w:abstractNum w:abstractNumId="8">
+  <w:abstractNum w:abstractNumId="9">
     <w:nsid w:val="204D5FC1"/>
     <w:multiLevelType w:val="hybridMultilevel"/>
     <w:tmpl w:val="8DBCE01C"/>
@@ -42498,7 +42394,7 @@
       </w:rPr>
     </w:lvl>
   </w:abstractNum>
-  <w:abstractNum w:abstractNumId="9">
+  <w:abstractNum w:abstractNumId="10">
     <w:nsid w:val="25A02363"/>
     <w:multiLevelType w:val="hybridMultilevel"/>
     <w:tmpl w:val="7EEC8EC4"/>
@@ -42611,17 +42507,17 @@
       </w:rPr>
     </w:lvl>
   </w:abstractNum>
-  <w:abstractNum w:abstractNumId="10">
-    <w:nsid w:val="295D03CA"/>
+  <w:abstractNum w:abstractNumId="11">
+    <w:nsid w:val="2608466D"/>
     <w:multiLevelType w:val="hybridMultilevel"/>
-    <w:tmpl w:val="1F322AEC"/>
-    <w:lvl w:ilvl="0" w:tplc="A3C8D000">
-      <w:start w:val="4"/>
+    <w:tmpl w:val="04185F0E"/>
+    <w:lvl w:ilvl="0" w:tplc="33188A9C">
+      <w:start w:val="1"/>
       <w:numFmt w:val="decimal"/>
-      <w:lvlText w:val="%1."/>
+      <w:lvlText w:val="%1-"/>
       <w:lvlJc w:val="left"/>
       <w:pPr>
-        <w:ind w:left="1428" w:hanging="360"/>
+        <w:ind w:left="720" w:hanging="360"/>
       </w:pPr>
       <w:rPr>
         <w:rFonts w:hint="default"/>
@@ -42633,7 +42529,7 @@
       <w:lvlText w:val="%2."/>
       <w:lvlJc w:val="left"/>
       <w:pPr>
-        <w:ind w:left="2148" w:hanging="360"/>
+        <w:ind w:left="1440" w:hanging="360"/>
       </w:pPr>
     </w:lvl>
     <w:lvl w:ilvl="2" w:tplc="0C0A001B" w:tentative="1">
@@ -42642,7 +42538,7 @@
       <w:lvlText w:val="%3."/>
       <w:lvlJc w:val="right"/>
       <w:pPr>
-        <w:ind w:left="2868" w:hanging="180"/>
+        <w:ind w:left="2160" w:hanging="180"/>
       </w:pPr>
     </w:lvl>
     <w:lvl w:ilvl="3" w:tplc="0C0A000F" w:tentative="1">
@@ -42651,7 +42547,7 @@
       <w:lvlText w:val="%4."/>
       <w:lvlJc w:val="left"/>
       <w:pPr>
-        <w:ind w:left="3588" w:hanging="360"/>
+        <w:ind w:left="2880" w:hanging="360"/>
       </w:pPr>
     </w:lvl>
     <w:lvl w:ilvl="4" w:tplc="0C0A0019" w:tentative="1">
@@ -42660,7 +42556,7 @@
       <w:lvlText w:val="%5."/>
       <w:lvlJc w:val="left"/>
       <w:pPr>
-        <w:ind w:left="4308" w:hanging="360"/>
+        <w:ind w:left="3600" w:hanging="360"/>
       </w:pPr>
     </w:lvl>
     <w:lvl w:ilvl="5" w:tplc="0C0A001B" w:tentative="1">
@@ -42669,7 +42565,7 @@
       <w:lvlText w:val="%6."/>
       <w:lvlJc w:val="right"/>
       <w:pPr>
-        <w:ind w:left="5028" w:hanging="180"/>
+        <w:ind w:left="4320" w:hanging="180"/>
       </w:pPr>
     </w:lvl>
     <w:lvl w:ilvl="6" w:tplc="0C0A000F" w:tentative="1">
@@ -42678,7 +42574,7 @@
       <w:lvlText w:val="%7."/>
       <w:lvlJc w:val="left"/>
       <w:pPr>
-        <w:ind w:left="5748" w:hanging="360"/>
+        <w:ind w:left="5040" w:hanging="360"/>
       </w:pPr>
     </w:lvl>
     <w:lvl w:ilvl="7" w:tplc="0C0A0019" w:tentative="1">
@@ -42687,7 +42583,7 @@
       <w:lvlText w:val="%8."/>
       <w:lvlJc w:val="left"/>
       <w:pPr>
-        <w:ind w:left="6468" w:hanging="360"/>
+        <w:ind w:left="5760" w:hanging="360"/>
       </w:pPr>
     </w:lvl>
     <w:lvl w:ilvl="8" w:tplc="0C0A001B" w:tentative="1">
@@ -42696,11 +42592,100 @@
       <w:lvlText w:val="%9."/>
       <w:lvlJc w:val="right"/>
       <w:pPr>
-        <w:ind w:left="7188" w:hanging="180"/>
+        <w:ind w:left="6480" w:hanging="180"/>
       </w:pPr>
     </w:lvl>
   </w:abstractNum>
-  <w:abstractNum w:abstractNumId="11">
+  <w:abstractNum w:abstractNumId="12">
+    <w:nsid w:val="295D03CA"/>
+    <w:multiLevelType w:val="hybridMultilevel"/>
+    <w:tmpl w:val="1F322AEC"/>
+    <w:lvl w:ilvl="0" w:tplc="A3C8D000">
+      <w:start w:val="4"/>
+      <w:numFmt w:val="decimal"/>
+      <w:lvlText w:val="%1."/>
+      <w:lvlJc w:val="left"/>
+      <w:pPr>
+        <w:ind w:left="1428" w:hanging="360"/>
+      </w:pPr>
+      <w:rPr>
+        <w:rFonts w:hint="default"/>
+      </w:rPr>
+    </w:lvl>
+    <w:lvl w:ilvl="1" w:tplc="0C0A0019" w:tentative="1">
+      <w:start w:val="1"/>
+      <w:numFmt w:val="lowerLetter"/>
+      <w:lvlText w:val="%2."/>
+      <w:lvlJc w:val="left"/>
+      <w:pPr>
+        <w:ind w:left="2148" w:hanging="360"/>
+      </w:pPr>
+    </w:lvl>
+    <w:lvl w:ilvl="2" w:tplc="0C0A001B" w:tentative="1">
+      <w:start w:val="1"/>
+      <w:numFmt w:val="lowerRoman"/>
+      <w:lvlText w:val="%3."/>
+      <w:lvlJc w:val="right"/>
+      <w:pPr>
+        <w:ind w:left="2868" w:hanging="180"/>
+      </w:pPr>
+    </w:lvl>
+    <w:lvl w:ilvl="3" w:tplc="0C0A000F" w:tentative="1">
+      <w:start w:val="1"/>
+      <w:numFmt w:val="decimal"/>
+      <w:lvlText w:val="%4."/>
+      <w:lvlJc w:val="left"/>
+      <w:pPr>
+        <w:ind w:left="3588" w:hanging="360"/>
+      </w:pPr>
+    </w:lvl>
+    <w:lvl w:ilvl="4" w:tplc="0C0A0019" w:tentative="1">
+      <w:start w:val="1"/>
+      <w:numFmt w:val="lowerLetter"/>
+      <w:lvlText w:val="%5."/>
+      <w:lvlJc w:val="left"/>
+      <w:pPr>
+        <w:ind w:left="4308" w:hanging="360"/>
+      </w:pPr>
+    </w:lvl>
+    <w:lvl w:ilvl="5" w:tplc="0C0A001B" w:tentative="1">
+      <w:start w:val="1"/>
+      <w:numFmt w:val="lowerRoman"/>
+      <w:lvlText w:val="%6."/>
+      <w:lvlJc w:val="right"/>
+      <w:pPr>
+        <w:ind w:left="5028" w:hanging="180"/>
+      </w:pPr>
+    </w:lvl>
+    <w:lvl w:ilvl="6" w:tplc="0C0A000F" w:tentative="1">
+      <w:start w:val="1"/>
+      <w:numFmt w:val="decimal"/>
+      <w:lvlText w:val="%7."/>
+      <w:lvlJc w:val="left"/>
+      <w:pPr>
+        <w:ind w:left="5748" w:hanging="360"/>
+      </w:pPr>
+    </w:lvl>
+    <w:lvl w:ilvl="7" w:tplc="0C0A0019" w:tentative="1">
+      <w:start w:val="1"/>
+      <w:numFmt w:val="lowerLetter"/>
+      <w:lvlText w:val="%8."/>
+      <w:lvlJc w:val="left"/>
+      <w:pPr>
+        <w:ind w:left="6468" w:hanging="360"/>
+      </w:pPr>
+    </w:lvl>
+    <w:lvl w:ilvl="8" w:tplc="0C0A001B" w:tentative="1">
+      <w:start w:val="1"/>
+      <w:numFmt w:val="lowerRoman"/>
+      <w:lvlText w:val="%9."/>
+      <w:lvlJc w:val="right"/>
+      <w:pPr>
+        <w:ind w:left="7188" w:hanging="180"/>
+      </w:pPr>
+    </w:lvl>
+  </w:abstractNum>
+  <w:abstractNum w:abstractNumId="13">
     <w:nsid w:val="2A357C24"/>
     <w:multiLevelType w:val="multilevel"/>
     <w:tmpl w:val="6E9A8A2E"/>
@@ -42849,7 +42834,7 @@
       </w:rPr>
     </w:lvl>
   </w:abstractNum>
-  <w:abstractNum w:abstractNumId="12">
+  <w:abstractNum w:abstractNumId="14">
     <w:nsid w:val="2AF95A91"/>
     <w:multiLevelType w:val="hybridMultilevel"/>
     <w:tmpl w:val="698E0AA2"/>
@@ -42962,7 +42947,7 @@
       </w:rPr>
     </w:lvl>
   </w:abstractNum>
-  <w:abstractNum w:abstractNumId="13">
+  <w:abstractNum w:abstractNumId="15">
     <w:nsid w:val="2F603833"/>
     <w:multiLevelType w:val="hybridMultilevel"/>
     <w:tmpl w:val="04185F0E"/>
@@ -43051,7 +43036,96 @@
       </w:pPr>
     </w:lvl>
   </w:abstractNum>
-  <w:abstractNum w:abstractNumId="14">
+  <w:abstractNum w:abstractNumId="16">
+    <w:nsid w:val="30D51A09"/>
+    <w:multiLevelType w:val="hybridMultilevel"/>
+    <w:tmpl w:val="53741724"/>
+    <w:lvl w:ilvl="0" w:tplc="33188A9C">
+      <w:start w:val="1"/>
+      <w:numFmt w:val="decimal"/>
+      <w:lvlText w:val="%1-"/>
+      <w:lvlJc w:val="left"/>
+      <w:pPr>
+        <w:ind w:left="720" w:hanging="360"/>
+      </w:pPr>
+      <w:rPr>
+        <w:rFonts w:hint="default"/>
+      </w:rPr>
+    </w:lvl>
+    <w:lvl w:ilvl="1" w:tplc="0C0A0019" w:tentative="1">
+      <w:start w:val="1"/>
+      <w:numFmt w:val="lowerLetter"/>
+      <w:lvlText w:val="%2."/>
+      <w:lvlJc w:val="left"/>
+      <w:pPr>
+        <w:ind w:left="1440" w:hanging="360"/>
+      </w:pPr>
+    </w:lvl>
+    <w:lvl w:ilvl="2" w:tplc="0C0A001B" w:tentative="1">
+      <w:start w:val="1"/>
+      <w:numFmt w:val="lowerRoman"/>
+      <w:lvlText w:val="%3."/>
+      <w:lvlJc w:val="right"/>
+      <w:pPr>
+        <w:ind w:left="2160" w:hanging="180"/>
+      </w:pPr>
+    </w:lvl>
+    <w:lvl w:ilvl="3" w:tplc="0C0A000F" w:tentative="1">
+      <w:start w:val="1"/>
+      <w:numFmt w:val="decimal"/>
+      <w:lvlText w:val="%4."/>
+      <w:lvlJc w:val="left"/>
+      <w:pPr>
+        <w:ind w:left="2880" w:hanging="360"/>
+      </w:pPr>
+    </w:lvl>
+    <w:lvl w:ilvl="4" w:tplc="0C0A0019" w:tentative="1">
+      <w:start w:val="1"/>
+      <w:numFmt w:val="lowerLetter"/>
+      <w:lvlText w:val="%5."/>
+      <w:lvlJc w:val="left"/>
+      <w:pPr>
+        <w:ind w:left="3600" w:hanging="360"/>
+      </w:pPr>
+    </w:lvl>
+    <w:lvl w:ilvl="5" w:tplc="0C0A001B" w:tentative="1">
+      <w:start w:val="1"/>
+      <w:numFmt w:val="lowerRoman"/>
+      <w:lvlText w:val="%6."/>
+      <w:lvlJc w:val="right"/>
+      <w:pPr>
+        <w:ind w:left="4320" w:hanging="180"/>
+      </w:pPr>
+    </w:lvl>
+    <w:lvl w:ilvl="6" w:tplc="0C0A000F" w:tentative="1">
+      <w:start w:val="1"/>
+      <w:numFmt w:val="decimal"/>
+      <w:lvlText w:val="%7."/>
+      <w:lvlJc w:val="left"/>
+      <w:pPr>
+        <w:ind w:left="5040" w:hanging="360"/>
+      </w:pPr>
+    </w:lvl>
+    <w:lvl w:ilvl="7" w:tplc="0C0A0019" w:tentative="1">
+      <w:start w:val="1"/>
+      <w:numFmt w:val="lowerLetter"/>
+      <w:lvlText w:val="%8."/>
+      <w:lvlJc w:val="left"/>
+      <w:pPr>
+        <w:ind w:left="5760" w:hanging="360"/>
+      </w:pPr>
+    </w:lvl>
+    <w:lvl w:ilvl="8" w:tplc="0C0A001B" w:tentative="1">
+      <w:start w:val="1"/>
+      <w:numFmt w:val="lowerRoman"/>
+      <w:lvlText w:val="%9."/>
+      <w:lvlJc w:val="right"/>
+      <w:pPr>
+        <w:ind w:left="6480" w:hanging="180"/>
+      </w:pPr>
+    </w:lvl>
+  </w:abstractNum>
+  <w:abstractNum w:abstractNumId="17">
     <w:nsid w:val="3B0157E7"/>
     <w:multiLevelType w:val="hybridMultilevel"/>
     <w:tmpl w:val="0486D34A"/>
@@ -43164,7 +43238,7 @@
       </w:rPr>
     </w:lvl>
   </w:abstractNum>
-  <w:abstractNum w:abstractNumId="15">
+  <w:abstractNum w:abstractNumId="18">
     <w:nsid w:val="3E3A05FA"/>
     <w:multiLevelType w:val="hybridMultilevel"/>
     <w:tmpl w:val="3A0ADDD0"/>
@@ -43253,7 +43327,7 @@
       </w:pPr>
     </w:lvl>
   </w:abstractNum>
-  <w:abstractNum w:abstractNumId="16">
+  <w:abstractNum w:abstractNumId="19">
     <w:nsid w:val="3FDD3E35"/>
     <w:multiLevelType w:val="hybridMultilevel"/>
     <w:tmpl w:val="8B34AB54"/>
@@ -43342,7 +43416,7 @@
       </w:pPr>
     </w:lvl>
   </w:abstractNum>
-  <w:abstractNum w:abstractNumId="17">
+  <w:abstractNum w:abstractNumId="20">
     <w:nsid w:val="401359A4"/>
     <w:multiLevelType w:val="hybridMultilevel"/>
     <w:tmpl w:val="7C5898BC"/>
@@ -43432,7 +43506,7 @@
       </w:pPr>
     </w:lvl>
   </w:abstractNum>
-  <w:abstractNum w:abstractNumId="18">
+  <w:abstractNum w:abstractNumId="21">
     <w:nsid w:val="40703E8C"/>
     <w:multiLevelType w:val="hybridMultilevel"/>
     <w:tmpl w:val="1584BE70"/>
@@ -43521,7 +43595,7 @@
       </w:pPr>
     </w:lvl>
   </w:abstractNum>
-  <w:abstractNum w:abstractNumId="19">
+  <w:abstractNum w:abstractNumId="22">
     <w:nsid w:val="42A61BCD"/>
     <w:multiLevelType w:val="hybridMultilevel"/>
     <w:tmpl w:val="5BD0B23C"/>
@@ -43634,7 +43708,7 @@
       </w:rPr>
     </w:lvl>
   </w:abstractNum>
-  <w:abstractNum w:abstractNumId="20">
+  <w:abstractNum w:abstractNumId="23">
     <w:nsid w:val="46626DFA"/>
     <w:multiLevelType w:val="multilevel"/>
     <w:tmpl w:val="A02411A6"/>
@@ -43747,7 +43821,7 @@
       </w:rPr>
     </w:lvl>
   </w:abstractNum>
-  <w:abstractNum w:abstractNumId="21">
+  <w:abstractNum w:abstractNumId="24">
     <w:nsid w:val="4D921A53"/>
     <w:multiLevelType w:val="hybridMultilevel"/>
     <w:tmpl w:val="A18C173C"/>
@@ -43836,7 +43910,7 @@
       </w:pPr>
     </w:lvl>
   </w:abstractNum>
-  <w:abstractNum w:abstractNumId="22">
+  <w:abstractNum w:abstractNumId="25">
     <w:nsid w:val="4E512D00"/>
     <w:multiLevelType w:val="hybridMultilevel"/>
     <w:tmpl w:val="91248BB0"/>
@@ -43925,7 +43999,7 @@
       </w:pPr>
     </w:lvl>
   </w:abstractNum>
-  <w:abstractNum w:abstractNumId="23">
+  <w:abstractNum w:abstractNumId="26">
     <w:nsid w:val="533859F5"/>
     <w:multiLevelType w:val="hybridMultilevel"/>
     <w:tmpl w:val="04185F0E"/>
@@ -44014,7 +44088,7 @@
       </w:pPr>
     </w:lvl>
   </w:abstractNum>
-  <w:abstractNum w:abstractNumId="24">
+  <w:abstractNum w:abstractNumId="27">
     <w:nsid w:val="54DE7D55"/>
     <w:multiLevelType w:val="hybridMultilevel"/>
     <w:tmpl w:val="25221556"/>
@@ -44127,7 +44201,7 @@
       </w:rPr>
     </w:lvl>
   </w:abstractNum>
-  <w:abstractNum w:abstractNumId="25">
+  <w:abstractNum w:abstractNumId="28">
     <w:nsid w:val="55225098"/>
     <w:multiLevelType w:val="multilevel"/>
     <w:tmpl w:val="B75A9F3C"/>
@@ -44253,7 +44327,7 @@
       </w:rPr>
     </w:lvl>
   </w:abstractNum>
-  <w:abstractNum w:abstractNumId="26">
+  <w:abstractNum w:abstractNumId="29">
     <w:nsid w:val="583710FE"/>
     <w:multiLevelType w:val="hybridMultilevel"/>
     <w:tmpl w:val="05FE5FE6"/>
@@ -44366,7 +44440,7 @@
       </w:rPr>
     </w:lvl>
   </w:abstractNum>
-  <w:abstractNum w:abstractNumId="27">
+  <w:abstractNum w:abstractNumId="30">
     <w:nsid w:val="5B1160B1"/>
     <w:multiLevelType w:val="hybridMultilevel"/>
     <w:tmpl w:val="3ECC984E"/>
@@ -44479,7 +44553,7 @@
       </w:rPr>
     </w:lvl>
   </w:abstractNum>
-  <w:abstractNum w:abstractNumId="28">
+  <w:abstractNum w:abstractNumId="31">
     <w:nsid w:val="5F5D3329"/>
     <w:multiLevelType w:val="hybridMultilevel"/>
     <w:tmpl w:val="357A1AD6"/>
@@ -44592,7 +44666,7 @@
       </w:rPr>
     </w:lvl>
   </w:abstractNum>
-  <w:abstractNum w:abstractNumId="29">
+  <w:abstractNum w:abstractNumId="32">
     <w:nsid w:val="619717E7"/>
     <w:multiLevelType w:val="hybridMultilevel"/>
     <w:tmpl w:val="4C60833E"/>
@@ -44705,7 +44779,7 @@
       </w:rPr>
     </w:lvl>
   </w:abstractNum>
-  <w:abstractNum w:abstractNumId="30">
+  <w:abstractNum w:abstractNumId="33">
     <w:nsid w:val="62454465"/>
     <w:multiLevelType w:val="hybridMultilevel"/>
     <w:tmpl w:val="451CB2F8"/>
@@ -44818,7 +44892,7 @@
       </w:rPr>
     </w:lvl>
   </w:abstractNum>
-  <w:abstractNum w:abstractNumId="31">
+  <w:abstractNum w:abstractNumId="34">
     <w:nsid w:val="69B229FC"/>
     <w:multiLevelType w:val="hybridMultilevel"/>
     <w:tmpl w:val="04185F0E"/>
@@ -44907,7 +44981,7 @@
       </w:pPr>
     </w:lvl>
   </w:abstractNum>
-  <w:abstractNum w:abstractNumId="32">
+  <w:abstractNum w:abstractNumId="35">
     <w:nsid w:val="6E3008D4"/>
     <w:multiLevelType w:val="hybridMultilevel"/>
     <w:tmpl w:val="E18EB05A"/>
@@ -45020,7 +45094,7 @@
       </w:rPr>
     </w:lvl>
   </w:abstractNum>
-  <w:abstractNum w:abstractNumId="33">
+  <w:abstractNum w:abstractNumId="36">
     <w:nsid w:val="73B41E38"/>
     <w:multiLevelType w:val="multilevel"/>
     <w:tmpl w:val="2958826A"/>
@@ -45169,7 +45243,7 @@
       </w:rPr>
     </w:lvl>
   </w:abstractNum>
-  <w:abstractNum w:abstractNumId="34">
+  <w:abstractNum w:abstractNumId="37">
     <w:nsid w:val="79626E40"/>
     <w:multiLevelType w:val="hybridMultilevel"/>
     <w:tmpl w:val="AC745948"/>
@@ -45258,7 +45332,7 @@
       </w:pPr>
     </w:lvl>
   </w:abstractNum>
-  <w:abstractNum w:abstractNumId="35">
+  <w:abstractNum w:abstractNumId="38">
     <w:nsid w:val="7AF96B97"/>
     <w:multiLevelType w:val="hybridMultilevel"/>
     <w:tmpl w:val="3800E794"/>
@@ -45347,7 +45421,7 @@
       </w:pPr>
     </w:lvl>
   </w:abstractNum>
-  <w:abstractNum w:abstractNumId="36">
+  <w:abstractNum w:abstractNumId="39">
     <w:nsid w:val="7AFB3540"/>
     <w:multiLevelType w:val="hybridMultilevel"/>
     <w:tmpl w:val="38BCFBFE"/>
@@ -45460,7 +45534,7 @@
       </w:rPr>
     </w:lvl>
   </w:abstractNum>
-  <w:abstractNum w:abstractNumId="37">
+  <w:abstractNum w:abstractNumId="40">
     <w:nsid w:val="7DB6798D"/>
     <w:multiLevelType w:val="multilevel"/>
     <w:tmpl w:val="6E9A8A2E"/>
@@ -45609,7 +45683,7 @@
       </w:rPr>
     </w:lvl>
   </w:abstractNum>
-  <w:abstractNum w:abstractNumId="38">
+  <w:abstractNum w:abstractNumId="41">
     <w:nsid w:val="7DD64906"/>
     <w:multiLevelType w:val="hybridMultilevel"/>
     <w:tmpl w:val="795E7434"/>
@@ -45723,7 +45797,7 @@
       </w:rPr>
     </w:lvl>
   </w:abstractNum>
-  <w:abstractNum w:abstractNumId="39">
+  <w:abstractNum w:abstractNumId="42">
     <w:nsid w:val="7FB21563"/>
     <w:multiLevelType w:val="hybridMultilevel"/>
     <w:tmpl w:val="5022A2AC"/>
@@ -45813,31 +45887,31 @@
     </w:lvl>
   </w:abstractNum>
   <w:num w:numId="1">
-    <w:abstractNumId w:val="17"/>
+    <w:abstractNumId w:val="20"/>
   </w:num>
   <w:num w:numId="2">
-    <w:abstractNumId w:val="26"/>
+    <w:abstractNumId w:val="29"/>
   </w:num>
   <w:num w:numId="3">
+    <w:abstractNumId w:val="31"/>
+  </w:num>
+  <w:num w:numId="4">
     <w:abstractNumId w:val="28"/>
   </w:num>
-  <w:num w:numId="4">
-    <w:abstractNumId w:val="25"/>
-  </w:num>
   <w:num w:numId="5">
-    <w:abstractNumId w:val="15"/>
+    <w:abstractNumId w:val="18"/>
   </w:num>
   <w:num w:numId="6">
-    <w:abstractNumId w:val="21"/>
+    <w:abstractNumId w:val="24"/>
   </w:num>
   <w:num w:numId="7">
-    <w:abstractNumId w:val="35"/>
+    <w:abstractNumId w:val="38"/>
   </w:num>
   <w:num w:numId="8">
-    <w:abstractNumId w:val="24"/>
+    <w:abstractNumId w:val="27"/>
   </w:num>
   <w:num w:numId="9">
-    <w:abstractNumId w:val="30"/>
+    <w:abstractNumId w:val="33"/>
   </w:num>
   <w:num w:numId="10">
     <w:abstractNumId w:val="0"/>
@@ -45846,43 +45920,43 @@
     <w:abstractNumId w:val="6"/>
   </w:num>
   <w:num w:numId="12">
-    <w:abstractNumId w:val="27"/>
+    <w:abstractNumId w:val="30"/>
   </w:num>
   <w:num w:numId="13">
+    <w:abstractNumId w:val="15"/>
+  </w:num>
+  <w:num w:numId="14">
+    <w:abstractNumId w:val="34"/>
+  </w:num>
+  <w:num w:numId="15">
+    <w:abstractNumId w:val="26"/>
+  </w:num>
+  <w:num w:numId="16">
+    <w:abstractNumId w:val="36"/>
+  </w:num>
+  <w:num w:numId="17">
     <w:abstractNumId w:val="13"/>
   </w:num>
-  <w:num w:numId="14">
-    <w:abstractNumId w:val="31"/>
-  </w:num>
-  <w:num w:numId="15">
-    <w:abstractNumId w:val="23"/>
-  </w:num>
-  <w:num w:numId="16">
-    <w:abstractNumId w:val="33"/>
-  </w:num>
-  <w:num w:numId="17">
-    <w:abstractNumId w:val="11"/>
-  </w:num>
   <w:num w:numId="18">
-    <w:abstractNumId w:val="37"/>
+    <w:abstractNumId w:val="40"/>
   </w:num>
   <w:num w:numId="19">
-    <w:abstractNumId w:val="7"/>
+    <w:abstractNumId w:val="8"/>
   </w:num>
   <w:num w:numId="20">
-    <w:abstractNumId w:val="36"/>
+    <w:abstractNumId w:val="39"/>
   </w:num>
   <w:num w:numId="21">
-    <w:abstractNumId w:val="12"/>
+    <w:abstractNumId w:val="14"/>
   </w:num>
   <w:num w:numId="22">
-    <w:abstractNumId w:val="19"/>
+    <w:abstractNumId w:val="22"/>
   </w:num>
   <w:num w:numId="23">
-    <w:abstractNumId w:val="8"/>
+    <w:abstractNumId w:val="9"/>
   </w:num>
   <w:num w:numId="24">
-    <w:abstractNumId w:val="14"/>
+    <w:abstractNumId w:val="17"/>
   </w:num>
   <w:num w:numId="25">
     <w:abstractNumId w:val="3"/>
@@ -45897,40 +45971,49 @@
     <w:abstractNumId w:val="4"/>
   </w:num>
   <w:num w:numId="29">
-    <w:abstractNumId w:val="29"/>
+    <w:abstractNumId w:val="32"/>
   </w:num>
   <w:num w:numId="30">
-    <w:abstractNumId w:val="32"/>
+    <w:abstractNumId w:val="35"/>
   </w:num>
   <w:num w:numId="31">
-    <w:abstractNumId w:val="9"/>
+    <w:abstractNumId w:val="10"/>
   </w:num>
   <w:num w:numId="32">
-    <w:abstractNumId w:val="10"/>
+    <w:abstractNumId w:val="12"/>
   </w:num>
   <w:num w:numId="33">
-    <w:abstractNumId w:val="16"/>
+    <w:abstractNumId w:val="19"/>
   </w:num>
   <w:num w:numId="34">
     <w:abstractNumId w:val="1"/>
   </w:num>
   <w:num w:numId="35">
-    <w:abstractNumId w:val="39"/>
+    <w:abstractNumId w:val="42"/>
   </w:num>
   <w:num w:numId="36">
-    <w:abstractNumId w:val="22"/>
+    <w:abstractNumId w:val="25"/>
   </w:num>
   <w:num w:numId="37">
-    <w:abstractNumId w:val="20"/>
+    <w:abstractNumId w:val="23"/>
   </w:num>
   <w:num w:numId="38">
-    <w:abstractNumId w:val="18"/>
+    <w:abstractNumId w:val="21"/>
   </w:num>
   <w:num w:numId="39">
-    <w:abstractNumId w:val="38"/>
+    <w:abstractNumId w:val="41"/>
   </w:num>
   <w:num w:numId="40">
-    <w:abstractNumId w:val="34"/>
+    <w:abstractNumId w:val="37"/>
+  </w:num>
+  <w:num w:numId="41">
+    <w:abstractNumId w:val="7"/>
+  </w:num>
+  <w:num w:numId="42">
+    <w:abstractNumId w:val="11"/>
+  </w:num>
+  <w:num w:numId="43">
+    <w:abstractNumId w:val="16"/>
   </w:num>
   <w:numIdMacAtCleanup w:val="36"/>
 </w:numbering>
@@ -48361,7 +48444,7 @@
   <a:extraClrSchemeLst/>
   <a:extLst>
     <a:ext uri="{05A4C25C-085E-4340-85A3-A5531E510DB2}">
-      <thm15:themeFamily xmlns="" xmlns:thm15="http://schemas.microsoft.com/office/thememl/2012/main" name="Office Theme" id="{62F939B6-93AF-4DB8-9C6B-D6C7DFDC589F}" vid="{4A3C46E8-61CC-4603-A589-7422A47A8E4A}"/>
+      <thm15:themeFamily xmlns:thm15="http://schemas.microsoft.com/office/thememl/2012/main" xmlns="" name="Office Theme" id="{62F939B6-93AF-4DB8-9C6B-D6C7DFDC589F}" vid="{4A3C46E8-61CC-4603-A589-7422A47A8E4A}"/>
     </a:ext>
   </a:extLst>
 </a:theme>
@@ -48372,7 +48455,7 @@
 </file>
 
 <file path=customXml/itemProps1.xml><?xml version="1.0" encoding="utf-8"?>
-<ds:datastoreItem xmlns:ds="http://schemas.openxmlformats.org/officeDocument/2006/customXml" ds:itemID="{295DEDB2-69D7-4342-ACA4-38E5369D8D4C}">
+<ds:datastoreItem xmlns:ds="http://schemas.openxmlformats.org/officeDocument/2006/customXml" ds:itemID="{9DA74D8F-EB05-4A7D-9FAB-FDD76D4AFCBA}">
   <ds:schemaRefs>
     <ds:schemaRef ds:uri="http://schemas.openxmlformats.org/officeDocument/2006/bibliography"/>
   </ds:schemaRefs>

</xml_diff>

<commit_message>
correcion de diagrama de estado, foto y correcin del consolidado
</commit_message>
<xml_diff>
--- a/Consolidada V 1.1.docx
+++ b/Consolidada V 1.1.docx
@@ -1,6 +1,6 @@
 
 <file path=word/document.xml><?xml version="1.0" encoding="utf-8"?>
-<w:document xmlns:wpc="http://schemas.microsoft.com/office/word/2010/wordprocessingCanvas" xmlns:mc="http://schemas.openxmlformats.org/markup-compatibility/2006" xmlns:o="urn:schemas-microsoft-com:office:office" xmlns:r="http://schemas.openxmlformats.org/officeDocument/2006/relationships" xmlns:m="http://schemas.openxmlformats.org/officeDocument/2006/math" xmlns:v="urn:schemas-microsoft-com:vml" xmlns:wp14="http://schemas.microsoft.com/office/word/2010/wordprocessingDrawing" xmlns:wp="http://schemas.openxmlformats.org/drawingml/2006/wordprocessingDrawing" xmlns:w10="urn:schemas-microsoft-com:office:word" xmlns:w="http://schemas.openxmlformats.org/wordprocessingml/2006/main" xmlns:w14="http://schemas.microsoft.com/office/word/2010/wordml" xmlns:wpg="http://schemas.microsoft.com/office/word/2010/wordprocessingGroup" xmlns:wpi="http://schemas.microsoft.com/office/word/2010/wordprocessingInk" xmlns:wne="http://schemas.microsoft.com/office/word/2006/wordml" xmlns:wps="http://schemas.microsoft.com/office/word/2010/wordprocessingShape" mc:Ignorable="w14 wp14">
+<w:document xmlns:wpc="http://schemas.microsoft.com/office/word/2010/wordprocessingCanvas" xmlns:mc="http://schemas.openxmlformats.org/markup-compatibility/2006" xmlns:o="urn:schemas-microsoft-com:office:office" xmlns:r="http://schemas.openxmlformats.org/officeDocument/2006/relationships" xmlns:m="http://schemas.openxmlformats.org/officeDocument/2006/math" xmlns:v="urn:schemas-microsoft-com:vml" xmlns:wp14="http://schemas.microsoft.com/office/word/2010/wordprocessingDrawing" xmlns:wp="http://schemas.openxmlformats.org/drawingml/2006/wordprocessingDrawing" xmlns:w10="urn:schemas-microsoft-com:office:word" xmlns:w="http://schemas.openxmlformats.org/wordprocessingml/2006/main" xmlns:w14="http://schemas.microsoft.com/office/word/2010/wordml" xmlns:w15="http://schemas.microsoft.com/office/word/2012/wordml" xmlns:wpg="http://schemas.microsoft.com/office/word/2010/wordprocessingGroup" xmlns:wpi="http://schemas.microsoft.com/office/word/2010/wordprocessingInk" xmlns:wne="http://schemas.microsoft.com/office/word/2006/wordml" xmlns:wps="http://schemas.microsoft.com/office/word/2010/wordprocessingShape" mc:Ignorable="w14 w15 wp14">
   <w:body>
     <w:p>
       <w:pPr>
@@ -399,7 +399,6 @@
                                 </w14:textFill>
                               </w:rPr>
                             </w:pPr>
-                            <w:proofErr w:type="spellStart"/>
                             <w:r>
                               <w:rPr>
                                 <w:b/>
@@ -455,7 +454,6 @@
                               </w:rPr>
                               <w:t>DeliverYApp</w:t>
                             </w:r>
-                            <w:proofErr w:type="spellEnd"/>
                           </w:p>
                         </w:txbxContent>
                       </wps:txbx>
@@ -476,7 +474,7 @@
           </mc:Choice>
           <mc:Fallback>
             <w:pict>
-              <v:shapetype id="_x0000_t202" coordsize="21600,21600" o:spt="202" path="m,l,21600r21600,l21600,xe">
+              <v:shapetype w14:anchorId="60523202" id="_x0000_t202" coordsize="21600,21600" o:spt="202" path="m,l,21600r21600,l21600,xe">
                 <v:stroke joinstyle="miter"/>
                 <v:path gradientshapeok="t" o:connecttype="rect"/>
               </v:shapetype>
@@ -714,7 +712,6 @@
                           </w14:textFill>
                         </w:rPr>
                       </w:pPr>
-                      <w:proofErr w:type="spellStart"/>
                       <w:r>
                         <w:rPr>
                           <w:b/>
@@ -770,7 +767,6 @@
                         </w:rPr>
                         <w:t>DeliverYApp</w:t>
                       </w:r>
-                      <w:proofErr w:type="spellEnd"/>
                     </w:p>
                   </w:txbxContent>
                 </v:textbox>
@@ -1061,7 +1057,6 @@
           <w:u w:val="single"/>
         </w:rPr>
       </w:pPr>
-      <w:proofErr w:type="spellStart"/>
       <w:r>
         <w:rPr>
           <w:b/>
@@ -1071,7 +1066,6 @@
         <w:lastRenderedPageBreak/>
         <w:t>Indice</w:t>
       </w:r>
-      <w:proofErr w:type="spellEnd"/>
     </w:p>
     <w:sdt>
       <w:sdtPr>
@@ -10708,15 +10702,7 @@
         <w:jc w:val="both"/>
       </w:pPr>
       <w:r>
-        <w:t>Diseño, desarrollo e implementación del Sistema  “</w:t>
-      </w:r>
-      <w:proofErr w:type="spellStart"/>
-      <w:r>
-        <w:t>DeliverYApp</w:t>
-      </w:r>
-      <w:proofErr w:type="spellEnd"/>
-      <w:r>
-        <w:t xml:space="preserve">”. </w:t>
+        <w:t xml:space="preserve">Diseño, desarrollo e implementación del Sistema  “DeliverYApp”. </w:t>
       </w:r>
     </w:p>
     <w:p>
@@ -10725,19 +10711,9 @@
         <w:ind w:left="710"/>
         <w:jc w:val="both"/>
       </w:pPr>
-      <w:proofErr w:type="spellStart"/>
-      <w:r>
-        <w:t>DeliverYApp</w:t>
-      </w:r>
-      <w:proofErr w:type="spellEnd"/>
-      <w:r>
-        <w:t xml:space="preserve"> será un entorno web en el que se podrán registrar las empresas gastronómicas y así de esa forma poder ofrecer el servicio de </w:t>
-      </w:r>
-      <w:proofErr w:type="spellStart"/>
-      <w:r>
-        <w:t>delivery</w:t>
-      </w:r>
-      <w:proofErr w:type="spellEnd"/>
+      <w:r>
+        <w:t>DeliverYApp será un entorno web en el que se podrán registrar las empresas gastronómicas y así de esa forma poder ofrecer el servicio de delivery</w:t>
+      </w:r>
       <w:r>
         <w:t>,</w:t>
       </w:r>
@@ -10775,15 +10751,7 @@
         <w:t xml:space="preserve">isto para su entrega, </w:t>
       </w:r>
       <w:r>
-        <w:t xml:space="preserve">se efectuara </w:t>
-      </w:r>
-      <w:proofErr w:type="spellStart"/>
-      <w:r>
-        <w:t>el</w:t>
-      </w:r>
-      <w:proofErr w:type="spellEnd"/>
-      <w:r>
-        <w:t xml:space="preserve"> envió del pedido</w:t>
+        <w:t>se efectuara el envió del pedido</w:t>
       </w:r>
       <w:r>
         <w:t xml:space="preserve"> y este pasa a estado enviado, y por ultimo una vez cobrado se finaliza el pedido y este pasa a estado pagado.  </w:t>
@@ -10832,15 +10800,7 @@
         <w:jc w:val="both"/>
       </w:pPr>
       <w:r>
-        <w:t xml:space="preserve">La meta a alcanzar es mejorar el servicio de </w:t>
-      </w:r>
-      <w:proofErr w:type="spellStart"/>
-      <w:r>
-        <w:t>delivery</w:t>
-      </w:r>
-      <w:proofErr w:type="spellEnd"/>
-      <w:r>
-        <w:t xml:space="preserve"> y aumentar las ventas.</w:t>
+        <w:t>La meta a alcanzar es mejorar el servicio de delivery y aumentar las ventas.</w:t>
       </w:r>
     </w:p>
     <w:p>
@@ -11530,35 +11490,7 @@
         <w:rPr>
           <w:szCs w:val="24"/>
         </w:rPr>
-        <w:t>Protocolo de transferencia de hipertexto (</w:t>
-      </w:r>
-      <w:proofErr w:type="spellStart"/>
-      <w:r>
-        <w:rPr>
-          <w:szCs w:val="24"/>
-        </w:rPr>
-        <w:t>HiperText</w:t>
-      </w:r>
-      <w:proofErr w:type="spellEnd"/>
-      <w:r>
-        <w:rPr>
-          <w:szCs w:val="24"/>
-        </w:rPr>
-        <w:t xml:space="preserve"> Transfer </w:t>
-      </w:r>
-      <w:proofErr w:type="spellStart"/>
-      <w:r>
-        <w:rPr>
-          <w:szCs w:val="24"/>
-        </w:rPr>
-        <w:t>Protocol</w:t>
-      </w:r>
-      <w:proofErr w:type="spellEnd"/>
-      <w:r>
-        <w:rPr>
-          <w:szCs w:val="24"/>
-        </w:rPr>
-        <w:t xml:space="preserve">) es el protocolo usado en cada transacción. </w:t>
+        <w:t xml:space="preserve">Protocolo de transferencia de hipertexto (HiperText Transfer Protocol) es el protocolo usado en cada transacción. </w:t>
       </w:r>
     </w:p>
     <w:p>
@@ -11701,7 +11633,6 @@
           <w:szCs w:val="24"/>
         </w:rPr>
       </w:pPr>
-      <w:proofErr w:type="spellStart"/>
       <w:r>
         <w:rPr>
           <w:rFonts w:ascii="Times New Roman" w:hAnsi="Times New Roman" w:cs="Times New Roman"/>
@@ -11709,17 +11640,7 @@
           <w:sz w:val="24"/>
           <w:szCs w:val="24"/>
         </w:rPr>
-        <w:t>MySQL</w:t>
-      </w:r>
-      <w:proofErr w:type="spellEnd"/>
-      <w:r>
-        <w:rPr>
-          <w:rFonts w:ascii="Times New Roman" w:hAnsi="Times New Roman" w:cs="Times New Roman"/>
-          <w:b/>
-          <w:sz w:val="24"/>
-          <w:szCs w:val="24"/>
-        </w:rPr>
-        <w:t>:</w:t>
+        <w:t>MySQL:</w:t>
       </w:r>
       <w:r>
         <w:rPr>
@@ -11750,7 +11671,6 @@
           <w:szCs w:val="24"/>
         </w:rPr>
       </w:pPr>
-      <w:proofErr w:type="spellStart"/>
       <w:r>
         <w:rPr>
           <w:rFonts w:ascii="Times New Roman" w:hAnsi="Times New Roman" w:cs="Times New Roman"/>
@@ -11758,49 +11678,8 @@
           <w:sz w:val="24"/>
           <w:szCs w:val="24"/>
         </w:rPr>
-        <w:t>RoR</w:t>
-      </w:r>
-      <w:proofErr w:type="spellEnd"/>
-      <w:r>
-        <w:rPr>
-          <w:rFonts w:ascii="Times New Roman" w:hAnsi="Times New Roman" w:cs="Times New Roman"/>
-          <w:b/>
-          <w:sz w:val="24"/>
-          <w:szCs w:val="24"/>
-        </w:rPr>
-        <w:t xml:space="preserve"> (Ruby </w:t>
-      </w:r>
-      <w:proofErr w:type="spellStart"/>
-      <w:r>
-        <w:rPr>
-          <w:rFonts w:ascii="Times New Roman" w:hAnsi="Times New Roman" w:cs="Times New Roman"/>
-          <w:b/>
-          <w:sz w:val="24"/>
-          <w:szCs w:val="24"/>
-        </w:rPr>
-        <w:t>on</w:t>
-      </w:r>
-      <w:proofErr w:type="spellEnd"/>
-      <w:r>
-        <w:rPr>
-          <w:rFonts w:ascii="Times New Roman" w:hAnsi="Times New Roman" w:cs="Times New Roman"/>
-          <w:b/>
-          <w:sz w:val="24"/>
-          <w:szCs w:val="24"/>
-        </w:rPr>
-        <w:t xml:space="preserve"> </w:t>
-      </w:r>
-      <w:proofErr w:type="spellStart"/>
-      <w:r>
-        <w:rPr>
-          <w:rFonts w:ascii="Times New Roman" w:hAnsi="Times New Roman" w:cs="Times New Roman"/>
-          <w:b/>
-          <w:sz w:val="24"/>
-          <w:szCs w:val="24"/>
-        </w:rPr>
-        <w:t>Rails</w:t>
-      </w:r>
-      <w:proofErr w:type="spellEnd"/>
+        <w:t>RoR (Ruby on Rails</w:t>
+      </w:r>
       <w:r>
         <w:rPr>
           <w:b/>
@@ -11881,27 +11760,7 @@
           <w:sz w:val="24"/>
           <w:szCs w:val="24"/>
         </w:rPr>
-        <w:t xml:space="preserve">Dirección IP (Internet </w:t>
-      </w:r>
-      <w:proofErr w:type="spellStart"/>
-      <w:r>
-        <w:rPr>
-          <w:rFonts w:ascii="Times New Roman" w:hAnsi="Times New Roman" w:cs="Times New Roman"/>
-          <w:b/>
-          <w:sz w:val="24"/>
-          <w:szCs w:val="24"/>
-        </w:rPr>
-        <w:t>Protocol</w:t>
-      </w:r>
-      <w:proofErr w:type="spellEnd"/>
-      <w:r>
-        <w:rPr>
-          <w:rFonts w:ascii="Times New Roman" w:hAnsi="Times New Roman" w:cs="Times New Roman"/>
-          <w:b/>
-          <w:sz w:val="24"/>
-          <w:szCs w:val="24"/>
-        </w:rPr>
-        <w:t>):</w:t>
+        <w:t>Dirección IP (Internet Protocol):</w:t>
       </w:r>
       <w:r>
         <w:rPr>
@@ -11964,15 +11823,7 @@
         <w:ind w:left="1430"/>
       </w:pPr>
       <w:r>
-        <w:t xml:space="preserve">Especificación de Requisitos según el estándar de IEEE 830 – IEEE </w:t>
-      </w:r>
-      <w:proofErr w:type="spellStart"/>
-      <w:r>
-        <w:t>Std</w:t>
-      </w:r>
-      <w:proofErr w:type="spellEnd"/>
-      <w:r>
-        <w:t xml:space="preserve">. 830-1998. </w:t>
+        <w:t xml:space="preserve">Especificación de Requisitos según el estándar de IEEE 830 – IEEE Std. 830-1998. </w:t>
       </w:r>
     </w:p>
     <w:p>
@@ -12093,15 +11944,7 @@
         <w:jc w:val="both"/>
       </w:pPr>
       <w:r>
-        <w:t xml:space="preserve">El sistema </w:t>
-      </w:r>
-      <w:proofErr w:type="spellStart"/>
-      <w:r>
-        <w:t>DeliverYApp</w:t>
-      </w:r>
-      <w:proofErr w:type="spellEnd"/>
-      <w:r>
-        <w:t xml:space="preserve"> será un producto diseñado para trabajar en entornos web, lo que permitirá su utilización de forma descentralizada, además trabajará</w:t>
+        <w:t>El sistema DeliverYApp será un producto diseñado para trabajar en entornos web, lo que permitirá su utilización de forma descentralizada, además trabajará</w:t>
       </w:r>
       <w:r>
         <w:t xml:space="preserve"> de manera independie</w:t>
@@ -12165,15 +12008,7 @@
         <w:jc w:val="both"/>
       </w:pPr>
       <w:r>
-        <w:t xml:space="preserve">El sistema </w:t>
-      </w:r>
-      <w:proofErr w:type="spellStart"/>
-      <w:r>
-        <w:t>DeliverYApp</w:t>
-      </w:r>
-      <w:proofErr w:type="spellEnd"/>
-      <w:r>
-        <w:t xml:space="preserve"> permitirá realizar las siguientes funciones:</w:t>
+        <w:t>El sistema DeliverYApp permitirá realizar las siguientes funciones:</w:t>
       </w:r>
     </w:p>
     <w:p>
@@ -12200,21 +12035,12 @@
         </w:rPr>
         <w:t xml:space="preserve"> (</w:t>
       </w:r>
-      <w:proofErr w:type="spellStart"/>
       <w:r>
         <w:rPr>
           <w:rFonts w:ascii="Times New Roman" w:hAnsi="Times New Roman" w:cs="Times New Roman"/>
           <w:b/>
         </w:rPr>
-        <w:t>Login</w:t>
-      </w:r>
-      <w:proofErr w:type="spellEnd"/>
-      <w:r>
-        <w:rPr>
-          <w:rFonts w:ascii="Times New Roman" w:hAnsi="Times New Roman" w:cs="Times New Roman"/>
-          <w:b/>
-        </w:rPr>
-        <w:t xml:space="preserve"> - Empresa):</w:t>
+        <w:t>Login - Empresa):</w:t>
       </w:r>
       <w:r>
         <w:t xml:space="preserve"> Se le proveerá de un usuario y contraseña para que pueda acceder  y tener control de los servicios que provee el sistema.</w:t>
@@ -12358,23 +12184,7 @@
           <w:rFonts w:ascii="Times New Roman" w:hAnsi="Times New Roman" w:cs="Times New Roman"/>
           <w:b/>
         </w:rPr>
-        <w:t>Registro de cliente (</w:t>
-      </w:r>
-      <w:proofErr w:type="spellStart"/>
-      <w:r>
-        <w:rPr>
-          <w:rFonts w:ascii="Times New Roman" w:hAnsi="Times New Roman" w:cs="Times New Roman"/>
-          <w:b/>
-        </w:rPr>
-        <w:t>Login</w:t>
-      </w:r>
-      <w:proofErr w:type="spellEnd"/>
-      <w:r>
-        <w:rPr>
-          <w:rFonts w:ascii="Times New Roman" w:hAnsi="Times New Roman" w:cs="Times New Roman"/>
-          <w:b/>
-        </w:rPr>
-        <w:t xml:space="preserve"> - cliente):</w:t>
+        <w:t>Registro de cliente (Login - cliente):</w:t>
       </w:r>
       <w:r>
         <w:t xml:space="preserve"> El cliente deberá registrarse antes de solicitar el pedido.</w:t>
@@ -12577,23 +12387,7 @@
         <w:t>Políticas de la empresa:</w:t>
       </w:r>
       <w:r>
-        <w:t xml:space="preserve"> La aplicación se desarrollara mediante software de licencia abierta por lo tanto no se deberá pagar por el uso del servidor web(apache), sistema de gestión de base de datos (</w:t>
-      </w:r>
-      <w:proofErr w:type="spellStart"/>
-      <w:r>
-        <w:t>MySQL</w:t>
-      </w:r>
-      <w:proofErr w:type="spellEnd"/>
-      <w:r>
-        <w:t xml:space="preserve">) y el lenguaje de programación </w:t>
-      </w:r>
-      <w:proofErr w:type="spellStart"/>
-      <w:r>
-        <w:t>RoR</w:t>
-      </w:r>
-      <w:proofErr w:type="spellEnd"/>
-      <w:r>
-        <w:t>, por lo tanto la utilización de estos programas se harán mediantes las políticas establecidas por este tipo de licenciamiento.</w:t>
+        <w:t xml:space="preserve"> La aplicación se desarrollara mediante software de licencia abierta por lo tanto no se deberá pagar por el uso del servidor web(apache), sistema de gestión de base de datos (MySQL) y el lenguaje de programación RoR, por lo tanto la utilización de estos programas se harán mediantes las políticas establecidas por este tipo de licenciamiento.</w:t>
       </w:r>
     </w:p>
     <w:p>
@@ -12613,31 +12407,7 @@
         <w:t>Limitaciones del hardware:</w:t>
       </w:r>
       <w:r>
-        <w:t xml:space="preserve"> para esta aplicación será necesaria un computador servidor en el cual se instalara el servidor web apache, </w:t>
-      </w:r>
-      <w:proofErr w:type="spellStart"/>
-      <w:r>
-        <w:t>MySQl</w:t>
-      </w:r>
-      <w:proofErr w:type="spellEnd"/>
-      <w:r>
-        <w:t xml:space="preserve">, </w:t>
-      </w:r>
-      <w:proofErr w:type="spellStart"/>
-      <w:r>
-        <w:t>RoR</w:t>
-      </w:r>
-      <w:proofErr w:type="spellEnd"/>
-      <w:r>
-        <w:t xml:space="preserve"> y la aplicación </w:t>
-      </w:r>
-      <w:proofErr w:type="spellStart"/>
-      <w:r>
-        <w:t>DeliverYApp</w:t>
-      </w:r>
-      <w:proofErr w:type="spellEnd"/>
-      <w:r>
-        <w:t>.</w:t>
+        <w:t xml:space="preserve"> para esta aplicación será necesaria un computador servidor en el cual se instalara el servidor web apache, MySQl, RoR y la aplicación DeliverYApp.</w:t>
       </w:r>
     </w:p>
     <w:p>
@@ -12657,23 +12427,7 @@
         <w:t>Interfaces con otras aplicaciones:</w:t>
       </w:r>
       <w:r>
-        <w:t xml:space="preserve"> Debido a que el sistema no interactúa con otro sistema y es autónomo no se desarrollaran interfaces con otras aplicaciones. Las conexiones necesarias para la utilización del servidor web, </w:t>
-      </w:r>
-      <w:proofErr w:type="spellStart"/>
-      <w:r>
-        <w:t>MySQL</w:t>
-      </w:r>
-      <w:proofErr w:type="spellEnd"/>
-      <w:r>
-        <w:t xml:space="preserve">, </w:t>
-      </w:r>
-      <w:proofErr w:type="spellStart"/>
-      <w:r>
-        <w:t>RoR</w:t>
-      </w:r>
-      <w:proofErr w:type="spellEnd"/>
-      <w:r>
-        <w:t xml:space="preserve"> y un DNS será por medio de la configuración de estos programas.</w:t>
+        <w:t xml:space="preserve"> Debido a que el sistema no interactúa con otro sistema y es autónomo no se desarrollaran interfaces con otras aplicaciones. Las conexiones necesarias para la utilización del servidor web, MySQL, RoR y un DNS será por medio de la configuración de estos programas.</w:t>
       </w:r>
     </w:p>
     <w:p>
@@ -13028,15 +12782,7 @@
         <w:jc w:val="both"/>
       </w:pPr>
       <w:r>
-        <w:t xml:space="preserve">El sistema </w:t>
-      </w:r>
-      <w:proofErr w:type="spellStart"/>
-      <w:r>
-        <w:t>DeliverYApp</w:t>
-      </w:r>
-      <w:proofErr w:type="spellEnd"/>
-      <w:r>
-        <w:t xml:space="preserve"> no tendrá interconexión con otros sistemas informáticos por lo tanto no es necesario la utilización de interfaces específicas para este punto.</w:t>
+        <w:t>El sistema DeliverYApp no tendrá interconexión con otros sistemas informáticos por lo tanto no es necesario la utilización de interfaces específicas para este punto.</w:t>
       </w:r>
     </w:p>
     <w:p>
@@ -14373,7 +14119,7 @@
                     <pic:cNvPicPr/>
                   </pic:nvPicPr>
                   <pic:blipFill rotWithShape="1">
-                    <a:blip r:embed="rId9">
+                    <a:blip r:embed="rId8">
                       <a:extLst>
                         <a:ext uri="{28A0092B-C50C-407E-A947-70E740481C1C}">
                           <a14:useLocalDpi xmlns:a14="http://schemas.microsoft.com/office/drawing/2010/main" val="0"/>
@@ -14506,7 +14252,6 @@
                 <w:szCs w:val="24"/>
               </w:rPr>
             </w:pPr>
-            <w:proofErr w:type="spellStart"/>
             <w:r>
               <w:rPr>
                 <w:rFonts w:cstheme="minorHAnsi"/>
@@ -14514,7 +14259,6 @@
               </w:rPr>
               <w:t>DeliverYapp</w:t>
             </w:r>
-            <w:proofErr w:type="spellEnd"/>
             <w:r>
               <w:rPr>
                 <w:rFonts w:cstheme="minorHAnsi"/>
@@ -14702,17 +14446,8 @@
                 <w:rFonts w:cstheme="minorHAnsi"/>
                 <w:szCs w:val="24"/>
               </w:rPr>
-              <w:t xml:space="preserve">Proceso de Pedido de </w:t>
-            </w:r>
-            <w:proofErr w:type="spellStart"/>
-            <w:r>
-              <w:rPr>
-                <w:rFonts w:cstheme="minorHAnsi"/>
-                <w:szCs w:val="24"/>
-              </w:rPr>
-              <w:t>Delivery</w:t>
-            </w:r>
-            <w:proofErr w:type="spellEnd"/>
+              <w:t>Proceso de Pedido de Delivery</w:t>
+            </w:r>
             <w:r>
               <w:rPr>
                 <w:rFonts w:cstheme="minorHAnsi"/>
@@ -15493,7 +15228,6 @@
                 <w:szCs w:val="24"/>
               </w:rPr>
             </w:pPr>
-            <w:proofErr w:type="spellStart"/>
             <w:r>
               <w:rPr>
                 <w:rFonts w:ascii="Times New Roman" w:hAnsi="Times New Roman"/>
@@ -15502,7 +15236,6 @@
               </w:rPr>
               <w:t>Postcondiciones</w:t>
             </w:r>
-            <w:proofErr w:type="spellEnd"/>
             <w:r>
               <w:rPr>
                 <w:rFonts w:ascii="Times New Roman" w:hAnsi="Times New Roman"/>
@@ -15532,7 +15265,6 @@
               </w:rPr>
               <w:t xml:space="preserve">el servicio de </w:t>
             </w:r>
-            <w:proofErr w:type="spellStart"/>
             <w:r>
               <w:rPr>
                 <w:rFonts w:cstheme="minorHAnsi"/>
@@ -15540,7 +15272,6 @@
               </w:rPr>
               <w:t>delivery</w:t>
             </w:r>
-            <w:proofErr w:type="spellEnd"/>
             <w:r>
               <w:rPr>
                 <w:rFonts w:cstheme="minorHAnsi"/>
@@ -15779,330 +15510,273 @@
           <w:rFonts w:ascii="Calibri" w:hAnsi="Calibri" w:cs="Calibri"/>
           <w:bCs/>
         </w:rPr>
-        <w:t>El cliente desde su navegador ingresa a la aplicación “</w:t>
-      </w:r>
-      <w:proofErr w:type="spellStart"/>
+        <w:t>El cliente desde su navegador ingresa a la aplicación “DeliverYApp</w:t>
+      </w:r>
       <w:r>
         <w:rPr>
           <w:rFonts w:ascii="Calibri" w:hAnsi="Calibri" w:cs="Calibri"/>
           <w:bCs/>
         </w:rPr>
-        <w:t>DeliverYApp</w:t>
-      </w:r>
-      <w:proofErr w:type="spellEnd"/>
+        <w:t>”, primeramente</w:t>
+      </w:r>
       <w:r>
         <w:rPr>
           <w:rFonts w:ascii="Calibri" w:hAnsi="Calibri" w:cs="Calibri"/>
           <w:bCs/>
         </w:rPr>
-        <w:t>”, primeramente</w:t>
+        <w:t xml:space="preserve"> se debe registrar (Loguearse) con los datos requeridos por el </w:t>
       </w:r>
       <w:r>
         <w:rPr>
           <w:rFonts w:ascii="Calibri" w:hAnsi="Calibri" w:cs="Calibri"/>
           <w:bCs/>
         </w:rPr>
-        <w:t xml:space="preserve"> se debe registrar (</w:t>
-      </w:r>
-      <w:proofErr w:type="spellStart"/>
+        <w:t>sistema, luego</w:t>
+      </w:r>
       <w:r>
         <w:rPr>
           <w:rFonts w:ascii="Calibri" w:hAnsi="Calibri" w:cs="Calibri"/>
           <w:bCs/>
         </w:rPr>
-        <w:t>Loguearse</w:t>
-      </w:r>
-      <w:proofErr w:type="spellEnd"/>
+        <w:t xml:space="preserve"> de eso podrá ver un mensaje de bienvenida y una lista de restaurantes en el cual tendrá la opción de elegir uno de ellos, una vez selecc</w:t>
+      </w:r>
       <w:r>
         <w:rPr>
           <w:rFonts w:ascii="Calibri" w:hAnsi="Calibri" w:cs="Calibri"/>
           <w:bCs/>
         </w:rPr>
-        <w:t xml:space="preserve">) con los datos requeridos por el </w:t>
+        <w:t xml:space="preserve">ionado </w:t>
       </w:r>
       <w:r>
         <w:rPr>
           <w:rFonts w:ascii="Calibri" w:hAnsi="Calibri" w:cs="Calibri"/>
           <w:bCs/>
         </w:rPr>
-        <w:t>sistema, luego</w:t>
+        <w:t xml:space="preserve">el restaurante se desplegará una interfaz con las opciones del menú donde el cliente por medio de imágenes con sus respectivas descripciones optara por su plato de preferencia. Una vez seleccionado el menú el cliente tiene como opción marcar si su pedido será a domicilio o si pasara a retirar. Realizado esto aparecerán los datos personales con la lista de pedido que ha hecho el cliente con sus respectivos precios y el monto total a abonar. Si el cliente está de </w:t>
       </w:r>
       <w:r>
         <w:rPr>
           <w:rFonts w:ascii="Calibri" w:hAnsi="Calibri" w:cs="Calibri"/>
           <w:bCs/>
         </w:rPr>
-        <w:t xml:space="preserve"> de eso podrá ver un mensaje de bienvenida y una lista de restaurantes en el cual tendrá la opción de elegir uno de ellos, una vez selecc</w:t>
+        <w:t>acuerdo, presiona</w:t>
       </w:r>
       <w:r>
         <w:rPr>
           <w:rFonts w:ascii="Calibri" w:hAnsi="Calibri" w:cs="Calibri"/>
           <w:bCs/>
         </w:rPr>
-        <w:t xml:space="preserve">ionado </w:t>
+        <w:t xml:space="preserve"> el botón para conf</w:t>
       </w:r>
       <w:r>
         <w:rPr>
           <w:rFonts w:ascii="Calibri" w:hAnsi="Calibri" w:cs="Calibri"/>
           <w:bCs/>
         </w:rPr>
-        <w:t xml:space="preserve">el restaurante se desplegará una interfaz con las opciones del menú donde el cliente por medio de imágenes con sus respectivas descripciones optara por su plato de preferencia. Una vez seleccionado el menú el cliente tiene como opción marcar si su pedido será a domicilio o si pasara a retirar. Realizado esto aparecerán los datos personales con la lista de pedido que ha hecho el cliente con sus respectivos precios y el monto total a abonar. Si el cliente está de </w:t>
+        <w:t xml:space="preserve">irmar su pedido y se </w:t>
       </w:r>
       <w:r>
         <w:rPr>
           <w:rFonts w:ascii="Calibri" w:hAnsi="Calibri" w:cs="Calibri"/>
           <w:bCs/>
         </w:rPr>
-        <w:t>acuerdo, presiona</w:t>
+        <w:t xml:space="preserve"> mostrará</w:t>
       </w:r>
       <w:r>
         <w:rPr>
           <w:rFonts w:ascii="Calibri" w:hAnsi="Calibri" w:cs="Calibri"/>
           <w:bCs/>
         </w:rPr>
-        <w:t xml:space="preserve"> el botón para conf</w:t>
+        <w:t xml:space="preserve"> un mensaje de </w:t>
       </w:r>
       <w:r>
         <w:rPr>
           <w:rFonts w:ascii="Calibri" w:hAnsi="Calibri" w:cs="Calibri"/>
           <w:bCs/>
         </w:rPr>
-        <w:t xml:space="preserve">irmar su pedido y se </w:t>
+        <w:t xml:space="preserve">envío </w:t>
       </w:r>
       <w:r>
         <w:rPr>
           <w:rFonts w:ascii="Calibri" w:hAnsi="Calibri" w:cs="Calibri"/>
           <w:bCs/>
         </w:rPr>
-        <w:t xml:space="preserve"> mostrará</w:t>
+        <w:t>correcto. Luego</w:t>
       </w:r>
       <w:r>
         <w:rPr>
           <w:rFonts w:ascii="Calibri" w:hAnsi="Calibri" w:cs="Calibri"/>
           <w:bCs/>
         </w:rPr>
-        <w:t xml:space="preserve"> un mensaje de </w:t>
+        <w:t>,</w:t>
       </w:r>
       <w:r>
         <w:rPr>
           <w:rFonts w:ascii="Calibri" w:hAnsi="Calibri" w:cs="Calibri"/>
           <w:bCs/>
         </w:rPr>
-        <w:t xml:space="preserve">envío </w:t>
+        <w:t xml:space="preserve"> la recepcionista recib</w:t>
       </w:r>
       <w:r>
         <w:rPr>
           <w:rFonts w:ascii="Calibri" w:hAnsi="Calibri" w:cs="Calibri"/>
           <w:bCs/>
         </w:rPr>
-        <w:t>correcto. Luego</w:t>
+        <w:t>e</w:t>
       </w:r>
       <w:r>
         <w:rPr>
           <w:rFonts w:ascii="Calibri" w:hAnsi="Calibri" w:cs="Calibri"/>
           <w:bCs/>
         </w:rPr>
-        <w:t>,</w:t>
+        <w:t xml:space="preserve"> el pedido y </w:t>
       </w:r>
       <w:r>
         <w:rPr>
           <w:rFonts w:ascii="Calibri" w:hAnsi="Calibri" w:cs="Calibri"/>
           <w:bCs/>
         </w:rPr>
-        <w:t xml:space="preserve"> la recepcionista recib</w:t>
+        <w:t xml:space="preserve">lo </w:t>
       </w:r>
       <w:r>
         <w:rPr>
           <w:rFonts w:ascii="Calibri" w:hAnsi="Calibri" w:cs="Calibri"/>
           <w:bCs/>
         </w:rPr>
-        <w:t>e</w:t>
+        <w:t>verifica</w:t>
       </w:r>
       <w:r>
         <w:rPr>
           <w:rFonts w:ascii="Calibri" w:hAnsi="Calibri" w:cs="Calibri"/>
           <w:bCs/>
         </w:rPr>
-        <w:t xml:space="preserve"> el pedido y </w:t>
+        <w:t xml:space="preserve"> </w:t>
       </w:r>
       <w:r>
         <w:rPr>
           <w:rFonts w:ascii="Calibri" w:hAnsi="Calibri" w:cs="Calibri"/>
           <w:bCs/>
         </w:rPr>
-        <w:t xml:space="preserve">lo </w:t>
+        <w:t>(</w:t>
       </w:r>
       <w:r>
         <w:rPr>
           <w:rFonts w:ascii="Calibri" w:hAnsi="Calibri" w:cs="Calibri"/>
           <w:bCs/>
         </w:rPr>
-        <w:t>verifica</w:t>
+        <w:t>si los datos son coherentes y correctos</w:t>
       </w:r>
       <w:r>
         <w:rPr>
           <w:rFonts w:ascii="Calibri" w:hAnsi="Calibri" w:cs="Calibri"/>
           <w:bCs/>
         </w:rPr>
-        <w:t xml:space="preserve"> </w:t>
+        <w:t>)</w:t>
       </w:r>
       <w:r>
         <w:rPr>
           <w:rFonts w:ascii="Calibri" w:hAnsi="Calibri" w:cs="Calibri"/>
           <w:bCs/>
         </w:rPr>
-        <w:t>(</w:t>
+        <w:t>, en caso de que no se cumplan los requisitos el sistema notificara al cliente que su pedido fue rechazado y que  lo intente nuevamente, al confirmar que el pedido cumple los requisitos, se notificará al cliente que su pedido fue aceptado</w:t>
       </w:r>
       <w:r>
         <w:rPr>
           <w:rFonts w:ascii="Calibri" w:hAnsi="Calibri" w:cs="Calibri"/>
           <w:bCs/>
         </w:rPr>
-        <w:t>si los datos son coherentes y correctos</w:t>
+        <w:t xml:space="preserve">, este ingresara a la cocina con estado pendiente, culminado el </w:t>
       </w:r>
       <w:r>
         <w:rPr>
           <w:rFonts w:ascii="Calibri" w:hAnsi="Calibri" w:cs="Calibri"/>
           <w:bCs/>
         </w:rPr>
-        <w:t>)</w:t>
+        <w:t>menú solicitado</w:t>
       </w:r>
       <w:r>
         <w:rPr>
           <w:rFonts w:ascii="Calibri" w:hAnsi="Calibri" w:cs="Calibri"/>
           <w:bCs/>
         </w:rPr>
-        <w:t>, en caso de que no se cumplan los requisitos el sistema notificara al cliente que su pedido fue rechazado y que  lo intente nuevamente, al confirmar que el pedido cumple los requisitos, se notificará al cliente que su pedido fue aceptado</w:t>
+        <w:t>,</w:t>
       </w:r>
       <w:r>
         <w:rPr>
           <w:rFonts w:ascii="Calibri" w:hAnsi="Calibri" w:cs="Calibri"/>
           <w:bCs/>
         </w:rPr>
-        <w:t xml:space="preserve">, este ingresara a la cocina con estado pendiente, culminado el </w:t>
+        <w:t xml:space="preserve"> </w:t>
       </w:r>
       <w:r>
         <w:rPr>
           <w:rFonts w:ascii="Calibri" w:hAnsi="Calibri" w:cs="Calibri"/>
           <w:bCs/>
         </w:rPr>
-        <w:t>menú solicitado</w:t>
+        <w:t xml:space="preserve">pasa </w:t>
       </w:r>
       <w:r>
         <w:rPr>
           <w:rFonts w:ascii="Calibri" w:hAnsi="Calibri" w:cs="Calibri"/>
           <w:bCs/>
         </w:rPr>
-        <w:t>,</w:t>
+        <w:t>al</w:t>
       </w:r>
       <w:r>
         <w:rPr>
           <w:rFonts w:ascii="Calibri" w:hAnsi="Calibri" w:cs="Calibri"/>
           <w:bCs/>
         </w:rPr>
-        <w:t xml:space="preserve"> </w:t>
+        <w:t xml:space="preserve"> cajero </w:t>
       </w:r>
       <w:r>
         <w:rPr>
           <w:rFonts w:ascii="Calibri" w:hAnsi="Calibri" w:cs="Calibri"/>
           <w:bCs/>
         </w:rPr>
-        <w:t xml:space="preserve">pasa </w:t>
+        <w:t xml:space="preserve"> y </w:t>
       </w:r>
       <w:r>
         <w:rPr>
           <w:rFonts w:ascii="Calibri" w:hAnsi="Calibri" w:cs="Calibri"/>
           <w:bCs/>
         </w:rPr>
-        <w:t>al</w:t>
+        <w:t>cambia el</w:t>
       </w:r>
       <w:r>
         <w:rPr>
           <w:rFonts w:ascii="Calibri" w:hAnsi="Calibri" w:cs="Calibri"/>
           <w:bCs/>
         </w:rPr>
-        <w:t xml:space="preserve"> cajero </w:t>
+        <w:t xml:space="preserve"> esta</w:t>
       </w:r>
       <w:r>
         <w:rPr>
           <w:rFonts w:ascii="Calibri" w:hAnsi="Calibri" w:cs="Calibri"/>
           <w:bCs/>
         </w:rPr>
-        <w:t xml:space="preserve"> y </w:t>
+        <w:t xml:space="preserve">do a </w:t>
       </w:r>
       <w:r>
         <w:rPr>
           <w:rFonts w:ascii="Calibri" w:hAnsi="Calibri" w:cs="Calibri"/>
           <w:bCs/>
         </w:rPr>
-        <w:t>cambia el</w:t>
+        <w:t>enviado</w:t>
       </w:r>
       <w:r>
         <w:rPr>
           <w:rFonts w:ascii="Calibri" w:hAnsi="Calibri" w:cs="Calibri"/>
           <w:bCs/>
         </w:rPr>
-        <w:t xml:space="preserve"> esta</w:t>
+        <w:t xml:space="preserve"> imprimiendo un ticket con los datos del cliente necesarios para el envío</w:t>
       </w:r>
       <w:r>
         <w:rPr>
           <w:rFonts w:ascii="Calibri" w:hAnsi="Calibri" w:cs="Calibri"/>
           <w:bCs/>
         </w:rPr>
-        <w:t xml:space="preserve">do </w:t>
-      </w:r>
-      <w:proofErr w:type="spellStart"/>
-      <w:r>
-        <w:rPr>
-          <w:rFonts w:ascii="Calibri" w:hAnsi="Calibri" w:cs="Calibri"/>
-          <w:bCs/>
-        </w:rPr>
-        <w:t>a</w:t>
-      </w:r>
-      <w:proofErr w:type="spellEnd"/>
-      <w:r>
-        <w:rPr>
-          <w:rFonts w:ascii="Calibri" w:hAnsi="Calibri" w:cs="Calibri"/>
-          <w:bCs/>
-        </w:rPr>
-        <w:t xml:space="preserve"> </w:t>
-      </w:r>
-      <w:r>
-        <w:rPr>
-          <w:rFonts w:ascii="Calibri" w:hAnsi="Calibri" w:cs="Calibri"/>
-          <w:bCs/>
-        </w:rPr>
-        <w:t>enviado</w:t>
-      </w:r>
-      <w:r>
-        <w:rPr>
-          <w:rFonts w:ascii="Calibri" w:hAnsi="Calibri" w:cs="Calibri"/>
-          <w:bCs/>
-        </w:rPr>
-        <w:t xml:space="preserve"> imprimiendo un ticket con los datos del cliente necesarios para el envío</w:t>
-      </w:r>
-      <w:r>
-        <w:rPr>
-          <w:rFonts w:ascii="Calibri" w:hAnsi="Calibri" w:cs="Calibri"/>
-          <w:bCs/>
-        </w:rPr>
-        <w:t xml:space="preserve">, al retornar el repartidor rinde cuenta de los pedidos entregados el cajero ingresa el pago actualizando el estado </w:t>
-      </w:r>
-      <w:proofErr w:type="spellStart"/>
-      <w:r>
-        <w:rPr>
-          <w:rFonts w:ascii="Calibri" w:hAnsi="Calibri" w:cs="Calibri"/>
-          <w:bCs/>
-        </w:rPr>
-        <w:t>a</w:t>
-      </w:r>
-      <w:proofErr w:type="spellEnd"/>
-      <w:r>
-        <w:rPr>
-          <w:rFonts w:ascii="Calibri" w:hAnsi="Calibri" w:cs="Calibri"/>
-          <w:bCs/>
-        </w:rPr>
-        <w:t xml:space="preserve"> cobrado. </w:t>
+        <w:t xml:space="preserve">, al retornar el repartidor rinde cuenta de los pedidos entregados el cajero ingresa el pago actualizando el estado a cobrado. </w:t>
       </w:r>
     </w:p>
     <w:p>
@@ -16182,7 +15856,7 @@
                     </pic:cNvPicPr>
                   </pic:nvPicPr>
                   <pic:blipFill rotWithShape="1">
-                    <a:blip r:embed="rId10">
+                    <a:blip r:embed="rId9">
                       <a:extLst>
                         <a:ext uri="{28A0092B-C50C-407E-A947-70E740481C1C}">
                           <a14:useLocalDpi xmlns:a14="http://schemas.microsoft.com/office/drawing/2010/main" val="0"/>
@@ -16313,18 +15987,8 @@
                 <w:sz w:val="24"/>
                 <w:szCs w:val="24"/>
               </w:rPr>
-              <w:t xml:space="preserve">Grupo </w:t>
-            </w:r>
-            <w:proofErr w:type="spellStart"/>
-            <w:r>
-              <w:rPr>
-                <w:rFonts w:ascii="Times New Roman" w:hAnsi="Times New Roman"/>
-                <w:sz w:val="24"/>
-                <w:szCs w:val="24"/>
-              </w:rPr>
-              <w:t>DeliverYApp</w:t>
-            </w:r>
-            <w:proofErr w:type="spellEnd"/>
+              <w:t>Grupo DeliverYApp</w:t>
+            </w:r>
           </w:p>
         </w:tc>
       </w:tr>
@@ -16674,36 +16338,14 @@
               <w:rPr>
                 <w:sz w:val="24"/>
               </w:rPr>
-              <w:t xml:space="preserve"> a la aplicación de </w:t>
-            </w:r>
-            <w:proofErr w:type="spellStart"/>
+              <w:t xml:space="preserve"> a la aplicación de DeliverYApp se </w:t>
+            </w:r>
             <w:r>
               <w:rPr>
                 <w:sz w:val="24"/>
               </w:rPr>
-              <w:t>DeliverYApp</w:t>
-            </w:r>
-            <w:proofErr w:type="spellEnd"/>
-            <w:r>
-              <w:rPr>
-                <w:sz w:val="24"/>
-              </w:rPr>
-              <w:t xml:space="preserve"> se </w:t>
-            </w:r>
-            <w:r>
-              <w:rPr>
-                <w:sz w:val="24"/>
-              </w:rPr>
-              <w:t xml:space="preserve">registra, en caso de que este registrado se </w:t>
-            </w:r>
-            <w:proofErr w:type="spellStart"/>
-            <w:r>
-              <w:rPr>
-                <w:sz w:val="24"/>
-              </w:rPr>
-              <w:t>loguea</w:t>
-            </w:r>
-            <w:proofErr w:type="spellEnd"/>
+              <w:t>registra, en caso de que este registrado se loguea</w:t>
+            </w:r>
             <w:r>
               <w:rPr>
                 <w:sz w:val="24"/>
@@ -17002,21 +16644,7 @@
               <w:rPr>
                 <w:sz w:val="24"/>
               </w:rPr>
-              <w:t xml:space="preserve"> </w:t>
-            </w:r>
-            <w:proofErr w:type="spellStart"/>
-            <w:r>
-              <w:rPr>
-                <w:sz w:val="24"/>
-              </w:rPr>
-              <w:t>DeliveYApp</w:t>
-            </w:r>
-            <w:proofErr w:type="spellEnd"/>
-            <w:r>
-              <w:rPr>
-                <w:sz w:val="24"/>
-              </w:rPr>
-              <w:t xml:space="preserve">  Enviado “</w:t>
+              <w:t xml:space="preserve"> DeliveYApp  Enviado “</w:t>
             </w:r>
           </w:p>
           <w:p>
@@ -17723,21 +17351,7 @@
               <w:rPr>
                 <w:sz w:val="24"/>
               </w:rPr>
-              <w:t xml:space="preserve">El administrador se </w:t>
-            </w:r>
-            <w:proofErr w:type="spellStart"/>
-            <w:r>
-              <w:rPr>
-                <w:sz w:val="24"/>
-              </w:rPr>
-              <w:t>loguea</w:t>
-            </w:r>
-            <w:proofErr w:type="spellEnd"/>
-            <w:r>
-              <w:rPr>
-                <w:sz w:val="24"/>
-              </w:rPr>
-              <w:t xml:space="preserve"> al sistema.</w:t>
+              <w:t>El administrador se loguea al sistema.</w:t>
             </w:r>
           </w:p>
           <w:p>
@@ -17895,7 +17509,6 @@
                 <w:szCs w:val="24"/>
               </w:rPr>
             </w:pPr>
-            <w:proofErr w:type="spellStart"/>
             <w:r>
               <w:rPr>
                 <w:rFonts w:ascii="Times New Roman" w:hAnsi="Times New Roman"/>
@@ -17905,7 +17518,6 @@
               </w:rPr>
               <w:t>Poscondición</w:t>
             </w:r>
-            <w:proofErr w:type="spellEnd"/>
             <w:r>
               <w:rPr>
                 <w:rFonts w:ascii="Times New Roman" w:hAnsi="Times New Roman"/>
@@ -18337,25 +17949,7 @@
                 <w:sz w:val="24"/>
                 <w:szCs w:val="24"/>
               </w:rPr>
-              <w:t xml:space="preserve">El usuario se </w:t>
-            </w:r>
-            <w:proofErr w:type="spellStart"/>
-            <w:r>
-              <w:rPr>
-                <w:rFonts w:ascii="Times New Roman" w:hAnsi="Times New Roman"/>
-                <w:sz w:val="24"/>
-                <w:szCs w:val="24"/>
-              </w:rPr>
-              <w:t>loguea</w:t>
-            </w:r>
-            <w:proofErr w:type="spellEnd"/>
-            <w:r>
-              <w:rPr>
-                <w:rFonts w:ascii="Times New Roman" w:hAnsi="Times New Roman"/>
-                <w:sz w:val="24"/>
-                <w:szCs w:val="24"/>
-              </w:rPr>
-              <w:t xml:space="preserve"> al sistema</w:t>
+              <w:t>El usuario se loguea al sistema</w:t>
             </w:r>
             <w:r>
               <w:rPr>
@@ -19145,31 +18739,7 @@
         <w:jc w:val="both"/>
       </w:pPr>
       <w:r>
-        <w:t xml:space="preserve">Se ha evaluado la opción de escoger el lenguaje de programación de Ruby </w:t>
-      </w:r>
-      <w:proofErr w:type="spellStart"/>
-      <w:r>
-        <w:t>on</w:t>
-      </w:r>
-      <w:proofErr w:type="spellEnd"/>
-      <w:r>
-        <w:t xml:space="preserve"> </w:t>
-      </w:r>
-      <w:proofErr w:type="spellStart"/>
-      <w:r>
-        <w:t>Rails</w:t>
-      </w:r>
-      <w:proofErr w:type="spellEnd"/>
-      <w:r>
-        <w:t xml:space="preserve"> (</w:t>
-      </w:r>
-      <w:proofErr w:type="spellStart"/>
-      <w:r>
-        <w:t>RoR</w:t>
-      </w:r>
-      <w:proofErr w:type="spellEnd"/>
-      <w:r>
-        <w:t xml:space="preserve">) por el hecho de que la mayoría de los integrantes del grupo poseen un conocimiento básico, dispuestos en aprender e innovar y además porque ofrece una inmensa librerías (gemas) que nos facilitara muchas cosas en el momento de desarrollar el sistema. </w:t>
+        <w:t xml:space="preserve">Se ha evaluado la opción de escoger el lenguaje de programación de Ruby on Rails (RoR) por el hecho de que la mayoría de los integrantes del grupo poseen un conocimiento básico, dispuestos en aprender e innovar y además porque ofrece una inmensa librerías (gemas) que nos facilitara muchas cosas en el momento de desarrollar el sistema. </w:t>
       </w:r>
     </w:p>
     <w:p>
@@ -19259,18 +18829,10 @@
         <w:t xml:space="preserve">el sistema </w:t>
       </w:r>
       <w:r>
-        <w:t>de “</w:t>
-      </w:r>
-      <w:proofErr w:type="spellStart"/>
-      <w:r>
-        <w:t>D</w:t>
-      </w:r>
-      <w:r>
-        <w:t>elivery</w:t>
-      </w:r>
-      <w:proofErr w:type="spellEnd"/>
-      <w:r>
-        <w:t xml:space="preserve">”  a </w:t>
+        <w:t>de “D</w:t>
+      </w:r>
+      <w:r>
+        <w:t xml:space="preserve">elivery”  a </w:t>
       </w:r>
       <w:r>
         <w:t xml:space="preserve">desarrollar </w:t>
@@ -20117,7 +19679,7 @@
                     <pic:cNvPicPr/>
                   </pic:nvPicPr>
                   <pic:blipFill>
-                    <a:blip r:embed="rId11">
+                    <a:blip r:embed="rId10">
                       <a:extLst>
                         <a:ext uri="{28A0092B-C50C-407E-A947-70E740481C1C}">
                           <a14:useLocalDpi xmlns:a14="http://schemas.microsoft.com/office/drawing/2010/main" val="0"/>
@@ -20191,7 +19753,7 @@
                     <pic:cNvPicPr/>
                   </pic:nvPicPr>
                   <pic:blipFill>
-                    <a:blip r:embed="rId12"/>
+                    <a:blip r:embed="rId11"/>
                     <a:stretch>
                       <a:fillRect/>
                     </a:stretch>
@@ -20995,10 +20557,14 @@
           <w:szCs w:val="22"/>
           <w:lang w:eastAsia="en-US"/>
         </w:rPr>
-        <w:t xml:space="preserve">El Modelo Constructivo de Costos (COCOMO, por su acrónimo del inglés </w:t>
-      </w:r>
-      <w:proofErr w:type="spellStart"/>
-      <w:r>
+        <w:t>El Modelo Constructivo de Costos (COCOMO, por su acrónimo del inglés COnstructive COst MOdel)</w:t>
+      </w:r>
+    </w:p>
+    <w:p>
+      <w:pPr>
+        <w:pStyle w:val="NormalWeb"/>
+        <w:spacing w:before="0" w:beforeAutospacing="0" w:after="0" w:afterAutospacing="0"/>
+        <w:jc w:val="both"/>
         <w:rPr>
           <w:rFonts w:asciiTheme="minorHAnsi" w:eastAsiaTheme="minorHAnsi" w:hAnsiTheme="minorHAnsi" w:cs="Arial"/>
           <w:color w:val="000000" w:themeColor="text1"/>
@@ -21006,9 +20572,7 @@
           <w:szCs w:val="22"/>
           <w:lang w:eastAsia="en-US"/>
         </w:rPr>
-        <w:t>COnstructive</w:t>
-      </w:r>
-      <w:proofErr w:type="spellEnd"/>
+      </w:pPr>
       <w:r>
         <w:rPr>
           <w:rFonts w:asciiTheme="minorHAnsi" w:eastAsiaTheme="minorHAnsi" w:hAnsiTheme="minorHAnsi" w:cs="Arial"/>
@@ -21017,9 +20581,8 @@
           <w:szCs w:val="22"/>
           <w:lang w:eastAsia="en-US"/>
         </w:rPr>
-        <w:t xml:space="preserve"> </w:t>
-      </w:r>
-      <w:proofErr w:type="spellStart"/>
+        <w:t xml:space="preserve">COCOMO ll es un modelo (algoritmo) que permite estimar el coste, esfuerzo y tiempo </w:t>
+      </w:r>
       <w:r>
         <w:rPr>
           <w:rFonts w:asciiTheme="minorHAnsi" w:eastAsiaTheme="minorHAnsi" w:hAnsiTheme="minorHAnsi" w:cs="Arial"/>
@@ -21028,10 +20591,15 @@
           <w:szCs w:val="22"/>
           <w:lang w:eastAsia="en-US"/>
         </w:rPr>
-        <w:t>COst</w:t>
-      </w:r>
-      <w:proofErr w:type="spellEnd"/>
-      <w:r>
+        <w:br/>
+        <w:t>cuando se planifica una nueva actividad de desarrollo software.</w:t>
+      </w:r>
+    </w:p>
+    <w:p>
+      <w:pPr>
+        <w:pStyle w:val="NormalWeb"/>
+        <w:spacing w:before="0" w:beforeAutospacing="0" w:after="0" w:afterAutospacing="0"/>
+        <w:jc w:val="both"/>
         <w:rPr>
           <w:rFonts w:asciiTheme="minorHAnsi" w:eastAsiaTheme="minorHAnsi" w:hAnsiTheme="minorHAnsi" w:cs="Arial"/>
           <w:color w:val="000000" w:themeColor="text1"/>
@@ -21039,9 +20607,7 @@
           <w:szCs w:val="22"/>
           <w:lang w:eastAsia="en-US"/>
         </w:rPr>
-        <w:t xml:space="preserve"> </w:t>
-      </w:r>
-      <w:proofErr w:type="spellStart"/>
+      </w:pPr>
       <w:r>
         <w:rPr>
           <w:rFonts w:asciiTheme="minorHAnsi" w:eastAsiaTheme="minorHAnsi" w:hAnsiTheme="minorHAnsi" w:cs="Arial"/>
@@ -21050,9 +20616,8 @@
           <w:szCs w:val="22"/>
           <w:lang w:eastAsia="en-US"/>
         </w:rPr>
-        <w:t>MOdel</w:t>
-      </w:r>
-      <w:proofErr w:type="spellEnd"/>
+        <w:t>El CocoMo surgió para medir y calcular el coste y el tiempo de un determinado proyecto basándose fundamentalmente en las líneas de código y algunas constantes.</w:t>
+      </w:r>
       <w:r>
         <w:rPr>
           <w:rFonts w:asciiTheme="minorHAnsi" w:eastAsiaTheme="minorHAnsi" w:hAnsiTheme="minorHAnsi" w:cs="Arial"/>
@@ -21061,97 +20626,6 @@
           <w:szCs w:val="22"/>
           <w:lang w:eastAsia="en-US"/>
         </w:rPr>
-        <w:t>)</w:t>
-      </w:r>
-    </w:p>
-    <w:p>
-      <w:pPr>
-        <w:pStyle w:val="NormalWeb"/>
-        <w:spacing w:before="0" w:beforeAutospacing="0" w:after="0" w:afterAutospacing="0"/>
-        <w:jc w:val="both"/>
-        <w:rPr>
-          <w:rFonts w:asciiTheme="minorHAnsi" w:eastAsiaTheme="minorHAnsi" w:hAnsiTheme="minorHAnsi" w:cs="Arial"/>
-          <w:color w:val="000000" w:themeColor="text1"/>
-          <w:sz w:val="22"/>
-          <w:szCs w:val="22"/>
-          <w:lang w:eastAsia="en-US"/>
-        </w:rPr>
-      </w:pPr>
-      <w:r>
-        <w:rPr>
-          <w:rFonts w:asciiTheme="minorHAnsi" w:eastAsiaTheme="minorHAnsi" w:hAnsiTheme="minorHAnsi" w:cs="Arial"/>
-          <w:color w:val="000000" w:themeColor="text1"/>
-          <w:sz w:val="22"/>
-          <w:szCs w:val="22"/>
-          <w:lang w:eastAsia="en-US"/>
-        </w:rPr>
-        <w:t xml:space="preserve">COCOMO ll es un modelo (algoritmo) que permite estimar el coste, esfuerzo y tiempo </w:t>
-      </w:r>
-      <w:r>
-        <w:rPr>
-          <w:rFonts w:asciiTheme="minorHAnsi" w:eastAsiaTheme="minorHAnsi" w:hAnsiTheme="minorHAnsi" w:cs="Arial"/>
-          <w:color w:val="000000" w:themeColor="text1"/>
-          <w:sz w:val="22"/>
-          <w:szCs w:val="22"/>
-          <w:lang w:eastAsia="en-US"/>
-        </w:rPr>
-        <w:br/>
-        <w:t>cuando se planifica una nueva actividad de desarrollo software.</w:t>
-      </w:r>
-    </w:p>
-    <w:p>
-      <w:pPr>
-        <w:pStyle w:val="NormalWeb"/>
-        <w:spacing w:before="0" w:beforeAutospacing="0" w:after="0" w:afterAutospacing="0"/>
-        <w:jc w:val="both"/>
-        <w:rPr>
-          <w:rFonts w:asciiTheme="minorHAnsi" w:eastAsiaTheme="minorHAnsi" w:hAnsiTheme="minorHAnsi" w:cs="Arial"/>
-          <w:color w:val="000000" w:themeColor="text1"/>
-          <w:sz w:val="22"/>
-          <w:szCs w:val="22"/>
-          <w:lang w:eastAsia="en-US"/>
-        </w:rPr>
-      </w:pPr>
-      <w:r>
-        <w:rPr>
-          <w:rFonts w:asciiTheme="minorHAnsi" w:eastAsiaTheme="minorHAnsi" w:hAnsiTheme="minorHAnsi" w:cs="Arial"/>
-          <w:color w:val="000000" w:themeColor="text1"/>
-          <w:sz w:val="22"/>
-          <w:szCs w:val="22"/>
-          <w:lang w:eastAsia="en-US"/>
-        </w:rPr>
-        <w:t xml:space="preserve">El </w:t>
-      </w:r>
-      <w:proofErr w:type="spellStart"/>
-      <w:r>
-        <w:rPr>
-          <w:rFonts w:asciiTheme="minorHAnsi" w:eastAsiaTheme="minorHAnsi" w:hAnsiTheme="minorHAnsi" w:cs="Arial"/>
-          <w:color w:val="000000" w:themeColor="text1"/>
-          <w:sz w:val="22"/>
-          <w:szCs w:val="22"/>
-          <w:lang w:eastAsia="en-US"/>
-        </w:rPr>
-        <w:t>CocoMo</w:t>
-      </w:r>
-      <w:proofErr w:type="spellEnd"/>
-      <w:r>
-        <w:rPr>
-          <w:rFonts w:asciiTheme="minorHAnsi" w:eastAsiaTheme="minorHAnsi" w:hAnsiTheme="minorHAnsi" w:cs="Arial"/>
-          <w:color w:val="000000" w:themeColor="text1"/>
-          <w:sz w:val="22"/>
-          <w:szCs w:val="22"/>
-          <w:lang w:eastAsia="en-US"/>
-        </w:rPr>
-        <w:t xml:space="preserve"> surgió para medir y calcular el coste y el tiempo de un determinado proyecto basándose fundamentalmente en las líneas de código y algunas constantes.</w:t>
-      </w:r>
-      <w:r>
-        <w:rPr>
-          <w:rFonts w:asciiTheme="minorHAnsi" w:eastAsiaTheme="minorHAnsi" w:hAnsiTheme="minorHAnsi" w:cs="Arial"/>
-          <w:color w:val="000000" w:themeColor="text1"/>
-          <w:sz w:val="22"/>
-          <w:szCs w:val="22"/>
-          <w:lang w:eastAsia="en-US"/>
-        </w:rPr>
         <w:t xml:space="preserve"> </w:t>
       </w:r>
     </w:p>
@@ -21191,55 +20665,7 @@
           <w:rFonts w:cs="Arial"/>
           <w:color w:val="000000" w:themeColor="text1"/>
         </w:rPr>
-        <w:t xml:space="preserve">EI primer modelo </w:t>
-      </w:r>
-      <w:proofErr w:type="spellStart"/>
-      <w:r>
-        <w:rPr>
-          <w:rFonts w:cs="Arial"/>
-          <w:color w:val="000000" w:themeColor="text1"/>
-        </w:rPr>
-        <w:t>CocoMo</w:t>
-      </w:r>
-      <w:proofErr w:type="spellEnd"/>
-      <w:r>
-        <w:rPr>
-          <w:rFonts w:cs="Arial"/>
-          <w:color w:val="000000" w:themeColor="text1"/>
-        </w:rPr>
-        <w:t xml:space="preserve"> se publicó en 1981 por Barry </w:t>
-      </w:r>
-      <w:proofErr w:type="spellStart"/>
-      <w:r>
-        <w:rPr>
-          <w:rFonts w:cs="Arial"/>
-          <w:color w:val="000000" w:themeColor="text1"/>
-        </w:rPr>
-        <w:t>Boehm</w:t>
-      </w:r>
-      <w:proofErr w:type="spellEnd"/>
-      <w:r>
-        <w:rPr>
-          <w:rFonts w:cs="Arial"/>
-          <w:color w:val="000000" w:themeColor="text1"/>
-        </w:rPr>
-        <w:t xml:space="preserve">. En los 15 años siguientes las técnicas de desarrollo de software cambiaron drásticamente. A raíz de esto surgió el </w:t>
-      </w:r>
-      <w:proofErr w:type="spellStart"/>
-      <w:r>
-        <w:rPr>
-          <w:rFonts w:cs="Arial"/>
-          <w:color w:val="000000" w:themeColor="text1"/>
-        </w:rPr>
-        <w:t>CocoMo</w:t>
-      </w:r>
-      <w:proofErr w:type="spellEnd"/>
-      <w:r>
-        <w:rPr>
-          <w:rFonts w:cs="Arial"/>
-          <w:color w:val="000000" w:themeColor="text1"/>
-        </w:rPr>
-        <w:t xml:space="preserve"> II, publicado por primera vez en 1997.</w:t>
+        <w:t>EI primer modelo CocoMo se publicó en 1981 por Barry Boehm. En los 15 años siguientes las técnicas de desarrollo de software cambiaron drásticamente. A raíz de esto surgió el CocoMo II, publicado por primera vez en 1997.</w:t>
       </w:r>
     </w:p>
     <w:p>
@@ -21320,6 +20746,92 @@
         </w:rPr>
         <w:t xml:space="preserve">Representa el más extenso modelo empírico para la estimación de </w:t>
       </w:r>
+      <w:hyperlink r:id="rId12" w:tooltip="Software" w:history="1">
+        <w:r>
+          <w:rPr>
+            <w:rStyle w:val="Hipervnculo"/>
+            <w:rFonts w:cs="Arial"/>
+            <w:color w:val="000000" w:themeColor="text1"/>
+            <w:u w:val="none"/>
+          </w:rPr>
+          <w:t>software</w:t>
+        </w:r>
+      </w:hyperlink>
+      <w:r>
+        <w:rPr>
+          <w:rFonts w:cs="Arial"/>
+          <w:color w:val="000000" w:themeColor="text1"/>
+        </w:rPr>
+        <w:t xml:space="preserve">. </w:t>
+      </w:r>
+    </w:p>
+    <w:p>
+      <w:pPr>
+        <w:numPr>
+          <w:ilvl w:val="0"/>
+          <w:numId w:val="16"/>
+        </w:numPr>
+        <w:spacing w:line="240" w:lineRule="auto"/>
+        <w:jc w:val="both"/>
+        <w:rPr>
+          <w:rFonts w:cs="Arial"/>
+          <w:color w:val="000000" w:themeColor="text1"/>
+        </w:rPr>
+      </w:pPr>
+      <w:r>
+        <w:rPr>
+          <w:rFonts w:cs="Arial"/>
+          <w:color w:val="000000" w:themeColor="text1"/>
+        </w:rPr>
+        <w:t xml:space="preserve">Existen herramientas automáticas que estiman costos basados en COCOMO como ser: Costar, COCOMO 81. </w:t>
+      </w:r>
+    </w:p>
+    <w:p>
+      <w:pPr>
+        <w:pStyle w:val="NormalWeb"/>
+        <w:jc w:val="center"/>
+        <w:outlineLvl w:val="2"/>
+        <w:rPr>
+          <w:rFonts w:eastAsiaTheme="minorHAnsi"/>
+          <w:b/>
+          <w:color w:val="000000" w:themeColor="text1"/>
+          <w:szCs w:val="28"/>
+          <w:lang w:eastAsia="en-US"/>
+        </w:rPr>
+      </w:pPr>
+      <w:bookmarkStart w:id="31" w:name="_Toc453203862"/>
+      <w:r>
+        <w:rPr>
+          <w:rFonts w:eastAsiaTheme="minorHAnsi"/>
+          <w:b/>
+          <w:color w:val="000000" w:themeColor="text1"/>
+          <w:szCs w:val="28"/>
+          <w:lang w:eastAsia="en-US"/>
+        </w:rPr>
+        <w:t>Objetivos para la construcción de COCOMO II</w:t>
+      </w:r>
+      <w:bookmarkEnd w:id="31"/>
+    </w:p>
+    <w:p>
+      <w:pPr>
+        <w:numPr>
+          <w:ilvl w:val="0"/>
+          <w:numId w:val="16"/>
+        </w:numPr>
+        <w:spacing w:before="100" w:beforeAutospacing="1" w:after="100" w:afterAutospacing="1" w:line="360" w:lineRule="auto"/>
+        <w:jc w:val="both"/>
+        <w:rPr>
+          <w:rFonts w:cs="Arial"/>
+          <w:color w:val="000000" w:themeColor="text1"/>
+        </w:rPr>
+      </w:pPr>
+      <w:r>
+        <w:rPr>
+          <w:rFonts w:cs="Arial"/>
+          <w:color w:val="000000" w:themeColor="text1"/>
+        </w:rPr>
+        <w:t xml:space="preserve">Desarrollar un modelo de estimación de costo y cronograma de proyectos de </w:t>
+      </w:r>
       <w:hyperlink r:id="rId13" w:tooltip="Software" w:history="1">
         <w:r>
           <w:rPr>
@@ -21336,55 +20848,8 @@
           <w:rFonts w:cs="Arial"/>
           <w:color w:val="000000" w:themeColor="text1"/>
         </w:rPr>
-        <w:t xml:space="preserve">. </w:t>
-      </w:r>
-    </w:p>
-    <w:p>
-      <w:pPr>
-        <w:numPr>
-          <w:ilvl w:val="0"/>
-          <w:numId w:val="16"/>
-        </w:numPr>
-        <w:spacing w:line="240" w:lineRule="auto"/>
-        <w:jc w:val="both"/>
-        <w:rPr>
-          <w:rFonts w:cs="Arial"/>
-          <w:color w:val="000000" w:themeColor="text1"/>
-        </w:rPr>
-      </w:pPr>
-      <w:r>
-        <w:rPr>
-          <w:rFonts w:cs="Arial"/>
-          <w:color w:val="000000" w:themeColor="text1"/>
-        </w:rPr>
-        <w:t xml:space="preserve">Existen herramientas automáticas que estiman costos basados en COCOMO como ser: Costar, COCOMO 81. </w:t>
-      </w:r>
-    </w:p>
-    <w:p>
-      <w:pPr>
-        <w:pStyle w:val="NormalWeb"/>
-        <w:jc w:val="center"/>
-        <w:outlineLvl w:val="2"/>
-        <w:rPr>
-          <w:rFonts w:eastAsiaTheme="minorHAnsi"/>
-          <w:b/>
-          <w:color w:val="000000" w:themeColor="text1"/>
-          <w:szCs w:val="28"/>
-          <w:lang w:eastAsia="en-US"/>
-        </w:rPr>
-      </w:pPr>
-      <w:bookmarkStart w:id="31" w:name="_Toc453203862"/>
-      <w:r>
-        <w:rPr>
-          <w:rFonts w:eastAsiaTheme="minorHAnsi"/>
-          <w:b/>
-          <w:color w:val="000000" w:themeColor="text1"/>
-          <w:szCs w:val="28"/>
-          <w:lang w:eastAsia="en-US"/>
-        </w:rPr>
-        <w:t>Objetivos para la construcción de COCOMO II</w:t>
-      </w:r>
-      <w:bookmarkEnd w:id="31"/>
+        <w:t xml:space="preserve"> que se adaptara tanto a las prácticas de desarrollo de la década del 90 como a las futuras. </w:t>
+      </w:r>
     </w:p>
     <w:p>
       <w:pPr>
@@ -21404,48 +20869,9 @@
           <w:rFonts w:cs="Arial"/>
           <w:color w:val="000000" w:themeColor="text1"/>
         </w:rPr>
-        <w:t xml:space="preserve">Desarrollar un modelo de estimación de costo y cronograma de proyectos de </w:t>
-      </w:r>
-      <w:hyperlink r:id="rId14" w:tooltip="Software" w:history="1">
-        <w:r>
-          <w:rPr>
-            <w:rStyle w:val="Hipervnculo"/>
-            <w:rFonts w:cs="Arial"/>
-            <w:color w:val="000000" w:themeColor="text1"/>
-            <w:u w:val="none"/>
-          </w:rPr>
-          <w:t>software</w:t>
-        </w:r>
-      </w:hyperlink>
-      <w:r>
-        <w:rPr>
-          <w:rFonts w:cs="Arial"/>
-          <w:color w:val="000000" w:themeColor="text1"/>
-        </w:rPr>
-        <w:t xml:space="preserve"> que se adaptara tanto a las prácticas de desarrollo de la década del 90 como a las futuras. </w:t>
-      </w:r>
-    </w:p>
-    <w:p>
-      <w:pPr>
-        <w:numPr>
-          <w:ilvl w:val="0"/>
-          <w:numId w:val="16"/>
-        </w:numPr>
-        <w:spacing w:before="100" w:beforeAutospacing="1" w:after="100" w:afterAutospacing="1" w:line="360" w:lineRule="auto"/>
-        <w:jc w:val="both"/>
-        <w:rPr>
-          <w:rFonts w:cs="Arial"/>
-          <w:color w:val="000000" w:themeColor="text1"/>
-        </w:rPr>
-      </w:pPr>
-      <w:r>
-        <w:rPr>
-          <w:rFonts w:cs="Arial"/>
-          <w:color w:val="000000" w:themeColor="text1"/>
-        </w:rPr>
         <w:t xml:space="preserve">Construir una </w:t>
       </w:r>
-      <w:hyperlink r:id="rId15" w:tooltip="Base de datos" w:history="1">
+      <w:hyperlink r:id="rId14" w:tooltip="Base de datos" w:history="1">
         <w:r>
           <w:rPr>
             <w:rStyle w:val="Hipervnculo"/>
@@ -21484,7 +20910,7 @@
         </w:rPr>
         <w:t xml:space="preserve">Implementar una herramienta de </w:t>
       </w:r>
-      <w:hyperlink r:id="rId16" w:tooltip="Software" w:history="1">
+      <w:hyperlink r:id="rId15" w:tooltip="Software" w:history="1">
         <w:r>
           <w:rPr>
             <w:rStyle w:val="Hipervnculo"/>
@@ -21638,10 +21064,14 @@
           <w:szCs w:val="22"/>
           <w:lang w:eastAsia="en-US"/>
         </w:rPr>
-        <w:t>E=</w:t>
-      </w:r>
-      <w:proofErr w:type="gramStart"/>
-      <w:r>
+        <w:t>E=a(KI)° · m(X) donde:</w:t>
+      </w:r>
+    </w:p>
+    <w:p>
+      <w:pPr>
+        <w:pStyle w:val="NormalWeb"/>
+        <w:spacing w:before="0" w:beforeAutospacing="0" w:after="0" w:afterAutospacing="0"/>
+        <w:jc w:val="both"/>
         <w:rPr>
           <w:rFonts w:asciiTheme="minorHAnsi" w:eastAsiaTheme="minorHAnsi" w:hAnsiTheme="minorHAnsi" w:cs="Arial"/>
           <w:color w:val="000000" w:themeColor="text1"/>
@@ -21649,9 +21079,7 @@
           <w:szCs w:val="22"/>
           <w:lang w:eastAsia="en-US"/>
         </w:rPr>
-        <w:t>a(</w:t>
-      </w:r>
-      <w:proofErr w:type="gramEnd"/>
+      </w:pPr>
       <w:r>
         <w:rPr>
           <w:rFonts w:asciiTheme="minorHAnsi" w:eastAsiaTheme="minorHAnsi" w:hAnsiTheme="minorHAnsi" w:cs="Arial"/>
@@ -21660,7 +21088,7 @@
           <w:szCs w:val="22"/>
           <w:lang w:eastAsia="en-US"/>
         </w:rPr>
-        <w:t>KI)° · m(X) donde:</w:t>
+        <w:t xml:space="preserve">"E" es Salario/mes (Media). </w:t>
       </w:r>
     </w:p>
     <w:p>
@@ -21684,44 +21112,8 @@
           <w:szCs w:val="22"/>
           <w:lang w:eastAsia="en-US"/>
         </w:rPr>
-        <w:t xml:space="preserve">"E" es Salario/mes (Media). </w:t>
-      </w:r>
-    </w:p>
-    <w:p>
-      <w:pPr>
-        <w:pStyle w:val="NormalWeb"/>
-        <w:spacing w:before="0" w:beforeAutospacing="0" w:after="0" w:afterAutospacing="0"/>
-        <w:jc w:val="both"/>
-        <w:rPr>
-          <w:rFonts w:asciiTheme="minorHAnsi" w:eastAsiaTheme="minorHAnsi" w:hAnsiTheme="minorHAnsi" w:cs="Arial"/>
-          <w:color w:val="000000" w:themeColor="text1"/>
-          <w:sz w:val="22"/>
-          <w:szCs w:val="22"/>
-          <w:lang w:eastAsia="en-US"/>
-        </w:rPr>
-      </w:pPr>
-      <w:r>
-        <w:rPr>
-          <w:rFonts w:asciiTheme="minorHAnsi" w:eastAsiaTheme="minorHAnsi" w:hAnsiTheme="minorHAnsi" w:cs="Arial"/>
-          <w:color w:val="000000" w:themeColor="text1"/>
-          <w:sz w:val="22"/>
-          <w:szCs w:val="22"/>
-          <w:lang w:eastAsia="en-US"/>
-        </w:rPr>
-        <w:t xml:space="preserve">"a" y "b" son constantes según el modo (Orgánico, </w:t>
-      </w:r>
-      <w:proofErr w:type="spellStart"/>
-      <w:r>
-        <w:rPr>
-          <w:rFonts w:asciiTheme="minorHAnsi" w:eastAsiaTheme="minorHAnsi" w:hAnsiTheme="minorHAnsi" w:cs="Arial"/>
-          <w:color w:val="000000" w:themeColor="text1"/>
-          <w:sz w:val="22"/>
-          <w:szCs w:val="22"/>
-          <w:lang w:eastAsia="en-US"/>
-        </w:rPr>
-        <w:t>Semi</w:t>
-      </w:r>
-      <w:proofErr w:type="spellEnd"/>
+        <w:t>"a" y "b" son constantes según el modo (Orgánico, Semi</w:t>
+      </w:r>
       <w:r>
         <w:rPr>
           <w:rFonts w:asciiTheme="minorHAnsi" w:eastAsiaTheme="minorHAnsi" w:hAnsiTheme="minorHAnsi" w:cs="Arial"/>
@@ -21849,7 +21241,7 @@
         </w:rPr>
         <w:t xml:space="preserve">Modelo de composición de aplicación. Utilizado durante las primeras etapas de la </w:t>
       </w:r>
-      <w:hyperlink r:id="rId17" w:tooltip="Ingeniería de software" w:history="1">
+      <w:hyperlink r:id="rId16" w:tooltip="Ingeniería de software" w:history="1">
         <w:r>
           <w:rPr>
             <w:rStyle w:val="Hipervnculo"/>
@@ -22086,19 +21478,11 @@
           <w:rFonts w:ascii="Arial" w:hAnsi="Arial" w:cs="Arial"/>
         </w:rPr>
       </w:pPr>
-      <w:proofErr w:type="spellStart"/>
       <w:r>
         <w:rPr>
           <w:rFonts w:cs="Arial"/>
         </w:rPr>
-        <w:t>Cocomo</w:t>
-      </w:r>
-      <w:proofErr w:type="spellEnd"/>
-      <w:r>
-        <w:rPr>
-          <w:rFonts w:cs="Arial"/>
-        </w:rPr>
-        <w:t xml:space="preserve"> 2 es una buena opción para proyectos medianos/grandes aunque para su realización es necesario conocer cuál va a ser el equipo de desarrolladores, el equipo Informático, el entorno etc</w:t>
+        <w:t>Cocomo 2 es una buena opción para proyectos medianos/grandes aunque para su realización es necesario conocer cuál va a ser el equipo de desarrolladores, el equipo Informático, el entorno etc</w:t>
       </w:r>
       <w:r>
         <w:rPr>
@@ -22719,21 +22103,7 @@
         <w:rPr>
           <w:rFonts w:asciiTheme="minorHAnsi" w:hAnsiTheme="minorHAnsi" w:cstheme="minorHAnsi"/>
         </w:rPr>
-        <w:t xml:space="preserve">El alcance de este documento es fijar un plan de políticas a seguir por parte de los encargados del proyecto, para tener en cuenta ante la aparición de un problema. El proyecto </w:t>
-      </w:r>
-      <w:proofErr w:type="spellStart"/>
-      <w:r>
-        <w:rPr>
-          <w:rFonts w:asciiTheme="minorHAnsi" w:hAnsiTheme="minorHAnsi" w:cstheme="minorHAnsi"/>
-        </w:rPr>
-        <w:t>DeliverYapp</w:t>
-      </w:r>
-      <w:proofErr w:type="spellEnd"/>
-      <w:r>
-        <w:rPr>
-          <w:rFonts w:asciiTheme="minorHAnsi" w:hAnsiTheme="minorHAnsi" w:cstheme="minorHAnsi"/>
-        </w:rPr>
-        <w:t xml:space="preserve"> establece un plan para administrar los productos de trabajo del proyecto, incluyendo tanto los entregables de software como la documentación del proyecto.</w:t>
+        <w:t>El alcance de este documento es fijar un plan de políticas a seguir por parte de los encargados del proyecto, para tener en cuenta ante la aparición de un problema. El proyecto DeliverYapp establece un plan para administrar los productos de trabajo del proyecto, incluyendo tanto los entregables de software como la documentación del proyecto.</w:t>
       </w:r>
     </w:p>
     <w:p>
@@ -23243,7 +22613,7 @@
               </w:rPr>
               <w:t>Las </w:t>
             </w:r>
-            <w:hyperlink r:id="rId18" w:history="1">
+            <w:hyperlink r:id="rId17" w:history="1">
               <w:r>
                 <w:rPr>
                   <w:rFonts w:ascii="Times New Roman" w:hAnsi="Times New Roman"/>
@@ -23467,7 +22837,7 @@
               </w:rPr>
               <w:t>La organización se reestructura y una nueva </w:t>
             </w:r>
-            <w:hyperlink r:id="rId19" w:history="1">
+            <w:hyperlink r:id="rId18" w:history="1">
               <w:r>
                 <w:rPr>
                   <w:rFonts w:ascii="Times New Roman" w:hAnsi="Times New Roman"/>
@@ -23530,7 +22900,7 @@
               </w:rPr>
               <w:t>Las distintas </w:t>
             </w:r>
-            <w:hyperlink r:id="rId20" w:history="1">
+            <w:hyperlink r:id="rId19" w:history="1">
               <w:r>
                 <w:rPr>
                   <w:rFonts w:ascii="Times New Roman" w:hAnsi="Times New Roman"/>
@@ -23593,7 +22963,7 @@
               </w:rPr>
               <w:t>Cambios de requerimientos que precisan modificaciones en el </w:t>
             </w:r>
-            <w:hyperlink r:id="rId21" w:history="1">
+            <w:hyperlink r:id="rId20" w:history="1">
               <w:r>
                 <w:rPr>
                   <w:rFonts w:ascii="Times New Roman" w:hAnsi="Times New Roman"/>
@@ -23656,7 +23026,7 @@
               </w:rPr>
               <w:t>El tamaño del </w:t>
             </w:r>
-            <w:hyperlink r:id="rId22" w:history="1">
+            <w:hyperlink r:id="rId21" w:history="1">
               <w:r>
                 <w:rPr>
                   <w:rFonts w:ascii="Times New Roman" w:hAnsi="Times New Roman"/>
@@ -24375,7 +23745,7 @@
               </w:rPr>
               <w:t>Preparar un documento breve para la </w:t>
             </w:r>
-            <w:hyperlink r:id="rId23" w:history="1">
+            <w:hyperlink r:id="rId22" w:history="1">
               <w:r>
                 <w:rPr>
                   <w:rFonts w:ascii="Times New Roman" w:hAnsi="Times New Roman"/>
@@ -24391,7 +23761,7 @@
               </w:rPr>
               <w:t> de la </w:t>
             </w:r>
-            <w:hyperlink r:id="rId24" w:history="1">
+            <w:hyperlink r:id="rId23" w:history="1">
               <w:r>
                 <w:rPr>
                   <w:rFonts w:ascii="Times New Roman" w:hAnsi="Times New Roman"/>
@@ -24407,7 +23777,7 @@
               </w:rPr>
               <w:t> que </w:t>
             </w:r>
-            <w:hyperlink r:id="rId25" w:history="1">
+            <w:hyperlink r:id="rId24" w:history="1">
               <w:r>
                 <w:rPr>
                   <w:rFonts w:ascii="Times New Roman" w:hAnsi="Times New Roman"/>
@@ -24474,7 +23844,7 @@
               </w:rPr>
               <w:t>Organizar cursos de </w:t>
             </w:r>
-            <w:hyperlink r:id="rId26" w:history="1">
+            <w:hyperlink r:id="rId25" w:history="1">
               <w:r>
                 <w:rPr>
                   <w:rFonts w:ascii="Times New Roman" w:hAnsi="Times New Roman"/>
@@ -24541,7 +23911,7 @@
               </w:rPr>
               <w:t>reorganizar el equipo de tal forma que se solapen el trabajo y los miembros comprendan </w:t>
             </w:r>
-            <w:hyperlink r:id="rId27" w:history="1">
+            <w:hyperlink r:id="rId26" w:history="1">
               <w:r>
                 <w:rPr>
                   <w:rFonts w:ascii="Times New Roman" w:hAnsi="Times New Roman"/>
@@ -25497,15 +24867,7 @@
         <w:pStyle w:val="PSI-Normal"/>
       </w:pPr>
       <w:r>
-        <w:t xml:space="preserve">El ámbito de este documento es el proyecto </w:t>
-      </w:r>
-      <w:proofErr w:type="spellStart"/>
-      <w:r>
-        <w:t>DeliverYapp</w:t>
-      </w:r>
-      <w:proofErr w:type="spellEnd"/>
-      <w:r>
-        <w:t xml:space="preserve"> y establece un plan para administrar los productos de trabajo del proyecto, incluyendo tanto los entregables de software como la documentación del proyecto.</w:t>
+        <w:t>El ámbito de este documento es el proyecto DeliverYapp y establece un plan para administrar los productos de trabajo del proyecto, incluyendo tanto los entregables de software como la documentación del proyecto.</w:t>
       </w:r>
       <w:bookmarkStart w:id="51" w:name="_Toc449613413"/>
     </w:p>
@@ -25557,14 +24919,12 @@
         </w:numPr>
         <w:spacing w:before="0"/>
       </w:pPr>
-      <w:proofErr w:type="spellStart"/>
       <w:r>
         <w:rPr>
           <w:lang w:val="es-ES_tradnl"/>
         </w:rPr>
         <w:t>Defini</w:t>
       </w:r>
-      <w:proofErr w:type="spellEnd"/>
       <w:r>
         <w:t xml:space="preserve">r la </w:t>
       </w:r>
@@ -25701,21 +25061,8 @@
       <w:r>
         <w:t xml:space="preserve">ón se utilizará la herramienta </w:t>
       </w:r>
-      <w:proofErr w:type="spellStart"/>
-      <w:r>
-        <w:t>Github</w:t>
-      </w:r>
-      <w:proofErr w:type="spellEnd"/>
-      <w:r>
-        <w:t xml:space="preserve"> para el  control de versiones del proyecto. Esta gestión se hará mediante la herramienta </w:t>
-      </w:r>
-      <w:proofErr w:type="spellStart"/>
-      <w:r>
-        <w:t>Zenhub</w:t>
-      </w:r>
-      <w:proofErr w:type="spellEnd"/>
-      <w:r>
-        <w:t xml:space="preserve"> para los documentos y  Sublime para el código fuente.</w:t>
+      <w:r>
+        <w:t>Github para el  control de versiones del proyecto. Esta gestión se hará mediante la herramienta Zenhub para los documentos y  Sublime para el código fuente.</w:t>
       </w:r>
     </w:p>
     <w:p>
@@ -25913,7 +25260,6 @@
       <w:r>
         <w:t xml:space="preserve">El formato para esta nomenclatura es: </w:t>
       </w:r>
-      <w:proofErr w:type="spellStart"/>
       <w:r>
         <w:rPr>
           <w:b/>
@@ -25930,11 +25276,7 @@
         <w:t>v</w:t>
       </w:r>
       <w:r>
-        <w:t>Y.extensión</w:t>
-      </w:r>
-      <w:proofErr w:type="spellEnd"/>
-      <w:r>
-        <w:t>, donde:</w:t>
+        <w:t>Y.extensión, donde:</w:t>
       </w:r>
     </w:p>
     <w:p>
@@ -31352,23 +30694,7 @@
           <w:rFonts w:asciiTheme="minorHAnsi" w:hAnsiTheme="minorHAnsi" w:cstheme="minorHAnsi"/>
           <w:color w:val="000000" w:themeColor="text1"/>
         </w:rPr>
-        <w:t xml:space="preserve">Para el manejo de las versiones se utiliza </w:t>
-      </w:r>
-      <w:proofErr w:type="spellStart"/>
-      <w:r>
-        <w:rPr>
-          <w:rFonts w:asciiTheme="minorHAnsi" w:hAnsiTheme="minorHAnsi" w:cstheme="minorHAnsi"/>
-          <w:color w:val="000000" w:themeColor="text1"/>
-        </w:rPr>
-        <w:t>Git</w:t>
-      </w:r>
-      <w:proofErr w:type="spellEnd"/>
-      <w:r>
-        <w:rPr>
-          <w:rFonts w:asciiTheme="minorHAnsi" w:hAnsiTheme="minorHAnsi" w:cstheme="minorHAnsi"/>
-          <w:color w:val="000000" w:themeColor="text1"/>
-        </w:rPr>
-        <w:t>.</w:t>
+        <w:t>Para el manejo de las versiones se utiliza Git.</w:t>
       </w:r>
     </w:p>
     <w:p>
@@ -32924,7 +32250,6 @@
         </w:rPr>
       </w:pPr>
       <w:bookmarkStart w:id="91" w:name="_Toc453203901"/>
-      <w:proofErr w:type="spellStart"/>
       <w:r>
         <w:rPr>
           <w:rFonts w:ascii="Times New Roman" w:hAnsi="Times New Roman" w:cs="Times New Roman"/>
@@ -32932,17 +32257,7 @@
           <w:sz w:val="24"/>
           <w:szCs w:val="28"/>
         </w:rPr>
-        <w:t>Tester</w:t>
-      </w:r>
-      <w:proofErr w:type="spellEnd"/>
-      <w:r>
-        <w:rPr>
-          <w:rFonts w:ascii="Times New Roman" w:hAnsi="Times New Roman" w:cs="Times New Roman"/>
-          <w:color w:val="auto"/>
-          <w:sz w:val="24"/>
-          <w:szCs w:val="28"/>
-        </w:rPr>
-        <w:t>:</w:t>
+        <w:t>Tester:</w:t>
       </w:r>
       <w:bookmarkEnd w:id="91"/>
     </w:p>
@@ -32956,21 +32271,7 @@
         <w:rPr>
           <w:rFonts w:cs="Arial"/>
         </w:rPr>
-        <w:t xml:space="preserve">El objetivo principal del </w:t>
-      </w:r>
-      <w:proofErr w:type="spellStart"/>
-      <w:r>
-        <w:rPr>
-          <w:rFonts w:cs="Arial"/>
-        </w:rPr>
-        <w:t>tester</w:t>
-      </w:r>
-      <w:proofErr w:type="spellEnd"/>
-      <w:r>
-        <w:rPr>
-          <w:rFonts w:cs="Arial"/>
-        </w:rPr>
-        <w:t xml:space="preserve"> es el de diseñar test que en forma sistemática, pueda eliminar diferentes casos de errores. Realizando esto con la </w:t>
+        <w:t xml:space="preserve">El objetivo principal del tester es el de diseñar test que en forma sistemática, pueda eliminar diferentes casos de errores. Realizando esto con la </w:t>
       </w:r>
       <w:r>
         <w:rPr>
@@ -33398,50 +32699,20 @@
         </w:rPr>
         <w:t xml:space="preserve"> </w:t>
       </w:r>
-      <w:proofErr w:type="spellStart"/>
       <w:r>
         <w:rPr>
           <w:shd w:val="clear" w:color="auto" w:fill="FFFFFF"/>
         </w:rPr>
         <w:t>configuration</w:t>
       </w:r>
-      <w:proofErr w:type="spellEnd"/>
       <w:r>
         <w:rPr>
           <w:rFonts w:ascii="Arial" w:hAnsi="Arial" w:cs="Arial"/>
           <w:color w:val="222222"/>
           <w:shd w:val="clear" w:color="auto" w:fill="FFFFFF"/>
         </w:rPr>
-        <w:t xml:space="preserve"> </w:t>
-      </w:r>
-      <w:proofErr w:type="spellStart"/>
-      <w:r>
-        <w:rPr>
-          <w:rFonts w:ascii="Arial" w:hAnsi="Arial" w:cs="Arial"/>
-          <w:color w:val="222222"/>
-          <w:shd w:val="clear" w:color="auto" w:fill="FFFFFF"/>
-        </w:rPr>
-        <w:t>management</w:t>
-      </w:r>
-      <w:proofErr w:type="spellEnd"/>
-      <w:r>
-        <w:rPr>
-          <w:rFonts w:ascii="Arial" w:hAnsi="Arial" w:cs="Arial"/>
-          <w:color w:val="222222"/>
-          <w:shd w:val="clear" w:color="auto" w:fill="FFFFFF"/>
-        </w:rPr>
-        <w:t xml:space="preserve"> </w:t>
-      </w:r>
-      <w:proofErr w:type="spellStart"/>
-      <w:r>
-        <w:rPr>
-          <w:rFonts w:ascii="Arial" w:hAnsi="Arial" w:cs="Arial"/>
-          <w:color w:val="222222"/>
-          <w:shd w:val="clear" w:color="auto" w:fill="FFFFFF"/>
-        </w:rPr>
-        <w:t>database</w:t>
-      </w:r>
-      <w:proofErr w:type="spellEnd"/>
+        <w:t xml:space="preserve"> management database</w:t>
+      </w:r>
       <w:r>
         <w:rPr>
           <w:shd w:val="clear" w:color="auto" w:fill="FFFFFF"/>
@@ -33465,56 +32736,22 @@
         <w:rPr>
           <w:shd w:val="clear" w:color="auto" w:fill="FFFFFF"/>
         </w:rPr>
-        <w:t xml:space="preserve">Monitorizar y reportar los cambios no autorizados sobre los </w:t>
-      </w:r>
-      <w:proofErr w:type="spellStart"/>
+        <w:t xml:space="preserve">Monitorizar y reportar los cambios no autorizados sobre los CIs. </w:t>
+      </w:r>
       <w:r>
         <w:rPr>
           <w:shd w:val="clear" w:color="auto" w:fill="FFFFFF"/>
         </w:rPr>
-        <w:t>CIs</w:t>
-      </w:r>
-      <w:proofErr w:type="spellEnd"/>
-      <w:r>
-        <w:rPr>
-          <w:shd w:val="clear" w:color="auto" w:fill="FFFFFF"/>
-        </w:rPr>
-        <w:t xml:space="preserve">. </w:t>
-      </w:r>
-      <w:r>
-        <w:rPr>
-          <w:shd w:val="clear" w:color="auto" w:fill="FFFFFF"/>
-        </w:rPr>
         <w:t>(</w:t>
       </w:r>
-      <w:proofErr w:type="spellStart"/>
       <w:r>
         <w:rPr>
           <w:rFonts w:ascii="Arial" w:hAnsi="Arial" w:cs="Arial"/>
           <w:color w:val="222222"/>
           <w:shd w:val="clear" w:color="auto" w:fill="FFFFFF"/>
         </w:rPr>
-        <w:t>Configuration</w:t>
-      </w:r>
-      <w:proofErr w:type="spellEnd"/>
-      <w:r>
-        <w:rPr>
-          <w:rFonts w:ascii="Arial" w:hAnsi="Arial" w:cs="Arial"/>
-          <w:color w:val="222222"/>
-          <w:shd w:val="clear" w:color="auto" w:fill="FFFFFF"/>
-        </w:rPr>
-        <w:t xml:space="preserve"> </w:t>
-      </w:r>
-      <w:proofErr w:type="spellStart"/>
-      <w:r>
-        <w:rPr>
-          <w:rFonts w:ascii="Arial" w:hAnsi="Arial" w:cs="Arial"/>
-          <w:color w:val="222222"/>
-          <w:shd w:val="clear" w:color="auto" w:fill="FFFFFF"/>
-        </w:rPr>
-        <w:t>Items</w:t>
-      </w:r>
-      <w:proofErr w:type="spellEnd"/>
+        <w:t>Configuration Items</w:t>
+      </w:r>
       <w:r>
         <w:rPr>
           <w:shd w:val="clear" w:color="auto" w:fill="FFFFFF"/>
@@ -33614,21 +32851,7 @@
         <w:rPr>
           <w:shd w:val="clear" w:color="auto" w:fill="FFFFFF"/>
         </w:rPr>
-        <w:t xml:space="preserve">Reportar cualquier discrepancia o no conformidad en los </w:t>
-      </w:r>
-      <w:proofErr w:type="spellStart"/>
-      <w:r>
-        <w:rPr>
-          <w:shd w:val="clear" w:color="auto" w:fill="FFFFFF"/>
-        </w:rPr>
-        <w:t>CIs</w:t>
-      </w:r>
-      <w:proofErr w:type="spellEnd"/>
-      <w:r>
-        <w:rPr>
-          <w:shd w:val="clear" w:color="auto" w:fill="FFFFFF"/>
-        </w:rPr>
-        <w:t xml:space="preserve"> al gestor de configuración. </w:t>
+        <w:t xml:space="preserve">Reportar cualquier discrepancia o no conformidad en los CIs al gestor de configuración. </w:t>
       </w:r>
     </w:p>
     <w:p>
@@ -34236,23 +33459,7 @@
           <w:i w:val="0"/>
           <w:color w:val="auto"/>
         </w:rPr>
-        <w:t xml:space="preserve">Evaluación de la codificación: Controlar que se cumpla con los estándares de codificación y evaluar la </w:t>
-      </w:r>
-      <w:proofErr w:type="spellStart"/>
-      <w:r>
-        <w:rPr>
-          <w:i w:val="0"/>
-          <w:color w:val="auto"/>
-        </w:rPr>
-        <w:t>correctitud</w:t>
-      </w:r>
-      <w:proofErr w:type="spellEnd"/>
-      <w:r>
-        <w:rPr>
-          <w:i w:val="0"/>
-          <w:color w:val="auto"/>
-        </w:rPr>
-        <w:t xml:space="preserve"> técnica del producto.</w:t>
+        <w:t>Evaluación de la codificación: Controlar que se cumpla con los estándares de codificación y evaluar la correctitud técnica del producto.</w:t>
       </w:r>
     </w:p>
     <w:p>
@@ -34268,23 +33475,7 @@
           <w:i w:val="0"/>
           <w:color w:val="auto"/>
         </w:rPr>
-        <w:t xml:space="preserve">Evaluación de los procesos de integración y pruebas: Controlar que se esté cumpliendo con el Plan de </w:t>
-      </w:r>
-      <w:proofErr w:type="spellStart"/>
-      <w:r>
-        <w:rPr>
-          <w:i w:val="0"/>
-          <w:color w:val="auto"/>
-        </w:rPr>
-        <w:t>Testing</w:t>
-      </w:r>
-      <w:proofErr w:type="spellEnd"/>
-      <w:r>
-        <w:rPr>
-          <w:i w:val="0"/>
-          <w:color w:val="auto"/>
-        </w:rPr>
-        <w:t>.</w:t>
+        <w:t>Evaluación de los procesos de integración y pruebas: Controlar que se esté cumpliendo con el Plan de Testing.</w:t>
       </w:r>
     </w:p>
     <w:p>
@@ -34343,27 +33534,7 @@
           <w:color w:val="auto"/>
           <w:lang w:val="en-US"/>
         </w:rPr>
-        <w:t xml:space="preserve">[ANSI/IEEE </w:t>
-      </w:r>
-      <w:proofErr w:type="spellStart"/>
-      <w:proofErr w:type="gramStart"/>
-      <w:r>
-        <w:rPr>
-          <w:i w:val="0"/>
-          <w:color w:val="auto"/>
-          <w:lang w:val="en-US"/>
-        </w:rPr>
-        <w:t>Std</w:t>
-      </w:r>
-      <w:proofErr w:type="spellEnd"/>
-      <w:proofErr w:type="gramEnd"/>
-      <w:r>
-        <w:rPr>
-          <w:i w:val="0"/>
-          <w:color w:val="auto"/>
-          <w:lang w:val="en-US"/>
-        </w:rPr>
-        <w:t xml:space="preserve"> 730.1-1989, IEEE Standard for Software Quality Assurance </w:t>
+        <w:t xml:space="preserve">[ANSI/IEEE Std 730.1-1989, IEEE Standard for Software Quality Assurance </w:t>
       </w:r>
     </w:p>
     <w:p>
@@ -34456,23 +33627,13 @@
           <w:lang w:val="en-US"/>
         </w:rPr>
       </w:pPr>
-      <w:proofErr w:type="spellStart"/>
       <w:r>
         <w:rPr>
           <w:i w:val="0"/>
           <w:color w:val="auto"/>
           <w:lang w:val="en-US"/>
         </w:rPr>
-        <w:t>SQuaRE</w:t>
-      </w:r>
-      <w:proofErr w:type="spellEnd"/>
-      <w:r>
-        <w:rPr>
-          <w:i w:val="0"/>
-          <w:color w:val="auto"/>
-          <w:lang w:val="en-US"/>
-        </w:rPr>
-        <w:t>, ISO 25000:2005,</w:t>
+        <w:t>SQuaRE, ISO 25000:2005,</w:t>
       </w:r>
     </w:p>
     <w:p>
@@ -34785,23 +33946,7 @@
           <w:i w:val="0"/>
           <w:color w:val="auto"/>
         </w:rPr>
-        <w:t xml:space="preserve">Se debe verificar que no queden correcciones sin resolver en los informes de revisión previos, si se encuentra alguna no resuelta, debe ser incluida en esta revisión. Se revisan los productos contra los estándares, utilizando la </w:t>
-      </w:r>
-      <w:proofErr w:type="spellStart"/>
-      <w:r>
-        <w:rPr>
-          <w:i w:val="0"/>
-          <w:color w:val="auto"/>
-        </w:rPr>
-        <w:t>checklist</w:t>
-      </w:r>
-      <w:proofErr w:type="spellEnd"/>
-      <w:r>
-        <w:rPr>
-          <w:i w:val="0"/>
-          <w:color w:val="auto"/>
-        </w:rPr>
-        <w:t xml:space="preserve"> definida para el producto.</w:t>
+        <w:t>Se debe verificar que no queden correcciones sin resolver en los informes de revisión previos, si se encuentra alguna no resuelta, debe ser incluida en esta revisión. Se revisan los productos contra los estándares, utilizando la checklist definida para el producto.</w:t>
       </w:r>
     </w:p>
     <w:p>
@@ -36086,7 +35231,6 @@
           <w:color w:val="auto"/>
         </w:rPr>
       </w:pPr>
-      <w:proofErr w:type="spellStart"/>
       <w:r>
         <w:rPr>
           <w:i w:val="0"/>
@@ -36094,7 +35238,6 @@
         </w:rPr>
         <w:t>Recuperabilidad</w:t>
       </w:r>
-      <w:proofErr w:type="spellEnd"/>
     </w:p>
     <w:p>
       <w:pPr>
@@ -36137,7 +35280,6 @@
           <w:color w:val="auto"/>
         </w:rPr>
       </w:pPr>
-      <w:proofErr w:type="spellStart"/>
       <w:r>
         <w:rPr>
           <w:i w:val="0"/>
@@ -36145,7 +35287,6 @@
         </w:rPr>
         <w:t>Aprendible</w:t>
       </w:r>
-      <w:proofErr w:type="spellEnd"/>
     </w:p>
     <w:p>
       <w:pPr>
@@ -36973,43 +36114,7 @@
           <w:color w:val="auto"/>
           <w:lang w:eastAsia="es-ES"/>
         </w:rPr>
-        <w:t xml:space="preserve">Se utilizara la herramienta de Gestión de Configuraciones (CGS) </w:t>
-      </w:r>
-      <w:proofErr w:type="spellStart"/>
-      <w:r>
-        <w:rPr>
-          <w:i w:val="0"/>
-          <w:color w:val="auto"/>
-          <w:lang w:eastAsia="es-ES"/>
-        </w:rPr>
-        <w:t>Subversion</w:t>
-      </w:r>
-      <w:proofErr w:type="spellEnd"/>
-      <w:r>
-        <w:rPr>
-          <w:i w:val="0"/>
-          <w:color w:val="auto"/>
-          <w:lang w:eastAsia="es-ES"/>
-        </w:rPr>
-        <w:t xml:space="preserve"> y </w:t>
-      </w:r>
-      <w:proofErr w:type="spellStart"/>
-      <w:r>
-        <w:rPr>
-          <w:i w:val="0"/>
-          <w:color w:val="auto"/>
-          <w:lang w:eastAsia="es-ES"/>
-        </w:rPr>
-        <w:t>TortoiseSVN</w:t>
-      </w:r>
-      <w:proofErr w:type="spellEnd"/>
-      <w:r>
-        <w:rPr>
-          <w:i w:val="0"/>
-          <w:color w:val="auto"/>
-          <w:lang w:eastAsia="es-ES"/>
-        </w:rPr>
-        <w:t xml:space="preserve">. Este maneja ficheros y directorios a lo largo del ciclo de vida del proyecto. Los ficheros se almacenan en un repositorio central, recordando todos los cambios que se hayan realizado, permitiendo a los integrantes del grupo poder recuperar  versiones anteriormente guardadas, examinar la historia de cuando y como fueron modificados los datos, quien  hizo los mismos y así poder coordinar  el trabajo. </w:t>
+        <w:t xml:space="preserve">Se utilizara la herramienta de Gestión de Configuraciones (CGS) Subversion y TortoiseSVN. Este maneja ficheros y directorios a lo largo del ciclo de vida del proyecto. Los ficheros se almacenan en un repositorio central, recordando todos los cambios que se hayan realizado, permitiendo a los integrantes del grupo poder recuperar  versiones anteriormente guardadas, examinar la historia de cuando y como fueron modificados los datos, quien  hizo los mismos y así poder coordinar  el trabajo. </w:t>
       </w:r>
     </w:p>
     <w:p>
@@ -37063,79 +36168,7 @@
           <w:color w:val="auto"/>
           <w:lang w:eastAsia="es-ES"/>
         </w:rPr>
-        <w:t xml:space="preserve">Durante el proceso de gestión de configuración se utilizará la herramienta </w:t>
-      </w:r>
-      <w:proofErr w:type="spellStart"/>
-      <w:r>
-        <w:rPr>
-          <w:i w:val="0"/>
-          <w:color w:val="auto"/>
-          <w:lang w:eastAsia="es-ES"/>
-        </w:rPr>
-        <w:t>Subversion</w:t>
-      </w:r>
-      <w:proofErr w:type="spellEnd"/>
-      <w:r>
-        <w:rPr>
-          <w:i w:val="0"/>
-          <w:color w:val="auto"/>
-          <w:lang w:eastAsia="es-ES"/>
-        </w:rPr>
-        <w:t xml:space="preserve"> para el control de versiones del producto. Cuando algún miembro haga una modificación en el proyecto, deberá acceder al servidor donde está alojada esta aplicación para almacenar la parte modificada en él, teniendo el resto del equipo de desarrollo la última versión actualizada en dicho servidor. Esta gestión de acceso al servidor para la actualización se hará mediante la herramienta </w:t>
-      </w:r>
-      <w:proofErr w:type="spellStart"/>
-      <w:r>
-        <w:rPr>
-          <w:i w:val="0"/>
-          <w:color w:val="auto"/>
-          <w:lang w:eastAsia="es-ES"/>
-        </w:rPr>
-        <w:t>Tortoise</w:t>
-      </w:r>
-      <w:proofErr w:type="spellEnd"/>
-      <w:r>
-        <w:rPr>
-          <w:i w:val="0"/>
-          <w:color w:val="auto"/>
-          <w:lang w:eastAsia="es-ES"/>
-        </w:rPr>
-        <w:t xml:space="preserve"> para los documentos y el </w:t>
-      </w:r>
-      <w:proofErr w:type="spellStart"/>
-      <w:r>
-        <w:rPr>
-          <w:i w:val="0"/>
-          <w:color w:val="auto"/>
-          <w:lang w:eastAsia="es-ES"/>
-        </w:rPr>
-        <w:t>plugin</w:t>
-      </w:r>
-      <w:proofErr w:type="spellEnd"/>
-      <w:r>
-        <w:rPr>
-          <w:i w:val="0"/>
-          <w:color w:val="auto"/>
-          <w:lang w:eastAsia="es-ES"/>
-        </w:rPr>
-        <w:t xml:space="preserve"> </w:t>
-      </w:r>
-      <w:proofErr w:type="spellStart"/>
-      <w:r>
-        <w:rPr>
-          <w:i w:val="0"/>
-          <w:color w:val="auto"/>
-          <w:lang w:eastAsia="es-ES"/>
-        </w:rPr>
-        <w:t>Subclise</w:t>
-      </w:r>
-      <w:proofErr w:type="spellEnd"/>
-      <w:r>
-        <w:rPr>
-          <w:i w:val="0"/>
-          <w:color w:val="auto"/>
-          <w:lang w:eastAsia="es-ES"/>
-        </w:rPr>
-        <w:t xml:space="preserve"> para el código fuente.</w:t>
+        <w:t>Durante el proceso de gestión de configuración se utilizará la herramienta Subversion para el control de versiones del producto. Cuando algún miembro haga una modificación en el proyecto, deberá acceder al servidor donde está alojada esta aplicación para almacenar la parte modificada en él, teniendo el resto del equipo de desarrollo la última versión actualizada en dicho servidor. Esta gestión de acceso al servidor para la actualización se hará mediante la herramienta Tortoise para los documentos y el plugin Subclise para el código fuente.</w:t>
       </w:r>
     </w:p>
     <w:p>
@@ -37406,25 +36439,7 @@
           <w:color w:val="auto"/>
           <w:lang w:eastAsia="es-ES"/>
         </w:rPr>
-        <w:t xml:space="preserve">Cuyo objetivo es comprobar que se han completado todas las pruebas necesarias para el / los ECS auditados, y que, teniendo en cuenta los resultados de los </w:t>
-      </w:r>
-      <w:proofErr w:type="spellStart"/>
-      <w:r>
-        <w:rPr>
-          <w:i w:val="0"/>
-          <w:color w:val="auto"/>
-          <w:lang w:eastAsia="es-ES"/>
-        </w:rPr>
-        <w:t>tests</w:t>
-      </w:r>
-      <w:proofErr w:type="spellEnd"/>
-      <w:r>
-        <w:rPr>
-          <w:i w:val="0"/>
-          <w:color w:val="auto"/>
-          <w:lang w:eastAsia="es-ES"/>
-        </w:rPr>
-        <w:t>, se puede afirmar que el / los ECS satisfacen los requisitos que se impusieron sobre él.</w:t>
+        <w:t>Cuyo objetivo es comprobar que se han completado todas las pruebas necesarias para el / los ECS auditados, y que, teniendo en cuenta los resultados de los tests, se puede afirmar que el / los ECS satisfacen los requisitos que se impusieron sobre él.</w:t>
       </w:r>
     </w:p>
     <w:p>
@@ -37649,54 +36664,8 @@
           <w:iCs/>
           <w:color w:val="auto"/>
         </w:rPr>
-        <w:t xml:space="preserve">Standard </w:t>
-      </w:r>
-      <w:proofErr w:type="spellStart"/>
-      <w:r>
-        <w:rPr>
-          <w:i w:val="0"/>
-          <w:iCs/>
-          <w:color w:val="auto"/>
-        </w:rPr>
-        <w:t>Glosary</w:t>
-      </w:r>
-      <w:proofErr w:type="spellEnd"/>
-      <w:r>
-        <w:rPr>
-          <w:i w:val="0"/>
-          <w:iCs/>
-          <w:color w:val="auto"/>
-        </w:rPr>
-        <w:t xml:space="preserve"> of Software </w:t>
-      </w:r>
-      <w:proofErr w:type="spellStart"/>
-      <w:r>
-        <w:rPr>
-          <w:i w:val="0"/>
-          <w:iCs/>
-          <w:color w:val="auto"/>
-        </w:rPr>
-        <w:t>Engering</w:t>
-      </w:r>
-      <w:proofErr w:type="spellEnd"/>
-      <w:r>
-        <w:rPr>
-          <w:i w:val="0"/>
-          <w:iCs/>
-          <w:color w:val="auto"/>
-        </w:rPr>
-        <w:t xml:space="preserve"> </w:t>
-      </w:r>
-      <w:proofErr w:type="spellStart"/>
-      <w:r>
-        <w:rPr>
-          <w:i w:val="0"/>
-          <w:iCs/>
-          <w:color w:val="auto"/>
-        </w:rPr>
-        <w:t>Terms</w:t>
-      </w:r>
-      <w:proofErr w:type="spellEnd"/>
+        <w:t>Standard Glosary of Software Engering Terms</w:t>
+      </w:r>
       <w:r>
         <w:rPr>
           <w:i w:val="0"/>
@@ -37833,23 +36802,7 @@
           <w:i w:val="0"/>
           <w:color w:val="auto"/>
         </w:rPr>
-        <w:t xml:space="preserve">Identificar la información (la métrica) necesaria para lograr estas metas y establecer el </w:t>
-      </w:r>
-      <w:proofErr w:type="gramStart"/>
-      <w:r>
-        <w:rPr>
-          <w:i w:val="0"/>
-          <w:color w:val="auto"/>
-        </w:rPr>
-        <w:t>marco</w:t>
-      </w:r>
-      <w:proofErr w:type="gramEnd"/>
-      <w:r>
-        <w:rPr>
-          <w:i w:val="0"/>
-          <w:color w:val="auto"/>
-        </w:rPr>
-        <w:t xml:space="preserve"> de referencia de donde puede ser obtenida.</w:t>
+        <w:t>Identificar la información (la métrica) necesaria para lograr estas metas y establecer el marco de referencia de donde puede ser obtenida.</w:t>
       </w:r>
     </w:p>
     <w:p>
@@ -38544,21 +37497,12 @@
           <w:color w:val="auto"/>
         </w:rPr>
       </w:pPr>
-      <w:proofErr w:type="spellStart"/>
-      <w:r>
-        <w:rPr>
-          <w:i w:val="0"/>
-          <w:color w:val="auto"/>
-        </w:rPr>
-        <w:t>Volativilidad</w:t>
-      </w:r>
-      <w:proofErr w:type="spellEnd"/>
-      <w:r>
-        <w:rPr>
-          <w:i w:val="0"/>
-          <w:color w:val="auto"/>
-        </w:rPr>
-        <w:t xml:space="preserve"> de componentes</w:t>
+      <w:r>
+        <w:rPr>
+          <w:i w:val="0"/>
+          <w:color w:val="auto"/>
+        </w:rPr>
+        <w:t>Volativilidad de componentes</w:t>
       </w:r>
     </w:p>
     <w:p>
@@ -39026,85 +37970,12 @@
         </w:rPr>
         <w:fldChar w:fldCharType="end"/>
       </w:r>
-      <w:proofErr w:type="spellStart"/>
-      <w:r>
-        <w:rPr>
-          <w:i w:val="0"/>
-          <w:color w:val="auto"/>
-        </w:rPr>
-        <w:t>Std</w:t>
-      </w:r>
-      <w:proofErr w:type="spellEnd"/>
-      <w:r>
-        <w:rPr>
-          <w:i w:val="0"/>
-          <w:color w:val="auto"/>
-        </w:rPr>
-        <w:t xml:space="preserve"> 1012-1986 IEEE Standard </w:t>
-      </w:r>
-      <w:proofErr w:type="spellStart"/>
-      <w:r>
-        <w:rPr>
-          <w:i w:val="0"/>
-          <w:color w:val="auto"/>
-        </w:rPr>
-        <w:t>for</w:t>
-      </w:r>
-      <w:proofErr w:type="spellEnd"/>
-      <w:r>
-        <w:rPr>
-          <w:i w:val="0"/>
-          <w:color w:val="auto"/>
-        </w:rPr>
-        <w:t xml:space="preserve"> Software </w:t>
-      </w:r>
-      <w:proofErr w:type="spellStart"/>
-      <w:r>
-        <w:rPr>
-          <w:i w:val="0"/>
-          <w:color w:val="auto"/>
-        </w:rPr>
-        <w:t>Verification</w:t>
-      </w:r>
-      <w:proofErr w:type="spellEnd"/>
-      <w:r>
-        <w:rPr>
-          <w:i w:val="0"/>
-          <w:color w:val="auto"/>
-        </w:rPr>
-        <w:t xml:space="preserve"> and </w:t>
-      </w:r>
-      <w:proofErr w:type="spellStart"/>
-      <w:r>
-        <w:rPr>
-          <w:i w:val="0"/>
-          <w:color w:val="auto"/>
-        </w:rPr>
-        <w:t>Validation</w:t>
-      </w:r>
-      <w:proofErr w:type="spellEnd"/>
-      <w:r>
-        <w:rPr>
-          <w:i w:val="0"/>
-          <w:color w:val="auto"/>
-        </w:rPr>
-        <w:t xml:space="preserve"> </w:t>
-      </w:r>
-      <w:proofErr w:type="spellStart"/>
-      <w:r>
-        <w:rPr>
-          <w:i w:val="0"/>
-          <w:color w:val="auto"/>
-        </w:rPr>
-        <w:t>Plans</w:t>
-      </w:r>
-      <w:proofErr w:type="spellEnd"/>
-      <w:r>
-        <w:rPr>
-          <w:i w:val="0"/>
-          <w:color w:val="auto"/>
-        </w:rPr>
-        <w:t>.</w:t>
+      <w:r>
+        <w:rPr>
+          <w:i w:val="0"/>
+          <w:color w:val="auto"/>
+        </w:rPr>
+        <w:t>Std 1012-1986 IEEE Standard for Software Verification and Validation Plans.</w:t>
       </w:r>
       <w:bookmarkStart w:id="197" w:name="_Toc21938359"/>
     </w:p>
@@ -39457,23 +38328,7 @@
           <w:i w:val="0"/>
           <w:color w:val="auto"/>
         </w:rPr>
-        <w:t xml:space="preserve">Estas auditorías sirven para verificar la consistencia: del código versus el documento de diseño, especificaciones de </w:t>
-      </w:r>
-      <w:proofErr w:type="spellStart"/>
-      <w:r>
-        <w:rPr>
-          <w:i w:val="0"/>
-          <w:color w:val="auto"/>
-        </w:rPr>
-        <w:t>interfase</w:t>
-      </w:r>
-      <w:proofErr w:type="spellEnd"/>
-      <w:r>
-        <w:rPr>
-          <w:i w:val="0"/>
-          <w:color w:val="auto"/>
-        </w:rPr>
-        <w:t>, implementaciones de diseño versus requerimientos funcionales, requerimientos funcionales versus descripciones de testeo.</w:t>
+        <w:t>Estas auditorías sirven para verificar la consistencia: del código versus el documento de diseño, especificaciones de interfase, implementaciones de diseño versus requerimientos funcionales, requerimientos funcionales versus descripciones de testeo.</w:t>
       </w:r>
       <w:bookmarkStart w:id="227" w:name="_Toc21938370"/>
     </w:p>
@@ -40438,7 +39293,7 @@
                     <pic:cNvPicPr/>
                   </pic:nvPicPr>
                   <pic:blipFill rotWithShape="1">
-                    <a:blip r:embed="rId28">
+                    <a:blip r:embed="rId27">
                       <a:extLst>
                         <a:ext uri="{28A0092B-C50C-407E-A947-70E740481C1C}">
                           <a14:useLocalDpi xmlns:a14="http://schemas.microsoft.com/office/drawing/2010/main" val="0"/>
@@ -40508,7 +39363,7 @@
                     </pic:cNvPicPr>
                   </pic:nvPicPr>
                   <pic:blipFill rotWithShape="1">
-                    <a:blip r:embed="rId29">
+                    <a:blip r:embed="rId28">
                       <a:extLst>
                         <a:ext uri="{28A0092B-C50C-407E-A947-70E740481C1C}">
                           <a14:useLocalDpi xmlns:a14="http://schemas.microsoft.com/office/drawing/2010/main" val="0"/>
@@ -40542,8 +39397,6 @@
           </wp:inline>
         </w:drawing>
       </w:r>
-      <w:bookmarkStart w:id="264" w:name="_GoBack"/>
-      <w:bookmarkEnd w:id="264"/>
     </w:p>
     <w:p>
       <w:pPr>
@@ -40666,7 +39519,7 @@
                     <pic:cNvPicPr/>
                   </pic:nvPicPr>
                   <pic:blipFill rotWithShape="1">
-                    <a:blip r:embed="rId30">
+                    <a:blip r:embed="rId29">
                       <a:extLst>
                         <a:ext uri="{28A0092B-C50C-407E-A947-70E740481C1C}">
                           <a14:useLocalDpi xmlns:a14="http://schemas.microsoft.com/office/drawing/2010/main" val="0"/>
@@ -40765,7 +39618,7 @@
                     <pic:cNvPicPr/>
                   </pic:nvPicPr>
                   <pic:blipFill>
-                    <a:blip r:embed="rId31" cstate="print">
+                    <a:blip r:embed="rId30" cstate="print">
                       <a:extLst>
                         <a:ext uri="{28A0092B-C50C-407E-A947-70E740481C1C}">
                           <a14:useLocalDpi xmlns:a14="http://schemas.microsoft.com/office/drawing/2010/main" val="0"/>
@@ -40889,6 +39742,7 @@
           <w:lang w:val="es-AR"/>
         </w:rPr>
       </w:pPr>
+      <w:bookmarkStart w:id="264" w:name="_GoBack"/>
       <w:r>
         <w:rPr>
           <w:rFonts w:ascii="Times New Roman" w:hAnsi="Times New Roman" w:cs="Times New Roman"/>
@@ -40899,7 +39753,7 @@
         </w:rPr>
         <w:drawing>
           <wp:inline distT="0" distB="0" distL="0" distR="0">
-            <wp:extent cx="5623251" cy="1889185"/>
+            <wp:extent cx="5505296" cy="1891946"/>
             <wp:effectExtent l="0" t="0" r="0" b="0"/>
             <wp:docPr id="12" name="0 Imagen"/>
             <wp:cNvGraphicFramePr>
@@ -40913,7 +39767,7 @@
                     <pic:cNvPicPr/>
                   </pic:nvPicPr>
                   <pic:blipFill>
-                    <a:blip r:embed="rId32">
+                    <a:blip r:embed="rId31">
                       <a:extLst>
                         <a:ext uri="{28A0092B-C50C-407E-A947-70E740481C1C}">
                           <a14:useLocalDpi xmlns:a14="http://schemas.microsoft.com/office/drawing/2010/main" val="0"/>
@@ -40927,7 +39781,7 @@
                   <pic:spPr>
                     <a:xfrm>
                       <a:off x="0" y="0"/>
-                      <a:ext cx="5631471" cy="1891946"/>
+                      <a:ext cx="5505296" cy="1891946"/>
                     </a:xfrm>
                     <a:prstGeom prst="rect">
                       <a:avLst/>
@@ -40939,6 +39793,7 @@
           </wp:inline>
         </w:drawing>
       </w:r>
+      <w:bookmarkEnd w:id="264"/>
     </w:p>
     <w:p>
       <w:pPr>
@@ -41040,7 +39895,7 @@
                     <pic:cNvPicPr/>
                   </pic:nvPicPr>
                   <pic:blipFill rotWithShape="1">
-                    <a:blip r:embed="rId33">
+                    <a:blip r:embed="rId32">
                       <a:extLst>
                         <a:ext uri="{28A0092B-C50C-407E-A947-70E740481C1C}">
                           <a14:useLocalDpi xmlns:a14="http://schemas.microsoft.com/office/drawing/2010/main" val="0"/>
@@ -41225,7 +40080,7 @@
                     <pic:cNvPicPr/>
                   </pic:nvPicPr>
                   <pic:blipFill rotWithShape="1">
-                    <a:blip r:embed="rId34">
+                    <a:blip r:embed="rId33">
                       <a:extLst>
                         <a:ext uri="{28A0092B-C50C-407E-A947-70E740481C1C}">
                           <a14:useLocalDpi xmlns:a14="http://schemas.microsoft.com/office/drawing/2010/main" val="0"/>
@@ -41323,7 +40178,7 @@
                     <pic:cNvPicPr/>
                   </pic:nvPicPr>
                   <pic:blipFill>
-                    <a:blip r:embed="rId35">
+                    <a:blip r:embed="rId34">
                       <a:extLst>
                         <a:ext uri="{28A0092B-C50C-407E-A947-70E740481C1C}">
                           <a14:useLocalDpi xmlns:a14="http://schemas.microsoft.com/office/drawing/2010/main" val="0"/>
@@ -41351,8 +40206,8 @@
       </w:r>
     </w:p>
     <w:sectPr>
-      <w:headerReference w:type="default" r:id="rId36"/>
-      <w:footerReference w:type="default" r:id="rId37"/>
+      <w:headerReference w:type="default" r:id="rId35"/>
+      <w:footerReference w:type="default" r:id="rId36"/>
       <w:pgSz w:w="11906" w:h="16838"/>
       <w:pgMar w:top="1417" w:right="1701" w:bottom="1417" w:left="1701" w:header="708" w:footer="708" w:gutter="0"/>
       <w:cols w:space="708"/>
@@ -41363,7 +40218,7 @@
 </file>
 
 <file path=word/endnotes.xml><?xml version="1.0" encoding="utf-8"?>
-<w:endnotes xmlns:wpc="http://schemas.microsoft.com/office/word/2010/wordprocessingCanvas" xmlns:mc="http://schemas.openxmlformats.org/markup-compatibility/2006" xmlns:o="urn:schemas-microsoft-com:office:office" xmlns:r="http://schemas.openxmlformats.org/officeDocument/2006/relationships" xmlns:m="http://schemas.openxmlformats.org/officeDocument/2006/math" xmlns:v="urn:schemas-microsoft-com:vml" xmlns:wp14="http://schemas.microsoft.com/office/word/2010/wordprocessingDrawing" xmlns:wp="http://schemas.openxmlformats.org/drawingml/2006/wordprocessingDrawing" xmlns:w10="urn:schemas-microsoft-com:office:word" xmlns:w="http://schemas.openxmlformats.org/wordprocessingml/2006/main" xmlns:w14="http://schemas.microsoft.com/office/word/2010/wordml" xmlns:wpg="http://schemas.microsoft.com/office/word/2010/wordprocessingGroup" xmlns:wpi="http://schemas.microsoft.com/office/word/2010/wordprocessingInk" xmlns:wne="http://schemas.microsoft.com/office/word/2006/wordml" xmlns:wps="http://schemas.microsoft.com/office/word/2010/wordprocessingShape" mc:Ignorable="w14 wp14">
+<w:endnotes xmlns:wpc="http://schemas.microsoft.com/office/word/2010/wordprocessingCanvas" xmlns:mc="http://schemas.openxmlformats.org/markup-compatibility/2006" xmlns:o="urn:schemas-microsoft-com:office:office" xmlns:r="http://schemas.openxmlformats.org/officeDocument/2006/relationships" xmlns:m="http://schemas.openxmlformats.org/officeDocument/2006/math" xmlns:v="urn:schemas-microsoft-com:vml" xmlns:wp14="http://schemas.microsoft.com/office/word/2010/wordprocessingDrawing" xmlns:wp="http://schemas.openxmlformats.org/drawingml/2006/wordprocessingDrawing" xmlns:w10="urn:schemas-microsoft-com:office:word" xmlns:w="http://schemas.openxmlformats.org/wordprocessingml/2006/main" xmlns:w14="http://schemas.microsoft.com/office/word/2010/wordml" xmlns:w15="http://schemas.microsoft.com/office/word/2012/wordml" xmlns:wpg="http://schemas.microsoft.com/office/word/2010/wordprocessingGroup" xmlns:wpi="http://schemas.microsoft.com/office/word/2010/wordprocessingInk" xmlns:wne="http://schemas.microsoft.com/office/word/2006/wordml" xmlns:wps="http://schemas.microsoft.com/office/word/2010/wordprocessingShape" mc:Ignorable="w14 w15 wp14">
   <w:endnote w:type="separator" w:id="-1">
     <w:p>
       <w:pPr>
@@ -41388,7 +40243,7 @@
 </file>
 
 <file path=word/footer1.xml><?xml version="1.0" encoding="utf-8"?>
-<w:ftr xmlns:wpc="http://schemas.microsoft.com/office/word/2010/wordprocessingCanvas" xmlns:mc="http://schemas.openxmlformats.org/markup-compatibility/2006" xmlns:o="urn:schemas-microsoft-com:office:office" xmlns:r="http://schemas.openxmlformats.org/officeDocument/2006/relationships" xmlns:m="http://schemas.openxmlformats.org/officeDocument/2006/math" xmlns:v="urn:schemas-microsoft-com:vml" xmlns:wp14="http://schemas.microsoft.com/office/word/2010/wordprocessingDrawing" xmlns:wp="http://schemas.openxmlformats.org/drawingml/2006/wordprocessingDrawing" xmlns:w10="urn:schemas-microsoft-com:office:word" xmlns:w="http://schemas.openxmlformats.org/wordprocessingml/2006/main" xmlns:w14="http://schemas.microsoft.com/office/word/2010/wordml" xmlns:wpg="http://schemas.microsoft.com/office/word/2010/wordprocessingGroup" xmlns:wpi="http://schemas.microsoft.com/office/word/2010/wordprocessingInk" xmlns:wne="http://schemas.microsoft.com/office/word/2006/wordml" xmlns:wps="http://schemas.microsoft.com/office/word/2010/wordprocessingShape" mc:Ignorable="w14 wp14">
+<w:ftr xmlns:wpc="http://schemas.microsoft.com/office/word/2010/wordprocessingCanvas" xmlns:mc="http://schemas.openxmlformats.org/markup-compatibility/2006" xmlns:o="urn:schemas-microsoft-com:office:office" xmlns:r="http://schemas.openxmlformats.org/officeDocument/2006/relationships" xmlns:m="http://schemas.openxmlformats.org/officeDocument/2006/math" xmlns:v="urn:schemas-microsoft-com:vml" xmlns:wp14="http://schemas.microsoft.com/office/word/2010/wordprocessingDrawing" xmlns:wp="http://schemas.openxmlformats.org/drawingml/2006/wordprocessingDrawing" xmlns:w10="urn:schemas-microsoft-com:office:word" xmlns:w="http://schemas.openxmlformats.org/wordprocessingml/2006/main" xmlns:w14="http://schemas.microsoft.com/office/word/2010/wordml" xmlns:w15="http://schemas.microsoft.com/office/word/2012/wordml" xmlns:wpg="http://schemas.microsoft.com/office/word/2010/wordprocessingGroup" xmlns:wpi="http://schemas.microsoft.com/office/word/2010/wordprocessingInk" xmlns:wne="http://schemas.microsoft.com/office/word/2006/wordml" xmlns:wps="http://schemas.microsoft.com/office/word/2010/wordprocessingShape" mc:Ignorable="w14 w15 wp14">
   <w:sdt>
     <w:sdtPr>
       <w:id w:val="-66573961"/>
@@ -41463,9 +40318,9 @@
                 </wp:inline>
               </w:drawing>
             </mc:Choice>
-            <mc:Fallback xmlns:w15="http://schemas.microsoft.com/office/word/2012/wordml">
+            <mc:Fallback>
               <w:pict>
-                <v:shapetype w14:anchorId="788C0274" id="_x0000_t110" coordsize="21600,21600" o:spt="110" path="m10800,l,10800,10800,21600,21600,10800xe">
+                <v:shapetype w14:anchorId="7226604A" id="_x0000_t110" coordsize="21600,21600" o:spt="110" path="m10800,l,10800,10800,21600,21600,10800xe">
                   <v:stroke joinstyle="miter"/>
                   <v:path gradientshapeok="t" o:connecttype="rect" textboxrect="5400,5400,16200,16200"/>
                 </v:shapetype>
@@ -41513,7 +40368,7 @@
 </file>
 
 <file path=word/footnotes.xml><?xml version="1.0" encoding="utf-8"?>
-<w:footnotes xmlns:wpc="http://schemas.microsoft.com/office/word/2010/wordprocessingCanvas" xmlns:mc="http://schemas.openxmlformats.org/markup-compatibility/2006" xmlns:o="urn:schemas-microsoft-com:office:office" xmlns:r="http://schemas.openxmlformats.org/officeDocument/2006/relationships" xmlns:m="http://schemas.openxmlformats.org/officeDocument/2006/math" xmlns:v="urn:schemas-microsoft-com:vml" xmlns:wp14="http://schemas.microsoft.com/office/word/2010/wordprocessingDrawing" xmlns:wp="http://schemas.openxmlformats.org/drawingml/2006/wordprocessingDrawing" xmlns:w10="urn:schemas-microsoft-com:office:word" xmlns:w="http://schemas.openxmlformats.org/wordprocessingml/2006/main" xmlns:w14="http://schemas.microsoft.com/office/word/2010/wordml" xmlns:wpg="http://schemas.microsoft.com/office/word/2010/wordprocessingGroup" xmlns:wpi="http://schemas.microsoft.com/office/word/2010/wordprocessingInk" xmlns:wne="http://schemas.microsoft.com/office/word/2006/wordml" xmlns:wps="http://schemas.microsoft.com/office/word/2010/wordprocessingShape" mc:Ignorable="w14 wp14">
+<w:footnotes xmlns:wpc="http://schemas.microsoft.com/office/word/2010/wordprocessingCanvas" xmlns:mc="http://schemas.openxmlformats.org/markup-compatibility/2006" xmlns:o="urn:schemas-microsoft-com:office:office" xmlns:r="http://schemas.openxmlformats.org/officeDocument/2006/relationships" xmlns:m="http://schemas.openxmlformats.org/officeDocument/2006/math" xmlns:v="urn:schemas-microsoft-com:vml" xmlns:wp14="http://schemas.microsoft.com/office/word/2010/wordprocessingDrawing" xmlns:wp="http://schemas.openxmlformats.org/drawingml/2006/wordprocessingDrawing" xmlns:w10="urn:schemas-microsoft-com:office:word" xmlns:w="http://schemas.openxmlformats.org/wordprocessingml/2006/main" xmlns:w14="http://schemas.microsoft.com/office/word/2010/wordml" xmlns:w15="http://schemas.microsoft.com/office/word/2012/wordml" xmlns:wpg="http://schemas.microsoft.com/office/word/2010/wordprocessingGroup" xmlns:wpi="http://schemas.microsoft.com/office/word/2010/wordprocessingInk" xmlns:wne="http://schemas.microsoft.com/office/word/2006/wordml" xmlns:wps="http://schemas.microsoft.com/office/word/2010/wordprocessingShape" mc:Ignorable="w14 w15 wp14">
   <w:footnote w:type="separator" w:id="-1">
     <w:p>
       <w:pPr>
@@ -41538,7 +40393,7 @@
 </file>
 
 <file path=word/header1.xml><?xml version="1.0" encoding="utf-8"?>
-<w:hdr xmlns:wpc="http://schemas.microsoft.com/office/word/2010/wordprocessingCanvas" xmlns:mc="http://schemas.openxmlformats.org/markup-compatibility/2006" xmlns:o="urn:schemas-microsoft-com:office:office" xmlns:r="http://schemas.openxmlformats.org/officeDocument/2006/relationships" xmlns:m="http://schemas.openxmlformats.org/officeDocument/2006/math" xmlns:v="urn:schemas-microsoft-com:vml" xmlns:wp14="http://schemas.microsoft.com/office/word/2010/wordprocessingDrawing" xmlns:wp="http://schemas.openxmlformats.org/drawingml/2006/wordprocessingDrawing" xmlns:w10="urn:schemas-microsoft-com:office:word" xmlns:w="http://schemas.openxmlformats.org/wordprocessingml/2006/main" xmlns:w14="http://schemas.microsoft.com/office/word/2010/wordml" xmlns:wpg="http://schemas.microsoft.com/office/word/2010/wordprocessingGroup" xmlns:wpi="http://schemas.microsoft.com/office/word/2010/wordprocessingInk" xmlns:wne="http://schemas.microsoft.com/office/word/2006/wordml" xmlns:wps="http://schemas.microsoft.com/office/word/2010/wordprocessingShape" mc:Ignorable="w14 wp14">
+<w:hdr xmlns:wpc="http://schemas.microsoft.com/office/word/2010/wordprocessingCanvas" xmlns:mc="http://schemas.openxmlformats.org/markup-compatibility/2006" xmlns:o="urn:schemas-microsoft-com:office:office" xmlns:r="http://schemas.openxmlformats.org/officeDocument/2006/relationships" xmlns:m="http://schemas.openxmlformats.org/officeDocument/2006/math" xmlns:v="urn:schemas-microsoft-com:vml" xmlns:wp14="http://schemas.microsoft.com/office/word/2010/wordprocessingDrawing" xmlns:wp="http://schemas.openxmlformats.org/drawingml/2006/wordprocessingDrawing" xmlns:w10="urn:schemas-microsoft-com:office:word" xmlns:w="http://schemas.openxmlformats.org/wordprocessingml/2006/main" xmlns:w14="http://schemas.microsoft.com/office/word/2010/wordml" xmlns:w15="http://schemas.microsoft.com/office/word/2012/wordml" xmlns:wpg="http://schemas.microsoft.com/office/word/2010/wordprocessingGroup" xmlns:wpi="http://schemas.microsoft.com/office/word/2010/wordprocessingInk" xmlns:wne="http://schemas.microsoft.com/office/word/2006/wordml" xmlns:wps="http://schemas.microsoft.com/office/word/2010/wordprocessingShape" mc:Ignorable="w14 w15 wp14">
   <w:p>
     <w:pPr>
       <w:pStyle w:val="Encabezado"/>
@@ -41550,7 +40405,6 @@
         <w:sz w:val="32"/>
       </w:rPr>
     </w:pPr>
-    <w:proofErr w:type="spellStart"/>
     <w:r>
       <w:rPr>
         <w:rFonts w:ascii="MV Boli" w:hAnsi="MV Boli" w:cs="MV Boli"/>
@@ -41560,7 +40414,6 @@
       </w:rPr>
       <w:t>DeliveryApp</w:t>
     </w:r>
-    <w:proofErr w:type="spellEnd"/>
     <w:r>
       <w:rPr>
         <w:rFonts w:ascii="MV Boli" w:hAnsi="MV Boli" w:cs="MV Boli"/>
@@ -41598,7 +40451,7 @@
 </file>
 
 <file path=word/numbering.xml><?xml version="1.0" encoding="utf-8"?>
-<w:numbering xmlns:wpc="http://schemas.microsoft.com/office/word/2010/wordprocessingCanvas" xmlns:mc="http://schemas.openxmlformats.org/markup-compatibility/2006" xmlns:o="urn:schemas-microsoft-com:office:office" xmlns:r="http://schemas.openxmlformats.org/officeDocument/2006/relationships" xmlns:m="http://schemas.openxmlformats.org/officeDocument/2006/math" xmlns:v="urn:schemas-microsoft-com:vml" xmlns:wp14="http://schemas.microsoft.com/office/word/2010/wordprocessingDrawing" xmlns:wp="http://schemas.openxmlformats.org/drawingml/2006/wordprocessingDrawing" xmlns:w10="urn:schemas-microsoft-com:office:word" xmlns:w="http://schemas.openxmlformats.org/wordprocessingml/2006/main" xmlns:w14="http://schemas.microsoft.com/office/word/2010/wordml" xmlns:wpg="http://schemas.microsoft.com/office/word/2010/wordprocessingGroup" xmlns:wpi="http://schemas.microsoft.com/office/word/2010/wordprocessingInk" xmlns:wne="http://schemas.microsoft.com/office/word/2006/wordml" xmlns:wps="http://schemas.microsoft.com/office/word/2010/wordprocessingShape" mc:Ignorable="w14 wp14">
+<w:numbering xmlns:wpc="http://schemas.microsoft.com/office/word/2010/wordprocessingCanvas" xmlns:mc="http://schemas.openxmlformats.org/markup-compatibility/2006" xmlns:o="urn:schemas-microsoft-com:office:office" xmlns:r="http://schemas.openxmlformats.org/officeDocument/2006/relationships" xmlns:m="http://schemas.openxmlformats.org/officeDocument/2006/math" xmlns:v="urn:schemas-microsoft-com:vml" xmlns:wp14="http://schemas.microsoft.com/office/word/2010/wordprocessingDrawing" xmlns:wp="http://schemas.openxmlformats.org/drawingml/2006/wordprocessingDrawing" xmlns:w10="urn:schemas-microsoft-com:office:word" xmlns:w="http://schemas.openxmlformats.org/wordprocessingml/2006/main" xmlns:w14="http://schemas.microsoft.com/office/word/2010/wordml" xmlns:w15="http://schemas.microsoft.com/office/word/2012/wordml" xmlns:wpg="http://schemas.microsoft.com/office/word/2010/wordprocessingGroup" xmlns:wpi="http://schemas.microsoft.com/office/word/2010/wordprocessingInk" xmlns:wne="http://schemas.microsoft.com/office/word/2006/wordml" xmlns:wps="http://schemas.microsoft.com/office/word/2010/wordprocessingShape" mc:Ignorable="w14 w15 wp14">
   <w:abstractNum w:abstractNumId="0">
     <w:nsid w:val="02D378D5"/>
     <w:multiLevelType w:val="hybridMultilevel"/>
@@ -46248,7 +45101,7 @@
 </file>
 
 <file path=word/styles.xml><?xml version="1.0" encoding="utf-8"?>
-<w:styles xmlns:mc="http://schemas.openxmlformats.org/markup-compatibility/2006" xmlns:r="http://schemas.openxmlformats.org/officeDocument/2006/relationships" xmlns:w="http://schemas.openxmlformats.org/wordprocessingml/2006/main" xmlns:w14="http://schemas.microsoft.com/office/word/2010/wordml" mc:Ignorable="w14">
+<w:styles xmlns:mc="http://schemas.openxmlformats.org/markup-compatibility/2006" xmlns:r="http://schemas.openxmlformats.org/officeDocument/2006/relationships" xmlns:w="http://schemas.openxmlformats.org/wordprocessingml/2006/main" xmlns:w14="http://schemas.microsoft.com/office/word/2010/wordml" xmlns:w15="http://schemas.microsoft.com/office/word/2012/wordml" mc:Ignorable="w14 w15">
   <w:docDefaults>
     <w:rPrDefault>
       <w:rPr>
@@ -46264,145 +45117,378 @@
       </w:pPr>
     </w:pPrDefault>
   </w:docDefaults>
-  <w:latentStyles w:defLockedState="0" w:defUIPriority="99" w:defSemiHidden="1" w:defUnhideWhenUsed="1" w:defQFormat="0" w:count="267">
-    <w:lsdException w:name="Normal" w:semiHidden="0" w:uiPriority="0" w:unhideWhenUsed="0" w:qFormat="1"/>
-    <w:lsdException w:name="heading 1" w:semiHidden="0" w:uiPriority="0" w:unhideWhenUsed="0" w:qFormat="1"/>
-    <w:lsdException w:name="heading 2" w:uiPriority="9" w:qFormat="1"/>
-    <w:lsdException w:name="heading 3" w:uiPriority="9" w:qFormat="1"/>
-    <w:lsdException w:name="heading 4" w:uiPriority="9" w:qFormat="1"/>
-    <w:lsdException w:name="heading 5" w:uiPriority="9" w:qFormat="1"/>
-    <w:lsdException w:name="heading 6" w:uiPriority="9" w:qFormat="1"/>
-    <w:lsdException w:name="heading 7" w:uiPriority="9" w:qFormat="1"/>
-    <w:lsdException w:name="heading 8" w:uiPriority="9" w:qFormat="1"/>
-    <w:lsdException w:name="heading 9" w:uiPriority="9" w:qFormat="1"/>
-    <w:lsdException w:name="toc 1" w:uiPriority="39" w:qFormat="1"/>
-    <w:lsdException w:name="toc 2" w:uiPriority="39" w:qFormat="1"/>
-    <w:lsdException w:name="toc 3" w:uiPriority="39" w:qFormat="1"/>
-    <w:lsdException w:name="toc 4" w:uiPriority="39"/>
-    <w:lsdException w:name="toc 5" w:uiPriority="39"/>
-    <w:lsdException w:name="toc 6" w:uiPriority="39"/>
-    <w:lsdException w:name="toc 7" w:uiPriority="39"/>
-    <w:lsdException w:name="toc 8" w:uiPriority="39"/>
-    <w:lsdException w:name="toc 9" w:uiPriority="39"/>
-    <w:lsdException w:name="caption" w:uiPriority="35" w:qFormat="1"/>
-    <w:lsdException w:name="Title" w:semiHidden="0" w:uiPriority="10" w:unhideWhenUsed="0" w:qFormat="1"/>
-    <w:lsdException w:name="Default Paragraph Font" w:uiPriority="1"/>
-    <w:lsdException w:name="Body Text" w:uiPriority="0"/>
-    <w:lsdException w:name="Subtitle" w:semiHidden="0" w:uiPriority="11" w:unhideWhenUsed="0" w:qFormat="1"/>
-    <w:lsdException w:name="Strong" w:semiHidden="0" w:uiPriority="22" w:unhideWhenUsed="0" w:qFormat="1"/>
-    <w:lsdException w:name="Emphasis" w:semiHidden="0" w:uiPriority="20" w:unhideWhenUsed="0" w:qFormat="1"/>
-    <w:lsdException w:name="Table Grid" w:semiHidden="0" w:uiPriority="0" w:unhideWhenUsed="0"/>
-    <w:lsdException w:name="Placeholder Text" w:unhideWhenUsed="0"/>
-    <w:lsdException w:name="No Spacing" w:semiHidden="0" w:uiPriority="1" w:unhideWhenUsed="0" w:qFormat="1"/>
-    <w:lsdException w:name="Light Shading" w:semiHidden="0" w:uiPriority="60" w:unhideWhenUsed="0"/>
-    <w:lsdException w:name="Light List" w:semiHidden="0" w:uiPriority="61" w:unhideWhenUsed="0"/>
-    <w:lsdException w:name="Light Grid" w:semiHidden="0" w:uiPriority="62" w:unhideWhenUsed="0"/>
-    <w:lsdException w:name="Medium Shading 1" w:semiHidden="0" w:uiPriority="63" w:unhideWhenUsed="0"/>
-    <w:lsdException w:name="Medium Shading 2" w:semiHidden="0" w:uiPriority="64" w:unhideWhenUsed="0"/>
-    <w:lsdException w:name="Medium List 1" w:semiHidden="0" w:uiPriority="65" w:unhideWhenUsed="0"/>
-    <w:lsdException w:name="Medium List 2" w:semiHidden="0" w:uiPriority="66" w:unhideWhenUsed="0"/>
-    <w:lsdException w:name="Medium Grid 1" w:semiHidden="0" w:uiPriority="67" w:unhideWhenUsed="0"/>
-    <w:lsdException w:name="Medium Grid 2" w:semiHidden="0" w:uiPriority="68" w:unhideWhenUsed="0"/>
-    <w:lsdException w:name="Medium Grid 3" w:semiHidden="0" w:uiPriority="69" w:unhideWhenUsed="0"/>
-    <w:lsdException w:name="Dark List" w:semiHidden="0" w:uiPriority="70" w:unhideWhenUsed="0"/>
-    <w:lsdException w:name="Colorful Shading" w:semiHidden="0" w:uiPriority="71" w:unhideWhenUsed="0"/>
-    <w:lsdException w:name="Colorful List" w:semiHidden="0" w:uiPriority="72" w:unhideWhenUsed="0"/>
-    <w:lsdException w:name="Colorful Grid" w:semiHidden="0" w:uiPriority="73" w:unhideWhenUsed="0"/>
-    <w:lsdException w:name="Light Shading Accent 1" w:semiHidden="0" w:uiPriority="60" w:unhideWhenUsed="0"/>
-    <w:lsdException w:name="Light List Accent 1" w:semiHidden="0" w:uiPriority="61" w:unhideWhenUsed="0"/>
-    <w:lsdException w:name="Light Grid Accent 1" w:semiHidden="0" w:uiPriority="62" w:unhideWhenUsed="0"/>
-    <w:lsdException w:name="Medium Shading 1 Accent 1" w:semiHidden="0" w:uiPriority="63" w:unhideWhenUsed="0"/>
-    <w:lsdException w:name="Medium Shading 2 Accent 1" w:semiHidden="0" w:uiPriority="64" w:unhideWhenUsed="0"/>
-    <w:lsdException w:name="Medium List 1 Accent 1" w:semiHidden="0" w:uiPriority="65" w:unhideWhenUsed="0"/>
-    <w:lsdException w:name="Revision" w:unhideWhenUsed="0"/>
-    <w:lsdException w:name="List Paragraph" w:semiHidden="0" w:uiPriority="34" w:unhideWhenUsed="0" w:qFormat="1"/>
-    <w:lsdException w:name="Quote" w:semiHidden="0" w:uiPriority="29" w:unhideWhenUsed="0" w:qFormat="1"/>
-    <w:lsdException w:name="Intense Quote" w:semiHidden="0" w:uiPriority="30" w:unhideWhenUsed="0" w:qFormat="1"/>
-    <w:lsdException w:name="Medium List 2 Accent 1" w:semiHidden="0" w:uiPriority="66" w:unhideWhenUsed="0"/>
-    <w:lsdException w:name="Medium Grid 1 Accent 1" w:semiHidden="0" w:uiPriority="67" w:unhideWhenUsed="0"/>
-    <w:lsdException w:name="Medium Grid 2 Accent 1" w:semiHidden="0" w:uiPriority="68" w:unhideWhenUsed="0"/>
-    <w:lsdException w:name="Medium Grid 3 Accent 1" w:semiHidden="0" w:uiPriority="69" w:unhideWhenUsed="0"/>
-    <w:lsdException w:name="Dark List Accent 1" w:semiHidden="0" w:uiPriority="70" w:unhideWhenUsed="0"/>
-    <w:lsdException w:name="Colorful Shading Accent 1" w:semiHidden="0" w:uiPriority="71" w:unhideWhenUsed="0"/>
-    <w:lsdException w:name="Colorful List Accent 1" w:semiHidden="0" w:uiPriority="72" w:unhideWhenUsed="0"/>
-    <w:lsdException w:name="Colorful Grid Accent 1" w:semiHidden="0" w:uiPriority="73" w:unhideWhenUsed="0"/>
-    <w:lsdException w:name="Light Shading Accent 2" w:semiHidden="0" w:uiPriority="60" w:unhideWhenUsed="0"/>
-    <w:lsdException w:name="Light List Accent 2" w:semiHidden="0" w:uiPriority="61" w:unhideWhenUsed="0"/>
-    <w:lsdException w:name="Light Grid Accent 2" w:semiHidden="0" w:uiPriority="62" w:unhideWhenUsed="0"/>
-    <w:lsdException w:name="Medium Shading 1 Accent 2" w:semiHidden="0" w:uiPriority="63" w:unhideWhenUsed="0"/>
-    <w:lsdException w:name="Medium Shading 2 Accent 2" w:semiHidden="0" w:uiPriority="64" w:unhideWhenUsed="0"/>
-    <w:lsdException w:name="Medium List 1 Accent 2" w:semiHidden="0" w:uiPriority="65" w:unhideWhenUsed="0"/>
-    <w:lsdException w:name="Medium List 2 Accent 2" w:semiHidden="0" w:uiPriority="66" w:unhideWhenUsed="0"/>
-    <w:lsdException w:name="Medium Grid 1 Accent 2" w:semiHidden="0" w:uiPriority="67" w:unhideWhenUsed="0"/>
-    <w:lsdException w:name="Medium Grid 2 Accent 2" w:semiHidden="0" w:uiPriority="68" w:unhideWhenUsed="0"/>
-    <w:lsdException w:name="Medium Grid 3 Accent 2" w:semiHidden="0" w:uiPriority="69" w:unhideWhenUsed="0"/>
-    <w:lsdException w:name="Dark List Accent 2" w:semiHidden="0" w:uiPriority="70" w:unhideWhenUsed="0"/>
-    <w:lsdException w:name="Colorful Shading Accent 2" w:semiHidden="0" w:uiPriority="71" w:unhideWhenUsed="0"/>
-    <w:lsdException w:name="Colorful List Accent 2" w:semiHidden="0" w:uiPriority="72" w:unhideWhenUsed="0"/>
-    <w:lsdException w:name="Colorful Grid Accent 2" w:semiHidden="0" w:uiPriority="73" w:unhideWhenUsed="0"/>
-    <w:lsdException w:name="Light Shading Accent 3" w:semiHidden="0" w:uiPriority="60" w:unhideWhenUsed="0"/>
-    <w:lsdException w:name="Light List Accent 3" w:semiHidden="0" w:uiPriority="61" w:unhideWhenUsed="0"/>
-    <w:lsdException w:name="Light Grid Accent 3" w:semiHidden="0" w:uiPriority="62" w:unhideWhenUsed="0"/>
-    <w:lsdException w:name="Medium Shading 1 Accent 3" w:semiHidden="0" w:uiPriority="63" w:unhideWhenUsed="0"/>
-    <w:lsdException w:name="Medium Shading 2 Accent 3" w:semiHidden="0" w:uiPriority="64" w:unhideWhenUsed="0"/>
-    <w:lsdException w:name="Medium List 1 Accent 3" w:semiHidden="0" w:uiPriority="65" w:unhideWhenUsed="0"/>
-    <w:lsdException w:name="Medium List 2 Accent 3" w:semiHidden="0" w:uiPriority="66" w:unhideWhenUsed="0"/>
-    <w:lsdException w:name="Medium Grid 1 Accent 3" w:semiHidden="0" w:uiPriority="67" w:unhideWhenUsed="0"/>
-    <w:lsdException w:name="Medium Grid 2 Accent 3" w:semiHidden="0" w:uiPriority="68" w:unhideWhenUsed="0"/>
-    <w:lsdException w:name="Medium Grid 3 Accent 3" w:semiHidden="0" w:uiPriority="69" w:unhideWhenUsed="0"/>
-    <w:lsdException w:name="Dark List Accent 3" w:semiHidden="0" w:uiPriority="70" w:unhideWhenUsed="0"/>
-    <w:lsdException w:name="Colorful Shading Accent 3" w:semiHidden="0" w:uiPriority="71" w:unhideWhenUsed="0"/>
-    <w:lsdException w:name="Colorful List Accent 3" w:semiHidden="0" w:uiPriority="72" w:unhideWhenUsed="0"/>
-    <w:lsdException w:name="Colorful Grid Accent 3" w:semiHidden="0" w:uiPriority="73" w:unhideWhenUsed="0"/>
-    <w:lsdException w:name="Light Shading Accent 4" w:semiHidden="0" w:uiPriority="60" w:unhideWhenUsed="0"/>
-    <w:lsdException w:name="Light List Accent 4" w:semiHidden="0" w:uiPriority="61" w:unhideWhenUsed="0"/>
-    <w:lsdException w:name="Light Grid Accent 4" w:semiHidden="0" w:uiPriority="62" w:unhideWhenUsed="0"/>
-    <w:lsdException w:name="Medium Shading 1 Accent 4" w:semiHidden="0" w:uiPriority="63" w:unhideWhenUsed="0"/>
-    <w:lsdException w:name="Medium Shading 2 Accent 4" w:semiHidden="0" w:uiPriority="64" w:unhideWhenUsed="0"/>
-    <w:lsdException w:name="Medium List 1 Accent 4" w:semiHidden="0" w:uiPriority="65" w:unhideWhenUsed="0"/>
-    <w:lsdException w:name="Medium List 2 Accent 4" w:semiHidden="0" w:uiPriority="66" w:unhideWhenUsed="0"/>
-    <w:lsdException w:name="Medium Grid 1 Accent 4" w:semiHidden="0" w:uiPriority="67" w:unhideWhenUsed="0"/>
-    <w:lsdException w:name="Medium Grid 2 Accent 4" w:semiHidden="0" w:uiPriority="68" w:unhideWhenUsed="0"/>
-    <w:lsdException w:name="Medium Grid 3 Accent 4" w:semiHidden="0" w:uiPriority="69" w:unhideWhenUsed="0"/>
-    <w:lsdException w:name="Dark List Accent 4" w:semiHidden="0" w:uiPriority="70" w:unhideWhenUsed="0"/>
-    <w:lsdException w:name="Colorful Shading Accent 4" w:semiHidden="0" w:uiPriority="71" w:unhideWhenUsed="0"/>
-    <w:lsdException w:name="Colorful List Accent 4" w:semiHidden="0" w:uiPriority="72" w:unhideWhenUsed="0"/>
-    <w:lsdException w:name="Colorful Grid Accent 4" w:semiHidden="0" w:uiPriority="73" w:unhideWhenUsed="0"/>
-    <w:lsdException w:name="Light Shading Accent 5" w:semiHidden="0" w:uiPriority="60" w:unhideWhenUsed="0"/>
-    <w:lsdException w:name="Light List Accent 5" w:semiHidden="0" w:uiPriority="61" w:unhideWhenUsed="0"/>
-    <w:lsdException w:name="Light Grid Accent 5" w:semiHidden="0" w:uiPriority="62" w:unhideWhenUsed="0"/>
-    <w:lsdException w:name="Medium Shading 1 Accent 5" w:semiHidden="0" w:uiPriority="63" w:unhideWhenUsed="0"/>
-    <w:lsdException w:name="Medium Shading 2 Accent 5" w:semiHidden="0" w:uiPriority="64" w:unhideWhenUsed="0"/>
-    <w:lsdException w:name="Medium List 1 Accent 5" w:semiHidden="0" w:uiPriority="65" w:unhideWhenUsed="0"/>
-    <w:lsdException w:name="Medium List 2 Accent 5" w:semiHidden="0" w:uiPriority="66" w:unhideWhenUsed="0"/>
-    <w:lsdException w:name="Medium Grid 1 Accent 5" w:semiHidden="0" w:uiPriority="67" w:unhideWhenUsed="0"/>
-    <w:lsdException w:name="Medium Grid 2 Accent 5" w:semiHidden="0" w:uiPriority="68" w:unhideWhenUsed="0"/>
-    <w:lsdException w:name="Medium Grid 3 Accent 5" w:semiHidden="0" w:uiPriority="69" w:unhideWhenUsed="0"/>
-    <w:lsdException w:name="Dark List Accent 5" w:semiHidden="0" w:uiPriority="70" w:unhideWhenUsed="0"/>
-    <w:lsdException w:name="Colorful Shading Accent 5" w:semiHidden="0" w:uiPriority="71" w:unhideWhenUsed="0"/>
-    <w:lsdException w:name="Colorful List Accent 5" w:semiHidden="0" w:uiPriority="72" w:unhideWhenUsed="0"/>
-    <w:lsdException w:name="Colorful Grid Accent 5" w:semiHidden="0" w:uiPriority="73" w:unhideWhenUsed="0"/>
-    <w:lsdException w:name="Light Shading Accent 6" w:semiHidden="0" w:uiPriority="60" w:unhideWhenUsed="0"/>
-    <w:lsdException w:name="Light List Accent 6" w:semiHidden="0" w:uiPriority="61" w:unhideWhenUsed="0"/>
-    <w:lsdException w:name="Light Grid Accent 6" w:semiHidden="0" w:uiPriority="62" w:unhideWhenUsed="0"/>
-    <w:lsdException w:name="Medium Shading 1 Accent 6" w:semiHidden="0" w:uiPriority="63" w:unhideWhenUsed="0"/>
-    <w:lsdException w:name="Medium Shading 2 Accent 6" w:semiHidden="0" w:uiPriority="64" w:unhideWhenUsed="0"/>
-    <w:lsdException w:name="Medium List 1 Accent 6" w:semiHidden="0" w:uiPriority="65" w:unhideWhenUsed="0"/>
-    <w:lsdException w:name="Medium List 2 Accent 6" w:semiHidden="0" w:uiPriority="66" w:unhideWhenUsed="0"/>
-    <w:lsdException w:name="Medium Grid 1 Accent 6" w:semiHidden="0" w:uiPriority="67" w:unhideWhenUsed="0"/>
-    <w:lsdException w:name="Medium Grid 2 Accent 6" w:semiHidden="0" w:uiPriority="68" w:unhideWhenUsed="0"/>
-    <w:lsdException w:name="Medium Grid 3 Accent 6" w:semiHidden="0" w:uiPriority="69" w:unhideWhenUsed="0"/>
-    <w:lsdException w:name="Dark List Accent 6" w:semiHidden="0" w:uiPriority="70" w:unhideWhenUsed="0"/>
-    <w:lsdException w:name="Colorful Shading Accent 6" w:semiHidden="0" w:uiPriority="71" w:unhideWhenUsed="0"/>
-    <w:lsdException w:name="Colorful List Accent 6" w:semiHidden="0" w:uiPriority="72" w:unhideWhenUsed="0"/>
-    <w:lsdException w:name="Colorful Grid Accent 6" w:semiHidden="0" w:uiPriority="73" w:unhideWhenUsed="0"/>
-    <w:lsdException w:name="Subtle Emphasis" w:semiHidden="0" w:uiPriority="19" w:unhideWhenUsed="0" w:qFormat="1"/>
-    <w:lsdException w:name="Intense Emphasis" w:semiHidden="0" w:uiPriority="21" w:unhideWhenUsed="0" w:qFormat="1"/>
-    <w:lsdException w:name="Subtle Reference" w:semiHidden="0" w:uiPriority="31" w:unhideWhenUsed="0" w:qFormat="1"/>
-    <w:lsdException w:name="Intense Reference" w:semiHidden="0" w:uiPriority="32" w:unhideWhenUsed="0" w:qFormat="1"/>
-    <w:lsdException w:name="Book Title" w:semiHidden="0" w:uiPriority="33" w:unhideWhenUsed="0" w:qFormat="1"/>
-    <w:lsdException w:name="Bibliography" w:uiPriority="37"/>
-    <w:lsdException w:name="TOC Heading" w:uiPriority="39" w:qFormat="1"/>
+  <w:latentStyles w:defLockedState="0" w:defUIPriority="99" w:defSemiHidden="0" w:defUnhideWhenUsed="0" w:defQFormat="0" w:count="371">
+    <w:lsdException w:name="Normal" w:uiPriority="0" w:qFormat="1"/>
+    <w:lsdException w:name="heading 1" w:uiPriority="0" w:qFormat="1"/>
+    <w:lsdException w:name="heading 2" w:semiHidden="1" w:uiPriority="9" w:unhideWhenUsed="1" w:qFormat="1"/>
+    <w:lsdException w:name="heading 3" w:semiHidden="1" w:uiPriority="9" w:unhideWhenUsed="1" w:qFormat="1"/>
+    <w:lsdException w:name="heading 4" w:semiHidden="1" w:uiPriority="9" w:unhideWhenUsed="1" w:qFormat="1"/>
+    <w:lsdException w:name="heading 5" w:semiHidden="1" w:uiPriority="9" w:unhideWhenUsed="1" w:qFormat="1"/>
+    <w:lsdException w:name="heading 6" w:semiHidden="1" w:uiPriority="9" w:unhideWhenUsed="1" w:qFormat="1"/>
+    <w:lsdException w:name="heading 7" w:semiHidden="1" w:uiPriority="9" w:unhideWhenUsed="1" w:qFormat="1"/>
+    <w:lsdException w:name="heading 8" w:semiHidden="1" w:uiPriority="9" w:unhideWhenUsed="1" w:qFormat="1"/>
+    <w:lsdException w:name="heading 9" w:semiHidden="1" w:uiPriority="9" w:unhideWhenUsed="1" w:qFormat="1"/>
+    <w:lsdException w:name="index 1" w:semiHidden="1" w:unhideWhenUsed="1"/>
+    <w:lsdException w:name="index 2" w:semiHidden="1" w:unhideWhenUsed="1"/>
+    <w:lsdException w:name="index 3" w:semiHidden="1" w:unhideWhenUsed="1"/>
+    <w:lsdException w:name="index 4" w:semiHidden="1" w:unhideWhenUsed="1"/>
+    <w:lsdException w:name="index 5" w:semiHidden="1" w:unhideWhenUsed="1"/>
+    <w:lsdException w:name="index 6" w:semiHidden="1" w:unhideWhenUsed="1"/>
+    <w:lsdException w:name="index 7" w:semiHidden="1" w:unhideWhenUsed="1"/>
+    <w:lsdException w:name="index 8" w:semiHidden="1" w:unhideWhenUsed="1"/>
+    <w:lsdException w:name="index 9" w:semiHidden="1" w:unhideWhenUsed="1"/>
+    <w:lsdException w:name="toc 1" w:semiHidden="1" w:uiPriority="39" w:unhideWhenUsed="1" w:qFormat="1"/>
+    <w:lsdException w:name="toc 2" w:semiHidden="1" w:uiPriority="39" w:unhideWhenUsed="1" w:qFormat="1"/>
+    <w:lsdException w:name="toc 3" w:semiHidden="1" w:uiPriority="39" w:unhideWhenUsed="1" w:qFormat="1"/>
+    <w:lsdException w:name="toc 4" w:semiHidden="1" w:uiPriority="39" w:unhideWhenUsed="1"/>
+    <w:lsdException w:name="toc 5" w:semiHidden="1" w:uiPriority="39" w:unhideWhenUsed="1"/>
+    <w:lsdException w:name="toc 6" w:semiHidden="1" w:uiPriority="39" w:unhideWhenUsed="1"/>
+    <w:lsdException w:name="toc 7" w:semiHidden="1" w:uiPriority="39" w:unhideWhenUsed="1"/>
+    <w:lsdException w:name="toc 8" w:semiHidden="1" w:uiPriority="39" w:unhideWhenUsed="1"/>
+    <w:lsdException w:name="toc 9" w:semiHidden="1" w:uiPriority="39" w:unhideWhenUsed="1"/>
+    <w:lsdException w:name="Normal Indent" w:semiHidden="1" w:unhideWhenUsed="1"/>
+    <w:lsdException w:name="footnote text" w:semiHidden="1" w:unhideWhenUsed="1"/>
+    <w:lsdException w:name="annotation text" w:semiHidden="1" w:unhideWhenUsed="1"/>
+    <w:lsdException w:name="header" w:semiHidden="1" w:unhideWhenUsed="1"/>
+    <w:lsdException w:name="footer" w:semiHidden="1" w:unhideWhenUsed="1"/>
+    <w:lsdException w:name="index heading" w:semiHidden="1" w:unhideWhenUsed="1"/>
+    <w:lsdException w:name="caption" w:semiHidden="1" w:uiPriority="35" w:unhideWhenUsed="1" w:qFormat="1"/>
+    <w:lsdException w:name="table of figures" w:semiHidden="1" w:unhideWhenUsed="1"/>
+    <w:lsdException w:name="envelope address" w:semiHidden="1" w:unhideWhenUsed="1"/>
+    <w:lsdException w:name="envelope return" w:semiHidden="1" w:unhideWhenUsed="1"/>
+    <w:lsdException w:name="footnote reference" w:semiHidden="1" w:unhideWhenUsed="1"/>
+    <w:lsdException w:name="annotation reference" w:semiHidden="1" w:unhideWhenUsed="1"/>
+    <w:lsdException w:name="line number" w:semiHidden="1" w:unhideWhenUsed="1"/>
+    <w:lsdException w:name="page number" w:semiHidden="1" w:unhideWhenUsed="1"/>
+    <w:lsdException w:name="endnote reference" w:semiHidden="1" w:unhideWhenUsed="1"/>
+    <w:lsdException w:name="endnote text" w:semiHidden="1" w:unhideWhenUsed="1"/>
+    <w:lsdException w:name="table of authorities" w:semiHidden="1" w:unhideWhenUsed="1"/>
+    <w:lsdException w:name="macro" w:semiHidden="1" w:unhideWhenUsed="1"/>
+    <w:lsdException w:name="toa heading" w:semiHidden="1" w:unhideWhenUsed="1"/>
+    <w:lsdException w:name="List" w:semiHidden="1" w:unhideWhenUsed="1"/>
+    <w:lsdException w:name="List Bullet" w:semiHidden="1" w:unhideWhenUsed="1"/>
+    <w:lsdException w:name="List Number" w:semiHidden="1" w:unhideWhenUsed="1"/>
+    <w:lsdException w:name="List 2" w:semiHidden="1" w:unhideWhenUsed="1"/>
+    <w:lsdException w:name="List 3" w:semiHidden="1" w:unhideWhenUsed="1"/>
+    <w:lsdException w:name="List 4" w:semiHidden="1" w:unhideWhenUsed="1"/>
+    <w:lsdException w:name="List 5" w:semiHidden="1" w:unhideWhenUsed="1"/>
+    <w:lsdException w:name="List Bullet 2" w:semiHidden="1" w:unhideWhenUsed="1"/>
+    <w:lsdException w:name="List Bullet 3" w:semiHidden="1" w:unhideWhenUsed="1"/>
+    <w:lsdException w:name="List Bullet 4" w:semiHidden="1" w:unhideWhenUsed="1"/>
+    <w:lsdException w:name="List Bullet 5" w:semiHidden="1" w:unhideWhenUsed="1"/>
+    <w:lsdException w:name="List Number 2" w:semiHidden="1" w:unhideWhenUsed="1"/>
+    <w:lsdException w:name="List Number 3" w:semiHidden="1" w:unhideWhenUsed="1"/>
+    <w:lsdException w:name="List Number 4" w:semiHidden="1" w:unhideWhenUsed="1"/>
+    <w:lsdException w:name="List Number 5" w:semiHidden="1" w:unhideWhenUsed="1"/>
+    <w:lsdException w:name="Title" w:uiPriority="10" w:qFormat="1"/>
+    <w:lsdException w:name="Closing" w:semiHidden="1" w:unhideWhenUsed="1"/>
+    <w:lsdException w:name="Signature" w:semiHidden="1" w:unhideWhenUsed="1"/>
+    <w:lsdException w:name="Default Paragraph Font" w:semiHidden="1" w:uiPriority="1" w:unhideWhenUsed="1"/>
+    <w:lsdException w:name="Body Text" w:semiHidden="1" w:uiPriority="0" w:unhideWhenUsed="1"/>
+    <w:lsdException w:name="Body Text Indent" w:semiHidden="1" w:unhideWhenUsed="1"/>
+    <w:lsdException w:name="List Continue" w:semiHidden="1" w:unhideWhenUsed="1"/>
+    <w:lsdException w:name="List Continue 2" w:semiHidden="1" w:unhideWhenUsed="1"/>
+    <w:lsdException w:name="List Continue 3" w:semiHidden="1" w:unhideWhenUsed="1"/>
+    <w:lsdException w:name="List Continue 4" w:semiHidden="1" w:unhideWhenUsed="1"/>
+    <w:lsdException w:name="List Continue 5" w:semiHidden="1" w:unhideWhenUsed="1"/>
+    <w:lsdException w:name="Message Header" w:semiHidden="1" w:unhideWhenUsed="1"/>
+    <w:lsdException w:name="Subtitle" w:uiPriority="11" w:qFormat="1"/>
+    <w:lsdException w:name="Salutation" w:semiHidden="1" w:unhideWhenUsed="1"/>
+    <w:lsdException w:name="Date" w:semiHidden="1" w:unhideWhenUsed="1"/>
+    <w:lsdException w:name="Body Text First Indent" w:semiHidden="1" w:unhideWhenUsed="1"/>
+    <w:lsdException w:name="Body Text First Indent 2" w:semiHidden="1" w:unhideWhenUsed="1"/>
+    <w:lsdException w:name="Note Heading" w:semiHidden="1" w:unhideWhenUsed="1"/>
+    <w:lsdException w:name="Body Text 2" w:semiHidden="1" w:unhideWhenUsed="1"/>
+    <w:lsdException w:name="Body Text 3" w:semiHidden="1" w:unhideWhenUsed="1"/>
+    <w:lsdException w:name="Body Text Indent 2" w:semiHidden="1" w:unhideWhenUsed="1"/>
+    <w:lsdException w:name="Body Text Indent 3" w:semiHidden="1" w:unhideWhenUsed="1"/>
+    <w:lsdException w:name="Block Text" w:semiHidden="1" w:unhideWhenUsed="1"/>
+    <w:lsdException w:name="Hyperlink" w:semiHidden="1" w:unhideWhenUsed="1"/>
+    <w:lsdException w:name="FollowedHyperlink" w:semiHidden="1" w:unhideWhenUsed="1"/>
+    <w:lsdException w:name="Strong" w:uiPriority="22" w:qFormat="1"/>
+    <w:lsdException w:name="Emphasis" w:uiPriority="20" w:qFormat="1"/>
+    <w:lsdException w:name="Document Map" w:semiHidden="1" w:unhideWhenUsed="1"/>
+    <w:lsdException w:name="Plain Text" w:semiHidden="1" w:unhideWhenUsed="1"/>
+    <w:lsdException w:name="E-mail Signature" w:semiHidden="1" w:unhideWhenUsed="1"/>
+    <w:lsdException w:name="HTML Top of Form" w:semiHidden="1" w:unhideWhenUsed="1"/>
+    <w:lsdException w:name="HTML Bottom of Form" w:semiHidden="1" w:unhideWhenUsed="1"/>
+    <w:lsdException w:name="Normal (Web)" w:semiHidden="1" w:unhideWhenUsed="1"/>
+    <w:lsdException w:name="HTML Acronym" w:semiHidden="1" w:unhideWhenUsed="1"/>
+    <w:lsdException w:name="HTML Address" w:semiHidden="1" w:unhideWhenUsed="1"/>
+    <w:lsdException w:name="HTML Cite" w:semiHidden="1" w:unhideWhenUsed="1"/>
+    <w:lsdException w:name="HTML Code" w:semiHidden="1" w:unhideWhenUsed="1"/>
+    <w:lsdException w:name="HTML Definition" w:semiHidden="1" w:unhideWhenUsed="1"/>
+    <w:lsdException w:name="HTML Keyboard" w:semiHidden="1" w:unhideWhenUsed="1"/>
+    <w:lsdException w:name="HTML Preformatted" w:semiHidden="1" w:unhideWhenUsed="1"/>
+    <w:lsdException w:name="HTML Sample" w:semiHidden="1" w:unhideWhenUsed="1"/>
+    <w:lsdException w:name="HTML Typewriter" w:semiHidden="1" w:unhideWhenUsed="1"/>
+    <w:lsdException w:name="HTML Variable" w:semiHidden="1" w:unhideWhenUsed="1"/>
+    <w:lsdException w:name="Normal Table" w:semiHidden="1" w:unhideWhenUsed="1"/>
+    <w:lsdException w:name="annotation subject" w:semiHidden="1" w:unhideWhenUsed="1"/>
+    <w:lsdException w:name="No List" w:semiHidden="1" w:unhideWhenUsed="1"/>
+    <w:lsdException w:name="Outline List 1" w:semiHidden="1" w:unhideWhenUsed="1"/>
+    <w:lsdException w:name="Outline List 2" w:semiHidden="1" w:unhideWhenUsed="1"/>
+    <w:lsdException w:name="Outline List 3" w:semiHidden="1" w:unhideWhenUsed="1"/>
+    <w:lsdException w:name="Table Simple 1" w:semiHidden="1" w:unhideWhenUsed="1"/>
+    <w:lsdException w:name="Table Simple 2" w:semiHidden="1" w:unhideWhenUsed="1"/>
+    <w:lsdException w:name="Table Simple 3" w:semiHidden="1" w:unhideWhenUsed="1"/>
+    <w:lsdException w:name="Table Classic 1" w:semiHidden="1" w:unhideWhenUsed="1"/>
+    <w:lsdException w:name="Table Classic 2" w:semiHidden="1" w:unhideWhenUsed="1"/>
+    <w:lsdException w:name="Table Classic 3" w:semiHidden="1" w:unhideWhenUsed="1"/>
+    <w:lsdException w:name="Table Classic 4" w:semiHidden="1" w:unhideWhenUsed="1"/>
+    <w:lsdException w:name="Table Colorful 1" w:semiHidden="1" w:unhideWhenUsed="1"/>
+    <w:lsdException w:name="Table Colorful 2" w:semiHidden="1" w:unhideWhenUsed="1"/>
+    <w:lsdException w:name="Table Colorful 3" w:semiHidden="1" w:unhideWhenUsed="1"/>
+    <w:lsdException w:name="Table Columns 1" w:semiHidden="1" w:unhideWhenUsed="1"/>
+    <w:lsdException w:name="Table Columns 2" w:semiHidden="1" w:unhideWhenUsed="1"/>
+    <w:lsdException w:name="Table Columns 3" w:semiHidden="1" w:unhideWhenUsed="1"/>
+    <w:lsdException w:name="Table Columns 4" w:semiHidden="1" w:unhideWhenUsed="1"/>
+    <w:lsdException w:name="Table Columns 5" w:semiHidden="1" w:unhideWhenUsed="1"/>
+    <w:lsdException w:name="Table Grid 1" w:semiHidden="1" w:unhideWhenUsed="1"/>
+    <w:lsdException w:name="Table Grid 2" w:semiHidden="1" w:unhideWhenUsed="1"/>
+    <w:lsdException w:name="Table Grid 3" w:semiHidden="1" w:unhideWhenUsed="1"/>
+    <w:lsdException w:name="Table Grid 4" w:semiHidden="1" w:unhideWhenUsed="1"/>
+    <w:lsdException w:name="Table Grid 5" w:semiHidden="1" w:unhideWhenUsed="1"/>
+    <w:lsdException w:name="Table Grid 6" w:semiHidden="1" w:unhideWhenUsed="1"/>
+    <w:lsdException w:name="Table Grid 7" w:semiHidden="1" w:unhideWhenUsed="1"/>
+    <w:lsdException w:name="Table Grid 8" w:semiHidden="1" w:unhideWhenUsed="1"/>
+    <w:lsdException w:name="Table List 1" w:semiHidden="1" w:unhideWhenUsed="1"/>
+    <w:lsdException w:name="Table List 2" w:semiHidden="1" w:unhideWhenUsed="1"/>
+    <w:lsdException w:name="Table List 3" w:semiHidden="1" w:unhideWhenUsed="1"/>
+    <w:lsdException w:name="Table List 4" w:semiHidden="1" w:unhideWhenUsed="1"/>
+    <w:lsdException w:name="Table List 5" w:semiHidden="1" w:unhideWhenUsed="1"/>
+    <w:lsdException w:name="Table List 6" w:semiHidden="1" w:unhideWhenUsed="1"/>
+    <w:lsdException w:name="Table List 7" w:semiHidden="1" w:unhideWhenUsed="1"/>
+    <w:lsdException w:name="Table List 8" w:semiHidden="1" w:unhideWhenUsed="1"/>
+    <w:lsdException w:name="Table 3D effects 1" w:semiHidden="1" w:unhideWhenUsed="1"/>
+    <w:lsdException w:name="Table 3D effects 2" w:semiHidden="1" w:unhideWhenUsed="1"/>
+    <w:lsdException w:name="Table 3D effects 3" w:semiHidden="1" w:unhideWhenUsed="1"/>
+    <w:lsdException w:name="Table Contemporary" w:semiHidden="1" w:unhideWhenUsed="1"/>
+    <w:lsdException w:name="Table Elegant" w:semiHidden="1" w:unhideWhenUsed="1"/>
+    <w:lsdException w:name="Table Professional" w:semiHidden="1" w:unhideWhenUsed="1"/>
+    <w:lsdException w:name="Table Subtle 1" w:semiHidden="1" w:unhideWhenUsed="1"/>
+    <w:lsdException w:name="Table Subtle 2" w:semiHidden="1" w:unhideWhenUsed="1"/>
+    <w:lsdException w:name="Table Web 1" w:semiHidden="1" w:unhideWhenUsed="1"/>
+    <w:lsdException w:name="Table Web 2" w:semiHidden="1" w:unhideWhenUsed="1"/>
+    <w:lsdException w:name="Table Web 3" w:semiHidden="1" w:unhideWhenUsed="1"/>
+    <w:lsdException w:name="Balloon Text" w:semiHidden="1" w:unhideWhenUsed="1"/>
+    <w:lsdException w:name="Table Grid" w:uiPriority="0"/>
+    <w:lsdException w:name="Table Theme" w:semiHidden="1" w:unhideWhenUsed="1"/>
+    <w:lsdException w:name="Placeholder Text" w:semiHidden="1"/>
+    <w:lsdException w:name="No Spacing" w:uiPriority="1" w:qFormat="1"/>
+    <w:lsdException w:name="Light Shading" w:uiPriority="60"/>
+    <w:lsdException w:name="Light List" w:uiPriority="61"/>
+    <w:lsdException w:name="Light Grid" w:uiPriority="62"/>
+    <w:lsdException w:name="Medium Shading 1" w:uiPriority="63"/>
+    <w:lsdException w:name="Medium Shading 2" w:uiPriority="64"/>
+    <w:lsdException w:name="Medium List 1" w:uiPriority="65"/>
+    <w:lsdException w:name="Medium List 2" w:uiPriority="66"/>
+    <w:lsdException w:name="Medium Grid 1" w:uiPriority="67"/>
+    <w:lsdException w:name="Medium Grid 2" w:uiPriority="68"/>
+    <w:lsdException w:name="Medium Grid 3" w:uiPriority="69"/>
+    <w:lsdException w:name="Dark List" w:uiPriority="70"/>
+    <w:lsdException w:name="Colorful Shading" w:uiPriority="71"/>
+    <w:lsdException w:name="Colorful List" w:uiPriority="72"/>
+    <w:lsdException w:name="Colorful Grid" w:uiPriority="73"/>
+    <w:lsdException w:name="Light Shading Accent 1" w:uiPriority="60"/>
+    <w:lsdException w:name="Light List Accent 1" w:uiPriority="61"/>
+    <w:lsdException w:name="Light Grid Accent 1" w:uiPriority="62"/>
+    <w:lsdException w:name="Medium Shading 1 Accent 1" w:uiPriority="63"/>
+    <w:lsdException w:name="Medium Shading 2 Accent 1" w:uiPriority="64"/>
+    <w:lsdException w:name="Medium List 1 Accent 1" w:uiPriority="65"/>
+    <w:lsdException w:name="Revision" w:semiHidden="1"/>
+    <w:lsdException w:name="List Paragraph" w:uiPriority="34" w:qFormat="1"/>
+    <w:lsdException w:name="Quote" w:uiPriority="29" w:qFormat="1"/>
+    <w:lsdException w:name="Intense Quote" w:uiPriority="30" w:qFormat="1"/>
+    <w:lsdException w:name="Medium List 2 Accent 1" w:uiPriority="66"/>
+    <w:lsdException w:name="Medium Grid 1 Accent 1" w:uiPriority="67"/>
+    <w:lsdException w:name="Medium Grid 2 Accent 1" w:uiPriority="68"/>
+    <w:lsdException w:name="Medium Grid 3 Accent 1" w:uiPriority="69"/>
+    <w:lsdException w:name="Dark List Accent 1" w:uiPriority="70"/>
+    <w:lsdException w:name="Colorful Shading Accent 1" w:uiPriority="71"/>
+    <w:lsdException w:name="Colorful List Accent 1" w:uiPriority="72"/>
+    <w:lsdException w:name="Colorful Grid Accent 1" w:uiPriority="73"/>
+    <w:lsdException w:name="Light Shading Accent 2" w:uiPriority="60"/>
+    <w:lsdException w:name="Light List Accent 2" w:uiPriority="61"/>
+    <w:lsdException w:name="Light Grid Accent 2" w:uiPriority="62"/>
+    <w:lsdException w:name="Medium Shading 1 Accent 2" w:uiPriority="63"/>
+    <w:lsdException w:name="Medium Shading 2 Accent 2" w:uiPriority="64"/>
+    <w:lsdException w:name="Medium List 1 Accent 2" w:uiPriority="65"/>
+    <w:lsdException w:name="Medium List 2 Accent 2" w:uiPriority="66"/>
+    <w:lsdException w:name="Medium Grid 1 Accent 2" w:uiPriority="67"/>
+    <w:lsdException w:name="Medium Grid 2 Accent 2" w:uiPriority="68"/>
+    <w:lsdException w:name="Medium Grid 3 Accent 2" w:uiPriority="69"/>
+    <w:lsdException w:name="Dark List Accent 2" w:uiPriority="70"/>
+    <w:lsdException w:name="Colorful Shading Accent 2" w:uiPriority="71"/>
+    <w:lsdException w:name="Colorful List Accent 2" w:uiPriority="72"/>
+    <w:lsdException w:name="Colorful Grid Accent 2" w:uiPriority="73"/>
+    <w:lsdException w:name="Light Shading Accent 3" w:uiPriority="60"/>
+    <w:lsdException w:name="Light List Accent 3" w:uiPriority="61"/>
+    <w:lsdException w:name="Light Grid Accent 3" w:uiPriority="62"/>
+    <w:lsdException w:name="Medium Shading 1 Accent 3" w:uiPriority="63"/>
+    <w:lsdException w:name="Medium Shading 2 Accent 3" w:uiPriority="64"/>
+    <w:lsdException w:name="Medium List 1 Accent 3" w:uiPriority="65"/>
+    <w:lsdException w:name="Medium List 2 Accent 3" w:uiPriority="66"/>
+    <w:lsdException w:name="Medium Grid 1 Accent 3" w:uiPriority="67"/>
+    <w:lsdException w:name="Medium Grid 2 Accent 3" w:uiPriority="68"/>
+    <w:lsdException w:name="Medium Grid 3 Accent 3" w:uiPriority="69"/>
+    <w:lsdException w:name="Dark List Accent 3" w:uiPriority="70"/>
+    <w:lsdException w:name="Colorful Shading Accent 3" w:uiPriority="71"/>
+    <w:lsdException w:name="Colorful List Accent 3" w:uiPriority="72"/>
+    <w:lsdException w:name="Colorful Grid Accent 3" w:uiPriority="73"/>
+    <w:lsdException w:name="Light Shading Accent 4" w:uiPriority="60"/>
+    <w:lsdException w:name="Light List Accent 4" w:uiPriority="61"/>
+    <w:lsdException w:name="Light Grid Accent 4" w:uiPriority="62"/>
+    <w:lsdException w:name="Medium Shading 1 Accent 4" w:uiPriority="63"/>
+    <w:lsdException w:name="Medium Shading 2 Accent 4" w:uiPriority="64"/>
+    <w:lsdException w:name="Medium List 1 Accent 4" w:uiPriority="65"/>
+    <w:lsdException w:name="Medium List 2 Accent 4" w:uiPriority="66"/>
+    <w:lsdException w:name="Medium Grid 1 Accent 4" w:uiPriority="67"/>
+    <w:lsdException w:name="Medium Grid 2 Accent 4" w:uiPriority="68"/>
+    <w:lsdException w:name="Medium Grid 3 Accent 4" w:uiPriority="69"/>
+    <w:lsdException w:name="Dark List Accent 4" w:uiPriority="70"/>
+    <w:lsdException w:name="Colorful Shading Accent 4" w:uiPriority="71"/>
+    <w:lsdException w:name="Colorful List Accent 4" w:uiPriority="72"/>
+    <w:lsdException w:name="Colorful Grid Accent 4" w:uiPriority="73"/>
+    <w:lsdException w:name="Light Shading Accent 5" w:uiPriority="60"/>
+    <w:lsdException w:name="Light List Accent 5" w:uiPriority="61"/>
+    <w:lsdException w:name="Light Grid Accent 5" w:uiPriority="62"/>
+    <w:lsdException w:name="Medium Shading 1 Accent 5" w:uiPriority="63"/>
+    <w:lsdException w:name="Medium Shading 2 Accent 5" w:uiPriority="64"/>
+    <w:lsdException w:name="Medium List 1 Accent 5" w:uiPriority="65"/>
+    <w:lsdException w:name="Medium List 2 Accent 5" w:uiPriority="66"/>
+    <w:lsdException w:name="Medium Grid 1 Accent 5" w:uiPriority="67"/>
+    <w:lsdException w:name="Medium Grid 2 Accent 5" w:uiPriority="68"/>
+    <w:lsdException w:name="Medium Grid 3 Accent 5" w:uiPriority="69"/>
+    <w:lsdException w:name="Dark List Accent 5" w:uiPriority="70"/>
+    <w:lsdException w:name="Colorful Shading Accent 5" w:uiPriority="71"/>
+    <w:lsdException w:name="Colorful List Accent 5" w:uiPriority="72"/>
+    <w:lsdException w:name="Colorful Grid Accent 5" w:uiPriority="73"/>
+    <w:lsdException w:name="Light Shading Accent 6" w:uiPriority="60"/>
+    <w:lsdException w:name="Light List Accent 6" w:uiPriority="61"/>
+    <w:lsdException w:name="Light Grid Accent 6" w:uiPriority="62"/>
+    <w:lsdException w:name="Medium Shading 1 Accent 6" w:uiPriority="63"/>
+    <w:lsdException w:name="Medium Shading 2 Accent 6" w:uiPriority="64"/>
+    <w:lsdException w:name="Medium List 1 Accent 6" w:uiPriority="65"/>
+    <w:lsdException w:name="Medium List 2 Accent 6" w:uiPriority="66"/>
+    <w:lsdException w:name="Medium Grid 1 Accent 6" w:uiPriority="67"/>
+    <w:lsdException w:name="Medium Grid 2 Accent 6" w:uiPriority="68"/>
+    <w:lsdException w:name="Medium Grid 3 Accent 6" w:uiPriority="69"/>
+    <w:lsdException w:name="Dark List Accent 6" w:uiPriority="70"/>
+    <w:lsdException w:name="Colorful Shading Accent 6" w:uiPriority="71"/>
+    <w:lsdException w:name="Colorful List Accent 6" w:uiPriority="72"/>
+    <w:lsdException w:name="Colorful Grid Accent 6" w:uiPriority="73"/>
+    <w:lsdException w:name="Subtle Emphasis" w:uiPriority="19" w:qFormat="1"/>
+    <w:lsdException w:name="Intense Emphasis" w:uiPriority="21" w:qFormat="1"/>
+    <w:lsdException w:name="Subtle Reference" w:uiPriority="31" w:qFormat="1"/>
+    <w:lsdException w:name="Intense Reference" w:uiPriority="32" w:qFormat="1"/>
+    <w:lsdException w:name="Book Title" w:uiPriority="33" w:qFormat="1"/>
+    <w:lsdException w:name="Bibliography" w:semiHidden="1" w:uiPriority="37" w:unhideWhenUsed="1"/>
+    <w:lsdException w:name="TOC Heading" w:semiHidden="1" w:uiPriority="39" w:unhideWhenUsed="1" w:qFormat="1"/>
+    <w:lsdException w:name="Plain Table 1" w:uiPriority="41"/>
+    <w:lsdException w:name="Plain Table 2" w:uiPriority="42"/>
+    <w:lsdException w:name="Plain Table 3" w:uiPriority="43"/>
+    <w:lsdException w:name="Plain Table 4" w:uiPriority="44"/>
+    <w:lsdException w:name="Plain Table 5" w:uiPriority="45"/>
+    <w:lsdException w:name="Grid Table Light" w:uiPriority="40"/>
+    <w:lsdException w:name="Grid Table 1 Light" w:uiPriority="46"/>
+    <w:lsdException w:name="Grid Table 2" w:uiPriority="47"/>
+    <w:lsdException w:name="Grid Table 3" w:uiPriority="48"/>
+    <w:lsdException w:name="Grid Table 4" w:uiPriority="49"/>
+    <w:lsdException w:name="Grid Table 5 Dark" w:uiPriority="50"/>
+    <w:lsdException w:name="Grid Table 6 Colorful" w:uiPriority="51"/>
+    <w:lsdException w:name="Grid Table 7 Colorful" w:uiPriority="52"/>
+    <w:lsdException w:name="Grid Table 1 Light Accent 1" w:uiPriority="46"/>
+    <w:lsdException w:name="Grid Table 2 Accent 1" w:uiPriority="47"/>
+    <w:lsdException w:name="Grid Table 3 Accent 1" w:uiPriority="48"/>
+    <w:lsdException w:name="Grid Table 4 Accent 1" w:uiPriority="49"/>
+    <w:lsdException w:name="Grid Table 5 Dark Accent 1" w:uiPriority="50"/>
+    <w:lsdException w:name="Grid Table 6 Colorful Accent 1" w:uiPriority="51"/>
+    <w:lsdException w:name="Grid Table 7 Colorful Accent 1" w:uiPriority="52"/>
+    <w:lsdException w:name="Grid Table 1 Light Accent 2" w:uiPriority="46"/>
+    <w:lsdException w:name="Grid Table 2 Accent 2" w:uiPriority="47"/>
+    <w:lsdException w:name="Grid Table 3 Accent 2" w:uiPriority="48"/>
+    <w:lsdException w:name="Grid Table 4 Accent 2" w:uiPriority="49"/>
+    <w:lsdException w:name="Grid Table 5 Dark Accent 2" w:uiPriority="50"/>
+    <w:lsdException w:name="Grid Table 6 Colorful Accent 2" w:uiPriority="51"/>
+    <w:lsdException w:name="Grid Table 7 Colorful Accent 2" w:uiPriority="52"/>
+    <w:lsdException w:name="Grid Table 1 Light Accent 3" w:uiPriority="46"/>
+    <w:lsdException w:name="Grid Table 2 Accent 3" w:uiPriority="47"/>
+    <w:lsdException w:name="Grid Table 3 Accent 3" w:uiPriority="48"/>
+    <w:lsdException w:name="Grid Table 4 Accent 3" w:uiPriority="49"/>
+    <w:lsdException w:name="Grid Table 5 Dark Accent 3" w:uiPriority="50"/>
+    <w:lsdException w:name="Grid Table 6 Colorful Accent 3" w:uiPriority="51"/>
+    <w:lsdException w:name="Grid Table 7 Colorful Accent 3" w:uiPriority="52"/>
+    <w:lsdException w:name="Grid Table 1 Light Accent 4" w:uiPriority="46"/>
+    <w:lsdException w:name="Grid Table 2 Accent 4" w:uiPriority="47"/>
+    <w:lsdException w:name="Grid Table 3 Accent 4" w:uiPriority="48"/>
+    <w:lsdException w:name="Grid Table 4 Accent 4" w:uiPriority="49"/>
+    <w:lsdException w:name="Grid Table 5 Dark Accent 4" w:uiPriority="50"/>
+    <w:lsdException w:name="Grid Table 6 Colorful Accent 4" w:uiPriority="51"/>
+    <w:lsdException w:name="Grid Table 7 Colorful Accent 4" w:uiPriority="52"/>
+    <w:lsdException w:name="Grid Table 1 Light Accent 5" w:uiPriority="46"/>
+    <w:lsdException w:name="Grid Table 2 Accent 5" w:uiPriority="47"/>
+    <w:lsdException w:name="Grid Table 3 Accent 5" w:uiPriority="48"/>
+    <w:lsdException w:name="Grid Table 4 Accent 5" w:uiPriority="49"/>
+    <w:lsdException w:name="Grid Table 5 Dark Accent 5" w:uiPriority="50"/>
+    <w:lsdException w:name="Grid Table 6 Colorful Accent 5" w:uiPriority="51"/>
+    <w:lsdException w:name="Grid Table 7 Colorful Accent 5" w:uiPriority="52"/>
+    <w:lsdException w:name="Grid Table 1 Light Accent 6" w:uiPriority="46"/>
+    <w:lsdException w:name="Grid Table 2 Accent 6" w:uiPriority="47"/>
+    <w:lsdException w:name="Grid Table 3 Accent 6" w:uiPriority="48"/>
+    <w:lsdException w:name="Grid Table 4 Accent 6" w:uiPriority="49"/>
+    <w:lsdException w:name="Grid Table 5 Dark Accent 6" w:uiPriority="50"/>
+    <w:lsdException w:name="Grid Table 6 Colorful Accent 6" w:uiPriority="51"/>
+    <w:lsdException w:name="Grid Table 7 Colorful Accent 6" w:uiPriority="52"/>
+    <w:lsdException w:name="List Table 1 Light" w:uiPriority="46"/>
+    <w:lsdException w:name="List Table 2" w:uiPriority="47"/>
+    <w:lsdException w:name="List Table 3" w:uiPriority="48"/>
+    <w:lsdException w:name="List Table 4" w:uiPriority="49"/>
+    <w:lsdException w:name="List Table 5 Dark" w:uiPriority="50"/>
+    <w:lsdException w:name="List Table 6 Colorful" w:uiPriority="51"/>
+    <w:lsdException w:name="List Table 7 Colorful" w:uiPriority="52"/>
+    <w:lsdException w:name="List Table 1 Light Accent 1" w:uiPriority="46"/>
+    <w:lsdException w:name="List Table 2 Accent 1" w:uiPriority="47"/>
+    <w:lsdException w:name="List Table 3 Accent 1" w:uiPriority="48"/>
+    <w:lsdException w:name="List Table 4 Accent 1" w:uiPriority="49"/>
+    <w:lsdException w:name="List Table 5 Dark Accent 1" w:uiPriority="50"/>
+    <w:lsdException w:name="List Table 6 Colorful Accent 1" w:uiPriority="51"/>
+    <w:lsdException w:name="List Table 7 Colorful Accent 1" w:uiPriority="52"/>
+    <w:lsdException w:name="List Table 1 Light Accent 2" w:uiPriority="46"/>
+    <w:lsdException w:name="List Table 2 Accent 2" w:uiPriority="47"/>
+    <w:lsdException w:name="List Table 3 Accent 2" w:uiPriority="48"/>
+    <w:lsdException w:name="List Table 4 Accent 2" w:uiPriority="49"/>
+    <w:lsdException w:name="List Table 5 Dark Accent 2" w:uiPriority="50"/>
+    <w:lsdException w:name="List Table 6 Colorful Accent 2" w:uiPriority="51"/>
+    <w:lsdException w:name="List Table 7 Colorful Accent 2" w:uiPriority="52"/>
+    <w:lsdException w:name="List Table 1 Light Accent 3" w:uiPriority="46"/>
+    <w:lsdException w:name="List Table 2 Accent 3" w:uiPriority="47"/>
+    <w:lsdException w:name="List Table 3 Accent 3" w:uiPriority="48"/>
+    <w:lsdException w:name="List Table 4 Accent 3" w:uiPriority="49"/>
+    <w:lsdException w:name="List Table 5 Dark Accent 3" w:uiPriority="50"/>
+    <w:lsdException w:name="List Table 6 Colorful Accent 3" w:uiPriority="51"/>
+    <w:lsdException w:name="List Table 7 Colorful Accent 3" w:uiPriority="52"/>
+    <w:lsdException w:name="List Table 1 Light Accent 4" w:uiPriority="46"/>
+    <w:lsdException w:name="List Table 2 Accent 4" w:uiPriority="47"/>
+    <w:lsdException w:name="List Table 3 Accent 4" w:uiPriority="48"/>
+    <w:lsdException w:name="List Table 4 Accent 4" w:uiPriority="49"/>
+    <w:lsdException w:name="List Table 5 Dark Accent 4" w:uiPriority="50"/>
+    <w:lsdException w:name="List Table 6 Colorful Accent 4" w:uiPriority="51"/>
+    <w:lsdException w:name="List Table 7 Colorful Accent 4" w:uiPriority="52"/>
+    <w:lsdException w:name="List Table 1 Light Accent 5" w:uiPriority="46"/>
+    <w:lsdException w:name="List Table 2 Accent 5" w:uiPriority="47"/>
+    <w:lsdException w:name="List Table 3 Accent 5" w:uiPriority="48"/>
+    <w:lsdException w:name="List Table 4 Accent 5" w:uiPriority="49"/>
+    <w:lsdException w:name="List Table 5 Dark Accent 5" w:uiPriority="50"/>
+    <w:lsdException w:name="List Table 6 Colorful Accent 5" w:uiPriority="51"/>
+    <w:lsdException w:name="List Table 7 Colorful Accent 5" w:uiPriority="52"/>
+    <w:lsdException w:name="List Table 1 Light Accent 6" w:uiPriority="46"/>
+    <w:lsdException w:name="List Table 2 Accent 6" w:uiPriority="47"/>
+    <w:lsdException w:name="List Table 3 Accent 6" w:uiPriority="48"/>
+    <w:lsdException w:name="List Table 4 Accent 6" w:uiPriority="49"/>
+    <w:lsdException w:name="List Table 5 Dark Accent 6" w:uiPriority="50"/>
+    <w:lsdException w:name="List Table 6 Colorful Accent 6" w:uiPriority="51"/>
+    <w:lsdException w:name="List Table 7 Colorful Accent 6" w:uiPriority="52"/>
   </w:latentStyles>
   <w:style w:type="paragraph" w:default="1" w:styleId="Normal">
     <w:name w:val="Normal"/>
@@ -46642,6 +45728,7 @@
       <w:lang w:eastAsia="es-ES"/>
     </w:rPr>
     <w:tblPr>
+      <w:tblInd w:w="0" w:type="dxa"/>
       <w:tblBorders>
         <w:top w:val="single" w:sz="4" w:space="0" w:color="000000" w:themeColor="text1"/>
         <w:left w:val="single" w:sz="4" w:space="0" w:color="000000" w:themeColor="text1"/>
@@ -46650,6 +45737,12 @@
         <w:insideH w:val="single" w:sz="4" w:space="0" w:color="000000" w:themeColor="text1"/>
         <w:insideV w:val="single" w:sz="4" w:space="0" w:color="000000" w:themeColor="text1"/>
       </w:tblBorders>
+      <w:tblCellMar>
+        <w:top w:w="0" w:type="dxa"/>
+        <w:left w:w="108" w:type="dxa"/>
+        <w:bottom w:w="0" w:type="dxa"/>
+        <w:right w:w="108" w:type="dxa"/>
+      </w:tblCellMar>
     </w:tblPr>
   </w:style>
   <w:style w:type="paragraph" w:customStyle="1" w:styleId="Default">
@@ -46685,1079 +45778,17 @@
     <w:tblPr>
       <w:tblStyleRowBandSize w:val="1"/>
       <w:tblStyleColBandSize w:val="1"/>
+      <w:tblInd w:w="0" w:type="dxa"/>
       <w:tblBorders>
         <w:top w:val="single" w:sz="18" w:space="0" w:color="auto"/>
         <w:bottom w:val="single" w:sz="18" w:space="0" w:color="auto"/>
       </w:tblBorders>
-    </w:tblPr>
-    <w:tblStylePr w:type="firstRow">
-      <w:pPr>
-        <w:spacing w:before="0" w:after="0" w:line="240" w:lineRule="auto"/>
-      </w:pPr>
-      <w:rPr>
-        <w:b/>
-        <w:bCs/>
-        <w:color w:val="FFFFFF" w:themeColor="background1"/>
-      </w:rPr>
-      <w:tblPr/>
-      <w:tcPr>
-        <w:tcBorders>
-          <w:top w:val="single" w:sz="18" w:space="0" w:color="auto"/>
-          <w:left w:val="nil"/>
-          <w:bottom w:val="single" w:sz="18" w:space="0" w:color="auto"/>
-          <w:right w:val="nil"/>
-          <w:insideH w:val="nil"/>
-          <w:insideV w:val="nil"/>
-        </w:tcBorders>
-        <w:shd w:val="clear" w:color="auto" w:fill="A5A5A5" w:themeFill="accent3"/>
-      </w:tcPr>
-    </w:tblStylePr>
-    <w:tblStylePr w:type="lastRow">
-      <w:pPr>
-        <w:spacing w:before="0" w:after="0" w:line="240" w:lineRule="auto"/>
-      </w:pPr>
-      <w:rPr>
-        <w:color w:val="auto"/>
-      </w:rPr>
-      <w:tblPr/>
-      <w:tcPr>
-        <w:tcBorders>
-          <w:top w:val="double" w:sz="6" w:space="0" w:color="auto"/>
-          <w:left w:val="nil"/>
-          <w:bottom w:val="single" w:sz="18" w:space="0" w:color="auto"/>
-          <w:right w:val="nil"/>
-          <w:insideH w:val="nil"/>
-          <w:insideV w:val="nil"/>
-        </w:tcBorders>
-        <w:shd w:val="clear" w:color="auto" w:fill="FFFFFF" w:themeFill="background1"/>
-      </w:tcPr>
-    </w:tblStylePr>
-    <w:tblStylePr w:type="firstCol">
-      <w:rPr>
-        <w:b/>
-        <w:bCs/>
-        <w:color w:val="FFFFFF" w:themeColor="background1"/>
-      </w:rPr>
-      <w:tblPr/>
-      <w:tcPr>
-        <w:tcBorders>
-          <w:top w:val="nil"/>
-          <w:left w:val="nil"/>
-          <w:bottom w:val="single" w:sz="18" w:space="0" w:color="auto"/>
-          <w:right w:val="nil"/>
-          <w:insideH w:val="nil"/>
-          <w:insideV w:val="nil"/>
-        </w:tcBorders>
-        <w:shd w:val="clear" w:color="auto" w:fill="A5A5A5" w:themeFill="accent3"/>
-      </w:tcPr>
-    </w:tblStylePr>
-    <w:tblStylePr w:type="lastCol">
-      <w:rPr>
-        <w:b/>
-        <w:bCs/>
-        <w:color w:val="FFFFFF" w:themeColor="background1"/>
-      </w:rPr>
-      <w:tblPr/>
-      <w:tcPr>
-        <w:tcBorders>
-          <w:left w:val="nil"/>
-          <w:right w:val="nil"/>
-          <w:insideH w:val="nil"/>
-          <w:insideV w:val="nil"/>
-        </w:tcBorders>
-        <w:shd w:val="clear" w:color="auto" w:fill="A5A5A5" w:themeFill="accent3"/>
-      </w:tcPr>
-    </w:tblStylePr>
-    <w:tblStylePr w:type="band1Vert">
-      <w:tblPr/>
-      <w:tcPr>
-        <w:tcBorders>
-          <w:left w:val="nil"/>
-          <w:right w:val="nil"/>
-          <w:insideH w:val="nil"/>
-          <w:insideV w:val="nil"/>
-        </w:tcBorders>
-        <w:shd w:val="clear" w:color="auto" w:fill="D8D8D8" w:themeFill="background1" w:themeFillShade="D8"/>
-      </w:tcPr>
-    </w:tblStylePr>
-    <w:tblStylePr w:type="band1Horz">
-      <w:tblPr/>
-      <w:tcPr>
-        <w:shd w:val="clear" w:color="auto" w:fill="D8D8D8" w:themeFill="background1" w:themeFillShade="D8"/>
-      </w:tcPr>
-    </w:tblStylePr>
-    <w:tblStylePr w:type="neCell">
-      <w:tblPr/>
-      <w:tcPr>
-        <w:tcBorders>
-          <w:top w:val="single" w:sz="18" w:space="0" w:color="auto"/>
-          <w:left w:val="nil"/>
-          <w:bottom w:val="single" w:sz="18" w:space="0" w:color="auto"/>
-          <w:right w:val="nil"/>
-          <w:insideH w:val="nil"/>
-          <w:insideV w:val="nil"/>
-        </w:tcBorders>
-      </w:tcPr>
-    </w:tblStylePr>
-    <w:tblStylePr w:type="nwCell">
-      <w:rPr>
-        <w:color w:val="FFFFFF" w:themeColor="background1"/>
-      </w:rPr>
-      <w:tblPr/>
-      <w:tcPr>
-        <w:tcBorders>
-          <w:top w:val="single" w:sz="18" w:space="0" w:color="auto"/>
-          <w:left w:val="nil"/>
-          <w:bottom w:val="single" w:sz="18" w:space="0" w:color="auto"/>
-          <w:right w:val="nil"/>
-          <w:insideH w:val="nil"/>
-          <w:insideV w:val="nil"/>
-        </w:tcBorders>
-      </w:tcPr>
-    </w:tblStylePr>
-  </w:style>
-  <w:style w:type="character" w:styleId="Hipervnculo">
-    <w:name w:val="Hyperlink"/>
-    <w:basedOn w:val="Fuentedeprrafopredeter"/>
-    <w:uiPriority w:val="99"/>
-    <w:unhideWhenUsed/>
-    <w:rsid w:val="002461C2"/>
-    <w:rPr>
-      <w:color w:val="0563C1" w:themeColor="hyperlink"/>
-      <w:u w:val="single"/>
-    </w:rPr>
-  </w:style>
-  <w:style w:type="paragraph" w:styleId="NormalWeb">
-    <w:name w:val="Normal (Web)"/>
-    <w:basedOn w:val="Normal"/>
-    <w:uiPriority w:val="99"/>
-    <w:unhideWhenUsed/>
-    <w:rsid w:val="002461C2"/>
-    <w:pPr>
-      <w:spacing w:before="100" w:beforeAutospacing="1" w:after="100" w:afterAutospacing="1" w:line="240" w:lineRule="auto"/>
-    </w:pPr>
-    <w:rPr>
-      <w:rFonts w:ascii="Times New Roman" w:eastAsia="Times New Roman" w:hAnsi="Times New Roman" w:cs="Times New Roman"/>
-      <w:sz w:val="24"/>
-      <w:szCs w:val="24"/>
-      <w:lang w:eastAsia="es-ES"/>
-    </w:rPr>
-  </w:style>
-  <w:style w:type="paragraph" w:styleId="Encabezado">
-    <w:name w:val="header"/>
-    <w:basedOn w:val="Normal"/>
-    <w:link w:val="EncabezadoCar"/>
-    <w:uiPriority w:val="99"/>
-    <w:unhideWhenUsed/>
-    <w:rsid w:val="00DC41DD"/>
-    <w:pPr>
-      <w:tabs>
-        <w:tab w:val="center" w:pos="4252"/>
-        <w:tab w:val="right" w:pos="8504"/>
-      </w:tabs>
-      <w:spacing w:after="0" w:line="240" w:lineRule="auto"/>
-    </w:pPr>
-  </w:style>
-  <w:style w:type="character" w:customStyle="1" w:styleId="EncabezadoCar">
-    <w:name w:val="Encabezado Car"/>
-    <w:basedOn w:val="Fuentedeprrafopredeter"/>
-    <w:link w:val="Encabezado"/>
-    <w:uiPriority w:val="99"/>
-    <w:rsid w:val="00DC41DD"/>
-  </w:style>
-  <w:style w:type="paragraph" w:styleId="Piedepgina">
-    <w:name w:val="footer"/>
-    <w:basedOn w:val="Normal"/>
-    <w:link w:val="PiedepginaCar"/>
-    <w:uiPriority w:val="99"/>
-    <w:unhideWhenUsed/>
-    <w:rsid w:val="00DC41DD"/>
-    <w:pPr>
-      <w:tabs>
-        <w:tab w:val="center" w:pos="4252"/>
-        <w:tab w:val="right" w:pos="8504"/>
-      </w:tabs>
-      <w:spacing w:after="0" w:line="240" w:lineRule="auto"/>
-    </w:pPr>
-  </w:style>
-  <w:style w:type="character" w:customStyle="1" w:styleId="PiedepginaCar">
-    <w:name w:val="Pie de página Car"/>
-    <w:basedOn w:val="Fuentedeprrafopredeter"/>
-    <w:link w:val="Piedepgina"/>
-    <w:uiPriority w:val="99"/>
-    <w:rsid w:val="00DC41DD"/>
-  </w:style>
-  <w:style w:type="character" w:customStyle="1" w:styleId="apple-converted-space">
-    <w:name w:val="apple-converted-space"/>
-    <w:basedOn w:val="Fuentedeprrafopredeter"/>
-    <w:rsid w:val="00404160"/>
-  </w:style>
-  <w:style w:type="paragraph" w:customStyle="1" w:styleId="PSI-Normal">
-    <w:name w:val="PSI - Normal"/>
-    <w:basedOn w:val="Normal"/>
-    <w:autoRedefine/>
-    <w:qFormat/>
-    <w:rsid w:val="00705DD5"/>
-    <w:pPr>
-      <w:spacing w:before="200" w:after="0" w:line="276" w:lineRule="auto"/>
-      <w:jc w:val="both"/>
-    </w:pPr>
-    <w:rPr>
-      <w:rFonts w:ascii="Calibri" w:eastAsia="Calibri" w:hAnsi="Calibri" w:cs="Times New Roman"/>
-      <w:lang w:val="es-AR"/>
-    </w:rPr>
-  </w:style>
-  <w:style w:type="paragraph" w:customStyle="1" w:styleId="PSI-Comentario">
-    <w:name w:val="PSI - Comentario"/>
-    <w:basedOn w:val="Normal"/>
-    <w:autoRedefine/>
-    <w:qFormat/>
-    <w:rsid w:val="00705DD5"/>
-    <w:pPr>
-      <w:tabs>
-        <w:tab w:val="left" w:pos="0"/>
-      </w:tabs>
-      <w:spacing w:before="200" w:after="0" w:line="240" w:lineRule="auto"/>
-      <w:ind w:left="114" w:hanging="6"/>
-      <w:jc w:val="both"/>
-    </w:pPr>
-    <w:rPr>
-      <w:rFonts w:ascii="Calibri" w:eastAsia="Calibri" w:hAnsi="Calibri" w:cs="Times New Roman"/>
-      <w:i/>
-      <w:color w:val="548DD4"/>
-      <w:lang w:val="es-AR"/>
-    </w:rPr>
-  </w:style>
-  <w:style w:type="paragraph" w:customStyle="1" w:styleId="PSI-Ttulo1">
-    <w:name w:val="PSI - Título 1"/>
-    <w:basedOn w:val="Ttulo1"/>
-    <w:autoRedefine/>
-    <w:qFormat/>
-    <w:rsid w:val="004610E4"/>
-    <w:pPr>
-      <w:keepLines w:val="0"/>
-      <w:widowControl w:val="0"/>
-      <w:tabs>
-        <w:tab w:val="left" w:pos="0"/>
-      </w:tabs>
-      <w:suppressAutoHyphens/>
-      <w:spacing w:before="120" w:after="60" w:line="240" w:lineRule="atLeast"/>
-      <w:jc w:val="center"/>
-      <w:outlineLvl w:val="1"/>
-    </w:pPr>
-    <w:rPr>
-      <w:rFonts w:ascii="Times New Roman" w:eastAsia="Times New Roman" w:hAnsi="Times New Roman" w:cs="Times New Roman"/>
-      <w:color w:val="000000" w:themeColor="text1"/>
-      <w:sz w:val="24"/>
-      <w:szCs w:val="24"/>
-      <w:lang w:val="es-AR"/>
-    </w:rPr>
-  </w:style>
-  <w:style w:type="paragraph" w:customStyle="1" w:styleId="PSI-Ttulo2">
-    <w:name w:val="PSI - Título 2"/>
-    <w:basedOn w:val="Ttulo2"/>
-    <w:qFormat/>
-    <w:rsid w:val="00705DD5"/>
-    <w:pPr>
-      <w:spacing w:line="276" w:lineRule="auto"/>
-      <w:ind w:left="357" w:hanging="357"/>
-    </w:pPr>
-    <w:rPr>
-      <w:rFonts w:ascii="Cambria" w:eastAsia="Times New Roman" w:hAnsi="Cambria" w:cs="Times New Roman"/>
-      <w:color w:val="767171"/>
-      <w:lang w:val="es-AR"/>
-    </w:rPr>
-  </w:style>
-  <w:style w:type="paragraph" w:customStyle="1" w:styleId="MNormal">
-    <w:name w:val="MNormal"/>
-    <w:basedOn w:val="Normal"/>
-    <w:rsid w:val="00705DD5"/>
-    <w:pPr>
-      <w:spacing w:after="60" w:line="240" w:lineRule="auto"/>
-    </w:pPr>
-    <w:rPr>
-      <w:rFonts w:ascii="Verdana" w:eastAsia="Times New Roman" w:hAnsi="Verdana" w:cs="Arial"/>
-      <w:sz w:val="20"/>
-      <w:szCs w:val="24"/>
-      <w:lang w:val="es-AR" w:eastAsia="es-ES"/>
-    </w:rPr>
-  </w:style>
-  <w:style w:type="paragraph" w:customStyle="1" w:styleId="PSI-Ttulo3">
-    <w:name w:val="PSI - Título 3"/>
-    <w:basedOn w:val="Ttulo3"/>
-    <w:autoRedefine/>
-    <w:qFormat/>
-    <w:rsid w:val="00FF792B"/>
-    <w:pPr>
-      <w:spacing w:line="240" w:lineRule="auto"/>
-      <w:ind w:left="357" w:hanging="357"/>
-    </w:pPr>
-    <w:rPr>
-      <w:rFonts w:ascii="Times New Roman" w:eastAsia="Times New Roman" w:hAnsi="Times New Roman" w:cs="Times New Roman"/>
-      <w:color w:val="000000" w:themeColor="text1"/>
-      <w:lang w:val="es-AR"/>
-    </w:rPr>
-  </w:style>
-  <w:style w:type="paragraph" w:customStyle="1" w:styleId="PSI-Ttulo">
-    <w:name w:val="PSI - Título"/>
-    <w:basedOn w:val="Normal"/>
-    <w:autoRedefine/>
-    <w:qFormat/>
-    <w:rsid w:val="00FF792B"/>
-    <w:pPr>
-      <w:spacing w:after="300" w:line="240" w:lineRule="auto"/>
-      <w:ind w:left="357" w:hanging="357"/>
-      <w:contextualSpacing/>
-      <w:jc w:val="center"/>
-      <w:outlineLvl w:val="1"/>
-    </w:pPr>
-    <w:rPr>
-      <w:rFonts w:ascii="Times New Roman" w:eastAsia="Times New Roman" w:hAnsi="Times New Roman" w:cs="Times New Roman"/>
-      <w:b/>
-      <w:color w:val="000000" w:themeColor="text1"/>
-      <w:spacing w:val="5"/>
-      <w:kern w:val="28"/>
-      <w:sz w:val="28"/>
-      <w:szCs w:val="28"/>
-      <w:lang w:val="es-AR"/>
-    </w:rPr>
-  </w:style>
-  <w:style w:type="paragraph" w:customStyle="1" w:styleId="estilo">
-    <w:name w:val="estilo"/>
-    <w:basedOn w:val="Encabezado"/>
-    <w:rsid w:val="00705DD5"/>
-    <w:pPr>
-      <w:tabs>
-        <w:tab w:val="center" w:pos="4320"/>
-        <w:tab w:val="right" w:pos="8640"/>
-      </w:tabs>
-      <w:suppressAutoHyphens/>
-      <w:jc w:val="both"/>
-    </w:pPr>
-    <w:rPr>
-      <w:rFonts w:ascii="Verdana" w:eastAsia="Times New Roman" w:hAnsi="Verdana" w:cs="Times New Roman"/>
-      <w:sz w:val="20"/>
-      <w:szCs w:val="20"/>
-      <w:lang w:val="es-ES_tradnl" w:eastAsia="ar-SA"/>
-    </w:rPr>
-  </w:style>
-  <w:style w:type="paragraph" w:styleId="TtulodeTDC">
-    <w:name w:val="TOC Heading"/>
-    <w:basedOn w:val="Ttulo1"/>
-    <w:next w:val="Normal"/>
-    <w:uiPriority w:val="39"/>
-    <w:unhideWhenUsed/>
-    <w:qFormat/>
-    <w:rsid w:val="00A4699B"/>
-    <w:pPr>
-      <w:spacing w:line="276" w:lineRule="auto"/>
-      <w:outlineLvl w:val="9"/>
-    </w:pPr>
-    <w:rPr>
-      <w:lang w:eastAsia="es-ES"/>
-    </w:rPr>
-  </w:style>
-  <w:style w:type="paragraph" w:styleId="TDC1">
-    <w:name w:val="toc 1"/>
-    <w:basedOn w:val="Normal"/>
-    <w:next w:val="Normal"/>
-    <w:autoRedefine/>
-    <w:uiPriority w:val="39"/>
-    <w:unhideWhenUsed/>
-    <w:qFormat/>
-    <w:rsid w:val="00A4699B"/>
-    <w:pPr>
-      <w:spacing w:after="100"/>
-    </w:pPr>
-  </w:style>
-  <w:style w:type="paragraph" w:styleId="TDC2">
-    <w:name w:val="toc 2"/>
-    <w:basedOn w:val="Normal"/>
-    <w:next w:val="Normal"/>
-    <w:autoRedefine/>
-    <w:uiPriority w:val="39"/>
-    <w:unhideWhenUsed/>
-    <w:qFormat/>
-    <w:rsid w:val="00A4699B"/>
-    <w:pPr>
-      <w:spacing w:after="100"/>
-      <w:ind w:left="220"/>
-    </w:pPr>
-  </w:style>
-  <w:style w:type="paragraph" w:styleId="TDC3">
-    <w:name w:val="toc 3"/>
-    <w:basedOn w:val="Normal"/>
-    <w:next w:val="Normal"/>
-    <w:autoRedefine/>
-    <w:uiPriority w:val="39"/>
-    <w:unhideWhenUsed/>
-    <w:qFormat/>
-    <w:rsid w:val="00A4699B"/>
-    <w:pPr>
-      <w:tabs>
-        <w:tab w:val="right" w:leader="dot" w:pos="8494"/>
-      </w:tabs>
-      <w:spacing w:after="100"/>
-      <w:ind w:left="440"/>
-    </w:pPr>
-    <w:rPr>
-      <w:b/>
-      <w:i/>
-      <w:noProof/>
-    </w:rPr>
-  </w:style>
-  <w:style w:type="paragraph" w:customStyle="1" w:styleId="PSI-ComentarioenTabla">
-    <w:name w:val="PSI - Comentario en Tabla"/>
-    <w:basedOn w:val="PSI-Comentario"/>
-    <w:autoRedefine/>
-    <w:qFormat/>
-    <w:rsid w:val="00DC3A90"/>
-    <w:pPr>
-      <w:spacing w:line="276" w:lineRule="auto"/>
-      <w:ind w:left="0" w:firstLine="0"/>
-    </w:pPr>
-  </w:style>
-  <w:style w:type="paragraph" w:customStyle="1" w:styleId="PSI-DescripcindelDocumentos">
-    <w:name w:val="PSI - Descripción del Documentos"/>
-    <w:basedOn w:val="Normal"/>
-    <w:autoRedefine/>
-    <w:qFormat/>
-    <w:rsid w:val="00DC3A90"/>
-    <w:pPr>
-      <w:shd w:val="clear" w:color="auto" w:fill="FFFFFF"/>
-      <w:spacing w:before="200" w:after="0" w:line="276" w:lineRule="auto"/>
-      <w:jc w:val="both"/>
-    </w:pPr>
-    <w:rPr>
-      <w:rFonts w:ascii="Calibri" w:eastAsia="Calibri" w:hAnsi="Calibri" w:cs="Times New Roman"/>
-      <w:i/>
-      <w:color w:val="548DD4"/>
-      <w:szCs w:val="21"/>
-      <w:lang w:val="es-AR"/>
-    </w:rPr>
-  </w:style>
-  <w:style w:type="paragraph" w:customStyle="1" w:styleId="PSI-ComentarioVieta">
-    <w:name w:val="PSI - Comentario + Viñeta"/>
-    <w:basedOn w:val="PSI-Comentario"/>
-    <w:autoRedefine/>
-    <w:qFormat/>
-    <w:rsid w:val="00DC3A90"/>
-    <w:pPr>
-      <w:numPr>
-        <w:numId w:val="39"/>
-      </w:numPr>
-      <w:spacing w:before="0" w:line="360" w:lineRule="auto"/>
-    </w:pPr>
-  </w:style>
-  <w:style w:type="paragraph" w:styleId="Textoindependiente">
-    <w:name w:val="Body Text"/>
-    <w:basedOn w:val="Normal"/>
-    <w:link w:val="TextoindependienteCar"/>
-    <w:semiHidden/>
-    <w:rsid w:val="00DC3A90"/>
-    <w:pPr>
-      <w:keepLines/>
-      <w:widowControl w:val="0"/>
-      <w:suppressAutoHyphens/>
-      <w:spacing w:after="120" w:line="240" w:lineRule="atLeast"/>
-      <w:ind w:left="720"/>
-    </w:pPr>
-    <w:rPr>
-      <w:rFonts w:ascii="Times New Roman" w:eastAsia="Times New Roman" w:hAnsi="Times New Roman" w:cs="Times New Roman"/>
-      <w:sz w:val="20"/>
-      <w:szCs w:val="20"/>
-      <w:lang w:val="en-US" w:eastAsia="ar-SA"/>
-    </w:rPr>
-  </w:style>
-  <w:style w:type="character" w:customStyle="1" w:styleId="TextoindependienteCar">
-    <w:name w:val="Texto independiente Car"/>
-    <w:basedOn w:val="Fuentedeprrafopredeter"/>
-    <w:link w:val="Textoindependiente"/>
-    <w:semiHidden/>
-    <w:rsid w:val="00DC3A90"/>
-    <w:rPr>
-      <w:rFonts w:ascii="Times New Roman" w:eastAsia="Times New Roman" w:hAnsi="Times New Roman" w:cs="Times New Roman"/>
-      <w:sz w:val="20"/>
-      <w:szCs w:val="20"/>
-      <w:lang w:val="en-US" w:eastAsia="ar-SA"/>
-    </w:rPr>
-  </w:style>
-  <w:style w:type="paragraph" w:customStyle="1" w:styleId="PSI-Ttulo4">
-    <w:name w:val="PSI - Título 4"/>
-    <w:basedOn w:val="Ttulo4"/>
-    <w:autoRedefine/>
-    <w:qFormat/>
-    <w:rsid w:val="00DC3A90"/>
-    <w:pPr>
-      <w:spacing w:line="276" w:lineRule="auto"/>
-      <w:ind w:left="357" w:hanging="357"/>
-    </w:pPr>
-    <w:rPr>
-      <w:rFonts w:ascii="Times New Roman" w:eastAsia="Times New Roman" w:hAnsi="Times New Roman" w:cs="Times New Roman"/>
-      <w:i w:val="0"/>
-      <w:color w:val="auto"/>
-    </w:rPr>
-  </w:style>
-  <w:style w:type="paragraph" w:customStyle="1" w:styleId="PSI-ComentarioNumeracin">
-    <w:name w:val="PSI - Comentario + Numeración"/>
-    <w:basedOn w:val="PSI-ComentarioVieta"/>
-    <w:autoRedefine/>
-    <w:qFormat/>
-    <w:rsid w:val="00DC3A90"/>
-    <w:pPr>
-      <w:numPr>
-        <w:numId w:val="0"/>
-      </w:numPr>
-      <w:ind w:left="1072" w:hanging="360"/>
-    </w:pPr>
-  </w:style>
-  <w:style w:type="paragraph" w:styleId="TDC4">
-    <w:name w:val="toc 4"/>
-    <w:basedOn w:val="Normal"/>
-    <w:next w:val="Normal"/>
-    <w:autoRedefine/>
-    <w:uiPriority w:val="39"/>
-    <w:unhideWhenUsed/>
-    <w:rsid w:val="00B16DBC"/>
-    <w:pPr>
-      <w:spacing w:after="100" w:line="276" w:lineRule="auto"/>
-      <w:ind w:left="660"/>
-    </w:pPr>
-    <w:rPr>
-      <w:rFonts w:eastAsiaTheme="minorEastAsia"/>
-      <w:lang w:eastAsia="es-ES"/>
-    </w:rPr>
-  </w:style>
-  <w:style w:type="paragraph" w:styleId="TDC5">
-    <w:name w:val="toc 5"/>
-    <w:basedOn w:val="Normal"/>
-    <w:next w:val="Normal"/>
-    <w:autoRedefine/>
-    <w:uiPriority w:val="39"/>
-    <w:unhideWhenUsed/>
-    <w:rsid w:val="00B16DBC"/>
-    <w:pPr>
-      <w:spacing w:after="100" w:line="276" w:lineRule="auto"/>
-      <w:ind w:left="880"/>
-    </w:pPr>
-    <w:rPr>
-      <w:rFonts w:eastAsiaTheme="minorEastAsia"/>
-      <w:lang w:eastAsia="es-ES"/>
-    </w:rPr>
-  </w:style>
-  <w:style w:type="paragraph" w:styleId="TDC6">
-    <w:name w:val="toc 6"/>
-    <w:basedOn w:val="Normal"/>
-    <w:next w:val="Normal"/>
-    <w:autoRedefine/>
-    <w:uiPriority w:val="39"/>
-    <w:unhideWhenUsed/>
-    <w:rsid w:val="00B16DBC"/>
-    <w:pPr>
-      <w:spacing w:after="100" w:line="276" w:lineRule="auto"/>
-      <w:ind w:left="1100"/>
-    </w:pPr>
-    <w:rPr>
-      <w:rFonts w:eastAsiaTheme="minorEastAsia"/>
-      <w:lang w:eastAsia="es-ES"/>
-    </w:rPr>
-  </w:style>
-  <w:style w:type="paragraph" w:styleId="TDC7">
-    <w:name w:val="toc 7"/>
-    <w:basedOn w:val="Normal"/>
-    <w:next w:val="Normal"/>
-    <w:autoRedefine/>
-    <w:uiPriority w:val="39"/>
-    <w:unhideWhenUsed/>
-    <w:rsid w:val="00B16DBC"/>
-    <w:pPr>
-      <w:spacing w:after="100" w:line="276" w:lineRule="auto"/>
-      <w:ind w:left="1320"/>
-    </w:pPr>
-    <w:rPr>
-      <w:rFonts w:eastAsiaTheme="minorEastAsia"/>
-      <w:lang w:eastAsia="es-ES"/>
-    </w:rPr>
-  </w:style>
-  <w:style w:type="paragraph" w:styleId="TDC8">
-    <w:name w:val="toc 8"/>
-    <w:basedOn w:val="Normal"/>
-    <w:next w:val="Normal"/>
-    <w:autoRedefine/>
-    <w:uiPriority w:val="39"/>
-    <w:unhideWhenUsed/>
-    <w:rsid w:val="00B16DBC"/>
-    <w:pPr>
-      <w:spacing w:after="100" w:line="276" w:lineRule="auto"/>
-      <w:ind w:left="1540"/>
-    </w:pPr>
-    <w:rPr>
-      <w:rFonts w:eastAsiaTheme="minorEastAsia"/>
-      <w:lang w:eastAsia="es-ES"/>
-    </w:rPr>
-  </w:style>
-  <w:style w:type="paragraph" w:styleId="TDC9">
-    <w:name w:val="toc 9"/>
-    <w:basedOn w:val="Normal"/>
-    <w:next w:val="Normal"/>
-    <w:autoRedefine/>
-    <w:uiPriority w:val="39"/>
-    <w:unhideWhenUsed/>
-    <w:rsid w:val="00B16DBC"/>
-    <w:pPr>
-      <w:spacing w:after="100" w:line="276" w:lineRule="auto"/>
-      <w:ind w:left="1760"/>
-    </w:pPr>
-    <w:rPr>
-      <w:rFonts w:eastAsiaTheme="minorEastAsia"/>
-      <w:lang w:eastAsia="es-ES"/>
-    </w:rPr>
-  </w:style>
-</w:styles>
-</file>
-
-<file path=word/stylesWithEffects.xml><?xml version="1.0" encoding="utf-8"?>
-<w:styles xmlns:wpc="http://schemas.microsoft.com/office/word/2010/wordprocessingCanvas" xmlns:mc="http://schemas.openxmlformats.org/markup-compatibility/2006" xmlns:o="urn:schemas-microsoft-com:office:office" xmlns:r="http://schemas.openxmlformats.org/officeDocument/2006/relationships" xmlns:m="http://schemas.openxmlformats.org/officeDocument/2006/math" xmlns:v="urn:schemas-microsoft-com:vml" xmlns:wp14="http://schemas.microsoft.com/office/word/2010/wordprocessingDrawing" xmlns:wp="http://schemas.openxmlformats.org/drawingml/2006/wordprocessingDrawing" xmlns:w10="urn:schemas-microsoft-com:office:word" xmlns:w="http://schemas.openxmlformats.org/wordprocessingml/2006/main" xmlns:w14="http://schemas.microsoft.com/office/word/2010/wordml" xmlns:wpg="http://schemas.microsoft.com/office/word/2010/wordprocessingGroup" xmlns:wpi="http://schemas.microsoft.com/office/word/2010/wordprocessingInk" xmlns:wne="http://schemas.microsoft.com/office/word/2006/wordml" xmlns:wps="http://schemas.microsoft.com/office/word/2010/wordprocessingShape" mc:Ignorable="w14 wp14">
-  <w:docDefaults>
-    <w:rPrDefault>
-      <w:rPr>
-        <w:rFonts w:asciiTheme="minorHAnsi" w:eastAsiaTheme="minorHAnsi" w:hAnsiTheme="minorHAnsi" w:cstheme="minorBidi"/>
-        <w:sz w:val="22"/>
-        <w:szCs w:val="22"/>
-        <w:lang w:val="es-ES" w:eastAsia="en-US" w:bidi="ar-SA"/>
-      </w:rPr>
-    </w:rPrDefault>
-    <w:pPrDefault>
-      <w:pPr>
-        <w:spacing w:after="160" w:line="259" w:lineRule="auto"/>
-      </w:pPr>
-    </w:pPrDefault>
-  </w:docDefaults>
-  <w:latentStyles w:defLockedState="0" w:defUIPriority="99" w:defSemiHidden="1" w:defUnhideWhenUsed="1" w:defQFormat="0" w:count="267">
-    <w:lsdException w:name="Normal" w:semiHidden="0" w:uiPriority="0" w:unhideWhenUsed="0" w:qFormat="1"/>
-    <w:lsdException w:name="heading 1" w:semiHidden="0" w:uiPriority="0" w:unhideWhenUsed="0" w:qFormat="1"/>
-    <w:lsdException w:name="heading 2" w:uiPriority="9" w:qFormat="1"/>
-    <w:lsdException w:name="heading 3" w:uiPriority="9" w:qFormat="1"/>
-    <w:lsdException w:name="heading 4" w:uiPriority="9" w:qFormat="1"/>
-    <w:lsdException w:name="heading 5" w:uiPriority="9" w:qFormat="1"/>
-    <w:lsdException w:name="heading 6" w:uiPriority="9" w:qFormat="1"/>
-    <w:lsdException w:name="heading 7" w:uiPriority="9" w:qFormat="1"/>
-    <w:lsdException w:name="heading 8" w:uiPriority="9" w:qFormat="1"/>
-    <w:lsdException w:name="heading 9" w:uiPriority="9" w:qFormat="1"/>
-    <w:lsdException w:name="toc 1" w:uiPriority="39" w:qFormat="1"/>
-    <w:lsdException w:name="toc 2" w:uiPriority="39" w:qFormat="1"/>
-    <w:lsdException w:name="toc 3" w:uiPriority="39" w:qFormat="1"/>
-    <w:lsdException w:name="toc 4" w:uiPriority="39"/>
-    <w:lsdException w:name="toc 5" w:uiPriority="39"/>
-    <w:lsdException w:name="toc 6" w:uiPriority="39"/>
-    <w:lsdException w:name="toc 7" w:uiPriority="39"/>
-    <w:lsdException w:name="toc 8" w:uiPriority="39"/>
-    <w:lsdException w:name="toc 9" w:uiPriority="39"/>
-    <w:lsdException w:name="caption" w:uiPriority="35" w:qFormat="1"/>
-    <w:lsdException w:name="Title" w:semiHidden="0" w:uiPriority="10" w:unhideWhenUsed="0" w:qFormat="1"/>
-    <w:lsdException w:name="Default Paragraph Font" w:uiPriority="1"/>
-    <w:lsdException w:name="Body Text" w:uiPriority="0"/>
-    <w:lsdException w:name="Subtitle" w:semiHidden="0" w:uiPriority="11" w:unhideWhenUsed="0" w:qFormat="1"/>
-    <w:lsdException w:name="Strong" w:semiHidden="0" w:uiPriority="22" w:unhideWhenUsed="0" w:qFormat="1"/>
-    <w:lsdException w:name="Emphasis" w:semiHidden="0" w:uiPriority="20" w:unhideWhenUsed="0" w:qFormat="1"/>
-    <w:lsdException w:name="Table Grid" w:semiHidden="0" w:uiPriority="0" w:unhideWhenUsed="0"/>
-    <w:lsdException w:name="Placeholder Text" w:unhideWhenUsed="0"/>
-    <w:lsdException w:name="No Spacing" w:semiHidden="0" w:uiPriority="1" w:unhideWhenUsed="0" w:qFormat="1"/>
-    <w:lsdException w:name="Light Shading" w:semiHidden="0" w:uiPriority="60" w:unhideWhenUsed="0"/>
-    <w:lsdException w:name="Light List" w:semiHidden="0" w:uiPriority="61" w:unhideWhenUsed="0"/>
-    <w:lsdException w:name="Light Grid" w:semiHidden="0" w:uiPriority="62" w:unhideWhenUsed="0"/>
-    <w:lsdException w:name="Medium Shading 1" w:semiHidden="0" w:uiPriority="63" w:unhideWhenUsed="0"/>
-    <w:lsdException w:name="Medium Shading 2" w:semiHidden="0" w:uiPriority="64" w:unhideWhenUsed="0"/>
-    <w:lsdException w:name="Medium List 1" w:semiHidden="0" w:uiPriority="65" w:unhideWhenUsed="0"/>
-    <w:lsdException w:name="Medium List 2" w:semiHidden="0" w:uiPriority="66" w:unhideWhenUsed="0"/>
-    <w:lsdException w:name="Medium Grid 1" w:semiHidden="0" w:uiPriority="67" w:unhideWhenUsed="0"/>
-    <w:lsdException w:name="Medium Grid 2" w:semiHidden="0" w:uiPriority="68" w:unhideWhenUsed="0"/>
-    <w:lsdException w:name="Medium Grid 3" w:semiHidden="0" w:uiPriority="69" w:unhideWhenUsed="0"/>
-    <w:lsdException w:name="Dark List" w:semiHidden="0" w:uiPriority="70" w:unhideWhenUsed="0"/>
-    <w:lsdException w:name="Colorful Shading" w:semiHidden="0" w:uiPriority="71" w:unhideWhenUsed="0"/>
-    <w:lsdException w:name="Colorful List" w:semiHidden="0" w:uiPriority="72" w:unhideWhenUsed="0"/>
-    <w:lsdException w:name="Colorful Grid" w:semiHidden="0" w:uiPriority="73" w:unhideWhenUsed="0"/>
-    <w:lsdException w:name="Light Shading Accent 1" w:semiHidden="0" w:uiPriority="60" w:unhideWhenUsed="0"/>
-    <w:lsdException w:name="Light List Accent 1" w:semiHidden="0" w:uiPriority="61" w:unhideWhenUsed="0"/>
-    <w:lsdException w:name="Light Grid Accent 1" w:semiHidden="0" w:uiPriority="62" w:unhideWhenUsed="0"/>
-    <w:lsdException w:name="Medium Shading 1 Accent 1" w:semiHidden="0" w:uiPriority="63" w:unhideWhenUsed="0"/>
-    <w:lsdException w:name="Medium Shading 2 Accent 1" w:semiHidden="0" w:uiPriority="64" w:unhideWhenUsed="0"/>
-    <w:lsdException w:name="Medium List 1 Accent 1" w:semiHidden="0" w:uiPriority="65" w:unhideWhenUsed="0"/>
-    <w:lsdException w:name="Revision" w:unhideWhenUsed="0"/>
-    <w:lsdException w:name="List Paragraph" w:semiHidden="0" w:uiPriority="34" w:unhideWhenUsed="0" w:qFormat="1"/>
-    <w:lsdException w:name="Quote" w:semiHidden="0" w:uiPriority="29" w:unhideWhenUsed="0" w:qFormat="1"/>
-    <w:lsdException w:name="Intense Quote" w:semiHidden="0" w:uiPriority="30" w:unhideWhenUsed="0" w:qFormat="1"/>
-    <w:lsdException w:name="Medium List 2 Accent 1" w:semiHidden="0" w:uiPriority="66" w:unhideWhenUsed="0"/>
-    <w:lsdException w:name="Medium Grid 1 Accent 1" w:semiHidden="0" w:uiPriority="67" w:unhideWhenUsed="0"/>
-    <w:lsdException w:name="Medium Grid 2 Accent 1" w:semiHidden="0" w:uiPriority="68" w:unhideWhenUsed="0"/>
-    <w:lsdException w:name="Medium Grid 3 Accent 1" w:semiHidden="0" w:uiPriority="69" w:unhideWhenUsed="0"/>
-    <w:lsdException w:name="Dark List Accent 1" w:semiHidden="0" w:uiPriority="70" w:unhideWhenUsed="0"/>
-    <w:lsdException w:name="Colorful Shading Accent 1" w:semiHidden="0" w:uiPriority="71" w:unhideWhenUsed="0"/>
-    <w:lsdException w:name="Colorful List Accent 1" w:semiHidden="0" w:uiPriority="72" w:unhideWhenUsed="0"/>
-    <w:lsdException w:name="Colorful Grid Accent 1" w:semiHidden="0" w:uiPriority="73" w:unhideWhenUsed="0"/>
-    <w:lsdException w:name="Light Shading Accent 2" w:semiHidden="0" w:uiPriority="60" w:unhideWhenUsed="0"/>
-    <w:lsdException w:name="Light List Accent 2" w:semiHidden="0" w:uiPriority="61" w:unhideWhenUsed="0"/>
-    <w:lsdException w:name="Light Grid Accent 2" w:semiHidden="0" w:uiPriority="62" w:unhideWhenUsed="0"/>
-    <w:lsdException w:name="Medium Shading 1 Accent 2" w:semiHidden="0" w:uiPriority="63" w:unhideWhenUsed="0"/>
-    <w:lsdException w:name="Medium Shading 2 Accent 2" w:semiHidden="0" w:uiPriority="64" w:unhideWhenUsed="0"/>
-    <w:lsdException w:name="Medium List 1 Accent 2" w:semiHidden="0" w:uiPriority="65" w:unhideWhenUsed="0"/>
-    <w:lsdException w:name="Medium List 2 Accent 2" w:semiHidden="0" w:uiPriority="66" w:unhideWhenUsed="0"/>
-    <w:lsdException w:name="Medium Grid 1 Accent 2" w:semiHidden="0" w:uiPriority="67" w:unhideWhenUsed="0"/>
-    <w:lsdException w:name="Medium Grid 2 Accent 2" w:semiHidden="0" w:uiPriority="68" w:unhideWhenUsed="0"/>
-    <w:lsdException w:name="Medium Grid 3 Accent 2" w:semiHidden="0" w:uiPriority="69" w:unhideWhenUsed="0"/>
-    <w:lsdException w:name="Dark List Accent 2" w:semiHidden="0" w:uiPriority="70" w:unhideWhenUsed="0"/>
-    <w:lsdException w:name="Colorful Shading Accent 2" w:semiHidden="0" w:uiPriority="71" w:unhideWhenUsed="0"/>
-    <w:lsdException w:name="Colorful List Accent 2" w:semiHidden="0" w:uiPriority="72" w:unhideWhenUsed="0"/>
-    <w:lsdException w:name="Colorful Grid Accent 2" w:semiHidden="0" w:uiPriority="73" w:unhideWhenUsed="0"/>
-    <w:lsdException w:name="Light Shading Accent 3" w:semiHidden="0" w:uiPriority="60" w:unhideWhenUsed="0"/>
-    <w:lsdException w:name="Light List Accent 3" w:semiHidden="0" w:uiPriority="61" w:unhideWhenUsed="0"/>
-    <w:lsdException w:name="Light Grid Accent 3" w:semiHidden="0" w:uiPriority="62" w:unhideWhenUsed="0"/>
-    <w:lsdException w:name="Medium Shading 1 Accent 3" w:semiHidden="0" w:uiPriority="63" w:unhideWhenUsed="0"/>
-    <w:lsdException w:name="Medium Shading 2 Accent 3" w:semiHidden="0" w:uiPriority="64" w:unhideWhenUsed="0"/>
-    <w:lsdException w:name="Medium List 1 Accent 3" w:semiHidden="0" w:uiPriority="65" w:unhideWhenUsed="0"/>
-    <w:lsdException w:name="Medium List 2 Accent 3" w:semiHidden="0" w:uiPriority="66" w:unhideWhenUsed="0"/>
-    <w:lsdException w:name="Medium Grid 1 Accent 3" w:semiHidden="0" w:uiPriority="67" w:unhideWhenUsed="0"/>
-    <w:lsdException w:name="Medium Grid 2 Accent 3" w:semiHidden="0" w:uiPriority="68" w:unhideWhenUsed="0"/>
-    <w:lsdException w:name="Medium Grid 3 Accent 3" w:semiHidden="0" w:uiPriority="69" w:unhideWhenUsed="0"/>
-    <w:lsdException w:name="Dark List Accent 3" w:semiHidden="0" w:uiPriority="70" w:unhideWhenUsed="0"/>
-    <w:lsdException w:name="Colorful Shading Accent 3" w:semiHidden="0" w:uiPriority="71" w:unhideWhenUsed="0"/>
-    <w:lsdException w:name="Colorful List Accent 3" w:semiHidden="0" w:uiPriority="72" w:unhideWhenUsed="0"/>
-    <w:lsdException w:name="Colorful Grid Accent 3" w:semiHidden="0" w:uiPriority="73" w:unhideWhenUsed="0"/>
-    <w:lsdException w:name="Light Shading Accent 4" w:semiHidden="0" w:uiPriority="60" w:unhideWhenUsed="0"/>
-    <w:lsdException w:name="Light List Accent 4" w:semiHidden="0" w:uiPriority="61" w:unhideWhenUsed="0"/>
-    <w:lsdException w:name="Light Grid Accent 4" w:semiHidden="0" w:uiPriority="62" w:unhideWhenUsed="0"/>
-    <w:lsdException w:name="Medium Shading 1 Accent 4" w:semiHidden="0" w:uiPriority="63" w:unhideWhenUsed="0"/>
-    <w:lsdException w:name="Medium Shading 2 Accent 4" w:semiHidden="0" w:uiPriority="64" w:unhideWhenUsed="0"/>
-    <w:lsdException w:name="Medium List 1 Accent 4" w:semiHidden="0" w:uiPriority="65" w:unhideWhenUsed="0"/>
-    <w:lsdException w:name="Medium List 2 Accent 4" w:semiHidden="0" w:uiPriority="66" w:unhideWhenUsed="0"/>
-    <w:lsdException w:name="Medium Grid 1 Accent 4" w:semiHidden="0" w:uiPriority="67" w:unhideWhenUsed="0"/>
-    <w:lsdException w:name="Medium Grid 2 Accent 4" w:semiHidden="0" w:uiPriority="68" w:unhideWhenUsed="0"/>
-    <w:lsdException w:name="Medium Grid 3 Accent 4" w:semiHidden="0" w:uiPriority="69" w:unhideWhenUsed="0"/>
-    <w:lsdException w:name="Dark List Accent 4" w:semiHidden="0" w:uiPriority="70" w:unhideWhenUsed="0"/>
-    <w:lsdException w:name="Colorful Shading Accent 4" w:semiHidden="0" w:uiPriority="71" w:unhideWhenUsed="0"/>
-    <w:lsdException w:name="Colorful List Accent 4" w:semiHidden="0" w:uiPriority="72" w:unhideWhenUsed="0"/>
-    <w:lsdException w:name="Colorful Grid Accent 4" w:semiHidden="0" w:uiPriority="73" w:unhideWhenUsed="0"/>
-    <w:lsdException w:name="Light Shading Accent 5" w:semiHidden="0" w:uiPriority="60" w:unhideWhenUsed="0"/>
-    <w:lsdException w:name="Light List Accent 5" w:semiHidden="0" w:uiPriority="61" w:unhideWhenUsed="0"/>
-    <w:lsdException w:name="Light Grid Accent 5" w:semiHidden="0" w:uiPriority="62" w:unhideWhenUsed="0"/>
-    <w:lsdException w:name="Medium Shading 1 Accent 5" w:semiHidden="0" w:uiPriority="63" w:unhideWhenUsed="0"/>
-    <w:lsdException w:name="Medium Shading 2 Accent 5" w:semiHidden="0" w:uiPriority="64" w:unhideWhenUsed="0"/>
-    <w:lsdException w:name="Medium List 1 Accent 5" w:semiHidden="0" w:uiPriority="65" w:unhideWhenUsed="0"/>
-    <w:lsdException w:name="Medium List 2 Accent 5" w:semiHidden="0" w:uiPriority="66" w:unhideWhenUsed="0"/>
-    <w:lsdException w:name="Medium Grid 1 Accent 5" w:semiHidden="0" w:uiPriority="67" w:unhideWhenUsed="0"/>
-    <w:lsdException w:name="Medium Grid 2 Accent 5" w:semiHidden="0" w:uiPriority="68" w:unhideWhenUsed="0"/>
-    <w:lsdException w:name="Medium Grid 3 Accent 5" w:semiHidden="0" w:uiPriority="69" w:unhideWhenUsed="0"/>
-    <w:lsdException w:name="Dark List Accent 5" w:semiHidden="0" w:uiPriority="70" w:unhideWhenUsed="0"/>
-    <w:lsdException w:name="Colorful Shading Accent 5" w:semiHidden="0" w:uiPriority="71" w:unhideWhenUsed="0"/>
-    <w:lsdException w:name="Colorful List Accent 5" w:semiHidden="0" w:uiPriority="72" w:unhideWhenUsed="0"/>
-    <w:lsdException w:name="Colorful Grid Accent 5" w:semiHidden="0" w:uiPriority="73" w:unhideWhenUsed="0"/>
-    <w:lsdException w:name="Light Shading Accent 6" w:semiHidden="0" w:uiPriority="60" w:unhideWhenUsed="0"/>
-    <w:lsdException w:name="Light List Accent 6" w:semiHidden="0" w:uiPriority="61" w:unhideWhenUsed="0"/>
-    <w:lsdException w:name="Light Grid Accent 6" w:semiHidden="0" w:uiPriority="62" w:unhideWhenUsed="0"/>
-    <w:lsdException w:name="Medium Shading 1 Accent 6" w:semiHidden="0" w:uiPriority="63" w:unhideWhenUsed="0"/>
-    <w:lsdException w:name="Medium Shading 2 Accent 6" w:semiHidden="0" w:uiPriority="64" w:unhideWhenUsed="0"/>
-    <w:lsdException w:name="Medium List 1 Accent 6" w:semiHidden="0" w:uiPriority="65" w:unhideWhenUsed="0"/>
-    <w:lsdException w:name="Medium List 2 Accent 6" w:semiHidden="0" w:uiPriority="66" w:unhideWhenUsed="0"/>
-    <w:lsdException w:name="Medium Grid 1 Accent 6" w:semiHidden="0" w:uiPriority="67" w:unhideWhenUsed="0"/>
-    <w:lsdException w:name="Medium Grid 2 Accent 6" w:semiHidden="0" w:uiPriority="68" w:unhideWhenUsed="0"/>
-    <w:lsdException w:name="Medium Grid 3 Accent 6" w:semiHidden="0" w:uiPriority="69" w:unhideWhenUsed="0"/>
-    <w:lsdException w:name="Dark List Accent 6" w:semiHidden="0" w:uiPriority="70" w:unhideWhenUsed="0"/>
-    <w:lsdException w:name="Colorful Shading Accent 6" w:semiHidden="0" w:uiPriority="71" w:unhideWhenUsed="0"/>
-    <w:lsdException w:name="Colorful List Accent 6" w:semiHidden="0" w:uiPriority="72" w:unhideWhenUsed="0"/>
-    <w:lsdException w:name="Colorful Grid Accent 6" w:semiHidden="0" w:uiPriority="73" w:unhideWhenUsed="0"/>
-    <w:lsdException w:name="Subtle Emphasis" w:semiHidden="0" w:uiPriority="19" w:unhideWhenUsed="0" w:qFormat="1"/>
-    <w:lsdException w:name="Intense Emphasis" w:semiHidden="0" w:uiPriority="21" w:unhideWhenUsed="0" w:qFormat="1"/>
-    <w:lsdException w:name="Subtle Reference" w:semiHidden="0" w:uiPriority="31" w:unhideWhenUsed="0" w:qFormat="1"/>
-    <w:lsdException w:name="Intense Reference" w:semiHidden="0" w:uiPriority="32" w:unhideWhenUsed="0" w:qFormat="1"/>
-    <w:lsdException w:name="Book Title" w:semiHidden="0" w:uiPriority="33" w:unhideWhenUsed="0" w:qFormat="1"/>
-    <w:lsdException w:name="Bibliography" w:uiPriority="37"/>
-    <w:lsdException w:name="TOC Heading" w:uiPriority="39" w:qFormat="1"/>
-  </w:latentStyles>
-  <w:style w:type="paragraph" w:default="1" w:styleId="Normal">
-    <w:name w:val="Normal"/>
-    <w:qFormat/>
-    <w:rsid w:val="00C63FAA"/>
-  </w:style>
-  <w:style w:type="paragraph" w:styleId="Ttulo1">
-    <w:name w:val="heading 1"/>
-    <w:basedOn w:val="Normal"/>
-    <w:next w:val="Normal"/>
-    <w:link w:val="Ttulo1Car"/>
-    <w:qFormat/>
-    <w:rsid w:val="00705DD5"/>
-    <w:pPr>
-      <w:keepNext/>
-      <w:keepLines/>
-      <w:spacing w:before="480" w:after="0"/>
-      <w:outlineLvl w:val="0"/>
-    </w:pPr>
-    <w:rPr>
-      <w:rFonts w:asciiTheme="majorHAnsi" w:eastAsiaTheme="majorEastAsia" w:hAnsiTheme="majorHAnsi" w:cstheme="majorBidi"/>
-      <w:b/>
-      <w:bCs/>
-      <w:color w:val="2E74B5" w:themeColor="accent1" w:themeShade="BF"/>
-      <w:sz w:val="28"/>
-      <w:szCs w:val="28"/>
-    </w:rPr>
-  </w:style>
-  <w:style w:type="paragraph" w:styleId="Ttulo2">
-    <w:name w:val="heading 2"/>
-    <w:basedOn w:val="Normal"/>
-    <w:next w:val="Normal"/>
-    <w:link w:val="Ttulo2Car"/>
-    <w:uiPriority w:val="9"/>
-    <w:unhideWhenUsed/>
-    <w:qFormat/>
-    <w:rsid w:val="00705DD5"/>
-    <w:pPr>
-      <w:keepNext/>
-      <w:keepLines/>
-      <w:spacing w:before="200" w:after="0"/>
-      <w:outlineLvl w:val="1"/>
-    </w:pPr>
-    <w:rPr>
-      <w:rFonts w:asciiTheme="majorHAnsi" w:eastAsiaTheme="majorEastAsia" w:hAnsiTheme="majorHAnsi" w:cstheme="majorBidi"/>
-      <w:b/>
-      <w:bCs/>
-      <w:color w:val="5B9BD5" w:themeColor="accent1"/>
-      <w:sz w:val="26"/>
-      <w:szCs w:val="26"/>
-    </w:rPr>
-  </w:style>
-  <w:style w:type="paragraph" w:styleId="Ttulo3">
-    <w:name w:val="heading 3"/>
-    <w:basedOn w:val="Normal"/>
-    <w:next w:val="Normal"/>
-    <w:link w:val="Ttulo3Car"/>
-    <w:uiPriority w:val="9"/>
-    <w:unhideWhenUsed/>
-    <w:qFormat/>
-    <w:rsid w:val="00705DD5"/>
-    <w:pPr>
-      <w:keepNext/>
-      <w:keepLines/>
-      <w:spacing w:before="200" w:after="0"/>
-      <w:outlineLvl w:val="2"/>
-    </w:pPr>
-    <w:rPr>
-      <w:rFonts w:asciiTheme="majorHAnsi" w:eastAsiaTheme="majorEastAsia" w:hAnsiTheme="majorHAnsi" w:cstheme="majorBidi"/>
-      <w:b/>
-      <w:bCs/>
-      <w:color w:val="5B9BD5" w:themeColor="accent1"/>
-    </w:rPr>
-  </w:style>
-  <w:style w:type="paragraph" w:styleId="Ttulo4">
-    <w:name w:val="heading 4"/>
-    <w:basedOn w:val="Normal"/>
-    <w:next w:val="Normal"/>
-    <w:link w:val="Ttulo4Car"/>
-    <w:uiPriority w:val="9"/>
-    <w:semiHidden/>
-    <w:unhideWhenUsed/>
-    <w:qFormat/>
-    <w:rsid w:val="00DC3A90"/>
-    <w:pPr>
-      <w:keepNext/>
-      <w:keepLines/>
-      <w:spacing w:before="200" w:after="0"/>
-      <w:outlineLvl w:val="3"/>
-    </w:pPr>
-    <w:rPr>
-      <w:rFonts w:asciiTheme="majorHAnsi" w:eastAsiaTheme="majorEastAsia" w:hAnsiTheme="majorHAnsi" w:cstheme="majorBidi"/>
-      <w:b/>
-      <w:bCs/>
-      <w:i/>
-      <w:iCs/>
-      <w:color w:val="5B9BD5" w:themeColor="accent1"/>
-    </w:rPr>
-  </w:style>
-  <w:style w:type="character" w:default="1" w:styleId="Fuentedeprrafopredeter">
-    <w:name w:val="Default Paragraph Font"/>
-    <w:uiPriority w:val="1"/>
-    <w:semiHidden/>
-    <w:unhideWhenUsed/>
-  </w:style>
-  <w:style w:type="table" w:default="1" w:styleId="Tablanormal">
-    <w:name w:val="Normal Table"/>
-    <w:uiPriority w:val="99"/>
-    <w:semiHidden/>
-    <w:unhideWhenUsed/>
-    <w:tblPr>
-      <w:tblInd w:w="0" w:type="dxa"/>
       <w:tblCellMar>
         <w:top w:w="0" w:type="dxa"/>
         <w:left w:w="108" w:type="dxa"/>
         <w:bottom w:w="0" w:type="dxa"/>
         <w:right w:w="108" w:type="dxa"/>
       </w:tblCellMar>
-    </w:tblPr>
-  </w:style>
-  <w:style w:type="numbering" w:default="1" w:styleId="Sinlista">
-    <w:name w:val="No List"/>
-    <w:uiPriority w:val="99"/>
-    <w:semiHidden/>
-    <w:unhideWhenUsed/>
-  </w:style>
-  <w:style w:type="character" w:customStyle="1" w:styleId="Ttulo1Car">
-    <w:name w:val="Título 1 Car"/>
-    <w:basedOn w:val="Fuentedeprrafopredeter"/>
-    <w:link w:val="Ttulo1"/>
-    <w:rsid w:val="00705DD5"/>
-    <w:rPr>
-      <w:rFonts w:asciiTheme="majorHAnsi" w:eastAsiaTheme="majorEastAsia" w:hAnsiTheme="majorHAnsi" w:cstheme="majorBidi"/>
-      <w:b/>
-      <w:bCs/>
-      <w:color w:val="2E74B5" w:themeColor="accent1" w:themeShade="BF"/>
-      <w:sz w:val="28"/>
-      <w:szCs w:val="28"/>
-    </w:rPr>
-  </w:style>
-  <w:style w:type="character" w:customStyle="1" w:styleId="Ttulo2Car">
-    <w:name w:val="Título 2 Car"/>
-    <w:basedOn w:val="Fuentedeprrafopredeter"/>
-    <w:link w:val="Ttulo2"/>
-    <w:uiPriority w:val="9"/>
-    <w:rsid w:val="00705DD5"/>
-    <w:rPr>
-      <w:rFonts w:asciiTheme="majorHAnsi" w:eastAsiaTheme="majorEastAsia" w:hAnsiTheme="majorHAnsi" w:cstheme="majorBidi"/>
-      <w:b/>
-      <w:bCs/>
-      <w:color w:val="5B9BD5" w:themeColor="accent1"/>
-      <w:sz w:val="26"/>
-      <w:szCs w:val="26"/>
-    </w:rPr>
-  </w:style>
-  <w:style w:type="character" w:customStyle="1" w:styleId="Ttulo3Car">
-    <w:name w:val="Título 3 Car"/>
-    <w:basedOn w:val="Fuentedeprrafopredeter"/>
-    <w:link w:val="Ttulo3"/>
-    <w:uiPriority w:val="9"/>
-    <w:rsid w:val="00705DD5"/>
-    <w:rPr>
-      <w:rFonts w:asciiTheme="majorHAnsi" w:eastAsiaTheme="majorEastAsia" w:hAnsiTheme="majorHAnsi" w:cstheme="majorBidi"/>
-      <w:b/>
-      <w:bCs/>
-      <w:color w:val="5B9BD5" w:themeColor="accent1"/>
-    </w:rPr>
-  </w:style>
-  <w:style w:type="character" w:customStyle="1" w:styleId="Ttulo4Car">
-    <w:name w:val="Título 4 Car"/>
-    <w:basedOn w:val="Fuentedeprrafopredeter"/>
-    <w:link w:val="Ttulo4"/>
-    <w:uiPriority w:val="9"/>
-    <w:semiHidden/>
-    <w:rsid w:val="00DC3A90"/>
-    <w:rPr>
-      <w:rFonts w:asciiTheme="majorHAnsi" w:eastAsiaTheme="majorEastAsia" w:hAnsiTheme="majorHAnsi" w:cstheme="majorBidi"/>
-      <w:b/>
-      <w:bCs/>
-      <w:i/>
-      <w:iCs/>
-      <w:color w:val="5B9BD5" w:themeColor="accent1"/>
-    </w:rPr>
-  </w:style>
-  <w:style w:type="paragraph" w:styleId="Prrafodelista">
-    <w:name w:val="List Paragraph"/>
-    <w:basedOn w:val="Normal"/>
-    <w:uiPriority w:val="34"/>
-    <w:qFormat/>
-    <w:rsid w:val="00EE3A3A"/>
-    <w:pPr>
-      <w:ind w:left="720"/>
-      <w:contextualSpacing/>
-    </w:pPr>
-  </w:style>
-  <w:style w:type="paragraph" w:styleId="Textodeglobo">
-    <w:name w:val="Balloon Text"/>
-    <w:basedOn w:val="Normal"/>
-    <w:link w:val="TextodegloboCar"/>
-    <w:uiPriority w:val="99"/>
-    <w:semiHidden/>
-    <w:unhideWhenUsed/>
-    <w:rsid w:val="005542FA"/>
-    <w:pPr>
-      <w:spacing w:after="0" w:line="240" w:lineRule="auto"/>
-    </w:pPr>
-    <w:rPr>
-      <w:rFonts w:ascii="Tahoma" w:hAnsi="Tahoma" w:cs="Tahoma"/>
-      <w:sz w:val="16"/>
-      <w:szCs w:val="16"/>
-    </w:rPr>
-  </w:style>
-  <w:style w:type="character" w:customStyle="1" w:styleId="TextodegloboCar">
-    <w:name w:val="Texto de globo Car"/>
-    <w:basedOn w:val="Fuentedeprrafopredeter"/>
-    <w:link w:val="Textodeglobo"/>
-    <w:uiPriority w:val="99"/>
-    <w:semiHidden/>
-    <w:rsid w:val="005542FA"/>
-    <w:rPr>
-      <w:rFonts w:ascii="Tahoma" w:hAnsi="Tahoma" w:cs="Tahoma"/>
-      <w:sz w:val="16"/>
-      <w:szCs w:val="16"/>
-    </w:rPr>
-  </w:style>
-  <w:style w:type="table" w:styleId="Tablaconcuadrcula">
-    <w:name w:val="Table Grid"/>
-    <w:basedOn w:val="Tablanormal"/>
-    <w:rsid w:val="00B13F05"/>
-    <w:pPr>
-      <w:spacing w:after="0" w:line="240" w:lineRule="auto"/>
-    </w:pPr>
-    <w:rPr>
-      <w:rFonts w:ascii="New York" w:eastAsia="Times New Roman" w:hAnsi="New York" w:cs="Times New Roman"/>
-      <w:sz w:val="20"/>
-      <w:szCs w:val="20"/>
-      <w:lang w:eastAsia="es-ES"/>
-    </w:rPr>
-    <w:tblPr>
-      <w:tblBorders>
-        <w:top w:val="single" w:sz="4" w:space="0" w:color="000000" w:themeColor="text1"/>
-        <w:left w:val="single" w:sz="4" w:space="0" w:color="000000" w:themeColor="text1"/>
-        <w:bottom w:val="single" w:sz="4" w:space="0" w:color="000000" w:themeColor="text1"/>
-        <w:right w:val="single" w:sz="4" w:space="0" w:color="000000" w:themeColor="text1"/>
-        <w:insideH w:val="single" w:sz="4" w:space="0" w:color="000000" w:themeColor="text1"/>
-        <w:insideV w:val="single" w:sz="4" w:space="0" w:color="000000" w:themeColor="text1"/>
-      </w:tblBorders>
-    </w:tblPr>
-  </w:style>
-  <w:style w:type="paragraph" w:customStyle="1" w:styleId="Default">
-    <w:name w:val="Default"/>
-    <w:rsid w:val="00A07D6F"/>
-    <w:pPr>
-      <w:autoSpaceDE w:val="0"/>
-      <w:autoSpaceDN w:val="0"/>
-      <w:adjustRightInd w:val="0"/>
-      <w:spacing w:after="0" w:line="240" w:lineRule="auto"/>
-    </w:pPr>
-    <w:rPr>
-      <w:rFonts w:ascii="Times New Roman" w:hAnsi="Times New Roman" w:cs="Times New Roman"/>
-      <w:color w:val="000000"/>
-      <w:sz w:val="24"/>
-      <w:szCs w:val="24"/>
-    </w:rPr>
-  </w:style>
-  <w:style w:type="table" w:styleId="Sombreadomedio2-nfasis3">
-    <w:name w:val="Medium Shading 2 Accent 3"/>
-    <w:basedOn w:val="Tablanormal"/>
-    <w:uiPriority w:val="64"/>
-    <w:rsid w:val="0005620F"/>
-    <w:pPr>
-      <w:spacing w:after="0" w:line="240" w:lineRule="auto"/>
-    </w:pPr>
-    <w:rPr>
-      <w:rFonts w:ascii="Times New Roman" w:eastAsia="Batang" w:hAnsi="Times New Roman" w:cs="Times New Roman"/>
-      <w:sz w:val="20"/>
-      <w:szCs w:val="20"/>
-      <w:lang w:eastAsia="es-ES"/>
-    </w:rPr>
-    <w:tblPr>
-      <w:tblStyleRowBandSize w:val="1"/>
-      <w:tblStyleColBandSize w:val="1"/>
-      <w:tblBorders>
-        <w:top w:val="single" w:sz="18" w:space="0" w:color="auto"/>
-        <w:bottom w:val="single" w:sz="18" w:space="0" w:color="auto"/>
-      </w:tblBorders>
     </w:tblPr>
     <w:tblStylePr w:type="firstRow">
       <w:pPr>
@@ -48640,7 +46671,7 @@
   <a:extraClrSchemeLst/>
   <a:extLst>
     <a:ext uri="{05A4C25C-085E-4340-85A3-A5531E510DB2}">
-      <thm15:themeFamily xmlns="" xmlns:thm15="http://schemas.microsoft.com/office/thememl/2012/main" name="Office Theme" id="{62F939B6-93AF-4DB8-9C6B-D6C7DFDC589F}" vid="{4A3C46E8-61CC-4603-A589-7422A47A8E4A}"/>
+      <thm15:themeFamily xmlns:thm15="http://schemas.microsoft.com/office/thememl/2012/main" name="Office Theme" id="{62F939B6-93AF-4DB8-9C6B-D6C7DFDC589F}" vid="{4A3C46E8-61CC-4603-A589-7422A47A8E4A}"/>
     </a:ext>
   </a:extLst>
 </a:theme>
@@ -48651,7 +46682,7 @@
 </file>
 
 <file path=customXml/itemProps1.xml><?xml version="1.0" encoding="utf-8"?>
-<ds:datastoreItem xmlns:ds="http://schemas.openxmlformats.org/officeDocument/2006/customXml" ds:itemID="{66DDB694-16BE-484A-9093-60B70FFA671C}">
+<ds:datastoreItem xmlns:ds="http://schemas.openxmlformats.org/officeDocument/2006/customXml" ds:itemID="{86561FE9-6692-4EA4-B3DB-A4636CC32DD7}">
   <ds:schemaRefs>
     <ds:schemaRef ds:uri="http://schemas.openxmlformats.org/officeDocument/2006/bibliography"/>
   </ds:schemaRefs>

</xml_diff>